<commit_message>
se agrega primer diagrama de robustez
</commit_message>
<xml_diff>
--- a/Diseño.docx
+++ b/Diseño.docx
@@ -810,10 +810,7 @@
           <w:tcPr>
             <w:tcW w:w="2263" w:type="dxa"/>
           </w:tcPr>
-          <w:p>
-            <w:bookmarkStart w:id="0" w:name="_GoBack"/>
-            <w:bookmarkEnd w:id="0"/>
-          </w:p>
+          <w:p/>
         </w:tc>
         <w:tc>
           <w:tcPr>
@@ -924,7 +921,7 @@
       <w:pPr>
         <w:pStyle w:val="Ttulo1"/>
       </w:pPr>
-      <w:bookmarkStart w:id="1" w:name="_Toc93692315"/>
+      <w:bookmarkStart w:id="0" w:name="_Toc93692315"/>
       <w:r>
         <w:lastRenderedPageBreak/>
         <w:t>1</w:t>
@@ -935,26 +932,156 @@
       <w:r>
         <w:t>Diagramas de robustez</w:t>
       </w:r>
+      <w:bookmarkEnd w:id="0"/>
+    </w:p>
+    <w:p>
+      <w:r>
+        <w:t>1 Caso de uso Validar Usuario:</w:t>
+      </w:r>
+    </w:p>
+    <w:p>
+      <w:pPr>
+        <w:jc w:val="left"/>
+      </w:pPr>
+      <w:r>
+        <w:t>Flujo Principal:</w:t>
+      </w:r>
+      <w:r>
+        <w:br/>
+        <w:t>1) El sistema despliega la página de inicio sesión</w:t>
+      </w:r>
+      <w:r>
+        <w:br/>
+        <w:t>2) El usuario introduce su usuario y contraseña</w:t>
+      </w:r>
+      <w:r>
+        <w:br/>
+        <w:t>3) El usuario da clic en el botón ingresar</w:t>
+      </w:r>
+      <w:r>
+        <w:br/>
+        <w:t>4) El sistema verifica si la cuenta dada existe</w:t>
+      </w:r>
+      <w:r>
+        <w:br/>
+        <w:t>5) Si la cuenta existe verifica si la contraseña es correcta</w:t>
+      </w:r>
+      <w:r>
+        <w:br/>
+        <w:t>6) El sistema devuelve la información de la cuenta</w:t>
+      </w:r>
+      <w:r>
+        <w:br/>
+        <w:t xml:space="preserve">7) El sistema inicia una sesión autentificada </w:t>
+      </w:r>
+      <w:r>
+        <w:br/>
+        <w:t>8) El sistema despliega la página principal</w:t>
+      </w:r>
+      <w:r>
+        <w:br/>
+      </w:r>
+    </w:p>
+    <w:p>
+      <w:pPr>
+        <w:jc w:val="left"/>
+      </w:pPr>
+      <w:r>
+        <w:t>Flujo Alternativo:</w:t>
+      </w:r>
+      <w:r>
+        <w:br/>
+        <w:t>a) El usuario da clic en la liga “olvidé contraseña”</w:t>
+      </w:r>
+      <w:r>
+        <w:br/>
+        <w:t>b) El sistema solicita el correo del usuario</w:t>
+      </w:r>
+      <w:r>
+        <w:br/>
+        <w:t>d) El usuario da clic en enviar correo</w:t>
+      </w:r>
+      <w:r>
+        <w:br/>
+        <w:t>e) El sistema devuelve la información de la cuenta dada</w:t>
+      </w:r>
+      <w:r>
+        <w:br/>
+        <w:t>f) El sistema envía al correo asociado la contraseña de su cuenta</w:t>
+      </w:r>
+    </w:p>
+    <w:p>
+      <w:pPr>
+        <w:jc w:val="left"/>
+      </w:pPr>
+      <w:r>
+        <w:rPr>
+          <w:noProof/>
+        </w:rPr>
+        <w:drawing>
+          <wp:inline distT="0" distB="0" distL="0" distR="0">
+            <wp:extent cx="5671185" cy="5145405"/>
+            <wp:effectExtent l="0" t="0" r="5715" b="0"/>
+            <wp:docPr id="1" name="0 Imagen"/>
+            <wp:cNvGraphicFramePr>
+              <a:graphicFrameLocks xmlns:a="http://schemas.openxmlformats.org/drawingml/2006/main" noChangeAspect="1"/>
+            </wp:cNvGraphicFramePr>
+            <a:graphic xmlns:a="http://schemas.openxmlformats.org/drawingml/2006/main">
+              <a:graphicData uri="http://schemas.openxmlformats.org/drawingml/2006/picture">
+                <pic:pic xmlns:pic="http://schemas.openxmlformats.org/drawingml/2006/picture">
+                  <pic:nvPicPr>
+                    <pic:cNvPr id="0" name="Robustes de valida uuari.png"/>
+                    <pic:cNvPicPr/>
+                  </pic:nvPicPr>
+                  <pic:blipFill>
+                    <a:blip r:embed="rId7">
+                      <a:extLst>
+                        <a:ext uri="{28A0092B-C50C-407E-A947-70E740481C1C}">
+                          <a14:useLocalDpi xmlns:a14="http://schemas.microsoft.com/office/drawing/2010/main" val="0"/>
+                        </a:ext>
+                      </a:extLst>
+                    </a:blip>
+                    <a:stretch>
+                      <a:fillRect/>
+                    </a:stretch>
+                  </pic:blipFill>
+                  <pic:spPr>
+                    <a:xfrm>
+                      <a:off x="0" y="0"/>
+                      <a:ext cx="5671185" cy="5145405"/>
+                    </a:xfrm>
+                    <a:prstGeom prst="rect">
+                      <a:avLst/>
+                    </a:prstGeom>
+                  </pic:spPr>
+                </pic:pic>
+              </a:graphicData>
+            </a:graphic>
+          </wp:inline>
+        </w:drawing>
+      </w:r>
+    </w:p>
+    <w:p>
+      <w:pPr>
+        <w:pStyle w:val="Ttulo1"/>
+      </w:pPr>
+      <w:bookmarkStart w:id="1" w:name="_Toc93692316"/>
+      <w:r>
+        <w:lastRenderedPageBreak/>
+        <w:t>2</w:t>
+      </w:r>
+      <w:r>
+        <w:t xml:space="preserve"> </w:t>
+      </w:r>
+      <w:r>
+        <w:t>Diagramas de secuencia</w:t>
+      </w:r>
       <w:bookmarkEnd w:id="1"/>
     </w:p>
-    <w:p/>
     <w:p>
-      <w:pPr>
-        <w:pStyle w:val="Ttulo1"/>
-      </w:pPr>
-      <w:bookmarkStart w:id="2" w:name="_Toc93692316"/>
-      <w:r>
-        <w:t>2</w:t>
-      </w:r>
-      <w:r>
-        <w:t xml:space="preserve"> </w:t>
-      </w:r>
-      <w:r>
-        <w:t>Diagramas de secuencia</w:t>
-      </w:r>
+      <w:bookmarkStart w:id="2" w:name="_GoBack"/>
       <w:bookmarkEnd w:id="2"/>
     </w:p>
-    <w:p/>
     <w:p>
       <w:pPr>
         <w:pStyle w:val="Ttulo1"/>
@@ -1781,9 +1908,7 @@
       <w:tblStyleRowBandSize w:val="1"/>
       <w:tblStyleColBandSize w:val="1"/>
       <w:tblCellMar>
-        <w:top w:w="0" w:type="dxa"/>
         <w:left w:w="108" w:type="dxa"/>
-        <w:bottom w:w="0" w:type="dxa"/>
         <w:right w:w="108" w:type="dxa"/>
       </w:tblCellMar>
     </w:tblPr>
@@ -1797,9 +1922,7 @@
       <w:tblStyleRowBandSize w:val="1"/>
       <w:tblStyleColBandSize w:val="1"/>
       <w:tblCellMar>
-        <w:top w:w="0" w:type="dxa"/>
         <w:left w:w="108" w:type="dxa"/>
-        <w:bottom w:w="0" w:type="dxa"/>
         <w:right w:w="108" w:type="dxa"/>
       </w:tblCellMar>
     </w:tblPr>
@@ -1845,9 +1968,7 @@
       <w:tblStyleRowBandSize w:val="1"/>
       <w:tblStyleColBandSize w:val="1"/>
       <w:tblCellMar>
-        <w:top w:w="0" w:type="dxa"/>
         <w:left w:w="108" w:type="dxa"/>
-        <w:bottom w:w="0" w:type="dxa"/>
         <w:right w:w="108" w:type="dxa"/>
       </w:tblCellMar>
     </w:tblPr>
@@ -1893,9 +2014,7 @@
       <w:tblStyleRowBandSize w:val="1"/>
       <w:tblStyleColBandSize w:val="1"/>
       <w:tblCellMar>
-        <w:top w:w="0" w:type="dxa"/>
         <w:left w:w="108" w:type="dxa"/>
-        <w:bottom w:w="0" w:type="dxa"/>
         <w:right w:w="108" w:type="dxa"/>
       </w:tblCellMar>
     </w:tblPr>
@@ -1941,9 +2060,7 @@
       <w:tblStyleRowBandSize w:val="1"/>
       <w:tblStyleColBandSize w:val="1"/>
       <w:tblCellMar>
-        <w:top w:w="0" w:type="dxa"/>
         <w:left w:w="108" w:type="dxa"/>
-        <w:bottom w:w="0" w:type="dxa"/>
         <w:right w:w="108" w:type="dxa"/>
       </w:tblCellMar>
     </w:tblPr>
@@ -1989,9 +2106,7 @@
       <w:tblStyleRowBandSize w:val="1"/>
       <w:tblStyleColBandSize w:val="1"/>
       <w:tblCellMar>
-        <w:top w:w="0" w:type="dxa"/>
         <w:left w:w="108" w:type="dxa"/>
-        <w:bottom w:w="0" w:type="dxa"/>
         <w:right w:w="108" w:type="dxa"/>
       </w:tblCellMar>
     </w:tblPr>
@@ -2647,9 +2762,7 @@
       <w:tblStyleRowBandSize w:val="1"/>
       <w:tblStyleColBandSize w:val="1"/>
       <w:tblCellMar>
-        <w:top w:w="0" w:type="dxa"/>
         <w:left w:w="108" w:type="dxa"/>
-        <w:bottom w:w="0" w:type="dxa"/>
         <w:right w:w="108" w:type="dxa"/>
       </w:tblCellMar>
     </w:tblPr>
@@ -2663,9 +2776,7 @@
       <w:tblStyleRowBandSize w:val="1"/>
       <w:tblStyleColBandSize w:val="1"/>
       <w:tblCellMar>
-        <w:top w:w="0" w:type="dxa"/>
         <w:left w:w="108" w:type="dxa"/>
-        <w:bottom w:w="0" w:type="dxa"/>
         <w:right w:w="108" w:type="dxa"/>
       </w:tblCellMar>
     </w:tblPr>
@@ -2711,9 +2822,7 @@
       <w:tblStyleRowBandSize w:val="1"/>
       <w:tblStyleColBandSize w:val="1"/>
       <w:tblCellMar>
-        <w:top w:w="0" w:type="dxa"/>
         <w:left w:w="108" w:type="dxa"/>
-        <w:bottom w:w="0" w:type="dxa"/>
         <w:right w:w="108" w:type="dxa"/>
       </w:tblCellMar>
     </w:tblPr>
@@ -2759,9 +2868,7 @@
       <w:tblStyleRowBandSize w:val="1"/>
       <w:tblStyleColBandSize w:val="1"/>
       <w:tblCellMar>
-        <w:top w:w="0" w:type="dxa"/>
         <w:left w:w="108" w:type="dxa"/>
-        <w:bottom w:w="0" w:type="dxa"/>
         <w:right w:w="108" w:type="dxa"/>
       </w:tblCellMar>
     </w:tblPr>
@@ -2807,9 +2914,7 @@
       <w:tblStyleRowBandSize w:val="1"/>
       <w:tblStyleColBandSize w:val="1"/>
       <w:tblCellMar>
-        <w:top w:w="0" w:type="dxa"/>
         <w:left w:w="108" w:type="dxa"/>
-        <w:bottom w:w="0" w:type="dxa"/>
         <w:right w:w="108" w:type="dxa"/>
       </w:tblCellMar>
     </w:tblPr>
@@ -2855,9 +2960,7 @@
       <w:tblStyleRowBandSize w:val="1"/>
       <w:tblStyleColBandSize w:val="1"/>
       <w:tblCellMar>
-        <w:top w:w="0" w:type="dxa"/>
         <w:left w:w="108" w:type="dxa"/>
-        <w:bottom w:w="0" w:type="dxa"/>
         <w:right w:w="108" w:type="dxa"/>
       </w:tblCellMar>
     </w:tblPr>
@@ -3216,7 +3319,7 @@
   <a:extraClrSchemeLst/>
   <a:extLst>
     <a:ext uri="{05A4C25C-085E-4340-85A3-A5531E510DB2}">
-      <thm15:themeFamily xmlns:thm15="http://schemas.microsoft.com/office/thememl/2012/main" xmlns="" name="Office Theme" id="{62F939B6-93AF-4DB8-9C6B-D6C7DFDC589F}" vid="{4A3C46E8-61CC-4603-A589-7422A47A8E4A}"/>
+      <thm15:themeFamily xmlns="" xmlns:thm15="http://schemas.microsoft.com/office/thememl/2012/main" name="Office Theme" id="{62F939B6-93AF-4DB8-9C6B-D6C7DFDC589F}" vid="{4A3C46E8-61CC-4603-A589-7422A47A8E4A}"/>
     </a:ext>
   </a:extLst>
 </a:theme>

</xml_diff>

<commit_message>
agrega diagrama de Secuencia del primer caso de uso
</commit_message>
<xml_diff>
--- a/Diseño.docx
+++ b/Diseño.docx
@@ -810,25 +810,41 @@
           <w:tcPr>
             <w:tcW w:w="2263" w:type="dxa"/>
           </w:tcPr>
-          <w:p/>
+          <w:p>
+            <w:r>
+              <w:t>inicio</w:t>
+            </w:r>
+          </w:p>
         </w:tc>
         <w:tc>
           <w:tcPr>
             <w:tcW w:w="1418" w:type="dxa"/>
           </w:tcPr>
-          <w:p/>
+          <w:p>
+            <w:r>
+              <w:t>25/01/2022</w:t>
+            </w:r>
+          </w:p>
         </w:tc>
         <w:tc>
           <w:tcPr>
             <w:tcW w:w="3260" w:type="dxa"/>
           </w:tcPr>
-          <w:p/>
+          <w:p>
+            <w:r>
+              <w:t>Se agrega el primer diagrama de Robustez</w:t>
+            </w:r>
+          </w:p>
         </w:tc>
         <w:tc>
           <w:tcPr>
             <w:tcW w:w="1553" w:type="dxa"/>
           </w:tcPr>
-          <w:p/>
+          <w:p>
+            <w:r>
+              <w:t>1</w:t>
+            </w:r>
+          </w:p>
         </w:tc>
       </w:tr>
       <w:tr>
@@ -836,25 +852,41 @@
           <w:tcPr>
             <w:tcW w:w="2263" w:type="dxa"/>
           </w:tcPr>
-          <w:p/>
+          <w:p>
+            <w:r>
+              <w:t>Segundo avance</w:t>
+            </w:r>
+          </w:p>
         </w:tc>
         <w:tc>
           <w:tcPr>
             <w:tcW w:w="1418" w:type="dxa"/>
           </w:tcPr>
-          <w:p/>
+          <w:p>
+            <w:r>
+              <w:t>26/01/2022</w:t>
+            </w:r>
+          </w:p>
         </w:tc>
         <w:tc>
           <w:tcPr>
             <w:tcW w:w="3260" w:type="dxa"/>
           </w:tcPr>
-          <w:p/>
+          <w:p>
+            <w:r>
+              <w:t>Se agrega diagrama de Secuencia</w:t>
+            </w:r>
+          </w:p>
         </w:tc>
         <w:tc>
           <w:tcPr>
             <w:tcW w:w="1553" w:type="dxa"/>
           </w:tcPr>
-          <w:p/>
+          <w:p>
+            <w:r>
+              <w:t>2</w:t>
+            </w:r>
+          </w:p>
         </w:tc>
       </w:tr>
       <w:tr>
@@ -862,7 +894,10 @@
           <w:tcPr>
             <w:tcW w:w="2263" w:type="dxa"/>
           </w:tcPr>
-          <w:p/>
+          <w:p>
+            <w:bookmarkStart w:id="0" w:name="_GoBack"/>
+            <w:bookmarkEnd w:id="0"/>
+          </w:p>
         </w:tc>
         <w:tc>
           <w:tcPr>
@@ -921,7 +956,7 @@
       <w:pPr>
         <w:pStyle w:val="Ttulo1"/>
       </w:pPr>
-      <w:bookmarkStart w:id="0" w:name="_Toc93692315"/>
+      <w:bookmarkStart w:id="1" w:name="_Toc93692315"/>
       <w:r>
         <w:lastRenderedPageBreak/>
         <w:t>1</w:t>
@@ -932,7 +967,7 @@
       <w:r>
         <w:t>Diagramas de robustez</w:t>
       </w:r>
-      <w:bookmarkEnd w:id="0"/>
+      <w:bookmarkEnd w:id="1"/>
     </w:p>
     <w:p>
       <w:r>
@@ -1065,7 +1100,7 @@
       <w:pPr>
         <w:pStyle w:val="Ttulo1"/>
       </w:pPr>
-      <w:bookmarkStart w:id="1" w:name="_Toc93692316"/>
+      <w:bookmarkStart w:id="2" w:name="_Toc93692316"/>
       <w:r>
         <w:lastRenderedPageBreak/>
         <w:t>2</w:t>
@@ -1076,11 +1111,40 @@
       <w:r>
         <w:t>Diagramas de secuencia</w:t>
       </w:r>
-      <w:bookmarkEnd w:id="1"/>
+      <w:bookmarkEnd w:id="2"/>
     </w:p>
     <w:p>
-      <w:bookmarkStart w:id="2" w:name="_GoBack"/>
-      <w:bookmarkEnd w:id="2"/>
+      <w:r>
+        <w:t>Diagrama del Caso de uso: verificar Usuario:</w:t>
+      </w:r>
+    </w:p>
+    <w:p>
+      <w:r>
+        <w:pict>
+          <v:shapetype id="_x0000_t75" coordsize="21600,21600" o:spt="75" o:preferrelative="t" path="m@4@5l@4@11@9@11@9@5xe" filled="f" stroked="f">
+            <v:stroke joinstyle="miter"/>
+            <v:formulas>
+              <v:f eqn="if lineDrawn pixelLineWidth 0"/>
+              <v:f eqn="sum @0 1 0"/>
+              <v:f eqn="sum 0 0 @1"/>
+              <v:f eqn="prod @2 1 2"/>
+              <v:f eqn="prod @3 21600 pixelWidth"/>
+              <v:f eqn="prod @3 21600 pixelHeight"/>
+              <v:f eqn="sum @0 0 1"/>
+              <v:f eqn="prod @6 1 2"/>
+              <v:f eqn="prod @7 21600 pixelWidth"/>
+              <v:f eqn="sum @8 21600 0"/>
+              <v:f eqn="prod @7 21600 pixelHeight"/>
+              <v:f eqn="sum @10 21600 0"/>
+            </v:formulas>
+            <v:path o:extrusionok="f" gradientshapeok="t" o:connecttype="rect"/>
+            <o:lock v:ext="edit" aspectratio="t"/>
+          </v:shapetype>
+          <v:shape id="_x0000_i1025" type="#_x0000_t75" style="width:446.25pt;height:262.5pt">
+            <v:imagedata r:id="rId8" o:title="SequenceDiagram1"/>
+          </v:shape>
+        </w:pict>
+      </w:r>
     </w:p>
     <w:p>
       <w:pPr>
@@ -3319,7 +3383,7 @@
   <a:extraClrSchemeLst/>
   <a:extLst>
     <a:ext uri="{05A4C25C-085E-4340-85A3-A5531E510DB2}">
-      <thm15:themeFamily xmlns="" xmlns:thm15="http://schemas.microsoft.com/office/thememl/2012/main" name="Office Theme" id="{62F939B6-93AF-4DB8-9C6B-D6C7DFDC589F}" vid="{4A3C46E8-61CC-4603-A589-7422A47A8E4A}"/>
+      <thm15:themeFamily xmlns:thm15="http://schemas.microsoft.com/office/thememl/2012/main" xmlns="" name="Office Theme" id="{62F939B6-93AF-4DB8-9C6B-D6C7DFDC589F}" vid="{4A3C46E8-61CC-4603-A589-7422A47A8E4A}"/>
     </a:ext>
   </a:extLst>
 </a:theme>

</xml_diff>

<commit_message>
Caso de uso 3
</commit_message>
<xml_diff>
--- a/Diseño.docx
+++ b/Diseño.docx
@@ -1,6 +1,6 @@
 
 <file path=word/document.xml><?xml version="1.0" encoding="utf-8"?>
-<w:document xmlns:wpc="http://schemas.microsoft.com/office/word/2010/wordprocessingCanvas" xmlns:mc="http://schemas.openxmlformats.org/markup-compatibility/2006" xmlns:o="urn:schemas-microsoft-com:office:office" xmlns:r="http://schemas.openxmlformats.org/officeDocument/2006/relationships" xmlns:m="http://schemas.openxmlformats.org/officeDocument/2006/math" xmlns:v="urn:schemas-microsoft-com:vml" xmlns:wp14="http://schemas.microsoft.com/office/word/2010/wordprocessingDrawing" xmlns:wp="http://schemas.openxmlformats.org/drawingml/2006/wordprocessingDrawing" xmlns:w10="urn:schemas-microsoft-com:office:word" xmlns:w="http://schemas.openxmlformats.org/wordprocessingml/2006/main" xmlns:w14="http://schemas.microsoft.com/office/word/2010/wordml" xmlns:wpg="http://schemas.microsoft.com/office/word/2010/wordprocessingGroup" xmlns:wpi="http://schemas.microsoft.com/office/word/2010/wordprocessingInk" xmlns:wne="http://schemas.microsoft.com/office/word/2006/wordml" xmlns:wps="http://schemas.microsoft.com/office/word/2010/wordprocessingShape" mc:Ignorable="w14 wp14">
+<w:document xmlns:wpc="http://schemas.microsoft.com/office/word/2010/wordprocessingCanvas" xmlns:mc="http://schemas.openxmlformats.org/markup-compatibility/2006" xmlns:o="urn:schemas-microsoft-com:office:office" xmlns:r="http://schemas.openxmlformats.org/officeDocument/2006/relationships" xmlns:m="http://schemas.openxmlformats.org/officeDocument/2006/math" xmlns:v="urn:schemas-microsoft-com:vml" xmlns:wp14="http://schemas.microsoft.com/office/word/2010/wordprocessingDrawing" xmlns:wp="http://schemas.openxmlformats.org/drawingml/2006/wordprocessingDrawing" xmlns:w10="urn:schemas-microsoft-com:office:word" xmlns:w="http://schemas.openxmlformats.org/wordprocessingml/2006/main" xmlns:w14="http://schemas.microsoft.com/office/word/2010/wordml" xmlns:w15="http://schemas.microsoft.com/office/word/2012/wordml" xmlns:wpg="http://schemas.microsoft.com/office/word/2010/wordprocessingGroup" xmlns:wpi="http://schemas.microsoft.com/office/word/2010/wordprocessingInk" xmlns:wne="http://schemas.microsoft.com/office/word/2006/wordml" xmlns:wps="http://schemas.microsoft.com/office/word/2010/wordprocessingShape" mc:Ignorable="w14 w15 wp14">
   <w:body>
     <w:p>
       <w:pPr>
@@ -894,10 +894,7 @@
           <w:tcPr>
             <w:tcW w:w="2263" w:type="dxa"/>
           </w:tcPr>
-          <w:p>
-            <w:bookmarkStart w:id="0" w:name="_GoBack"/>
-            <w:bookmarkEnd w:id="0"/>
-          </w:p>
+          <w:p/>
         </w:tc>
         <w:tc>
           <w:tcPr>
@@ -956,7 +953,7 @@
       <w:pPr>
         <w:pStyle w:val="Ttulo1"/>
       </w:pPr>
-      <w:bookmarkStart w:id="1" w:name="_Toc93692315"/>
+      <w:bookmarkStart w:id="0" w:name="_Toc93692315"/>
       <w:r>
         <w:lastRenderedPageBreak/>
         <w:t>1</w:t>
@@ -967,7 +964,7 @@
       <w:r>
         <w:t>Diagramas de robustez</w:t>
       </w:r>
-      <w:bookmarkEnd w:id="1"/>
+      <w:bookmarkEnd w:id="0"/>
     </w:p>
     <w:p>
       <w:r>
@@ -1052,6 +1049,7 @@
       <w:r>
         <w:rPr>
           <w:noProof/>
+          <w:lang w:eastAsia="es-MX"/>
         </w:rPr>
         <w:drawing>
           <wp:inline distT="0" distB="0" distL="0" distR="0">
@@ -1069,7 +1067,7 @@
                     <pic:cNvPicPr/>
                   </pic:nvPicPr>
                   <pic:blipFill>
-                    <a:blip r:embed="rId7">
+                    <a:blip r:embed="rId6">
                       <a:extLst>
                         <a:ext uri="{28A0092B-C50C-407E-A947-70E740481C1C}">
                           <a14:useLocalDpi xmlns:a14="http://schemas.microsoft.com/office/drawing/2010/main" val="0"/>
@@ -1098,11 +1096,48 @@
     </w:p>
     <w:p>
       <w:pPr>
+        <w:jc w:val="left"/>
+      </w:pPr>
+      <w:r>
+        <w:lastRenderedPageBreak/>
+        <w:t>3</w:t>
+      </w:r>
+      <w:r>
+        <w:t>. Caso de uso</w:t>
+      </w:r>
+      <w:r>
+        <w:t xml:space="preserve"> Mostrar opciones de pago:</w:t>
+      </w:r>
+    </w:p>
+    <w:p>
+      <w:pPr>
+        <w:jc w:val="left"/>
+      </w:pPr>
+      <w:r>
+        <w:t>Flujo principal:</w:t>
+      </w:r>
+    </w:p>
+    <w:p>
+      <w:pPr>
+        <w:jc w:val="left"/>
+      </w:pPr>
+    </w:p>
+    <w:p>
+      <w:pPr>
+        <w:jc w:val="left"/>
+      </w:pPr>
+      <w:r>
+        <w:t>Flujo alternativo:</w:t>
+      </w:r>
+      <w:bookmarkStart w:id="1" w:name="_GoBack"/>
+      <w:bookmarkEnd w:id="1"/>
+    </w:p>
+    <w:p>
+      <w:pPr>
         <w:pStyle w:val="Ttulo1"/>
       </w:pPr>
       <w:bookmarkStart w:id="2" w:name="_Toc93692316"/>
       <w:r>
-        <w:lastRenderedPageBreak/>
         <w:t>2</w:t>
       </w:r>
       <w:r>
@@ -1140,8 +1175,8 @@
             <v:path o:extrusionok="f" gradientshapeok="t" o:connecttype="rect"/>
             <o:lock v:ext="edit" aspectratio="t"/>
           </v:shapetype>
-          <v:shape id="_x0000_i1025" type="#_x0000_t75" style="width:446.25pt;height:262.5pt">
-            <v:imagedata r:id="rId8" o:title="SequenceDiagram1"/>
+          <v:shape id="_x0000_i1025" type="#_x0000_t75" style="width:445.75pt;height:262.35pt">
+            <v:imagedata r:id="rId7" o:title="SequenceDiagram1"/>
           </v:shape>
         </w:pict>
       </w:r>
@@ -1204,7 +1239,7 @@
 </file>
 
 <file path=word/numbering.xml><?xml version="1.0" encoding="utf-8"?>
-<w:numbering xmlns:wpc="http://schemas.microsoft.com/office/word/2010/wordprocessingCanvas" xmlns:mc="http://schemas.openxmlformats.org/markup-compatibility/2006" xmlns:o="urn:schemas-microsoft-com:office:office" xmlns:r="http://schemas.openxmlformats.org/officeDocument/2006/relationships" xmlns:m="http://schemas.openxmlformats.org/officeDocument/2006/math" xmlns:v="urn:schemas-microsoft-com:vml" xmlns:wp14="http://schemas.microsoft.com/office/word/2010/wordprocessingDrawing" xmlns:wp="http://schemas.openxmlformats.org/drawingml/2006/wordprocessingDrawing" xmlns:w10="urn:schemas-microsoft-com:office:word" xmlns:w="http://schemas.openxmlformats.org/wordprocessingml/2006/main" xmlns:w14="http://schemas.microsoft.com/office/word/2010/wordml" xmlns:wpg="http://schemas.microsoft.com/office/word/2010/wordprocessingGroup" xmlns:wpi="http://schemas.microsoft.com/office/word/2010/wordprocessingInk" xmlns:wne="http://schemas.microsoft.com/office/word/2006/wordml" xmlns:wps="http://schemas.microsoft.com/office/word/2010/wordprocessingShape" mc:Ignorable="w14 wp14">
+<w:numbering xmlns:wpc="http://schemas.microsoft.com/office/word/2010/wordprocessingCanvas" xmlns:mc="http://schemas.openxmlformats.org/markup-compatibility/2006" xmlns:o="urn:schemas-microsoft-com:office:office" xmlns:r="http://schemas.openxmlformats.org/officeDocument/2006/relationships" xmlns:m="http://schemas.openxmlformats.org/officeDocument/2006/math" xmlns:v="urn:schemas-microsoft-com:vml" xmlns:wp14="http://schemas.microsoft.com/office/word/2010/wordprocessingDrawing" xmlns:wp="http://schemas.openxmlformats.org/drawingml/2006/wordprocessingDrawing" xmlns:w10="urn:schemas-microsoft-com:office:word" xmlns:w="http://schemas.openxmlformats.org/wordprocessingml/2006/main" xmlns:w14="http://schemas.microsoft.com/office/word/2010/wordml" xmlns:w15="http://schemas.microsoft.com/office/word/2012/wordml" xmlns:wpg="http://schemas.microsoft.com/office/word/2010/wordprocessingGroup" xmlns:wpi="http://schemas.microsoft.com/office/word/2010/wordprocessingInk" xmlns:wne="http://schemas.microsoft.com/office/word/2006/wordml" xmlns:wps="http://schemas.microsoft.com/office/word/2010/wordprocessingShape" mc:Ignorable="w14 w15 wp14">
   <w:abstractNum w:abstractNumId="0">
     <w:nsid w:val="538C67B1"/>
     <w:multiLevelType w:val="multilevel"/>
@@ -1387,7 +1422,7 @@
 </file>
 
 <file path=word/styles.xml><?xml version="1.0" encoding="utf-8"?>
-<w:styles xmlns:mc="http://schemas.openxmlformats.org/markup-compatibility/2006" xmlns:r="http://schemas.openxmlformats.org/officeDocument/2006/relationships" xmlns:w="http://schemas.openxmlformats.org/wordprocessingml/2006/main" xmlns:w14="http://schemas.microsoft.com/office/word/2010/wordml" mc:Ignorable="w14">
+<w:styles xmlns:mc="http://schemas.openxmlformats.org/markup-compatibility/2006" xmlns:r="http://schemas.openxmlformats.org/officeDocument/2006/relationships" xmlns:w="http://schemas.openxmlformats.org/wordprocessingml/2006/main" xmlns:w14="http://schemas.microsoft.com/office/word/2010/wordml" xmlns:w15="http://schemas.microsoft.com/office/word/2012/wordml" mc:Ignorable="w14 w15">
   <w:docDefaults>
     <w:rPrDefault>
       <w:rPr>
@@ -1404,144 +1439,378 @@
       </w:pPr>
     </w:pPrDefault>
   </w:docDefaults>
-  <w:latentStyles w:defLockedState="0" w:defUIPriority="99" w:defSemiHidden="1" w:defUnhideWhenUsed="1" w:defQFormat="0" w:count="267">
-    <w:lsdException w:name="Normal" w:semiHidden="0" w:uiPriority="0" w:unhideWhenUsed="0" w:qFormat="1"/>
-    <w:lsdException w:name="heading 1" w:semiHidden="0" w:uiPriority="9" w:unhideWhenUsed="0" w:qFormat="1"/>
-    <w:lsdException w:name="heading 2" w:uiPriority="9" w:qFormat="1"/>
-    <w:lsdException w:name="heading 3" w:uiPriority="9" w:qFormat="1"/>
-    <w:lsdException w:name="heading 4" w:uiPriority="9" w:qFormat="1"/>
-    <w:lsdException w:name="heading 5" w:uiPriority="9" w:qFormat="1"/>
-    <w:lsdException w:name="heading 6" w:uiPriority="9" w:qFormat="1"/>
-    <w:lsdException w:name="heading 7" w:uiPriority="9" w:qFormat="1"/>
-    <w:lsdException w:name="heading 8" w:uiPriority="9" w:qFormat="1"/>
-    <w:lsdException w:name="heading 9" w:uiPriority="9" w:qFormat="1"/>
-    <w:lsdException w:name="toc 1" w:uiPriority="39"/>
-    <w:lsdException w:name="toc 2" w:uiPriority="39"/>
-    <w:lsdException w:name="toc 3" w:uiPriority="39"/>
-    <w:lsdException w:name="toc 4" w:uiPriority="39"/>
-    <w:lsdException w:name="toc 5" w:uiPriority="39"/>
-    <w:lsdException w:name="toc 6" w:uiPriority="39"/>
-    <w:lsdException w:name="toc 7" w:uiPriority="39"/>
-    <w:lsdException w:name="toc 8" w:uiPriority="39"/>
-    <w:lsdException w:name="toc 9" w:uiPriority="39"/>
-    <w:lsdException w:name="caption" w:uiPriority="35" w:qFormat="1"/>
-    <w:lsdException w:name="Title" w:semiHidden="0" w:uiPriority="10" w:unhideWhenUsed="0" w:qFormat="1"/>
-    <w:lsdException w:name="Default Paragraph Font" w:uiPriority="1"/>
-    <w:lsdException w:name="Subtitle" w:semiHidden="0" w:uiPriority="11" w:unhideWhenUsed="0" w:qFormat="1"/>
-    <w:lsdException w:name="Strong" w:semiHidden="0" w:uiPriority="22" w:unhideWhenUsed="0" w:qFormat="1"/>
-    <w:lsdException w:name="Emphasis" w:semiHidden="0" w:uiPriority="20" w:unhideWhenUsed="0" w:qFormat="1"/>
-    <w:lsdException w:name="Table Grid" w:semiHidden="0" w:uiPriority="59" w:unhideWhenUsed="0"/>
-    <w:lsdException w:name="Placeholder Text" w:unhideWhenUsed="0"/>
-    <w:lsdException w:name="No Spacing" w:semiHidden="0" w:uiPriority="1" w:unhideWhenUsed="0" w:qFormat="1"/>
-    <w:lsdException w:name="Light Shading" w:semiHidden="0" w:uiPriority="60" w:unhideWhenUsed="0"/>
-    <w:lsdException w:name="Light List" w:semiHidden="0" w:uiPriority="61" w:unhideWhenUsed="0"/>
-    <w:lsdException w:name="Light Grid" w:semiHidden="0" w:uiPriority="62" w:unhideWhenUsed="0"/>
-    <w:lsdException w:name="Medium Shading 1" w:semiHidden="0" w:uiPriority="63" w:unhideWhenUsed="0"/>
-    <w:lsdException w:name="Medium Shading 2" w:semiHidden="0" w:uiPriority="64" w:unhideWhenUsed="0"/>
-    <w:lsdException w:name="Medium List 1" w:semiHidden="0" w:uiPriority="65" w:unhideWhenUsed="0"/>
-    <w:lsdException w:name="Medium List 2" w:semiHidden="0" w:uiPriority="66" w:unhideWhenUsed="0"/>
-    <w:lsdException w:name="Medium Grid 1" w:semiHidden="0" w:uiPriority="67" w:unhideWhenUsed="0"/>
-    <w:lsdException w:name="Medium Grid 2" w:semiHidden="0" w:uiPriority="68" w:unhideWhenUsed="0"/>
-    <w:lsdException w:name="Medium Grid 3" w:semiHidden="0" w:uiPriority="69" w:unhideWhenUsed="0"/>
-    <w:lsdException w:name="Dark List" w:semiHidden="0" w:uiPriority="70" w:unhideWhenUsed="0"/>
-    <w:lsdException w:name="Colorful Shading" w:semiHidden="0" w:uiPriority="71" w:unhideWhenUsed="0"/>
-    <w:lsdException w:name="Colorful List" w:semiHidden="0" w:uiPriority="72" w:unhideWhenUsed="0"/>
-    <w:lsdException w:name="Colorful Grid" w:semiHidden="0" w:uiPriority="73" w:unhideWhenUsed="0"/>
-    <w:lsdException w:name="Light Shading Accent 1" w:semiHidden="0" w:uiPriority="60" w:unhideWhenUsed="0"/>
-    <w:lsdException w:name="Light List Accent 1" w:semiHidden="0" w:uiPriority="61" w:unhideWhenUsed="0"/>
-    <w:lsdException w:name="Light Grid Accent 1" w:semiHidden="0" w:uiPriority="62" w:unhideWhenUsed="0"/>
-    <w:lsdException w:name="Medium Shading 1 Accent 1" w:semiHidden="0" w:uiPriority="63" w:unhideWhenUsed="0"/>
-    <w:lsdException w:name="Medium Shading 2 Accent 1" w:semiHidden="0" w:uiPriority="64" w:unhideWhenUsed="0"/>
-    <w:lsdException w:name="Medium List 1 Accent 1" w:semiHidden="0" w:uiPriority="65" w:unhideWhenUsed="0"/>
-    <w:lsdException w:name="Revision" w:unhideWhenUsed="0"/>
-    <w:lsdException w:name="List Paragraph" w:semiHidden="0" w:uiPriority="34" w:unhideWhenUsed="0" w:qFormat="1"/>
-    <w:lsdException w:name="Quote" w:semiHidden="0" w:uiPriority="29" w:unhideWhenUsed="0" w:qFormat="1"/>
-    <w:lsdException w:name="Intense Quote" w:semiHidden="0" w:uiPriority="30" w:unhideWhenUsed="0" w:qFormat="1"/>
-    <w:lsdException w:name="Medium List 2 Accent 1" w:semiHidden="0" w:uiPriority="66" w:unhideWhenUsed="0"/>
-    <w:lsdException w:name="Medium Grid 1 Accent 1" w:semiHidden="0" w:uiPriority="67" w:unhideWhenUsed="0"/>
-    <w:lsdException w:name="Medium Grid 2 Accent 1" w:semiHidden="0" w:uiPriority="68" w:unhideWhenUsed="0"/>
-    <w:lsdException w:name="Medium Grid 3 Accent 1" w:semiHidden="0" w:uiPriority="69" w:unhideWhenUsed="0"/>
-    <w:lsdException w:name="Dark List Accent 1" w:semiHidden="0" w:uiPriority="70" w:unhideWhenUsed="0"/>
-    <w:lsdException w:name="Colorful Shading Accent 1" w:semiHidden="0" w:uiPriority="71" w:unhideWhenUsed="0"/>
-    <w:lsdException w:name="Colorful List Accent 1" w:semiHidden="0" w:uiPriority="72" w:unhideWhenUsed="0"/>
-    <w:lsdException w:name="Colorful Grid Accent 1" w:semiHidden="0" w:uiPriority="73" w:unhideWhenUsed="0"/>
-    <w:lsdException w:name="Light Shading Accent 2" w:semiHidden="0" w:uiPriority="60" w:unhideWhenUsed="0"/>
-    <w:lsdException w:name="Light List Accent 2" w:semiHidden="0" w:uiPriority="61" w:unhideWhenUsed="0"/>
-    <w:lsdException w:name="Light Grid Accent 2" w:semiHidden="0" w:uiPriority="62" w:unhideWhenUsed="0"/>
-    <w:lsdException w:name="Medium Shading 1 Accent 2" w:semiHidden="0" w:uiPriority="63" w:unhideWhenUsed="0"/>
-    <w:lsdException w:name="Medium Shading 2 Accent 2" w:semiHidden="0" w:uiPriority="64" w:unhideWhenUsed="0"/>
-    <w:lsdException w:name="Medium List 1 Accent 2" w:semiHidden="0" w:uiPriority="65" w:unhideWhenUsed="0"/>
-    <w:lsdException w:name="Medium List 2 Accent 2" w:semiHidden="0" w:uiPriority="66" w:unhideWhenUsed="0"/>
-    <w:lsdException w:name="Medium Grid 1 Accent 2" w:semiHidden="0" w:uiPriority="67" w:unhideWhenUsed="0"/>
-    <w:lsdException w:name="Medium Grid 2 Accent 2" w:semiHidden="0" w:uiPriority="68" w:unhideWhenUsed="0"/>
-    <w:lsdException w:name="Medium Grid 3 Accent 2" w:semiHidden="0" w:uiPriority="69" w:unhideWhenUsed="0"/>
-    <w:lsdException w:name="Dark List Accent 2" w:semiHidden="0" w:uiPriority="70" w:unhideWhenUsed="0"/>
-    <w:lsdException w:name="Colorful Shading Accent 2" w:semiHidden="0" w:uiPriority="71" w:unhideWhenUsed="0"/>
-    <w:lsdException w:name="Colorful List Accent 2" w:semiHidden="0" w:uiPriority="72" w:unhideWhenUsed="0"/>
-    <w:lsdException w:name="Colorful Grid Accent 2" w:semiHidden="0" w:uiPriority="73" w:unhideWhenUsed="0"/>
-    <w:lsdException w:name="Light Shading Accent 3" w:semiHidden="0" w:uiPriority="60" w:unhideWhenUsed="0"/>
-    <w:lsdException w:name="Light List Accent 3" w:semiHidden="0" w:uiPriority="61" w:unhideWhenUsed="0"/>
-    <w:lsdException w:name="Light Grid Accent 3" w:semiHidden="0" w:uiPriority="62" w:unhideWhenUsed="0"/>
-    <w:lsdException w:name="Medium Shading 1 Accent 3" w:semiHidden="0" w:uiPriority="63" w:unhideWhenUsed="0"/>
-    <w:lsdException w:name="Medium Shading 2 Accent 3" w:semiHidden="0" w:uiPriority="64" w:unhideWhenUsed="0"/>
-    <w:lsdException w:name="Medium List 1 Accent 3" w:semiHidden="0" w:uiPriority="65" w:unhideWhenUsed="0"/>
-    <w:lsdException w:name="Medium List 2 Accent 3" w:semiHidden="0" w:uiPriority="66" w:unhideWhenUsed="0"/>
-    <w:lsdException w:name="Medium Grid 1 Accent 3" w:semiHidden="0" w:uiPriority="67" w:unhideWhenUsed="0"/>
-    <w:lsdException w:name="Medium Grid 2 Accent 3" w:semiHidden="0" w:uiPriority="68" w:unhideWhenUsed="0"/>
-    <w:lsdException w:name="Medium Grid 3 Accent 3" w:semiHidden="0" w:uiPriority="69" w:unhideWhenUsed="0"/>
-    <w:lsdException w:name="Dark List Accent 3" w:semiHidden="0" w:uiPriority="70" w:unhideWhenUsed="0"/>
-    <w:lsdException w:name="Colorful Shading Accent 3" w:semiHidden="0" w:uiPriority="71" w:unhideWhenUsed="0"/>
-    <w:lsdException w:name="Colorful List Accent 3" w:semiHidden="0" w:uiPriority="72" w:unhideWhenUsed="0"/>
-    <w:lsdException w:name="Colorful Grid Accent 3" w:semiHidden="0" w:uiPriority="73" w:unhideWhenUsed="0"/>
-    <w:lsdException w:name="Light Shading Accent 4" w:semiHidden="0" w:uiPriority="60" w:unhideWhenUsed="0"/>
-    <w:lsdException w:name="Light List Accent 4" w:semiHidden="0" w:uiPriority="61" w:unhideWhenUsed="0"/>
-    <w:lsdException w:name="Light Grid Accent 4" w:semiHidden="0" w:uiPriority="62" w:unhideWhenUsed="0"/>
-    <w:lsdException w:name="Medium Shading 1 Accent 4" w:semiHidden="0" w:uiPriority="63" w:unhideWhenUsed="0"/>
-    <w:lsdException w:name="Medium Shading 2 Accent 4" w:semiHidden="0" w:uiPriority="64" w:unhideWhenUsed="0"/>
-    <w:lsdException w:name="Medium List 1 Accent 4" w:semiHidden="0" w:uiPriority="65" w:unhideWhenUsed="0"/>
-    <w:lsdException w:name="Medium List 2 Accent 4" w:semiHidden="0" w:uiPriority="66" w:unhideWhenUsed="0"/>
-    <w:lsdException w:name="Medium Grid 1 Accent 4" w:semiHidden="0" w:uiPriority="67" w:unhideWhenUsed="0"/>
-    <w:lsdException w:name="Medium Grid 2 Accent 4" w:semiHidden="0" w:uiPriority="68" w:unhideWhenUsed="0"/>
-    <w:lsdException w:name="Medium Grid 3 Accent 4" w:semiHidden="0" w:uiPriority="69" w:unhideWhenUsed="0"/>
-    <w:lsdException w:name="Dark List Accent 4" w:semiHidden="0" w:uiPriority="70" w:unhideWhenUsed="0"/>
-    <w:lsdException w:name="Colorful Shading Accent 4" w:semiHidden="0" w:uiPriority="71" w:unhideWhenUsed="0"/>
-    <w:lsdException w:name="Colorful List Accent 4" w:semiHidden="0" w:uiPriority="72" w:unhideWhenUsed="0"/>
-    <w:lsdException w:name="Colorful Grid Accent 4" w:semiHidden="0" w:uiPriority="73" w:unhideWhenUsed="0"/>
-    <w:lsdException w:name="Light Shading Accent 5" w:semiHidden="0" w:uiPriority="60" w:unhideWhenUsed="0"/>
-    <w:lsdException w:name="Light List Accent 5" w:semiHidden="0" w:uiPriority="61" w:unhideWhenUsed="0"/>
-    <w:lsdException w:name="Light Grid Accent 5" w:semiHidden="0" w:uiPriority="62" w:unhideWhenUsed="0"/>
-    <w:lsdException w:name="Medium Shading 1 Accent 5" w:semiHidden="0" w:uiPriority="63" w:unhideWhenUsed="0"/>
-    <w:lsdException w:name="Medium Shading 2 Accent 5" w:semiHidden="0" w:uiPriority="64" w:unhideWhenUsed="0"/>
-    <w:lsdException w:name="Medium List 1 Accent 5" w:semiHidden="0" w:uiPriority="65" w:unhideWhenUsed="0"/>
-    <w:lsdException w:name="Medium List 2 Accent 5" w:semiHidden="0" w:uiPriority="66" w:unhideWhenUsed="0"/>
-    <w:lsdException w:name="Medium Grid 1 Accent 5" w:semiHidden="0" w:uiPriority="67" w:unhideWhenUsed="0"/>
-    <w:lsdException w:name="Medium Grid 2 Accent 5" w:semiHidden="0" w:uiPriority="68" w:unhideWhenUsed="0"/>
-    <w:lsdException w:name="Medium Grid 3 Accent 5" w:semiHidden="0" w:uiPriority="69" w:unhideWhenUsed="0"/>
-    <w:lsdException w:name="Dark List Accent 5" w:semiHidden="0" w:uiPriority="70" w:unhideWhenUsed="0"/>
-    <w:lsdException w:name="Colorful Shading Accent 5" w:semiHidden="0" w:uiPriority="71" w:unhideWhenUsed="0"/>
-    <w:lsdException w:name="Colorful List Accent 5" w:semiHidden="0" w:uiPriority="72" w:unhideWhenUsed="0"/>
-    <w:lsdException w:name="Colorful Grid Accent 5" w:semiHidden="0" w:uiPriority="73" w:unhideWhenUsed="0"/>
-    <w:lsdException w:name="Light Shading Accent 6" w:semiHidden="0" w:uiPriority="60" w:unhideWhenUsed="0"/>
-    <w:lsdException w:name="Light List Accent 6" w:semiHidden="0" w:uiPriority="61" w:unhideWhenUsed="0"/>
-    <w:lsdException w:name="Light Grid Accent 6" w:semiHidden="0" w:uiPriority="62" w:unhideWhenUsed="0"/>
-    <w:lsdException w:name="Medium Shading 1 Accent 6" w:semiHidden="0" w:uiPriority="63" w:unhideWhenUsed="0"/>
-    <w:lsdException w:name="Medium Shading 2 Accent 6" w:semiHidden="0" w:uiPriority="64" w:unhideWhenUsed="0"/>
-    <w:lsdException w:name="Medium List 1 Accent 6" w:semiHidden="0" w:uiPriority="65" w:unhideWhenUsed="0"/>
-    <w:lsdException w:name="Medium List 2 Accent 6" w:semiHidden="0" w:uiPriority="66" w:unhideWhenUsed="0"/>
-    <w:lsdException w:name="Medium Grid 1 Accent 6" w:semiHidden="0" w:uiPriority="67" w:unhideWhenUsed="0"/>
-    <w:lsdException w:name="Medium Grid 2 Accent 6" w:semiHidden="0" w:uiPriority="68" w:unhideWhenUsed="0"/>
-    <w:lsdException w:name="Medium Grid 3 Accent 6" w:semiHidden="0" w:uiPriority="69" w:unhideWhenUsed="0"/>
-    <w:lsdException w:name="Dark List Accent 6" w:semiHidden="0" w:uiPriority="70" w:unhideWhenUsed="0"/>
-    <w:lsdException w:name="Colorful Shading Accent 6" w:semiHidden="0" w:uiPriority="71" w:unhideWhenUsed="0"/>
-    <w:lsdException w:name="Colorful List Accent 6" w:semiHidden="0" w:uiPriority="72" w:unhideWhenUsed="0"/>
-    <w:lsdException w:name="Colorful Grid Accent 6" w:semiHidden="0" w:uiPriority="73" w:unhideWhenUsed="0"/>
-    <w:lsdException w:name="Subtle Emphasis" w:semiHidden="0" w:uiPriority="19" w:unhideWhenUsed="0" w:qFormat="1"/>
-    <w:lsdException w:name="Intense Emphasis" w:semiHidden="0" w:uiPriority="21" w:unhideWhenUsed="0" w:qFormat="1"/>
-    <w:lsdException w:name="Subtle Reference" w:semiHidden="0" w:uiPriority="31" w:unhideWhenUsed="0" w:qFormat="1"/>
-    <w:lsdException w:name="Intense Reference" w:semiHidden="0" w:uiPriority="32" w:unhideWhenUsed="0" w:qFormat="1"/>
-    <w:lsdException w:name="Book Title" w:semiHidden="0" w:uiPriority="33" w:unhideWhenUsed="0" w:qFormat="1"/>
-    <w:lsdException w:name="Bibliography" w:uiPriority="37"/>
-    <w:lsdException w:name="TOC Heading" w:uiPriority="39" w:qFormat="1"/>
+  <w:latentStyles w:defLockedState="0" w:defUIPriority="99" w:defSemiHidden="0" w:defUnhideWhenUsed="0" w:defQFormat="0" w:count="371">
+    <w:lsdException w:name="Normal" w:uiPriority="0" w:qFormat="1"/>
+    <w:lsdException w:name="heading 1" w:uiPriority="9" w:qFormat="1"/>
+    <w:lsdException w:name="heading 2" w:semiHidden="1" w:uiPriority="9" w:unhideWhenUsed="1" w:qFormat="1"/>
+    <w:lsdException w:name="heading 3" w:semiHidden="1" w:uiPriority="9" w:unhideWhenUsed="1" w:qFormat="1"/>
+    <w:lsdException w:name="heading 4" w:semiHidden="1" w:uiPriority="9" w:unhideWhenUsed="1" w:qFormat="1"/>
+    <w:lsdException w:name="heading 5" w:semiHidden="1" w:uiPriority="9" w:unhideWhenUsed="1" w:qFormat="1"/>
+    <w:lsdException w:name="heading 6" w:semiHidden="1" w:uiPriority="9" w:unhideWhenUsed="1" w:qFormat="1"/>
+    <w:lsdException w:name="heading 7" w:semiHidden="1" w:uiPriority="9" w:unhideWhenUsed="1" w:qFormat="1"/>
+    <w:lsdException w:name="heading 8" w:semiHidden="1" w:uiPriority="9" w:unhideWhenUsed="1" w:qFormat="1"/>
+    <w:lsdException w:name="heading 9" w:semiHidden="1" w:uiPriority="9" w:unhideWhenUsed="1" w:qFormat="1"/>
+    <w:lsdException w:name="index 1" w:semiHidden="1" w:unhideWhenUsed="1"/>
+    <w:lsdException w:name="index 2" w:semiHidden="1" w:unhideWhenUsed="1"/>
+    <w:lsdException w:name="index 3" w:semiHidden="1" w:unhideWhenUsed="1"/>
+    <w:lsdException w:name="index 4" w:semiHidden="1" w:unhideWhenUsed="1"/>
+    <w:lsdException w:name="index 5" w:semiHidden="1" w:unhideWhenUsed="1"/>
+    <w:lsdException w:name="index 6" w:semiHidden="1" w:unhideWhenUsed="1"/>
+    <w:lsdException w:name="index 7" w:semiHidden="1" w:unhideWhenUsed="1"/>
+    <w:lsdException w:name="index 8" w:semiHidden="1" w:unhideWhenUsed="1"/>
+    <w:lsdException w:name="index 9" w:semiHidden="1" w:unhideWhenUsed="1"/>
+    <w:lsdException w:name="toc 1" w:semiHidden="1" w:uiPriority="39" w:unhideWhenUsed="1"/>
+    <w:lsdException w:name="toc 2" w:semiHidden="1" w:uiPriority="39" w:unhideWhenUsed="1"/>
+    <w:lsdException w:name="toc 3" w:semiHidden="1" w:uiPriority="39" w:unhideWhenUsed="1"/>
+    <w:lsdException w:name="toc 4" w:semiHidden="1" w:uiPriority="39" w:unhideWhenUsed="1"/>
+    <w:lsdException w:name="toc 5" w:semiHidden="1" w:uiPriority="39" w:unhideWhenUsed="1"/>
+    <w:lsdException w:name="toc 6" w:semiHidden="1" w:uiPriority="39" w:unhideWhenUsed="1"/>
+    <w:lsdException w:name="toc 7" w:semiHidden="1" w:uiPriority="39" w:unhideWhenUsed="1"/>
+    <w:lsdException w:name="toc 8" w:semiHidden="1" w:uiPriority="39" w:unhideWhenUsed="1"/>
+    <w:lsdException w:name="toc 9" w:semiHidden="1" w:uiPriority="39" w:unhideWhenUsed="1"/>
+    <w:lsdException w:name="Normal Indent" w:semiHidden="1" w:unhideWhenUsed="1"/>
+    <w:lsdException w:name="footnote text" w:semiHidden="1" w:unhideWhenUsed="1"/>
+    <w:lsdException w:name="annotation text" w:semiHidden="1" w:unhideWhenUsed="1"/>
+    <w:lsdException w:name="header" w:semiHidden="1" w:unhideWhenUsed="1"/>
+    <w:lsdException w:name="footer" w:semiHidden="1" w:unhideWhenUsed="1"/>
+    <w:lsdException w:name="index heading" w:semiHidden="1" w:unhideWhenUsed="1"/>
+    <w:lsdException w:name="caption" w:semiHidden="1" w:uiPriority="35" w:unhideWhenUsed="1" w:qFormat="1"/>
+    <w:lsdException w:name="table of figures" w:semiHidden="1" w:unhideWhenUsed="1"/>
+    <w:lsdException w:name="envelope address" w:semiHidden="1" w:unhideWhenUsed="1"/>
+    <w:lsdException w:name="envelope return" w:semiHidden="1" w:unhideWhenUsed="1"/>
+    <w:lsdException w:name="footnote reference" w:semiHidden="1" w:unhideWhenUsed="1"/>
+    <w:lsdException w:name="annotation reference" w:semiHidden="1" w:unhideWhenUsed="1"/>
+    <w:lsdException w:name="line number" w:semiHidden="1" w:unhideWhenUsed="1"/>
+    <w:lsdException w:name="page number" w:semiHidden="1" w:unhideWhenUsed="1"/>
+    <w:lsdException w:name="endnote reference" w:semiHidden="1" w:unhideWhenUsed="1"/>
+    <w:lsdException w:name="endnote text" w:semiHidden="1" w:unhideWhenUsed="1"/>
+    <w:lsdException w:name="table of authorities" w:semiHidden="1" w:unhideWhenUsed="1"/>
+    <w:lsdException w:name="macro" w:semiHidden="1" w:unhideWhenUsed="1"/>
+    <w:lsdException w:name="toa heading" w:semiHidden="1" w:unhideWhenUsed="1"/>
+    <w:lsdException w:name="List" w:semiHidden="1" w:unhideWhenUsed="1"/>
+    <w:lsdException w:name="List Bullet" w:semiHidden="1" w:unhideWhenUsed="1"/>
+    <w:lsdException w:name="List Number" w:semiHidden="1" w:unhideWhenUsed="1"/>
+    <w:lsdException w:name="List 2" w:semiHidden="1" w:unhideWhenUsed="1"/>
+    <w:lsdException w:name="List 3" w:semiHidden="1" w:unhideWhenUsed="1"/>
+    <w:lsdException w:name="List 4" w:semiHidden="1" w:unhideWhenUsed="1"/>
+    <w:lsdException w:name="List 5" w:semiHidden="1" w:unhideWhenUsed="1"/>
+    <w:lsdException w:name="List Bullet 2" w:semiHidden="1" w:unhideWhenUsed="1"/>
+    <w:lsdException w:name="List Bullet 3" w:semiHidden="1" w:unhideWhenUsed="1"/>
+    <w:lsdException w:name="List Bullet 4" w:semiHidden="1" w:unhideWhenUsed="1"/>
+    <w:lsdException w:name="List Bullet 5" w:semiHidden="1" w:unhideWhenUsed="1"/>
+    <w:lsdException w:name="List Number 2" w:semiHidden="1" w:unhideWhenUsed="1"/>
+    <w:lsdException w:name="List Number 3" w:semiHidden="1" w:unhideWhenUsed="1"/>
+    <w:lsdException w:name="List Number 4" w:semiHidden="1" w:unhideWhenUsed="1"/>
+    <w:lsdException w:name="List Number 5" w:semiHidden="1" w:unhideWhenUsed="1"/>
+    <w:lsdException w:name="Title" w:uiPriority="10" w:qFormat="1"/>
+    <w:lsdException w:name="Closing" w:semiHidden="1" w:unhideWhenUsed="1"/>
+    <w:lsdException w:name="Signature" w:semiHidden="1" w:unhideWhenUsed="1"/>
+    <w:lsdException w:name="Default Paragraph Font" w:semiHidden="1" w:uiPriority="1" w:unhideWhenUsed="1"/>
+    <w:lsdException w:name="Body Text" w:semiHidden="1" w:unhideWhenUsed="1"/>
+    <w:lsdException w:name="Body Text Indent" w:semiHidden="1" w:unhideWhenUsed="1"/>
+    <w:lsdException w:name="List Continue" w:semiHidden="1" w:unhideWhenUsed="1"/>
+    <w:lsdException w:name="List Continue 2" w:semiHidden="1" w:unhideWhenUsed="1"/>
+    <w:lsdException w:name="List Continue 3" w:semiHidden="1" w:unhideWhenUsed="1"/>
+    <w:lsdException w:name="List Continue 4" w:semiHidden="1" w:unhideWhenUsed="1"/>
+    <w:lsdException w:name="List Continue 5" w:semiHidden="1" w:unhideWhenUsed="1"/>
+    <w:lsdException w:name="Message Header" w:semiHidden="1" w:unhideWhenUsed="1"/>
+    <w:lsdException w:name="Subtitle" w:uiPriority="11" w:qFormat="1"/>
+    <w:lsdException w:name="Salutation" w:semiHidden="1" w:unhideWhenUsed="1"/>
+    <w:lsdException w:name="Date" w:semiHidden="1" w:unhideWhenUsed="1"/>
+    <w:lsdException w:name="Body Text First Indent" w:semiHidden="1" w:unhideWhenUsed="1"/>
+    <w:lsdException w:name="Body Text First Indent 2" w:semiHidden="1" w:unhideWhenUsed="1"/>
+    <w:lsdException w:name="Note Heading" w:semiHidden="1" w:unhideWhenUsed="1"/>
+    <w:lsdException w:name="Body Text 2" w:semiHidden="1" w:unhideWhenUsed="1"/>
+    <w:lsdException w:name="Body Text 3" w:semiHidden="1" w:unhideWhenUsed="1"/>
+    <w:lsdException w:name="Body Text Indent 2" w:semiHidden="1" w:unhideWhenUsed="1"/>
+    <w:lsdException w:name="Body Text Indent 3" w:semiHidden="1" w:unhideWhenUsed="1"/>
+    <w:lsdException w:name="Block Text" w:semiHidden="1" w:unhideWhenUsed="1"/>
+    <w:lsdException w:name="Hyperlink" w:semiHidden="1" w:unhideWhenUsed="1"/>
+    <w:lsdException w:name="FollowedHyperlink" w:semiHidden="1" w:unhideWhenUsed="1"/>
+    <w:lsdException w:name="Strong" w:uiPriority="22" w:qFormat="1"/>
+    <w:lsdException w:name="Emphasis" w:uiPriority="20" w:qFormat="1"/>
+    <w:lsdException w:name="Document Map" w:semiHidden="1" w:unhideWhenUsed="1"/>
+    <w:lsdException w:name="Plain Text" w:semiHidden="1" w:unhideWhenUsed="1"/>
+    <w:lsdException w:name="E-mail Signature" w:semiHidden="1" w:unhideWhenUsed="1"/>
+    <w:lsdException w:name="HTML Top of Form" w:semiHidden="1" w:unhideWhenUsed="1"/>
+    <w:lsdException w:name="HTML Bottom of Form" w:semiHidden="1" w:unhideWhenUsed="1"/>
+    <w:lsdException w:name="Normal (Web)" w:semiHidden="1" w:unhideWhenUsed="1"/>
+    <w:lsdException w:name="HTML Acronym" w:semiHidden="1" w:unhideWhenUsed="1"/>
+    <w:lsdException w:name="HTML Address" w:semiHidden="1" w:unhideWhenUsed="1"/>
+    <w:lsdException w:name="HTML Cite" w:semiHidden="1" w:unhideWhenUsed="1"/>
+    <w:lsdException w:name="HTML Code" w:semiHidden="1" w:unhideWhenUsed="1"/>
+    <w:lsdException w:name="HTML Definition" w:semiHidden="1" w:unhideWhenUsed="1"/>
+    <w:lsdException w:name="HTML Keyboard" w:semiHidden="1" w:unhideWhenUsed="1"/>
+    <w:lsdException w:name="HTML Preformatted" w:semiHidden="1" w:unhideWhenUsed="1"/>
+    <w:lsdException w:name="HTML Sample" w:semiHidden="1" w:unhideWhenUsed="1"/>
+    <w:lsdException w:name="HTML Typewriter" w:semiHidden="1" w:unhideWhenUsed="1"/>
+    <w:lsdException w:name="HTML Variable" w:semiHidden="1" w:unhideWhenUsed="1"/>
+    <w:lsdException w:name="Normal Table" w:semiHidden="1" w:unhideWhenUsed="1"/>
+    <w:lsdException w:name="annotation subject" w:semiHidden="1" w:unhideWhenUsed="1"/>
+    <w:lsdException w:name="No List" w:semiHidden="1" w:unhideWhenUsed="1"/>
+    <w:lsdException w:name="Outline List 1" w:semiHidden="1" w:unhideWhenUsed="1"/>
+    <w:lsdException w:name="Outline List 2" w:semiHidden="1" w:unhideWhenUsed="1"/>
+    <w:lsdException w:name="Outline List 3" w:semiHidden="1" w:unhideWhenUsed="1"/>
+    <w:lsdException w:name="Table Simple 1" w:semiHidden="1" w:unhideWhenUsed="1"/>
+    <w:lsdException w:name="Table Simple 2" w:semiHidden="1" w:unhideWhenUsed="1"/>
+    <w:lsdException w:name="Table Simple 3" w:semiHidden="1" w:unhideWhenUsed="1"/>
+    <w:lsdException w:name="Table Classic 1" w:semiHidden="1" w:unhideWhenUsed="1"/>
+    <w:lsdException w:name="Table Classic 2" w:semiHidden="1" w:unhideWhenUsed="1"/>
+    <w:lsdException w:name="Table Classic 3" w:semiHidden="1" w:unhideWhenUsed="1"/>
+    <w:lsdException w:name="Table Classic 4" w:semiHidden="1" w:unhideWhenUsed="1"/>
+    <w:lsdException w:name="Table Colorful 1" w:semiHidden="1" w:unhideWhenUsed="1"/>
+    <w:lsdException w:name="Table Colorful 2" w:semiHidden="1" w:unhideWhenUsed="1"/>
+    <w:lsdException w:name="Table Colorful 3" w:semiHidden="1" w:unhideWhenUsed="1"/>
+    <w:lsdException w:name="Table Columns 1" w:semiHidden="1" w:unhideWhenUsed="1"/>
+    <w:lsdException w:name="Table Columns 2" w:semiHidden="1" w:unhideWhenUsed="1"/>
+    <w:lsdException w:name="Table Columns 3" w:semiHidden="1" w:unhideWhenUsed="1"/>
+    <w:lsdException w:name="Table Columns 4" w:semiHidden="1" w:unhideWhenUsed="1"/>
+    <w:lsdException w:name="Table Columns 5" w:semiHidden="1" w:unhideWhenUsed="1"/>
+    <w:lsdException w:name="Table Grid 1" w:semiHidden="1" w:unhideWhenUsed="1"/>
+    <w:lsdException w:name="Table Grid 2" w:semiHidden="1" w:unhideWhenUsed="1"/>
+    <w:lsdException w:name="Table Grid 3" w:semiHidden="1" w:unhideWhenUsed="1"/>
+    <w:lsdException w:name="Table Grid 4" w:semiHidden="1" w:unhideWhenUsed="1"/>
+    <w:lsdException w:name="Table Grid 5" w:semiHidden="1" w:unhideWhenUsed="1"/>
+    <w:lsdException w:name="Table Grid 6" w:semiHidden="1" w:unhideWhenUsed="1"/>
+    <w:lsdException w:name="Table Grid 7" w:semiHidden="1" w:unhideWhenUsed="1"/>
+    <w:lsdException w:name="Table Grid 8" w:semiHidden="1" w:unhideWhenUsed="1"/>
+    <w:lsdException w:name="Table List 1" w:semiHidden="1" w:unhideWhenUsed="1"/>
+    <w:lsdException w:name="Table List 2" w:semiHidden="1" w:unhideWhenUsed="1"/>
+    <w:lsdException w:name="Table List 3" w:semiHidden="1" w:unhideWhenUsed="1"/>
+    <w:lsdException w:name="Table List 4" w:semiHidden="1" w:unhideWhenUsed="1"/>
+    <w:lsdException w:name="Table List 5" w:semiHidden="1" w:unhideWhenUsed="1"/>
+    <w:lsdException w:name="Table List 6" w:semiHidden="1" w:unhideWhenUsed="1"/>
+    <w:lsdException w:name="Table List 7" w:semiHidden="1" w:unhideWhenUsed="1"/>
+    <w:lsdException w:name="Table List 8" w:semiHidden="1" w:unhideWhenUsed="1"/>
+    <w:lsdException w:name="Table 3D effects 1" w:semiHidden="1" w:unhideWhenUsed="1"/>
+    <w:lsdException w:name="Table 3D effects 2" w:semiHidden="1" w:unhideWhenUsed="1"/>
+    <w:lsdException w:name="Table 3D effects 3" w:semiHidden="1" w:unhideWhenUsed="1"/>
+    <w:lsdException w:name="Table Contemporary" w:semiHidden="1" w:unhideWhenUsed="1"/>
+    <w:lsdException w:name="Table Elegant" w:semiHidden="1" w:unhideWhenUsed="1"/>
+    <w:lsdException w:name="Table Professional" w:semiHidden="1" w:unhideWhenUsed="1"/>
+    <w:lsdException w:name="Table Subtle 1" w:semiHidden="1" w:unhideWhenUsed="1"/>
+    <w:lsdException w:name="Table Subtle 2" w:semiHidden="1" w:unhideWhenUsed="1"/>
+    <w:lsdException w:name="Table Web 1" w:semiHidden="1" w:unhideWhenUsed="1"/>
+    <w:lsdException w:name="Table Web 2" w:semiHidden="1" w:unhideWhenUsed="1"/>
+    <w:lsdException w:name="Table Web 3" w:semiHidden="1" w:unhideWhenUsed="1"/>
+    <w:lsdException w:name="Balloon Text" w:semiHidden="1" w:unhideWhenUsed="1"/>
+    <w:lsdException w:name="Table Grid" w:uiPriority="59"/>
+    <w:lsdException w:name="Table Theme" w:semiHidden="1" w:unhideWhenUsed="1"/>
+    <w:lsdException w:name="Placeholder Text" w:semiHidden="1"/>
+    <w:lsdException w:name="No Spacing" w:uiPriority="1" w:qFormat="1"/>
+    <w:lsdException w:name="Light Shading" w:uiPriority="60"/>
+    <w:lsdException w:name="Light List" w:uiPriority="61"/>
+    <w:lsdException w:name="Light Grid" w:uiPriority="62"/>
+    <w:lsdException w:name="Medium Shading 1" w:uiPriority="63"/>
+    <w:lsdException w:name="Medium Shading 2" w:uiPriority="64"/>
+    <w:lsdException w:name="Medium List 1" w:uiPriority="65"/>
+    <w:lsdException w:name="Medium List 2" w:uiPriority="66"/>
+    <w:lsdException w:name="Medium Grid 1" w:uiPriority="67"/>
+    <w:lsdException w:name="Medium Grid 2" w:uiPriority="68"/>
+    <w:lsdException w:name="Medium Grid 3" w:uiPriority="69"/>
+    <w:lsdException w:name="Dark List" w:uiPriority="70"/>
+    <w:lsdException w:name="Colorful Shading" w:uiPriority="71"/>
+    <w:lsdException w:name="Colorful List" w:uiPriority="72"/>
+    <w:lsdException w:name="Colorful Grid" w:uiPriority="73"/>
+    <w:lsdException w:name="Light Shading Accent 1" w:uiPriority="60"/>
+    <w:lsdException w:name="Light List Accent 1" w:uiPriority="61"/>
+    <w:lsdException w:name="Light Grid Accent 1" w:uiPriority="62"/>
+    <w:lsdException w:name="Medium Shading 1 Accent 1" w:uiPriority="63"/>
+    <w:lsdException w:name="Medium Shading 2 Accent 1" w:uiPriority="64"/>
+    <w:lsdException w:name="Medium List 1 Accent 1" w:uiPriority="65"/>
+    <w:lsdException w:name="Revision" w:semiHidden="1"/>
+    <w:lsdException w:name="List Paragraph" w:uiPriority="34" w:qFormat="1"/>
+    <w:lsdException w:name="Quote" w:uiPriority="29" w:qFormat="1"/>
+    <w:lsdException w:name="Intense Quote" w:uiPriority="30" w:qFormat="1"/>
+    <w:lsdException w:name="Medium List 2 Accent 1" w:uiPriority="66"/>
+    <w:lsdException w:name="Medium Grid 1 Accent 1" w:uiPriority="67"/>
+    <w:lsdException w:name="Medium Grid 2 Accent 1" w:uiPriority="68"/>
+    <w:lsdException w:name="Medium Grid 3 Accent 1" w:uiPriority="69"/>
+    <w:lsdException w:name="Dark List Accent 1" w:uiPriority="70"/>
+    <w:lsdException w:name="Colorful Shading Accent 1" w:uiPriority="71"/>
+    <w:lsdException w:name="Colorful List Accent 1" w:uiPriority="72"/>
+    <w:lsdException w:name="Colorful Grid Accent 1" w:uiPriority="73"/>
+    <w:lsdException w:name="Light Shading Accent 2" w:uiPriority="60"/>
+    <w:lsdException w:name="Light List Accent 2" w:uiPriority="61"/>
+    <w:lsdException w:name="Light Grid Accent 2" w:uiPriority="62"/>
+    <w:lsdException w:name="Medium Shading 1 Accent 2" w:uiPriority="63"/>
+    <w:lsdException w:name="Medium Shading 2 Accent 2" w:uiPriority="64"/>
+    <w:lsdException w:name="Medium List 1 Accent 2" w:uiPriority="65"/>
+    <w:lsdException w:name="Medium List 2 Accent 2" w:uiPriority="66"/>
+    <w:lsdException w:name="Medium Grid 1 Accent 2" w:uiPriority="67"/>
+    <w:lsdException w:name="Medium Grid 2 Accent 2" w:uiPriority="68"/>
+    <w:lsdException w:name="Medium Grid 3 Accent 2" w:uiPriority="69"/>
+    <w:lsdException w:name="Dark List Accent 2" w:uiPriority="70"/>
+    <w:lsdException w:name="Colorful Shading Accent 2" w:uiPriority="71"/>
+    <w:lsdException w:name="Colorful List Accent 2" w:uiPriority="72"/>
+    <w:lsdException w:name="Colorful Grid Accent 2" w:uiPriority="73"/>
+    <w:lsdException w:name="Light Shading Accent 3" w:uiPriority="60"/>
+    <w:lsdException w:name="Light List Accent 3" w:uiPriority="61"/>
+    <w:lsdException w:name="Light Grid Accent 3" w:uiPriority="62"/>
+    <w:lsdException w:name="Medium Shading 1 Accent 3" w:uiPriority="63"/>
+    <w:lsdException w:name="Medium Shading 2 Accent 3" w:uiPriority="64"/>
+    <w:lsdException w:name="Medium List 1 Accent 3" w:uiPriority="65"/>
+    <w:lsdException w:name="Medium List 2 Accent 3" w:uiPriority="66"/>
+    <w:lsdException w:name="Medium Grid 1 Accent 3" w:uiPriority="67"/>
+    <w:lsdException w:name="Medium Grid 2 Accent 3" w:uiPriority="68"/>
+    <w:lsdException w:name="Medium Grid 3 Accent 3" w:uiPriority="69"/>
+    <w:lsdException w:name="Dark List Accent 3" w:uiPriority="70"/>
+    <w:lsdException w:name="Colorful Shading Accent 3" w:uiPriority="71"/>
+    <w:lsdException w:name="Colorful List Accent 3" w:uiPriority="72"/>
+    <w:lsdException w:name="Colorful Grid Accent 3" w:uiPriority="73"/>
+    <w:lsdException w:name="Light Shading Accent 4" w:uiPriority="60"/>
+    <w:lsdException w:name="Light List Accent 4" w:uiPriority="61"/>
+    <w:lsdException w:name="Light Grid Accent 4" w:uiPriority="62"/>
+    <w:lsdException w:name="Medium Shading 1 Accent 4" w:uiPriority="63"/>
+    <w:lsdException w:name="Medium Shading 2 Accent 4" w:uiPriority="64"/>
+    <w:lsdException w:name="Medium List 1 Accent 4" w:uiPriority="65"/>
+    <w:lsdException w:name="Medium List 2 Accent 4" w:uiPriority="66"/>
+    <w:lsdException w:name="Medium Grid 1 Accent 4" w:uiPriority="67"/>
+    <w:lsdException w:name="Medium Grid 2 Accent 4" w:uiPriority="68"/>
+    <w:lsdException w:name="Medium Grid 3 Accent 4" w:uiPriority="69"/>
+    <w:lsdException w:name="Dark List Accent 4" w:uiPriority="70"/>
+    <w:lsdException w:name="Colorful Shading Accent 4" w:uiPriority="71"/>
+    <w:lsdException w:name="Colorful List Accent 4" w:uiPriority="72"/>
+    <w:lsdException w:name="Colorful Grid Accent 4" w:uiPriority="73"/>
+    <w:lsdException w:name="Light Shading Accent 5" w:uiPriority="60"/>
+    <w:lsdException w:name="Light List Accent 5" w:uiPriority="61"/>
+    <w:lsdException w:name="Light Grid Accent 5" w:uiPriority="62"/>
+    <w:lsdException w:name="Medium Shading 1 Accent 5" w:uiPriority="63"/>
+    <w:lsdException w:name="Medium Shading 2 Accent 5" w:uiPriority="64"/>
+    <w:lsdException w:name="Medium List 1 Accent 5" w:uiPriority="65"/>
+    <w:lsdException w:name="Medium List 2 Accent 5" w:uiPriority="66"/>
+    <w:lsdException w:name="Medium Grid 1 Accent 5" w:uiPriority="67"/>
+    <w:lsdException w:name="Medium Grid 2 Accent 5" w:uiPriority="68"/>
+    <w:lsdException w:name="Medium Grid 3 Accent 5" w:uiPriority="69"/>
+    <w:lsdException w:name="Dark List Accent 5" w:uiPriority="70"/>
+    <w:lsdException w:name="Colorful Shading Accent 5" w:uiPriority="71"/>
+    <w:lsdException w:name="Colorful List Accent 5" w:uiPriority="72"/>
+    <w:lsdException w:name="Colorful Grid Accent 5" w:uiPriority="73"/>
+    <w:lsdException w:name="Light Shading Accent 6" w:uiPriority="60"/>
+    <w:lsdException w:name="Light List Accent 6" w:uiPriority="61"/>
+    <w:lsdException w:name="Light Grid Accent 6" w:uiPriority="62"/>
+    <w:lsdException w:name="Medium Shading 1 Accent 6" w:uiPriority="63"/>
+    <w:lsdException w:name="Medium Shading 2 Accent 6" w:uiPriority="64"/>
+    <w:lsdException w:name="Medium List 1 Accent 6" w:uiPriority="65"/>
+    <w:lsdException w:name="Medium List 2 Accent 6" w:uiPriority="66"/>
+    <w:lsdException w:name="Medium Grid 1 Accent 6" w:uiPriority="67"/>
+    <w:lsdException w:name="Medium Grid 2 Accent 6" w:uiPriority="68"/>
+    <w:lsdException w:name="Medium Grid 3 Accent 6" w:uiPriority="69"/>
+    <w:lsdException w:name="Dark List Accent 6" w:uiPriority="70"/>
+    <w:lsdException w:name="Colorful Shading Accent 6" w:uiPriority="71"/>
+    <w:lsdException w:name="Colorful List Accent 6" w:uiPriority="72"/>
+    <w:lsdException w:name="Colorful Grid Accent 6" w:uiPriority="73"/>
+    <w:lsdException w:name="Subtle Emphasis" w:uiPriority="19" w:qFormat="1"/>
+    <w:lsdException w:name="Intense Emphasis" w:uiPriority="21" w:qFormat="1"/>
+    <w:lsdException w:name="Subtle Reference" w:uiPriority="31" w:qFormat="1"/>
+    <w:lsdException w:name="Intense Reference" w:uiPriority="32" w:qFormat="1"/>
+    <w:lsdException w:name="Book Title" w:uiPriority="33" w:qFormat="1"/>
+    <w:lsdException w:name="Bibliography" w:semiHidden="1" w:uiPriority="37" w:unhideWhenUsed="1"/>
+    <w:lsdException w:name="TOC Heading" w:semiHidden="1" w:uiPriority="39" w:unhideWhenUsed="1" w:qFormat="1"/>
+    <w:lsdException w:name="Plain Table 1" w:uiPriority="41"/>
+    <w:lsdException w:name="Plain Table 2" w:uiPriority="42"/>
+    <w:lsdException w:name="Plain Table 3" w:uiPriority="43"/>
+    <w:lsdException w:name="Plain Table 4" w:uiPriority="44"/>
+    <w:lsdException w:name="Plain Table 5" w:uiPriority="45"/>
+    <w:lsdException w:name="Grid Table Light" w:uiPriority="40"/>
+    <w:lsdException w:name="Grid Table 1 Light" w:uiPriority="46"/>
+    <w:lsdException w:name="Grid Table 2" w:uiPriority="47"/>
+    <w:lsdException w:name="Grid Table 3" w:uiPriority="48"/>
+    <w:lsdException w:name="Grid Table 4" w:uiPriority="49"/>
+    <w:lsdException w:name="Grid Table 5 Dark" w:uiPriority="50"/>
+    <w:lsdException w:name="Grid Table 6 Colorful" w:uiPriority="51"/>
+    <w:lsdException w:name="Grid Table 7 Colorful" w:uiPriority="52"/>
+    <w:lsdException w:name="Grid Table 1 Light Accent 1" w:uiPriority="46"/>
+    <w:lsdException w:name="Grid Table 2 Accent 1" w:uiPriority="47"/>
+    <w:lsdException w:name="Grid Table 3 Accent 1" w:uiPriority="48"/>
+    <w:lsdException w:name="Grid Table 4 Accent 1" w:uiPriority="49"/>
+    <w:lsdException w:name="Grid Table 5 Dark Accent 1" w:uiPriority="50"/>
+    <w:lsdException w:name="Grid Table 6 Colorful Accent 1" w:uiPriority="51"/>
+    <w:lsdException w:name="Grid Table 7 Colorful Accent 1" w:uiPriority="52"/>
+    <w:lsdException w:name="Grid Table 1 Light Accent 2" w:uiPriority="46"/>
+    <w:lsdException w:name="Grid Table 2 Accent 2" w:uiPriority="47"/>
+    <w:lsdException w:name="Grid Table 3 Accent 2" w:uiPriority="48"/>
+    <w:lsdException w:name="Grid Table 4 Accent 2" w:uiPriority="49"/>
+    <w:lsdException w:name="Grid Table 5 Dark Accent 2" w:uiPriority="50"/>
+    <w:lsdException w:name="Grid Table 6 Colorful Accent 2" w:uiPriority="51"/>
+    <w:lsdException w:name="Grid Table 7 Colorful Accent 2" w:uiPriority="52"/>
+    <w:lsdException w:name="Grid Table 1 Light Accent 3" w:uiPriority="46"/>
+    <w:lsdException w:name="Grid Table 2 Accent 3" w:uiPriority="47"/>
+    <w:lsdException w:name="Grid Table 3 Accent 3" w:uiPriority="48"/>
+    <w:lsdException w:name="Grid Table 4 Accent 3" w:uiPriority="49"/>
+    <w:lsdException w:name="Grid Table 5 Dark Accent 3" w:uiPriority="50"/>
+    <w:lsdException w:name="Grid Table 6 Colorful Accent 3" w:uiPriority="51"/>
+    <w:lsdException w:name="Grid Table 7 Colorful Accent 3" w:uiPriority="52"/>
+    <w:lsdException w:name="Grid Table 1 Light Accent 4" w:uiPriority="46"/>
+    <w:lsdException w:name="Grid Table 2 Accent 4" w:uiPriority="47"/>
+    <w:lsdException w:name="Grid Table 3 Accent 4" w:uiPriority="48"/>
+    <w:lsdException w:name="Grid Table 4 Accent 4" w:uiPriority="49"/>
+    <w:lsdException w:name="Grid Table 5 Dark Accent 4" w:uiPriority="50"/>
+    <w:lsdException w:name="Grid Table 6 Colorful Accent 4" w:uiPriority="51"/>
+    <w:lsdException w:name="Grid Table 7 Colorful Accent 4" w:uiPriority="52"/>
+    <w:lsdException w:name="Grid Table 1 Light Accent 5" w:uiPriority="46"/>
+    <w:lsdException w:name="Grid Table 2 Accent 5" w:uiPriority="47"/>
+    <w:lsdException w:name="Grid Table 3 Accent 5" w:uiPriority="48"/>
+    <w:lsdException w:name="Grid Table 4 Accent 5" w:uiPriority="49"/>
+    <w:lsdException w:name="Grid Table 5 Dark Accent 5" w:uiPriority="50"/>
+    <w:lsdException w:name="Grid Table 6 Colorful Accent 5" w:uiPriority="51"/>
+    <w:lsdException w:name="Grid Table 7 Colorful Accent 5" w:uiPriority="52"/>
+    <w:lsdException w:name="Grid Table 1 Light Accent 6" w:uiPriority="46"/>
+    <w:lsdException w:name="Grid Table 2 Accent 6" w:uiPriority="47"/>
+    <w:lsdException w:name="Grid Table 3 Accent 6" w:uiPriority="48"/>
+    <w:lsdException w:name="Grid Table 4 Accent 6" w:uiPriority="49"/>
+    <w:lsdException w:name="Grid Table 5 Dark Accent 6" w:uiPriority="50"/>
+    <w:lsdException w:name="Grid Table 6 Colorful Accent 6" w:uiPriority="51"/>
+    <w:lsdException w:name="Grid Table 7 Colorful Accent 6" w:uiPriority="52"/>
+    <w:lsdException w:name="List Table 1 Light" w:uiPriority="46"/>
+    <w:lsdException w:name="List Table 2" w:uiPriority="47"/>
+    <w:lsdException w:name="List Table 3" w:uiPriority="48"/>
+    <w:lsdException w:name="List Table 4" w:uiPriority="49"/>
+    <w:lsdException w:name="List Table 5 Dark" w:uiPriority="50"/>
+    <w:lsdException w:name="List Table 6 Colorful" w:uiPriority="51"/>
+    <w:lsdException w:name="List Table 7 Colorful" w:uiPriority="52"/>
+    <w:lsdException w:name="List Table 1 Light Accent 1" w:uiPriority="46"/>
+    <w:lsdException w:name="List Table 2 Accent 1" w:uiPriority="47"/>
+    <w:lsdException w:name="List Table 3 Accent 1" w:uiPriority="48"/>
+    <w:lsdException w:name="List Table 4 Accent 1" w:uiPriority="49"/>
+    <w:lsdException w:name="List Table 5 Dark Accent 1" w:uiPriority="50"/>
+    <w:lsdException w:name="List Table 6 Colorful Accent 1" w:uiPriority="51"/>
+    <w:lsdException w:name="List Table 7 Colorful Accent 1" w:uiPriority="52"/>
+    <w:lsdException w:name="List Table 1 Light Accent 2" w:uiPriority="46"/>
+    <w:lsdException w:name="List Table 2 Accent 2" w:uiPriority="47"/>
+    <w:lsdException w:name="List Table 3 Accent 2" w:uiPriority="48"/>
+    <w:lsdException w:name="List Table 4 Accent 2" w:uiPriority="49"/>
+    <w:lsdException w:name="List Table 5 Dark Accent 2" w:uiPriority="50"/>
+    <w:lsdException w:name="List Table 6 Colorful Accent 2" w:uiPriority="51"/>
+    <w:lsdException w:name="List Table 7 Colorful Accent 2" w:uiPriority="52"/>
+    <w:lsdException w:name="List Table 1 Light Accent 3" w:uiPriority="46"/>
+    <w:lsdException w:name="List Table 2 Accent 3" w:uiPriority="47"/>
+    <w:lsdException w:name="List Table 3 Accent 3" w:uiPriority="48"/>
+    <w:lsdException w:name="List Table 4 Accent 3" w:uiPriority="49"/>
+    <w:lsdException w:name="List Table 5 Dark Accent 3" w:uiPriority="50"/>
+    <w:lsdException w:name="List Table 6 Colorful Accent 3" w:uiPriority="51"/>
+    <w:lsdException w:name="List Table 7 Colorful Accent 3" w:uiPriority="52"/>
+    <w:lsdException w:name="List Table 1 Light Accent 4" w:uiPriority="46"/>
+    <w:lsdException w:name="List Table 2 Accent 4" w:uiPriority="47"/>
+    <w:lsdException w:name="List Table 3 Accent 4" w:uiPriority="48"/>
+    <w:lsdException w:name="List Table 4 Accent 4" w:uiPriority="49"/>
+    <w:lsdException w:name="List Table 5 Dark Accent 4" w:uiPriority="50"/>
+    <w:lsdException w:name="List Table 6 Colorful Accent 4" w:uiPriority="51"/>
+    <w:lsdException w:name="List Table 7 Colorful Accent 4" w:uiPriority="52"/>
+    <w:lsdException w:name="List Table 1 Light Accent 5" w:uiPriority="46"/>
+    <w:lsdException w:name="List Table 2 Accent 5" w:uiPriority="47"/>
+    <w:lsdException w:name="List Table 3 Accent 5" w:uiPriority="48"/>
+    <w:lsdException w:name="List Table 4 Accent 5" w:uiPriority="49"/>
+    <w:lsdException w:name="List Table 5 Dark Accent 5" w:uiPriority="50"/>
+    <w:lsdException w:name="List Table 6 Colorful Accent 5" w:uiPriority="51"/>
+    <w:lsdException w:name="List Table 7 Colorful Accent 5" w:uiPriority="52"/>
+    <w:lsdException w:name="List Table 1 Light Accent 6" w:uiPriority="46"/>
+    <w:lsdException w:name="List Table 2 Accent 6" w:uiPriority="47"/>
+    <w:lsdException w:name="List Table 3 Accent 6" w:uiPriority="48"/>
+    <w:lsdException w:name="List Table 4 Accent 6" w:uiPriority="49"/>
+    <w:lsdException w:name="List Table 5 Dark Accent 6" w:uiPriority="50"/>
+    <w:lsdException w:name="List Table 6 Colorful Accent 6" w:uiPriority="51"/>
+    <w:lsdException w:name="List Table 7 Colorful Accent 6" w:uiPriority="52"/>
   </w:latentStyles>
   <w:style w:type="paragraph" w:default="1" w:styleId="Normal">
     <w:name w:val="Normal"/>
@@ -1690,11 +1959,11 @@
       </w:tblCellMar>
     </w:tblPr>
   </w:style>
-  <w:style w:type="paragraph" w:styleId="Ttulo">
+  <w:style w:type="paragraph" w:styleId="Puesto">
     <w:name w:val="Title"/>
     <w:basedOn w:val="Normal"/>
     <w:next w:val="Normal"/>
-    <w:link w:val="TtuloCar"/>
+    <w:link w:val="PuestoCar"/>
     <w:uiPriority w:val="10"/>
     <w:qFormat/>
     <w:rsid w:val="00DD455B"/>
@@ -1719,6 +1988,7 @@
       <w:spacing w:after="0" w:line="240" w:lineRule="auto"/>
     </w:pPr>
     <w:tblPr>
+      <w:tblInd w:w="0" w:type="dxa"/>
       <w:tblBorders>
         <w:top w:val="single" w:sz="4" w:space="0" w:color="auto"/>
         <w:left w:val="single" w:sz="4" w:space="0" w:color="auto"/>
@@ -1727,6 +1997,12 @@
         <w:insideH w:val="single" w:sz="4" w:space="0" w:color="auto"/>
         <w:insideV w:val="single" w:sz="4" w:space="0" w:color="auto"/>
       </w:tblBorders>
+      <w:tblCellMar>
+        <w:top w:w="0" w:type="dxa"/>
+        <w:left w:w="108" w:type="dxa"/>
+        <w:bottom w:w="0" w:type="dxa"/>
+        <w:right w:w="108" w:type="dxa"/>
+      </w:tblCellMar>
     </w:tblPr>
   </w:style>
   <w:style w:type="paragraph" w:styleId="Prrafodelista">
@@ -1740,10 +2016,10 @@
       <w:contextualSpacing/>
     </w:pPr>
   </w:style>
-  <w:style w:type="character" w:customStyle="1" w:styleId="TtuloCar">
-    <w:name w:val="Título Car"/>
+  <w:style w:type="character" w:customStyle="1" w:styleId="PuestoCar">
+    <w:name w:val="Puesto Car"/>
     <w:basedOn w:val="Fuentedeprrafopredeter"/>
-    <w:link w:val="Ttulo"/>
+    <w:link w:val="Puesto"/>
     <w:uiPriority w:val="10"/>
     <w:rsid w:val="00DD455B"/>
     <w:rPr>
@@ -1832,8 +2108,8 @@
       <w:ind w:left="220"/>
     </w:pPr>
   </w:style>
-  <w:style w:type="table" w:customStyle="1" w:styleId="GridTable1LightAccent5">
-    <w:name w:val="Grid Table 1 Light Accent 5"/>
+  <w:style w:type="table" w:customStyle="1" w:styleId="Tabladecuadrcula1clara-nfasis51">
+    <w:name w:val="Tabla de cuadrícula 1 clara - Énfasis 51"/>
     <w:basedOn w:val="Tablanormal"/>
     <w:uiPriority w:val="46"/>
     <w:rsid w:val="00161E86"/>
@@ -1843,6 +2119,7 @@
     <w:tblPr>
       <w:tblStyleRowBandSize w:val="1"/>
       <w:tblStyleColBandSize w:val="1"/>
+      <w:tblInd w:w="0" w:type="dxa"/>
       <w:tblBorders>
         <w:top w:val="single" w:sz="4" w:space="0" w:color="BDD6EE" w:themeColor="accent5" w:themeTint="66"/>
         <w:left w:val="single" w:sz="4" w:space="0" w:color="BDD6EE" w:themeColor="accent5" w:themeTint="66"/>
@@ -1851,6 +2128,12 @@
         <w:insideH w:val="single" w:sz="4" w:space="0" w:color="BDD6EE" w:themeColor="accent5" w:themeTint="66"/>
         <w:insideV w:val="single" w:sz="4" w:space="0" w:color="BDD6EE" w:themeColor="accent5" w:themeTint="66"/>
       </w:tblBorders>
+      <w:tblCellMar>
+        <w:top w:w="0" w:type="dxa"/>
+        <w:left w:w="108" w:type="dxa"/>
+        <w:bottom w:w="0" w:type="dxa"/>
+        <w:right w:w="108" w:type="dxa"/>
+      </w:tblCellMar>
     </w:tblPr>
     <w:tblStylePr w:type="firstRow">
       <w:rPr>
@@ -1889,8 +2172,8 @@
       </w:rPr>
     </w:tblStylePr>
   </w:style>
-  <w:style w:type="table" w:customStyle="1" w:styleId="GridTable1LightAccent6">
-    <w:name w:val="Grid Table 1 Light Accent 6"/>
+  <w:style w:type="table" w:customStyle="1" w:styleId="Tabladecuadrcula1clara-nfasis61">
+    <w:name w:val="Tabla de cuadrícula 1 clara - Énfasis 61"/>
     <w:basedOn w:val="Tablanormal"/>
     <w:uiPriority w:val="46"/>
     <w:rsid w:val="00161E86"/>
@@ -1900,6 +2183,7 @@
     <w:tblPr>
       <w:tblStyleRowBandSize w:val="1"/>
       <w:tblStyleColBandSize w:val="1"/>
+      <w:tblInd w:w="0" w:type="dxa"/>
       <w:tblBorders>
         <w:top w:val="single" w:sz="4" w:space="0" w:color="C5E0B3" w:themeColor="accent6" w:themeTint="66"/>
         <w:left w:val="single" w:sz="4" w:space="0" w:color="C5E0B3" w:themeColor="accent6" w:themeTint="66"/>
@@ -1908,6 +2192,12 @@
         <w:insideH w:val="single" w:sz="4" w:space="0" w:color="C5E0B3" w:themeColor="accent6" w:themeTint="66"/>
         <w:insideV w:val="single" w:sz="4" w:space="0" w:color="C5E0B3" w:themeColor="accent6" w:themeTint="66"/>
       </w:tblBorders>
+      <w:tblCellMar>
+        <w:top w:w="0" w:type="dxa"/>
+        <w:left w:w="108" w:type="dxa"/>
+        <w:bottom w:w="0" w:type="dxa"/>
+        <w:right w:w="108" w:type="dxa"/>
+      </w:tblCellMar>
     </w:tblPr>
     <w:tblStylePr w:type="firstRow">
       <w:rPr>
@@ -1972,7 +2262,9 @@
       <w:tblStyleRowBandSize w:val="1"/>
       <w:tblStyleColBandSize w:val="1"/>
       <w:tblCellMar>
+        <w:top w:w="0" w:type="dxa"/>
         <w:left w:w="108" w:type="dxa"/>
+        <w:bottom w:w="0" w:type="dxa"/>
         <w:right w:w="108" w:type="dxa"/>
       </w:tblCellMar>
     </w:tblPr>
@@ -1986,7 +2278,9 @@
       <w:tblStyleRowBandSize w:val="1"/>
       <w:tblStyleColBandSize w:val="1"/>
       <w:tblCellMar>
+        <w:top w:w="0" w:type="dxa"/>
         <w:left w:w="108" w:type="dxa"/>
+        <w:bottom w:w="0" w:type="dxa"/>
         <w:right w:w="108" w:type="dxa"/>
       </w:tblCellMar>
     </w:tblPr>
@@ -2032,7 +2326,9 @@
       <w:tblStyleRowBandSize w:val="1"/>
       <w:tblStyleColBandSize w:val="1"/>
       <w:tblCellMar>
+        <w:top w:w="0" w:type="dxa"/>
         <w:left w:w="108" w:type="dxa"/>
+        <w:bottom w:w="0" w:type="dxa"/>
         <w:right w:w="108" w:type="dxa"/>
       </w:tblCellMar>
     </w:tblPr>
@@ -2078,7 +2374,9 @@
       <w:tblStyleRowBandSize w:val="1"/>
       <w:tblStyleColBandSize w:val="1"/>
       <w:tblCellMar>
+        <w:top w:w="0" w:type="dxa"/>
         <w:left w:w="108" w:type="dxa"/>
+        <w:bottom w:w="0" w:type="dxa"/>
         <w:right w:w="108" w:type="dxa"/>
       </w:tblCellMar>
     </w:tblPr>
@@ -2124,7 +2422,9 @@
       <w:tblStyleRowBandSize w:val="1"/>
       <w:tblStyleColBandSize w:val="1"/>
       <w:tblCellMar>
+        <w:top w:w="0" w:type="dxa"/>
         <w:left w:w="108" w:type="dxa"/>
+        <w:bottom w:w="0" w:type="dxa"/>
         <w:right w:w="108" w:type="dxa"/>
       </w:tblCellMar>
     </w:tblPr>
@@ -2170,861 +2470,9 @@
       <w:tblStyleRowBandSize w:val="1"/>
       <w:tblStyleColBandSize w:val="1"/>
       <w:tblCellMar>
-        <w:left w:w="108" w:type="dxa"/>
-        <w:right w:w="108" w:type="dxa"/>
-      </w:tblCellMar>
-    </w:tblPr>
-    <w:tblStylePr w:type="firstRow">
-      <w:rPr>
-        <w:b/>
-      </w:rPr>
-      <w:tblPr/>
-      <w:tcPr>
-        <w:tcBorders>
-          <w:bottom w:val="single" w:sz="12" w:space="0" w:color="9CC3E5"/>
-        </w:tcBorders>
-      </w:tcPr>
-    </w:tblStylePr>
-    <w:tblStylePr w:type="lastRow">
-      <w:rPr>
-        <w:b/>
-      </w:rPr>
-      <w:tblPr/>
-      <w:tcPr>
-        <w:tcBorders>
-          <w:top w:val="single" w:sz="4" w:space="0" w:color="9CC3E5"/>
-        </w:tcBorders>
-      </w:tcPr>
-    </w:tblStylePr>
-    <w:tblStylePr w:type="firstCol">
-      <w:rPr>
-        <w:b/>
-      </w:rPr>
-    </w:tblStylePr>
-    <w:tblStylePr w:type="lastCol">
-      <w:rPr>
-        <w:b/>
-      </w:rPr>
-    </w:tblStylePr>
-  </w:style>
-  <w:style w:type="paragraph" w:styleId="Textodeglobo">
-    <w:name w:val="Balloon Text"/>
-    <w:basedOn w:val="Normal"/>
-    <w:link w:val="TextodegloboCar"/>
-    <w:uiPriority w:val="99"/>
-    <w:semiHidden/>
-    <w:unhideWhenUsed/>
-    <w:rsid w:val="005E0665"/>
-    <w:pPr>
-      <w:spacing w:after="0" w:line="240" w:lineRule="auto"/>
-    </w:pPr>
-    <w:rPr>
-      <w:rFonts w:ascii="Tahoma" w:hAnsi="Tahoma" w:cs="Tahoma"/>
-      <w:sz w:val="16"/>
-      <w:szCs w:val="16"/>
-    </w:rPr>
-  </w:style>
-  <w:style w:type="character" w:customStyle="1" w:styleId="TextodegloboCar">
-    <w:name w:val="Texto de globo Car"/>
-    <w:basedOn w:val="Fuentedeprrafopredeter"/>
-    <w:link w:val="Textodeglobo"/>
-    <w:uiPriority w:val="99"/>
-    <w:semiHidden/>
-    <w:rsid w:val="005E0665"/>
-    <w:rPr>
-      <w:rFonts w:ascii="Tahoma" w:hAnsi="Tahoma" w:cs="Tahoma"/>
-      <w:sz w:val="16"/>
-      <w:szCs w:val="16"/>
-    </w:rPr>
-  </w:style>
-</w:styles>
-</file>
-
-<file path=word/stylesWithEffects.xml><?xml version="1.0" encoding="utf-8"?>
-<w:styles xmlns:wpc="http://schemas.microsoft.com/office/word/2010/wordprocessingCanvas" xmlns:mc="http://schemas.openxmlformats.org/markup-compatibility/2006" xmlns:o="urn:schemas-microsoft-com:office:office" xmlns:r="http://schemas.openxmlformats.org/officeDocument/2006/relationships" xmlns:m="http://schemas.openxmlformats.org/officeDocument/2006/math" xmlns:v="urn:schemas-microsoft-com:vml" xmlns:wp14="http://schemas.microsoft.com/office/word/2010/wordprocessingDrawing" xmlns:wp="http://schemas.openxmlformats.org/drawingml/2006/wordprocessingDrawing" xmlns:w10="urn:schemas-microsoft-com:office:word" xmlns:w="http://schemas.openxmlformats.org/wordprocessingml/2006/main" xmlns:w14="http://schemas.microsoft.com/office/word/2010/wordml" xmlns:wpg="http://schemas.microsoft.com/office/word/2010/wordprocessingGroup" xmlns:wpi="http://schemas.microsoft.com/office/word/2010/wordprocessingInk" xmlns:wne="http://schemas.microsoft.com/office/word/2006/wordml" xmlns:wps="http://schemas.microsoft.com/office/word/2010/wordprocessingShape" mc:Ignorable="w14 wp14">
-  <w:docDefaults>
-    <w:rPrDefault>
-      <w:rPr>
-        <w:rFonts w:ascii="Arial" w:eastAsia="Arial" w:hAnsi="Arial" w:cs="Arial"/>
-        <w:sz w:val="22"/>
-        <w:szCs w:val="22"/>
-        <w:lang w:val="es-MX" w:eastAsia="ja-JP" w:bidi="ar-SA"/>
-      </w:rPr>
-    </w:rPrDefault>
-    <w:pPrDefault>
-      <w:pPr>
-        <w:spacing w:after="160" w:line="259" w:lineRule="auto"/>
-        <w:jc w:val="both"/>
-      </w:pPr>
-    </w:pPrDefault>
-  </w:docDefaults>
-  <w:latentStyles w:defLockedState="0" w:defUIPriority="99" w:defSemiHidden="1" w:defUnhideWhenUsed="1" w:defQFormat="0" w:count="267">
-    <w:lsdException w:name="Normal" w:semiHidden="0" w:uiPriority="0" w:unhideWhenUsed="0" w:qFormat="1"/>
-    <w:lsdException w:name="heading 1" w:semiHidden="0" w:uiPriority="9" w:unhideWhenUsed="0" w:qFormat="1"/>
-    <w:lsdException w:name="heading 2" w:uiPriority="9" w:qFormat="1"/>
-    <w:lsdException w:name="heading 3" w:uiPriority="9" w:qFormat="1"/>
-    <w:lsdException w:name="heading 4" w:uiPriority="9" w:qFormat="1"/>
-    <w:lsdException w:name="heading 5" w:uiPriority="9" w:qFormat="1"/>
-    <w:lsdException w:name="heading 6" w:uiPriority="9" w:qFormat="1"/>
-    <w:lsdException w:name="heading 7" w:uiPriority="9" w:qFormat="1"/>
-    <w:lsdException w:name="heading 8" w:uiPriority="9" w:qFormat="1"/>
-    <w:lsdException w:name="heading 9" w:uiPriority="9" w:qFormat="1"/>
-    <w:lsdException w:name="toc 1" w:uiPriority="39"/>
-    <w:lsdException w:name="toc 2" w:uiPriority="39"/>
-    <w:lsdException w:name="toc 3" w:uiPriority="39"/>
-    <w:lsdException w:name="toc 4" w:uiPriority="39"/>
-    <w:lsdException w:name="toc 5" w:uiPriority="39"/>
-    <w:lsdException w:name="toc 6" w:uiPriority="39"/>
-    <w:lsdException w:name="toc 7" w:uiPriority="39"/>
-    <w:lsdException w:name="toc 8" w:uiPriority="39"/>
-    <w:lsdException w:name="toc 9" w:uiPriority="39"/>
-    <w:lsdException w:name="caption" w:uiPriority="35" w:qFormat="1"/>
-    <w:lsdException w:name="Title" w:semiHidden="0" w:uiPriority="10" w:unhideWhenUsed="0" w:qFormat="1"/>
-    <w:lsdException w:name="Default Paragraph Font" w:uiPriority="1"/>
-    <w:lsdException w:name="Subtitle" w:semiHidden="0" w:uiPriority="11" w:unhideWhenUsed="0" w:qFormat="1"/>
-    <w:lsdException w:name="Strong" w:semiHidden="0" w:uiPriority="22" w:unhideWhenUsed="0" w:qFormat="1"/>
-    <w:lsdException w:name="Emphasis" w:semiHidden="0" w:uiPriority="20" w:unhideWhenUsed="0" w:qFormat="1"/>
-    <w:lsdException w:name="Table Grid" w:semiHidden="0" w:uiPriority="59" w:unhideWhenUsed="0"/>
-    <w:lsdException w:name="Placeholder Text" w:unhideWhenUsed="0"/>
-    <w:lsdException w:name="No Spacing" w:semiHidden="0" w:uiPriority="1" w:unhideWhenUsed="0" w:qFormat="1"/>
-    <w:lsdException w:name="Light Shading" w:semiHidden="0" w:uiPriority="60" w:unhideWhenUsed="0"/>
-    <w:lsdException w:name="Light List" w:semiHidden="0" w:uiPriority="61" w:unhideWhenUsed="0"/>
-    <w:lsdException w:name="Light Grid" w:semiHidden="0" w:uiPriority="62" w:unhideWhenUsed="0"/>
-    <w:lsdException w:name="Medium Shading 1" w:semiHidden="0" w:uiPriority="63" w:unhideWhenUsed="0"/>
-    <w:lsdException w:name="Medium Shading 2" w:semiHidden="0" w:uiPriority="64" w:unhideWhenUsed="0"/>
-    <w:lsdException w:name="Medium List 1" w:semiHidden="0" w:uiPriority="65" w:unhideWhenUsed="0"/>
-    <w:lsdException w:name="Medium List 2" w:semiHidden="0" w:uiPriority="66" w:unhideWhenUsed="0"/>
-    <w:lsdException w:name="Medium Grid 1" w:semiHidden="0" w:uiPriority="67" w:unhideWhenUsed="0"/>
-    <w:lsdException w:name="Medium Grid 2" w:semiHidden="0" w:uiPriority="68" w:unhideWhenUsed="0"/>
-    <w:lsdException w:name="Medium Grid 3" w:semiHidden="0" w:uiPriority="69" w:unhideWhenUsed="0"/>
-    <w:lsdException w:name="Dark List" w:semiHidden="0" w:uiPriority="70" w:unhideWhenUsed="0"/>
-    <w:lsdException w:name="Colorful Shading" w:semiHidden="0" w:uiPriority="71" w:unhideWhenUsed="0"/>
-    <w:lsdException w:name="Colorful List" w:semiHidden="0" w:uiPriority="72" w:unhideWhenUsed="0"/>
-    <w:lsdException w:name="Colorful Grid" w:semiHidden="0" w:uiPriority="73" w:unhideWhenUsed="0"/>
-    <w:lsdException w:name="Light Shading Accent 1" w:semiHidden="0" w:uiPriority="60" w:unhideWhenUsed="0"/>
-    <w:lsdException w:name="Light List Accent 1" w:semiHidden="0" w:uiPriority="61" w:unhideWhenUsed="0"/>
-    <w:lsdException w:name="Light Grid Accent 1" w:semiHidden="0" w:uiPriority="62" w:unhideWhenUsed="0"/>
-    <w:lsdException w:name="Medium Shading 1 Accent 1" w:semiHidden="0" w:uiPriority="63" w:unhideWhenUsed="0"/>
-    <w:lsdException w:name="Medium Shading 2 Accent 1" w:semiHidden="0" w:uiPriority="64" w:unhideWhenUsed="0"/>
-    <w:lsdException w:name="Medium List 1 Accent 1" w:semiHidden="0" w:uiPriority="65" w:unhideWhenUsed="0"/>
-    <w:lsdException w:name="Revision" w:unhideWhenUsed="0"/>
-    <w:lsdException w:name="List Paragraph" w:semiHidden="0" w:uiPriority="34" w:unhideWhenUsed="0" w:qFormat="1"/>
-    <w:lsdException w:name="Quote" w:semiHidden="0" w:uiPriority="29" w:unhideWhenUsed="0" w:qFormat="1"/>
-    <w:lsdException w:name="Intense Quote" w:semiHidden="0" w:uiPriority="30" w:unhideWhenUsed="0" w:qFormat="1"/>
-    <w:lsdException w:name="Medium List 2 Accent 1" w:semiHidden="0" w:uiPriority="66" w:unhideWhenUsed="0"/>
-    <w:lsdException w:name="Medium Grid 1 Accent 1" w:semiHidden="0" w:uiPriority="67" w:unhideWhenUsed="0"/>
-    <w:lsdException w:name="Medium Grid 2 Accent 1" w:semiHidden="0" w:uiPriority="68" w:unhideWhenUsed="0"/>
-    <w:lsdException w:name="Medium Grid 3 Accent 1" w:semiHidden="0" w:uiPriority="69" w:unhideWhenUsed="0"/>
-    <w:lsdException w:name="Dark List Accent 1" w:semiHidden="0" w:uiPriority="70" w:unhideWhenUsed="0"/>
-    <w:lsdException w:name="Colorful Shading Accent 1" w:semiHidden="0" w:uiPriority="71" w:unhideWhenUsed="0"/>
-    <w:lsdException w:name="Colorful List Accent 1" w:semiHidden="0" w:uiPriority="72" w:unhideWhenUsed="0"/>
-    <w:lsdException w:name="Colorful Grid Accent 1" w:semiHidden="0" w:uiPriority="73" w:unhideWhenUsed="0"/>
-    <w:lsdException w:name="Light Shading Accent 2" w:semiHidden="0" w:uiPriority="60" w:unhideWhenUsed="0"/>
-    <w:lsdException w:name="Light List Accent 2" w:semiHidden="0" w:uiPriority="61" w:unhideWhenUsed="0"/>
-    <w:lsdException w:name="Light Grid Accent 2" w:semiHidden="0" w:uiPriority="62" w:unhideWhenUsed="0"/>
-    <w:lsdException w:name="Medium Shading 1 Accent 2" w:semiHidden="0" w:uiPriority="63" w:unhideWhenUsed="0"/>
-    <w:lsdException w:name="Medium Shading 2 Accent 2" w:semiHidden="0" w:uiPriority="64" w:unhideWhenUsed="0"/>
-    <w:lsdException w:name="Medium List 1 Accent 2" w:semiHidden="0" w:uiPriority="65" w:unhideWhenUsed="0"/>
-    <w:lsdException w:name="Medium List 2 Accent 2" w:semiHidden="0" w:uiPriority="66" w:unhideWhenUsed="0"/>
-    <w:lsdException w:name="Medium Grid 1 Accent 2" w:semiHidden="0" w:uiPriority="67" w:unhideWhenUsed="0"/>
-    <w:lsdException w:name="Medium Grid 2 Accent 2" w:semiHidden="0" w:uiPriority="68" w:unhideWhenUsed="0"/>
-    <w:lsdException w:name="Medium Grid 3 Accent 2" w:semiHidden="0" w:uiPriority="69" w:unhideWhenUsed="0"/>
-    <w:lsdException w:name="Dark List Accent 2" w:semiHidden="0" w:uiPriority="70" w:unhideWhenUsed="0"/>
-    <w:lsdException w:name="Colorful Shading Accent 2" w:semiHidden="0" w:uiPriority="71" w:unhideWhenUsed="0"/>
-    <w:lsdException w:name="Colorful List Accent 2" w:semiHidden="0" w:uiPriority="72" w:unhideWhenUsed="0"/>
-    <w:lsdException w:name="Colorful Grid Accent 2" w:semiHidden="0" w:uiPriority="73" w:unhideWhenUsed="0"/>
-    <w:lsdException w:name="Light Shading Accent 3" w:semiHidden="0" w:uiPriority="60" w:unhideWhenUsed="0"/>
-    <w:lsdException w:name="Light List Accent 3" w:semiHidden="0" w:uiPriority="61" w:unhideWhenUsed="0"/>
-    <w:lsdException w:name="Light Grid Accent 3" w:semiHidden="0" w:uiPriority="62" w:unhideWhenUsed="0"/>
-    <w:lsdException w:name="Medium Shading 1 Accent 3" w:semiHidden="0" w:uiPriority="63" w:unhideWhenUsed="0"/>
-    <w:lsdException w:name="Medium Shading 2 Accent 3" w:semiHidden="0" w:uiPriority="64" w:unhideWhenUsed="0"/>
-    <w:lsdException w:name="Medium List 1 Accent 3" w:semiHidden="0" w:uiPriority="65" w:unhideWhenUsed="0"/>
-    <w:lsdException w:name="Medium List 2 Accent 3" w:semiHidden="0" w:uiPriority="66" w:unhideWhenUsed="0"/>
-    <w:lsdException w:name="Medium Grid 1 Accent 3" w:semiHidden="0" w:uiPriority="67" w:unhideWhenUsed="0"/>
-    <w:lsdException w:name="Medium Grid 2 Accent 3" w:semiHidden="0" w:uiPriority="68" w:unhideWhenUsed="0"/>
-    <w:lsdException w:name="Medium Grid 3 Accent 3" w:semiHidden="0" w:uiPriority="69" w:unhideWhenUsed="0"/>
-    <w:lsdException w:name="Dark List Accent 3" w:semiHidden="0" w:uiPriority="70" w:unhideWhenUsed="0"/>
-    <w:lsdException w:name="Colorful Shading Accent 3" w:semiHidden="0" w:uiPriority="71" w:unhideWhenUsed="0"/>
-    <w:lsdException w:name="Colorful List Accent 3" w:semiHidden="0" w:uiPriority="72" w:unhideWhenUsed="0"/>
-    <w:lsdException w:name="Colorful Grid Accent 3" w:semiHidden="0" w:uiPriority="73" w:unhideWhenUsed="0"/>
-    <w:lsdException w:name="Light Shading Accent 4" w:semiHidden="0" w:uiPriority="60" w:unhideWhenUsed="0"/>
-    <w:lsdException w:name="Light List Accent 4" w:semiHidden="0" w:uiPriority="61" w:unhideWhenUsed="0"/>
-    <w:lsdException w:name="Light Grid Accent 4" w:semiHidden="0" w:uiPriority="62" w:unhideWhenUsed="0"/>
-    <w:lsdException w:name="Medium Shading 1 Accent 4" w:semiHidden="0" w:uiPriority="63" w:unhideWhenUsed="0"/>
-    <w:lsdException w:name="Medium Shading 2 Accent 4" w:semiHidden="0" w:uiPriority="64" w:unhideWhenUsed="0"/>
-    <w:lsdException w:name="Medium List 1 Accent 4" w:semiHidden="0" w:uiPriority="65" w:unhideWhenUsed="0"/>
-    <w:lsdException w:name="Medium List 2 Accent 4" w:semiHidden="0" w:uiPriority="66" w:unhideWhenUsed="0"/>
-    <w:lsdException w:name="Medium Grid 1 Accent 4" w:semiHidden="0" w:uiPriority="67" w:unhideWhenUsed="0"/>
-    <w:lsdException w:name="Medium Grid 2 Accent 4" w:semiHidden="0" w:uiPriority="68" w:unhideWhenUsed="0"/>
-    <w:lsdException w:name="Medium Grid 3 Accent 4" w:semiHidden="0" w:uiPriority="69" w:unhideWhenUsed="0"/>
-    <w:lsdException w:name="Dark List Accent 4" w:semiHidden="0" w:uiPriority="70" w:unhideWhenUsed="0"/>
-    <w:lsdException w:name="Colorful Shading Accent 4" w:semiHidden="0" w:uiPriority="71" w:unhideWhenUsed="0"/>
-    <w:lsdException w:name="Colorful List Accent 4" w:semiHidden="0" w:uiPriority="72" w:unhideWhenUsed="0"/>
-    <w:lsdException w:name="Colorful Grid Accent 4" w:semiHidden="0" w:uiPriority="73" w:unhideWhenUsed="0"/>
-    <w:lsdException w:name="Light Shading Accent 5" w:semiHidden="0" w:uiPriority="60" w:unhideWhenUsed="0"/>
-    <w:lsdException w:name="Light List Accent 5" w:semiHidden="0" w:uiPriority="61" w:unhideWhenUsed="0"/>
-    <w:lsdException w:name="Light Grid Accent 5" w:semiHidden="0" w:uiPriority="62" w:unhideWhenUsed="0"/>
-    <w:lsdException w:name="Medium Shading 1 Accent 5" w:semiHidden="0" w:uiPriority="63" w:unhideWhenUsed="0"/>
-    <w:lsdException w:name="Medium Shading 2 Accent 5" w:semiHidden="0" w:uiPriority="64" w:unhideWhenUsed="0"/>
-    <w:lsdException w:name="Medium List 1 Accent 5" w:semiHidden="0" w:uiPriority="65" w:unhideWhenUsed="0"/>
-    <w:lsdException w:name="Medium List 2 Accent 5" w:semiHidden="0" w:uiPriority="66" w:unhideWhenUsed="0"/>
-    <w:lsdException w:name="Medium Grid 1 Accent 5" w:semiHidden="0" w:uiPriority="67" w:unhideWhenUsed="0"/>
-    <w:lsdException w:name="Medium Grid 2 Accent 5" w:semiHidden="0" w:uiPriority="68" w:unhideWhenUsed="0"/>
-    <w:lsdException w:name="Medium Grid 3 Accent 5" w:semiHidden="0" w:uiPriority="69" w:unhideWhenUsed="0"/>
-    <w:lsdException w:name="Dark List Accent 5" w:semiHidden="0" w:uiPriority="70" w:unhideWhenUsed="0"/>
-    <w:lsdException w:name="Colorful Shading Accent 5" w:semiHidden="0" w:uiPriority="71" w:unhideWhenUsed="0"/>
-    <w:lsdException w:name="Colorful List Accent 5" w:semiHidden="0" w:uiPriority="72" w:unhideWhenUsed="0"/>
-    <w:lsdException w:name="Colorful Grid Accent 5" w:semiHidden="0" w:uiPriority="73" w:unhideWhenUsed="0"/>
-    <w:lsdException w:name="Light Shading Accent 6" w:semiHidden="0" w:uiPriority="60" w:unhideWhenUsed="0"/>
-    <w:lsdException w:name="Light List Accent 6" w:semiHidden="0" w:uiPriority="61" w:unhideWhenUsed="0"/>
-    <w:lsdException w:name="Light Grid Accent 6" w:semiHidden="0" w:uiPriority="62" w:unhideWhenUsed="0"/>
-    <w:lsdException w:name="Medium Shading 1 Accent 6" w:semiHidden="0" w:uiPriority="63" w:unhideWhenUsed="0"/>
-    <w:lsdException w:name="Medium Shading 2 Accent 6" w:semiHidden="0" w:uiPriority="64" w:unhideWhenUsed="0"/>
-    <w:lsdException w:name="Medium List 1 Accent 6" w:semiHidden="0" w:uiPriority="65" w:unhideWhenUsed="0"/>
-    <w:lsdException w:name="Medium List 2 Accent 6" w:semiHidden="0" w:uiPriority="66" w:unhideWhenUsed="0"/>
-    <w:lsdException w:name="Medium Grid 1 Accent 6" w:semiHidden="0" w:uiPriority="67" w:unhideWhenUsed="0"/>
-    <w:lsdException w:name="Medium Grid 2 Accent 6" w:semiHidden="0" w:uiPriority="68" w:unhideWhenUsed="0"/>
-    <w:lsdException w:name="Medium Grid 3 Accent 6" w:semiHidden="0" w:uiPriority="69" w:unhideWhenUsed="0"/>
-    <w:lsdException w:name="Dark List Accent 6" w:semiHidden="0" w:uiPriority="70" w:unhideWhenUsed="0"/>
-    <w:lsdException w:name="Colorful Shading Accent 6" w:semiHidden="0" w:uiPriority="71" w:unhideWhenUsed="0"/>
-    <w:lsdException w:name="Colorful List Accent 6" w:semiHidden="0" w:uiPriority="72" w:unhideWhenUsed="0"/>
-    <w:lsdException w:name="Colorful Grid Accent 6" w:semiHidden="0" w:uiPriority="73" w:unhideWhenUsed="0"/>
-    <w:lsdException w:name="Subtle Emphasis" w:semiHidden="0" w:uiPriority="19" w:unhideWhenUsed="0" w:qFormat="1"/>
-    <w:lsdException w:name="Intense Emphasis" w:semiHidden="0" w:uiPriority="21" w:unhideWhenUsed="0" w:qFormat="1"/>
-    <w:lsdException w:name="Subtle Reference" w:semiHidden="0" w:uiPriority="31" w:unhideWhenUsed="0" w:qFormat="1"/>
-    <w:lsdException w:name="Intense Reference" w:semiHidden="0" w:uiPriority="32" w:unhideWhenUsed="0" w:qFormat="1"/>
-    <w:lsdException w:name="Book Title" w:semiHidden="0" w:uiPriority="33" w:unhideWhenUsed="0" w:qFormat="1"/>
-    <w:lsdException w:name="Bibliography" w:uiPriority="37"/>
-    <w:lsdException w:name="TOC Heading" w:uiPriority="39" w:qFormat="1"/>
-  </w:latentStyles>
-  <w:style w:type="paragraph" w:default="1" w:styleId="Normal">
-    <w:name w:val="Normal"/>
-    <w:qFormat/>
-  </w:style>
-  <w:style w:type="paragraph" w:styleId="Ttulo1">
-    <w:name w:val="heading 1"/>
-    <w:basedOn w:val="Normal"/>
-    <w:next w:val="Normal"/>
-    <w:link w:val="Ttulo1Car"/>
-    <w:uiPriority w:val="9"/>
-    <w:qFormat/>
-    <w:rsid w:val="00DD455B"/>
-    <w:pPr>
-      <w:keepNext/>
-      <w:keepLines/>
-      <w:spacing w:before="240" w:after="0"/>
-      <w:outlineLvl w:val="0"/>
-    </w:pPr>
-    <w:rPr>
-      <w:rFonts w:asciiTheme="majorHAnsi" w:eastAsiaTheme="majorEastAsia" w:hAnsiTheme="majorHAnsi" w:cstheme="majorBidi"/>
-      <w:color w:val="2F5496" w:themeColor="accent1" w:themeShade="BF"/>
-      <w:sz w:val="32"/>
-      <w:szCs w:val="32"/>
-    </w:rPr>
-  </w:style>
-  <w:style w:type="paragraph" w:styleId="Ttulo2">
-    <w:name w:val="heading 2"/>
-    <w:basedOn w:val="Normal"/>
-    <w:next w:val="Normal"/>
-    <w:link w:val="Ttulo2Car"/>
-    <w:uiPriority w:val="9"/>
-    <w:unhideWhenUsed/>
-    <w:qFormat/>
-    <w:rsid w:val="00DD455B"/>
-    <w:pPr>
-      <w:keepNext/>
-      <w:keepLines/>
-      <w:spacing w:before="40" w:after="0"/>
-      <w:outlineLvl w:val="1"/>
-    </w:pPr>
-    <w:rPr>
-      <w:rFonts w:asciiTheme="majorHAnsi" w:eastAsiaTheme="majorEastAsia" w:hAnsiTheme="majorHAnsi" w:cstheme="majorBidi"/>
-      <w:color w:val="2F5496" w:themeColor="accent1" w:themeShade="BF"/>
-      <w:sz w:val="26"/>
-      <w:szCs w:val="26"/>
-    </w:rPr>
-  </w:style>
-  <w:style w:type="paragraph" w:styleId="Ttulo3">
-    <w:name w:val="heading 3"/>
-    <w:basedOn w:val="Normal"/>
-    <w:next w:val="Normal"/>
-    <w:pPr>
-      <w:keepNext/>
-      <w:keepLines/>
-      <w:spacing w:before="280" w:after="80"/>
-      <w:outlineLvl w:val="2"/>
-    </w:pPr>
-    <w:rPr>
-      <w:b/>
-      <w:sz w:val="28"/>
-      <w:szCs w:val="28"/>
-    </w:rPr>
-  </w:style>
-  <w:style w:type="paragraph" w:styleId="Ttulo4">
-    <w:name w:val="heading 4"/>
-    <w:basedOn w:val="Normal"/>
-    <w:next w:val="Normal"/>
-    <w:pPr>
-      <w:keepNext/>
-      <w:keepLines/>
-      <w:spacing w:before="240" w:after="40"/>
-      <w:outlineLvl w:val="3"/>
-    </w:pPr>
-    <w:rPr>
-      <w:b/>
-      <w:sz w:val="24"/>
-      <w:szCs w:val="24"/>
-    </w:rPr>
-  </w:style>
-  <w:style w:type="paragraph" w:styleId="Ttulo5">
-    <w:name w:val="heading 5"/>
-    <w:basedOn w:val="Normal"/>
-    <w:next w:val="Normal"/>
-    <w:pPr>
-      <w:keepNext/>
-      <w:keepLines/>
-      <w:spacing w:before="220" w:after="40"/>
-      <w:outlineLvl w:val="4"/>
-    </w:pPr>
-    <w:rPr>
-      <w:b/>
-    </w:rPr>
-  </w:style>
-  <w:style w:type="paragraph" w:styleId="Ttulo6">
-    <w:name w:val="heading 6"/>
-    <w:basedOn w:val="Normal"/>
-    <w:next w:val="Normal"/>
-    <w:pPr>
-      <w:keepNext/>
-      <w:keepLines/>
-      <w:spacing w:before="200" w:after="40"/>
-      <w:outlineLvl w:val="5"/>
-    </w:pPr>
-    <w:rPr>
-      <w:b/>
-      <w:sz w:val="20"/>
-      <w:szCs w:val="20"/>
-    </w:rPr>
-  </w:style>
-  <w:style w:type="character" w:default="1" w:styleId="Fuentedeprrafopredeter">
-    <w:name w:val="Default Paragraph Font"/>
-    <w:uiPriority w:val="1"/>
-    <w:semiHidden/>
-    <w:unhideWhenUsed/>
-  </w:style>
-  <w:style w:type="table" w:default="1" w:styleId="Tablanormal">
-    <w:name w:val="Normal Table"/>
-    <w:uiPriority w:val="99"/>
-    <w:semiHidden/>
-    <w:unhideWhenUsed/>
-    <w:tblPr>
-      <w:tblInd w:w="0" w:type="dxa"/>
-      <w:tblCellMar>
         <w:top w:w="0" w:type="dxa"/>
         <w:left w:w="108" w:type="dxa"/>
         <w:bottom w:w="0" w:type="dxa"/>
-        <w:right w:w="108" w:type="dxa"/>
-      </w:tblCellMar>
-    </w:tblPr>
-  </w:style>
-  <w:style w:type="numbering" w:default="1" w:styleId="Sinlista">
-    <w:name w:val="No List"/>
-    <w:uiPriority w:val="99"/>
-    <w:semiHidden/>
-    <w:unhideWhenUsed/>
-  </w:style>
-  <w:style w:type="table" w:customStyle="1" w:styleId="TableNormal">
-    <w:name w:val="Table Normal"/>
-    <w:tblPr>
-      <w:tblCellMar>
-        <w:top w:w="0" w:type="dxa"/>
-        <w:left w:w="0" w:type="dxa"/>
-        <w:bottom w:w="0" w:type="dxa"/>
-        <w:right w:w="0" w:type="dxa"/>
-      </w:tblCellMar>
-    </w:tblPr>
-  </w:style>
-  <w:style w:type="paragraph" w:styleId="Ttulo">
-    <w:name w:val="Title"/>
-    <w:basedOn w:val="Normal"/>
-    <w:next w:val="Normal"/>
-    <w:link w:val="TtuloCar"/>
-    <w:uiPriority w:val="10"/>
-    <w:qFormat/>
-    <w:rsid w:val="00DD455B"/>
-    <w:pPr>
-      <w:spacing w:after="0" w:line="240" w:lineRule="auto"/>
-      <w:contextualSpacing/>
-    </w:pPr>
-    <w:rPr>
-      <w:rFonts w:asciiTheme="majorHAnsi" w:eastAsiaTheme="majorEastAsia" w:hAnsiTheme="majorHAnsi" w:cstheme="majorBidi"/>
-      <w:spacing w:val="-10"/>
-      <w:kern w:val="28"/>
-      <w:sz w:val="56"/>
-      <w:szCs w:val="56"/>
-    </w:rPr>
-  </w:style>
-  <w:style w:type="table" w:styleId="Tablaconcuadrcula">
-    <w:name w:val="Table Grid"/>
-    <w:basedOn w:val="Tablanormal"/>
-    <w:uiPriority w:val="39"/>
-    <w:rsid w:val="00067A96"/>
-    <w:pPr>
-      <w:spacing w:after="0" w:line="240" w:lineRule="auto"/>
-    </w:pPr>
-    <w:tblPr>
-      <w:tblBorders>
-        <w:top w:val="single" w:sz="4" w:space="0" w:color="auto"/>
-        <w:left w:val="single" w:sz="4" w:space="0" w:color="auto"/>
-        <w:bottom w:val="single" w:sz="4" w:space="0" w:color="auto"/>
-        <w:right w:val="single" w:sz="4" w:space="0" w:color="auto"/>
-        <w:insideH w:val="single" w:sz="4" w:space="0" w:color="auto"/>
-        <w:insideV w:val="single" w:sz="4" w:space="0" w:color="auto"/>
-      </w:tblBorders>
-    </w:tblPr>
-  </w:style>
-  <w:style w:type="paragraph" w:styleId="Prrafodelista">
-    <w:name w:val="List Paragraph"/>
-    <w:basedOn w:val="Normal"/>
-    <w:uiPriority w:val="34"/>
-    <w:qFormat/>
-    <w:rsid w:val="00067A96"/>
-    <w:pPr>
-      <w:ind w:left="720"/>
-      <w:contextualSpacing/>
-    </w:pPr>
-  </w:style>
-  <w:style w:type="character" w:customStyle="1" w:styleId="TtuloCar">
-    <w:name w:val="Título Car"/>
-    <w:basedOn w:val="Fuentedeprrafopredeter"/>
-    <w:link w:val="Ttulo"/>
-    <w:uiPriority w:val="10"/>
-    <w:rsid w:val="00DD455B"/>
-    <w:rPr>
-      <w:rFonts w:asciiTheme="majorHAnsi" w:eastAsiaTheme="majorEastAsia" w:hAnsiTheme="majorHAnsi" w:cstheme="majorBidi"/>
-      <w:spacing w:val="-10"/>
-      <w:kern w:val="28"/>
-      <w:sz w:val="56"/>
-      <w:szCs w:val="56"/>
-    </w:rPr>
-  </w:style>
-  <w:style w:type="character" w:customStyle="1" w:styleId="Ttulo1Car">
-    <w:name w:val="Título 1 Car"/>
-    <w:basedOn w:val="Fuentedeprrafopredeter"/>
-    <w:link w:val="Ttulo1"/>
-    <w:uiPriority w:val="9"/>
-    <w:rsid w:val="00DD455B"/>
-    <w:rPr>
-      <w:rFonts w:asciiTheme="majorHAnsi" w:eastAsiaTheme="majorEastAsia" w:hAnsiTheme="majorHAnsi" w:cstheme="majorBidi"/>
-      <w:color w:val="2F5496" w:themeColor="accent1" w:themeShade="BF"/>
-      <w:sz w:val="32"/>
-      <w:szCs w:val="32"/>
-    </w:rPr>
-  </w:style>
-  <w:style w:type="paragraph" w:styleId="TtulodeTDC">
-    <w:name w:val="TOC Heading"/>
-    <w:basedOn w:val="Ttulo1"/>
-    <w:next w:val="Normal"/>
-    <w:uiPriority w:val="39"/>
-    <w:unhideWhenUsed/>
-    <w:qFormat/>
-    <w:rsid w:val="00DD455B"/>
-    <w:pPr>
-      <w:jc w:val="left"/>
-      <w:outlineLvl w:val="9"/>
-    </w:pPr>
-    <w:rPr>
-      <w:lang w:eastAsia="es-MX"/>
-    </w:rPr>
-  </w:style>
-  <w:style w:type="paragraph" w:styleId="TDC1">
-    <w:name w:val="toc 1"/>
-    <w:basedOn w:val="Normal"/>
-    <w:next w:val="Normal"/>
-    <w:autoRedefine/>
-    <w:uiPriority w:val="39"/>
-    <w:unhideWhenUsed/>
-    <w:rsid w:val="00DD455B"/>
-    <w:pPr>
-      <w:spacing w:after="100"/>
-    </w:pPr>
-  </w:style>
-  <w:style w:type="character" w:styleId="Hipervnculo">
-    <w:name w:val="Hyperlink"/>
-    <w:basedOn w:val="Fuentedeprrafopredeter"/>
-    <w:uiPriority w:val="99"/>
-    <w:unhideWhenUsed/>
-    <w:rsid w:val="00DD455B"/>
-    <w:rPr>
-      <w:color w:val="0563C1" w:themeColor="hyperlink"/>
-      <w:u w:val="single"/>
-    </w:rPr>
-  </w:style>
-  <w:style w:type="character" w:customStyle="1" w:styleId="Ttulo2Car">
-    <w:name w:val="Título 2 Car"/>
-    <w:basedOn w:val="Fuentedeprrafopredeter"/>
-    <w:link w:val="Ttulo2"/>
-    <w:uiPriority w:val="9"/>
-    <w:rsid w:val="00DD455B"/>
-    <w:rPr>
-      <w:rFonts w:asciiTheme="majorHAnsi" w:eastAsiaTheme="majorEastAsia" w:hAnsiTheme="majorHAnsi" w:cstheme="majorBidi"/>
-      <w:color w:val="2F5496" w:themeColor="accent1" w:themeShade="BF"/>
-      <w:sz w:val="26"/>
-      <w:szCs w:val="26"/>
-    </w:rPr>
-  </w:style>
-  <w:style w:type="paragraph" w:styleId="TDC2">
-    <w:name w:val="toc 2"/>
-    <w:basedOn w:val="Normal"/>
-    <w:next w:val="Normal"/>
-    <w:autoRedefine/>
-    <w:uiPriority w:val="39"/>
-    <w:unhideWhenUsed/>
-    <w:rsid w:val="00DD455B"/>
-    <w:pPr>
-      <w:spacing w:after="100"/>
-      <w:ind w:left="220"/>
-    </w:pPr>
-  </w:style>
-  <w:style w:type="table" w:customStyle="1" w:styleId="GridTable1LightAccent5">
-    <w:name w:val="Grid Table 1 Light Accent 5"/>
-    <w:basedOn w:val="Tablanormal"/>
-    <w:uiPriority w:val="46"/>
-    <w:rsid w:val="00161E86"/>
-    <w:pPr>
-      <w:spacing w:after="0" w:line="240" w:lineRule="auto"/>
-    </w:pPr>
-    <w:tblPr>
-      <w:tblStyleRowBandSize w:val="1"/>
-      <w:tblStyleColBandSize w:val="1"/>
-      <w:tblBorders>
-        <w:top w:val="single" w:sz="4" w:space="0" w:color="BDD6EE" w:themeColor="accent5" w:themeTint="66"/>
-        <w:left w:val="single" w:sz="4" w:space="0" w:color="BDD6EE" w:themeColor="accent5" w:themeTint="66"/>
-        <w:bottom w:val="single" w:sz="4" w:space="0" w:color="BDD6EE" w:themeColor="accent5" w:themeTint="66"/>
-        <w:right w:val="single" w:sz="4" w:space="0" w:color="BDD6EE" w:themeColor="accent5" w:themeTint="66"/>
-        <w:insideH w:val="single" w:sz="4" w:space="0" w:color="BDD6EE" w:themeColor="accent5" w:themeTint="66"/>
-        <w:insideV w:val="single" w:sz="4" w:space="0" w:color="BDD6EE" w:themeColor="accent5" w:themeTint="66"/>
-      </w:tblBorders>
-    </w:tblPr>
-    <w:tblStylePr w:type="firstRow">
-      <w:rPr>
-        <w:b/>
-        <w:bCs/>
-      </w:rPr>
-      <w:tblPr/>
-      <w:tcPr>
-        <w:tcBorders>
-          <w:bottom w:val="single" w:sz="12" w:space="0" w:color="9CC2E5" w:themeColor="accent5" w:themeTint="99"/>
-        </w:tcBorders>
-      </w:tcPr>
-    </w:tblStylePr>
-    <w:tblStylePr w:type="lastRow">
-      <w:rPr>
-        <w:b/>
-        <w:bCs/>
-      </w:rPr>
-      <w:tblPr/>
-      <w:tcPr>
-        <w:tcBorders>
-          <w:top w:val="double" w:sz="2" w:space="0" w:color="9CC2E5" w:themeColor="accent5" w:themeTint="99"/>
-        </w:tcBorders>
-      </w:tcPr>
-    </w:tblStylePr>
-    <w:tblStylePr w:type="firstCol">
-      <w:rPr>
-        <w:b/>
-        <w:bCs/>
-      </w:rPr>
-    </w:tblStylePr>
-    <w:tblStylePr w:type="lastCol">
-      <w:rPr>
-        <w:b/>
-        <w:bCs/>
-      </w:rPr>
-    </w:tblStylePr>
-  </w:style>
-  <w:style w:type="table" w:customStyle="1" w:styleId="GridTable1LightAccent6">
-    <w:name w:val="Grid Table 1 Light Accent 6"/>
-    <w:basedOn w:val="Tablanormal"/>
-    <w:uiPriority w:val="46"/>
-    <w:rsid w:val="00161E86"/>
-    <w:pPr>
-      <w:spacing w:after="0" w:line="240" w:lineRule="auto"/>
-    </w:pPr>
-    <w:tblPr>
-      <w:tblStyleRowBandSize w:val="1"/>
-      <w:tblStyleColBandSize w:val="1"/>
-      <w:tblBorders>
-        <w:top w:val="single" w:sz="4" w:space="0" w:color="C5E0B3" w:themeColor="accent6" w:themeTint="66"/>
-        <w:left w:val="single" w:sz="4" w:space="0" w:color="C5E0B3" w:themeColor="accent6" w:themeTint="66"/>
-        <w:bottom w:val="single" w:sz="4" w:space="0" w:color="C5E0B3" w:themeColor="accent6" w:themeTint="66"/>
-        <w:right w:val="single" w:sz="4" w:space="0" w:color="C5E0B3" w:themeColor="accent6" w:themeTint="66"/>
-        <w:insideH w:val="single" w:sz="4" w:space="0" w:color="C5E0B3" w:themeColor="accent6" w:themeTint="66"/>
-        <w:insideV w:val="single" w:sz="4" w:space="0" w:color="C5E0B3" w:themeColor="accent6" w:themeTint="66"/>
-      </w:tblBorders>
-    </w:tblPr>
-    <w:tblStylePr w:type="firstRow">
-      <w:rPr>
-        <w:b/>
-        <w:bCs/>
-      </w:rPr>
-      <w:tblPr/>
-      <w:tcPr>
-        <w:tcBorders>
-          <w:bottom w:val="single" w:sz="12" w:space="0" w:color="A8D08D" w:themeColor="accent6" w:themeTint="99"/>
-        </w:tcBorders>
-      </w:tcPr>
-    </w:tblStylePr>
-    <w:tblStylePr w:type="lastRow">
-      <w:rPr>
-        <w:b/>
-        <w:bCs/>
-      </w:rPr>
-      <w:tblPr/>
-      <w:tcPr>
-        <w:tcBorders>
-          <w:top w:val="double" w:sz="2" w:space="0" w:color="A8D08D" w:themeColor="accent6" w:themeTint="99"/>
-        </w:tcBorders>
-      </w:tcPr>
-    </w:tblStylePr>
-    <w:tblStylePr w:type="firstCol">
-      <w:rPr>
-        <w:b/>
-        <w:bCs/>
-      </w:rPr>
-    </w:tblStylePr>
-    <w:tblStylePr w:type="lastCol">
-      <w:rPr>
-        <w:b/>
-        <w:bCs/>
-      </w:rPr>
-    </w:tblStylePr>
-  </w:style>
-  <w:style w:type="paragraph" w:styleId="Subttulo">
-    <w:name w:val="Subtitle"/>
-    <w:basedOn w:val="Normal"/>
-    <w:next w:val="Normal"/>
-    <w:pPr>
-      <w:keepNext/>
-      <w:keepLines/>
-      <w:spacing w:before="360" w:after="80"/>
-    </w:pPr>
-    <w:rPr>
-      <w:rFonts w:ascii="Georgia" w:eastAsia="Georgia" w:hAnsi="Georgia" w:cs="Georgia"/>
-      <w:i/>
-      <w:color w:val="666666"/>
-      <w:sz w:val="48"/>
-      <w:szCs w:val="48"/>
-    </w:rPr>
-  </w:style>
-  <w:style w:type="table" w:customStyle="1" w:styleId="a">
-    <w:basedOn w:val="TableNormal"/>
-    <w:pPr>
-      <w:spacing w:after="0" w:line="240" w:lineRule="auto"/>
-    </w:pPr>
-    <w:tblPr>
-      <w:tblStyleRowBandSize w:val="1"/>
-      <w:tblStyleColBandSize w:val="1"/>
-      <w:tblCellMar>
-        <w:left w:w="108" w:type="dxa"/>
-        <w:right w:w="108" w:type="dxa"/>
-      </w:tblCellMar>
-    </w:tblPr>
-  </w:style>
-  <w:style w:type="table" w:customStyle="1" w:styleId="a0">
-    <w:basedOn w:val="TableNormal"/>
-    <w:pPr>
-      <w:spacing w:after="0" w:line="240" w:lineRule="auto"/>
-    </w:pPr>
-    <w:tblPr>
-      <w:tblStyleRowBandSize w:val="1"/>
-      <w:tblStyleColBandSize w:val="1"/>
-      <w:tblCellMar>
-        <w:left w:w="108" w:type="dxa"/>
-        <w:right w:w="108" w:type="dxa"/>
-      </w:tblCellMar>
-    </w:tblPr>
-    <w:tblStylePr w:type="firstRow">
-      <w:rPr>
-        <w:b/>
-      </w:rPr>
-      <w:tblPr/>
-      <w:tcPr>
-        <w:tcBorders>
-          <w:bottom w:val="single" w:sz="12" w:space="0" w:color="9CC3E5"/>
-        </w:tcBorders>
-      </w:tcPr>
-    </w:tblStylePr>
-    <w:tblStylePr w:type="lastRow">
-      <w:rPr>
-        <w:b/>
-      </w:rPr>
-      <w:tblPr/>
-      <w:tcPr>
-        <w:tcBorders>
-          <w:top w:val="single" w:sz="4" w:space="0" w:color="9CC3E5"/>
-        </w:tcBorders>
-      </w:tcPr>
-    </w:tblStylePr>
-    <w:tblStylePr w:type="firstCol">
-      <w:rPr>
-        <w:b/>
-      </w:rPr>
-    </w:tblStylePr>
-    <w:tblStylePr w:type="lastCol">
-      <w:rPr>
-        <w:b/>
-      </w:rPr>
-    </w:tblStylePr>
-  </w:style>
-  <w:style w:type="table" w:customStyle="1" w:styleId="a1">
-    <w:basedOn w:val="TableNormal"/>
-    <w:pPr>
-      <w:spacing w:after="0" w:line="240" w:lineRule="auto"/>
-    </w:pPr>
-    <w:tblPr>
-      <w:tblStyleRowBandSize w:val="1"/>
-      <w:tblStyleColBandSize w:val="1"/>
-      <w:tblCellMar>
-        <w:left w:w="108" w:type="dxa"/>
-        <w:right w:w="108" w:type="dxa"/>
-      </w:tblCellMar>
-    </w:tblPr>
-    <w:tblStylePr w:type="firstRow">
-      <w:rPr>
-        <w:b/>
-      </w:rPr>
-      <w:tblPr/>
-      <w:tcPr>
-        <w:tcBorders>
-          <w:bottom w:val="single" w:sz="12" w:space="0" w:color="9CC3E5"/>
-        </w:tcBorders>
-      </w:tcPr>
-    </w:tblStylePr>
-    <w:tblStylePr w:type="lastRow">
-      <w:rPr>
-        <w:b/>
-      </w:rPr>
-      <w:tblPr/>
-      <w:tcPr>
-        <w:tcBorders>
-          <w:top w:val="single" w:sz="4" w:space="0" w:color="9CC3E5"/>
-        </w:tcBorders>
-      </w:tcPr>
-    </w:tblStylePr>
-    <w:tblStylePr w:type="firstCol">
-      <w:rPr>
-        <w:b/>
-      </w:rPr>
-    </w:tblStylePr>
-    <w:tblStylePr w:type="lastCol">
-      <w:rPr>
-        <w:b/>
-      </w:rPr>
-    </w:tblStylePr>
-  </w:style>
-  <w:style w:type="table" w:customStyle="1" w:styleId="a2">
-    <w:basedOn w:val="TableNormal"/>
-    <w:pPr>
-      <w:spacing w:after="0" w:line="240" w:lineRule="auto"/>
-    </w:pPr>
-    <w:tblPr>
-      <w:tblStyleRowBandSize w:val="1"/>
-      <w:tblStyleColBandSize w:val="1"/>
-      <w:tblCellMar>
-        <w:left w:w="108" w:type="dxa"/>
-        <w:right w:w="108" w:type="dxa"/>
-      </w:tblCellMar>
-    </w:tblPr>
-    <w:tblStylePr w:type="firstRow">
-      <w:rPr>
-        <w:b/>
-      </w:rPr>
-      <w:tblPr/>
-      <w:tcPr>
-        <w:tcBorders>
-          <w:bottom w:val="single" w:sz="12" w:space="0" w:color="9CC3E5"/>
-        </w:tcBorders>
-      </w:tcPr>
-    </w:tblStylePr>
-    <w:tblStylePr w:type="lastRow">
-      <w:rPr>
-        <w:b/>
-      </w:rPr>
-      <w:tblPr/>
-      <w:tcPr>
-        <w:tcBorders>
-          <w:top w:val="single" w:sz="4" w:space="0" w:color="9CC3E5"/>
-        </w:tcBorders>
-      </w:tcPr>
-    </w:tblStylePr>
-    <w:tblStylePr w:type="firstCol">
-      <w:rPr>
-        <w:b/>
-      </w:rPr>
-    </w:tblStylePr>
-    <w:tblStylePr w:type="lastCol">
-      <w:rPr>
-        <w:b/>
-      </w:rPr>
-    </w:tblStylePr>
-  </w:style>
-  <w:style w:type="table" w:customStyle="1" w:styleId="a3">
-    <w:basedOn w:val="TableNormal"/>
-    <w:pPr>
-      <w:spacing w:after="0" w:line="240" w:lineRule="auto"/>
-    </w:pPr>
-    <w:tblPr>
-      <w:tblStyleRowBandSize w:val="1"/>
-      <w:tblStyleColBandSize w:val="1"/>
-      <w:tblCellMar>
-        <w:left w:w="108" w:type="dxa"/>
-        <w:right w:w="108" w:type="dxa"/>
-      </w:tblCellMar>
-    </w:tblPr>
-    <w:tblStylePr w:type="firstRow">
-      <w:rPr>
-        <w:b/>
-      </w:rPr>
-      <w:tblPr/>
-      <w:tcPr>
-        <w:tcBorders>
-          <w:bottom w:val="single" w:sz="12" w:space="0" w:color="9CC3E5"/>
-        </w:tcBorders>
-      </w:tcPr>
-    </w:tblStylePr>
-    <w:tblStylePr w:type="lastRow">
-      <w:rPr>
-        <w:b/>
-      </w:rPr>
-      <w:tblPr/>
-      <w:tcPr>
-        <w:tcBorders>
-          <w:top w:val="single" w:sz="4" w:space="0" w:color="9CC3E5"/>
-        </w:tcBorders>
-      </w:tcPr>
-    </w:tblStylePr>
-    <w:tblStylePr w:type="firstCol">
-      <w:rPr>
-        <w:b/>
-      </w:rPr>
-    </w:tblStylePr>
-    <w:tblStylePr w:type="lastCol">
-      <w:rPr>
-        <w:b/>
-      </w:rPr>
-    </w:tblStylePr>
-  </w:style>
-  <w:style w:type="table" w:customStyle="1" w:styleId="a4">
-    <w:basedOn w:val="TableNormal"/>
-    <w:pPr>
-      <w:spacing w:after="0" w:line="240" w:lineRule="auto"/>
-    </w:pPr>
-    <w:tblPr>
-      <w:tblStyleRowBandSize w:val="1"/>
-      <w:tblStyleColBandSize w:val="1"/>
-      <w:tblCellMar>
-        <w:left w:w="108" w:type="dxa"/>
         <w:right w:w="108" w:type="dxa"/>
       </w:tblCellMar>
     </w:tblPr>
@@ -3383,7 +2831,7 @@
   <a:extraClrSchemeLst/>
   <a:extLst>
     <a:ext uri="{05A4C25C-085E-4340-85A3-A5531E510DB2}">
-      <thm15:themeFamily xmlns:thm15="http://schemas.microsoft.com/office/thememl/2012/main" xmlns="" name="Office Theme" id="{62F939B6-93AF-4DB8-9C6B-D6C7DFDC589F}" vid="{4A3C46E8-61CC-4603-A589-7422A47A8E4A}"/>
+      <thm15:themeFamily xmlns:thm15="http://schemas.microsoft.com/office/thememl/2012/main" name="Office Theme" id="{62F939B6-93AF-4DB8-9C6B-D6C7DFDC589F}" vid="{4A3C46E8-61CC-4603-A589-7422A47A8E4A}"/>
     </a:ext>
   </a:extLst>
 </a:theme>

</xml_diff>

<commit_message>
Se agrega siagrama de robustez caso de uso agregar producto a carrito
</commit_message>
<xml_diff>
--- a/Diseño.docx
+++ b/Diseño.docx
@@ -262,18 +262,8 @@
           <w:sz w:val="28"/>
           <w:szCs w:val="28"/>
         </w:rPr>
-        <w:t xml:space="preserve">Uribe Jalpa </w:t>
-      </w:r>
-      <w:proofErr w:type="spellStart"/>
-      <w:r>
-        <w:rPr>
-          <w:b/>
-          <w:sz w:val="28"/>
-          <w:szCs w:val="28"/>
-        </w:rPr>
-        <w:t>Victor</w:t>
-      </w:r>
-      <w:proofErr w:type="spellEnd"/>
+        <w:t>Uribe Jalpa Victor</w:t>
+      </w:r>
     </w:p>
     <w:p>
       <w:pPr>
@@ -1100,37 +1090,392 @@
       </w:pPr>
       <w:r>
         <w:lastRenderedPageBreak/>
-        <w:t>3</w:t>
-      </w:r>
-      <w:r>
-        <w:t>. Caso de uso</w:t>
-      </w:r>
-      <w:r>
-        <w:t xml:space="preserve"> Mostrar opciones de pago:</w:t>
-      </w:r>
-    </w:p>
-    <w:p>
-      <w:pPr>
-        <w:jc w:val="left"/>
-      </w:pPr>
-      <w:r>
-        <w:t>Flujo principal:</w:t>
-      </w:r>
-    </w:p>
-    <w:p>
-      <w:pPr>
-        <w:jc w:val="left"/>
-      </w:pPr>
-    </w:p>
-    <w:p>
-      <w:pPr>
-        <w:jc w:val="left"/>
-      </w:pPr>
-      <w:r>
-        <w:t>Flujo alternativo:</w:t>
+        <w:t>2. Caso de uso Agregar Producto a Carrito</w:t>
+      </w:r>
+    </w:p>
+    <w:p>
+      <w:pPr>
+        <w:spacing w:after="0"/>
+        <w:jc w:val="left"/>
+      </w:pPr>
+      <w:r>
+        <w:t>Flujo principal</w:t>
+      </w:r>
+    </w:p>
+    <w:p>
+      <w:pPr>
+        <w:spacing w:after="0"/>
+        <w:jc w:val="left"/>
+      </w:pPr>
+      <w:r>
+        <w:t>1.-El sistema muestra la pantalla de selección.</w:t>
+      </w:r>
+    </w:p>
+    <w:p>
+      <w:pPr>
+        <w:spacing w:after="0"/>
+        <w:jc w:val="left"/>
+      </w:pPr>
+    </w:p>
+    <w:p>
+      <w:pPr>
+        <w:spacing w:after="0"/>
+        <w:jc w:val="left"/>
+      </w:pPr>
+      <w:r>
+        <w:t>Por cada Bebida</w:t>
+      </w:r>
+    </w:p>
+    <w:p>
+      <w:pPr>
+        <w:spacing w:after="0"/>
+        <w:jc w:val="left"/>
+      </w:pPr>
+      <w:r>
+        <w:t>2.-El actor selecciona la bebida y la cantidad de bebidas.</w:t>
+      </w:r>
+    </w:p>
+    <w:p>
+      <w:pPr>
+        <w:spacing w:after="0"/>
+        <w:jc w:val="left"/>
+      </w:pPr>
+      <w:r>
+        <w:t>3.-El actor oprime agregar y el sistema almacena los tipos de bebidas y la cantidad de bebidas.</w:t>
+      </w:r>
+    </w:p>
+    <w:p>
+      <w:pPr>
+        <w:spacing w:after="0"/>
+        <w:jc w:val="left"/>
+      </w:pPr>
+      <w:r>
+        <w:t>4.-El sistema muestra 1.</w:t>
+      </w:r>
+    </w:p>
+    <w:p>
+      <w:pPr>
+        <w:spacing w:after="0"/>
+        <w:jc w:val="left"/>
+      </w:pPr>
+    </w:p>
+    <w:p>
+      <w:pPr>
+        <w:spacing w:after="0"/>
+        <w:jc w:val="left"/>
+      </w:pPr>
+      <w:r>
+        <w:t>Por cada palomita</w:t>
+      </w:r>
+    </w:p>
+    <w:p>
+      <w:pPr>
+        <w:spacing w:after="0"/>
+        <w:jc w:val="left"/>
+      </w:pPr>
+      <w:r>
+        <w:t>5.-El actor selecciona el tipo de palomitas y la cantidad.</w:t>
+      </w:r>
+    </w:p>
+    <w:p>
+      <w:pPr>
+        <w:spacing w:after="0"/>
+        <w:jc w:val="left"/>
+      </w:pPr>
+      <w:r>
+        <w:t>6.-El actor oprime agregar y el sistema almacena los tipos de palomitas y su cantidad.</w:t>
+      </w:r>
+    </w:p>
+    <w:p>
+      <w:pPr>
+        <w:spacing w:after="0"/>
+        <w:jc w:val="left"/>
+      </w:pPr>
+      <w:r>
+        <w:t>7.-El sistema muestra 1.</w:t>
+      </w:r>
+    </w:p>
+    <w:p>
+      <w:pPr>
+        <w:spacing w:after="0"/>
+        <w:jc w:val="left"/>
+      </w:pPr>
+    </w:p>
+    <w:p>
+      <w:pPr>
+        <w:spacing w:after="0"/>
+        <w:jc w:val="left"/>
+      </w:pPr>
+      <w:r>
+        <w:t>Por cada otros (snack)</w:t>
+      </w:r>
+    </w:p>
+    <w:p>
+      <w:pPr>
+        <w:spacing w:after="0"/>
+        <w:jc w:val="left"/>
+      </w:pPr>
+      <w:r>
+        <w:t>8.-El actor selecciona el tipo de snack y la cantidad.</w:t>
+      </w:r>
+    </w:p>
+    <w:p>
+      <w:pPr>
+        <w:spacing w:after="0"/>
+        <w:jc w:val="left"/>
+      </w:pPr>
+      <w:r>
+        <w:t>9.-El actor oprime agregar y el sistema almacena, los tipos de snack seleccionados y su cantidad.</w:t>
+      </w:r>
+    </w:p>
+    <w:p>
+      <w:pPr>
+        <w:spacing w:after="0"/>
+        <w:jc w:val="left"/>
+      </w:pPr>
+      <w:r>
+        <w:t>10.-El sistema muestra 1.</w:t>
+      </w:r>
+    </w:p>
+    <w:p>
+      <w:pPr>
+        <w:spacing w:after="0"/>
+        <w:jc w:val="left"/>
+      </w:pPr>
+    </w:p>
+    <w:p>
+      <w:pPr>
+        <w:spacing w:after="0"/>
+        <w:jc w:val="left"/>
+      </w:pPr>
+      <w:r>
+        <w:t>Flujo alternativo</w:t>
+      </w:r>
+    </w:p>
+    <w:p>
+      <w:pPr>
+        <w:spacing w:after="0"/>
+        <w:jc w:val="left"/>
+      </w:pPr>
+    </w:p>
+    <w:p>
+      <w:pPr>
+        <w:spacing w:after="0"/>
+        <w:jc w:val="left"/>
+      </w:pPr>
+      <w:r>
+        <w:t>En el paso 2, si el actor no desea bebidas.</w:t>
+      </w:r>
+    </w:p>
+    <w:p>
+      <w:pPr>
+        <w:spacing w:after="0"/>
+        <w:jc w:val="left"/>
+      </w:pPr>
+      <w:r>
+        <w:t>2.1.- El actor selecciona cancelar.</w:t>
+      </w:r>
+    </w:p>
+    <w:p>
+      <w:pPr>
+        <w:spacing w:after="0"/>
+        <w:jc w:val="left"/>
+      </w:pPr>
+      <w:r>
+        <w:t>2.2 El sistema muestra 1.</w:t>
+      </w:r>
+    </w:p>
+    <w:p>
+      <w:pPr>
+        <w:spacing w:after="0"/>
+        <w:jc w:val="left"/>
+      </w:pPr>
+    </w:p>
+    <w:p>
+      <w:pPr>
+        <w:spacing w:after="0"/>
+        <w:jc w:val="left"/>
+      </w:pPr>
+      <w:r>
+        <w:t>En el paso 5, si el actor no desea palomitas.</w:t>
+      </w:r>
+    </w:p>
+    <w:p>
+      <w:pPr>
+        <w:spacing w:after="0"/>
+        <w:jc w:val="left"/>
+      </w:pPr>
+      <w:r>
+        <w:t>2.1.- El actor selecciona cancelar.</w:t>
+      </w:r>
+    </w:p>
+    <w:p>
+      <w:pPr>
+        <w:spacing w:after="0"/>
+        <w:jc w:val="left"/>
+      </w:pPr>
+      <w:r>
+        <w:t>2.2 El sistema muestra 1.</w:t>
+      </w:r>
+    </w:p>
+    <w:p>
+      <w:pPr>
+        <w:spacing w:after="0"/>
+        <w:jc w:val="left"/>
+      </w:pPr>
+    </w:p>
+    <w:p>
+      <w:pPr>
+        <w:spacing w:after="0"/>
+        <w:jc w:val="left"/>
+      </w:pPr>
+      <w:r>
+        <w:t>En el paso 8, si el actor no desea otros (snack).</w:t>
+      </w:r>
+    </w:p>
+    <w:p>
+      <w:pPr>
+        <w:spacing w:after="0"/>
+        <w:jc w:val="left"/>
+      </w:pPr>
+      <w:r>
+        <w:t>2.1.- El actor selecciona cancelar.</w:t>
+      </w:r>
+    </w:p>
+    <w:p>
+      <w:pPr>
+        <w:spacing w:after="0"/>
+        <w:jc w:val="left"/>
+      </w:pPr>
+      <w:r>
+        <w:t>2.2 El sistema muestra 1.</w:t>
+      </w:r>
+    </w:p>
+    <w:p>
+      <w:pPr>
+        <w:jc w:val="left"/>
+      </w:pPr>
+    </w:p>
+    <w:p>
+      <w:r>
+        <w:rPr>
+          <w:noProof/>
+          <w:lang w:eastAsia="es-MX"/>
+        </w:rPr>
+        <w:lastRenderedPageBreak/>
+        <w:drawing>
+          <wp:inline distT="0" distB="0" distL="0" distR="0" wp14:anchorId="78A945E4" wp14:editId="10EB2AE0">
+            <wp:extent cx="5612130" cy="4169640"/>
+            <wp:effectExtent l="0" t="0" r="7620" b="2540"/>
+            <wp:docPr id="2" name="Imagen 2" descr="C:\Users\Folken\Documents\AYDSC\CU2\CU agregarProducto.jpg"/>
+            <wp:cNvGraphicFramePr>
+              <a:graphicFrameLocks xmlns:a="http://schemas.openxmlformats.org/drawingml/2006/main" noChangeAspect="1"/>
+            </wp:cNvGraphicFramePr>
+            <a:graphic xmlns:a="http://schemas.openxmlformats.org/drawingml/2006/main">
+              <a:graphicData uri="http://schemas.openxmlformats.org/drawingml/2006/picture">
+                <pic:pic xmlns:pic="http://schemas.openxmlformats.org/drawingml/2006/picture">
+                  <pic:nvPicPr>
+                    <pic:cNvPr id="0" name="Picture 1" descr="C:\Users\Folken\Documents\AYDSC\CU2\CU agregarProducto.jpg"/>
+                    <pic:cNvPicPr>
+                      <a:picLocks noChangeAspect="1" noChangeArrowheads="1"/>
+                    </pic:cNvPicPr>
+                  </pic:nvPicPr>
+                  <pic:blipFill>
+                    <a:blip r:embed="rId7">
+                      <a:extLst>
+                        <a:ext uri="{28A0092B-C50C-407E-A947-70E740481C1C}">
+                          <a14:useLocalDpi xmlns:a14="http://schemas.microsoft.com/office/drawing/2010/main" val="0"/>
+                        </a:ext>
+                      </a:extLst>
+                    </a:blip>
+                    <a:srcRect/>
+                    <a:stretch>
+                      <a:fillRect/>
+                    </a:stretch>
+                  </pic:blipFill>
+                  <pic:spPr bwMode="auto">
+                    <a:xfrm>
+                      <a:off x="0" y="0"/>
+                      <a:ext cx="5612130" cy="4169640"/>
+                    </a:xfrm>
+                    <a:prstGeom prst="rect">
+                      <a:avLst/>
+                    </a:prstGeom>
+                    <a:noFill/>
+                    <a:ln>
+                      <a:noFill/>
+                    </a:ln>
+                  </pic:spPr>
+                </pic:pic>
+              </a:graphicData>
+            </a:graphic>
+          </wp:inline>
+        </w:drawing>
+      </w:r>
+    </w:p>
+    <w:p>
+      <w:r>
+        <w:t>Figura 2</w:t>
       </w:r>
       <w:bookmarkStart w:id="1" w:name="_GoBack"/>
       <w:bookmarkEnd w:id="1"/>
+      <w:r>
+        <w:t>. Se muestra el diagram</w:t>
+      </w:r>
+      <w:r>
+        <w:t>a</w:t>
+      </w:r>
+      <w:r>
+        <w:t xml:space="preserve"> de </w:t>
+      </w:r>
+      <w:r>
+        <w:t>Robustez del CU02 (caso de uso Agregar Producto a Carrito).</w:t>
+      </w:r>
+    </w:p>
+    <w:p>
+      <w:pPr>
+        <w:jc w:val="left"/>
+      </w:pPr>
+    </w:p>
+    <w:p>
+      <w:pPr>
+        <w:jc w:val="left"/>
+      </w:pPr>
+    </w:p>
+    <w:p>
+      <w:pPr>
+        <w:jc w:val="left"/>
+      </w:pPr>
+      <w:r>
+        <w:t>3</w:t>
+      </w:r>
+      <w:r>
+        <w:t>. Caso de uso</w:t>
+      </w:r>
+      <w:r>
+        <w:t xml:space="preserve"> Mostrar opciones de pago:</w:t>
+      </w:r>
+    </w:p>
+    <w:p>
+      <w:pPr>
+        <w:jc w:val="left"/>
+      </w:pPr>
+      <w:r>
+        <w:t>Flujo principal:</w:t>
+      </w:r>
+    </w:p>
+    <w:p>
+      <w:pPr>
+        <w:jc w:val="left"/>
+      </w:pPr>
+    </w:p>
+    <w:p>
+      <w:pPr>
+        <w:jc w:val="left"/>
+      </w:pPr>
+      <w:r>
+        <w:t>Flujo alternativo:</w:t>
+      </w:r>
     </w:p>
     <w:p>
       <w:pPr>
@@ -1155,6 +1500,7 @@
     </w:p>
     <w:p>
       <w:r>
+        <w:lastRenderedPageBreak/>
         <w:pict>
           <v:shapetype id="_x0000_t75" coordsize="21600,21600" o:spt="75" o:preferrelative="t" path="m@4@5l@4@11@9@11@9@5xe" filled="f" stroked="f">
             <v:stroke joinstyle="miter"/>
@@ -1175,8 +1521,8 @@
             <v:path o:extrusionok="f" gradientshapeok="t" o:connecttype="rect"/>
             <o:lock v:ext="edit" aspectratio="t"/>
           </v:shapetype>
-          <v:shape id="_x0000_i1025" type="#_x0000_t75" style="width:445.75pt;height:262.35pt">
-            <v:imagedata r:id="rId7" o:title="SequenceDiagram1"/>
+          <v:shape id="_x0000_i1025" type="#_x0000_t75" style="width:446.25pt;height:262.5pt">
+            <v:imagedata r:id="rId8" o:title="SequenceDiagram1"/>
           </v:shape>
         </w:pict>
       </w:r>

</xml_diff>

<commit_message>
Agregue flujo principal y alternativo caso de uso 3
</commit_message>
<xml_diff>
--- a/Diseño.docx
+++ b/Diseño.docx
@@ -1417,64 +1417,177 @@
       <w:r>
         <w:t>Figura 2</w:t>
       </w:r>
+      <w:r>
+        <w:t>. Se muestra el diagram</w:t>
+      </w:r>
+      <w:r>
+        <w:t>a</w:t>
+      </w:r>
+      <w:r>
+        <w:t xml:space="preserve"> de </w:t>
+      </w:r>
+      <w:r>
+        <w:t>Robustez del CU02 (caso de uso Agregar Producto a Carrito).</w:t>
+      </w:r>
+    </w:p>
+    <w:p/>
+    <w:p>
+      <w:pPr>
+        <w:jc w:val="left"/>
+      </w:pPr>
+      <w:r>
+        <w:t>3</w:t>
+      </w:r>
+      <w:r>
+        <w:t>. Caso de uso</w:t>
+      </w:r>
+      <w:r>
+        <w:t xml:space="preserve"> Mostrar opciones de pago:</w:t>
+      </w:r>
+    </w:p>
+    <w:p>
+      <w:pPr>
+        <w:jc w:val="left"/>
+      </w:pPr>
       <w:bookmarkStart w:id="1" w:name="_GoBack"/>
       <w:bookmarkEnd w:id="1"/>
       <w:r>
-        <w:t>. Se muestra el diagram</w:t>
-      </w:r>
-      <w:r>
-        <w:t>a</w:t>
-      </w:r>
-      <w:r>
-        <w:t xml:space="preserve"> de </w:t>
-      </w:r>
-      <w:r>
-        <w:t>Robustez del CU02 (caso de uso Agregar Producto a Carrito).</w:t>
-      </w:r>
-    </w:p>
-    <w:p>
-      <w:pPr>
-        <w:jc w:val="left"/>
-      </w:pPr>
-    </w:p>
-    <w:p>
-      <w:pPr>
-        <w:jc w:val="left"/>
-      </w:pPr>
-    </w:p>
-    <w:p>
-      <w:pPr>
-        <w:jc w:val="left"/>
-      </w:pPr>
-      <w:r>
-        <w:t>3</w:t>
-      </w:r>
-      <w:r>
-        <w:t>. Caso de uso</w:t>
-      </w:r>
-      <w:r>
-        <w:t xml:space="preserve"> Mostrar opciones de pago:</w:t>
-      </w:r>
-    </w:p>
-    <w:p>
-      <w:pPr>
-        <w:jc w:val="left"/>
-      </w:pPr>
-      <w:r>
         <w:t>Flujo principal:</w:t>
       </w:r>
     </w:p>
     <w:p>
       <w:pPr>
-        <w:jc w:val="left"/>
-      </w:pPr>
-    </w:p>
-    <w:p>
-      <w:pPr>
+        <w:pStyle w:val="Prrafodelista"/>
+        <w:numPr>
+          <w:ilvl w:val="0"/>
+          <w:numId w:val="3"/>
+        </w:numPr>
+        <w:jc w:val="left"/>
+      </w:pPr>
+      <w:r>
+        <w:t>El actor selecciona pagar</w:t>
+      </w:r>
+    </w:p>
+    <w:p>
+      <w:pPr>
+        <w:pStyle w:val="Prrafodelista"/>
+        <w:numPr>
+          <w:ilvl w:val="0"/>
+          <w:numId w:val="3"/>
+        </w:numPr>
+        <w:jc w:val="left"/>
+      </w:pPr>
+      <w:r>
+        <w:t>Se</w:t>
+      </w:r>
+      <w:r>
+        <w:t xml:space="preserve"> </w:t>
+      </w:r>
+      <w:r>
+        <w:t xml:space="preserve">le redirige a la </w:t>
+      </w:r>
+      <w:r>
+        <w:t>página</w:t>
+      </w:r>
+      <w:r>
+        <w:t xml:space="preserve"> “revisa tu pedido”.</w:t>
+      </w:r>
+    </w:p>
+    <w:p>
+      <w:pPr>
+        <w:pStyle w:val="Prrafodelista"/>
+        <w:numPr>
+          <w:ilvl w:val="0"/>
+          <w:numId w:val="3"/>
+        </w:numPr>
+        <w:jc w:val="left"/>
+      </w:pPr>
+      <w:r>
+        <w:t>El sistema le muestra opción de pago seleccionada, lista de elementos de compra y el botón “concluir pago”.</w:t>
+      </w:r>
+    </w:p>
+    <w:p>
+      <w:pPr>
+        <w:tabs>
+          <w:tab w:val="left" w:pos="2166"/>
+        </w:tabs>
         <w:jc w:val="left"/>
       </w:pPr>
       <w:r>
         <w:t>Flujo alternativo:</w:t>
+      </w:r>
+    </w:p>
+    <w:p>
+      <w:pPr>
+        <w:tabs>
+          <w:tab w:val="left" w:pos="2166"/>
+        </w:tabs>
+        <w:jc w:val="left"/>
+      </w:pPr>
+      <w:r>
+        <w:t>En el paso 3</w:t>
+      </w:r>
+      <w:r>
+        <w:t xml:space="preserve"> en caso de que no exista una forma de pago seleccionada.</w:t>
+      </w:r>
+    </w:p>
+    <w:p>
+      <w:pPr>
+        <w:pStyle w:val="Prrafodelista"/>
+        <w:numPr>
+          <w:ilvl w:val="1"/>
+          <w:numId w:val="3"/>
+        </w:numPr>
+        <w:tabs>
+          <w:tab w:val="left" w:pos="2166"/>
+        </w:tabs>
+        <w:jc w:val="left"/>
+      </w:pPr>
+      <w:r>
+        <w:t>No se podrá realizar el pago y saldrá un mensaje que diga: “Por favor ingresa una forma de pago valida”.</w:t>
+      </w:r>
+    </w:p>
+    <w:p>
+      <w:pPr>
+        <w:tabs>
+          <w:tab w:val="left" w:pos="2166"/>
+        </w:tabs>
+        <w:jc w:val="left"/>
+      </w:pPr>
+      <w:r>
+        <w:t>En el paso 3 en caso existir una forma de pago valida:</w:t>
+      </w:r>
+    </w:p>
+    <w:p>
+      <w:pPr>
+        <w:pStyle w:val="Prrafodelista"/>
+        <w:numPr>
+          <w:ilvl w:val="1"/>
+          <w:numId w:val="3"/>
+        </w:numPr>
+        <w:tabs>
+          <w:tab w:val="left" w:pos="2166"/>
+        </w:tabs>
+        <w:jc w:val="left"/>
+      </w:pPr>
+      <w:r>
+        <w:t>El actor podrá visualizar lo que va a pagar.</w:t>
+      </w:r>
+    </w:p>
+    <w:p>
+      <w:pPr>
+        <w:pStyle w:val="Prrafodelista"/>
+        <w:numPr>
+          <w:ilvl w:val="1"/>
+          <w:numId w:val="3"/>
+        </w:numPr>
+        <w:tabs>
+          <w:tab w:val="left" w:pos="2166"/>
+        </w:tabs>
+        <w:jc w:val="left"/>
+      </w:pPr>
+      <w:r>
+        <w:t>El actor podrá concluir su compra haciendo uso del botón concluir pago.</w:t>
       </w:r>
     </w:p>
     <w:p>
@@ -1587,6 +1700,127 @@
 <file path=word/numbering.xml><?xml version="1.0" encoding="utf-8"?>
 <w:numbering xmlns:wpc="http://schemas.microsoft.com/office/word/2010/wordprocessingCanvas" xmlns:mc="http://schemas.openxmlformats.org/markup-compatibility/2006" xmlns:o="urn:schemas-microsoft-com:office:office" xmlns:r="http://schemas.openxmlformats.org/officeDocument/2006/relationships" xmlns:m="http://schemas.openxmlformats.org/officeDocument/2006/math" xmlns:v="urn:schemas-microsoft-com:vml" xmlns:wp14="http://schemas.microsoft.com/office/word/2010/wordprocessingDrawing" xmlns:wp="http://schemas.openxmlformats.org/drawingml/2006/wordprocessingDrawing" xmlns:w10="urn:schemas-microsoft-com:office:word" xmlns:w="http://schemas.openxmlformats.org/wordprocessingml/2006/main" xmlns:w14="http://schemas.microsoft.com/office/word/2010/wordml" xmlns:w15="http://schemas.microsoft.com/office/word/2012/wordml" xmlns:wpg="http://schemas.microsoft.com/office/word/2010/wordprocessingGroup" xmlns:wpi="http://schemas.microsoft.com/office/word/2010/wordprocessingInk" xmlns:wne="http://schemas.microsoft.com/office/word/2006/wordml" xmlns:wps="http://schemas.microsoft.com/office/word/2010/wordprocessingShape" mc:Ignorable="w14 w15 wp14">
   <w:abstractNum w:abstractNumId="0">
+    <w:nsid w:val="0D9F2C78"/>
+    <w:multiLevelType w:val="multilevel"/>
+    <w:tmpl w:val="19AEB1FA"/>
+    <w:lvl w:ilvl="0">
+      <w:start w:val="1"/>
+      <w:numFmt w:val="decimal"/>
+      <w:lvlText w:val="%1."/>
+      <w:lvlJc w:val="left"/>
+      <w:pPr>
+        <w:ind w:left="720" w:hanging="360"/>
+      </w:pPr>
+      <w:rPr>
+        <w:rFonts w:hint="default"/>
+      </w:rPr>
+    </w:lvl>
+    <w:lvl w:ilvl="1">
+      <w:start w:val="1"/>
+      <w:numFmt w:val="decimal"/>
+      <w:isLgl/>
+      <w:lvlText w:val="%1.%2."/>
+      <w:lvlJc w:val="left"/>
+      <w:pPr>
+        <w:ind w:left="1080" w:hanging="720"/>
+      </w:pPr>
+      <w:rPr>
+        <w:rFonts w:hint="default"/>
+      </w:rPr>
+    </w:lvl>
+    <w:lvl w:ilvl="2">
+      <w:start w:val="1"/>
+      <w:numFmt w:val="decimal"/>
+      <w:isLgl/>
+      <w:lvlText w:val="%1.%2.%3."/>
+      <w:lvlJc w:val="left"/>
+      <w:pPr>
+        <w:ind w:left="1080" w:hanging="720"/>
+      </w:pPr>
+      <w:rPr>
+        <w:rFonts w:hint="default"/>
+      </w:rPr>
+    </w:lvl>
+    <w:lvl w:ilvl="3">
+      <w:start w:val="1"/>
+      <w:numFmt w:val="decimal"/>
+      <w:isLgl/>
+      <w:lvlText w:val="%1.%2.%3.%4."/>
+      <w:lvlJc w:val="left"/>
+      <w:pPr>
+        <w:ind w:left="1440" w:hanging="1080"/>
+      </w:pPr>
+      <w:rPr>
+        <w:rFonts w:hint="default"/>
+      </w:rPr>
+    </w:lvl>
+    <w:lvl w:ilvl="4">
+      <w:start w:val="1"/>
+      <w:numFmt w:val="decimal"/>
+      <w:isLgl/>
+      <w:lvlText w:val="%1.%2.%3.%4.%5."/>
+      <w:lvlJc w:val="left"/>
+      <w:pPr>
+        <w:ind w:left="1440" w:hanging="1080"/>
+      </w:pPr>
+      <w:rPr>
+        <w:rFonts w:hint="default"/>
+      </w:rPr>
+    </w:lvl>
+    <w:lvl w:ilvl="5">
+      <w:start w:val="1"/>
+      <w:numFmt w:val="decimal"/>
+      <w:isLgl/>
+      <w:lvlText w:val="%1.%2.%3.%4.%5.%6."/>
+      <w:lvlJc w:val="left"/>
+      <w:pPr>
+        <w:ind w:left="1800" w:hanging="1440"/>
+      </w:pPr>
+      <w:rPr>
+        <w:rFonts w:hint="default"/>
+      </w:rPr>
+    </w:lvl>
+    <w:lvl w:ilvl="6">
+      <w:start w:val="1"/>
+      <w:numFmt w:val="decimal"/>
+      <w:isLgl/>
+      <w:lvlText w:val="%1.%2.%3.%4.%5.%6.%7."/>
+      <w:lvlJc w:val="left"/>
+      <w:pPr>
+        <w:ind w:left="1800" w:hanging="1440"/>
+      </w:pPr>
+      <w:rPr>
+        <w:rFonts w:hint="default"/>
+      </w:rPr>
+    </w:lvl>
+    <w:lvl w:ilvl="7">
+      <w:start w:val="1"/>
+      <w:numFmt w:val="decimal"/>
+      <w:isLgl/>
+      <w:lvlText w:val="%1.%2.%3.%4.%5.%6.%7.%8."/>
+      <w:lvlJc w:val="left"/>
+      <w:pPr>
+        <w:ind w:left="2160" w:hanging="1800"/>
+      </w:pPr>
+      <w:rPr>
+        <w:rFonts w:hint="default"/>
+      </w:rPr>
+    </w:lvl>
+    <w:lvl w:ilvl="8">
+      <w:start w:val="1"/>
+      <w:numFmt w:val="decimal"/>
+      <w:isLgl/>
+      <w:lvlText w:val="%1.%2.%3.%4.%5.%6.%7.%8.%9."/>
+      <w:lvlJc w:val="left"/>
+      <w:pPr>
+        <w:ind w:left="2160" w:hanging="1800"/>
+      </w:pPr>
+      <w:rPr>
+        <w:rFonts w:hint="default"/>
+      </w:rPr>
+    </w:lvl>
+  </w:abstractNum>
+  <w:abstractNum w:abstractNumId="1">
     <w:nsid w:val="538C67B1"/>
     <w:multiLevelType w:val="multilevel"/>
     <w:tmpl w:val="5B4606C6"/>
@@ -1672,7 +1906,7 @@
       </w:pPr>
     </w:lvl>
   </w:abstractNum>
-  <w:abstractNum w:abstractNumId="1">
+  <w:abstractNum w:abstractNumId="2">
     <w:nsid w:val="58190373"/>
     <w:multiLevelType w:val="multilevel"/>
     <w:tmpl w:val="195EA6F6"/>
@@ -1759,9 +1993,12 @@
     </w:lvl>
   </w:abstractNum>
   <w:num w:numId="1">
+    <w:abstractNumId w:val="2"/>
+  </w:num>
+  <w:num w:numId="2">
     <w:abstractNumId w:val="1"/>
   </w:num>
-  <w:num w:numId="2">
+  <w:num w:numId="3">
     <w:abstractNumId w:val="0"/>
   </w:num>
 </w:numbering>
@@ -2885,6 +3122,140 @@
       <w:szCs w:val="16"/>
     </w:rPr>
   </w:style>
+  <w:style w:type="table" w:styleId="Cuadrculaclara-nfasis4">
+    <w:name w:val="Light Grid Accent 4"/>
+    <w:basedOn w:val="Tablanormal"/>
+    <w:uiPriority w:val="62"/>
+    <w:rsid w:val="00577F7C"/>
+    <w:pPr>
+      <w:spacing w:after="0" w:line="240" w:lineRule="auto"/>
+      <w:jc w:val="left"/>
+    </w:pPr>
+    <w:rPr>
+      <w:rFonts w:asciiTheme="minorHAnsi" w:eastAsiaTheme="minorEastAsia" w:hAnsiTheme="minorHAnsi" w:cstheme="minorBidi"/>
+    </w:rPr>
+    <w:tblPr>
+      <w:tblStyleRowBandSize w:val="1"/>
+      <w:tblStyleColBandSize w:val="1"/>
+      <w:tblInd w:w="0" w:type="dxa"/>
+      <w:tblBorders>
+        <w:top w:val="single" w:sz="8" w:space="0" w:color="FFC000" w:themeColor="accent4"/>
+        <w:left w:val="single" w:sz="8" w:space="0" w:color="FFC000" w:themeColor="accent4"/>
+        <w:bottom w:val="single" w:sz="8" w:space="0" w:color="FFC000" w:themeColor="accent4"/>
+        <w:right w:val="single" w:sz="8" w:space="0" w:color="FFC000" w:themeColor="accent4"/>
+        <w:insideH w:val="single" w:sz="8" w:space="0" w:color="FFC000" w:themeColor="accent4"/>
+        <w:insideV w:val="single" w:sz="8" w:space="0" w:color="FFC000" w:themeColor="accent4"/>
+      </w:tblBorders>
+      <w:tblCellMar>
+        <w:top w:w="0" w:type="dxa"/>
+        <w:left w:w="108" w:type="dxa"/>
+        <w:bottom w:w="0" w:type="dxa"/>
+        <w:right w:w="108" w:type="dxa"/>
+      </w:tblCellMar>
+    </w:tblPr>
+    <w:tblStylePr w:type="firstRow">
+      <w:pPr>
+        <w:spacing w:before="0" w:after="0" w:line="240" w:lineRule="auto"/>
+      </w:pPr>
+      <w:rPr>
+        <w:rFonts w:asciiTheme="majorHAnsi" w:eastAsiaTheme="majorEastAsia" w:hAnsiTheme="majorHAnsi" w:cstheme="majorBidi"/>
+        <w:b/>
+        <w:bCs/>
+      </w:rPr>
+      <w:tblPr/>
+      <w:tcPr>
+        <w:tcBorders>
+          <w:top w:val="single" w:sz="8" w:space="0" w:color="FFC000" w:themeColor="accent4"/>
+          <w:left w:val="single" w:sz="8" w:space="0" w:color="FFC000" w:themeColor="accent4"/>
+          <w:bottom w:val="single" w:sz="18" w:space="0" w:color="FFC000" w:themeColor="accent4"/>
+          <w:right w:val="single" w:sz="8" w:space="0" w:color="FFC000" w:themeColor="accent4"/>
+          <w:insideH w:val="nil"/>
+          <w:insideV w:val="single" w:sz="8" w:space="0" w:color="FFC000" w:themeColor="accent4"/>
+        </w:tcBorders>
+      </w:tcPr>
+    </w:tblStylePr>
+    <w:tblStylePr w:type="lastRow">
+      <w:pPr>
+        <w:spacing w:before="0" w:after="0" w:line="240" w:lineRule="auto"/>
+      </w:pPr>
+      <w:rPr>
+        <w:rFonts w:asciiTheme="majorHAnsi" w:eastAsiaTheme="majorEastAsia" w:hAnsiTheme="majorHAnsi" w:cstheme="majorBidi"/>
+        <w:b/>
+        <w:bCs/>
+      </w:rPr>
+      <w:tblPr/>
+      <w:tcPr>
+        <w:tcBorders>
+          <w:top w:val="double" w:sz="6" w:space="0" w:color="FFC000" w:themeColor="accent4"/>
+          <w:left w:val="single" w:sz="8" w:space="0" w:color="FFC000" w:themeColor="accent4"/>
+          <w:bottom w:val="single" w:sz="8" w:space="0" w:color="FFC000" w:themeColor="accent4"/>
+          <w:right w:val="single" w:sz="8" w:space="0" w:color="FFC000" w:themeColor="accent4"/>
+          <w:insideH w:val="nil"/>
+          <w:insideV w:val="single" w:sz="8" w:space="0" w:color="FFC000" w:themeColor="accent4"/>
+        </w:tcBorders>
+      </w:tcPr>
+    </w:tblStylePr>
+    <w:tblStylePr w:type="firstCol">
+      <w:rPr>
+        <w:rFonts w:asciiTheme="majorHAnsi" w:eastAsiaTheme="majorEastAsia" w:hAnsiTheme="majorHAnsi" w:cstheme="majorBidi"/>
+        <w:b/>
+        <w:bCs/>
+      </w:rPr>
+    </w:tblStylePr>
+    <w:tblStylePr w:type="lastCol">
+      <w:rPr>
+        <w:rFonts w:asciiTheme="majorHAnsi" w:eastAsiaTheme="majorEastAsia" w:hAnsiTheme="majorHAnsi" w:cstheme="majorBidi"/>
+        <w:b/>
+        <w:bCs/>
+      </w:rPr>
+      <w:tblPr/>
+      <w:tcPr>
+        <w:tcBorders>
+          <w:top w:val="single" w:sz="8" w:space="0" w:color="FFC000" w:themeColor="accent4"/>
+          <w:left w:val="single" w:sz="8" w:space="0" w:color="FFC000" w:themeColor="accent4"/>
+          <w:bottom w:val="single" w:sz="8" w:space="0" w:color="FFC000" w:themeColor="accent4"/>
+          <w:right w:val="single" w:sz="8" w:space="0" w:color="FFC000" w:themeColor="accent4"/>
+        </w:tcBorders>
+      </w:tcPr>
+    </w:tblStylePr>
+    <w:tblStylePr w:type="band1Vert">
+      <w:tblPr/>
+      <w:tcPr>
+        <w:tcBorders>
+          <w:top w:val="single" w:sz="8" w:space="0" w:color="FFC000" w:themeColor="accent4"/>
+          <w:left w:val="single" w:sz="8" w:space="0" w:color="FFC000" w:themeColor="accent4"/>
+          <w:bottom w:val="single" w:sz="8" w:space="0" w:color="FFC000" w:themeColor="accent4"/>
+          <w:right w:val="single" w:sz="8" w:space="0" w:color="FFC000" w:themeColor="accent4"/>
+        </w:tcBorders>
+        <w:shd w:val="clear" w:color="auto" w:fill="FFEFC0" w:themeFill="accent4" w:themeFillTint="3F"/>
+      </w:tcPr>
+    </w:tblStylePr>
+    <w:tblStylePr w:type="band1Horz">
+      <w:tblPr/>
+      <w:tcPr>
+        <w:tcBorders>
+          <w:top w:val="single" w:sz="8" w:space="0" w:color="FFC000" w:themeColor="accent4"/>
+          <w:left w:val="single" w:sz="8" w:space="0" w:color="FFC000" w:themeColor="accent4"/>
+          <w:bottom w:val="single" w:sz="8" w:space="0" w:color="FFC000" w:themeColor="accent4"/>
+          <w:right w:val="single" w:sz="8" w:space="0" w:color="FFC000" w:themeColor="accent4"/>
+          <w:insideV w:val="single" w:sz="8" w:space="0" w:color="FFC000" w:themeColor="accent4"/>
+        </w:tcBorders>
+        <w:shd w:val="clear" w:color="auto" w:fill="FFEFC0" w:themeFill="accent4" w:themeFillTint="3F"/>
+      </w:tcPr>
+    </w:tblStylePr>
+    <w:tblStylePr w:type="band2Horz">
+      <w:tblPr/>
+      <w:tcPr>
+        <w:tcBorders>
+          <w:top w:val="single" w:sz="8" w:space="0" w:color="FFC000" w:themeColor="accent4"/>
+          <w:left w:val="single" w:sz="8" w:space="0" w:color="FFC000" w:themeColor="accent4"/>
+          <w:bottom w:val="single" w:sz="8" w:space="0" w:color="FFC000" w:themeColor="accent4"/>
+          <w:right w:val="single" w:sz="8" w:space="0" w:color="FFC000" w:themeColor="accent4"/>
+          <w:insideV w:val="single" w:sz="8" w:space="0" w:color="FFC000" w:themeColor="accent4"/>
+        </w:tcBorders>
+      </w:tcPr>
+    </w:tblStylePr>
+  </w:style>
 </w:styles>
 </file>
 

</xml_diff>

<commit_message>
Agregue el diagrama del CU-3
</commit_message>
<xml_diff>
--- a/Diseño.docx
+++ b/Diseño.docx
@@ -957,7 +957,15 @@
       <w:bookmarkEnd w:id="0"/>
     </w:p>
     <w:p>
-      <w:r>
+      <w:pPr>
+        <w:rPr>
+          <w:b/>
+        </w:rPr>
+      </w:pPr>
+      <w:r>
+        <w:rPr>
+          <w:b/>
+        </w:rPr>
         <w:t>1 Caso de uso Validar Usuario:</w:t>
       </w:r>
     </w:p>
@@ -1087,8 +1095,14 @@
     <w:p>
       <w:pPr>
         <w:jc w:val="left"/>
-      </w:pPr>
-      <w:r>
+        <w:rPr>
+          <w:b/>
+        </w:rPr>
+      </w:pPr>
+      <w:r>
+        <w:rPr>
+          <w:b/>
+        </w:rPr>
         <w:lastRenderedPageBreak/>
         <w:t>2. Caso de uso Agregar Producto a Carrito</w:t>
       </w:r>
@@ -1434,14 +1448,26 @@
     <w:p>
       <w:pPr>
         <w:jc w:val="left"/>
-      </w:pPr>
-      <w:r>
+        <w:rPr>
+          <w:b/>
+        </w:rPr>
+      </w:pPr>
+      <w:r>
+        <w:rPr>
+          <w:b/>
+        </w:rPr>
         <w:t>3</w:t>
       </w:r>
       <w:r>
+        <w:rPr>
+          <w:b/>
+        </w:rPr>
         <w:t>. Caso de uso</w:t>
       </w:r>
       <w:r>
+        <w:rPr>
+          <w:b/>
+        </w:rPr>
         <w:t xml:space="preserve"> Mostrar opciones de pago:</w:t>
       </w:r>
     </w:p>
@@ -1449,8 +1475,6 @@
       <w:pPr>
         <w:jc w:val="left"/>
       </w:pPr>
-      <w:bookmarkStart w:id="1" w:name="_GoBack"/>
-      <w:bookmarkEnd w:id="1"/>
       <w:r>
         <w:t>Flujo principal:</w:t>
       </w:r>
@@ -1503,7 +1527,10 @@
         <w:jc w:val="left"/>
       </w:pPr>
       <w:r>
-        <w:t>El sistema le muestra opción de pago seleccionada, lista de elementos de compra y el botón “concluir pago”.</w:t>
+        <w:t>El sistema le muestra forma</w:t>
+      </w:r>
+      <w:r>
+        <w:t xml:space="preserve"> de pago seleccionada, lista de elementos de compra y el botón “concluir pago”.</w:t>
       </w:r>
     </w:p>
     <w:p>
@@ -1528,7 +1555,13 @@
         <w:t>En el paso 3</w:t>
       </w:r>
       <w:r>
-        <w:t xml:space="preserve"> en caso de que no exista una forma de pago seleccionada.</w:t>
+        <w:t xml:space="preserve"> en</w:t>
+      </w:r>
+      <w:r>
+        <w:t xml:space="preserve"> caso de que no exista una forma</w:t>
+      </w:r>
+      <w:r>
+        <w:t xml:space="preserve"> de pago seleccionada.</w:t>
       </w:r>
     </w:p>
     <w:p>
@@ -1592,6 +1625,58 @@
     </w:p>
     <w:p>
       <w:pPr>
+        <w:tabs>
+          <w:tab w:val="left" w:pos="2166"/>
+        </w:tabs>
+        <w:jc w:val="left"/>
+      </w:pPr>
+      <w:r>
+        <w:rPr>
+          <w:noProof/>
+          <w:lang w:eastAsia="es-MX"/>
+        </w:rPr>
+        <w:lastRenderedPageBreak/>
+        <w:drawing>
+          <wp:inline distT="0" distB="0" distL="0" distR="0" wp14:anchorId="4C6D03C8" wp14:editId="0753251D">
+            <wp:extent cx="5671185" cy="2760345"/>
+            <wp:effectExtent l="0" t="0" r="5715" b="1905"/>
+            <wp:docPr id="3" name="Imagen 3"/>
+            <wp:cNvGraphicFramePr>
+              <a:graphicFrameLocks xmlns:a="http://schemas.openxmlformats.org/drawingml/2006/main" noChangeAspect="1"/>
+            </wp:cNvGraphicFramePr>
+            <a:graphic xmlns:a="http://schemas.openxmlformats.org/drawingml/2006/main">
+              <a:graphicData uri="http://schemas.openxmlformats.org/drawingml/2006/picture">
+                <pic:pic xmlns:pic="http://schemas.openxmlformats.org/drawingml/2006/picture">
+                  <pic:nvPicPr>
+                    <pic:cNvPr id="1" name=""/>
+                    <pic:cNvPicPr/>
+                  </pic:nvPicPr>
+                  <pic:blipFill>
+                    <a:blip r:embed="rId8"/>
+                    <a:stretch>
+                      <a:fillRect/>
+                    </a:stretch>
+                  </pic:blipFill>
+                  <pic:spPr>
+                    <a:xfrm>
+                      <a:off x="0" y="0"/>
+                      <a:ext cx="5671185" cy="2760345"/>
+                    </a:xfrm>
+                    <a:prstGeom prst="rect">
+                      <a:avLst/>
+                    </a:prstGeom>
+                  </pic:spPr>
+                </pic:pic>
+              </a:graphicData>
+            </a:graphic>
+          </wp:inline>
+        </w:drawing>
+      </w:r>
+      <w:bookmarkStart w:id="1" w:name="_GoBack"/>
+      <w:bookmarkEnd w:id="1"/>
+    </w:p>
+    <w:p>
+      <w:pPr>
         <w:pStyle w:val="Ttulo1"/>
       </w:pPr>
       <w:bookmarkStart w:id="2" w:name="_Toc93692316"/>
@@ -1613,7 +1698,6 @@
     </w:p>
     <w:p>
       <w:r>
-        <w:lastRenderedPageBreak/>
         <w:pict>
           <v:shapetype id="_x0000_t75" coordsize="21600,21600" o:spt="75" o:preferrelative="t" path="m@4@5l@4@11@9@11@9@5xe" filled="f" stroked="f">
             <v:stroke joinstyle="miter"/>
@@ -1634,8 +1718,8 @@
             <v:path o:extrusionok="f" gradientshapeok="t" o:connecttype="rect"/>
             <o:lock v:ext="edit" aspectratio="t"/>
           </v:shapetype>
-          <v:shape id="_x0000_i1025" type="#_x0000_t75" style="width:446.25pt;height:262.5pt">
-            <v:imagedata r:id="rId8" o:title="SequenceDiagram1"/>
+          <v:shape id="_x0000_i1025" type="#_x0000_t75" style="width:445.75pt;height:262.35pt">
+            <v:imagedata r:id="rId9" o:title="SequenceDiagram1"/>
           </v:shape>
         </w:pict>
       </w:r>

</xml_diff>

<commit_message>
Corregi el Diagrama de Robustez CU-3
</commit_message>
<xml_diff>
--- a/Diseño.docx
+++ b/Diseño.docx
@@ -1637,10 +1637,10 @@
         </w:rPr>
         <w:lastRenderedPageBreak/>
         <w:drawing>
-          <wp:inline distT="0" distB="0" distL="0" distR="0" wp14:anchorId="4C6D03C8" wp14:editId="0753251D">
-            <wp:extent cx="5671185" cy="2760345"/>
-            <wp:effectExtent l="0" t="0" r="5715" b="1905"/>
-            <wp:docPr id="3" name="Imagen 3"/>
+          <wp:inline distT="0" distB="0" distL="0" distR="0" wp14:anchorId="14352DC1" wp14:editId="63A9EC85">
+            <wp:extent cx="5671185" cy="2515870"/>
+            <wp:effectExtent l="0" t="0" r="5715" b="0"/>
+            <wp:docPr id="4" name="Imagen 4"/>
             <wp:cNvGraphicFramePr>
               <a:graphicFrameLocks xmlns:a="http://schemas.openxmlformats.org/drawingml/2006/main" noChangeAspect="1"/>
             </wp:cNvGraphicFramePr>
@@ -1660,7 +1660,7 @@
                   <pic:spPr>
                     <a:xfrm>
                       <a:off x="0" y="0"/>
-                      <a:ext cx="5671185" cy="2760345"/>
+                      <a:ext cx="5671185" cy="2515870"/>
                     </a:xfrm>
                     <a:prstGeom prst="rect">
                       <a:avLst/>
@@ -1718,12 +1718,18 @@
             <v:path o:extrusionok="f" gradientshapeok="t" o:connecttype="rect"/>
             <o:lock v:ext="edit" aspectratio="t"/>
           </v:shapetype>
-          <v:shape id="_x0000_i1025" type="#_x0000_t75" style="width:445.75pt;height:262.35pt">
+          <v:shape id="_x0000_i1025" type="#_x0000_t75" style="width:446.25pt;height:262.5pt">
             <v:imagedata r:id="rId9" o:title="SequenceDiagram1"/>
           </v:shape>
         </w:pict>
       </w:r>
     </w:p>
+    <w:p>
+      <w:r>
+        <w:t>Diagrama del Caso de Uso: Mostrar opciones de pago:</w:t>
+      </w:r>
+    </w:p>
+    <w:p/>
     <w:p>
       <w:pPr>
         <w:pStyle w:val="Ttulo1"/>

</xml_diff>

<commit_message>
Agregue el diagramna de secuencia del CU-3
</commit_message>
<xml_diff>
--- a/Diseño.docx
+++ b/Diseño.docx
@@ -1638,8 +1638,8 @@
         <w:lastRenderedPageBreak/>
         <w:drawing>
           <wp:inline distT="0" distB="0" distL="0" distR="0" wp14:anchorId="14352DC1" wp14:editId="63A9EC85">
-            <wp:extent cx="5671185" cy="2515870"/>
-            <wp:effectExtent l="0" t="0" r="5715" b="0"/>
+            <wp:extent cx="5542060" cy="2458587"/>
+            <wp:effectExtent l="0" t="0" r="1905" b="0"/>
             <wp:docPr id="4" name="Imagen 4"/>
             <wp:cNvGraphicFramePr>
               <a:graphicFrameLocks xmlns:a="http://schemas.openxmlformats.org/drawingml/2006/main" noChangeAspect="1"/>
@@ -1660,7 +1660,7 @@
                   <pic:spPr>
                     <a:xfrm>
                       <a:off x="0" y="0"/>
-                      <a:ext cx="5671185" cy="2515870"/>
+                      <a:ext cx="5550704" cy="2462422"/>
                     </a:xfrm>
                     <a:prstGeom prst="rect">
                       <a:avLst/>
@@ -1672,31 +1672,32 @@
           </wp:inline>
         </w:drawing>
       </w:r>
-      <w:bookmarkStart w:id="1" w:name="_GoBack"/>
+    </w:p>
+    <w:p>
+      <w:pPr>
+        <w:pStyle w:val="Ttulo1"/>
+      </w:pPr>
+      <w:bookmarkStart w:id="1" w:name="_Toc93692316"/>
+      <w:r>
+        <w:t>2</w:t>
+      </w:r>
+      <w:r>
+        <w:t xml:space="preserve"> </w:t>
+      </w:r>
+      <w:r>
+        <w:t>Diagramas de secuencia</w:t>
+      </w:r>
       <w:bookmarkEnd w:id="1"/>
     </w:p>
     <w:p>
-      <w:pPr>
-        <w:pStyle w:val="Ttulo1"/>
-      </w:pPr>
-      <w:bookmarkStart w:id="2" w:name="_Toc93692316"/>
-      <w:r>
-        <w:t>2</w:t>
-      </w:r>
-      <w:r>
-        <w:t xml:space="preserve"> </w:t>
-      </w:r>
-      <w:r>
-        <w:t>Diagramas de secuencia</w:t>
-      </w:r>
-      <w:bookmarkEnd w:id="2"/>
-    </w:p>
-    <w:p>
       <w:r>
         <w:t>Diagrama del Caso de uso: verificar Usuario:</w:t>
       </w:r>
     </w:p>
     <w:p>
+      <w:pPr>
+        <w:jc w:val="center"/>
+      </w:pPr>
       <w:r>
         <w:pict>
           <v:shapetype id="_x0000_t75" coordsize="21600,21600" o:spt="75" o:preferrelative="t" path="m@4@5l@4@11@9@11@9@5xe" filled="f" stroked="f">
@@ -1718,18 +1719,74 @@
             <v:path o:extrusionok="f" gradientshapeok="t" o:connecttype="rect"/>
             <o:lock v:ext="edit" aspectratio="t"/>
           </v:shapetype>
-          <v:shape id="_x0000_i1025" type="#_x0000_t75" style="width:446.25pt;height:262.5pt">
-            <v:imagedata r:id="rId9" o:title="SequenceDiagram1"/>
+          <v:shape id="_x0000_i1025" type="#_x0000_t75" style="width:452.25pt;height:260.25pt">
+            <v:imagedata r:id="rId9" o:title="SequenceDiagram1" cropbottom="3285f" cropright="1933f"/>
           </v:shape>
         </w:pict>
       </w:r>
     </w:p>
-    <w:p>
-      <w:r>
+    <w:p/>
+    <w:p/>
+    <w:p/>
+    <w:p/>
+    <w:p/>
+    <w:p/>
+    <w:p/>
+    <w:p/>
+    <w:p>
+      <w:bookmarkStart w:id="2" w:name="_GoBack"/>
+      <w:bookmarkEnd w:id="2"/>
+      <w:r>
+        <w:lastRenderedPageBreak/>
         <w:t>Diagrama del Caso de Uso: Mostrar opciones de pago:</w:t>
       </w:r>
     </w:p>
-    <w:p/>
+    <w:p>
+      <w:pPr>
+        <w:jc w:val="center"/>
+      </w:pPr>
+      <w:r>
+        <w:rPr>
+          <w:noProof/>
+          <w:lang w:eastAsia="es-MX"/>
+        </w:rPr>
+        <w:drawing>
+          <wp:inline distT="0" distB="0" distL="0" distR="0" wp14:anchorId="1E985620" wp14:editId="691CC2CD">
+            <wp:extent cx="5557962" cy="2601307"/>
+            <wp:effectExtent l="0" t="0" r="5080" b="8890"/>
+            <wp:docPr id="3" name="Imagen 3"/>
+            <wp:cNvGraphicFramePr>
+              <a:graphicFrameLocks xmlns:a="http://schemas.openxmlformats.org/drawingml/2006/main" noChangeAspect="1"/>
+            </wp:cNvGraphicFramePr>
+            <a:graphic xmlns:a="http://schemas.openxmlformats.org/drawingml/2006/main">
+              <a:graphicData uri="http://schemas.openxmlformats.org/drawingml/2006/picture">
+                <pic:pic xmlns:pic="http://schemas.openxmlformats.org/drawingml/2006/picture">
+                  <pic:nvPicPr>
+                    <pic:cNvPr id="1" name=""/>
+                    <pic:cNvPicPr/>
+                  </pic:nvPicPr>
+                  <pic:blipFill>
+                    <a:blip r:embed="rId10"/>
+                    <a:stretch>
+                      <a:fillRect/>
+                    </a:stretch>
+                  </pic:blipFill>
+                  <pic:spPr>
+                    <a:xfrm>
+                      <a:off x="0" y="0"/>
+                      <a:ext cx="5604418" cy="2623050"/>
+                    </a:xfrm>
+                    <a:prstGeom prst="rect">
+                      <a:avLst/>
+                    </a:prstGeom>
+                  </pic:spPr>
+                </pic:pic>
+              </a:graphicData>
+            </a:graphic>
+          </wp:inline>
+        </w:drawing>
+      </w:r>
+    </w:p>
     <w:p>
       <w:pPr>
         <w:pStyle w:val="Ttulo1"/>

</xml_diff>

<commit_message>
Agregue el diagrama de clases del CU-3
</commit_message>
<xml_diff>
--- a/Diseño.docx
+++ b/Diseño.docx
@@ -1690,7 +1690,15 @@
       <w:bookmarkEnd w:id="1"/>
     </w:p>
     <w:p>
-      <w:r>
+      <w:pPr>
+        <w:rPr>
+          <w:b/>
+        </w:rPr>
+      </w:pPr>
+      <w:r>
+        <w:rPr>
+          <w:b/>
+        </w:rPr>
         <w:t>Diagrama del Caso de uso: verificar Usuario:</w:t>
       </w:r>
     </w:p>
@@ -1734,9 +1742,15 @@
     <w:p/>
     <w:p/>
     <w:p>
-      <w:bookmarkStart w:id="2" w:name="_GoBack"/>
-      <w:bookmarkEnd w:id="2"/>
-      <w:r>
+      <w:pPr>
+        <w:rPr>
+          <w:b/>
+        </w:rPr>
+      </w:pPr>
+      <w:r>
+        <w:rPr>
+          <w:b/>
+        </w:rPr>
         <w:lastRenderedPageBreak/>
         <w:t>Diagrama del Caso de Uso: Mostrar opciones de pago:</w:t>
       </w:r>
@@ -1791,7 +1805,7 @@
       <w:pPr>
         <w:pStyle w:val="Ttulo1"/>
       </w:pPr>
-      <w:bookmarkStart w:id="3" w:name="_Toc93692317"/>
+      <w:bookmarkStart w:id="2" w:name="_Toc93692317"/>
       <w:r>
         <w:t>3</w:t>
       </w:r>
@@ -1801,15 +1815,76 @@
       <w:r>
         <w:t>Diagramas de clase</w:t>
       </w:r>
+      <w:bookmarkEnd w:id="2"/>
+    </w:p>
+    <w:p>
+      <w:pPr>
+        <w:rPr>
+          <w:b/>
+        </w:rPr>
+      </w:pPr>
+      <w:r>
+        <w:rPr>
+          <w:b/>
+        </w:rPr>
+        <w:t>Diagrama del caso de uso: Mostrar opciones de pago:</w:t>
+      </w:r>
+    </w:p>
+    <w:p>
+      <w:r>
+        <w:rPr>
+          <w:noProof/>
+          <w:lang w:eastAsia="es-MX"/>
+        </w:rPr>
+        <w:drawing>
+          <wp:inline distT="0" distB="0" distL="0" distR="0" wp14:anchorId="1F08C660" wp14:editId="164845D7">
+            <wp:extent cx="5286375" cy="4031519"/>
+            <wp:effectExtent l="0" t="0" r="0" b="7620"/>
+            <wp:docPr id="5" name="Imagen 5"/>
+            <wp:cNvGraphicFramePr>
+              <a:graphicFrameLocks xmlns:a="http://schemas.openxmlformats.org/drawingml/2006/main" noChangeAspect="1"/>
+            </wp:cNvGraphicFramePr>
+            <a:graphic xmlns:a="http://schemas.openxmlformats.org/drawingml/2006/main">
+              <a:graphicData uri="http://schemas.openxmlformats.org/drawingml/2006/picture">
+                <pic:pic xmlns:pic="http://schemas.openxmlformats.org/drawingml/2006/picture">
+                  <pic:nvPicPr>
+                    <pic:cNvPr id="1" name=""/>
+                    <pic:cNvPicPr/>
+                  </pic:nvPicPr>
+                  <pic:blipFill>
+                    <a:blip r:embed="rId11"/>
+                    <a:stretch>
+                      <a:fillRect/>
+                    </a:stretch>
+                  </pic:blipFill>
+                  <pic:spPr>
+                    <a:xfrm>
+                      <a:off x="0" y="0"/>
+                      <a:ext cx="5287714" cy="4032540"/>
+                    </a:xfrm>
+                    <a:prstGeom prst="rect">
+                      <a:avLst/>
+                    </a:prstGeom>
+                  </pic:spPr>
+                </pic:pic>
+              </a:graphicData>
+            </a:graphic>
+          </wp:inline>
+        </w:drawing>
+      </w:r>
+      <w:bookmarkStart w:id="3" w:name="_GoBack"/>
       <w:bookmarkEnd w:id="3"/>
     </w:p>
     <w:p/>
+    <w:p/>
+    <w:p/>
     <w:p>
       <w:pPr>
         <w:pStyle w:val="Ttulo1"/>
       </w:pPr>
       <w:bookmarkStart w:id="4" w:name="_Toc93692318"/>
       <w:r>
+        <w:lastRenderedPageBreak/>
         <w:t>4</w:t>
       </w:r>
       <w:r>

</xml_diff>

<commit_message>
diagrama de secuencia agregar a carrito
</commit_message>
<xml_diff>
--- a/Diseño.docx
+++ b/Diseño.docx
@@ -1065,7 +1065,7 @@
                     <pic:cNvPicPr/>
                   </pic:nvPicPr>
                   <pic:blipFill>
-                    <a:blip r:embed="rId6">
+                    <a:blip r:embed="rId7">
                       <a:extLst>
                         <a:ext uri="{28A0092B-C50C-407E-A947-70E740481C1C}">
                           <a14:useLocalDpi xmlns:a14="http://schemas.microsoft.com/office/drawing/2010/main" val="0"/>
@@ -1395,7 +1395,7 @@
                     </pic:cNvPicPr>
                   </pic:nvPicPr>
                   <pic:blipFill>
-                    <a:blip r:embed="rId7">
+                    <a:blip r:embed="rId8">
                       <a:extLst>
                         <a:ext uri="{28A0092B-C50C-407E-A947-70E740481C1C}">
                           <a14:useLocalDpi xmlns:a14="http://schemas.microsoft.com/office/drawing/2010/main" val="0"/>
@@ -1428,23 +1428,28 @@
       </w:r>
     </w:p>
     <w:p>
-      <w:r>
-        <w:t>Figura 2</w:t>
-      </w:r>
-      <w:r>
-        <w:t>. Se muestra el diagram</w:t>
-      </w:r>
-      <w:r>
-        <w:t>a</w:t>
-      </w:r>
-      <w:r>
-        <w:t xml:space="preserve"> de </w:t>
-      </w:r>
-      <w:r>
-        <w:t>Robustez del CU02 (caso de uso Agregar Producto a Carrito).</w:t>
-      </w:r>
-    </w:p>
-    <w:p/>
+      <w:pPr>
+        <w:pStyle w:val="Descripcin"/>
+      </w:pPr>
+      <w:r>
+        <w:t xml:space="preserve">Figura </w:t>
+      </w:r>
+      <w:fldSimple w:instr=" SEQ Figura \* ARABIC ">
+        <w:r>
+          <w:rPr>
+            <w:noProof/>
+          </w:rPr>
+          <w:t>1</w:t>
+        </w:r>
+      </w:fldSimple>
+      <w:r>
+        <w:t>. Se muestra el diagrama de Robustez del caso de uso agregar producto a carrito.</w:t>
+      </w:r>
+    </w:p>
+    <w:p>
+      <w:bookmarkStart w:id="1" w:name="_GoBack"/>
+      <w:bookmarkEnd w:id="1"/>
+    </w:p>
     <w:p>
       <w:pPr>
         <w:jc w:val="left"/>
@@ -1652,7 +1657,7 @@
                     <pic:cNvPicPr/>
                   </pic:nvPicPr>
                   <pic:blipFill>
-                    <a:blip r:embed="rId8"/>
+                    <a:blip r:embed="rId9"/>
                     <a:stretch>
                       <a:fillRect/>
                     </a:stretch>
@@ -1677,7 +1682,7 @@
       <w:pPr>
         <w:pStyle w:val="Ttulo1"/>
       </w:pPr>
-      <w:bookmarkStart w:id="1" w:name="_Toc93692316"/>
+      <w:bookmarkStart w:id="2" w:name="_Toc93692316"/>
       <w:r>
         <w:t>2</w:t>
       </w:r>
@@ -1687,7 +1692,7 @@
       <w:r>
         <w:t>Diagramas de secuencia</w:t>
       </w:r>
-      <w:bookmarkEnd w:id="1"/>
+      <w:bookmarkEnd w:id="2"/>
     </w:p>
     <w:p>
       <w:pPr>
@@ -1727,31 +1732,56 @@
             <v:path o:extrusionok="f" gradientshapeok="t" o:connecttype="rect"/>
             <o:lock v:ext="edit" aspectratio="t"/>
           </v:shapetype>
-          <v:shape id="_x0000_i1025" type="#_x0000_t75" style="width:452.25pt;height:260.25pt">
-            <v:imagedata r:id="rId9" o:title="SequenceDiagram1" cropbottom="3285f" cropright="1933f"/>
+          <v:shape id="_x0000_i1025" type="#_x0000_t75" style="width:452.05pt;height:260.45pt">
+            <v:imagedata r:id="rId10" o:title="SequenceDiagram1" cropbottom="3285f" cropright="1933f"/>
           </v:shape>
         </w:pict>
+      </w:r>
+    </w:p>
+    <w:p/>
+    <w:p>
+      <w:r>
+        <w:lastRenderedPageBreak/>
+        <w:pict>
+          <v:shape id="_x0000_i1026" type="#_x0000_t75" style="width:445.75pt;height:231.05pt">
+            <v:imagedata r:id="rId11" o:title="Diagrama_secuencia_Agregar_Producto"/>
+          </v:shape>
+        </w:pict>
+      </w:r>
+    </w:p>
+    <w:p>
+      <w:pPr>
+        <w:pStyle w:val="Descripcin"/>
+      </w:pPr>
+      <w:r>
+        <w:t xml:space="preserve">Figura </w:t>
+      </w:r>
+      <w:fldSimple w:instr=" SEQ Figura \* ARABIC ">
+        <w:r>
+          <w:rPr>
+            <w:noProof/>
+          </w:rPr>
+          <w:t>2</w:t>
+        </w:r>
+      </w:fldSimple>
+      <w:r>
+        <w:t>. Se muestra el diagrama de secuencia del caso de uso Agregar producto a carrito.</w:t>
       </w:r>
     </w:p>
     <w:p/>
     <w:p/>
     <w:p/>
     <w:p/>
-    <w:p/>
-    <w:p/>
-    <w:p/>
-    <w:p/>
-    <w:p>
-      <w:pPr>
-        <w:rPr>
-          <w:b/>
-        </w:rPr>
-      </w:pPr>
-      <w:r>
-        <w:rPr>
-          <w:b/>
-        </w:rPr>
-        <w:lastRenderedPageBreak/>
+    <w:p>
+      <w:pPr>
+        <w:rPr>
+          <w:b/>
+        </w:rPr>
+      </w:pPr>
+      <w:r>
+        <w:rPr>
+          <w:b/>
+        </w:rPr>
         <w:t>Diagrama del Caso de Uso: Mostrar opciones de pago:</w:t>
       </w:r>
     </w:p>
@@ -1780,7 +1810,7 @@
                     <pic:cNvPicPr/>
                   </pic:nvPicPr>
                   <pic:blipFill>
-                    <a:blip r:embed="rId10"/>
+                    <a:blip r:embed="rId12"/>
                     <a:stretch>
                       <a:fillRect/>
                     </a:stretch>
@@ -1805,7 +1835,7 @@
       <w:pPr>
         <w:pStyle w:val="Ttulo1"/>
       </w:pPr>
-      <w:bookmarkStart w:id="2" w:name="_Toc93692317"/>
+      <w:bookmarkStart w:id="3" w:name="_Toc93692317"/>
       <w:r>
         <w:t>3</w:t>
       </w:r>
@@ -1815,7 +1845,7 @@
       <w:r>
         <w:t>Diagramas de clase</w:t>
       </w:r>
-      <w:bookmarkEnd w:id="2"/>
+      <w:bookmarkEnd w:id="3"/>
     </w:p>
     <w:p>
       <w:pPr>
@@ -1836,6 +1866,7 @@
           <w:noProof/>
           <w:lang w:eastAsia="es-MX"/>
         </w:rPr>
+        <w:lastRenderedPageBreak/>
         <w:drawing>
           <wp:inline distT="0" distB="0" distL="0" distR="0" wp14:anchorId="1F08C660" wp14:editId="164845D7">
             <wp:extent cx="5286375" cy="4031519"/>
@@ -1852,7 +1883,7 @@
                     <pic:cNvPicPr/>
                   </pic:nvPicPr>
                   <pic:blipFill>
-                    <a:blip r:embed="rId11"/>
+                    <a:blip r:embed="rId13"/>
                     <a:stretch>
                       <a:fillRect/>
                     </a:stretch>
@@ -1872,8 +1903,6 @@
           </wp:inline>
         </w:drawing>
       </w:r>
-      <w:bookmarkStart w:id="3" w:name="_GoBack"/>
-      <w:bookmarkEnd w:id="3"/>
     </w:p>
     <w:p/>
     <w:p/>
@@ -1884,7 +1913,6 @@
       </w:pPr>
       <w:bookmarkStart w:id="4" w:name="_Toc93692318"/>
       <w:r>
-        <w:lastRenderedPageBreak/>
         <w:t>4</w:t>
       </w:r>
       <w:r>
@@ -3478,6 +3506,25 @@
       </w:tcPr>
     </w:tblStylePr>
   </w:style>
+  <w:style w:type="paragraph" w:styleId="Descripcin">
+    <w:name w:val="caption"/>
+    <w:basedOn w:val="Normal"/>
+    <w:next w:val="Normal"/>
+    <w:uiPriority w:val="35"/>
+    <w:unhideWhenUsed/>
+    <w:qFormat/>
+    <w:rsid w:val="004E4B2F"/>
+    <w:pPr>
+      <w:spacing w:after="200" w:line="240" w:lineRule="auto"/>
+    </w:pPr>
+    <w:rPr>
+      <w:i/>
+      <w:iCs/>
+      <w:color w:val="44546A" w:themeColor="text2"/>
+      <w:sz w:val="18"/>
+      <w:szCs w:val="18"/>
+    </w:rPr>
+  </w:style>
 </w:styles>
 </file>
 
@@ -3782,6 +3829,10 @@
 </go:gDocsCustomXmlDataStorage>
 </file>
 
+<file path=customXml/item2.xml><?xml version="1.0" encoding="utf-8"?>
+<b:Sources xmlns:b="http://schemas.openxmlformats.org/officeDocument/2006/bibliography" xmlns="http://schemas.openxmlformats.org/officeDocument/2006/bibliography" SelectedStyle="\APASixthEditionOfficeOnline.xsl" StyleName="APA" Version="6"/>
+</file>
+
 <file path=customXml/itemProps1.xml><?xml version="1.0" encoding="utf-8"?>
 <ds:datastoreItem xmlns:ds="http://schemas.openxmlformats.org/officeDocument/2006/customXml" ds:itemID="{11111111-1234-1234-1234-123412341234}">
   <ds:schemaRefs>
@@ -3789,4 +3840,12 @@
     <ds:schemaRef ds:uri="http://schemas.openxmlformats.org/officeDocument/2006/relationships"/>
   </ds:schemaRefs>
 </ds:datastoreItem>
+</file>
+
+<file path=customXml/itemProps2.xml><?xml version="1.0" encoding="utf-8"?>
+<ds:datastoreItem xmlns:ds="http://schemas.openxmlformats.org/officeDocument/2006/customXml" ds:itemID="{447AA4D0-C0A0-44CE-8B1F-BCDBBCAEB9ED}">
+  <ds:schemaRefs>
+    <ds:schemaRef ds:uri="http://schemas.openxmlformats.org/officeDocument/2006/bibliography"/>
+  </ds:schemaRefs>
+</ds:datastoreItem>
 </file>
</xml_diff>

<commit_message>
agregar nota en figuras
</commit_message>
<xml_diff>
--- a/Diseño.docx
+++ b/Diseño.docx
@@ -1051,8 +1051,8 @@
         </w:rPr>
         <w:drawing>
           <wp:inline distT="0" distB="0" distL="0" distR="0">
-            <wp:extent cx="5671185" cy="5145405"/>
-            <wp:effectExtent l="0" t="0" r="5715" b="0"/>
+            <wp:extent cx="5383033" cy="4883968"/>
+            <wp:effectExtent l="0" t="0" r="8255" b="0"/>
             <wp:docPr id="1" name="0 Imagen"/>
             <wp:cNvGraphicFramePr>
               <a:graphicFrameLocks xmlns:a="http://schemas.openxmlformats.org/drawingml/2006/main" noChangeAspect="1"/>
@@ -1079,7 +1079,7 @@
                   <pic:spPr>
                     <a:xfrm>
                       <a:off x="0" y="0"/>
-                      <a:ext cx="5671185" cy="5145405"/>
+                      <a:ext cx="5385174" cy="4885910"/>
                     </a:xfrm>
                     <a:prstGeom prst="rect">
                       <a:avLst/>
@@ -1090,6 +1090,25 @@
             </a:graphic>
           </wp:inline>
         </w:drawing>
+      </w:r>
+    </w:p>
+    <w:p>
+      <w:pPr>
+        <w:pStyle w:val="Descripcin"/>
+      </w:pPr>
+      <w:r>
+        <w:t xml:space="preserve">Figura </w:t>
+      </w:r>
+      <w:fldSimple w:instr=" SEQ Figura \* ARABIC ">
+        <w:r>
+          <w:rPr>
+            <w:noProof/>
+          </w:rPr>
+          <w:t>1</w:t>
+        </w:r>
+      </w:fldSimple>
+      <w:r>
+        <w:t>. Diagrama de robustez del caso de uso validar usuario.</w:t>
       </w:r>
     </w:p>
     <w:p>
@@ -1434,22 +1453,32 @@
       <w:r>
         <w:t xml:space="preserve">Figura </w:t>
       </w:r>
-      <w:fldSimple w:instr=" SEQ Figura \* ARABIC ">
-        <w:r>
-          <w:rPr>
-            <w:noProof/>
-          </w:rPr>
-          <w:t>1</w:t>
-        </w:r>
-      </w:fldSimple>
+      <w:r>
+        <w:fldChar w:fldCharType="begin"/>
+      </w:r>
+      <w:r>
+        <w:instrText xml:space="preserve"> SEQ Figura \* ARABIC </w:instrText>
+      </w:r>
+      <w:r>
+        <w:fldChar w:fldCharType="separate"/>
+      </w:r>
+      <w:r>
+        <w:rPr>
+          <w:noProof/>
+        </w:rPr>
+        <w:t>2</w:t>
+      </w:r>
+      <w:r>
+        <w:rPr>
+          <w:noProof/>
+        </w:rPr>
+        <w:fldChar w:fldCharType="end"/>
+      </w:r>
       <w:r>
         <w:t>. Se muestra el diagrama de Robustez del caso de uso agregar producto a carrito.</w:t>
       </w:r>
     </w:p>
-    <w:p>
-      <w:bookmarkStart w:id="1" w:name="_GoBack"/>
-      <w:bookmarkEnd w:id="1"/>
-    </w:p>
+    <w:p/>
     <w:p>
       <w:pPr>
         <w:jc w:val="left"/>
@@ -1680,9 +1709,28 @@
     </w:p>
     <w:p>
       <w:pPr>
+        <w:pStyle w:val="Descripcin"/>
+      </w:pPr>
+      <w:r>
+        <w:t xml:space="preserve">Figura </w:t>
+      </w:r>
+      <w:fldSimple w:instr=" SEQ Figura \* ARABIC ">
+        <w:r>
+          <w:rPr>
+            <w:noProof/>
+          </w:rPr>
+          <w:t>3</w:t>
+        </w:r>
+      </w:fldSimple>
+      <w:r>
+        <w:t>. Diagrama de Robustez del caso de uso mostrar opciones de pago.</w:t>
+      </w:r>
+    </w:p>
+    <w:p>
+      <w:pPr>
         <w:pStyle w:val="Ttulo1"/>
       </w:pPr>
-      <w:bookmarkStart w:id="2" w:name="_Toc93692316"/>
+      <w:bookmarkStart w:id="1" w:name="_Toc93692316"/>
       <w:r>
         <w:t>2</w:t>
       </w:r>
@@ -1692,7 +1740,7 @@
       <w:r>
         <w:t>Diagramas de secuencia</w:t>
       </w:r>
-      <w:bookmarkEnd w:id="2"/>
+      <w:bookmarkEnd w:id="1"/>
     </w:p>
     <w:p>
       <w:pPr>
@@ -1738,7 +1786,29 @@
         </w:pict>
       </w:r>
     </w:p>
-    <w:p/>
+    <w:p>
+      <w:pPr>
+        <w:pStyle w:val="Descripcin"/>
+      </w:pPr>
+      <w:r>
+        <w:t xml:space="preserve">Figura </w:t>
+      </w:r>
+      <w:fldSimple w:instr=" SEQ Figura \* ARABIC ">
+        <w:r>
+          <w:rPr>
+            <w:noProof/>
+          </w:rPr>
+          <w:t>4</w:t>
+        </w:r>
+      </w:fldSimple>
+      <w:r>
+        <w:t>. Diagrama de secuencia del caso de uso Verificar usuario.</w:t>
+      </w:r>
+    </w:p>
+    <w:p>
+      <w:bookmarkStart w:id="2" w:name="_GoBack"/>
+      <w:bookmarkEnd w:id="2"/>
+    </w:p>
     <w:p>
       <w:r>
         <w:lastRenderedPageBreak/>
@@ -1756,14 +1826,30 @@
       <w:r>
         <w:t xml:space="preserve">Figura </w:t>
       </w:r>
-      <w:fldSimple w:instr=" SEQ Figura \* ARABIC ">
-        <w:r>
-          <w:rPr>
-            <w:noProof/>
-          </w:rPr>
-          <w:t>2</w:t>
-        </w:r>
-      </w:fldSimple>
+      <w:r>
+        <w:fldChar w:fldCharType="begin"/>
+      </w:r>
+      <w:r>
+        <w:instrText xml:space="preserve"> SEQ Figura</w:instrText>
+      </w:r>
+      <w:r>
+        <w:instrText xml:space="preserve"> \* ARABIC </w:instrText>
+      </w:r>
+      <w:r>
+        <w:fldChar w:fldCharType="separate"/>
+      </w:r>
+      <w:r>
+        <w:rPr>
+          <w:noProof/>
+        </w:rPr>
+        <w:t>5</w:t>
+      </w:r>
+      <w:r>
+        <w:rPr>
+          <w:noProof/>
+        </w:rPr>
+        <w:fldChar w:fldCharType="end"/>
+      </w:r>
       <w:r>
         <w:t>. Se muestra el diagrama de secuencia del caso de uso Agregar producto a carrito.</w:t>
       </w:r>
@@ -1829,6 +1915,25 @@
             </a:graphic>
           </wp:inline>
         </w:drawing>
+      </w:r>
+    </w:p>
+    <w:p>
+      <w:pPr>
+        <w:pStyle w:val="Descripcin"/>
+      </w:pPr>
+      <w:r>
+        <w:t xml:space="preserve">Figura </w:t>
+      </w:r>
+      <w:fldSimple w:instr=" SEQ Figura \* ARABIC ">
+        <w:r>
+          <w:rPr>
+            <w:noProof/>
+          </w:rPr>
+          <w:t>6</w:t>
+        </w:r>
+      </w:fldSimple>
+      <w:r>
+        <w:t>. Diagrama de secuencia del caso de uso Mostrar opciones de pago.</w:t>
       </w:r>
     </w:p>
     <w:p>
@@ -1902,6 +2007,25 @@
             </a:graphic>
           </wp:inline>
         </w:drawing>
+      </w:r>
+    </w:p>
+    <w:p>
+      <w:pPr>
+        <w:pStyle w:val="Descripcin"/>
+      </w:pPr>
+      <w:r>
+        <w:t xml:space="preserve">Figura </w:t>
+      </w:r>
+      <w:fldSimple w:instr=" SEQ Figura \* ARABIC ">
+        <w:r>
+          <w:rPr>
+            <w:noProof/>
+          </w:rPr>
+          <w:t>7</w:t>
+        </w:r>
+      </w:fldSimple>
+      <w:r>
+        <w:t>. Diagrama de clases del caso de uso Mostrar opciones de pago.</w:t>
       </w:r>
     </w:p>
     <w:p/>
@@ -3843,7 +3967,7 @@
 </file>
 
 <file path=customXml/itemProps2.xml><?xml version="1.0" encoding="utf-8"?>
-<ds:datastoreItem xmlns:ds="http://schemas.openxmlformats.org/officeDocument/2006/customXml" ds:itemID="{447AA4D0-C0A0-44CE-8B1F-BCDBBCAEB9ED}">
+<ds:datastoreItem xmlns:ds="http://schemas.openxmlformats.org/officeDocument/2006/customXml" ds:itemID="{19F58345-C919-4CDC-82D2-654A12D7F97B}">
   <ds:schemaRefs>
     <ds:schemaRef ds:uri="http://schemas.openxmlformats.org/officeDocument/2006/bibliography"/>
   </ds:schemaRefs>

</xml_diff>

<commit_message>
Se agrego diagrama de clases agregar carrito
</commit_message>
<xml_diff>
--- a/Diseño.docx
+++ b/Diseño.docx
@@ -1099,14 +1099,27 @@
       <w:r>
         <w:t xml:space="preserve">Figura </w:t>
       </w:r>
-      <w:fldSimple w:instr=" SEQ Figura \* ARABIC ">
-        <w:r>
-          <w:rPr>
-            <w:noProof/>
-          </w:rPr>
-          <w:t>1</w:t>
-        </w:r>
-      </w:fldSimple>
+      <w:r>
+        <w:fldChar w:fldCharType="begin"/>
+      </w:r>
+      <w:r>
+        <w:instrText xml:space="preserve"> SEQ Figura \* ARABIC </w:instrText>
+      </w:r>
+      <w:r>
+        <w:fldChar w:fldCharType="separate"/>
+      </w:r>
+      <w:r>
+        <w:rPr>
+          <w:noProof/>
+        </w:rPr>
+        <w:t>1</w:t>
+      </w:r>
+      <w:r>
+        <w:rPr>
+          <w:noProof/>
+        </w:rPr>
+        <w:fldChar w:fldCharType="end"/>
+      </w:r>
       <w:r>
         <w:t>. Diagrama de robustez del caso de uso validar usuario.</w:t>
       </w:r>
@@ -1453,27 +1466,14 @@
       <w:r>
         <w:t xml:space="preserve">Figura </w:t>
       </w:r>
-      <w:r>
-        <w:fldChar w:fldCharType="begin"/>
-      </w:r>
-      <w:r>
-        <w:instrText xml:space="preserve"> SEQ Figura \* ARABIC </w:instrText>
-      </w:r>
-      <w:r>
-        <w:fldChar w:fldCharType="separate"/>
-      </w:r>
-      <w:r>
-        <w:rPr>
-          <w:noProof/>
-        </w:rPr>
-        <w:t>2</w:t>
-      </w:r>
-      <w:r>
-        <w:rPr>
-          <w:noProof/>
-        </w:rPr>
-        <w:fldChar w:fldCharType="end"/>
-      </w:r>
+      <w:fldSimple w:instr=" SEQ Figura \* ARABIC ">
+        <w:r>
+          <w:rPr>
+            <w:noProof/>
+          </w:rPr>
+          <w:t>2</w:t>
+        </w:r>
+      </w:fldSimple>
       <w:r>
         <w:t>. Se muestra el diagrama de Robustez del caso de uso agregar producto a carrito.</w:t>
       </w:r>
@@ -1714,14 +1714,27 @@
       <w:r>
         <w:t xml:space="preserve">Figura </w:t>
       </w:r>
-      <w:fldSimple w:instr=" SEQ Figura \* ARABIC ">
-        <w:r>
-          <w:rPr>
-            <w:noProof/>
-          </w:rPr>
-          <w:t>3</w:t>
-        </w:r>
-      </w:fldSimple>
+      <w:r>
+        <w:fldChar w:fldCharType="begin"/>
+      </w:r>
+      <w:r>
+        <w:instrText xml:space="preserve"> SEQ Figura \* ARABIC </w:instrText>
+      </w:r>
+      <w:r>
+        <w:fldChar w:fldCharType="separate"/>
+      </w:r>
+      <w:r>
+        <w:rPr>
+          <w:noProof/>
+        </w:rPr>
+        <w:t>3</w:t>
+      </w:r>
+      <w:r>
+        <w:rPr>
+          <w:noProof/>
+        </w:rPr>
+        <w:fldChar w:fldCharType="end"/>
+      </w:r>
       <w:r>
         <w:t>. Diagrama de Robustez del caso de uso mostrar opciones de pago.</w:t>
       </w:r>
@@ -1780,8 +1793,51 @@
             <v:path o:extrusionok="f" gradientshapeok="t" o:connecttype="rect"/>
             <o:lock v:ext="edit" aspectratio="t"/>
           </v:shapetype>
-          <v:shape id="_x0000_i1025" type="#_x0000_t75" style="width:452.05pt;height:260.45pt">
+          <v:shape id="_x0000_i1025" type="#_x0000_t75" style="width:452.25pt;height:260.25pt">
             <v:imagedata r:id="rId10" o:title="SequenceDiagram1" cropbottom="3285f" cropright="1933f"/>
+          </v:shape>
+        </w:pict>
+      </w:r>
+    </w:p>
+    <w:p>
+      <w:pPr>
+        <w:pStyle w:val="Descripcin"/>
+      </w:pPr>
+      <w:r>
+        <w:t xml:space="preserve">Figura </w:t>
+      </w:r>
+      <w:r>
+        <w:fldChar w:fldCharType="begin"/>
+      </w:r>
+      <w:r>
+        <w:instrText xml:space="preserve"> SEQ Figura \* ARABIC </w:instrText>
+      </w:r>
+      <w:r>
+        <w:fldChar w:fldCharType="separate"/>
+      </w:r>
+      <w:r>
+        <w:rPr>
+          <w:noProof/>
+        </w:rPr>
+        <w:t>4</w:t>
+      </w:r>
+      <w:r>
+        <w:rPr>
+          <w:noProof/>
+        </w:rPr>
+        <w:fldChar w:fldCharType="end"/>
+      </w:r>
+      <w:r>
+        <w:t>. Diagrama de secuencia del caso de uso Verificar usuario.</w:t>
+      </w:r>
+    </w:p>
+    <w:p/>
+    <w:p>
+      <w:r>
+        <w:lastRenderedPageBreak/>
+        <w:pict>
+          <v:shape id="_x0000_i1026" type="#_x0000_t75" style="width:446.25pt;height:231pt">
+            <v:imagedata r:id="rId11" o:title="Diagrama_secuencia_Agregar_Producto"/>
           </v:shape>
         </w:pict>
       </w:r>
@@ -1798,58 +1854,9 @@
           <w:rPr>
             <w:noProof/>
           </w:rPr>
-          <w:t>4</w:t>
+          <w:t>5</w:t>
         </w:r>
       </w:fldSimple>
-      <w:r>
-        <w:t>. Diagrama de secuencia del caso de uso Verificar usuario.</w:t>
-      </w:r>
-    </w:p>
-    <w:p>
-      <w:bookmarkStart w:id="2" w:name="_GoBack"/>
-      <w:bookmarkEnd w:id="2"/>
-    </w:p>
-    <w:p>
-      <w:r>
-        <w:lastRenderedPageBreak/>
-        <w:pict>
-          <v:shape id="_x0000_i1026" type="#_x0000_t75" style="width:445.75pt;height:231.05pt">
-            <v:imagedata r:id="rId11" o:title="Diagrama_secuencia_Agregar_Producto"/>
-          </v:shape>
-        </w:pict>
-      </w:r>
-    </w:p>
-    <w:p>
-      <w:pPr>
-        <w:pStyle w:val="Descripcin"/>
-      </w:pPr>
-      <w:r>
-        <w:t xml:space="preserve">Figura </w:t>
-      </w:r>
-      <w:r>
-        <w:fldChar w:fldCharType="begin"/>
-      </w:r>
-      <w:r>
-        <w:instrText xml:space="preserve"> SEQ Figura</w:instrText>
-      </w:r>
-      <w:r>
-        <w:instrText xml:space="preserve"> \* ARABIC </w:instrText>
-      </w:r>
-      <w:r>
-        <w:fldChar w:fldCharType="separate"/>
-      </w:r>
-      <w:r>
-        <w:rPr>
-          <w:noProof/>
-        </w:rPr>
-        <w:t>5</w:t>
-      </w:r>
-      <w:r>
-        <w:rPr>
-          <w:noProof/>
-        </w:rPr>
-        <w:fldChar w:fldCharType="end"/>
-      </w:r>
       <w:r>
         <w:t>. Se muestra el diagrama de secuencia del caso de uso Agregar producto a carrito.</w:t>
       </w:r>
@@ -1924,14 +1931,27 @@
       <w:r>
         <w:t xml:space="preserve">Figura </w:t>
       </w:r>
-      <w:fldSimple w:instr=" SEQ Figura \* ARABIC ">
-        <w:r>
-          <w:rPr>
-            <w:noProof/>
-          </w:rPr>
-          <w:t>6</w:t>
-        </w:r>
-      </w:fldSimple>
+      <w:r>
+        <w:fldChar w:fldCharType="begin"/>
+      </w:r>
+      <w:r>
+        <w:instrText xml:space="preserve"> SEQ Figura \* ARABIC </w:instrText>
+      </w:r>
+      <w:r>
+        <w:fldChar w:fldCharType="separate"/>
+      </w:r>
+      <w:r>
+        <w:rPr>
+          <w:noProof/>
+        </w:rPr>
+        <w:t>6</w:t>
+      </w:r>
+      <w:r>
+        <w:rPr>
+          <w:noProof/>
+        </w:rPr>
+        <w:fldChar w:fldCharType="end"/>
+      </w:r>
       <w:r>
         <w:t>. Diagrama de secuencia del caso de uso Mostrar opciones de pago.</w:t>
       </w:r>
@@ -1940,7 +1960,7 @@
       <w:pPr>
         <w:pStyle w:val="Ttulo1"/>
       </w:pPr>
-      <w:bookmarkStart w:id="3" w:name="_Toc93692317"/>
+      <w:bookmarkStart w:id="2" w:name="_Toc93692317"/>
       <w:r>
         <w:t>3</w:t>
       </w:r>
@@ -1950,7 +1970,7 @@
       <w:r>
         <w:t>Diagramas de clase</w:t>
       </w:r>
-      <w:bookmarkEnd w:id="3"/>
+      <w:bookmarkEnd w:id="2"/>
     </w:p>
     <w:p>
       <w:pPr>
@@ -1965,6 +1985,7 @@
         <w:t>Diagrama del caso de uso: Mostrar opciones de pago:</w:t>
       </w:r>
     </w:p>
+    <w:p/>
     <w:p>
       <w:r>
         <w:rPr>
@@ -1973,7 +1994,105 @@
         </w:rPr>
         <w:lastRenderedPageBreak/>
         <w:drawing>
-          <wp:inline distT="0" distB="0" distL="0" distR="0" wp14:anchorId="1F08C660" wp14:editId="164845D7">
+          <wp:inline distT="0" distB="0" distL="0" distR="0">
+            <wp:extent cx="5502275" cy="5764530"/>
+            <wp:effectExtent l="0" t="0" r="3175" b="7620"/>
+            <wp:docPr id="6" name="Imagen 6" descr="C:\Users\Folken\Documents\AYDSC\CU2\DiagramaClase.jpg"/>
+            <wp:cNvGraphicFramePr>
+              <a:graphicFrameLocks xmlns:a="http://schemas.openxmlformats.org/drawingml/2006/main" noChangeAspect="1"/>
+            </wp:cNvGraphicFramePr>
+            <a:graphic xmlns:a="http://schemas.openxmlformats.org/drawingml/2006/main">
+              <a:graphicData uri="http://schemas.openxmlformats.org/drawingml/2006/picture">
+                <pic:pic xmlns:pic="http://schemas.openxmlformats.org/drawingml/2006/picture">
+                  <pic:nvPicPr>
+                    <pic:cNvPr id="0" name="Picture 3" descr="C:\Users\Folken\Documents\AYDSC\CU2\DiagramaClase.jpg"/>
+                    <pic:cNvPicPr>
+                      <a:picLocks noChangeAspect="1" noChangeArrowheads="1"/>
+                    </pic:cNvPicPr>
+                  </pic:nvPicPr>
+                  <pic:blipFill>
+                    <a:blip r:embed="rId13">
+                      <a:extLst>
+                        <a:ext uri="{28A0092B-C50C-407E-A947-70E740481C1C}">
+                          <a14:useLocalDpi xmlns:a14="http://schemas.microsoft.com/office/drawing/2010/main" val="0"/>
+                        </a:ext>
+                      </a:extLst>
+                    </a:blip>
+                    <a:srcRect/>
+                    <a:stretch>
+                      <a:fillRect/>
+                    </a:stretch>
+                  </pic:blipFill>
+                  <pic:spPr bwMode="auto">
+                    <a:xfrm>
+                      <a:off x="0" y="0"/>
+                      <a:ext cx="5502275" cy="5764530"/>
+                    </a:xfrm>
+                    <a:prstGeom prst="rect">
+                      <a:avLst/>
+                    </a:prstGeom>
+                    <a:noFill/>
+                    <a:ln>
+                      <a:noFill/>
+                    </a:ln>
+                  </pic:spPr>
+                </pic:pic>
+              </a:graphicData>
+            </a:graphic>
+          </wp:inline>
+        </w:drawing>
+      </w:r>
+    </w:p>
+    <w:p>
+      <w:pPr>
+        <w:pStyle w:val="Descripcin"/>
+      </w:pPr>
+      <w:r>
+        <w:t xml:space="preserve">Figura </w:t>
+      </w:r>
+      <w:r>
+        <w:fldChar w:fldCharType="begin"/>
+      </w:r>
+      <w:r>
+        <w:instrText xml:space="preserve"> SEQ Figura \* ARABIC </w:instrText>
+      </w:r>
+      <w:r>
+        <w:fldChar w:fldCharType="separate"/>
+      </w:r>
+      <w:r>
+        <w:rPr>
+          <w:noProof/>
+        </w:rPr>
+        <w:t>7</w:t>
+      </w:r>
+      <w:r>
+        <w:rPr>
+          <w:noProof/>
+        </w:rPr>
+        <w:fldChar w:fldCharType="end"/>
+      </w:r>
+      <w:r>
+        <w:t xml:space="preserve">. Diagrama de clases del caso de uso </w:t>
+      </w:r>
+      <w:r>
+        <w:t>Agregar producto a carrito.</w:t>
+      </w:r>
+      <w:bookmarkStart w:id="3" w:name="_GoBack"/>
+      <w:bookmarkEnd w:id="3"/>
+      <w:r>
+        <w:t>.</w:t>
+      </w:r>
+    </w:p>
+    <w:p/>
+    <w:p>
+      <w:r>
+        <w:rPr>
+          <w:noProof/>
+          <w:lang w:eastAsia="es-MX"/>
+        </w:rPr>
+        <w:lastRenderedPageBreak/>
+        <w:drawing>
+          <wp:inline distT="0" distB="0" distL="0" distR="0" wp14:anchorId="3461864B" wp14:editId="1C69C47D">
             <wp:extent cx="5286375" cy="4031519"/>
             <wp:effectExtent l="0" t="0" r="0" b="7620"/>
             <wp:docPr id="5" name="Imagen 5"/>
@@ -1988,7 +2107,7 @@
                     <pic:cNvPicPr/>
                   </pic:nvPicPr>
                   <pic:blipFill>
-                    <a:blip r:embed="rId13"/>
+                    <a:blip r:embed="rId14"/>
                     <a:stretch>
                       <a:fillRect/>
                     </a:stretch>
@@ -2016,14 +2135,27 @@
       <w:r>
         <w:t xml:space="preserve">Figura </w:t>
       </w:r>
-      <w:fldSimple w:instr=" SEQ Figura \* ARABIC ">
-        <w:r>
-          <w:rPr>
-            <w:noProof/>
-          </w:rPr>
-          <w:t>7</w:t>
-        </w:r>
-      </w:fldSimple>
+      <w:r>
+        <w:fldChar w:fldCharType="begin"/>
+      </w:r>
+      <w:r>
+        <w:instrText xml:space="preserve"> SEQ Figura \* ARABIC </w:instrText>
+      </w:r>
+      <w:r>
+        <w:fldChar w:fldCharType="separate"/>
+      </w:r>
+      <w:r>
+        <w:rPr>
+          <w:noProof/>
+        </w:rPr>
+        <w:t>7</w:t>
+      </w:r>
+      <w:r>
+        <w:rPr>
+          <w:noProof/>
+        </w:rPr>
+        <w:fldChar w:fldCharType="end"/>
+      </w:r>
       <w:r>
         <w:t>. Diagrama de clases del caso de uso Mostrar opciones de pago.</w:t>
       </w:r>
@@ -3967,7 +4099,7 @@
 </file>
 
 <file path=customXml/itemProps2.xml><?xml version="1.0" encoding="utf-8"?>
-<ds:datastoreItem xmlns:ds="http://schemas.openxmlformats.org/officeDocument/2006/customXml" ds:itemID="{19F58345-C919-4CDC-82D2-654A12D7F97B}">
+<ds:datastoreItem xmlns:ds="http://schemas.openxmlformats.org/officeDocument/2006/customXml" ds:itemID="{CF986FFD-205B-478C-8248-E9A508DCEB39}">
   <ds:schemaRefs>
     <ds:schemaRef ds:uri="http://schemas.openxmlformats.org/officeDocument/2006/bibliography"/>
   </ds:schemaRefs>

</xml_diff>

<commit_message>
se agrega base de datos y modelo relacional
</commit_message>
<xml_diff>
--- a/Diseño.docx
+++ b/Diseño.docx
@@ -1,6 +1,6 @@
 
 <file path=word/document.xml><?xml version="1.0" encoding="utf-8"?>
-<w:document xmlns:wpc="http://schemas.microsoft.com/office/word/2010/wordprocessingCanvas" xmlns:mc="http://schemas.openxmlformats.org/markup-compatibility/2006" xmlns:o="urn:schemas-microsoft-com:office:office" xmlns:r="http://schemas.openxmlformats.org/officeDocument/2006/relationships" xmlns:m="http://schemas.openxmlformats.org/officeDocument/2006/math" xmlns:v="urn:schemas-microsoft-com:vml" xmlns:wp14="http://schemas.microsoft.com/office/word/2010/wordprocessingDrawing" xmlns:wp="http://schemas.openxmlformats.org/drawingml/2006/wordprocessingDrawing" xmlns:w10="urn:schemas-microsoft-com:office:word" xmlns:w="http://schemas.openxmlformats.org/wordprocessingml/2006/main" xmlns:w14="http://schemas.microsoft.com/office/word/2010/wordml" xmlns:w15="http://schemas.microsoft.com/office/word/2012/wordml" xmlns:wpg="http://schemas.microsoft.com/office/word/2010/wordprocessingGroup" xmlns:wpi="http://schemas.microsoft.com/office/word/2010/wordprocessingInk" xmlns:wne="http://schemas.microsoft.com/office/word/2006/wordml" xmlns:wps="http://schemas.microsoft.com/office/word/2010/wordprocessingShape" mc:Ignorable="w14 w15 wp14">
+<w:document xmlns:wpc="http://schemas.microsoft.com/office/word/2010/wordprocessingCanvas" xmlns:mc="http://schemas.openxmlformats.org/markup-compatibility/2006" xmlns:o="urn:schemas-microsoft-com:office:office" xmlns:r="http://schemas.openxmlformats.org/officeDocument/2006/relationships" xmlns:m="http://schemas.openxmlformats.org/officeDocument/2006/math" xmlns:v="urn:schemas-microsoft-com:vml" xmlns:wp14="http://schemas.microsoft.com/office/word/2010/wordprocessingDrawing" xmlns:wp="http://schemas.openxmlformats.org/drawingml/2006/wordprocessingDrawing" xmlns:w10="urn:schemas-microsoft-com:office:word" xmlns:w="http://schemas.openxmlformats.org/wordprocessingml/2006/main" xmlns:w14="http://schemas.microsoft.com/office/word/2010/wordml" xmlns:wpg="http://schemas.microsoft.com/office/word/2010/wordprocessingGroup" xmlns:wpi="http://schemas.microsoft.com/office/word/2010/wordprocessingInk" xmlns:wne="http://schemas.microsoft.com/office/word/2006/wordml" xmlns:wps="http://schemas.microsoft.com/office/word/2010/wordprocessingShape" mc:Ignorable="w14 wp14">
   <w:body>
     <w:p>
       <w:pPr>
@@ -1047,7 +1047,6 @@
       <w:r>
         <w:rPr>
           <w:noProof/>
-          <w:lang w:eastAsia="es-MX"/>
         </w:rPr>
         <w:drawing>
           <wp:inline distT="0" distB="0" distL="0" distR="0">
@@ -1065,7 +1064,7 @@
                     <pic:cNvPicPr/>
                   </pic:nvPicPr>
                   <pic:blipFill>
-                    <a:blip r:embed="rId7">
+                    <a:blip r:embed="rId8">
                       <a:extLst>
                         <a:ext uri="{28A0092B-C50C-407E-A947-70E740481C1C}">
                           <a14:useLocalDpi xmlns:a14="http://schemas.microsoft.com/office/drawing/2010/main" val="0"/>
@@ -1094,32 +1093,19 @@
     </w:p>
     <w:p>
       <w:pPr>
-        <w:pStyle w:val="Descripcin"/>
+        <w:pStyle w:val="Epgrafe"/>
       </w:pPr>
       <w:r>
         <w:t xml:space="preserve">Figura </w:t>
       </w:r>
-      <w:r>
-        <w:fldChar w:fldCharType="begin"/>
-      </w:r>
-      <w:r>
-        <w:instrText xml:space="preserve"> SEQ Figura \* ARABIC </w:instrText>
-      </w:r>
-      <w:r>
-        <w:fldChar w:fldCharType="separate"/>
-      </w:r>
-      <w:r>
-        <w:rPr>
-          <w:noProof/>
-        </w:rPr>
-        <w:t>1</w:t>
-      </w:r>
-      <w:r>
-        <w:rPr>
-          <w:noProof/>
-        </w:rPr>
-        <w:fldChar w:fldCharType="end"/>
-      </w:r>
+      <w:fldSimple w:instr=" SEQ Figura \* ARABIC ">
+        <w:r>
+          <w:rPr>
+            <w:noProof/>
+          </w:rPr>
+          <w:t>1</w:t>
+        </w:r>
+      </w:fldSimple>
       <w:r>
         <w:t>. Diagrama de robustez del caso de uso validar usuario.</w:t>
       </w:r>
@@ -1406,7 +1392,6 @@
       <w:r>
         <w:rPr>
           <w:noProof/>
-          <w:lang w:eastAsia="es-MX"/>
         </w:rPr>
         <w:lastRenderedPageBreak/>
         <w:drawing>
@@ -1427,7 +1412,7 @@
                     </pic:cNvPicPr>
                   </pic:nvPicPr>
                   <pic:blipFill>
-                    <a:blip r:embed="rId8">
+                    <a:blip r:embed="rId9">
                       <a:extLst>
                         <a:ext uri="{28A0092B-C50C-407E-A947-70E740481C1C}">
                           <a14:useLocalDpi xmlns:a14="http://schemas.microsoft.com/office/drawing/2010/main" val="0"/>
@@ -1461,19 +1446,32 @@
     </w:p>
     <w:p>
       <w:pPr>
-        <w:pStyle w:val="Descripcin"/>
+        <w:pStyle w:val="Epgrafe"/>
       </w:pPr>
       <w:r>
         <w:t xml:space="preserve">Figura </w:t>
       </w:r>
-      <w:fldSimple w:instr=" SEQ Figura \* ARABIC ">
-        <w:r>
-          <w:rPr>
-            <w:noProof/>
-          </w:rPr>
-          <w:t>2</w:t>
-        </w:r>
-      </w:fldSimple>
+      <w:r>
+        <w:fldChar w:fldCharType="begin"/>
+      </w:r>
+      <w:r>
+        <w:instrText xml:space="preserve"> SEQ Figura \* ARABIC </w:instrText>
+      </w:r>
+      <w:r>
+        <w:fldChar w:fldCharType="separate"/>
+      </w:r>
+      <w:r>
+        <w:rPr>
+          <w:noProof/>
+        </w:rPr>
+        <w:t>2</w:t>
+      </w:r>
+      <w:r>
+        <w:rPr>
+          <w:noProof/>
+        </w:rPr>
+        <w:fldChar w:fldCharType="end"/>
+      </w:r>
       <w:r>
         <w:t>. Se muestra el diagrama de Robustez del caso de uso agregar producto a carrito.</w:t>
       </w:r>
@@ -1667,7 +1665,6 @@
       <w:r>
         <w:rPr>
           <w:noProof/>
-          <w:lang w:eastAsia="es-MX"/>
         </w:rPr>
         <w:lastRenderedPageBreak/>
         <w:drawing>
@@ -1686,7 +1683,7 @@
                     <pic:cNvPicPr/>
                   </pic:nvPicPr>
                   <pic:blipFill>
-                    <a:blip r:embed="rId9"/>
+                    <a:blip r:embed="rId10"/>
                     <a:stretch>
                       <a:fillRect/>
                     </a:stretch>
@@ -1709,32 +1706,19 @@
     </w:p>
     <w:p>
       <w:pPr>
-        <w:pStyle w:val="Descripcin"/>
+        <w:pStyle w:val="Epgrafe"/>
       </w:pPr>
       <w:r>
         <w:t xml:space="preserve">Figura </w:t>
       </w:r>
-      <w:r>
-        <w:fldChar w:fldCharType="begin"/>
-      </w:r>
-      <w:r>
-        <w:instrText xml:space="preserve"> SEQ Figura \* ARABIC </w:instrText>
-      </w:r>
-      <w:r>
-        <w:fldChar w:fldCharType="separate"/>
-      </w:r>
-      <w:r>
-        <w:rPr>
-          <w:noProof/>
-        </w:rPr>
-        <w:t>3</w:t>
-      </w:r>
-      <w:r>
-        <w:rPr>
-          <w:noProof/>
-        </w:rPr>
-        <w:fldChar w:fldCharType="end"/>
-      </w:r>
+      <w:fldSimple w:instr=" SEQ Figura \* ARABIC ">
+        <w:r>
+          <w:rPr>
+            <w:noProof/>
+          </w:rPr>
+          <w:t>3</w:t>
+        </w:r>
+      </w:fldSimple>
       <w:r>
         <w:t>. Diagrama de Robustez del caso de uso mostrar opciones de pago.</w:t>
       </w:r>
@@ -1793,58 +1777,15 @@
             <v:path o:extrusionok="f" gradientshapeok="t" o:connecttype="rect"/>
             <o:lock v:ext="edit" aspectratio="t"/>
           </v:shapetype>
-          <v:shape id="_x0000_i1025" type="#_x0000_t75" style="width:452.25pt;height:260.25pt">
-            <v:imagedata r:id="rId10" o:title="SequenceDiagram1" cropbottom="3285f" cropright="1933f"/>
+          <v:shape id="_x0000_i1025" type="#_x0000_t75" style="width:452.05pt;height:260.45pt">
+            <v:imagedata r:id="rId11" o:title="SequenceDiagram1" cropbottom="3285f" cropright="1933f"/>
           </v:shape>
         </w:pict>
       </w:r>
     </w:p>
     <w:p>
       <w:pPr>
-        <w:pStyle w:val="Descripcin"/>
-      </w:pPr>
-      <w:r>
-        <w:t xml:space="preserve">Figura </w:t>
-      </w:r>
-      <w:r>
-        <w:fldChar w:fldCharType="begin"/>
-      </w:r>
-      <w:r>
-        <w:instrText xml:space="preserve"> SEQ Figura \* ARABIC </w:instrText>
-      </w:r>
-      <w:r>
-        <w:fldChar w:fldCharType="separate"/>
-      </w:r>
-      <w:r>
-        <w:rPr>
-          <w:noProof/>
-        </w:rPr>
-        <w:t>4</w:t>
-      </w:r>
-      <w:r>
-        <w:rPr>
-          <w:noProof/>
-        </w:rPr>
-        <w:fldChar w:fldCharType="end"/>
-      </w:r>
-      <w:r>
-        <w:t>. Diagrama de secuencia del caso de uso Verificar usuario.</w:t>
-      </w:r>
-    </w:p>
-    <w:p/>
-    <w:p>
-      <w:r>
-        <w:lastRenderedPageBreak/>
-        <w:pict>
-          <v:shape id="_x0000_i1026" type="#_x0000_t75" style="width:446.25pt;height:231pt">
-            <v:imagedata r:id="rId11" o:title="Diagrama_secuencia_Agregar_Producto"/>
-          </v:shape>
-        </w:pict>
-      </w:r>
-    </w:p>
-    <w:p>
-      <w:pPr>
-        <w:pStyle w:val="Descripcin"/>
+        <w:pStyle w:val="Epgrafe"/>
       </w:pPr>
       <w:r>
         <w:t xml:space="preserve">Figura </w:t>
@@ -1854,9 +1795,52 @@
           <w:rPr>
             <w:noProof/>
           </w:rPr>
-          <w:t>5</w:t>
+          <w:t>4</w:t>
         </w:r>
       </w:fldSimple>
+      <w:r>
+        <w:t>. Diagrama de secuencia del caso de uso Verificar usuario.</w:t>
+      </w:r>
+    </w:p>
+    <w:p/>
+    <w:p>
+      <w:r>
+        <w:lastRenderedPageBreak/>
+        <w:pict>
+          <v:shape id="_x0000_i1026" type="#_x0000_t75" style="width:445.75pt;height:231.05pt">
+            <v:imagedata r:id="rId12" o:title="Diagrama_secuencia_Agregar_Producto"/>
+          </v:shape>
+        </w:pict>
+      </w:r>
+    </w:p>
+    <w:p>
+      <w:pPr>
+        <w:pStyle w:val="Epgrafe"/>
+      </w:pPr>
+      <w:r>
+        <w:t xml:space="preserve">Figura </w:t>
+      </w:r>
+      <w:r>
+        <w:fldChar w:fldCharType="begin"/>
+      </w:r>
+      <w:r>
+        <w:instrText xml:space="preserve"> SEQ Figura \* ARABIC </w:instrText>
+      </w:r>
+      <w:r>
+        <w:fldChar w:fldCharType="separate"/>
+      </w:r>
+      <w:r>
+        <w:rPr>
+          <w:noProof/>
+        </w:rPr>
+        <w:t>5</w:t>
+      </w:r>
+      <w:r>
+        <w:rPr>
+          <w:noProof/>
+        </w:rPr>
+        <w:fldChar w:fldCharType="end"/>
+      </w:r>
       <w:r>
         <w:t>. Se muestra el diagrama de secuencia del caso de uso Agregar producto a carrito.</w:t>
       </w:r>
@@ -1885,7 +1869,6 @@
       <w:r>
         <w:rPr>
           <w:noProof/>
-          <w:lang w:eastAsia="es-MX"/>
         </w:rPr>
         <w:drawing>
           <wp:inline distT="0" distB="0" distL="0" distR="0" wp14:anchorId="1E985620" wp14:editId="691CC2CD">
@@ -1903,7 +1886,7 @@
                     <pic:cNvPicPr/>
                   </pic:nvPicPr>
                   <pic:blipFill>
-                    <a:blip r:embed="rId12"/>
+                    <a:blip r:embed="rId13"/>
                     <a:stretch>
                       <a:fillRect/>
                     </a:stretch>
@@ -1926,71 +1909,69 @@
     </w:p>
     <w:p>
       <w:pPr>
-        <w:pStyle w:val="Descripcin"/>
+        <w:pStyle w:val="Epgrafe"/>
       </w:pPr>
       <w:r>
         <w:t xml:space="preserve">Figura </w:t>
       </w:r>
-      <w:r>
-        <w:fldChar w:fldCharType="begin"/>
-      </w:r>
-      <w:r>
-        <w:instrText xml:space="preserve"> SEQ Figura \* ARABIC </w:instrText>
-      </w:r>
-      <w:r>
-        <w:fldChar w:fldCharType="separate"/>
-      </w:r>
+      <w:fldSimple w:instr=" SEQ Figura \* ARABIC ">
+        <w:r>
+          <w:rPr>
+            <w:noProof/>
+          </w:rPr>
+          <w:t>6</w:t>
+        </w:r>
+      </w:fldSimple>
+      <w:r>
+        <w:t>. Diagrama de secuencia del caso de uso Mostrar opciones de pago.</w:t>
+      </w:r>
+    </w:p>
+    <w:p>
+      <w:pPr>
+        <w:pStyle w:val="Ttulo1"/>
+      </w:pPr>
+      <w:bookmarkStart w:id="2" w:name="_Toc93692317"/>
+      <w:r>
+        <w:lastRenderedPageBreak/>
+        <w:t>3</w:t>
+      </w:r>
+      <w:r>
+        <w:t xml:space="preserve"> </w:t>
+      </w:r>
+      <w:r>
+        <w:t>Diagramas de clase</w:t>
+      </w:r>
+      <w:bookmarkEnd w:id="2"/>
+    </w:p>
+    <w:p>
+      <w:bookmarkStart w:id="3" w:name="_GoBack"/>
+      <w:bookmarkEnd w:id="3"/>
+      <w:r>
+        <w:pict>
+          <v:shape id="_x0000_i1027" type="#_x0000_t75" style="width:446.4pt;height:273.6pt">
+            <v:imagedata r:id="rId14" o:title="relacional cine"/>
+          </v:shape>
+        </w:pict>
+      </w:r>
+    </w:p>
+    <w:p>
+      <w:pPr>
+        <w:rPr>
+          <w:b/>
+        </w:rPr>
+      </w:pPr>
+      <w:r>
+        <w:rPr>
+          <w:b/>
+        </w:rPr>
+        <w:t>Diagrama del caso de uso: Mostrar opciones de pago:</w:t>
+      </w:r>
+    </w:p>
+    <w:p/>
+    <w:p>
       <w:r>
         <w:rPr>
           <w:noProof/>
-        </w:rPr>
-        <w:t>6</w:t>
-      </w:r>
-      <w:r>
-        <w:rPr>
-          <w:noProof/>
-        </w:rPr>
-        <w:fldChar w:fldCharType="end"/>
-      </w:r>
-      <w:r>
-        <w:t>. Diagrama de secuencia del caso de uso Mostrar opciones de pago.</w:t>
-      </w:r>
-    </w:p>
-    <w:p>
-      <w:pPr>
-        <w:pStyle w:val="Ttulo1"/>
-      </w:pPr>
-      <w:bookmarkStart w:id="2" w:name="_Toc93692317"/>
-      <w:r>
-        <w:t>3</w:t>
-      </w:r>
-      <w:r>
-        <w:t xml:space="preserve"> </w:t>
-      </w:r>
-      <w:r>
-        <w:t>Diagramas de clase</w:t>
-      </w:r>
-      <w:bookmarkEnd w:id="2"/>
-    </w:p>
-    <w:p>
-      <w:pPr>
-        <w:rPr>
-          <w:b/>
-        </w:rPr>
-      </w:pPr>
-      <w:r>
-        <w:rPr>
-          <w:b/>
-        </w:rPr>
-        <w:t>Diagrama del caso de uso: Mostrar opciones de pago:</w:t>
-      </w:r>
-    </w:p>
-    <w:p/>
-    <w:p>
-      <w:r>
-        <w:rPr>
-          <w:noProof/>
-          <w:lang w:eastAsia="es-MX"/>
         </w:rPr>
         <w:lastRenderedPageBreak/>
         <w:drawing>
@@ -2011,7 +1992,7 @@
                     </pic:cNvPicPr>
                   </pic:nvPicPr>
                   <pic:blipFill>
-                    <a:blip r:embed="rId13">
+                    <a:blip r:embed="rId15">
                       <a:extLst>
                         <a:ext uri="{28A0092B-C50C-407E-A947-70E740481C1C}">
                           <a14:useLocalDpi xmlns:a14="http://schemas.microsoft.com/office/drawing/2010/main" val="0"/>
@@ -2045,50 +2026,28 @@
     </w:p>
     <w:p>
       <w:pPr>
-        <w:pStyle w:val="Descripcin"/>
+        <w:pStyle w:val="Epgrafe"/>
       </w:pPr>
       <w:r>
         <w:t xml:space="preserve">Figura </w:t>
       </w:r>
-      <w:r>
-        <w:fldChar w:fldCharType="begin"/>
-      </w:r>
-      <w:r>
-        <w:instrText xml:space="preserve"> SEQ Figura \* ARABIC </w:instrText>
-      </w:r>
-      <w:r>
-        <w:fldChar w:fldCharType="separate"/>
-      </w:r>
+      <w:fldSimple w:instr=" SEQ Figura \* ARABIC ">
+        <w:r>
+          <w:rPr>
+            <w:noProof/>
+          </w:rPr>
+          <w:t>7</w:t>
+        </w:r>
+      </w:fldSimple>
+      <w:r>
+        <w:t>. Diagrama de clases del caso de uso Agregar producto a carrito..</w:t>
+      </w:r>
+    </w:p>
+    <w:p/>
+    <w:p>
       <w:r>
         <w:rPr>
           <w:noProof/>
-        </w:rPr>
-        <w:t>7</w:t>
-      </w:r>
-      <w:r>
-        <w:rPr>
-          <w:noProof/>
-        </w:rPr>
-        <w:fldChar w:fldCharType="end"/>
-      </w:r>
-      <w:r>
-        <w:t xml:space="preserve">. Diagrama de clases del caso de uso </w:t>
-      </w:r>
-      <w:r>
-        <w:t>Agregar producto a carrito.</w:t>
-      </w:r>
-      <w:bookmarkStart w:id="3" w:name="_GoBack"/>
-      <w:bookmarkEnd w:id="3"/>
-      <w:r>
-        <w:t>.</w:t>
-      </w:r>
-    </w:p>
-    <w:p/>
-    <w:p>
-      <w:r>
-        <w:rPr>
-          <w:noProof/>
-          <w:lang w:eastAsia="es-MX"/>
         </w:rPr>
         <w:lastRenderedPageBreak/>
         <w:drawing>
@@ -2107,7 +2066,7 @@
                     <pic:cNvPicPr/>
                   </pic:nvPicPr>
                   <pic:blipFill>
-                    <a:blip r:embed="rId14"/>
+                    <a:blip r:embed="rId16"/>
                     <a:stretch>
                       <a:fillRect/>
                     </a:stretch>
@@ -2130,32 +2089,19 @@
     </w:p>
     <w:p>
       <w:pPr>
-        <w:pStyle w:val="Descripcin"/>
+        <w:pStyle w:val="Epgrafe"/>
       </w:pPr>
       <w:r>
         <w:t xml:space="preserve">Figura </w:t>
       </w:r>
-      <w:r>
-        <w:fldChar w:fldCharType="begin"/>
-      </w:r>
-      <w:r>
-        <w:instrText xml:space="preserve"> SEQ Figura \* ARABIC </w:instrText>
-      </w:r>
-      <w:r>
-        <w:fldChar w:fldCharType="separate"/>
-      </w:r>
-      <w:r>
-        <w:rPr>
-          <w:noProof/>
-        </w:rPr>
-        <w:t>7</w:t>
-      </w:r>
-      <w:r>
-        <w:rPr>
-          <w:noProof/>
-        </w:rPr>
-        <w:fldChar w:fldCharType="end"/>
-      </w:r>
+      <w:fldSimple w:instr=" SEQ Figura \* ARABIC ">
+        <w:r>
+          <w:rPr>
+            <w:noProof/>
+          </w:rPr>
+          <w:t>7</w:t>
+        </w:r>
+      </w:fldSimple>
       <w:r>
         <w:t>. Diagrama de clases del caso de uso Mostrar opciones de pago.</w:t>
       </w:r>
@@ -2187,9 +2133,517 @@
       <w:pPr>
         <w:pStyle w:val="Ttulo1"/>
       </w:pPr>
+      <w:r>
+        <w:lastRenderedPageBreak/>
+        <w:t>5 Diseño de la base de datos</w:t>
+      </w:r>
+    </w:p>
+    <w:p>
+      <w:r>
+        <w:rPr>
+          <w:noProof/>
+        </w:rPr>
+        <w:drawing>
+          <wp:inline distT="0" distB="0" distL="0" distR="0" wp14:anchorId="4B05D950" wp14:editId="2BF00DE8">
+            <wp:extent cx="5645426" cy="2850213"/>
+            <wp:effectExtent l="0" t="0" r="0" b="7620"/>
+            <wp:docPr id="7" name="Imagen 7"/>
+            <wp:cNvGraphicFramePr>
+              <a:graphicFrameLocks xmlns:a="http://schemas.openxmlformats.org/drawingml/2006/main" noChangeAspect="1"/>
+            </wp:cNvGraphicFramePr>
+            <a:graphic xmlns:a="http://schemas.openxmlformats.org/drawingml/2006/main">
+              <a:graphicData uri="http://schemas.openxmlformats.org/drawingml/2006/picture">
+                <pic:pic xmlns:pic="http://schemas.openxmlformats.org/drawingml/2006/picture">
+                  <pic:nvPicPr>
+                    <pic:cNvPr id="0" name=""/>
+                    <pic:cNvPicPr/>
+                  </pic:nvPicPr>
+                  <pic:blipFill rotWithShape="1">
+                    <a:blip r:embed="rId17"/>
+                    <a:srcRect l="17304" t="16880" r="26512" b="32668"/>
+                    <a:stretch/>
+                  </pic:blipFill>
+                  <pic:spPr bwMode="auto">
+                    <a:xfrm>
+                      <a:off x="0" y="0"/>
+                      <a:ext cx="5643925" cy="2849455"/>
+                    </a:xfrm>
+                    <a:prstGeom prst="rect">
+                      <a:avLst/>
+                    </a:prstGeom>
+                    <a:ln>
+                      <a:noFill/>
+                    </a:ln>
+                    <a:extLst>
+                      <a:ext uri="{53640926-AAD7-44D8-BBD7-CCE9431645EC}">
+                        <a14:shadowObscured xmlns:a14="http://schemas.microsoft.com/office/drawing/2010/main"/>
+                      </a:ext>
+                    </a:extLst>
+                  </pic:spPr>
+                </pic:pic>
+              </a:graphicData>
+            </a:graphic>
+          </wp:inline>
+        </w:drawing>
+      </w:r>
+    </w:p>
+    <w:p>
+      <w:r>
+        <w:rPr>
+          <w:noProof/>
+        </w:rPr>
+        <w:drawing>
+          <wp:inline distT="0" distB="0" distL="0" distR="0" wp14:anchorId="12040AC4" wp14:editId="4B32C00B">
+            <wp:extent cx="5534108" cy="2810628"/>
+            <wp:effectExtent l="0" t="0" r="0" b="8890"/>
+            <wp:docPr id="8" name="Imagen 8"/>
+            <wp:cNvGraphicFramePr>
+              <a:graphicFrameLocks xmlns:a="http://schemas.openxmlformats.org/drawingml/2006/main" noChangeAspect="1"/>
+            </wp:cNvGraphicFramePr>
+            <a:graphic xmlns:a="http://schemas.openxmlformats.org/drawingml/2006/main">
+              <a:graphicData uri="http://schemas.openxmlformats.org/drawingml/2006/picture">
+                <pic:pic xmlns:pic="http://schemas.openxmlformats.org/drawingml/2006/picture">
+                  <pic:nvPicPr>
+                    <pic:cNvPr id="0" name=""/>
+                    <pic:cNvPicPr/>
+                  </pic:nvPicPr>
+                  <pic:blipFill rotWithShape="1">
+                    <a:blip r:embed="rId18"/>
+                    <a:srcRect l="16573" t="19903" r="47450" b="47598"/>
+                    <a:stretch/>
+                  </pic:blipFill>
+                  <pic:spPr bwMode="auto">
+                    <a:xfrm>
+                      <a:off x="0" y="0"/>
+                      <a:ext cx="5532635" cy="2809880"/>
+                    </a:xfrm>
+                    <a:prstGeom prst="rect">
+                      <a:avLst/>
+                    </a:prstGeom>
+                    <a:ln>
+                      <a:noFill/>
+                    </a:ln>
+                    <a:extLst>
+                      <a:ext uri="{53640926-AAD7-44D8-BBD7-CCE9431645EC}">
+                        <a14:shadowObscured xmlns:a14="http://schemas.microsoft.com/office/drawing/2010/main"/>
+                      </a:ext>
+                    </a:extLst>
+                  </pic:spPr>
+                </pic:pic>
+              </a:graphicData>
+            </a:graphic>
+          </wp:inline>
+        </w:drawing>
+      </w:r>
+    </w:p>
+    <w:p>
+      <w:r>
+        <w:rPr>
+          <w:noProof/>
+        </w:rPr>
+        <w:lastRenderedPageBreak/>
+        <w:drawing>
+          <wp:inline distT="0" distB="0" distL="0" distR="0" wp14:anchorId="3AEB1FFA" wp14:editId="6BBDCAD9">
+            <wp:extent cx="5398936" cy="3868204"/>
+            <wp:effectExtent l="0" t="0" r="0" b="0"/>
+            <wp:docPr id="9" name="Imagen 9"/>
+            <wp:cNvGraphicFramePr>
+              <a:graphicFrameLocks xmlns:a="http://schemas.openxmlformats.org/drawingml/2006/main" noChangeAspect="1"/>
+            </wp:cNvGraphicFramePr>
+            <a:graphic xmlns:a="http://schemas.openxmlformats.org/drawingml/2006/main">
+              <a:graphicData uri="http://schemas.openxmlformats.org/drawingml/2006/picture">
+                <pic:pic xmlns:pic="http://schemas.openxmlformats.org/drawingml/2006/picture">
+                  <pic:nvPicPr>
+                    <pic:cNvPr id="0" name=""/>
+                    <pic:cNvPicPr/>
+                  </pic:nvPicPr>
+                  <pic:blipFill rotWithShape="1">
+                    <a:blip r:embed="rId19"/>
+                    <a:srcRect l="16573" t="27460" r="46458" b="25429"/>
+                    <a:stretch/>
+                  </pic:blipFill>
+                  <pic:spPr bwMode="auto">
+                    <a:xfrm>
+                      <a:off x="0" y="0"/>
+                      <a:ext cx="5397502" cy="3867176"/>
+                    </a:xfrm>
+                    <a:prstGeom prst="rect">
+                      <a:avLst/>
+                    </a:prstGeom>
+                    <a:ln>
+                      <a:noFill/>
+                    </a:ln>
+                    <a:extLst>
+                      <a:ext uri="{53640926-AAD7-44D8-BBD7-CCE9431645EC}">
+                        <a14:shadowObscured xmlns:a14="http://schemas.microsoft.com/office/drawing/2010/main"/>
+                      </a:ext>
+                    </a:extLst>
+                  </pic:spPr>
+                </pic:pic>
+              </a:graphicData>
+            </a:graphic>
+          </wp:inline>
+        </w:drawing>
+      </w:r>
+    </w:p>
+    <w:p>
+      <w:r>
+        <w:rPr>
+          <w:noProof/>
+        </w:rPr>
+        <w:drawing>
+          <wp:inline distT="0" distB="0" distL="0" distR="0" wp14:anchorId="2E0FA4FF" wp14:editId="41F76216">
+            <wp:extent cx="5375082" cy="2630764"/>
+            <wp:effectExtent l="0" t="0" r="0" b="0"/>
+            <wp:docPr id="11" name="Imagen 11"/>
+            <wp:cNvGraphicFramePr>
+              <a:graphicFrameLocks xmlns:a="http://schemas.openxmlformats.org/drawingml/2006/main" noChangeAspect="1"/>
+            </wp:cNvGraphicFramePr>
+            <a:graphic xmlns:a="http://schemas.openxmlformats.org/drawingml/2006/main">
+              <a:graphicData uri="http://schemas.openxmlformats.org/drawingml/2006/picture">
+                <pic:pic xmlns:pic="http://schemas.openxmlformats.org/drawingml/2006/picture">
+                  <pic:nvPicPr>
+                    <pic:cNvPr id="0" name=""/>
+                    <pic:cNvPicPr/>
+                  </pic:nvPicPr>
+                  <pic:blipFill rotWithShape="1">
+                    <a:blip r:embed="rId20"/>
+                    <a:srcRect l="16431" t="26956" r="43343" b="38026"/>
+                    <a:stretch/>
+                  </pic:blipFill>
+                  <pic:spPr bwMode="auto">
+                    <a:xfrm>
+                      <a:off x="0" y="0"/>
+                      <a:ext cx="5373657" cy="2630067"/>
+                    </a:xfrm>
+                    <a:prstGeom prst="rect">
+                      <a:avLst/>
+                    </a:prstGeom>
+                    <a:ln>
+                      <a:noFill/>
+                    </a:ln>
+                    <a:extLst>
+                      <a:ext uri="{53640926-AAD7-44D8-BBD7-CCE9431645EC}">
+                        <a14:shadowObscured xmlns:a14="http://schemas.microsoft.com/office/drawing/2010/main"/>
+                      </a:ext>
+                    </a:extLst>
+                  </pic:spPr>
+                </pic:pic>
+              </a:graphicData>
+            </a:graphic>
+          </wp:inline>
+        </w:drawing>
+      </w:r>
+    </w:p>
+    <w:p>
+      <w:r>
+        <w:rPr>
+          <w:noProof/>
+        </w:rPr>
+        <w:lastRenderedPageBreak/>
+        <w:drawing>
+          <wp:inline distT="0" distB="0" distL="0" distR="0" wp14:anchorId="736B7626" wp14:editId="4D839203">
+            <wp:extent cx="5613621" cy="3860416"/>
+            <wp:effectExtent l="0" t="0" r="6350" b="6985"/>
+            <wp:docPr id="12" name="Imagen 12"/>
+            <wp:cNvGraphicFramePr>
+              <a:graphicFrameLocks xmlns:a="http://schemas.openxmlformats.org/drawingml/2006/main" noChangeAspect="1"/>
+            </wp:cNvGraphicFramePr>
+            <a:graphic xmlns:a="http://schemas.openxmlformats.org/drawingml/2006/main">
+              <a:graphicData uri="http://schemas.openxmlformats.org/drawingml/2006/picture">
+                <pic:pic xmlns:pic="http://schemas.openxmlformats.org/drawingml/2006/picture">
+                  <pic:nvPicPr>
+                    <pic:cNvPr id="0" name=""/>
+                    <pic:cNvPicPr/>
+                  </pic:nvPicPr>
+                  <pic:blipFill rotWithShape="1">
+                    <a:blip r:embed="rId21"/>
+                    <a:srcRect l="16006" t="17635" r="36827" b="24673"/>
+                    <a:stretch/>
+                  </pic:blipFill>
+                  <pic:spPr bwMode="auto">
+                    <a:xfrm>
+                      <a:off x="0" y="0"/>
+                      <a:ext cx="5612128" cy="3859390"/>
+                    </a:xfrm>
+                    <a:prstGeom prst="rect">
+                      <a:avLst/>
+                    </a:prstGeom>
+                    <a:ln>
+                      <a:noFill/>
+                    </a:ln>
+                    <a:extLst>
+                      <a:ext uri="{53640926-AAD7-44D8-BBD7-CCE9431645EC}">
+                        <a14:shadowObscured xmlns:a14="http://schemas.microsoft.com/office/drawing/2010/main"/>
+                      </a:ext>
+                    </a:extLst>
+                  </pic:spPr>
+                </pic:pic>
+              </a:graphicData>
+            </a:graphic>
+          </wp:inline>
+        </w:drawing>
+      </w:r>
+    </w:p>
+    <w:p>
+      <w:r>
+        <w:rPr>
+          <w:noProof/>
+        </w:rPr>
+        <w:drawing>
+          <wp:inline distT="0" distB="0" distL="0" distR="0" wp14:anchorId="3571C520" wp14:editId="117A1E8A">
+            <wp:extent cx="5613621" cy="3775707"/>
+            <wp:effectExtent l="0" t="0" r="6350" b="0"/>
+            <wp:docPr id="13" name="Imagen 13"/>
+            <wp:cNvGraphicFramePr>
+              <a:graphicFrameLocks xmlns:a="http://schemas.openxmlformats.org/drawingml/2006/main" noChangeAspect="1"/>
+            </wp:cNvGraphicFramePr>
+            <a:graphic xmlns:a="http://schemas.openxmlformats.org/drawingml/2006/main">
+              <a:graphicData uri="http://schemas.openxmlformats.org/drawingml/2006/picture">
+                <pic:pic xmlns:pic="http://schemas.openxmlformats.org/drawingml/2006/picture">
+                  <pic:nvPicPr>
+                    <pic:cNvPr id="0" name=""/>
+                    <pic:cNvPicPr/>
+                  </pic:nvPicPr>
+                  <pic:blipFill rotWithShape="1">
+                    <a:blip r:embed="rId22"/>
+                    <a:srcRect l="16148" t="22170" r="44050" b="30215"/>
+                    <a:stretch/>
+                  </pic:blipFill>
+                  <pic:spPr bwMode="auto">
+                    <a:xfrm>
+                      <a:off x="0" y="0"/>
+                      <a:ext cx="5612134" cy="3774707"/>
+                    </a:xfrm>
+                    <a:prstGeom prst="rect">
+                      <a:avLst/>
+                    </a:prstGeom>
+                    <a:ln>
+                      <a:noFill/>
+                    </a:ln>
+                    <a:extLst>
+                      <a:ext uri="{53640926-AAD7-44D8-BBD7-CCE9431645EC}">
+                        <a14:shadowObscured xmlns:a14="http://schemas.microsoft.com/office/drawing/2010/main"/>
+                      </a:ext>
+                    </a:extLst>
+                  </pic:spPr>
+                </pic:pic>
+              </a:graphicData>
+            </a:graphic>
+          </wp:inline>
+        </w:drawing>
+      </w:r>
+    </w:p>
+    <w:p>
+      <w:r>
+        <w:rPr>
+          <w:noProof/>
+        </w:rPr>
+        <w:lastRenderedPageBreak/>
+        <w:drawing>
+          <wp:inline distT="0" distB="0" distL="0" distR="0" wp14:anchorId="4321372D" wp14:editId="031CEF69">
+            <wp:extent cx="5613621" cy="3510858"/>
+            <wp:effectExtent l="0" t="0" r="6350" b="0"/>
+            <wp:docPr id="14" name="Imagen 14"/>
+            <wp:cNvGraphicFramePr>
+              <a:graphicFrameLocks xmlns:a="http://schemas.openxmlformats.org/drawingml/2006/main" noChangeAspect="1"/>
+            </wp:cNvGraphicFramePr>
+            <a:graphic xmlns:a="http://schemas.openxmlformats.org/drawingml/2006/main">
+              <a:graphicData uri="http://schemas.openxmlformats.org/drawingml/2006/picture">
+                <pic:pic xmlns:pic="http://schemas.openxmlformats.org/drawingml/2006/picture">
+                  <pic:nvPicPr>
+                    <pic:cNvPr id="0" name=""/>
+                    <pic:cNvPicPr/>
+                  </pic:nvPicPr>
+                  <pic:blipFill rotWithShape="1">
+                    <a:blip r:embed="rId23"/>
+                    <a:srcRect l="16289" t="26957" r="41360" b="25932"/>
+                    <a:stretch/>
+                  </pic:blipFill>
+                  <pic:spPr bwMode="auto">
+                    <a:xfrm>
+                      <a:off x="0" y="0"/>
+                      <a:ext cx="5612131" cy="3509926"/>
+                    </a:xfrm>
+                    <a:prstGeom prst="rect">
+                      <a:avLst/>
+                    </a:prstGeom>
+                    <a:ln>
+                      <a:noFill/>
+                    </a:ln>
+                    <a:extLst>
+                      <a:ext uri="{53640926-AAD7-44D8-BBD7-CCE9431645EC}">
+                        <a14:shadowObscured xmlns:a14="http://schemas.microsoft.com/office/drawing/2010/main"/>
+                      </a:ext>
+                    </a:extLst>
+                  </pic:spPr>
+                </pic:pic>
+              </a:graphicData>
+            </a:graphic>
+          </wp:inline>
+        </w:drawing>
+      </w:r>
+    </w:p>
+    <w:p>
+      <w:r>
+        <w:rPr>
+          <w:noProof/>
+        </w:rPr>
+        <w:drawing>
+          <wp:inline distT="0" distB="0" distL="0" distR="0" wp14:anchorId="74435276" wp14:editId="690B6B19">
+            <wp:extent cx="5526157" cy="3506363"/>
+            <wp:effectExtent l="0" t="0" r="0" b="0"/>
+            <wp:docPr id="15" name="Imagen 15"/>
+            <wp:cNvGraphicFramePr>
+              <a:graphicFrameLocks xmlns:a="http://schemas.openxmlformats.org/drawingml/2006/main" noChangeAspect="1"/>
+            </wp:cNvGraphicFramePr>
+            <a:graphic xmlns:a="http://schemas.openxmlformats.org/drawingml/2006/main">
+              <a:graphicData uri="http://schemas.openxmlformats.org/drawingml/2006/picture">
+                <pic:pic xmlns:pic="http://schemas.openxmlformats.org/drawingml/2006/picture">
+                  <pic:nvPicPr>
+                    <pic:cNvPr id="0" name=""/>
+                    <pic:cNvPicPr/>
+                  </pic:nvPicPr>
+                  <pic:blipFill rotWithShape="1">
+                    <a:blip r:embed="rId24"/>
+                    <a:srcRect l="15723" t="19903" r="35835" b="25429"/>
+                    <a:stretch/>
+                  </pic:blipFill>
+                  <pic:spPr bwMode="auto">
+                    <a:xfrm>
+                      <a:off x="0" y="0"/>
+                      <a:ext cx="5524690" cy="3505432"/>
+                    </a:xfrm>
+                    <a:prstGeom prst="rect">
+                      <a:avLst/>
+                    </a:prstGeom>
+                    <a:ln>
+                      <a:noFill/>
+                    </a:ln>
+                    <a:extLst>
+                      <a:ext uri="{53640926-AAD7-44D8-BBD7-CCE9431645EC}">
+                        <a14:shadowObscured xmlns:a14="http://schemas.microsoft.com/office/drawing/2010/main"/>
+                      </a:ext>
+                    </a:extLst>
+                  </pic:spPr>
+                </pic:pic>
+              </a:graphicData>
+            </a:graphic>
+          </wp:inline>
+        </w:drawing>
+      </w:r>
+    </w:p>
+    <w:p>
+      <w:r>
+        <w:rPr>
+          <w:noProof/>
+        </w:rPr>
+        <w:lastRenderedPageBreak/>
+        <w:drawing>
+          <wp:inline distT="0" distB="0" distL="0" distR="0" wp14:anchorId="73B1073A" wp14:editId="14A21C5A">
+            <wp:extent cx="5669280" cy="3098485"/>
+            <wp:effectExtent l="0" t="0" r="7620" b="6985"/>
+            <wp:docPr id="16" name="Imagen 16"/>
+            <wp:cNvGraphicFramePr>
+              <a:graphicFrameLocks xmlns:a="http://schemas.openxmlformats.org/drawingml/2006/main" noChangeAspect="1"/>
+            </wp:cNvGraphicFramePr>
+            <a:graphic xmlns:a="http://schemas.openxmlformats.org/drawingml/2006/main">
+              <a:graphicData uri="http://schemas.openxmlformats.org/drawingml/2006/picture">
+                <pic:pic xmlns:pic="http://schemas.openxmlformats.org/drawingml/2006/picture">
+                  <pic:nvPicPr>
+                    <pic:cNvPr id="0" name=""/>
+                    <pic:cNvPicPr/>
+                  </pic:nvPicPr>
+                  <pic:blipFill rotWithShape="1">
+                    <a:blip r:embed="rId25"/>
+                    <a:srcRect l="15722" t="16627" r="24929" b="25680"/>
+                    <a:stretch/>
+                  </pic:blipFill>
+                  <pic:spPr bwMode="auto">
+                    <a:xfrm>
+                      <a:off x="0" y="0"/>
+                      <a:ext cx="5667774" cy="3097662"/>
+                    </a:xfrm>
+                    <a:prstGeom prst="rect">
+                      <a:avLst/>
+                    </a:prstGeom>
+                    <a:ln>
+                      <a:noFill/>
+                    </a:ln>
+                    <a:extLst>
+                      <a:ext uri="{53640926-AAD7-44D8-BBD7-CCE9431645EC}">
+                        <a14:shadowObscured xmlns:a14="http://schemas.microsoft.com/office/drawing/2010/main"/>
+                      </a:ext>
+                    </a:extLst>
+                  </pic:spPr>
+                </pic:pic>
+              </a:graphicData>
+            </a:graphic>
+          </wp:inline>
+        </w:drawing>
+      </w:r>
+    </w:p>
+    <w:p>
+      <w:r>
+        <w:rPr>
+          <w:noProof/>
+        </w:rPr>
+        <w:drawing>
+          <wp:inline distT="0" distB="0" distL="0" distR="0" wp14:anchorId="37D051C0" wp14:editId="0E3DB73F">
+            <wp:extent cx="5597719" cy="651760"/>
+            <wp:effectExtent l="0" t="0" r="3175" b="0"/>
+            <wp:docPr id="17" name="Imagen 17"/>
+            <wp:cNvGraphicFramePr>
+              <a:graphicFrameLocks xmlns:a="http://schemas.openxmlformats.org/drawingml/2006/main" noChangeAspect="1"/>
+            </wp:cNvGraphicFramePr>
+            <a:graphic xmlns:a="http://schemas.openxmlformats.org/drawingml/2006/main">
+              <a:graphicData uri="http://schemas.openxmlformats.org/drawingml/2006/picture">
+                <pic:pic xmlns:pic="http://schemas.openxmlformats.org/drawingml/2006/picture">
+                  <pic:nvPicPr>
+                    <pic:cNvPr id="0" name=""/>
+                    <pic:cNvPicPr/>
+                  </pic:nvPicPr>
+                  <pic:blipFill rotWithShape="1">
+                    <a:blip r:embed="rId26"/>
+                    <a:srcRect l="16006" t="62074" r="24363" b="25577"/>
+                    <a:stretch/>
+                  </pic:blipFill>
+                  <pic:spPr bwMode="auto">
+                    <a:xfrm>
+                      <a:off x="0" y="0"/>
+                      <a:ext cx="5596231" cy="651587"/>
+                    </a:xfrm>
+                    <a:prstGeom prst="rect">
+                      <a:avLst/>
+                    </a:prstGeom>
+                    <a:ln>
+                      <a:noFill/>
+                    </a:ln>
+                    <a:extLst>
+                      <a:ext uri="{53640926-AAD7-44D8-BBD7-CCE9431645EC}">
+                        <a14:shadowObscured xmlns:a14="http://schemas.microsoft.com/office/drawing/2010/main"/>
+                      </a:ext>
+                    </a:extLst>
+                  </pic:spPr>
+                </pic:pic>
+              </a:graphicData>
+            </a:graphic>
+          </wp:inline>
+        </w:drawing>
+      </w:r>
+    </w:p>
+    <w:p/>
+    <w:p/>
+    <w:p>
+      <w:pPr>
+        <w:pStyle w:val="Ttulo1"/>
+      </w:pPr>
       <w:bookmarkStart w:id="5" w:name="_Toc93692319"/>
       <w:r>
-        <w:t>5 Referencias</w:t>
+        <w:t>6</w:t>
+      </w:r>
+      <w:r>
+        <w:t xml:space="preserve"> Referencias</w:t>
       </w:r>
       <w:bookmarkEnd w:id="5"/>
     </w:p>
@@ -2204,7 +2658,7 @@
 </file>
 
 <file path=word/numbering.xml><?xml version="1.0" encoding="utf-8"?>
-<w:numbering xmlns:wpc="http://schemas.microsoft.com/office/word/2010/wordprocessingCanvas" xmlns:mc="http://schemas.openxmlformats.org/markup-compatibility/2006" xmlns:o="urn:schemas-microsoft-com:office:office" xmlns:r="http://schemas.openxmlformats.org/officeDocument/2006/relationships" xmlns:m="http://schemas.openxmlformats.org/officeDocument/2006/math" xmlns:v="urn:schemas-microsoft-com:vml" xmlns:wp14="http://schemas.microsoft.com/office/word/2010/wordprocessingDrawing" xmlns:wp="http://schemas.openxmlformats.org/drawingml/2006/wordprocessingDrawing" xmlns:w10="urn:schemas-microsoft-com:office:word" xmlns:w="http://schemas.openxmlformats.org/wordprocessingml/2006/main" xmlns:w14="http://schemas.microsoft.com/office/word/2010/wordml" xmlns:w15="http://schemas.microsoft.com/office/word/2012/wordml" xmlns:wpg="http://schemas.microsoft.com/office/word/2010/wordprocessingGroup" xmlns:wpi="http://schemas.microsoft.com/office/word/2010/wordprocessingInk" xmlns:wne="http://schemas.microsoft.com/office/word/2006/wordml" xmlns:wps="http://schemas.microsoft.com/office/word/2010/wordprocessingShape" mc:Ignorable="w14 w15 wp14">
+<w:numbering xmlns:wpc="http://schemas.microsoft.com/office/word/2010/wordprocessingCanvas" xmlns:mc="http://schemas.openxmlformats.org/markup-compatibility/2006" xmlns:o="urn:schemas-microsoft-com:office:office" xmlns:r="http://schemas.openxmlformats.org/officeDocument/2006/relationships" xmlns:m="http://schemas.openxmlformats.org/officeDocument/2006/math" xmlns:v="urn:schemas-microsoft-com:vml" xmlns:wp14="http://schemas.microsoft.com/office/word/2010/wordprocessingDrawing" xmlns:wp="http://schemas.openxmlformats.org/drawingml/2006/wordprocessingDrawing" xmlns:w10="urn:schemas-microsoft-com:office:word" xmlns:w="http://schemas.openxmlformats.org/wordprocessingml/2006/main" xmlns:w14="http://schemas.microsoft.com/office/word/2010/wordml" xmlns:wpg="http://schemas.microsoft.com/office/word/2010/wordprocessingGroup" xmlns:wpi="http://schemas.microsoft.com/office/word/2010/wordprocessingInk" xmlns:wne="http://schemas.microsoft.com/office/word/2006/wordml" xmlns:wps="http://schemas.microsoft.com/office/word/2010/wordprocessingShape" mc:Ignorable="w14 wp14">
   <w:abstractNum w:abstractNumId="0">
     <w:nsid w:val="0D9F2C78"/>
     <w:multiLevelType w:val="multilevel"/>
@@ -2511,7 +2965,7 @@
 </file>
 
 <file path=word/styles.xml><?xml version="1.0" encoding="utf-8"?>
-<w:styles xmlns:mc="http://schemas.openxmlformats.org/markup-compatibility/2006" xmlns:r="http://schemas.openxmlformats.org/officeDocument/2006/relationships" xmlns:w="http://schemas.openxmlformats.org/wordprocessingml/2006/main" xmlns:w14="http://schemas.microsoft.com/office/word/2010/wordml" xmlns:w15="http://schemas.microsoft.com/office/word/2012/wordml" mc:Ignorable="w14 w15">
+<w:styles xmlns:mc="http://schemas.openxmlformats.org/markup-compatibility/2006" xmlns:r="http://schemas.openxmlformats.org/officeDocument/2006/relationships" xmlns:w="http://schemas.openxmlformats.org/wordprocessingml/2006/main" xmlns:w14="http://schemas.microsoft.com/office/word/2010/wordml" mc:Ignorable="w14">
   <w:docDefaults>
     <w:rPrDefault>
       <w:rPr>
@@ -2528,378 +2982,144 @@
       </w:pPr>
     </w:pPrDefault>
   </w:docDefaults>
-  <w:latentStyles w:defLockedState="0" w:defUIPriority="99" w:defSemiHidden="0" w:defUnhideWhenUsed="0" w:defQFormat="0" w:count="371">
-    <w:lsdException w:name="Normal" w:uiPriority="0" w:qFormat="1"/>
-    <w:lsdException w:name="heading 1" w:uiPriority="9" w:qFormat="1"/>
-    <w:lsdException w:name="heading 2" w:semiHidden="1" w:uiPriority="9" w:unhideWhenUsed="1" w:qFormat="1"/>
-    <w:lsdException w:name="heading 3" w:semiHidden="1" w:uiPriority="9" w:unhideWhenUsed="1" w:qFormat="1"/>
-    <w:lsdException w:name="heading 4" w:semiHidden="1" w:uiPriority="9" w:unhideWhenUsed="1" w:qFormat="1"/>
-    <w:lsdException w:name="heading 5" w:semiHidden="1" w:uiPriority="9" w:unhideWhenUsed="1" w:qFormat="1"/>
-    <w:lsdException w:name="heading 6" w:semiHidden="1" w:uiPriority="9" w:unhideWhenUsed="1" w:qFormat="1"/>
-    <w:lsdException w:name="heading 7" w:semiHidden="1" w:uiPriority="9" w:unhideWhenUsed="1" w:qFormat="1"/>
-    <w:lsdException w:name="heading 8" w:semiHidden="1" w:uiPriority="9" w:unhideWhenUsed="1" w:qFormat="1"/>
-    <w:lsdException w:name="heading 9" w:semiHidden="1" w:uiPriority="9" w:unhideWhenUsed="1" w:qFormat="1"/>
-    <w:lsdException w:name="index 1" w:semiHidden="1" w:unhideWhenUsed="1"/>
-    <w:lsdException w:name="index 2" w:semiHidden="1" w:unhideWhenUsed="1"/>
-    <w:lsdException w:name="index 3" w:semiHidden="1" w:unhideWhenUsed="1"/>
-    <w:lsdException w:name="index 4" w:semiHidden="1" w:unhideWhenUsed="1"/>
-    <w:lsdException w:name="index 5" w:semiHidden="1" w:unhideWhenUsed="1"/>
-    <w:lsdException w:name="index 6" w:semiHidden="1" w:unhideWhenUsed="1"/>
-    <w:lsdException w:name="index 7" w:semiHidden="1" w:unhideWhenUsed="1"/>
-    <w:lsdException w:name="index 8" w:semiHidden="1" w:unhideWhenUsed="1"/>
-    <w:lsdException w:name="index 9" w:semiHidden="1" w:unhideWhenUsed="1"/>
-    <w:lsdException w:name="toc 1" w:semiHidden="1" w:uiPriority="39" w:unhideWhenUsed="1"/>
-    <w:lsdException w:name="toc 2" w:semiHidden="1" w:uiPriority="39" w:unhideWhenUsed="1"/>
-    <w:lsdException w:name="toc 3" w:semiHidden="1" w:uiPriority="39" w:unhideWhenUsed="1"/>
-    <w:lsdException w:name="toc 4" w:semiHidden="1" w:uiPriority="39" w:unhideWhenUsed="1"/>
-    <w:lsdException w:name="toc 5" w:semiHidden="1" w:uiPriority="39" w:unhideWhenUsed="1"/>
-    <w:lsdException w:name="toc 6" w:semiHidden="1" w:uiPriority="39" w:unhideWhenUsed="1"/>
-    <w:lsdException w:name="toc 7" w:semiHidden="1" w:uiPriority="39" w:unhideWhenUsed="1"/>
-    <w:lsdException w:name="toc 8" w:semiHidden="1" w:uiPriority="39" w:unhideWhenUsed="1"/>
-    <w:lsdException w:name="toc 9" w:semiHidden="1" w:uiPriority="39" w:unhideWhenUsed="1"/>
-    <w:lsdException w:name="Normal Indent" w:semiHidden="1" w:unhideWhenUsed="1"/>
-    <w:lsdException w:name="footnote text" w:semiHidden="1" w:unhideWhenUsed="1"/>
-    <w:lsdException w:name="annotation text" w:semiHidden="1" w:unhideWhenUsed="1"/>
-    <w:lsdException w:name="header" w:semiHidden="1" w:unhideWhenUsed="1"/>
-    <w:lsdException w:name="footer" w:semiHidden="1" w:unhideWhenUsed="1"/>
-    <w:lsdException w:name="index heading" w:semiHidden="1" w:unhideWhenUsed="1"/>
-    <w:lsdException w:name="caption" w:semiHidden="1" w:uiPriority="35" w:unhideWhenUsed="1" w:qFormat="1"/>
-    <w:lsdException w:name="table of figures" w:semiHidden="1" w:unhideWhenUsed="1"/>
-    <w:lsdException w:name="envelope address" w:semiHidden="1" w:unhideWhenUsed="1"/>
-    <w:lsdException w:name="envelope return" w:semiHidden="1" w:unhideWhenUsed="1"/>
-    <w:lsdException w:name="footnote reference" w:semiHidden="1" w:unhideWhenUsed="1"/>
-    <w:lsdException w:name="annotation reference" w:semiHidden="1" w:unhideWhenUsed="1"/>
-    <w:lsdException w:name="line number" w:semiHidden="1" w:unhideWhenUsed="1"/>
-    <w:lsdException w:name="page number" w:semiHidden="1" w:unhideWhenUsed="1"/>
-    <w:lsdException w:name="endnote reference" w:semiHidden="1" w:unhideWhenUsed="1"/>
-    <w:lsdException w:name="endnote text" w:semiHidden="1" w:unhideWhenUsed="1"/>
-    <w:lsdException w:name="table of authorities" w:semiHidden="1" w:unhideWhenUsed="1"/>
-    <w:lsdException w:name="macro" w:semiHidden="1" w:unhideWhenUsed="1"/>
-    <w:lsdException w:name="toa heading" w:semiHidden="1" w:unhideWhenUsed="1"/>
-    <w:lsdException w:name="List" w:semiHidden="1" w:unhideWhenUsed="1"/>
-    <w:lsdException w:name="List Bullet" w:semiHidden="1" w:unhideWhenUsed="1"/>
-    <w:lsdException w:name="List Number" w:semiHidden="1" w:unhideWhenUsed="1"/>
-    <w:lsdException w:name="List 2" w:semiHidden="1" w:unhideWhenUsed="1"/>
-    <w:lsdException w:name="List 3" w:semiHidden="1" w:unhideWhenUsed="1"/>
-    <w:lsdException w:name="List 4" w:semiHidden="1" w:unhideWhenUsed="1"/>
-    <w:lsdException w:name="List 5" w:semiHidden="1" w:unhideWhenUsed="1"/>
-    <w:lsdException w:name="List Bullet 2" w:semiHidden="1" w:unhideWhenUsed="1"/>
-    <w:lsdException w:name="List Bullet 3" w:semiHidden="1" w:unhideWhenUsed="1"/>
-    <w:lsdException w:name="List Bullet 4" w:semiHidden="1" w:unhideWhenUsed="1"/>
-    <w:lsdException w:name="List Bullet 5" w:semiHidden="1" w:unhideWhenUsed="1"/>
-    <w:lsdException w:name="List Number 2" w:semiHidden="1" w:unhideWhenUsed="1"/>
-    <w:lsdException w:name="List Number 3" w:semiHidden="1" w:unhideWhenUsed="1"/>
-    <w:lsdException w:name="List Number 4" w:semiHidden="1" w:unhideWhenUsed="1"/>
-    <w:lsdException w:name="List Number 5" w:semiHidden="1" w:unhideWhenUsed="1"/>
-    <w:lsdException w:name="Title" w:uiPriority="10" w:qFormat="1"/>
-    <w:lsdException w:name="Closing" w:semiHidden="1" w:unhideWhenUsed="1"/>
-    <w:lsdException w:name="Signature" w:semiHidden="1" w:unhideWhenUsed="1"/>
-    <w:lsdException w:name="Default Paragraph Font" w:semiHidden="1" w:uiPriority="1" w:unhideWhenUsed="1"/>
-    <w:lsdException w:name="Body Text" w:semiHidden="1" w:unhideWhenUsed="1"/>
-    <w:lsdException w:name="Body Text Indent" w:semiHidden="1" w:unhideWhenUsed="1"/>
-    <w:lsdException w:name="List Continue" w:semiHidden="1" w:unhideWhenUsed="1"/>
-    <w:lsdException w:name="List Continue 2" w:semiHidden="1" w:unhideWhenUsed="1"/>
-    <w:lsdException w:name="List Continue 3" w:semiHidden="1" w:unhideWhenUsed="1"/>
-    <w:lsdException w:name="List Continue 4" w:semiHidden="1" w:unhideWhenUsed="1"/>
-    <w:lsdException w:name="List Continue 5" w:semiHidden="1" w:unhideWhenUsed="1"/>
-    <w:lsdException w:name="Message Header" w:semiHidden="1" w:unhideWhenUsed="1"/>
-    <w:lsdException w:name="Subtitle" w:uiPriority="11" w:qFormat="1"/>
-    <w:lsdException w:name="Salutation" w:semiHidden="1" w:unhideWhenUsed="1"/>
-    <w:lsdException w:name="Date" w:semiHidden="1" w:unhideWhenUsed="1"/>
-    <w:lsdException w:name="Body Text First Indent" w:semiHidden="1" w:unhideWhenUsed="1"/>
-    <w:lsdException w:name="Body Text First Indent 2" w:semiHidden="1" w:unhideWhenUsed="1"/>
-    <w:lsdException w:name="Note Heading" w:semiHidden="1" w:unhideWhenUsed="1"/>
-    <w:lsdException w:name="Body Text 2" w:semiHidden="1" w:unhideWhenUsed="1"/>
-    <w:lsdException w:name="Body Text 3" w:semiHidden="1" w:unhideWhenUsed="1"/>
-    <w:lsdException w:name="Body Text Indent 2" w:semiHidden="1" w:unhideWhenUsed="1"/>
-    <w:lsdException w:name="Body Text Indent 3" w:semiHidden="1" w:unhideWhenUsed="1"/>
-    <w:lsdException w:name="Block Text" w:semiHidden="1" w:unhideWhenUsed="1"/>
-    <w:lsdException w:name="Hyperlink" w:semiHidden="1" w:unhideWhenUsed="1"/>
-    <w:lsdException w:name="FollowedHyperlink" w:semiHidden="1" w:unhideWhenUsed="1"/>
-    <w:lsdException w:name="Strong" w:uiPriority="22" w:qFormat="1"/>
-    <w:lsdException w:name="Emphasis" w:uiPriority="20" w:qFormat="1"/>
-    <w:lsdException w:name="Document Map" w:semiHidden="1" w:unhideWhenUsed="1"/>
-    <w:lsdException w:name="Plain Text" w:semiHidden="1" w:unhideWhenUsed="1"/>
-    <w:lsdException w:name="E-mail Signature" w:semiHidden="1" w:unhideWhenUsed="1"/>
-    <w:lsdException w:name="HTML Top of Form" w:semiHidden="1" w:unhideWhenUsed="1"/>
-    <w:lsdException w:name="HTML Bottom of Form" w:semiHidden="1" w:unhideWhenUsed="1"/>
-    <w:lsdException w:name="Normal (Web)" w:semiHidden="1" w:unhideWhenUsed="1"/>
-    <w:lsdException w:name="HTML Acronym" w:semiHidden="1" w:unhideWhenUsed="1"/>
-    <w:lsdException w:name="HTML Address" w:semiHidden="1" w:unhideWhenUsed="1"/>
-    <w:lsdException w:name="HTML Cite" w:semiHidden="1" w:unhideWhenUsed="1"/>
-    <w:lsdException w:name="HTML Code" w:semiHidden="1" w:unhideWhenUsed="1"/>
-    <w:lsdException w:name="HTML Definition" w:semiHidden="1" w:unhideWhenUsed="1"/>
-    <w:lsdException w:name="HTML Keyboard" w:semiHidden="1" w:unhideWhenUsed="1"/>
-    <w:lsdException w:name="HTML Preformatted" w:semiHidden="1" w:unhideWhenUsed="1"/>
-    <w:lsdException w:name="HTML Sample" w:semiHidden="1" w:unhideWhenUsed="1"/>
-    <w:lsdException w:name="HTML Typewriter" w:semiHidden="1" w:unhideWhenUsed="1"/>
-    <w:lsdException w:name="HTML Variable" w:semiHidden="1" w:unhideWhenUsed="1"/>
-    <w:lsdException w:name="Normal Table" w:semiHidden="1" w:unhideWhenUsed="1"/>
-    <w:lsdException w:name="annotation subject" w:semiHidden="1" w:unhideWhenUsed="1"/>
-    <w:lsdException w:name="No List" w:semiHidden="1" w:unhideWhenUsed="1"/>
-    <w:lsdException w:name="Outline List 1" w:semiHidden="1" w:unhideWhenUsed="1"/>
-    <w:lsdException w:name="Outline List 2" w:semiHidden="1" w:unhideWhenUsed="1"/>
-    <w:lsdException w:name="Outline List 3" w:semiHidden="1" w:unhideWhenUsed="1"/>
-    <w:lsdException w:name="Table Simple 1" w:semiHidden="1" w:unhideWhenUsed="1"/>
-    <w:lsdException w:name="Table Simple 2" w:semiHidden="1" w:unhideWhenUsed="1"/>
-    <w:lsdException w:name="Table Simple 3" w:semiHidden="1" w:unhideWhenUsed="1"/>
-    <w:lsdException w:name="Table Classic 1" w:semiHidden="1" w:unhideWhenUsed="1"/>
-    <w:lsdException w:name="Table Classic 2" w:semiHidden="1" w:unhideWhenUsed="1"/>
-    <w:lsdException w:name="Table Classic 3" w:semiHidden="1" w:unhideWhenUsed="1"/>
-    <w:lsdException w:name="Table Classic 4" w:semiHidden="1" w:unhideWhenUsed="1"/>
-    <w:lsdException w:name="Table Colorful 1" w:semiHidden="1" w:unhideWhenUsed="1"/>
-    <w:lsdException w:name="Table Colorful 2" w:semiHidden="1" w:unhideWhenUsed="1"/>
-    <w:lsdException w:name="Table Colorful 3" w:semiHidden="1" w:unhideWhenUsed="1"/>
-    <w:lsdException w:name="Table Columns 1" w:semiHidden="1" w:unhideWhenUsed="1"/>
-    <w:lsdException w:name="Table Columns 2" w:semiHidden="1" w:unhideWhenUsed="1"/>
-    <w:lsdException w:name="Table Columns 3" w:semiHidden="1" w:unhideWhenUsed="1"/>
-    <w:lsdException w:name="Table Columns 4" w:semiHidden="1" w:unhideWhenUsed="1"/>
-    <w:lsdException w:name="Table Columns 5" w:semiHidden="1" w:unhideWhenUsed="1"/>
-    <w:lsdException w:name="Table Grid 1" w:semiHidden="1" w:unhideWhenUsed="1"/>
-    <w:lsdException w:name="Table Grid 2" w:semiHidden="1" w:unhideWhenUsed="1"/>
-    <w:lsdException w:name="Table Grid 3" w:semiHidden="1" w:unhideWhenUsed="1"/>
-    <w:lsdException w:name="Table Grid 4" w:semiHidden="1" w:unhideWhenUsed="1"/>
-    <w:lsdException w:name="Table Grid 5" w:semiHidden="1" w:unhideWhenUsed="1"/>
-    <w:lsdException w:name="Table Grid 6" w:semiHidden="1" w:unhideWhenUsed="1"/>
-    <w:lsdException w:name="Table Grid 7" w:semiHidden="1" w:unhideWhenUsed="1"/>
-    <w:lsdException w:name="Table Grid 8" w:semiHidden="1" w:unhideWhenUsed="1"/>
-    <w:lsdException w:name="Table List 1" w:semiHidden="1" w:unhideWhenUsed="1"/>
-    <w:lsdException w:name="Table List 2" w:semiHidden="1" w:unhideWhenUsed="1"/>
-    <w:lsdException w:name="Table List 3" w:semiHidden="1" w:unhideWhenUsed="1"/>
-    <w:lsdException w:name="Table List 4" w:semiHidden="1" w:unhideWhenUsed="1"/>
-    <w:lsdException w:name="Table List 5" w:semiHidden="1" w:unhideWhenUsed="1"/>
-    <w:lsdException w:name="Table List 6" w:semiHidden="1" w:unhideWhenUsed="1"/>
-    <w:lsdException w:name="Table List 7" w:semiHidden="1" w:unhideWhenUsed="1"/>
-    <w:lsdException w:name="Table List 8" w:semiHidden="1" w:unhideWhenUsed="1"/>
-    <w:lsdException w:name="Table 3D effects 1" w:semiHidden="1" w:unhideWhenUsed="1"/>
-    <w:lsdException w:name="Table 3D effects 2" w:semiHidden="1" w:unhideWhenUsed="1"/>
-    <w:lsdException w:name="Table 3D effects 3" w:semiHidden="1" w:unhideWhenUsed="1"/>
-    <w:lsdException w:name="Table Contemporary" w:semiHidden="1" w:unhideWhenUsed="1"/>
-    <w:lsdException w:name="Table Elegant" w:semiHidden="1" w:unhideWhenUsed="1"/>
-    <w:lsdException w:name="Table Professional" w:semiHidden="1" w:unhideWhenUsed="1"/>
-    <w:lsdException w:name="Table Subtle 1" w:semiHidden="1" w:unhideWhenUsed="1"/>
-    <w:lsdException w:name="Table Subtle 2" w:semiHidden="1" w:unhideWhenUsed="1"/>
-    <w:lsdException w:name="Table Web 1" w:semiHidden="1" w:unhideWhenUsed="1"/>
-    <w:lsdException w:name="Table Web 2" w:semiHidden="1" w:unhideWhenUsed="1"/>
-    <w:lsdException w:name="Table Web 3" w:semiHidden="1" w:unhideWhenUsed="1"/>
-    <w:lsdException w:name="Balloon Text" w:semiHidden="1" w:unhideWhenUsed="1"/>
-    <w:lsdException w:name="Table Grid" w:uiPriority="59"/>
-    <w:lsdException w:name="Table Theme" w:semiHidden="1" w:unhideWhenUsed="1"/>
-    <w:lsdException w:name="Placeholder Text" w:semiHidden="1"/>
-    <w:lsdException w:name="No Spacing" w:uiPriority="1" w:qFormat="1"/>
-    <w:lsdException w:name="Light Shading" w:uiPriority="60"/>
-    <w:lsdException w:name="Light List" w:uiPriority="61"/>
-    <w:lsdException w:name="Light Grid" w:uiPriority="62"/>
-    <w:lsdException w:name="Medium Shading 1" w:uiPriority="63"/>
-    <w:lsdException w:name="Medium Shading 2" w:uiPriority="64"/>
-    <w:lsdException w:name="Medium List 1" w:uiPriority="65"/>
-    <w:lsdException w:name="Medium List 2" w:uiPriority="66"/>
-    <w:lsdException w:name="Medium Grid 1" w:uiPriority="67"/>
-    <w:lsdException w:name="Medium Grid 2" w:uiPriority="68"/>
-    <w:lsdException w:name="Medium Grid 3" w:uiPriority="69"/>
-    <w:lsdException w:name="Dark List" w:uiPriority="70"/>
-    <w:lsdException w:name="Colorful Shading" w:uiPriority="71"/>
-    <w:lsdException w:name="Colorful List" w:uiPriority="72"/>
-    <w:lsdException w:name="Colorful Grid" w:uiPriority="73"/>
-    <w:lsdException w:name="Light Shading Accent 1" w:uiPriority="60"/>
-    <w:lsdException w:name="Light List Accent 1" w:uiPriority="61"/>
-    <w:lsdException w:name="Light Grid Accent 1" w:uiPriority="62"/>
-    <w:lsdException w:name="Medium Shading 1 Accent 1" w:uiPriority="63"/>
-    <w:lsdException w:name="Medium Shading 2 Accent 1" w:uiPriority="64"/>
-    <w:lsdException w:name="Medium List 1 Accent 1" w:uiPriority="65"/>
-    <w:lsdException w:name="Revision" w:semiHidden="1"/>
-    <w:lsdException w:name="List Paragraph" w:uiPriority="34" w:qFormat="1"/>
-    <w:lsdException w:name="Quote" w:uiPriority="29" w:qFormat="1"/>
-    <w:lsdException w:name="Intense Quote" w:uiPriority="30" w:qFormat="1"/>
-    <w:lsdException w:name="Medium List 2 Accent 1" w:uiPriority="66"/>
-    <w:lsdException w:name="Medium Grid 1 Accent 1" w:uiPriority="67"/>
-    <w:lsdException w:name="Medium Grid 2 Accent 1" w:uiPriority="68"/>
-    <w:lsdException w:name="Medium Grid 3 Accent 1" w:uiPriority="69"/>
-    <w:lsdException w:name="Dark List Accent 1" w:uiPriority="70"/>
-    <w:lsdException w:name="Colorful Shading Accent 1" w:uiPriority="71"/>
-    <w:lsdException w:name="Colorful List Accent 1" w:uiPriority="72"/>
-    <w:lsdException w:name="Colorful Grid Accent 1" w:uiPriority="73"/>
-    <w:lsdException w:name="Light Shading Accent 2" w:uiPriority="60"/>
-    <w:lsdException w:name="Light List Accent 2" w:uiPriority="61"/>
-    <w:lsdException w:name="Light Grid Accent 2" w:uiPriority="62"/>
-    <w:lsdException w:name="Medium Shading 1 Accent 2" w:uiPriority="63"/>
-    <w:lsdException w:name="Medium Shading 2 Accent 2" w:uiPriority="64"/>
-    <w:lsdException w:name="Medium List 1 Accent 2" w:uiPriority="65"/>
-    <w:lsdException w:name="Medium List 2 Accent 2" w:uiPriority="66"/>
-    <w:lsdException w:name="Medium Grid 1 Accent 2" w:uiPriority="67"/>
-    <w:lsdException w:name="Medium Grid 2 Accent 2" w:uiPriority="68"/>
-    <w:lsdException w:name="Medium Grid 3 Accent 2" w:uiPriority="69"/>
-    <w:lsdException w:name="Dark List Accent 2" w:uiPriority="70"/>
-    <w:lsdException w:name="Colorful Shading Accent 2" w:uiPriority="71"/>
-    <w:lsdException w:name="Colorful List Accent 2" w:uiPriority="72"/>
-    <w:lsdException w:name="Colorful Grid Accent 2" w:uiPriority="73"/>
-    <w:lsdException w:name="Light Shading Accent 3" w:uiPriority="60"/>
-    <w:lsdException w:name="Light List Accent 3" w:uiPriority="61"/>
-    <w:lsdException w:name="Light Grid Accent 3" w:uiPriority="62"/>
-    <w:lsdException w:name="Medium Shading 1 Accent 3" w:uiPriority="63"/>
-    <w:lsdException w:name="Medium Shading 2 Accent 3" w:uiPriority="64"/>
-    <w:lsdException w:name="Medium List 1 Accent 3" w:uiPriority="65"/>
-    <w:lsdException w:name="Medium List 2 Accent 3" w:uiPriority="66"/>
-    <w:lsdException w:name="Medium Grid 1 Accent 3" w:uiPriority="67"/>
-    <w:lsdException w:name="Medium Grid 2 Accent 3" w:uiPriority="68"/>
-    <w:lsdException w:name="Medium Grid 3 Accent 3" w:uiPriority="69"/>
-    <w:lsdException w:name="Dark List Accent 3" w:uiPriority="70"/>
-    <w:lsdException w:name="Colorful Shading Accent 3" w:uiPriority="71"/>
-    <w:lsdException w:name="Colorful List Accent 3" w:uiPriority="72"/>
-    <w:lsdException w:name="Colorful Grid Accent 3" w:uiPriority="73"/>
-    <w:lsdException w:name="Light Shading Accent 4" w:uiPriority="60"/>
-    <w:lsdException w:name="Light List Accent 4" w:uiPriority="61"/>
-    <w:lsdException w:name="Light Grid Accent 4" w:uiPriority="62"/>
-    <w:lsdException w:name="Medium Shading 1 Accent 4" w:uiPriority="63"/>
-    <w:lsdException w:name="Medium Shading 2 Accent 4" w:uiPriority="64"/>
-    <w:lsdException w:name="Medium List 1 Accent 4" w:uiPriority="65"/>
-    <w:lsdException w:name="Medium List 2 Accent 4" w:uiPriority="66"/>
-    <w:lsdException w:name="Medium Grid 1 Accent 4" w:uiPriority="67"/>
-    <w:lsdException w:name="Medium Grid 2 Accent 4" w:uiPriority="68"/>
-    <w:lsdException w:name="Medium Grid 3 Accent 4" w:uiPriority="69"/>
-    <w:lsdException w:name="Dark List Accent 4" w:uiPriority="70"/>
-    <w:lsdException w:name="Colorful Shading Accent 4" w:uiPriority="71"/>
-    <w:lsdException w:name="Colorful List Accent 4" w:uiPriority="72"/>
-    <w:lsdException w:name="Colorful Grid Accent 4" w:uiPriority="73"/>
-    <w:lsdException w:name="Light Shading Accent 5" w:uiPriority="60"/>
-    <w:lsdException w:name="Light List Accent 5" w:uiPriority="61"/>
-    <w:lsdException w:name="Light Grid Accent 5" w:uiPriority="62"/>
-    <w:lsdException w:name="Medium Shading 1 Accent 5" w:uiPriority="63"/>
-    <w:lsdException w:name="Medium Shading 2 Accent 5" w:uiPriority="64"/>
-    <w:lsdException w:name="Medium List 1 Accent 5" w:uiPriority="65"/>
-    <w:lsdException w:name="Medium List 2 Accent 5" w:uiPriority="66"/>
-    <w:lsdException w:name="Medium Grid 1 Accent 5" w:uiPriority="67"/>
-    <w:lsdException w:name="Medium Grid 2 Accent 5" w:uiPriority="68"/>
-    <w:lsdException w:name="Medium Grid 3 Accent 5" w:uiPriority="69"/>
-    <w:lsdException w:name="Dark List Accent 5" w:uiPriority="70"/>
-    <w:lsdException w:name="Colorful Shading Accent 5" w:uiPriority="71"/>
-    <w:lsdException w:name="Colorful List Accent 5" w:uiPriority="72"/>
-    <w:lsdException w:name="Colorful Grid Accent 5" w:uiPriority="73"/>
-    <w:lsdException w:name="Light Shading Accent 6" w:uiPriority="60"/>
-    <w:lsdException w:name="Light List Accent 6" w:uiPriority="61"/>
-    <w:lsdException w:name="Light Grid Accent 6" w:uiPriority="62"/>
-    <w:lsdException w:name="Medium Shading 1 Accent 6" w:uiPriority="63"/>
-    <w:lsdException w:name="Medium Shading 2 Accent 6" w:uiPriority="64"/>
-    <w:lsdException w:name="Medium List 1 Accent 6" w:uiPriority="65"/>
-    <w:lsdException w:name="Medium List 2 Accent 6" w:uiPriority="66"/>
-    <w:lsdException w:name="Medium Grid 1 Accent 6" w:uiPriority="67"/>
-    <w:lsdException w:name="Medium Grid 2 Accent 6" w:uiPriority="68"/>
-    <w:lsdException w:name="Medium Grid 3 Accent 6" w:uiPriority="69"/>
-    <w:lsdException w:name="Dark List Accent 6" w:uiPriority="70"/>
-    <w:lsdException w:name="Colorful Shading Accent 6" w:uiPriority="71"/>
-    <w:lsdException w:name="Colorful List Accent 6" w:uiPriority="72"/>
-    <w:lsdException w:name="Colorful Grid Accent 6" w:uiPriority="73"/>
-    <w:lsdException w:name="Subtle Emphasis" w:uiPriority="19" w:qFormat="1"/>
-    <w:lsdException w:name="Intense Emphasis" w:uiPriority="21" w:qFormat="1"/>
-    <w:lsdException w:name="Subtle Reference" w:uiPriority="31" w:qFormat="1"/>
-    <w:lsdException w:name="Intense Reference" w:uiPriority="32" w:qFormat="1"/>
-    <w:lsdException w:name="Book Title" w:uiPriority="33" w:qFormat="1"/>
-    <w:lsdException w:name="Bibliography" w:semiHidden="1" w:uiPriority="37" w:unhideWhenUsed="1"/>
-    <w:lsdException w:name="TOC Heading" w:semiHidden="1" w:uiPriority="39" w:unhideWhenUsed="1" w:qFormat="1"/>
-    <w:lsdException w:name="Plain Table 1" w:uiPriority="41"/>
-    <w:lsdException w:name="Plain Table 2" w:uiPriority="42"/>
-    <w:lsdException w:name="Plain Table 3" w:uiPriority="43"/>
-    <w:lsdException w:name="Plain Table 4" w:uiPriority="44"/>
-    <w:lsdException w:name="Plain Table 5" w:uiPriority="45"/>
-    <w:lsdException w:name="Grid Table Light" w:uiPriority="40"/>
-    <w:lsdException w:name="Grid Table 1 Light" w:uiPriority="46"/>
-    <w:lsdException w:name="Grid Table 2" w:uiPriority="47"/>
-    <w:lsdException w:name="Grid Table 3" w:uiPriority="48"/>
-    <w:lsdException w:name="Grid Table 4" w:uiPriority="49"/>
-    <w:lsdException w:name="Grid Table 5 Dark" w:uiPriority="50"/>
-    <w:lsdException w:name="Grid Table 6 Colorful" w:uiPriority="51"/>
-    <w:lsdException w:name="Grid Table 7 Colorful" w:uiPriority="52"/>
-    <w:lsdException w:name="Grid Table 1 Light Accent 1" w:uiPriority="46"/>
-    <w:lsdException w:name="Grid Table 2 Accent 1" w:uiPriority="47"/>
-    <w:lsdException w:name="Grid Table 3 Accent 1" w:uiPriority="48"/>
-    <w:lsdException w:name="Grid Table 4 Accent 1" w:uiPriority="49"/>
-    <w:lsdException w:name="Grid Table 5 Dark Accent 1" w:uiPriority="50"/>
-    <w:lsdException w:name="Grid Table 6 Colorful Accent 1" w:uiPriority="51"/>
-    <w:lsdException w:name="Grid Table 7 Colorful Accent 1" w:uiPriority="52"/>
-    <w:lsdException w:name="Grid Table 1 Light Accent 2" w:uiPriority="46"/>
-    <w:lsdException w:name="Grid Table 2 Accent 2" w:uiPriority="47"/>
-    <w:lsdException w:name="Grid Table 3 Accent 2" w:uiPriority="48"/>
-    <w:lsdException w:name="Grid Table 4 Accent 2" w:uiPriority="49"/>
-    <w:lsdException w:name="Grid Table 5 Dark Accent 2" w:uiPriority="50"/>
-    <w:lsdException w:name="Grid Table 6 Colorful Accent 2" w:uiPriority="51"/>
-    <w:lsdException w:name="Grid Table 7 Colorful Accent 2" w:uiPriority="52"/>
-    <w:lsdException w:name="Grid Table 1 Light Accent 3" w:uiPriority="46"/>
-    <w:lsdException w:name="Grid Table 2 Accent 3" w:uiPriority="47"/>
-    <w:lsdException w:name="Grid Table 3 Accent 3" w:uiPriority="48"/>
-    <w:lsdException w:name="Grid Table 4 Accent 3" w:uiPriority="49"/>
-    <w:lsdException w:name="Grid Table 5 Dark Accent 3" w:uiPriority="50"/>
-    <w:lsdException w:name="Grid Table 6 Colorful Accent 3" w:uiPriority="51"/>
-    <w:lsdException w:name="Grid Table 7 Colorful Accent 3" w:uiPriority="52"/>
-    <w:lsdException w:name="Grid Table 1 Light Accent 4" w:uiPriority="46"/>
-    <w:lsdException w:name="Grid Table 2 Accent 4" w:uiPriority="47"/>
-    <w:lsdException w:name="Grid Table 3 Accent 4" w:uiPriority="48"/>
-    <w:lsdException w:name="Grid Table 4 Accent 4" w:uiPriority="49"/>
-    <w:lsdException w:name="Grid Table 5 Dark Accent 4" w:uiPriority="50"/>
-    <w:lsdException w:name="Grid Table 6 Colorful Accent 4" w:uiPriority="51"/>
-    <w:lsdException w:name="Grid Table 7 Colorful Accent 4" w:uiPriority="52"/>
-    <w:lsdException w:name="Grid Table 1 Light Accent 5" w:uiPriority="46"/>
-    <w:lsdException w:name="Grid Table 2 Accent 5" w:uiPriority="47"/>
-    <w:lsdException w:name="Grid Table 3 Accent 5" w:uiPriority="48"/>
-    <w:lsdException w:name="Grid Table 4 Accent 5" w:uiPriority="49"/>
-    <w:lsdException w:name="Grid Table 5 Dark Accent 5" w:uiPriority="50"/>
-    <w:lsdException w:name="Grid Table 6 Colorful Accent 5" w:uiPriority="51"/>
-    <w:lsdException w:name="Grid Table 7 Colorful Accent 5" w:uiPriority="52"/>
-    <w:lsdException w:name="Grid Table 1 Light Accent 6" w:uiPriority="46"/>
-    <w:lsdException w:name="Grid Table 2 Accent 6" w:uiPriority="47"/>
-    <w:lsdException w:name="Grid Table 3 Accent 6" w:uiPriority="48"/>
-    <w:lsdException w:name="Grid Table 4 Accent 6" w:uiPriority="49"/>
-    <w:lsdException w:name="Grid Table 5 Dark Accent 6" w:uiPriority="50"/>
-    <w:lsdException w:name="Grid Table 6 Colorful Accent 6" w:uiPriority="51"/>
-    <w:lsdException w:name="Grid Table 7 Colorful Accent 6" w:uiPriority="52"/>
-    <w:lsdException w:name="List Table 1 Light" w:uiPriority="46"/>
-    <w:lsdException w:name="List Table 2" w:uiPriority="47"/>
-    <w:lsdException w:name="List Table 3" w:uiPriority="48"/>
-    <w:lsdException w:name="List Table 4" w:uiPriority="49"/>
-    <w:lsdException w:name="List Table 5 Dark" w:uiPriority="50"/>
-    <w:lsdException w:name="List Table 6 Colorful" w:uiPriority="51"/>
-    <w:lsdException w:name="List Table 7 Colorful" w:uiPriority="52"/>
-    <w:lsdException w:name="List Table 1 Light Accent 1" w:uiPriority="46"/>
-    <w:lsdException w:name="List Table 2 Accent 1" w:uiPriority="47"/>
-    <w:lsdException w:name="List Table 3 Accent 1" w:uiPriority="48"/>
-    <w:lsdException w:name="List Table 4 Accent 1" w:uiPriority="49"/>
-    <w:lsdException w:name="List Table 5 Dark Accent 1" w:uiPriority="50"/>
-    <w:lsdException w:name="List Table 6 Colorful Accent 1" w:uiPriority="51"/>
-    <w:lsdException w:name="List Table 7 Colorful Accent 1" w:uiPriority="52"/>
-    <w:lsdException w:name="List Table 1 Light Accent 2" w:uiPriority="46"/>
-    <w:lsdException w:name="List Table 2 Accent 2" w:uiPriority="47"/>
-    <w:lsdException w:name="List Table 3 Accent 2" w:uiPriority="48"/>
-    <w:lsdException w:name="List Table 4 Accent 2" w:uiPriority="49"/>
-    <w:lsdException w:name="List Table 5 Dark Accent 2" w:uiPriority="50"/>
-    <w:lsdException w:name="List Table 6 Colorful Accent 2" w:uiPriority="51"/>
-    <w:lsdException w:name="List Table 7 Colorful Accent 2" w:uiPriority="52"/>
-    <w:lsdException w:name="List Table 1 Light Accent 3" w:uiPriority="46"/>
-    <w:lsdException w:name="List Table 2 Accent 3" w:uiPriority="47"/>
-    <w:lsdException w:name="List Table 3 Accent 3" w:uiPriority="48"/>
-    <w:lsdException w:name="List Table 4 Accent 3" w:uiPriority="49"/>
-    <w:lsdException w:name="List Table 5 Dark Accent 3" w:uiPriority="50"/>
-    <w:lsdException w:name="List Table 6 Colorful Accent 3" w:uiPriority="51"/>
-    <w:lsdException w:name="List Table 7 Colorful Accent 3" w:uiPriority="52"/>
-    <w:lsdException w:name="List Table 1 Light Accent 4" w:uiPriority="46"/>
-    <w:lsdException w:name="List Table 2 Accent 4" w:uiPriority="47"/>
-    <w:lsdException w:name="List Table 3 Accent 4" w:uiPriority="48"/>
-    <w:lsdException w:name="List Table 4 Accent 4" w:uiPriority="49"/>
-    <w:lsdException w:name="List Table 5 Dark Accent 4" w:uiPriority="50"/>
-    <w:lsdException w:name="List Table 6 Colorful Accent 4" w:uiPriority="51"/>
-    <w:lsdException w:name="List Table 7 Colorful Accent 4" w:uiPriority="52"/>
-    <w:lsdException w:name="List Table 1 Light Accent 5" w:uiPriority="46"/>
-    <w:lsdException w:name="List Table 2 Accent 5" w:uiPriority="47"/>
-    <w:lsdException w:name="List Table 3 Accent 5" w:uiPriority="48"/>
-    <w:lsdException w:name="List Table 4 Accent 5" w:uiPriority="49"/>
-    <w:lsdException w:name="List Table 5 Dark Accent 5" w:uiPriority="50"/>
-    <w:lsdException w:name="List Table 6 Colorful Accent 5" w:uiPriority="51"/>
-    <w:lsdException w:name="List Table 7 Colorful Accent 5" w:uiPriority="52"/>
-    <w:lsdException w:name="List Table 1 Light Accent 6" w:uiPriority="46"/>
-    <w:lsdException w:name="List Table 2 Accent 6" w:uiPriority="47"/>
-    <w:lsdException w:name="List Table 3 Accent 6" w:uiPriority="48"/>
-    <w:lsdException w:name="List Table 4 Accent 6" w:uiPriority="49"/>
-    <w:lsdException w:name="List Table 5 Dark Accent 6" w:uiPriority="50"/>
-    <w:lsdException w:name="List Table 6 Colorful Accent 6" w:uiPriority="51"/>
-    <w:lsdException w:name="List Table 7 Colorful Accent 6" w:uiPriority="52"/>
+  <w:latentStyles w:defLockedState="0" w:defUIPriority="99" w:defSemiHidden="1" w:defUnhideWhenUsed="1" w:defQFormat="0" w:count="267">
+    <w:lsdException w:name="Normal" w:semiHidden="0" w:uiPriority="0" w:unhideWhenUsed="0" w:qFormat="1"/>
+    <w:lsdException w:name="heading 1" w:semiHidden="0" w:uiPriority="9" w:unhideWhenUsed="0" w:qFormat="1"/>
+    <w:lsdException w:name="heading 2" w:uiPriority="9" w:qFormat="1"/>
+    <w:lsdException w:name="heading 3" w:uiPriority="9" w:qFormat="1"/>
+    <w:lsdException w:name="heading 4" w:uiPriority="9" w:qFormat="1"/>
+    <w:lsdException w:name="heading 5" w:uiPriority="9" w:qFormat="1"/>
+    <w:lsdException w:name="heading 6" w:uiPriority="9" w:qFormat="1"/>
+    <w:lsdException w:name="heading 7" w:uiPriority="9" w:qFormat="1"/>
+    <w:lsdException w:name="heading 8" w:uiPriority="9" w:qFormat="1"/>
+    <w:lsdException w:name="heading 9" w:uiPriority="9" w:qFormat="1"/>
+    <w:lsdException w:name="toc 1" w:uiPriority="39"/>
+    <w:lsdException w:name="toc 2" w:uiPriority="39"/>
+    <w:lsdException w:name="toc 3" w:uiPriority="39"/>
+    <w:lsdException w:name="toc 4" w:uiPriority="39"/>
+    <w:lsdException w:name="toc 5" w:uiPriority="39"/>
+    <w:lsdException w:name="toc 6" w:uiPriority="39"/>
+    <w:lsdException w:name="toc 7" w:uiPriority="39"/>
+    <w:lsdException w:name="toc 8" w:uiPriority="39"/>
+    <w:lsdException w:name="toc 9" w:uiPriority="39"/>
+    <w:lsdException w:name="caption" w:uiPriority="35" w:qFormat="1"/>
+    <w:lsdException w:name="Title" w:semiHidden="0" w:uiPriority="10" w:unhideWhenUsed="0" w:qFormat="1"/>
+    <w:lsdException w:name="Default Paragraph Font" w:uiPriority="1"/>
+    <w:lsdException w:name="Subtitle" w:semiHidden="0" w:uiPriority="11" w:unhideWhenUsed="0" w:qFormat="1"/>
+    <w:lsdException w:name="Strong" w:semiHidden="0" w:uiPriority="22" w:unhideWhenUsed="0" w:qFormat="1"/>
+    <w:lsdException w:name="Emphasis" w:semiHidden="0" w:uiPriority="20" w:unhideWhenUsed="0" w:qFormat="1"/>
+    <w:lsdException w:name="Table Grid" w:semiHidden="0" w:uiPriority="59" w:unhideWhenUsed="0"/>
+    <w:lsdException w:name="Placeholder Text" w:unhideWhenUsed="0"/>
+    <w:lsdException w:name="No Spacing" w:semiHidden="0" w:uiPriority="1" w:unhideWhenUsed="0" w:qFormat="1"/>
+    <w:lsdException w:name="Light Shading" w:semiHidden="0" w:uiPriority="60" w:unhideWhenUsed="0"/>
+    <w:lsdException w:name="Light List" w:semiHidden="0" w:uiPriority="61" w:unhideWhenUsed="0"/>
+    <w:lsdException w:name="Light Grid" w:semiHidden="0" w:uiPriority="62" w:unhideWhenUsed="0"/>
+    <w:lsdException w:name="Medium Shading 1" w:semiHidden="0" w:uiPriority="63" w:unhideWhenUsed="0"/>
+    <w:lsdException w:name="Medium Shading 2" w:semiHidden="0" w:uiPriority="64" w:unhideWhenUsed="0"/>
+    <w:lsdException w:name="Medium List 1" w:semiHidden="0" w:uiPriority="65" w:unhideWhenUsed="0"/>
+    <w:lsdException w:name="Medium List 2" w:semiHidden="0" w:uiPriority="66" w:unhideWhenUsed="0"/>
+    <w:lsdException w:name="Medium Grid 1" w:semiHidden="0" w:uiPriority="67" w:unhideWhenUsed="0"/>
+    <w:lsdException w:name="Medium Grid 2" w:semiHidden="0" w:uiPriority="68" w:unhideWhenUsed="0"/>
+    <w:lsdException w:name="Medium Grid 3" w:semiHidden="0" w:uiPriority="69" w:unhideWhenUsed="0"/>
+    <w:lsdException w:name="Dark List" w:semiHidden="0" w:uiPriority="70" w:unhideWhenUsed="0"/>
+    <w:lsdException w:name="Colorful Shading" w:semiHidden="0" w:uiPriority="71" w:unhideWhenUsed="0"/>
+    <w:lsdException w:name="Colorful List" w:semiHidden="0" w:uiPriority="72" w:unhideWhenUsed="0"/>
+    <w:lsdException w:name="Colorful Grid" w:semiHidden="0" w:uiPriority="73" w:unhideWhenUsed="0"/>
+    <w:lsdException w:name="Light Shading Accent 1" w:semiHidden="0" w:uiPriority="60" w:unhideWhenUsed="0"/>
+    <w:lsdException w:name="Light List Accent 1" w:semiHidden="0" w:uiPriority="61" w:unhideWhenUsed="0"/>
+    <w:lsdException w:name="Light Grid Accent 1" w:semiHidden="0" w:uiPriority="62" w:unhideWhenUsed="0"/>
+    <w:lsdException w:name="Medium Shading 1 Accent 1" w:semiHidden="0" w:uiPriority="63" w:unhideWhenUsed="0"/>
+    <w:lsdException w:name="Medium Shading 2 Accent 1" w:semiHidden="0" w:uiPriority="64" w:unhideWhenUsed="0"/>
+    <w:lsdException w:name="Medium List 1 Accent 1" w:semiHidden="0" w:uiPriority="65" w:unhideWhenUsed="0"/>
+    <w:lsdException w:name="Revision" w:unhideWhenUsed="0"/>
+    <w:lsdException w:name="List Paragraph" w:semiHidden="0" w:uiPriority="34" w:unhideWhenUsed="0" w:qFormat="1"/>
+    <w:lsdException w:name="Quote" w:semiHidden="0" w:uiPriority="29" w:unhideWhenUsed="0" w:qFormat="1"/>
+    <w:lsdException w:name="Intense Quote" w:semiHidden="0" w:uiPriority="30" w:unhideWhenUsed="0" w:qFormat="1"/>
+    <w:lsdException w:name="Medium List 2 Accent 1" w:semiHidden="0" w:uiPriority="66" w:unhideWhenUsed="0"/>
+    <w:lsdException w:name="Medium Grid 1 Accent 1" w:semiHidden="0" w:uiPriority="67" w:unhideWhenUsed="0"/>
+    <w:lsdException w:name="Medium Grid 2 Accent 1" w:semiHidden="0" w:uiPriority="68" w:unhideWhenUsed="0"/>
+    <w:lsdException w:name="Medium Grid 3 Accent 1" w:semiHidden="0" w:uiPriority="69" w:unhideWhenUsed="0"/>
+    <w:lsdException w:name="Dark List Accent 1" w:semiHidden="0" w:uiPriority="70" w:unhideWhenUsed="0"/>
+    <w:lsdException w:name="Colorful Shading Accent 1" w:semiHidden="0" w:uiPriority="71" w:unhideWhenUsed="0"/>
+    <w:lsdException w:name="Colorful List Accent 1" w:semiHidden="0" w:uiPriority="72" w:unhideWhenUsed="0"/>
+    <w:lsdException w:name="Colorful Grid Accent 1" w:semiHidden="0" w:uiPriority="73" w:unhideWhenUsed="0"/>
+    <w:lsdException w:name="Light Shading Accent 2" w:semiHidden="0" w:uiPriority="60" w:unhideWhenUsed="0"/>
+    <w:lsdException w:name="Light List Accent 2" w:semiHidden="0" w:uiPriority="61" w:unhideWhenUsed="0"/>
+    <w:lsdException w:name="Light Grid Accent 2" w:semiHidden="0" w:uiPriority="62" w:unhideWhenUsed="0"/>
+    <w:lsdException w:name="Medium Shading 1 Accent 2" w:semiHidden="0" w:uiPriority="63" w:unhideWhenUsed="0"/>
+    <w:lsdException w:name="Medium Shading 2 Accent 2" w:semiHidden="0" w:uiPriority="64" w:unhideWhenUsed="0"/>
+    <w:lsdException w:name="Medium List 1 Accent 2" w:semiHidden="0" w:uiPriority="65" w:unhideWhenUsed="0"/>
+    <w:lsdException w:name="Medium List 2 Accent 2" w:semiHidden="0" w:uiPriority="66" w:unhideWhenUsed="0"/>
+    <w:lsdException w:name="Medium Grid 1 Accent 2" w:semiHidden="0" w:uiPriority="67" w:unhideWhenUsed="0"/>
+    <w:lsdException w:name="Medium Grid 2 Accent 2" w:semiHidden="0" w:uiPriority="68" w:unhideWhenUsed="0"/>
+    <w:lsdException w:name="Medium Grid 3 Accent 2" w:semiHidden="0" w:uiPriority="69" w:unhideWhenUsed="0"/>
+    <w:lsdException w:name="Dark List Accent 2" w:semiHidden="0" w:uiPriority="70" w:unhideWhenUsed="0"/>
+    <w:lsdException w:name="Colorful Shading Accent 2" w:semiHidden="0" w:uiPriority="71" w:unhideWhenUsed="0"/>
+    <w:lsdException w:name="Colorful List Accent 2" w:semiHidden="0" w:uiPriority="72" w:unhideWhenUsed="0"/>
+    <w:lsdException w:name="Colorful Grid Accent 2" w:semiHidden="0" w:uiPriority="73" w:unhideWhenUsed="0"/>
+    <w:lsdException w:name="Light Shading Accent 3" w:semiHidden="0" w:uiPriority="60" w:unhideWhenUsed="0"/>
+    <w:lsdException w:name="Light List Accent 3" w:semiHidden="0" w:uiPriority="61" w:unhideWhenUsed="0"/>
+    <w:lsdException w:name="Light Grid Accent 3" w:semiHidden="0" w:uiPriority="62" w:unhideWhenUsed="0"/>
+    <w:lsdException w:name="Medium Shading 1 Accent 3" w:semiHidden="0" w:uiPriority="63" w:unhideWhenUsed="0"/>
+    <w:lsdException w:name="Medium Shading 2 Accent 3" w:semiHidden="0" w:uiPriority="64" w:unhideWhenUsed="0"/>
+    <w:lsdException w:name="Medium List 1 Accent 3" w:semiHidden="0" w:uiPriority="65" w:unhideWhenUsed="0"/>
+    <w:lsdException w:name="Medium List 2 Accent 3" w:semiHidden="0" w:uiPriority="66" w:unhideWhenUsed="0"/>
+    <w:lsdException w:name="Medium Grid 1 Accent 3" w:semiHidden="0" w:uiPriority="67" w:unhideWhenUsed="0"/>
+    <w:lsdException w:name="Medium Grid 2 Accent 3" w:semiHidden="0" w:uiPriority="68" w:unhideWhenUsed="0"/>
+    <w:lsdException w:name="Medium Grid 3 Accent 3" w:semiHidden="0" w:uiPriority="69" w:unhideWhenUsed="0"/>
+    <w:lsdException w:name="Dark List Accent 3" w:semiHidden="0" w:uiPriority="70" w:unhideWhenUsed="0"/>
+    <w:lsdException w:name="Colorful Shading Accent 3" w:semiHidden="0" w:uiPriority="71" w:unhideWhenUsed="0"/>
+    <w:lsdException w:name="Colorful List Accent 3" w:semiHidden="0" w:uiPriority="72" w:unhideWhenUsed="0"/>
+    <w:lsdException w:name="Colorful Grid Accent 3" w:semiHidden="0" w:uiPriority="73" w:unhideWhenUsed="0"/>
+    <w:lsdException w:name="Light Shading Accent 4" w:semiHidden="0" w:uiPriority="60" w:unhideWhenUsed="0"/>
+    <w:lsdException w:name="Light List Accent 4" w:semiHidden="0" w:uiPriority="61" w:unhideWhenUsed="0"/>
+    <w:lsdException w:name="Light Grid Accent 4" w:semiHidden="0" w:uiPriority="62" w:unhideWhenUsed="0"/>
+    <w:lsdException w:name="Medium Shading 1 Accent 4" w:semiHidden="0" w:uiPriority="63" w:unhideWhenUsed="0"/>
+    <w:lsdException w:name="Medium Shading 2 Accent 4" w:semiHidden="0" w:uiPriority="64" w:unhideWhenUsed="0"/>
+    <w:lsdException w:name="Medium List 1 Accent 4" w:semiHidden="0" w:uiPriority="65" w:unhideWhenUsed="0"/>
+    <w:lsdException w:name="Medium List 2 Accent 4" w:semiHidden="0" w:uiPriority="66" w:unhideWhenUsed="0"/>
+    <w:lsdException w:name="Medium Grid 1 Accent 4" w:semiHidden="0" w:uiPriority="67" w:unhideWhenUsed="0"/>
+    <w:lsdException w:name="Medium Grid 2 Accent 4" w:semiHidden="0" w:uiPriority="68" w:unhideWhenUsed="0"/>
+    <w:lsdException w:name="Medium Grid 3 Accent 4" w:semiHidden="0" w:uiPriority="69" w:unhideWhenUsed="0"/>
+    <w:lsdException w:name="Dark List Accent 4" w:semiHidden="0" w:uiPriority="70" w:unhideWhenUsed="0"/>
+    <w:lsdException w:name="Colorful Shading Accent 4" w:semiHidden="0" w:uiPriority="71" w:unhideWhenUsed="0"/>
+    <w:lsdException w:name="Colorful List Accent 4" w:semiHidden="0" w:uiPriority="72" w:unhideWhenUsed="0"/>
+    <w:lsdException w:name="Colorful Grid Accent 4" w:semiHidden="0" w:uiPriority="73" w:unhideWhenUsed="0"/>
+    <w:lsdException w:name="Light Shading Accent 5" w:semiHidden="0" w:uiPriority="60" w:unhideWhenUsed="0"/>
+    <w:lsdException w:name="Light List Accent 5" w:semiHidden="0" w:uiPriority="61" w:unhideWhenUsed="0"/>
+    <w:lsdException w:name="Light Grid Accent 5" w:semiHidden="0" w:uiPriority="62" w:unhideWhenUsed="0"/>
+    <w:lsdException w:name="Medium Shading 1 Accent 5" w:semiHidden="0" w:uiPriority="63" w:unhideWhenUsed="0"/>
+    <w:lsdException w:name="Medium Shading 2 Accent 5" w:semiHidden="0" w:uiPriority="64" w:unhideWhenUsed="0"/>
+    <w:lsdException w:name="Medium List 1 Accent 5" w:semiHidden="0" w:uiPriority="65" w:unhideWhenUsed="0"/>
+    <w:lsdException w:name="Medium List 2 Accent 5" w:semiHidden="0" w:uiPriority="66" w:unhideWhenUsed="0"/>
+    <w:lsdException w:name="Medium Grid 1 Accent 5" w:semiHidden="0" w:uiPriority="67" w:unhideWhenUsed="0"/>
+    <w:lsdException w:name="Medium Grid 2 Accent 5" w:semiHidden="0" w:uiPriority="68" w:unhideWhenUsed="0"/>
+    <w:lsdException w:name="Medium Grid 3 Accent 5" w:semiHidden="0" w:uiPriority="69" w:unhideWhenUsed="0"/>
+    <w:lsdException w:name="Dark List Accent 5" w:semiHidden="0" w:uiPriority="70" w:unhideWhenUsed="0"/>
+    <w:lsdException w:name="Colorful Shading Accent 5" w:semiHidden="0" w:uiPriority="71" w:unhideWhenUsed="0"/>
+    <w:lsdException w:name="Colorful List Accent 5" w:semiHidden="0" w:uiPriority="72" w:unhideWhenUsed="0"/>
+    <w:lsdException w:name="Colorful Grid Accent 5" w:semiHidden="0" w:uiPriority="73" w:unhideWhenUsed="0"/>
+    <w:lsdException w:name="Light Shading Accent 6" w:semiHidden="0" w:uiPriority="60" w:unhideWhenUsed="0"/>
+    <w:lsdException w:name="Light List Accent 6" w:semiHidden="0" w:uiPriority="61" w:unhideWhenUsed="0"/>
+    <w:lsdException w:name="Light Grid Accent 6" w:semiHidden="0" w:uiPriority="62" w:unhideWhenUsed="0"/>
+    <w:lsdException w:name="Medium Shading 1 Accent 6" w:semiHidden="0" w:uiPriority="63" w:unhideWhenUsed="0"/>
+    <w:lsdException w:name="Medium Shading 2 Accent 6" w:semiHidden="0" w:uiPriority="64" w:unhideWhenUsed="0"/>
+    <w:lsdException w:name="Medium List 1 Accent 6" w:semiHidden="0" w:uiPriority="65" w:unhideWhenUsed="0"/>
+    <w:lsdException w:name="Medium List 2 Accent 6" w:semiHidden="0" w:uiPriority="66" w:unhideWhenUsed="0"/>
+    <w:lsdException w:name="Medium Grid 1 Accent 6" w:semiHidden="0" w:uiPriority="67" w:unhideWhenUsed="0"/>
+    <w:lsdException w:name="Medium Grid 2 Accent 6" w:semiHidden="0" w:uiPriority="68" w:unhideWhenUsed="0"/>
+    <w:lsdException w:name="Medium Grid 3 Accent 6" w:semiHidden="0" w:uiPriority="69" w:unhideWhenUsed="0"/>
+    <w:lsdException w:name="Dark List Accent 6" w:semiHidden="0" w:uiPriority="70" w:unhideWhenUsed="0"/>
+    <w:lsdException w:name="Colorful Shading Accent 6" w:semiHidden="0" w:uiPriority="71" w:unhideWhenUsed="0"/>
+    <w:lsdException w:name="Colorful List Accent 6" w:semiHidden="0" w:uiPriority="72" w:unhideWhenUsed="0"/>
+    <w:lsdException w:name="Colorful Grid Accent 6" w:semiHidden="0" w:uiPriority="73" w:unhideWhenUsed="0"/>
+    <w:lsdException w:name="Subtle Emphasis" w:semiHidden="0" w:uiPriority="19" w:unhideWhenUsed="0" w:qFormat="1"/>
+    <w:lsdException w:name="Intense Emphasis" w:semiHidden="0" w:uiPriority="21" w:unhideWhenUsed="0" w:qFormat="1"/>
+    <w:lsdException w:name="Subtle Reference" w:semiHidden="0" w:uiPriority="31" w:unhideWhenUsed="0" w:qFormat="1"/>
+    <w:lsdException w:name="Intense Reference" w:semiHidden="0" w:uiPriority="32" w:unhideWhenUsed="0" w:qFormat="1"/>
+    <w:lsdException w:name="Book Title" w:semiHidden="0" w:uiPriority="33" w:unhideWhenUsed="0" w:qFormat="1"/>
+    <w:lsdException w:name="Bibliography" w:uiPriority="37"/>
+    <w:lsdException w:name="TOC Heading" w:uiPriority="39" w:qFormat="1"/>
   </w:latentStyles>
   <w:style w:type="paragraph" w:default="1" w:styleId="Normal">
     <w:name w:val="Normal"/>
@@ -3048,11 +3268,11 @@
       </w:tblCellMar>
     </w:tblPr>
   </w:style>
-  <w:style w:type="paragraph" w:styleId="Puesto">
+  <w:style w:type="paragraph" w:styleId="Ttulo">
     <w:name w:val="Title"/>
     <w:basedOn w:val="Normal"/>
     <w:next w:val="Normal"/>
-    <w:link w:val="PuestoCar"/>
+    <w:link w:val="TtuloCar"/>
     <w:uiPriority w:val="10"/>
     <w:qFormat/>
     <w:rsid w:val="00DD455B"/>
@@ -3077,7 +3297,6 @@
       <w:spacing w:after="0" w:line="240" w:lineRule="auto"/>
     </w:pPr>
     <w:tblPr>
-      <w:tblInd w:w="0" w:type="dxa"/>
       <w:tblBorders>
         <w:top w:val="single" w:sz="4" w:space="0" w:color="auto"/>
         <w:left w:val="single" w:sz="4" w:space="0" w:color="auto"/>
@@ -3086,12 +3305,6 @@
         <w:insideH w:val="single" w:sz="4" w:space="0" w:color="auto"/>
         <w:insideV w:val="single" w:sz="4" w:space="0" w:color="auto"/>
       </w:tblBorders>
-      <w:tblCellMar>
-        <w:top w:w="0" w:type="dxa"/>
-        <w:left w:w="108" w:type="dxa"/>
-        <w:bottom w:w="0" w:type="dxa"/>
-        <w:right w:w="108" w:type="dxa"/>
-      </w:tblCellMar>
     </w:tblPr>
   </w:style>
   <w:style w:type="paragraph" w:styleId="Prrafodelista">
@@ -3105,10 +3318,10 @@
       <w:contextualSpacing/>
     </w:pPr>
   </w:style>
-  <w:style w:type="character" w:customStyle="1" w:styleId="PuestoCar">
-    <w:name w:val="Puesto Car"/>
+  <w:style w:type="character" w:customStyle="1" w:styleId="TtuloCar">
+    <w:name w:val="Título Car"/>
     <w:basedOn w:val="Fuentedeprrafopredeter"/>
-    <w:link w:val="Puesto"/>
+    <w:link w:val="Ttulo"/>
     <w:uiPriority w:val="10"/>
     <w:rsid w:val="00DD455B"/>
     <w:rPr>
@@ -3208,7 +3421,6 @@
     <w:tblPr>
       <w:tblStyleRowBandSize w:val="1"/>
       <w:tblStyleColBandSize w:val="1"/>
-      <w:tblInd w:w="0" w:type="dxa"/>
       <w:tblBorders>
         <w:top w:val="single" w:sz="4" w:space="0" w:color="BDD6EE" w:themeColor="accent5" w:themeTint="66"/>
         <w:left w:val="single" w:sz="4" w:space="0" w:color="BDD6EE" w:themeColor="accent5" w:themeTint="66"/>
@@ -3217,12 +3429,6 @@
         <w:insideH w:val="single" w:sz="4" w:space="0" w:color="BDD6EE" w:themeColor="accent5" w:themeTint="66"/>
         <w:insideV w:val="single" w:sz="4" w:space="0" w:color="BDD6EE" w:themeColor="accent5" w:themeTint="66"/>
       </w:tblBorders>
-      <w:tblCellMar>
-        <w:top w:w="0" w:type="dxa"/>
-        <w:left w:w="108" w:type="dxa"/>
-        <w:bottom w:w="0" w:type="dxa"/>
-        <w:right w:w="108" w:type="dxa"/>
-      </w:tblCellMar>
     </w:tblPr>
     <w:tblStylePr w:type="firstRow">
       <w:rPr>
@@ -3272,7 +3478,6 @@
     <w:tblPr>
       <w:tblStyleRowBandSize w:val="1"/>
       <w:tblStyleColBandSize w:val="1"/>
-      <w:tblInd w:w="0" w:type="dxa"/>
       <w:tblBorders>
         <w:top w:val="single" w:sz="4" w:space="0" w:color="C5E0B3" w:themeColor="accent6" w:themeTint="66"/>
         <w:left w:val="single" w:sz="4" w:space="0" w:color="C5E0B3" w:themeColor="accent6" w:themeTint="66"/>
@@ -3281,12 +3486,6 @@
         <w:insideH w:val="single" w:sz="4" w:space="0" w:color="C5E0B3" w:themeColor="accent6" w:themeTint="66"/>
         <w:insideV w:val="single" w:sz="4" w:space="0" w:color="C5E0B3" w:themeColor="accent6" w:themeTint="66"/>
       </w:tblBorders>
-      <w:tblCellMar>
-        <w:top w:w="0" w:type="dxa"/>
-        <w:left w:w="108" w:type="dxa"/>
-        <w:bottom w:w="0" w:type="dxa"/>
-        <w:right w:w="108" w:type="dxa"/>
-      </w:tblCellMar>
     </w:tblPr>
     <w:tblStylePr w:type="firstRow">
       <w:rPr>
@@ -3351,9 +3550,7 @@
       <w:tblStyleRowBandSize w:val="1"/>
       <w:tblStyleColBandSize w:val="1"/>
       <w:tblCellMar>
-        <w:top w:w="0" w:type="dxa"/>
         <w:left w:w="108" w:type="dxa"/>
-        <w:bottom w:w="0" w:type="dxa"/>
         <w:right w:w="108" w:type="dxa"/>
       </w:tblCellMar>
     </w:tblPr>
@@ -3367,9 +3564,7 @@
       <w:tblStyleRowBandSize w:val="1"/>
       <w:tblStyleColBandSize w:val="1"/>
       <w:tblCellMar>
-        <w:top w:w="0" w:type="dxa"/>
         <w:left w:w="108" w:type="dxa"/>
-        <w:bottom w:w="0" w:type="dxa"/>
         <w:right w:w="108" w:type="dxa"/>
       </w:tblCellMar>
     </w:tblPr>
@@ -3415,9 +3610,7 @@
       <w:tblStyleRowBandSize w:val="1"/>
       <w:tblStyleColBandSize w:val="1"/>
       <w:tblCellMar>
-        <w:top w:w="0" w:type="dxa"/>
         <w:left w:w="108" w:type="dxa"/>
-        <w:bottom w:w="0" w:type="dxa"/>
         <w:right w:w="108" w:type="dxa"/>
       </w:tblCellMar>
     </w:tblPr>
@@ -3463,9 +3656,7 @@
       <w:tblStyleRowBandSize w:val="1"/>
       <w:tblStyleColBandSize w:val="1"/>
       <w:tblCellMar>
-        <w:top w:w="0" w:type="dxa"/>
         <w:left w:w="108" w:type="dxa"/>
-        <w:bottom w:w="0" w:type="dxa"/>
         <w:right w:w="108" w:type="dxa"/>
       </w:tblCellMar>
     </w:tblPr>
@@ -3511,9 +3702,7 @@
       <w:tblStyleRowBandSize w:val="1"/>
       <w:tblStyleColBandSize w:val="1"/>
       <w:tblCellMar>
-        <w:top w:w="0" w:type="dxa"/>
         <w:left w:w="108" w:type="dxa"/>
-        <w:bottom w:w="0" w:type="dxa"/>
         <w:right w:w="108" w:type="dxa"/>
       </w:tblCellMar>
     </w:tblPr>
@@ -3559,9 +3748,7 @@
       <w:tblStyleRowBandSize w:val="1"/>
       <w:tblStyleColBandSize w:val="1"/>
       <w:tblCellMar>
-        <w:top w:w="0" w:type="dxa"/>
         <w:left w:w="108" w:type="dxa"/>
-        <w:bottom w:w="0" w:type="dxa"/>
         <w:right w:w="108" w:type="dxa"/>
       </w:tblCellMar>
     </w:tblPr>
@@ -3643,7 +3830,6 @@
     <w:tblPr>
       <w:tblStyleRowBandSize w:val="1"/>
       <w:tblStyleColBandSize w:val="1"/>
-      <w:tblInd w:w="0" w:type="dxa"/>
       <w:tblBorders>
         <w:top w:val="single" w:sz="8" w:space="0" w:color="FFC000" w:themeColor="accent4"/>
         <w:left w:val="single" w:sz="8" w:space="0" w:color="FFC000" w:themeColor="accent4"/>
@@ -3652,12 +3838,6 @@
         <w:insideH w:val="single" w:sz="8" w:space="0" w:color="FFC000" w:themeColor="accent4"/>
         <w:insideV w:val="single" w:sz="8" w:space="0" w:color="FFC000" w:themeColor="accent4"/>
       </w:tblBorders>
-      <w:tblCellMar>
-        <w:top w:w="0" w:type="dxa"/>
-        <w:left w:w="108" w:type="dxa"/>
-        <w:bottom w:w="0" w:type="dxa"/>
-        <w:right w:w="108" w:type="dxa"/>
-      </w:tblCellMar>
     </w:tblPr>
     <w:tblStylePr w:type="firstRow">
       <w:pPr>
@@ -3762,7 +3942,1007 @@
       </w:tcPr>
     </w:tblStylePr>
   </w:style>
-  <w:style w:type="paragraph" w:styleId="Descripcin">
+  <w:style w:type="paragraph" w:styleId="Epgrafe">
+    <w:name w:val="caption"/>
+    <w:basedOn w:val="Normal"/>
+    <w:next w:val="Normal"/>
+    <w:uiPriority w:val="35"/>
+    <w:unhideWhenUsed/>
+    <w:qFormat/>
+    <w:rsid w:val="004E4B2F"/>
+    <w:pPr>
+      <w:spacing w:after="200" w:line="240" w:lineRule="auto"/>
+    </w:pPr>
+    <w:rPr>
+      <w:i/>
+      <w:iCs/>
+      <w:color w:val="44546A" w:themeColor="text2"/>
+      <w:sz w:val="18"/>
+      <w:szCs w:val="18"/>
+    </w:rPr>
+  </w:style>
+</w:styles>
+</file>
+
+<file path=word/stylesWithEffects.xml><?xml version="1.0" encoding="utf-8"?>
+<w:styles xmlns:wpc="http://schemas.microsoft.com/office/word/2010/wordprocessingCanvas" xmlns:mc="http://schemas.openxmlformats.org/markup-compatibility/2006" xmlns:o="urn:schemas-microsoft-com:office:office" xmlns:r="http://schemas.openxmlformats.org/officeDocument/2006/relationships" xmlns:m="http://schemas.openxmlformats.org/officeDocument/2006/math" xmlns:v="urn:schemas-microsoft-com:vml" xmlns:wp14="http://schemas.microsoft.com/office/word/2010/wordprocessingDrawing" xmlns:wp="http://schemas.openxmlformats.org/drawingml/2006/wordprocessingDrawing" xmlns:w10="urn:schemas-microsoft-com:office:word" xmlns:w="http://schemas.openxmlformats.org/wordprocessingml/2006/main" xmlns:w14="http://schemas.microsoft.com/office/word/2010/wordml" xmlns:wpg="http://schemas.microsoft.com/office/word/2010/wordprocessingGroup" xmlns:wpi="http://schemas.microsoft.com/office/word/2010/wordprocessingInk" xmlns:wne="http://schemas.microsoft.com/office/word/2006/wordml" xmlns:wps="http://schemas.microsoft.com/office/word/2010/wordprocessingShape" mc:Ignorable="w14 wp14">
+  <w:docDefaults>
+    <w:rPrDefault>
+      <w:rPr>
+        <w:rFonts w:ascii="Arial" w:eastAsia="Arial" w:hAnsi="Arial" w:cs="Arial"/>
+        <w:sz w:val="22"/>
+        <w:szCs w:val="22"/>
+        <w:lang w:val="es-MX" w:eastAsia="ja-JP" w:bidi="ar-SA"/>
+      </w:rPr>
+    </w:rPrDefault>
+    <w:pPrDefault>
+      <w:pPr>
+        <w:spacing w:after="160" w:line="259" w:lineRule="auto"/>
+        <w:jc w:val="both"/>
+      </w:pPr>
+    </w:pPrDefault>
+  </w:docDefaults>
+  <w:latentStyles w:defLockedState="0" w:defUIPriority="99" w:defSemiHidden="1" w:defUnhideWhenUsed="1" w:defQFormat="0" w:count="267">
+    <w:lsdException w:name="Normal" w:semiHidden="0" w:uiPriority="0" w:unhideWhenUsed="0" w:qFormat="1"/>
+    <w:lsdException w:name="heading 1" w:semiHidden="0" w:uiPriority="9" w:unhideWhenUsed="0" w:qFormat="1"/>
+    <w:lsdException w:name="heading 2" w:uiPriority="9" w:qFormat="1"/>
+    <w:lsdException w:name="heading 3" w:uiPriority="9" w:qFormat="1"/>
+    <w:lsdException w:name="heading 4" w:uiPriority="9" w:qFormat="1"/>
+    <w:lsdException w:name="heading 5" w:uiPriority="9" w:qFormat="1"/>
+    <w:lsdException w:name="heading 6" w:uiPriority="9" w:qFormat="1"/>
+    <w:lsdException w:name="heading 7" w:uiPriority="9" w:qFormat="1"/>
+    <w:lsdException w:name="heading 8" w:uiPriority="9" w:qFormat="1"/>
+    <w:lsdException w:name="heading 9" w:uiPriority="9" w:qFormat="1"/>
+    <w:lsdException w:name="toc 1" w:uiPriority="39"/>
+    <w:lsdException w:name="toc 2" w:uiPriority="39"/>
+    <w:lsdException w:name="toc 3" w:uiPriority="39"/>
+    <w:lsdException w:name="toc 4" w:uiPriority="39"/>
+    <w:lsdException w:name="toc 5" w:uiPriority="39"/>
+    <w:lsdException w:name="toc 6" w:uiPriority="39"/>
+    <w:lsdException w:name="toc 7" w:uiPriority="39"/>
+    <w:lsdException w:name="toc 8" w:uiPriority="39"/>
+    <w:lsdException w:name="toc 9" w:uiPriority="39"/>
+    <w:lsdException w:name="caption" w:uiPriority="35" w:qFormat="1"/>
+    <w:lsdException w:name="Title" w:semiHidden="0" w:uiPriority="10" w:unhideWhenUsed="0" w:qFormat="1"/>
+    <w:lsdException w:name="Default Paragraph Font" w:uiPriority="1"/>
+    <w:lsdException w:name="Subtitle" w:semiHidden="0" w:uiPriority="11" w:unhideWhenUsed="0" w:qFormat="1"/>
+    <w:lsdException w:name="Strong" w:semiHidden="0" w:uiPriority="22" w:unhideWhenUsed="0" w:qFormat="1"/>
+    <w:lsdException w:name="Emphasis" w:semiHidden="0" w:uiPriority="20" w:unhideWhenUsed="0" w:qFormat="1"/>
+    <w:lsdException w:name="Table Grid" w:semiHidden="0" w:uiPriority="59" w:unhideWhenUsed="0"/>
+    <w:lsdException w:name="Placeholder Text" w:unhideWhenUsed="0"/>
+    <w:lsdException w:name="No Spacing" w:semiHidden="0" w:uiPriority="1" w:unhideWhenUsed="0" w:qFormat="1"/>
+    <w:lsdException w:name="Light Shading" w:semiHidden="0" w:uiPriority="60" w:unhideWhenUsed="0"/>
+    <w:lsdException w:name="Light List" w:semiHidden="0" w:uiPriority="61" w:unhideWhenUsed="0"/>
+    <w:lsdException w:name="Light Grid" w:semiHidden="0" w:uiPriority="62" w:unhideWhenUsed="0"/>
+    <w:lsdException w:name="Medium Shading 1" w:semiHidden="0" w:uiPriority="63" w:unhideWhenUsed="0"/>
+    <w:lsdException w:name="Medium Shading 2" w:semiHidden="0" w:uiPriority="64" w:unhideWhenUsed="0"/>
+    <w:lsdException w:name="Medium List 1" w:semiHidden="0" w:uiPriority="65" w:unhideWhenUsed="0"/>
+    <w:lsdException w:name="Medium List 2" w:semiHidden="0" w:uiPriority="66" w:unhideWhenUsed="0"/>
+    <w:lsdException w:name="Medium Grid 1" w:semiHidden="0" w:uiPriority="67" w:unhideWhenUsed="0"/>
+    <w:lsdException w:name="Medium Grid 2" w:semiHidden="0" w:uiPriority="68" w:unhideWhenUsed="0"/>
+    <w:lsdException w:name="Medium Grid 3" w:semiHidden="0" w:uiPriority="69" w:unhideWhenUsed="0"/>
+    <w:lsdException w:name="Dark List" w:semiHidden="0" w:uiPriority="70" w:unhideWhenUsed="0"/>
+    <w:lsdException w:name="Colorful Shading" w:semiHidden="0" w:uiPriority="71" w:unhideWhenUsed="0"/>
+    <w:lsdException w:name="Colorful List" w:semiHidden="0" w:uiPriority="72" w:unhideWhenUsed="0"/>
+    <w:lsdException w:name="Colorful Grid" w:semiHidden="0" w:uiPriority="73" w:unhideWhenUsed="0"/>
+    <w:lsdException w:name="Light Shading Accent 1" w:semiHidden="0" w:uiPriority="60" w:unhideWhenUsed="0"/>
+    <w:lsdException w:name="Light List Accent 1" w:semiHidden="0" w:uiPriority="61" w:unhideWhenUsed="0"/>
+    <w:lsdException w:name="Light Grid Accent 1" w:semiHidden="0" w:uiPriority="62" w:unhideWhenUsed="0"/>
+    <w:lsdException w:name="Medium Shading 1 Accent 1" w:semiHidden="0" w:uiPriority="63" w:unhideWhenUsed="0"/>
+    <w:lsdException w:name="Medium Shading 2 Accent 1" w:semiHidden="0" w:uiPriority="64" w:unhideWhenUsed="0"/>
+    <w:lsdException w:name="Medium List 1 Accent 1" w:semiHidden="0" w:uiPriority="65" w:unhideWhenUsed="0"/>
+    <w:lsdException w:name="Revision" w:unhideWhenUsed="0"/>
+    <w:lsdException w:name="List Paragraph" w:semiHidden="0" w:uiPriority="34" w:unhideWhenUsed="0" w:qFormat="1"/>
+    <w:lsdException w:name="Quote" w:semiHidden="0" w:uiPriority="29" w:unhideWhenUsed="0" w:qFormat="1"/>
+    <w:lsdException w:name="Intense Quote" w:semiHidden="0" w:uiPriority="30" w:unhideWhenUsed="0" w:qFormat="1"/>
+    <w:lsdException w:name="Medium List 2 Accent 1" w:semiHidden="0" w:uiPriority="66" w:unhideWhenUsed="0"/>
+    <w:lsdException w:name="Medium Grid 1 Accent 1" w:semiHidden="0" w:uiPriority="67" w:unhideWhenUsed="0"/>
+    <w:lsdException w:name="Medium Grid 2 Accent 1" w:semiHidden="0" w:uiPriority="68" w:unhideWhenUsed="0"/>
+    <w:lsdException w:name="Medium Grid 3 Accent 1" w:semiHidden="0" w:uiPriority="69" w:unhideWhenUsed="0"/>
+    <w:lsdException w:name="Dark List Accent 1" w:semiHidden="0" w:uiPriority="70" w:unhideWhenUsed="0"/>
+    <w:lsdException w:name="Colorful Shading Accent 1" w:semiHidden="0" w:uiPriority="71" w:unhideWhenUsed="0"/>
+    <w:lsdException w:name="Colorful List Accent 1" w:semiHidden="0" w:uiPriority="72" w:unhideWhenUsed="0"/>
+    <w:lsdException w:name="Colorful Grid Accent 1" w:semiHidden="0" w:uiPriority="73" w:unhideWhenUsed="0"/>
+    <w:lsdException w:name="Light Shading Accent 2" w:semiHidden="0" w:uiPriority="60" w:unhideWhenUsed="0"/>
+    <w:lsdException w:name="Light List Accent 2" w:semiHidden="0" w:uiPriority="61" w:unhideWhenUsed="0"/>
+    <w:lsdException w:name="Light Grid Accent 2" w:semiHidden="0" w:uiPriority="62" w:unhideWhenUsed="0"/>
+    <w:lsdException w:name="Medium Shading 1 Accent 2" w:semiHidden="0" w:uiPriority="63" w:unhideWhenUsed="0"/>
+    <w:lsdException w:name="Medium Shading 2 Accent 2" w:semiHidden="0" w:uiPriority="64" w:unhideWhenUsed="0"/>
+    <w:lsdException w:name="Medium List 1 Accent 2" w:semiHidden="0" w:uiPriority="65" w:unhideWhenUsed="0"/>
+    <w:lsdException w:name="Medium List 2 Accent 2" w:semiHidden="0" w:uiPriority="66" w:unhideWhenUsed="0"/>
+    <w:lsdException w:name="Medium Grid 1 Accent 2" w:semiHidden="0" w:uiPriority="67" w:unhideWhenUsed="0"/>
+    <w:lsdException w:name="Medium Grid 2 Accent 2" w:semiHidden="0" w:uiPriority="68" w:unhideWhenUsed="0"/>
+    <w:lsdException w:name="Medium Grid 3 Accent 2" w:semiHidden="0" w:uiPriority="69" w:unhideWhenUsed="0"/>
+    <w:lsdException w:name="Dark List Accent 2" w:semiHidden="0" w:uiPriority="70" w:unhideWhenUsed="0"/>
+    <w:lsdException w:name="Colorful Shading Accent 2" w:semiHidden="0" w:uiPriority="71" w:unhideWhenUsed="0"/>
+    <w:lsdException w:name="Colorful List Accent 2" w:semiHidden="0" w:uiPriority="72" w:unhideWhenUsed="0"/>
+    <w:lsdException w:name="Colorful Grid Accent 2" w:semiHidden="0" w:uiPriority="73" w:unhideWhenUsed="0"/>
+    <w:lsdException w:name="Light Shading Accent 3" w:semiHidden="0" w:uiPriority="60" w:unhideWhenUsed="0"/>
+    <w:lsdException w:name="Light List Accent 3" w:semiHidden="0" w:uiPriority="61" w:unhideWhenUsed="0"/>
+    <w:lsdException w:name="Light Grid Accent 3" w:semiHidden="0" w:uiPriority="62" w:unhideWhenUsed="0"/>
+    <w:lsdException w:name="Medium Shading 1 Accent 3" w:semiHidden="0" w:uiPriority="63" w:unhideWhenUsed="0"/>
+    <w:lsdException w:name="Medium Shading 2 Accent 3" w:semiHidden="0" w:uiPriority="64" w:unhideWhenUsed="0"/>
+    <w:lsdException w:name="Medium List 1 Accent 3" w:semiHidden="0" w:uiPriority="65" w:unhideWhenUsed="0"/>
+    <w:lsdException w:name="Medium List 2 Accent 3" w:semiHidden="0" w:uiPriority="66" w:unhideWhenUsed="0"/>
+    <w:lsdException w:name="Medium Grid 1 Accent 3" w:semiHidden="0" w:uiPriority="67" w:unhideWhenUsed="0"/>
+    <w:lsdException w:name="Medium Grid 2 Accent 3" w:semiHidden="0" w:uiPriority="68" w:unhideWhenUsed="0"/>
+    <w:lsdException w:name="Medium Grid 3 Accent 3" w:semiHidden="0" w:uiPriority="69" w:unhideWhenUsed="0"/>
+    <w:lsdException w:name="Dark List Accent 3" w:semiHidden="0" w:uiPriority="70" w:unhideWhenUsed="0"/>
+    <w:lsdException w:name="Colorful Shading Accent 3" w:semiHidden="0" w:uiPriority="71" w:unhideWhenUsed="0"/>
+    <w:lsdException w:name="Colorful List Accent 3" w:semiHidden="0" w:uiPriority="72" w:unhideWhenUsed="0"/>
+    <w:lsdException w:name="Colorful Grid Accent 3" w:semiHidden="0" w:uiPriority="73" w:unhideWhenUsed="0"/>
+    <w:lsdException w:name="Light Shading Accent 4" w:semiHidden="0" w:uiPriority="60" w:unhideWhenUsed="0"/>
+    <w:lsdException w:name="Light List Accent 4" w:semiHidden="0" w:uiPriority="61" w:unhideWhenUsed="0"/>
+    <w:lsdException w:name="Light Grid Accent 4" w:semiHidden="0" w:uiPriority="62" w:unhideWhenUsed="0"/>
+    <w:lsdException w:name="Medium Shading 1 Accent 4" w:semiHidden="0" w:uiPriority="63" w:unhideWhenUsed="0"/>
+    <w:lsdException w:name="Medium Shading 2 Accent 4" w:semiHidden="0" w:uiPriority="64" w:unhideWhenUsed="0"/>
+    <w:lsdException w:name="Medium List 1 Accent 4" w:semiHidden="0" w:uiPriority="65" w:unhideWhenUsed="0"/>
+    <w:lsdException w:name="Medium List 2 Accent 4" w:semiHidden="0" w:uiPriority="66" w:unhideWhenUsed="0"/>
+    <w:lsdException w:name="Medium Grid 1 Accent 4" w:semiHidden="0" w:uiPriority="67" w:unhideWhenUsed="0"/>
+    <w:lsdException w:name="Medium Grid 2 Accent 4" w:semiHidden="0" w:uiPriority="68" w:unhideWhenUsed="0"/>
+    <w:lsdException w:name="Medium Grid 3 Accent 4" w:semiHidden="0" w:uiPriority="69" w:unhideWhenUsed="0"/>
+    <w:lsdException w:name="Dark List Accent 4" w:semiHidden="0" w:uiPriority="70" w:unhideWhenUsed="0"/>
+    <w:lsdException w:name="Colorful Shading Accent 4" w:semiHidden="0" w:uiPriority="71" w:unhideWhenUsed="0"/>
+    <w:lsdException w:name="Colorful List Accent 4" w:semiHidden="0" w:uiPriority="72" w:unhideWhenUsed="0"/>
+    <w:lsdException w:name="Colorful Grid Accent 4" w:semiHidden="0" w:uiPriority="73" w:unhideWhenUsed="0"/>
+    <w:lsdException w:name="Light Shading Accent 5" w:semiHidden="0" w:uiPriority="60" w:unhideWhenUsed="0"/>
+    <w:lsdException w:name="Light List Accent 5" w:semiHidden="0" w:uiPriority="61" w:unhideWhenUsed="0"/>
+    <w:lsdException w:name="Light Grid Accent 5" w:semiHidden="0" w:uiPriority="62" w:unhideWhenUsed="0"/>
+    <w:lsdException w:name="Medium Shading 1 Accent 5" w:semiHidden="0" w:uiPriority="63" w:unhideWhenUsed="0"/>
+    <w:lsdException w:name="Medium Shading 2 Accent 5" w:semiHidden="0" w:uiPriority="64" w:unhideWhenUsed="0"/>
+    <w:lsdException w:name="Medium List 1 Accent 5" w:semiHidden="0" w:uiPriority="65" w:unhideWhenUsed="0"/>
+    <w:lsdException w:name="Medium List 2 Accent 5" w:semiHidden="0" w:uiPriority="66" w:unhideWhenUsed="0"/>
+    <w:lsdException w:name="Medium Grid 1 Accent 5" w:semiHidden="0" w:uiPriority="67" w:unhideWhenUsed="0"/>
+    <w:lsdException w:name="Medium Grid 2 Accent 5" w:semiHidden="0" w:uiPriority="68" w:unhideWhenUsed="0"/>
+    <w:lsdException w:name="Medium Grid 3 Accent 5" w:semiHidden="0" w:uiPriority="69" w:unhideWhenUsed="0"/>
+    <w:lsdException w:name="Dark List Accent 5" w:semiHidden="0" w:uiPriority="70" w:unhideWhenUsed="0"/>
+    <w:lsdException w:name="Colorful Shading Accent 5" w:semiHidden="0" w:uiPriority="71" w:unhideWhenUsed="0"/>
+    <w:lsdException w:name="Colorful List Accent 5" w:semiHidden="0" w:uiPriority="72" w:unhideWhenUsed="0"/>
+    <w:lsdException w:name="Colorful Grid Accent 5" w:semiHidden="0" w:uiPriority="73" w:unhideWhenUsed="0"/>
+    <w:lsdException w:name="Light Shading Accent 6" w:semiHidden="0" w:uiPriority="60" w:unhideWhenUsed="0"/>
+    <w:lsdException w:name="Light List Accent 6" w:semiHidden="0" w:uiPriority="61" w:unhideWhenUsed="0"/>
+    <w:lsdException w:name="Light Grid Accent 6" w:semiHidden="0" w:uiPriority="62" w:unhideWhenUsed="0"/>
+    <w:lsdException w:name="Medium Shading 1 Accent 6" w:semiHidden="0" w:uiPriority="63" w:unhideWhenUsed="0"/>
+    <w:lsdException w:name="Medium Shading 2 Accent 6" w:semiHidden="0" w:uiPriority="64" w:unhideWhenUsed="0"/>
+    <w:lsdException w:name="Medium List 1 Accent 6" w:semiHidden="0" w:uiPriority="65" w:unhideWhenUsed="0"/>
+    <w:lsdException w:name="Medium List 2 Accent 6" w:semiHidden="0" w:uiPriority="66" w:unhideWhenUsed="0"/>
+    <w:lsdException w:name="Medium Grid 1 Accent 6" w:semiHidden="0" w:uiPriority="67" w:unhideWhenUsed="0"/>
+    <w:lsdException w:name="Medium Grid 2 Accent 6" w:semiHidden="0" w:uiPriority="68" w:unhideWhenUsed="0"/>
+    <w:lsdException w:name="Medium Grid 3 Accent 6" w:semiHidden="0" w:uiPriority="69" w:unhideWhenUsed="0"/>
+    <w:lsdException w:name="Dark List Accent 6" w:semiHidden="0" w:uiPriority="70" w:unhideWhenUsed="0"/>
+    <w:lsdException w:name="Colorful Shading Accent 6" w:semiHidden="0" w:uiPriority="71" w:unhideWhenUsed="0"/>
+    <w:lsdException w:name="Colorful List Accent 6" w:semiHidden="0" w:uiPriority="72" w:unhideWhenUsed="0"/>
+    <w:lsdException w:name="Colorful Grid Accent 6" w:semiHidden="0" w:uiPriority="73" w:unhideWhenUsed="0"/>
+    <w:lsdException w:name="Subtle Emphasis" w:semiHidden="0" w:uiPriority="19" w:unhideWhenUsed="0" w:qFormat="1"/>
+    <w:lsdException w:name="Intense Emphasis" w:semiHidden="0" w:uiPriority="21" w:unhideWhenUsed="0" w:qFormat="1"/>
+    <w:lsdException w:name="Subtle Reference" w:semiHidden="0" w:uiPriority="31" w:unhideWhenUsed="0" w:qFormat="1"/>
+    <w:lsdException w:name="Intense Reference" w:semiHidden="0" w:uiPriority="32" w:unhideWhenUsed="0" w:qFormat="1"/>
+    <w:lsdException w:name="Book Title" w:semiHidden="0" w:uiPriority="33" w:unhideWhenUsed="0" w:qFormat="1"/>
+    <w:lsdException w:name="Bibliography" w:uiPriority="37"/>
+    <w:lsdException w:name="TOC Heading" w:uiPriority="39" w:qFormat="1"/>
+  </w:latentStyles>
+  <w:style w:type="paragraph" w:default="1" w:styleId="Normal">
+    <w:name w:val="Normal"/>
+    <w:qFormat/>
+  </w:style>
+  <w:style w:type="paragraph" w:styleId="Ttulo1">
+    <w:name w:val="heading 1"/>
+    <w:basedOn w:val="Normal"/>
+    <w:next w:val="Normal"/>
+    <w:link w:val="Ttulo1Car"/>
+    <w:uiPriority w:val="9"/>
+    <w:qFormat/>
+    <w:rsid w:val="00DD455B"/>
+    <w:pPr>
+      <w:keepNext/>
+      <w:keepLines/>
+      <w:spacing w:before="240" w:after="0"/>
+      <w:outlineLvl w:val="0"/>
+    </w:pPr>
+    <w:rPr>
+      <w:rFonts w:asciiTheme="majorHAnsi" w:eastAsiaTheme="majorEastAsia" w:hAnsiTheme="majorHAnsi" w:cstheme="majorBidi"/>
+      <w:color w:val="2F5496" w:themeColor="accent1" w:themeShade="BF"/>
+      <w:sz w:val="32"/>
+      <w:szCs w:val="32"/>
+    </w:rPr>
+  </w:style>
+  <w:style w:type="paragraph" w:styleId="Ttulo2">
+    <w:name w:val="heading 2"/>
+    <w:basedOn w:val="Normal"/>
+    <w:next w:val="Normal"/>
+    <w:link w:val="Ttulo2Car"/>
+    <w:uiPriority w:val="9"/>
+    <w:unhideWhenUsed/>
+    <w:qFormat/>
+    <w:rsid w:val="00DD455B"/>
+    <w:pPr>
+      <w:keepNext/>
+      <w:keepLines/>
+      <w:spacing w:before="40" w:after="0"/>
+      <w:outlineLvl w:val="1"/>
+    </w:pPr>
+    <w:rPr>
+      <w:rFonts w:asciiTheme="majorHAnsi" w:eastAsiaTheme="majorEastAsia" w:hAnsiTheme="majorHAnsi" w:cstheme="majorBidi"/>
+      <w:color w:val="2F5496" w:themeColor="accent1" w:themeShade="BF"/>
+      <w:sz w:val="26"/>
+      <w:szCs w:val="26"/>
+    </w:rPr>
+  </w:style>
+  <w:style w:type="paragraph" w:styleId="Ttulo3">
+    <w:name w:val="heading 3"/>
+    <w:basedOn w:val="Normal"/>
+    <w:next w:val="Normal"/>
+    <w:pPr>
+      <w:keepNext/>
+      <w:keepLines/>
+      <w:spacing w:before="280" w:after="80"/>
+      <w:outlineLvl w:val="2"/>
+    </w:pPr>
+    <w:rPr>
+      <w:b/>
+      <w:sz w:val="28"/>
+      <w:szCs w:val="28"/>
+    </w:rPr>
+  </w:style>
+  <w:style w:type="paragraph" w:styleId="Ttulo4">
+    <w:name w:val="heading 4"/>
+    <w:basedOn w:val="Normal"/>
+    <w:next w:val="Normal"/>
+    <w:pPr>
+      <w:keepNext/>
+      <w:keepLines/>
+      <w:spacing w:before="240" w:after="40"/>
+      <w:outlineLvl w:val="3"/>
+    </w:pPr>
+    <w:rPr>
+      <w:b/>
+      <w:sz w:val="24"/>
+      <w:szCs w:val="24"/>
+    </w:rPr>
+  </w:style>
+  <w:style w:type="paragraph" w:styleId="Ttulo5">
+    <w:name w:val="heading 5"/>
+    <w:basedOn w:val="Normal"/>
+    <w:next w:val="Normal"/>
+    <w:pPr>
+      <w:keepNext/>
+      <w:keepLines/>
+      <w:spacing w:before="220" w:after="40"/>
+      <w:outlineLvl w:val="4"/>
+    </w:pPr>
+    <w:rPr>
+      <w:b/>
+    </w:rPr>
+  </w:style>
+  <w:style w:type="paragraph" w:styleId="Ttulo6">
+    <w:name w:val="heading 6"/>
+    <w:basedOn w:val="Normal"/>
+    <w:next w:val="Normal"/>
+    <w:pPr>
+      <w:keepNext/>
+      <w:keepLines/>
+      <w:spacing w:before="200" w:after="40"/>
+      <w:outlineLvl w:val="5"/>
+    </w:pPr>
+    <w:rPr>
+      <w:b/>
+      <w:sz w:val="20"/>
+      <w:szCs w:val="20"/>
+    </w:rPr>
+  </w:style>
+  <w:style w:type="character" w:default="1" w:styleId="Fuentedeprrafopredeter">
+    <w:name w:val="Default Paragraph Font"/>
+    <w:uiPriority w:val="1"/>
+    <w:semiHidden/>
+    <w:unhideWhenUsed/>
+  </w:style>
+  <w:style w:type="table" w:default="1" w:styleId="Tablanormal">
+    <w:name w:val="Normal Table"/>
+    <w:uiPriority w:val="99"/>
+    <w:semiHidden/>
+    <w:unhideWhenUsed/>
+    <w:tblPr>
+      <w:tblInd w:w="0" w:type="dxa"/>
+      <w:tblCellMar>
+        <w:top w:w="0" w:type="dxa"/>
+        <w:left w:w="108" w:type="dxa"/>
+        <w:bottom w:w="0" w:type="dxa"/>
+        <w:right w:w="108" w:type="dxa"/>
+      </w:tblCellMar>
+    </w:tblPr>
+  </w:style>
+  <w:style w:type="numbering" w:default="1" w:styleId="Sinlista">
+    <w:name w:val="No List"/>
+    <w:uiPriority w:val="99"/>
+    <w:semiHidden/>
+    <w:unhideWhenUsed/>
+  </w:style>
+  <w:style w:type="table" w:customStyle="1" w:styleId="TableNormal">
+    <w:name w:val="Table Normal"/>
+    <w:tblPr>
+      <w:tblCellMar>
+        <w:top w:w="0" w:type="dxa"/>
+        <w:left w:w="0" w:type="dxa"/>
+        <w:bottom w:w="0" w:type="dxa"/>
+        <w:right w:w="0" w:type="dxa"/>
+      </w:tblCellMar>
+    </w:tblPr>
+  </w:style>
+  <w:style w:type="paragraph" w:styleId="Ttulo">
+    <w:name w:val="Title"/>
+    <w:basedOn w:val="Normal"/>
+    <w:next w:val="Normal"/>
+    <w:link w:val="TtuloCar"/>
+    <w:uiPriority w:val="10"/>
+    <w:qFormat/>
+    <w:rsid w:val="00DD455B"/>
+    <w:pPr>
+      <w:spacing w:after="0" w:line="240" w:lineRule="auto"/>
+      <w:contextualSpacing/>
+    </w:pPr>
+    <w:rPr>
+      <w:rFonts w:asciiTheme="majorHAnsi" w:eastAsiaTheme="majorEastAsia" w:hAnsiTheme="majorHAnsi" w:cstheme="majorBidi"/>
+      <w:spacing w:val="-10"/>
+      <w:kern w:val="28"/>
+      <w:sz w:val="56"/>
+      <w:szCs w:val="56"/>
+    </w:rPr>
+  </w:style>
+  <w:style w:type="table" w:styleId="Tablaconcuadrcula">
+    <w:name w:val="Table Grid"/>
+    <w:basedOn w:val="Tablanormal"/>
+    <w:uiPriority w:val="39"/>
+    <w:rsid w:val="00067A96"/>
+    <w:pPr>
+      <w:spacing w:after="0" w:line="240" w:lineRule="auto"/>
+    </w:pPr>
+    <w:tblPr>
+      <w:tblBorders>
+        <w:top w:val="single" w:sz="4" w:space="0" w:color="auto"/>
+        <w:left w:val="single" w:sz="4" w:space="0" w:color="auto"/>
+        <w:bottom w:val="single" w:sz="4" w:space="0" w:color="auto"/>
+        <w:right w:val="single" w:sz="4" w:space="0" w:color="auto"/>
+        <w:insideH w:val="single" w:sz="4" w:space="0" w:color="auto"/>
+        <w:insideV w:val="single" w:sz="4" w:space="0" w:color="auto"/>
+      </w:tblBorders>
+    </w:tblPr>
+  </w:style>
+  <w:style w:type="paragraph" w:styleId="Prrafodelista">
+    <w:name w:val="List Paragraph"/>
+    <w:basedOn w:val="Normal"/>
+    <w:uiPriority w:val="34"/>
+    <w:qFormat/>
+    <w:rsid w:val="00067A96"/>
+    <w:pPr>
+      <w:ind w:left="720"/>
+      <w:contextualSpacing/>
+    </w:pPr>
+  </w:style>
+  <w:style w:type="character" w:customStyle="1" w:styleId="TtuloCar">
+    <w:name w:val="Título Car"/>
+    <w:basedOn w:val="Fuentedeprrafopredeter"/>
+    <w:link w:val="Ttulo"/>
+    <w:uiPriority w:val="10"/>
+    <w:rsid w:val="00DD455B"/>
+    <w:rPr>
+      <w:rFonts w:asciiTheme="majorHAnsi" w:eastAsiaTheme="majorEastAsia" w:hAnsiTheme="majorHAnsi" w:cstheme="majorBidi"/>
+      <w:spacing w:val="-10"/>
+      <w:kern w:val="28"/>
+      <w:sz w:val="56"/>
+      <w:szCs w:val="56"/>
+    </w:rPr>
+  </w:style>
+  <w:style w:type="character" w:customStyle="1" w:styleId="Ttulo1Car">
+    <w:name w:val="Título 1 Car"/>
+    <w:basedOn w:val="Fuentedeprrafopredeter"/>
+    <w:link w:val="Ttulo1"/>
+    <w:uiPriority w:val="9"/>
+    <w:rsid w:val="00DD455B"/>
+    <w:rPr>
+      <w:rFonts w:asciiTheme="majorHAnsi" w:eastAsiaTheme="majorEastAsia" w:hAnsiTheme="majorHAnsi" w:cstheme="majorBidi"/>
+      <w:color w:val="2F5496" w:themeColor="accent1" w:themeShade="BF"/>
+      <w:sz w:val="32"/>
+      <w:szCs w:val="32"/>
+    </w:rPr>
+  </w:style>
+  <w:style w:type="paragraph" w:styleId="TtulodeTDC">
+    <w:name w:val="TOC Heading"/>
+    <w:basedOn w:val="Ttulo1"/>
+    <w:next w:val="Normal"/>
+    <w:uiPriority w:val="39"/>
+    <w:unhideWhenUsed/>
+    <w:qFormat/>
+    <w:rsid w:val="00DD455B"/>
+    <w:pPr>
+      <w:jc w:val="left"/>
+      <w:outlineLvl w:val="9"/>
+    </w:pPr>
+    <w:rPr>
+      <w:lang w:eastAsia="es-MX"/>
+    </w:rPr>
+  </w:style>
+  <w:style w:type="paragraph" w:styleId="TDC1">
+    <w:name w:val="toc 1"/>
+    <w:basedOn w:val="Normal"/>
+    <w:next w:val="Normal"/>
+    <w:autoRedefine/>
+    <w:uiPriority w:val="39"/>
+    <w:unhideWhenUsed/>
+    <w:rsid w:val="00DD455B"/>
+    <w:pPr>
+      <w:spacing w:after="100"/>
+    </w:pPr>
+  </w:style>
+  <w:style w:type="character" w:styleId="Hipervnculo">
+    <w:name w:val="Hyperlink"/>
+    <w:basedOn w:val="Fuentedeprrafopredeter"/>
+    <w:uiPriority w:val="99"/>
+    <w:unhideWhenUsed/>
+    <w:rsid w:val="00DD455B"/>
+    <w:rPr>
+      <w:color w:val="0563C1" w:themeColor="hyperlink"/>
+      <w:u w:val="single"/>
+    </w:rPr>
+  </w:style>
+  <w:style w:type="character" w:customStyle="1" w:styleId="Ttulo2Car">
+    <w:name w:val="Título 2 Car"/>
+    <w:basedOn w:val="Fuentedeprrafopredeter"/>
+    <w:link w:val="Ttulo2"/>
+    <w:uiPriority w:val="9"/>
+    <w:rsid w:val="00DD455B"/>
+    <w:rPr>
+      <w:rFonts w:asciiTheme="majorHAnsi" w:eastAsiaTheme="majorEastAsia" w:hAnsiTheme="majorHAnsi" w:cstheme="majorBidi"/>
+      <w:color w:val="2F5496" w:themeColor="accent1" w:themeShade="BF"/>
+      <w:sz w:val="26"/>
+      <w:szCs w:val="26"/>
+    </w:rPr>
+  </w:style>
+  <w:style w:type="paragraph" w:styleId="TDC2">
+    <w:name w:val="toc 2"/>
+    <w:basedOn w:val="Normal"/>
+    <w:next w:val="Normal"/>
+    <w:autoRedefine/>
+    <w:uiPriority w:val="39"/>
+    <w:unhideWhenUsed/>
+    <w:rsid w:val="00DD455B"/>
+    <w:pPr>
+      <w:spacing w:after="100"/>
+      <w:ind w:left="220"/>
+    </w:pPr>
+  </w:style>
+  <w:style w:type="table" w:customStyle="1" w:styleId="Tabladecuadrcula1clara-nfasis51">
+    <w:name w:val="Tabla de cuadrícula 1 clara - Énfasis 51"/>
+    <w:basedOn w:val="Tablanormal"/>
+    <w:uiPriority w:val="46"/>
+    <w:rsid w:val="00161E86"/>
+    <w:pPr>
+      <w:spacing w:after="0" w:line="240" w:lineRule="auto"/>
+    </w:pPr>
+    <w:tblPr>
+      <w:tblStyleRowBandSize w:val="1"/>
+      <w:tblStyleColBandSize w:val="1"/>
+      <w:tblBorders>
+        <w:top w:val="single" w:sz="4" w:space="0" w:color="BDD6EE" w:themeColor="accent5" w:themeTint="66"/>
+        <w:left w:val="single" w:sz="4" w:space="0" w:color="BDD6EE" w:themeColor="accent5" w:themeTint="66"/>
+        <w:bottom w:val="single" w:sz="4" w:space="0" w:color="BDD6EE" w:themeColor="accent5" w:themeTint="66"/>
+        <w:right w:val="single" w:sz="4" w:space="0" w:color="BDD6EE" w:themeColor="accent5" w:themeTint="66"/>
+        <w:insideH w:val="single" w:sz="4" w:space="0" w:color="BDD6EE" w:themeColor="accent5" w:themeTint="66"/>
+        <w:insideV w:val="single" w:sz="4" w:space="0" w:color="BDD6EE" w:themeColor="accent5" w:themeTint="66"/>
+      </w:tblBorders>
+    </w:tblPr>
+    <w:tblStylePr w:type="firstRow">
+      <w:rPr>
+        <w:b/>
+        <w:bCs/>
+      </w:rPr>
+      <w:tblPr/>
+      <w:tcPr>
+        <w:tcBorders>
+          <w:bottom w:val="single" w:sz="12" w:space="0" w:color="9CC2E5" w:themeColor="accent5" w:themeTint="99"/>
+        </w:tcBorders>
+      </w:tcPr>
+    </w:tblStylePr>
+    <w:tblStylePr w:type="lastRow">
+      <w:rPr>
+        <w:b/>
+        <w:bCs/>
+      </w:rPr>
+      <w:tblPr/>
+      <w:tcPr>
+        <w:tcBorders>
+          <w:top w:val="double" w:sz="2" w:space="0" w:color="9CC2E5" w:themeColor="accent5" w:themeTint="99"/>
+        </w:tcBorders>
+      </w:tcPr>
+    </w:tblStylePr>
+    <w:tblStylePr w:type="firstCol">
+      <w:rPr>
+        <w:b/>
+        <w:bCs/>
+      </w:rPr>
+    </w:tblStylePr>
+    <w:tblStylePr w:type="lastCol">
+      <w:rPr>
+        <w:b/>
+        <w:bCs/>
+      </w:rPr>
+    </w:tblStylePr>
+  </w:style>
+  <w:style w:type="table" w:customStyle="1" w:styleId="Tabladecuadrcula1clara-nfasis61">
+    <w:name w:val="Tabla de cuadrícula 1 clara - Énfasis 61"/>
+    <w:basedOn w:val="Tablanormal"/>
+    <w:uiPriority w:val="46"/>
+    <w:rsid w:val="00161E86"/>
+    <w:pPr>
+      <w:spacing w:after="0" w:line="240" w:lineRule="auto"/>
+    </w:pPr>
+    <w:tblPr>
+      <w:tblStyleRowBandSize w:val="1"/>
+      <w:tblStyleColBandSize w:val="1"/>
+      <w:tblBorders>
+        <w:top w:val="single" w:sz="4" w:space="0" w:color="C5E0B3" w:themeColor="accent6" w:themeTint="66"/>
+        <w:left w:val="single" w:sz="4" w:space="0" w:color="C5E0B3" w:themeColor="accent6" w:themeTint="66"/>
+        <w:bottom w:val="single" w:sz="4" w:space="0" w:color="C5E0B3" w:themeColor="accent6" w:themeTint="66"/>
+        <w:right w:val="single" w:sz="4" w:space="0" w:color="C5E0B3" w:themeColor="accent6" w:themeTint="66"/>
+        <w:insideH w:val="single" w:sz="4" w:space="0" w:color="C5E0B3" w:themeColor="accent6" w:themeTint="66"/>
+        <w:insideV w:val="single" w:sz="4" w:space="0" w:color="C5E0B3" w:themeColor="accent6" w:themeTint="66"/>
+      </w:tblBorders>
+    </w:tblPr>
+    <w:tblStylePr w:type="firstRow">
+      <w:rPr>
+        <w:b/>
+        <w:bCs/>
+      </w:rPr>
+      <w:tblPr/>
+      <w:tcPr>
+        <w:tcBorders>
+          <w:bottom w:val="single" w:sz="12" w:space="0" w:color="A8D08D" w:themeColor="accent6" w:themeTint="99"/>
+        </w:tcBorders>
+      </w:tcPr>
+    </w:tblStylePr>
+    <w:tblStylePr w:type="lastRow">
+      <w:rPr>
+        <w:b/>
+        <w:bCs/>
+      </w:rPr>
+      <w:tblPr/>
+      <w:tcPr>
+        <w:tcBorders>
+          <w:top w:val="double" w:sz="2" w:space="0" w:color="A8D08D" w:themeColor="accent6" w:themeTint="99"/>
+        </w:tcBorders>
+      </w:tcPr>
+    </w:tblStylePr>
+    <w:tblStylePr w:type="firstCol">
+      <w:rPr>
+        <w:b/>
+        <w:bCs/>
+      </w:rPr>
+    </w:tblStylePr>
+    <w:tblStylePr w:type="lastCol">
+      <w:rPr>
+        <w:b/>
+        <w:bCs/>
+      </w:rPr>
+    </w:tblStylePr>
+  </w:style>
+  <w:style w:type="paragraph" w:styleId="Subttulo">
+    <w:name w:val="Subtitle"/>
+    <w:basedOn w:val="Normal"/>
+    <w:next w:val="Normal"/>
+    <w:pPr>
+      <w:keepNext/>
+      <w:keepLines/>
+      <w:spacing w:before="360" w:after="80"/>
+    </w:pPr>
+    <w:rPr>
+      <w:rFonts w:ascii="Georgia" w:eastAsia="Georgia" w:hAnsi="Georgia" w:cs="Georgia"/>
+      <w:i/>
+      <w:color w:val="666666"/>
+      <w:sz w:val="48"/>
+      <w:szCs w:val="48"/>
+    </w:rPr>
+  </w:style>
+  <w:style w:type="table" w:customStyle="1" w:styleId="a">
+    <w:basedOn w:val="TableNormal"/>
+    <w:pPr>
+      <w:spacing w:after="0" w:line="240" w:lineRule="auto"/>
+    </w:pPr>
+    <w:tblPr>
+      <w:tblStyleRowBandSize w:val="1"/>
+      <w:tblStyleColBandSize w:val="1"/>
+      <w:tblCellMar>
+        <w:left w:w="108" w:type="dxa"/>
+        <w:right w:w="108" w:type="dxa"/>
+      </w:tblCellMar>
+    </w:tblPr>
+  </w:style>
+  <w:style w:type="table" w:customStyle="1" w:styleId="a0">
+    <w:basedOn w:val="TableNormal"/>
+    <w:pPr>
+      <w:spacing w:after="0" w:line="240" w:lineRule="auto"/>
+    </w:pPr>
+    <w:tblPr>
+      <w:tblStyleRowBandSize w:val="1"/>
+      <w:tblStyleColBandSize w:val="1"/>
+      <w:tblCellMar>
+        <w:left w:w="108" w:type="dxa"/>
+        <w:right w:w="108" w:type="dxa"/>
+      </w:tblCellMar>
+    </w:tblPr>
+    <w:tblStylePr w:type="firstRow">
+      <w:rPr>
+        <w:b/>
+      </w:rPr>
+      <w:tblPr/>
+      <w:tcPr>
+        <w:tcBorders>
+          <w:bottom w:val="single" w:sz="12" w:space="0" w:color="9CC3E5"/>
+        </w:tcBorders>
+      </w:tcPr>
+    </w:tblStylePr>
+    <w:tblStylePr w:type="lastRow">
+      <w:rPr>
+        <w:b/>
+      </w:rPr>
+      <w:tblPr/>
+      <w:tcPr>
+        <w:tcBorders>
+          <w:top w:val="single" w:sz="4" w:space="0" w:color="9CC3E5"/>
+        </w:tcBorders>
+      </w:tcPr>
+    </w:tblStylePr>
+    <w:tblStylePr w:type="firstCol">
+      <w:rPr>
+        <w:b/>
+      </w:rPr>
+    </w:tblStylePr>
+    <w:tblStylePr w:type="lastCol">
+      <w:rPr>
+        <w:b/>
+      </w:rPr>
+    </w:tblStylePr>
+  </w:style>
+  <w:style w:type="table" w:customStyle="1" w:styleId="a1">
+    <w:basedOn w:val="TableNormal"/>
+    <w:pPr>
+      <w:spacing w:after="0" w:line="240" w:lineRule="auto"/>
+    </w:pPr>
+    <w:tblPr>
+      <w:tblStyleRowBandSize w:val="1"/>
+      <w:tblStyleColBandSize w:val="1"/>
+      <w:tblCellMar>
+        <w:left w:w="108" w:type="dxa"/>
+        <w:right w:w="108" w:type="dxa"/>
+      </w:tblCellMar>
+    </w:tblPr>
+    <w:tblStylePr w:type="firstRow">
+      <w:rPr>
+        <w:b/>
+      </w:rPr>
+      <w:tblPr/>
+      <w:tcPr>
+        <w:tcBorders>
+          <w:bottom w:val="single" w:sz="12" w:space="0" w:color="9CC3E5"/>
+        </w:tcBorders>
+      </w:tcPr>
+    </w:tblStylePr>
+    <w:tblStylePr w:type="lastRow">
+      <w:rPr>
+        <w:b/>
+      </w:rPr>
+      <w:tblPr/>
+      <w:tcPr>
+        <w:tcBorders>
+          <w:top w:val="single" w:sz="4" w:space="0" w:color="9CC3E5"/>
+        </w:tcBorders>
+      </w:tcPr>
+    </w:tblStylePr>
+    <w:tblStylePr w:type="firstCol">
+      <w:rPr>
+        <w:b/>
+      </w:rPr>
+    </w:tblStylePr>
+    <w:tblStylePr w:type="lastCol">
+      <w:rPr>
+        <w:b/>
+      </w:rPr>
+    </w:tblStylePr>
+  </w:style>
+  <w:style w:type="table" w:customStyle="1" w:styleId="a2">
+    <w:basedOn w:val="TableNormal"/>
+    <w:pPr>
+      <w:spacing w:after="0" w:line="240" w:lineRule="auto"/>
+    </w:pPr>
+    <w:tblPr>
+      <w:tblStyleRowBandSize w:val="1"/>
+      <w:tblStyleColBandSize w:val="1"/>
+      <w:tblCellMar>
+        <w:left w:w="108" w:type="dxa"/>
+        <w:right w:w="108" w:type="dxa"/>
+      </w:tblCellMar>
+    </w:tblPr>
+    <w:tblStylePr w:type="firstRow">
+      <w:rPr>
+        <w:b/>
+      </w:rPr>
+      <w:tblPr/>
+      <w:tcPr>
+        <w:tcBorders>
+          <w:bottom w:val="single" w:sz="12" w:space="0" w:color="9CC3E5"/>
+        </w:tcBorders>
+      </w:tcPr>
+    </w:tblStylePr>
+    <w:tblStylePr w:type="lastRow">
+      <w:rPr>
+        <w:b/>
+      </w:rPr>
+      <w:tblPr/>
+      <w:tcPr>
+        <w:tcBorders>
+          <w:top w:val="single" w:sz="4" w:space="0" w:color="9CC3E5"/>
+        </w:tcBorders>
+      </w:tcPr>
+    </w:tblStylePr>
+    <w:tblStylePr w:type="firstCol">
+      <w:rPr>
+        <w:b/>
+      </w:rPr>
+    </w:tblStylePr>
+    <w:tblStylePr w:type="lastCol">
+      <w:rPr>
+        <w:b/>
+      </w:rPr>
+    </w:tblStylePr>
+  </w:style>
+  <w:style w:type="table" w:customStyle="1" w:styleId="a3">
+    <w:basedOn w:val="TableNormal"/>
+    <w:pPr>
+      <w:spacing w:after="0" w:line="240" w:lineRule="auto"/>
+    </w:pPr>
+    <w:tblPr>
+      <w:tblStyleRowBandSize w:val="1"/>
+      <w:tblStyleColBandSize w:val="1"/>
+      <w:tblCellMar>
+        <w:left w:w="108" w:type="dxa"/>
+        <w:right w:w="108" w:type="dxa"/>
+      </w:tblCellMar>
+    </w:tblPr>
+    <w:tblStylePr w:type="firstRow">
+      <w:rPr>
+        <w:b/>
+      </w:rPr>
+      <w:tblPr/>
+      <w:tcPr>
+        <w:tcBorders>
+          <w:bottom w:val="single" w:sz="12" w:space="0" w:color="9CC3E5"/>
+        </w:tcBorders>
+      </w:tcPr>
+    </w:tblStylePr>
+    <w:tblStylePr w:type="lastRow">
+      <w:rPr>
+        <w:b/>
+      </w:rPr>
+      <w:tblPr/>
+      <w:tcPr>
+        <w:tcBorders>
+          <w:top w:val="single" w:sz="4" w:space="0" w:color="9CC3E5"/>
+        </w:tcBorders>
+      </w:tcPr>
+    </w:tblStylePr>
+    <w:tblStylePr w:type="firstCol">
+      <w:rPr>
+        <w:b/>
+      </w:rPr>
+    </w:tblStylePr>
+    <w:tblStylePr w:type="lastCol">
+      <w:rPr>
+        <w:b/>
+      </w:rPr>
+    </w:tblStylePr>
+  </w:style>
+  <w:style w:type="table" w:customStyle="1" w:styleId="a4">
+    <w:basedOn w:val="TableNormal"/>
+    <w:pPr>
+      <w:spacing w:after="0" w:line="240" w:lineRule="auto"/>
+    </w:pPr>
+    <w:tblPr>
+      <w:tblStyleRowBandSize w:val="1"/>
+      <w:tblStyleColBandSize w:val="1"/>
+      <w:tblCellMar>
+        <w:left w:w="108" w:type="dxa"/>
+        <w:right w:w="108" w:type="dxa"/>
+      </w:tblCellMar>
+    </w:tblPr>
+    <w:tblStylePr w:type="firstRow">
+      <w:rPr>
+        <w:b/>
+      </w:rPr>
+      <w:tblPr/>
+      <w:tcPr>
+        <w:tcBorders>
+          <w:bottom w:val="single" w:sz="12" w:space="0" w:color="9CC3E5"/>
+        </w:tcBorders>
+      </w:tcPr>
+    </w:tblStylePr>
+    <w:tblStylePr w:type="lastRow">
+      <w:rPr>
+        <w:b/>
+      </w:rPr>
+      <w:tblPr/>
+      <w:tcPr>
+        <w:tcBorders>
+          <w:top w:val="single" w:sz="4" w:space="0" w:color="9CC3E5"/>
+        </w:tcBorders>
+      </w:tcPr>
+    </w:tblStylePr>
+    <w:tblStylePr w:type="firstCol">
+      <w:rPr>
+        <w:b/>
+      </w:rPr>
+    </w:tblStylePr>
+    <w:tblStylePr w:type="lastCol">
+      <w:rPr>
+        <w:b/>
+      </w:rPr>
+    </w:tblStylePr>
+  </w:style>
+  <w:style w:type="paragraph" w:styleId="Textodeglobo">
+    <w:name w:val="Balloon Text"/>
+    <w:basedOn w:val="Normal"/>
+    <w:link w:val="TextodegloboCar"/>
+    <w:uiPriority w:val="99"/>
+    <w:semiHidden/>
+    <w:unhideWhenUsed/>
+    <w:rsid w:val="005E0665"/>
+    <w:pPr>
+      <w:spacing w:after="0" w:line="240" w:lineRule="auto"/>
+    </w:pPr>
+    <w:rPr>
+      <w:rFonts w:ascii="Tahoma" w:hAnsi="Tahoma" w:cs="Tahoma"/>
+      <w:sz w:val="16"/>
+      <w:szCs w:val="16"/>
+    </w:rPr>
+  </w:style>
+  <w:style w:type="character" w:customStyle="1" w:styleId="TextodegloboCar">
+    <w:name w:val="Texto de globo Car"/>
+    <w:basedOn w:val="Fuentedeprrafopredeter"/>
+    <w:link w:val="Textodeglobo"/>
+    <w:uiPriority w:val="99"/>
+    <w:semiHidden/>
+    <w:rsid w:val="005E0665"/>
+    <w:rPr>
+      <w:rFonts w:ascii="Tahoma" w:hAnsi="Tahoma" w:cs="Tahoma"/>
+      <w:sz w:val="16"/>
+      <w:szCs w:val="16"/>
+    </w:rPr>
+  </w:style>
+  <w:style w:type="table" w:styleId="Cuadrculaclara-nfasis4">
+    <w:name w:val="Light Grid Accent 4"/>
+    <w:basedOn w:val="Tablanormal"/>
+    <w:uiPriority w:val="62"/>
+    <w:rsid w:val="00577F7C"/>
+    <w:pPr>
+      <w:spacing w:after="0" w:line="240" w:lineRule="auto"/>
+      <w:jc w:val="left"/>
+    </w:pPr>
+    <w:rPr>
+      <w:rFonts w:asciiTheme="minorHAnsi" w:eastAsiaTheme="minorEastAsia" w:hAnsiTheme="minorHAnsi" w:cstheme="minorBidi"/>
+    </w:rPr>
+    <w:tblPr>
+      <w:tblStyleRowBandSize w:val="1"/>
+      <w:tblStyleColBandSize w:val="1"/>
+      <w:tblBorders>
+        <w:top w:val="single" w:sz="8" w:space="0" w:color="FFC000" w:themeColor="accent4"/>
+        <w:left w:val="single" w:sz="8" w:space="0" w:color="FFC000" w:themeColor="accent4"/>
+        <w:bottom w:val="single" w:sz="8" w:space="0" w:color="FFC000" w:themeColor="accent4"/>
+        <w:right w:val="single" w:sz="8" w:space="0" w:color="FFC000" w:themeColor="accent4"/>
+        <w:insideH w:val="single" w:sz="8" w:space="0" w:color="FFC000" w:themeColor="accent4"/>
+        <w:insideV w:val="single" w:sz="8" w:space="0" w:color="FFC000" w:themeColor="accent4"/>
+      </w:tblBorders>
+    </w:tblPr>
+    <w:tblStylePr w:type="firstRow">
+      <w:pPr>
+        <w:spacing w:before="0" w:after="0" w:line="240" w:lineRule="auto"/>
+      </w:pPr>
+      <w:rPr>
+        <w:rFonts w:asciiTheme="majorHAnsi" w:eastAsiaTheme="majorEastAsia" w:hAnsiTheme="majorHAnsi" w:cstheme="majorBidi"/>
+        <w:b/>
+        <w:bCs/>
+      </w:rPr>
+      <w:tblPr/>
+      <w:tcPr>
+        <w:tcBorders>
+          <w:top w:val="single" w:sz="8" w:space="0" w:color="FFC000" w:themeColor="accent4"/>
+          <w:left w:val="single" w:sz="8" w:space="0" w:color="FFC000" w:themeColor="accent4"/>
+          <w:bottom w:val="single" w:sz="18" w:space="0" w:color="FFC000" w:themeColor="accent4"/>
+          <w:right w:val="single" w:sz="8" w:space="0" w:color="FFC000" w:themeColor="accent4"/>
+          <w:insideH w:val="nil"/>
+          <w:insideV w:val="single" w:sz="8" w:space="0" w:color="FFC000" w:themeColor="accent4"/>
+        </w:tcBorders>
+      </w:tcPr>
+    </w:tblStylePr>
+    <w:tblStylePr w:type="lastRow">
+      <w:pPr>
+        <w:spacing w:before="0" w:after="0" w:line="240" w:lineRule="auto"/>
+      </w:pPr>
+      <w:rPr>
+        <w:rFonts w:asciiTheme="majorHAnsi" w:eastAsiaTheme="majorEastAsia" w:hAnsiTheme="majorHAnsi" w:cstheme="majorBidi"/>
+        <w:b/>
+        <w:bCs/>
+      </w:rPr>
+      <w:tblPr/>
+      <w:tcPr>
+        <w:tcBorders>
+          <w:top w:val="double" w:sz="6" w:space="0" w:color="FFC000" w:themeColor="accent4"/>
+          <w:left w:val="single" w:sz="8" w:space="0" w:color="FFC000" w:themeColor="accent4"/>
+          <w:bottom w:val="single" w:sz="8" w:space="0" w:color="FFC000" w:themeColor="accent4"/>
+          <w:right w:val="single" w:sz="8" w:space="0" w:color="FFC000" w:themeColor="accent4"/>
+          <w:insideH w:val="nil"/>
+          <w:insideV w:val="single" w:sz="8" w:space="0" w:color="FFC000" w:themeColor="accent4"/>
+        </w:tcBorders>
+      </w:tcPr>
+    </w:tblStylePr>
+    <w:tblStylePr w:type="firstCol">
+      <w:rPr>
+        <w:rFonts w:asciiTheme="majorHAnsi" w:eastAsiaTheme="majorEastAsia" w:hAnsiTheme="majorHAnsi" w:cstheme="majorBidi"/>
+        <w:b/>
+        <w:bCs/>
+      </w:rPr>
+    </w:tblStylePr>
+    <w:tblStylePr w:type="lastCol">
+      <w:rPr>
+        <w:rFonts w:asciiTheme="majorHAnsi" w:eastAsiaTheme="majorEastAsia" w:hAnsiTheme="majorHAnsi" w:cstheme="majorBidi"/>
+        <w:b/>
+        <w:bCs/>
+      </w:rPr>
+      <w:tblPr/>
+      <w:tcPr>
+        <w:tcBorders>
+          <w:top w:val="single" w:sz="8" w:space="0" w:color="FFC000" w:themeColor="accent4"/>
+          <w:left w:val="single" w:sz="8" w:space="0" w:color="FFC000" w:themeColor="accent4"/>
+          <w:bottom w:val="single" w:sz="8" w:space="0" w:color="FFC000" w:themeColor="accent4"/>
+          <w:right w:val="single" w:sz="8" w:space="0" w:color="FFC000" w:themeColor="accent4"/>
+        </w:tcBorders>
+      </w:tcPr>
+    </w:tblStylePr>
+    <w:tblStylePr w:type="band1Vert">
+      <w:tblPr/>
+      <w:tcPr>
+        <w:tcBorders>
+          <w:top w:val="single" w:sz="8" w:space="0" w:color="FFC000" w:themeColor="accent4"/>
+          <w:left w:val="single" w:sz="8" w:space="0" w:color="FFC000" w:themeColor="accent4"/>
+          <w:bottom w:val="single" w:sz="8" w:space="0" w:color="FFC000" w:themeColor="accent4"/>
+          <w:right w:val="single" w:sz="8" w:space="0" w:color="FFC000" w:themeColor="accent4"/>
+        </w:tcBorders>
+        <w:shd w:val="clear" w:color="auto" w:fill="FFEFC0" w:themeFill="accent4" w:themeFillTint="3F"/>
+      </w:tcPr>
+    </w:tblStylePr>
+    <w:tblStylePr w:type="band1Horz">
+      <w:tblPr/>
+      <w:tcPr>
+        <w:tcBorders>
+          <w:top w:val="single" w:sz="8" w:space="0" w:color="FFC000" w:themeColor="accent4"/>
+          <w:left w:val="single" w:sz="8" w:space="0" w:color="FFC000" w:themeColor="accent4"/>
+          <w:bottom w:val="single" w:sz="8" w:space="0" w:color="FFC000" w:themeColor="accent4"/>
+          <w:right w:val="single" w:sz="8" w:space="0" w:color="FFC000" w:themeColor="accent4"/>
+          <w:insideV w:val="single" w:sz="8" w:space="0" w:color="FFC000" w:themeColor="accent4"/>
+        </w:tcBorders>
+        <w:shd w:val="clear" w:color="auto" w:fill="FFEFC0" w:themeFill="accent4" w:themeFillTint="3F"/>
+      </w:tcPr>
+    </w:tblStylePr>
+    <w:tblStylePr w:type="band2Horz">
+      <w:tblPr/>
+      <w:tcPr>
+        <w:tcBorders>
+          <w:top w:val="single" w:sz="8" w:space="0" w:color="FFC000" w:themeColor="accent4"/>
+          <w:left w:val="single" w:sz="8" w:space="0" w:color="FFC000" w:themeColor="accent4"/>
+          <w:bottom w:val="single" w:sz="8" w:space="0" w:color="FFC000" w:themeColor="accent4"/>
+          <w:right w:val="single" w:sz="8" w:space="0" w:color="FFC000" w:themeColor="accent4"/>
+          <w:insideV w:val="single" w:sz="8" w:space="0" w:color="FFC000" w:themeColor="accent4"/>
+        </w:tcBorders>
+      </w:tcPr>
+    </w:tblStylePr>
+  </w:style>
+  <w:style w:type="paragraph" w:styleId="Epgrafe">
     <w:name w:val="caption"/>
     <w:basedOn w:val="Normal"/>
     <w:next w:val="Normal"/>
@@ -4073,7 +5253,7 @@
   <a:extraClrSchemeLst/>
   <a:extLst>
     <a:ext uri="{05A4C25C-085E-4340-85A3-A5531E510DB2}">
-      <thm15:themeFamily xmlns:thm15="http://schemas.microsoft.com/office/thememl/2012/main" name="Office Theme" id="{62F939B6-93AF-4DB8-9C6B-D6C7DFDC589F}" vid="{4A3C46E8-61CC-4603-A589-7422A47A8E4A}"/>
+      <thm15:themeFamily xmlns:thm15="http://schemas.microsoft.com/office/thememl/2012/main" xmlns="" name="Office Theme" id="{62F939B6-93AF-4DB8-9C6B-D6C7DFDC589F}" vid="{4A3C46E8-61CC-4603-A589-7422A47A8E4A}"/>
     </a:ext>
   </a:extLst>
 </a:theme>
@@ -4099,7 +5279,7 @@
 </file>
 
 <file path=customXml/itemProps2.xml><?xml version="1.0" encoding="utf-8"?>
-<ds:datastoreItem xmlns:ds="http://schemas.openxmlformats.org/officeDocument/2006/customXml" ds:itemID="{CF986FFD-205B-478C-8248-E9A508DCEB39}">
+<ds:datastoreItem xmlns:ds="http://schemas.openxmlformats.org/officeDocument/2006/customXml" ds:itemID="{7C5E3D37-4415-4FC8-9035-465DC69073A9}">
   <ds:schemaRefs>
     <ds:schemaRef ds:uri="http://schemas.openxmlformats.org/officeDocument/2006/bibliography"/>
   </ds:schemaRefs>

</xml_diff>

<commit_message>
se juntaron las partes realizadas a parte
</commit_message>
<xml_diff>
--- a/Diseño.docx
+++ b/Diseño.docx
@@ -1451,27 +1451,14 @@
       <w:r>
         <w:t xml:space="preserve">Figura </w:t>
       </w:r>
-      <w:r>
-        <w:fldChar w:fldCharType="begin"/>
-      </w:r>
-      <w:r>
-        <w:instrText xml:space="preserve"> SEQ Figura \* ARABIC </w:instrText>
-      </w:r>
-      <w:r>
-        <w:fldChar w:fldCharType="separate"/>
-      </w:r>
-      <w:r>
-        <w:rPr>
-          <w:noProof/>
-        </w:rPr>
-        <w:t>2</w:t>
-      </w:r>
-      <w:r>
-        <w:rPr>
-          <w:noProof/>
-        </w:rPr>
-        <w:fldChar w:fldCharType="end"/>
-      </w:r>
+      <w:fldSimple w:instr=" SEQ Figura \* ARABIC ">
+        <w:r>
+          <w:rPr>
+            <w:noProof/>
+          </w:rPr>
+          <w:t>2</w:t>
+        </w:r>
+      </w:fldSimple>
       <w:r>
         <w:t>. Se muestra el diagrama de Robustez del caso de uso agregar producto a carrito.</w:t>
       </w:r>
@@ -1668,7 +1655,7 @@
         </w:rPr>
         <w:lastRenderedPageBreak/>
         <w:drawing>
-          <wp:inline distT="0" distB="0" distL="0" distR="0" wp14:anchorId="14352DC1" wp14:editId="63A9EC85">
+          <wp:inline distT="0" distB="0" distL="0" distR="0" wp14:anchorId="5DDCA411" wp14:editId="748F022E">
             <wp:extent cx="5542060" cy="2458587"/>
             <wp:effectExtent l="0" t="0" r="1905" b="0"/>
             <wp:docPr id="4" name="Imagen 4"/>
@@ -1724,38 +1711,6 @@
       </w:r>
     </w:p>
     <w:p>
-      <w:pPr>
-        <w:pStyle w:val="Ttulo1"/>
-      </w:pPr>
-      <w:bookmarkStart w:id="1" w:name="_Toc93692316"/>
-      <w:r>
-        <w:t>2</w:t>
-      </w:r>
-      <w:r>
-        <w:t xml:space="preserve"> </w:t>
-      </w:r>
-      <w:r>
-        <w:t>Diagramas de secuencia</w:t>
-      </w:r>
-      <w:bookmarkEnd w:id="1"/>
-    </w:p>
-    <w:p>
-      <w:pPr>
-        <w:rPr>
-          <w:b/>
-        </w:rPr>
-      </w:pPr>
-      <w:r>
-        <w:rPr>
-          <w:b/>
-        </w:rPr>
-        <w:t>Diagrama del Caso de uso: verificar Usuario:</w:t>
-      </w:r>
-    </w:p>
-    <w:p>
-      <w:pPr>
-        <w:jc w:val="center"/>
-      </w:pPr>
       <w:r>
         <w:pict>
           <v:shapetype id="_x0000_t75" coordsize="21600,21600" o:spt="75" o:preferrelative="t" path="m@4@5l@4@11@9@11@9@5xe" filled="f" stroked="f">
@@ -1777,8 +1732,50 @@
             <v:path o:extrusionok="f" gradientshapeok="t" o:connecttype="rect"/>
             <o:lock v:ext="edit" aspectratio="t"/>
           </v:shapetype>
+          <v:shape id="_x0000_i1028" type="#_x0000_t75" style="width:446.4pt;height:403.2pt">
+            <v:imagedata r:id="rId11" o:title="ClassDiagram1"/>
+          </v:shape>
+        </w:pict>
+      </w:r>
+    </w:p>
+    <w:p>
+      <w:pPr>
+        <w:pStyle w:val="Ttulo1"/>
+      </w:pPr>
+      <w:bookmarkStart w:id="1" w:name="_Toc93692316"/>
+      <w:r>
+        <w:t>2</w:t>
+      </w:r>
+      <w:r>
+        <w:t xml:space="preserve"> </w:t>
+      </w:r>
+      <w:r>
+        <w:t>Diagramas de secuencia</w:t>
+      </w:r>
+      <w:bookmarkEnd w:id="1"/>
+    </w:p>
+    <w:p>
+      <w:pPr>
+        <w:rPr>
+          <w:b/>
+        </w:rPr>
+      </w:pPr>
+      <w:r>
+        <w:rPr>
+          <w:b/>
+        </w:rPr>
+        <w:t>Diagrama del Caso de uso: verificar Usuario:</w:t>
+      </w:r>
+    </w:p>
+    <w:p>
+      <w:pPr>
+        <w:jc w:val="center"/>
+      </w:pPr>
+      <w:r>
+        <w:lastRenderedPageBreak/>
+        <w:pict>
           <v:shape id="_x0000_i1025" type="#_x0000_t75" style="width:452.05pt;height:260.45pt">
-            <v:imagedata r:id="rId11" o:title="SequenceDiagram1" cropbottom="3285f" cropright="1933f"/>
+            <v:imagedata r:id="rId12" o:title="SequenceDiagram1" cropbottom="3285f" cropright="1933f"/>
           </v:shape>
         </w:pict>
       </w:r>
@@ -1805,10 +1802,9 @@
     <w:p/>
     <w:p>
       <w:r>
-        <w:lastRenderedPageBreak/>
         <w:pict>
           <v:shape id="_x0000_i1026" type="#_x0000_t75" style="width:445.75pt;height:231.05pt">
-            <v:imagedata r:id="rId12" o:title="Diagrama_secuencia_Agregar_Producto"/>
+            <v:imagedata r:id="rId13" o:title="Diagrama_secuencia_Agregar_Producto"/>
           </v:shape>
         </w:pict>
       </w:r>
@@ -1820,27 +1816,14 @@
       <w:r>
         <w:t xml:space="preserve">Figura </w:t>
       </w:r>
-      <w:r>
-        <w:fldChar w:fldCharType="begin"/>
-      </w:r>
-      <w:r>
-        <w:instrText xml:space="preserve"> SEQ Figura \* ARABIC </w:instrText>
-      </w:r>
-      <w:r>
-        <w:fldChar w:fldCharType="separate"/>
-      </w:r>
-      <w:r>
-        <w:rPr>
-          <w:noProof/>
-        </w:rPr>
-        <w:t>5</w:t>
-      </w:r>
-      <w:r>
-        <w:rPr>
-          <w:noProof/>
-        </w:rPr>
-        <w:fldChar w:fldCharType="end"/>
-      </w:r>
+      <w:fldSimple w:instr=" SEQ Figura \* ARABIC ">
+        <w:r>
+          <w:rPr>
+            <w:noProof/>
+          </w:rPr>
+          <w:t>5</w:t>
+        </w:r>
+      </w:fldSimple>
       <w:r>
         <w:t>. Se muestra el diagrama de secuencia del caso de uso Agregar producto a carrito.</w:t>
       </w:r>
@@ -1870,6 +1853,7 @@
         <w:rPr>
           <w:noProof/>
         </w:rPr>
+        <w:lastRenderedPageBreak/>
         <w:drawing>
           <wp:inline distT="0" distB="0" distL="0" distR="0" wp14:anchorId="1E985620" wp14:editId="691CC2CD">
             <wp:extent cx="5557962" cy="2601307"/>
@@ -1886,7 +1870,7 @@
                     <pic:cNvPicPr/>
                   </pic:nvPicPr>
                   <pic:blipFill>
-                    <a:blip r:embed="rId13"/>
+                    <a:blip r:embed="rId14"/>
                     <a:stretch>
                       <a:fillRect/>
                     </a:stretch>
@@ -1927,6 +1911,15 @@
       </w:r>
     </w:p>
     <w:p>
+      <w:r>
+        <w:pict>
+          <v:shape id="_x0000_i1029" type="#_x0000_t75" style="width:445.75pt;height:246.7pt">
+            <v:imagedata r:id="rId15" o:title="WhatsApp Image 2022-02-05 at 9.33.47 PM"/>
+          </v:shape>
+        </w:pict>
+      </w:r>
+    </w:p>
+    <w:p>
       <w:pPr>
         <w:pStyle w:val="Ttulo1"/>
       </w:pPr>
@@ -1944,12 +1937,10 @@
       <w:bookmarkEnd w:id="2"/>
     </w:p>
     <w:p>
-      <w:bookmarkStart w:id="3" w:name="_GoBack"/>
-      <w:bookmarkEnd w:id="3"/>
       <w:r>
         <w:pict>
           <v:shape id="_x0000_i1027" type="#_x0000_t75" style="width:446.4pt;height:273.6pt">
-            <v:imagedata r:id="rId14" o:title="relacional cine"/>
+            <v:imagedata r:id="rId16" o:title="relacional cine"/>
           </v:shape>
         </w:pict>
       </w:r>
@@ -1992,7 +1983,7 @@
                     </pic:cNvPicPr>
                   </pic:nvPicPr>
                   <pic:blipFill>
-                    <a:blip r:embed="rId15">
+                    <a:blip r:embed="rId17">
                       <a:extLst>
                         <a:ext uri="{28A0092B-C50C-407E-A947-70E740481C1C}">
                           <a14:useLocalDpi xmlns:a14="http://schemas.microsoft.com/office/drawing/2010/main" val="0"/>
@@ -2066,7 +2057,7 @@
                     <pic:cNvPicPr/>
                   </pic:nvPicPr>
                   <pic:blipFill>
-                    <a:blip r:embed="rId16"/>
+                    <a:blip r:embed="rId18"/>
                     <a:stretch>
                       <a:fillRect/>
                     </a:stretch>
@@ -2106,6 +2097,564 @@
         <w:t>. Diagrama de clases del caso de uso Mostrar opciones de pago.</w:t>
       </w:r>
     </w:p>
+    <w:p>
+      <w:pPr>
+        <w:pStyle w:val="Ttulo"/>
+        <w:jc w:val="center"/>
+      </w:pPr>
+      <w:r>
+        <w:t>4 M</w:t>
+      </w:r>
+      <w:r>
+        <w:t>ostrar lista de pedidos</w:t>
+      </w:r>
+    </w:p>
+    <w:p/>
+    <w:p>
+      <w:pPr>
+        <w:rPr>
+          <w:sz w:val="24"/>
+          <w:szCs w:val="24"/>
+        </w:rPr>
+      </w:pPr>
+      <w:r>
+        <w:rPr>
+          <w:sz w:val="24"/>
+          <w:szCs w:val="24"/>
+        </w:rPr>
+        <w:t>En este caso, se mostrara al usuario un listado de los pedidos que ah echo, donde se mostrara, la cantidad que pago/pagara, la fecha que se efectuó el pedido, productos pedidos, entre otra información.</w:t>
+      </w:r>
+    </w:p>
+    <w:p>
+      <w:pPr>
+        <w:jc w:val="center"/>
+        <w:rPr>
+          <w:sz w:val="24"/>
+          <w:szCs w:val="24"/>
+        </w:rPr>
+      </w:pPr>
+      <w:r>
+        <w:rPr>
+          <w:noProof/>
+        </w:rPr>
+        <w:drawing>
+          <wp:inline distT="0" distB="0" distL="0" distR="0" wp14:anchorId="1C05C682" wp14:editId="266B78F4">
+            <wp:extent cx="3888187" cy="2903835"/>
+            <wp:effectExtent l="0" t="0" r="0" b="0"/>
+            <wp:docPr id="24" name="Imagen 24"/>
+            <wp:cNvGraphicFramePr>
+              <a:graphicFrameLocks xmlns:a="http://schemas.openxmlformats.org/drawingml/2006/main" noChangeAspect="1"/>
+            </wp:cNvGraphicFramePr>
+            <a:graphic xmlns:a="http://schemas.openxmlformats.org/drawingml/2006/main">
+              <a:graphicData uri="http://schemas.openxmlformats.org/drawingml/2006/picture">
+                <pic:pic xmlns:pic="http://schemas.openxmlformats.org/drawingml/2006/picture">
+                  <pic:nvPicPr>
+                    <pic:cNvPr id="0" name=""/>
+                    <pic:cNvPicPr/>
+                  </pic:nvPicPr>
+                  <pic:blipFill rotWithShape="1">
+                    <a:blip r:embed="rId19"/>
+                    <a:srcRect l="25779" t="26957" r="29461" b="13588"/>
+                    <a:stretch/>
+                  </pic:blipFill>
+                  <pic:spPr bwMode="auto">
+                    <a:xfrm>
+                      <a:off x="0" y="0"/>
+                      <a:ext cx="3887155" cy="2903064"/>
+                    </a:xfrm>
+                    <a:prstGeom prst="rect">
+                      <a:avLst/>
+                    </a:prstGeom>
+                    <a:ln>
+                      <a:noFill/>
+                    </a:ln>
+                    <a:extLst>
+                      <a:ext uri="{53640926-AAD7-44D8-BBD7-CCE9431645EC}">
+                        <a14:shadowObscured xmlns:a14="http://schemas.microsoft.com/office/drawing/2010/main"/>
+                      </a:ext>
+                    </a:extLst>
+                  </pic:spPr>
+                </pic:pic>
+              </a:graphicData>
+            </a:graphic>
+          </wp:inline>
+        </w:drawing>
+      </w:r>
+    </w:p>
+    <w:p/>
+    <w:p>
+      <w:pPr>
+        <w:jc w:val="center"/>
+        <w:rPr>
+          <w:b/>
+          <w:bCs/>
+          <w:sz w:val="24"/>
+          <w:szCs w:val="24"/>
+        </w:rPr>
+      </w:pPr>
+      <w:r>
+        <w:rPr>
+          <w:b/>
+          <w:bCs/>
+          <w:sz w:val="24"/>
+          <w:szCs w:val="24"/>
+        </w:rPr>
+        <w:t>Clases</w:t>
+      </w:r>
+    </w:p>
+    <w:p>
+      <w:pPr>
+        <w:rPr>
+          <w:b/>
+          <w:bCs/>
+          <w:sz w:val="24"/>
+          <w:szCs w:val="24"/>
+        </w:rPr>
+      </w:pPr>
+      <w:r>
+        <w:rPr>
+          <w:b/>
+          <w:bCs/>
+          <w:sz w:val="24"/>
+          <w:szCs w:val="24"/>
+        </w:rPr>
+        <w:t>Usuario</w:t>
+      </w:r>
+      <w:bookmarkStart w:id="3" w:name="_GoBack"/>
+      <w:bookmarkEnd w:id="3"/>
+    </w:p>
+    <w:p>
+      <w:pPr>
+        <w:rPr>
+          <w:sz w:val="24"/>
+          <w:szCs w:val="24"/>
+        </w:rPr>
+      </w:pPr>
+      <w:r>
+        <w:rPr>
+          <w:sz w:val="24"/>
+          <w:szCs w:val="24"/>
+        </w:rPr>
+        <w:t xml:space="preserve">Esta clase contendrá al usuario en cuestión, para así poder efectuar con </w:t>
+      </w:r>
+      <w:proofErr w:type="spellStart"/>
+      <w:proofErr w:type="gramStart"/>
+      <w:r>
+        <w:rPr>
+          <w:sz w:val="24"/>
+          <w:szCs w:val="24"/>
+        </w:rPr>
+        <w:t>mas</w:t>
+      </w:r>
+      <w:proofErr w:type="spellEnd"/>
+      <w:proofErr w:type="gramEnd"/>
+      <w:r>
+        <w:rPr>
+          <w:sz w:val="24"/>
+          <w:szCs w:val="24"/>
+        </w:rPr>
+        <w:t xml:space="preserve"> facilidad todo.</w:t>
+      </w:r>
+    </w:p>
+    <w:p>
+      <w:pPr>
+        <w:rPr>
+          <w:b/>
+          <w:bCs/>
+          <w:sz w:val="24"/>
+          <w:szCs w:val="24"/>
+        </w:rPr>
+      </w:pPr>
+      <w:r>
+        <w:rPr>
+          <w:b/>
+          <w:bCs/>
+          <w:sz w:val="24"/>
+          <w:szCs w:val="24"/>
+        </w:rPr>
+        <w:t>Producto</w:t>
+      </w:r>
+    </w:p>
+    <w:p>
+      <w:pPr>
+        <w:rPr>
+          <w:sz w:val="24"/>
+          <w:szCs w:val="24"/>
+        </w:rPr>
+      </w:pPr>
+      <w:r>
+        <w:rPr>
+          <w:sz w:val="24"/>
+          <w:szCs w:val="24"/>
+        </w:rPr>
+        <w:t>En un principio quería crearle tres clases las cuales hereden esta clase (</w:t>
+      </w:r>
+      <w:proofErr w:type="spellStart"/>
+      <w:r>
+        <w:rPr>
+          <w:sz w:val="24"/>
+          <w:szCs w:val="24"/>
+        </w:rPr>
+        <w:t>bebidas</w:t>
+      </w:r>
+      <w:proofErr w:type="gramStart"/>
+      <w:r>
+        <w:rPr>
+          <w:sz w:val="24"/>
+          <w:szCs w:val="24"/>
+        </w:rPr>
+        <w:t>,palomitas</w:t>
+      </w:r>
+      <w:proofErr w:type="spellEnd"/>
+      <w:proofErr w:type="gramEnd"/>
+      <w:r>
+        <w:rPr>
+          <w:sz w:val="24"/>
+          <w:szCs w:val="24"/>
+        </w:rPr>
+        <w:t xml:space="preserve"> y dulces), pero dado que en producto existe el Id, esto hace </w:t>
+      </w:r>
+      <w:proofErr w:type="spellStart"/>
+      <w:r>
+        <w:rPr>
+          <w:sz w:val="24"/>
+          <w:szCs w:val="24"/>
+        </w:rPr>
+        <w:t>inesesario</w:t>
+      </w:r>
+      <w:proofErr w:type="spellEnd"/>
+      <w:r>
+        <w:rPr>
+          <w:sz w:val="24"/>
+          <w:szCs w:val="24"/>
+        </w:rPr>
+        <w:t xml:space="preserve"> crear clases de herencia. </w:t>
+      </w:r>
+    </w:p>
+    <w:p>
+      <w:pPr>
+        <w:rPr>
+          <w:sz w:val="24"/>
+          <w:szCs w:val="24"/>
+        </w:rPr>
+      </w:pPr>
+      <w:r>
+        <w:rPr>
+          <w:sz w:val="24"/>
+          <w:szCs w:val="24"/>
+        </w:rPr>
+        <w:t>Dentro de esta clase se mostrara la información principal de cada producto, así como el monto solicitado.</w:t>
+      </w:r>
+    </w:p>
+    <w:p>
+      <w:pPr>
+        <w:rPr>
+          <w:b/>
+          <w:bCs/>
+          <w:sz w:val="24"/>
+          <w:szCs w:val="24"/>
+        </w:rPr>
+      </w:pPr>
+      <w:r>
+        <w:rPr>
+          <w:b/>
+          <w:bCs/>
+          <w:sz w:val="24"/>
+          <w:szCs w:val="24"/>
+        </w:rPr>
+        <w:t>Pedido</w:t>
+      </w:r>
+    </w:p>
+    <w:p>
+      <w:pPr>
+        <w:rPr>
+          <w:sz w:val="24"/>
+          <w:szCs w:val="24"/>
+        </w:rPr>
+      </w:pPr>
+      <w:r>
+        <w:rPr>
+          <w:sz w:val="24"/>
+          <w:szCs w:val="24"/>
+        </w:rPr>
+        <w:t xml:space="preserve">En este se mostrara el conjunto de productos solicitados por el usuario, así como el monto </w:t>
+      </w:r>
+      <w:proofErr w:type="spellStart"/>
+      <w:r>
+        <w:rPr>
+          <w:sz w:val="24"/>
+          <w:szCs w:val="24"/>
+        </w:rPr>
+        <w:t>apagar</w:t>
+      </w:r>
+      <w:proofErr w:type="spellEnd"/>
+      <w:r>
+        <w:rPr>
+          <w:sz w:val="24"/>
+          <w:szCs w:val="24"/>
+        </w:rPr>
+        <w:t>, y si fue o no pagado.</w:t>
+      </w:r>
+    </w:p>
+    <w:p>
+      <w:pPr>
+        <w:rPr>
+          <w:sz w:val="24"/>
+          <w:szCs w:val="24"/>
+        </w:rPr>
+      </w:pPr>
+      <w:r>
+        <w:rPr>
+          <w:sz w:val="24"/>
+          <w:szCs w:val="24"/>
+        </w:rPr>
+        <w:t xml:space="preserve">Cree un procedimiento llamado, </w:t>
+      </w:r>
+      <w:proofErr w:type="spellStart"/>
+      <w:r>
+        <w:rPr>
+          <w:sz w:val="24"/>
+          <w:szCs w:val="24"/>
+        </w:rPr>
+        <w:t>nuevo_total</w:t>
+      </w:r>
+      <w:proofErr w:type="spellEnd"/>
+      <w:r>
+        <w:rPr>
+          <w:sz w:val="24"/>
+          <w:szCs w:val="24"/>
+        </w:rPr>
+        <w:t>, con la finalidad, de que, si en dado caso que el usuario no pague a tiempo, tomando como referencia la fecha del pedido, el coste de este se incrementara hasta que sea pagado.</w:t>
+      </w:r>
+    </w:p>
+    <w:p>
+      <w:pPr>
+        <w:rPr>
+          <w:b/>
+          <w:bCs/>
+          <w:sz w:val="24"/>
+          <w:szCs w:val="24"/>
+        </w:rPr>
+      </w:pPr>
+      <w:proofErr w:type="spellStart"/>
+      <w:r>
+        <w:rPr>
+          <w:b/>
+          <w:bCs/>
+          <w:sz w:val="24"/>
+          <w:szCs w:val="24"/>
+        </w:rPr>
+        <w:t>Pedidos_total</w:t>
+      </w:r>
+      <w:proofErr w:type="spellEnd"/>
+    </w:p>
+    <w:p>
+      <w:pPr>
+        <w:rPr>
+          <w:sz w:val="24"/>
+          <w:szCs w:val="24"/>
+        </w:rPr>
+      </w:pPr>
+      <w:r>
+        <w:rPr>
+          <w:sz w:val="24"/>
+          <w:szCs w:val="24"/>
+        </w:rPr>
+        <w:t>Este se encarga de mostrar en pantalla los pedidos con toda la información necesario.</w:t>
+      </w:r>
+    </w:p>
+    <w:p>
+      <w:pPr>
+        <w:jc w:val="center"/>
+        <w:rPr>
+          <w:b/>
+          <w:bCs/>
+          <w:sz w:val="24"/>
+          <w:szCs w:val="24"/>
+        </w:rPr>
+      </w:pPr>
+      <w:r>
+        <w:rPr>
+          <w:b/>
+          <w:bCs/>
+          <w:sz w:val="24"/>
+          <w:szCs w:val="24"/>
+        </w:rPr>
+        <w:t>Relaciones de clase</w:t>
+      </w:r>
+    </w:p>
+    <w:p>
+      <w:pPr>
+        <w:rPr>
+          <w:b/>
+          <w:bCs/>
+          <w:sz w:val="24"/>
+          <w:szCs w:val="24"/>
+        </w:rPr>
+      </w:pPr>
+      <w:r>
+        <w:rPr>
+          <w:b/>
+          <w:bCs/>
+          <w:sz w:val="24"/>
+          <w:szCs w:val="24"/>
+        </w:rPr>
+        <w:t>Usuario-</w:t>
+      </w:r>
+      <w:proofErr w:type="spellStart"/>
+      <w:r>
+        <w:rPr>
+          <w:b/>
+          <w:bCs/>
+          <w:sz w:val="24"/>
+          <w:szCs w:val="24"/>
+        </w:rPr>
+        <w:t>Pedidos_total</w:t>
+      </w:r>
+      <w:proofErr w:type="spellEnd"/>
+    </w:p>
+    <w:p>
+      <w:pPr>
+        <w:rPr>
+          <w:sz w:val="24"/>
+          <w:szCs w:val="24"/>
+        </w:rPr>
+      </w:pPr>
+      <w:r>
+        <w:rPr>
+          <w:sz w:val="24"/>
+          <w:szCs w:val="24"/>
+        </w:rPr>
+        <w:t xml:space="preserve">Tome en cuenta que para poder mostrar los pedidos es vital que </w:t>
+      </w:r>
+      <w:proofErr w:type="gramStart"/>
+      <w:r>
+        <w:rPr>
+          <w:sz w:val="24"/>
+          <w:szCs w:val="24"/>
+        </w:rPr>
+        <w:t>existe</w:t>
+      </w:r>
+      <w:proofErr w:type="gramEnd"/>
+      <w:r>
+        <w:rPr>
+          <w:sz w:val="24"/>
+          <w:szCs w:val="24"/>
+        </w:rPr>
+        <w:t xml:space="preserve"> un usuario, por ende, relacione </w:t>
+      </w:r>
+      <w:proofErr w:type="spellStart"/>
+      <w:r>
+        <w:rPr>
+          <w:sz w:val="24"/>
+          <w:szCs w:val="24"/>
+        </w:rPr>
+        <w:t>pedidos_total</w:t>
+      </w:r>
+      <w:proofErr w:type="spellEnd"/>
+      <w:r>
+        <w:rPr>
+          <w:sz w:val="24"/>
+          <w:szCs w:val="24"/>
+        </w:rPr>
+        <w:t xml:space="preserve"> con usuario, para que así, si no hay usuario, no hay pedidos.</w:t>
+      </w:r>
+    </w:p>
+    <w:p>
+      <w:pPr>
+        <w:rPr>
+          <w:b/>
+          <w:bCs/>
+          <w:sz w:val="24"/>
+          <w:szCs w:val="24"/>
+        </w:rPr>
+      </w:pPr>
+      <w:r>
+        <w:rPr>
+          <w:b/>
+          <w:bCs/>
+          <w:sz w:val="24"/>
+          <w:szCs w:val="24"/>
+        </w:rPr>
+        <w:t>Producto-Pedido</w:t>
+      </w:r>
+    </w:p>
+    <w:p>
+      <w:pPr>
+        <w:rPr>
+          <w:sz w:val="24"/>
+          <w:szCs w:val="24"/>
+        </w:rPr>
+      </w:pPr>
+      <w:r>
+        <w:rPr>
+          <w:sz w:val="24"/>
+          <w:szCs w:val="24"/>
+        </w:rPr>
+        <w:t>Para este, obtuve la relación haciéndome la siguiente pregunta, si no hay productos, no existe un pedido, por esto mismo, relacione esas clases de esa forma, así si no existen productos, no existe el pedido.</w:t>
+      </w:r>
+    </w:p>
+    <w:p>
+      <w:pPr>
+        <w:rPr>
+          <w:b/>
+          <w:bCs/>
+          <w:sz w:val="24"/>
+          <w:szCs w:val="24"/>
+        </w:rPr>
+      </w:pPr>
+      <w:r>
+        <w:rPr>
+          <w:b/>
+          <w:bCs/>
+          <w:sz w:val="24"/>
+          <w:szCs w:val="24"/>
+        </w:rPr>
+        <w:t>Pedido-</w:t>
+      </w:r>
+      <w:proofErr w:type="spellStart"/>
+      <w:r>
+        <w:rPr>
+          <w:b/>
+          <w:bCs/>
+          <w:sz w:val="24"/>
+          <w:szCs w:val="24"/>
+        </w:rPr>
+        <w:t>Pedidos_total</w:t>
+      </w:r>
+      <w:proofErr w:type="spellEnd"/>
+    </w:p>
+    <w:p>
+      <w:pPr>
+        <w:rPr>
+          <w:sz w:val="24"/>
+          <w:szCs w:val="24"/>
+        </w:rPr>
+      </w:pPr>
+      <w:r>
+        <w:rPr>
+          <w:sz w:val="24"/>
+          <w:szCs w:val="24"/>
+        </w:rPr>
+        <w:t xml:space="preserve">Para este, tome como referencia, un listado de carrito de mercado libre, donde, en dado caso de existir un producto, se muestra, si no existe, simplemente no se muestra nada, con esta lógica puse una relación, donde no es vital que </w:t>
+      </w:r>
+      <w:proofErr w:type="gramStart"/>
+      <w:r>
+        <w:rPr>
+          <w:sz w:val="24"/>
+          <w:szCs w:val="24"/>
+        </w:rPr>
+        <w:t>exista</w:t>
+      </w:r>
+      <w:proofErr w:type="gramEnd"/>
+      <w:r>
+        <w:rPr>
+          <w:sz w:val="24"/>
+          <w:szCs w:val="24"/>
+        </w:rPr>
+        <w:t xml:space="preserve"> pedidos.</w:t>
+      </w:r>
+    </w:p>
     <w:p/>
     <w:p/>
     <w:p/>
@@ -2134,7 +2683,6 @@
         <w:pStyle w:val="Ttulo1"/>
       </w:pPr>
       <w:r>
-        <w:lastRenderedPageBreak/>
         <w:t>5 Diseño de la base de datos</w:t>
       </w:r>
     </w:p>
@@ -2159,7 +2707,7 @@
                     <pic:cNvPicPr/>
                   </pic:nvPicPr>
                   <pic:blipFill rotWithShape="1">
-                    <a:blip r:embed="rId17"/>
+                    <a:blip r:embed="rId20"/>
                     <a:srcRect l="17304" t="16880" r="26512" b="32668"/>
                     <a:stretch/>
                   </pic:blipFill>
@@ -2208,7 +2756,7 @@
                     <pic:cNvPicPr/>
                   </pic:nvPicPr>
                   <pic:blipFill rotWithShape="1">
-                    <a:blip r:embed="rId18"/>
+                    <a:blip r:embed="rId21"/>
                     <a:srcRect l="16573" t="19903" r="47450" b="47598"/>
                     <a:stretch/>
                   </pic:blipFill>
@@ -2258,7 +2806,7 @@
                     <pic:cNvPicPr/>
                   </pic:nvPicPr>
                   <pic:blipFill rotWithShape="1">
-                    <a:blip r:embed="rId19"/>
+                    <a:blip r:embed="rId22"/>
                     <a:srcRect l="16573" t="27460" r="46458" b="25429"/>
                     <a:stretch/>
                   </pic:blipFill>
@@ -2307,7 +2855,7 @@
                     <pic:cNvPicPr/>
                   </pic:nvPicPr>
                   <pic:blipFill rotWithShape="1">
-                    <a:blip r:embed="rId20"/>
+                    <a:blip r:embed="rId23"/>
                     <a:srcRect l="16431" t="26956" r="43343" b="38026"/>
                     <a:stretch/>
                   </pic:blipFill>
@@ -2357,7 +2905,7 @@
                     <pic:cNvPicPr/>
                   </pic:nvPicPr>
                   <pic:blipFill rotWithShape="1">
-                    <a:blip r:embed="rId21"/>
+                    <a:blip r:embed="rId24"/>
                     <a:srcRect l="16006" t="17635" r="36827" b="24673"/>
                     <a:stretch/>
                   </pic:blipFill>
@@ -2406,7 +2954,7 @@
                     <pic:cNvPicPr/>
                   </pic:nvPicPr>
                   <pic:blipFill rotWithShape="1">
-                    <a:blip r:embed="rId22"/>
+                    <a:blip r:embed="rId25"/>
                     <a:srcRect l="16148" t="22170" r="44050" b="30215"/>
                     <a:stretch/>
                   </pic:blipFill>
@@ -2456,7 +3004,7 @@
                     <pic:cNvPicPr/>
                   </pic:nvPicPr>
                   <pic:blipFill rotWithShape="1">
-                    <a:blip r:embed="rId23"/>
+                    <a:blip r:embed="rId26"/>
                     <a:srcRect l="16289" t="26957" r="41360" b="25932"/>
                     <a:stretch/>
                   </pic:blipFill>
@@ -2505,7 +3053,7 @@
                     <pic:cNvPicPr/>
                   </pic:nvPicPr>
                   <pic:blipFill rotWithShape="1">
-                    <a:blip r:embed="rId24"/>
+                    <a:blip r:embed="rId27"/>
                     <a:srcRect l="15723" t="19903" r="35835" b="25429"/>
                     <a:stretch/>
                   </pic:blipFill>
@@ -2555,7 +3103,7 @@
                     <pic:cNvPicPr/>
                   </pic:nvPicPr>
                   <pic:blipFill rotWithShape="1">
-                    <a:blip r:embed="rId25"/>
+                    <a:blip r:embed="rId28"/>
                     <a:srcRect l="15722" t="16627" r="24929" b="25680"/>
                     <a:stretch/>
                   </pic:blipFill>
@@ -2604,7 +3152,7 @@
                     <pic:cNvPicPr/>
                   </pic:nvPicPr>
                   <pic:blipFill rotWithShape="1">
-                    <a:blip r:embed="rId26"/>
+                    <a:blip r:embed="rId29"/>
                     <a:srcRect l="16006" t="62074" r="24363" b="25577"/>
                     <a:stretch/>
                   </pic:blipFill>
@@ -2660,6 +3208,119 @@
 <file path=word/numbering.xml><?xml version="1.0" encoding="utf-8"?>
 <w:numbering xmlns:wpc="http://schemas.microsoft.com/office/word/2010/wordprocessingCanvas" xmlns:mc="http://schemas.openxmlformats.org/markup-compatibility/2006" xmlns:o="urn:schemas-microsoft-com:office:office" xmlns:r="http://schemas.openxmlformats.org/officeDocument/2006/relationships" xmlns:m="http://schemas.openxmlformats.org/officeDocument/2006/math" xmlns:v="urn:schemas-microsoft-com:vml" xmlns:wp14="http://schemas.microsoft.com/office/word/2010/wordprocessingDrawing" xmlns:wp="http://schemas.openxmlformats.org/drawingml/2006/wordprocessingDrawing" xmlns:w10="urn:schemas-microsoft-com:office:word" xmlns:w="http://schemas.openxmlformats.org/wordprocessingml/2006/main" xmlns:w14="http://schemas.microsoft.com/office/word/2010/wordml" xmlns:wpg="http://schemas.microsoft.com/office/word/2010/wordprocessingGroup" xmlns:wpi="http://schemas.microsoft.com/office/word/2010/wordprocessingInk" xmlns:wne="http://schemas.microsoft.com/office/word/2006/wordml" xmlns:wps="http://schemas.microsoft.com/office/word/2010/wordprocessingShape" mc:Ignorable="w14 wp14">
   <w:abstractNum w:abstractNumId="0">
+    <w:nsid w:val="036724B7"/>
+    <w:multiLevelType w:val="hybridMultilevel"/>
+    <w:tmpl w:val="513CEB74"/>
+    <w:lvl w:ilvl="0" w:tplc="A630091E">
+      <w:start w:val="1"/>
+      <w:numFmt w:val="bullet"/>
+      <w:lvlText w:val=""/>
+      <w:lvlJc w:val="left"/>
+      <w:pPr>
+        <w:ind w:left="720" w:hanging="360"/>
+      </w:pPr>
+      <w:rPr>
+        <w:rFonts w:ascii="Symbol" w:hAnsi="Symbol" w:hint="default"/>
+      </w:rPr>
+    </w:lvl>
+    <w:lvl w:ilvl="1" w:tplc="080A0003" w:tentative="1">
+      <w:start w:val="1"/>
+      <w:numFmt w:val="bullet"/>
+      <w:lvlText w:val="o"/>
+      <w:lvlJc w:val="left"/>
+      <w:pPr>
+        <w:ind w:left="1440" w:hanging="360"/>
+      </w:pPr>
+      <w:rPr>
+        <w:rFonts w:ascii="Courier New" w:hAnsi="Courier New" w:cs="Courier New" w:hint="default"/>
+      </w:rPr>
+    </w:lvl>
+    <w:lvl w:ilvl="2" w:tplc="080A0005" w:tentative="1">
+      <w:start w:val="1"/>
+      <w:numFmt w:val="bullet"/>
+      <w:lvlText w:val=""/>
+      <w:lvlJc w:val="left"/>
+      <w:pPr>
+        <w:ind w:left="2160" w:hanging="360"/>
+      </w:pPr>
+      <w:rPr>
+        <w:rFonts w:ascii="Wingdings" w:hAnsi="Wingdings" w:hint="default"/>
+      </w:rPr>
+    </w:lvl>
+    <w:lvl w:ilvl="3" w:tplc="080A0001" w:tentative="1">
+      <w:start w:val="1"/>
+      <w:numFmt w:val="bullet"/>
+      <w:lvlText w:val=""/>
+      <w:lvlJc w:val="left"/>
+      <w:pPr>
+        <w:ind w:left="2880" w:hanging="360"/>
+      </w:pPr>
+      <w:rPr>
+        <w:rFonts w:ascii="Symbol" w:hAnsi="Symbol" w:hint="default"/>
+      </w:rPr>
+    </w:lvl>
+    <w:lvl w:ilvl="4" w:tplc="080A0003" w:tentative="1">
+      <w:start w:val="1"/>
+      <w:numFmt w:val="bullet"/>
+      <w:lvlText w:val="o"/>
+      <w:lvlJc w:val="left"/>
+      <w:pPr>
+        <w:ind w:left="3600" w:hanging="360"/>
+      </w:pPr>
+      <w:rPr>
+        <w:rFonts w:ascii="Courier New" w:hAnsi="Courier New" w:cs="Courier New" w:hint="default"/>
+      </w:rPr>
+    </w:lvl>
+    <w:lvl w:ilvl="5" w:tplc="080A0005" w:tentative="1">
+      <w:start w:val="1"/>
+      <w:numFmt w:val="bullet"/>
+      <w:lvlText w:val=""/>
+      <w:lvlJc w:val="left"/>
+      <w:pPr>
+        <w:ind w:left="4320" w:hanging="360"/>
+      </w:pPr>
+      <w:rPr>
+        <w:rFonts w:ascii="Wingdings" w:hAnsi="Wingdings" w:hint="default"/>
+      </w:rPr>
+    </w:lvl>
+    <w:lvl w:ilvl="6" w:tplc="080A0001" w:tentative="1">
+      <w:start w:val="1"/>
+      <w:numFmt w:val="bullet"/>
+      <w:lvlText w:val=""/>
+      <w:lvlJc w:val="left"/>
+      <w:pPr>
+        <w:ind w:left="5040" w:hanging="360"/>
+      </w:pPr>
+      <w:rPr>
+        <w:rFonts w:ascii="Symbol" w:hAnsi="Symbol" w:hint="default"/>
+      </w:rPr>
+    </w:lvl>
+    <w:lvl w:ilvl="7" w:tplc="080A0003" w:tentative="1">
+      <w:start w:val="1"/>
+      <w:numFmt w:val="bullet"/>
+      <w:lvlText w:val="o"/>
+      <w:lvlJc w:val="left"/>
+      <w:pPr>
+        <w:ind w:left="5760" w:hanging="360"/>
+      </w:pPr>
+      <w:rPr>
+        <w:rFonts w:ascii="Courier New" w:hAnsi="Courier New" w:cs="Courier New" w:hint="default"/>
+      </w:rPr>
+    </w:lvl>
+    <w:lvl w:ilvl="8" w:tplc="080A0005" w:tentative="1">
+      <w:start w:val="1"/>
+      <w:numFmt w:val="bullet"/>
+      <w:lvlText w:val=""/>
+      <w:lvlJc w:val="left"/>
+      <w:pPr>
+        <w:ind w:left="6480" w:hanging="360"/>
+      </w:pPr>
+      <w:rPr>
+        <w:rFonts w:ascii="Wingdings" w:hAnsi="Wingdings" w:hint="default"/>
+      </w:rPr>
+    </w:lvl>
+  </w:abstractNum>
+  <w:abstractNum w:abstractNumId="1">
     <w:nsid w:val="0D9F2C78"/>
     <w:multiLevelType w:val="multilevel"/>
     <w:tmpl w:val="19AEB1FA"/>
@@ -2780,7 +3441,233 @@
       </w:rPr>
     </w:lvl>
   </w:abstractNum>
-  <w:abstractNum w:abstractNumId="1">
+  <w:abstractNum w:abstractNumId="2">
+    <w:nsid w:val="181817C0"/>
+    <w:multiLevelType w:val="hybridMultilevel"/>
+    <w:tmpl w:val="14382280"/>
+    <w:lvl w:ilvl="0" w:tplc="C82010C8">
+      <w:start w:val="1"/>
+      <w:numFmt w:val="bullet"/>
+      <w:lvlText w:val=""/>
+      <w:lvlJc w:val="left"/>
+      <w:pPr>
+        <w:ind w:left="720" w:hanging="360"/>
+      </w:pPr>
+      <w:rPr>
+        <w:rFonts w:ascii="Symbol" w:hAnsi="Symbol" w:hint="default"/>
+      </w:rPr>
+    </w:lvl>
+    <w:lvl w:ilvl="1" w:tplc="080A0003" w:tentative="1">
+      <w:start w:val="1"/>
+      <w:numFmt w:val="bullet"/>
+      <w:lvlText w:val="o"/>
+      <w:lvlJc w:val="left"/>
+      <w:pPr>
+        <w:ind w:left="1440" w:hanging="360"/>
+      </w:pPr>
+      <w:rPr>
+        <w:rFonts w:ascii="Courier New" w:hAnsi="Courier New" w:cs="Courier New" w:hint="default"/>
+      </w:rPr>
+    </w:lvl>
+    <w:lvl w:ilvl="2" w:tplc="080A0005" w:tentative="1">
+      <w:start w:val="1"/>
+      <w:numFmt w:val="bullet"/>
+      <w:lvlText w:val=""/>
+      <w:lvlJc w:val="left"/>
+      <w:pPr>
+        <w:ind w:left="2160" w:hanging="360"/>
+      </w:pPr>
+      <w:rPr>
+        <w:rFonts w:ascii="Wingdings" w:hAnsi="Wingdings" w:hint="default"/>
+      </w:rPr>
+    </w:lvl>
+    <w:lvl w:ilvl="3" w:tplc="080A0001" w:tentative="1">
+      <w:start w:val="1"/>
+      <w:numFmt w:val="bullet"/>
+      <w:lvlText w:val=""/>
+      <w:lvlJc w:val="left"/>
+      <w:pPr>
+        <w:ind w:left="2880" w:hanging="360"/>
+      </w:pPr>
+      <w:rPr>
+        <w:rFonts w:ascii="Symbol" w:hAnsi="Symbol" w:hint="default"/>
+      </w:rPr>
+    </w:lvl>
+    <w:lvl w:ilvl="4" w:tplc="080A0003" w:tentative="1">
+      <w:start w:val="1"/>
+      <w:numFmt w:val="bullet"/>
+      <w:lvlText w:val="o"/>
+      <w:lvlJc w:val="left"/>
+      <w:pPr>
+        <w:ind w:left="3600" w:hanging="360"/>
+      </w:pPr>
+      <w:rPr>
+        <w:rFonts w:ascii="Courier New" w:hAnsi="Courier New" w:cs="Courier New" w:hint="default"/>
+      </w:rPr>
+    </w:lvl>
+    <w:lvl w:ilvl="5" w:tplc="080A0005" w:tentative="1">
+      <w:start w:val="1"/>
+      <w:numFmt w:val="bullet"/>
+      <w:lvlText w:val=""/>
+      <w:lvlJc w:val="left"/>
+      <w:pPr>
+        <w:ind w:left="4320" w:hanging="360"/>
+      </w:pPr>
+      <w:rPr>
+        <w:rFonts w:ascii="Wingdings" w:hAnsi="Wingdings" w:hint="default"/>
+      </w:rPr>
+    </w:lvl>
+    <w:lvl w:ilvl="6" w:tplc="080A0001" w:tentative="1">
+      <w:start w:val="1"/>
+      <w:numFmt w:val="bullet"/>
+      <w:lvlText w:val=""/>
+      <w:lvlJc w:val="left"/>
+      <w:pPr>
+        <w:ind w:left="5040" w:hanging="360"/>
+      </w:pPr>
+      <w:rPr>
+        <w:rFonts w:ascii="Symbol" w:hAnsi="Symbol" w:hint="default"/>
+      </w:rPr>
+    </w:lvl>
+    <w:lvl w:ilvl="7" w:tplc="080A0003" w:tentative="1">
+      <w:start w:val="1"/>
+      <w:numFmt w:val="bullet"/>
+      <w:lvlText w:val="o"/>
+      <w:lvlJc w:val="left"/>
+      <w:pPr>
+        <w:ind w:left="5760" w:hanging="360"/>
+      </w:pPr>
+      <w:rPr>
+        <w:rFonts w:ascii="Courier New" w:hAnsi="Courier New" w:cs="Courier New" w:hint="default"/>
+      </w:rPr>
+    </w:lvl>
+    <w:lvl w:ilvl="8" w:tplc="080A0005" w:tentative="1">
+      <w:start w:val="1"/>
+      <w:numFmt w:val="bullet"/>
+      <w:lvlText w:val=""/>
+      <w:lvlJc w:val="left"/>
+      <w:pPr>
+        <w:ind w:left="6480" w:hanging="360"/>
+      </w:pPr>
+      <w:rPr>
+        <w:rFonts w:ascii="Wingdings" w:hAnsi="Wingdings" w:hint="default"/>
+      </w:rPr>
+    </w:lvl>
+  </w:abstractNum>
+  <w:abstractNum w:abstractNumId="3">
+    <w:nsid w:val="197D73C6"/>
+    <w:multiLevelType w:val="hybridMultilevel"/>
+    <w:tmpl w:val="9FB68A7A"/>
+    <w:lvl w:ilvl="0" w:tplc="A630091E">
+      <w:start w:val="1"/>
+      <w:numFmt w:val="bullet"/>
+      <w:lvlText w:val=""/>
+      <w:lvlJc w:val="left"/>
+      <w:pPr>
+        <w:ind w:left="720" w:hanging="360"/>
+      </w:pPr>
+      <w:rPr>
+        <w:rFonts w:ascii="Symbol" w:hAnsi="Symbol" w:hint="default"/>
+      </w:rPr>
+    </w:lvl>
+    <w:lvl w:ilvl="1" w:tplc="080A0003" w:tentative="1">
+      <w:start w:val="1"/>
+      <w:numFmt w:val="bullet"/>
+      <w:lvlText w:val="o"/>
+      <w:lvlJc w:val="left"/>
+      <w:pPr>
+        <w:ind w:left="1440" w:hanging="360"/>
+      </w:pPr>
+      <w:rPr>
+        <w:rFonts w:ascii="Courier New" w:hAnsi="Courier New" w:cs="Courier New" w:hint="default"/>
+      </w:rPr>
+    </w:lvl>
+    <w:lvl w:ilvl="2" w:tplc="080A0005" w:tentative="1">
+      <w:start w:val="1"/>
+      <w:numFmt w:val="bullet"/>
+      <w:lvlText w:val=""/>
+      <w:lvlJc w:val="left"/>
+      <w:pPr>
+        <w:ind w:left="2160" w:hanging="360"/>
+      </w:pPr>
+      <w:rPr>
+        <w:rFonts w:ascii="Wingdings" w:hAnsi="Wingdings" w:hint="default"/>
+      </w:rPr>
+    </w:lvl>
+    <w:lvl w:ilvl="3" w:tplc="080A0001" w:tentative="1">
+      <w:start w:val="1"/>
+      <w:numFmt w:val="bullet"/>
+      <w:lvlText w:val=""/>
+      <w:lvlJc w:val="left"/>
+      <w:pPr>
+        <w:ind w:left="2880" w:hanging="360"/>
+      </w:pPr>
+      <w:rPr>
+        <w:rFonts w:ascii="Symbol" w:hAnsi="Symbol" w:hint="default"/>
+      </w:rPr>
+    </w:lvl>
+    <w:lvl w:ilvl="4" w:tplc="080A0003" w:tentative="1">
+      <w:start w:val="1"/>
+      <w:numFmt w:val="bullet"/>
+      <w:lvlText w:val="o"/>
+      <w:lvlJc w:val="left"/>
+      <w:pPr>
+        <w:ind w:left="3600" w:hanging="360"/>
+      </w:pPr>
+      <w:rPr>
+        <w:rFonts w:ascii="Courier New" w:hAnsi="Courier New" w:cs="Courier New" w:hint="default"/>
+      </w:rPr>
+    </w:lvl>
+    <w:lvl w:ilvl="5" w:tplc="080A0005" w:tentative="1">
+      <w:start w:val="1"/>
+      <w:numFmt w:val="bullet"/>
+      <w:lvlText w:val=""/>
+      <w:lvlJc w:val="left"/>
+      <w:pPr>
+        <w:ind w:left="4320" w:hanging="360"/>
+      </w:pPr>
+      <w:rPr>
+        <w:rFonts w:ascii="Wingdings" w:hAnsi="Wingdings" w:hint="default"/>
+      </w:rPr>
+    </w:lvl>
+    <w:lvl w:ilvl="6" w:tplc="080A0001" w:tentative="1">
+      <w:start w:val="1"/>
+      <w:numFmt w:val="bullet"/>
+      <w:lvlText w:val=""/>
+      <w:lvlJc w:val="left"/>
+      <w:pPr>
+        <w:ind w:left="5040" w:hanging="360"/>
+      </w:pPr>
+      <w:rPr>
+        <w:rFonts w:ascii="Symbol" w:hAnsi="Symbol" w:hint="default"/>
+      </w:rPr>
+    </w:lvl>
+    <w:lvl w:ilvl="7" w:tplc="080A0003" w:tentative="1">
+      <w:start w:val="1"/>
+      <w:numFmt w:val="bullet"/>
+      <w:lvlText w:val="o"/>
+      <w:lvlJc w:val="left"/>
+      <w:pPr>
+        <w:ind w:left="5760" w:hanging="360"/>
+      </w:pPr>
+      <w:rPr>
+        <w:rFonts w:ascii="Courier New" w:hAnsi="Courier New" w:cs="Courier New" w:hint="default"/>
+      </w:rPr>
+    </w:lvl>
+    <w:lvl w:ilvl="8" w:tplc="080A0005" w:tentative="1">
+      <w:start w:val="1"/>
+      <w:numFmt w:val="bullet"/>
+      <w:lvlText w:val=""/>
+      <w:lvlJc w:val="left"/>
+      <w:pPr>
+        <w:ind w:left="6480" w:hanging="360"/>
+      </w:pPr>
+      <w:rPr>
+        <w:rFonts w:ascii="Wingdings" w:hAnsi="Wingdings" w:hint="default"/>
+      </w:rPr>
+    </w:lvl>
+  </w:abstractNum>
+  <w:abstractNum w:abstractNumId="4">
     <w:nsid w:val="538C67B1"/>
     <w:multiLevelType w:val="multilevel"/>
     <w:tmpl w:val="5B4606C6"/>
@@ -2866,7 +3753,7 @@
       </w:pPr>
     </w:lvl>
   </w:abstractNum>
-  <w:abstractNum w:abstractNumId="2">
+  <w:abstractNum w:abstractNumId="5">
     <w:nsid w:val="58190373"/>
     <w:multiLevelType w:val="multilevel"/>
     <w:tmpl w:val="195EA6F6"/>
@@ -2953,13 +3840,22 @@
     </w:lvl>
   </w:abstractNum>
   <w:num w:numId="1">
+    <w:abstractNumId w:val="5"/>
+  </w:num>
+  <w:num w:numId="2">
+    <w:abstractNumId w:val="4"/>
+  </w:num>
+  <w:num w:numId="3">
+    <w:abstractNumId w:val="1"/>
+  </w:num>
+  <w:num w:numId="4">
+    <w:abstractNumId w:val="0"/>
+  </w:num>
+  <w:num w:numId="5">
     <w:abstractNumId w:val="2"/>
   </w:num>
-  <w:num w:numId="2">
-    <w:abstractNumId w:val="1"/>
-  </w:num>
-  <w:num w:numId="3">
-    <w:abstractNumId w:val="0"/>
+  <w:num w:numId="6">
+    <w:abstractNumId w:val="3"/>
   </w:num>
 </w:numbering>
 </file>
@@ -3008,7 +3904,7 @@
     <w:lsdException w:name="Subtitle" w:semiHidden="0" w:uiPriority="11" w:unhideWhenUsed="0" w:qFormat="1"/>
     <w:lsdException w:name="Strong" w:semiHidden="0" w:uiPriority="22" w:unhideWhenUsed="0" w:qFormat="1"/>
     <w:lsdException w:name="Emphasis" w:semiHidden="0" w:uiPriority="20" w:unhideWhenUsed="0" w:qFormat="1"/>
-    <w:lsdException w:name="Table Grid" w:semiHidden="0" w:uiPriority="59" w:unhideWhenUsed="0"/>
+    <w:lsdException w:name="Table Grid" w:semiHidden="0" w:uiPriority="39" w:unhideWhenUsed="0"/>
     <w:lsdException w:name="Placeholder Text" w:unhideWhenUsed="0"/>
     <w:lsdException w:name="No Spacing" w:semiHidden="0" w:uiPriority="1" w:unhideWhenUsed="0" w:qFormat="1"/>
     <w:lsdException w:name="Light Shading" w:semiHidden="0" w:uiPriority="60" w:unhideWhenUsed="0"/>
@@ -4008,7 +4904,7 @@
     <w:lsdException w:name="Subtitle" w:semiHidden="0" w:uiPriority="11" w:unhideWhenUsed="0" w:qFormat="1"/>
     <w:lsdException w:name="Strong" w:semiHidden="0" w:uiPriority="22" w:unhideWhenUsed="0" w:qFormat="1"/>
     <w:lsdException w:name="Emphasis" w:semiHidden="0" w:uiPriority="20" w:unhideWhenUsed="0" w:qFormat="1"/>
-    <w:lsdException w:name="Table Grid" w:semiHidden="0" w:uiPriority="59" w:unhideWhenUsed="0"/>
+    <w:lsdException w:name="Table Grid" w:semiHidden="0" w:uiPriority="39" w:unhideWhenUsed="0"/>
     <w:lsdException w:name="Placeholder Text" w:unhideWhenUsed="0"/>
     <w:lsdException w:name="No Spacing" w:semiHidden="0" w:uiPriority="1" w:unhideWhenUsed="0" w:qFormat="1"/>
     <w:lsdException w:name="Light Shading" w:semiHidden="0" w:uiPriority="60" w:unhideWhenUsed="0"/>
@@ -5279,7 +6175,7 @@
 </file>
 
 <file path=customXml/itemProps2.xml><?xml version="1.0" encoding="utf-8"?>
-<ds:datastoreItem xmlns:ds="http://schemas.openxmlformats.org/officeDocument/2006/customXml" ds:itemID="{7C5E3D37-4415-4FC8-9035-465DC69073A9}">
+<ds:datastoreItem xmlns:ds="http://schemas.openxmlformats.org/officeDocument/2006/customXml" ds:itemID="{64F84D79-A692-4466-9410-E1B0E6DC594E}">
   <ds:schemaRefs>
     <ds:schemaRef ds:uri="http://schemas.openxmlformats.org/officeDocument/2006/bibliography"/>
   </ds:schemaRefs>

</xml_diff>

<commit_message>
se agregó el historial de veriones y las referencias
</commit_message>
<xml_diff>
--- a/Diseño.docx
+++ b/Diseño.docx
@@ -335,7 +335,7 @@
           <w:r>
             <w:fldChar w:fldCharType="separate"/>
           </w:r>
-          <w:hyperlink w:anchor="_Toc93692315" w:history="1">
+          <w:hyperlink w:anchor="_Toc95054659" w:history="1">
             <w:r>
               <w:rPr>
                 <w:rStyle w:val="Hipervnculo"/>
@@ -362,7 +362,7 @@
                 <w:noProof/>
                 <w:webHidden/>
               </w:rPr>
-              <w:instrText xml:space="preserve"> PAGEREF _Toc93692315 \h </w:instrText>
+              <w:instrText xml:space="preserve"> PAGEREF _Toc95054659 \h </w:instrText>
             </w:r>
             <w:r>
               <w:rPr>
@@ -404,7 +404,7 @@
               <w:noProof/>
             </w:rPr>
           </w:pPr>
-          <w:hyperlink w:anchor="_Toc93692316" w:history="1">
+          <w:hyperlink w:anchor="_Toc95054660" w:history="1">
             <w:r>
               <w:rPr>
                 <w:rStyle w:val="Hipervnculo"/>
@@ -431,7 +431,7 @@
                 <w:noProof/>
                 <w:webHidden/>
               </w:rPr>
-              <w:instrText xml:space="preserve"> PAGEREF _Toc93692316 \h </w:instrText>
+              <w:instrText xml:space="preserve"> PAGEREF _Toc95054660 \h </w:instrText>
             </w:r>
             <w:r>
               <w:rPr>
@@ -451,7 +451,7 @@
                 <w:noProof/>
                 <w:webHidden/>
               </w:rPr>
-              <w:t>4</w:t>
+              <w:t>9</w:t>
             </w:r>
             <w:r>
               <w:rPr>
@@ -473,7 +473,7 @@
               <w:noProof/>
             </w:rPr>
           </w:pPr>
-          <w:hyperlink w:anchor="_Toc93692317" w:history="1">
+          <w:hyperlink w:anchor="_Toc95054661" w:history="1">
             <w:r>
               <w:rPr>
                 <w:rStyle w:val="Hipervnculo"/>
@@ -500,7 +500,7 @@
                 <w:noProof/>
                 <w:webHidden/>
               </w:rPr>
-              <w:instrText xml:space="preserve"> PAGEREF _Toc93692317 \h </w:instrText>
+              <w:instrText xml:space="preserve"> PAGEREF _Toc95054661 \h </w:instrText>
             </w:r>
             <w:r>
               <w:rPr>
@@ -520,7 +520,7 @@
                 <w:noProof/>
                 <w:webHidden/>
               </w:rPr>
-              <w:t>4</w:t>
+              <w:t>13</w:t>
             </w:r>
             <w:r>
               <w:rPr>
@@ -542,7 +542,7 @@
               <w:noProof/>
             </w:rPr>
           </w:pPr>
-          <w:hyperlink w:anchor="_Toc93692318" w:history="1">
+          <w:hyperlink w:anchor="_Toc95054662" w:history="1">
             <w:r>
               <w:rPr>
                 <w:rStyle w:val="Hipervnculo"/>
@@ -569,7 +569,7 @@
                 <w:noProof/>
                 <w:webHidden/>
               </w:rPr>
-              <w:instrText xml:space="preserve"> PAGEREF _Toc93692318 \h </w:instrText>
+              <w:instrText xml:space="preserve"> PAGEREF _Toc95054662 \h </w:instrText>
             </w:r>
             <w:r>
               <w:rPr>
@@ -589,7 +589,7 @@
                 <w:noProof/>
                 <w:webHidden/>
               </w:rPr>
-              <w:t>4</w:t>
+              <w:t>17</w:t>
             </w:r>
             <w:r>
               <w:rPr>
@@ -611,13 +611,13 @@
               <w:noProof/>
             </w:rPr>
           </w:pPr>
-          <w:hyperlink w:anchor="_Toc93692319" w:history="1">
+          <w:hyperlink w:anchor="_Toc95054663" w:history="1">
             <w:r>
               <w:rPr>
                 <w:rStyle w:val="Hipervnculo"/>
                 <w:noProof/>
               </w:rPr>
-              <w:t>5 Referencias</w:t>
+              <w:t>5 Diseño de la base de datos</w:t>
             </w:r>
             <w:r>
               <w:rPr>
@@ -638,7 +638,7 @@
                 <w:noProof/>
                 <w:webHidden/>
               </w:rPr>
-              <w:instrText xml:space="preserve"> PAGEREF _Toc93692319 \h </w:instrText>
+              <w:instrText xml:space="preserve"> PAGEREF _Toc95054663 \h </w:instrText>
             </w:r>
             <w:r>
               <w:rPr>
@@ -658,7 +658,76 @@
                 <w:noProof/>
                 <w:webHidden/>
               </w:rPr>
-              <w:t>4</w:t>
+              <w:t>17</w:t>
+            </w:r>
+            <w:r>
+              <w:rPr>
+                <w:noProof/>
+                <w:webHidden/>
+              </w:rPr>
+              <w:fldChar w:fldCharType="end"/>
+            </w:r>
+          </w:hyperlink>
+        </w:p>
+        <w:p>
+          <w:pPr>
+            <w:pStyle w:val="TDC1"/>
+            <w:tabs>
+              <w:tab w:val="right" w:pos="8921"/>
+            </w:tabs>
+            <w:rPr>
+              <w:rFonts w:asciiTheme="minorHAnsi" w:eastAsiaTheme="minorEastAsia" w:hAnsiTheme="minorHAnsi" w:cstheme="minorBidi"/>
+              <w:noProof/>
+            </w:rPr>
+          </w:pPr>
+          <w:hyperlink w:anchor="_Toc95054664" w:history="1">
+            <w:r>
+              <w:rPr>
+                <w:rStyle w:val="Hipervnculo"/>
+                <w:noProof/>
+              </w:rPr>
+              <w:t>6 Referencias</w:t>
+            </w:r>
+            <w:r>
+              <w:rPr>
+                <w:noProof/>
+                <w:webHidden/>
+              </w:rPr>
+              <w:tab/>
+            </w:r>
+            <w:r>
+              <w:rPr>
+                <w:noProof/>
+                <w:webHidden/>
+              </w:rPr>
+              <w:fldChar w:fldCharType="begin"/>
+            </w:r>
+            <w:r>
+              <w:rPr>
+                <w:noProof/>
+                <w:webHidden/>
+              </w:rPr>
+              <w:instrText xml:space="preserve"> PAGEREF _Toc95054664 \h </w:instrText>
+            </w:r>
+            <w:r>
+              <w:rPr>
+                <w:noProof/>
+                <w:webHidden/>
+              </w:rPr>
+            </w:r>
+            <w:r>
+              <w:rPr>
+                <w:noProof/>
+                <w:webHidden/>
+              </w:rPr>
+              <w:fldChar w:fldCharType="separate"/>
+            </w:r>
+            <w:r>
+              <w:rPr>
+                <w:noProof/>
+                <w:webHidden/>
+              </w:rPr>
+              <w:t>21</w:t>
             </w:r>
             <w:r>
               <w:rPr>
@@ -884,25 +953,41 @@
           <w:tcPr>
             <w:tcW w:w="2263" w:type="dxa"/>
           </w:tcPr>
-          <w:p/>
+          <w:p>
+            <w:r>
+              <w:t>Inicio caso de uso 2</w:t>
+            </w:r>
+          </w:p>
         </w:tc>
         <w:tc>
           <w:tcPr>
             <w:tcW w:w="1418" w:type="dxa"/>
           </w:tcPr>
-          <w:p/>
+          <w:p>
+            <w:r>
+              <w:t>04/02/2022</w:t>
+            </w:r>
+          </w:p>
         </w:tc>
         <w:tc>
           <w:tcPr>
             <w:tcW w:w="3260" w:type="dxa"/>
           </w:tcPr>
-          <w:p/>
+          <w:p>
+            <w:r>
+              <w:t xml:space="preserve">Corrección de caso de uso 2 y diagrama de robustez </w:t>
+            </w:r>
+          </w:p>
         </w:tc>
         <w:tc>
           <w:tcPr>
             <w:tcW w:w="1553" w:type="dxa"/>
           </w:tcPr>
-          <w:p/>
+          <w:p>
+            <w:r>
+              <w:t>3</w:t>
+            </w:r>
+          </w:p>
         </w:tc>
       </w:tr>
       <w:tr>
@@ -910,25 +995,220 @@
           <w:tcPr>
             <w:tcW w:w="2263" w:type="dxa"/>
           </w:tcPr>
-          <w:p/>
+          <w:p>
+            <w:r>
+              <w:t>Caso de uso 8</w:t>
+            </w:r>
+          </w:p>
         </w:tc>
         <w:tc>
           <w:tcPr>
             <w:tcW w:w="1418" w:type="dxa"/>
           </w:tcPr>
-          <w:p/>
+          <w:p>
+            <w:r>
+              <w:t>04/02/2022</w:t>
+            </w:r>
+          </w:p>
         </w:tc>
         <w:tc>
           <w:tcPr>
             <w:tcW w:w="3260" w:type="dxa"/>
           </w:tcPr>
-          <w:p/>
+          <w:p>
+            <w:r>
+              <w:t>Diagrama de clase del caso de uso 8</w:t>
+            </w:r>
+          </w:p>
         </w:tc>
         <w:tc>
           <w:tcPr>
             <w:tcW w:w="1553" w:type="dxa"/>
           </w:tcPr>
-          <w:p/>
+          <w:p>
+            <w:r>
+              <w:t>4</w:t>
+            </w:r>
+          </w:p>
+        </w:tc>
+      </w:tr>
+      <w:tr>
+        <w:tc>
+          <w:tcPr>
+            <w:tcW w:w="2263" w:type="dxa"/>
+          </w:tcPr>
+          <w:p>
+            <w:proofErr w:type="spellStart"/>
+            <w:r>
+              <w:t>Finalizacion</w:t>
+            </w:r>
+            <w:proofErr w:type="spellEnd"/>
+            <w:r>
+              <w:t xml:space="preserve"> de casos de uso 2 y 3</w:t>
+            </w:r>
+          </w:p>
+        </w:tc>
+        <w:tc>
+          <w:tcPr>
+            <w:tcW w:w="1418" w:type="dxa"/>
+          </w:tcPr>
+          <w:p>
+            <w:r>
+              <w:t>05/02/2022</w:t>
+            </w:r>
+          </w:p>
+        </w:tc>
+        <w:tc>
+          <w:tcPr>
+            <w:tcW w:w="3260" w:type="dxa"/>
+          </w:tcPr>
+          <w:p>
+            <w:r>
+              <w:t>Se terminan</w:t>
+            </w:r>
+            <w:r>
+              <w:t xml:space="preserve"> los diagramas de los</w:t>
+            </w:r>
+            <w:r>
+              <w:t xml:space="preserve"> casos de uso 2 y 3</w:t>
+            </w:r>
+          </w:p>
+        </w:tc>
+        <w:tc>
+          <w:tcPr>
+            <w:tcW w:w="1553" w:type="dxa"/>
+          </w:tcPr>
+          <w:p>
+            <w:r>
+              <w:t>5</w:t>
+            </w:r>
+          </w:p>
+        </w:tc>
+      </w:tr>
+      <w:tr>
+        <w:tc>
+          <w:tcPr>
+            <w:tcW w:w="2263" w:type="dxa"/>
+          </w:tcPr>
+          <w:p>
+            <w:r>
+              <w:t>Final de caso de uso 7</w:t>
+            </w:r>
+          </w:p>
+        </w:tc>
+        <w:tc>
+          <w:tcPr>
+            <w:tcW w:w="1418" w:type="dxa"/>
+          </w:tcPr>
+          <w:p>
+            <w:r>
+              <w:t>05/02/2022</w:t>
+            </w:r>
+          </w:p>
+        </w:tc>
+        <w:tc>
+          <w:tcPr>
+            <w:tcW w:w="3260" w:type="dxa"/>
+          </w:tcPr>
+          <w:p>
+            <w:r>
+              <w:t>Se agregan diagramas del caso de uso 7</w:t>
+            </w:r>
+          </w:p>
+        </w:tc>
+        <w:tc>
+          <w:tcPr>
+            <w:tcW w:w="1553" w:type="dxa"/>
+          </w:tcPr>
+          <w:p>
+            <w:r>
+              <w:t>6</w:t>
+            </w:r>
+          </w:p>
+        </w:tc>
+      </w:tr>
+      <w:tr>
+        <w:tc>
+          <w:tcPr>
+            <w:tcW w:w="2263" w:type="dxa"/>
+          </w:tcPr>
+          <w:p>
+            <w:r>
+              <w:t>Base de datos y unión de partes</w:t>
+            </w:r>
+          </w:p>
+        </w:tc>
+        <w:tc>
+          <w:tcPr>
+            <w:tcW w:w="1418" w:type="dxa"/>
+          </w:tcPr>
+          <w:p>
+            <w:r>
+              <w:t>06/02/2022</w:t>
+            </w:r>
+          </w:p>
+        </w:tc>
+        <w:tc>
+          <w:tcPr>
+            <w:tcW w:w="3260" w:type="dxa"/>
+          </w:tcPr>
+          <w:p>
+            <w:r>
+              <w:t>Se agrega base de datos, modelo relacional del sistema y se unieron los caso de uso en este documento, en la rama principal</w:t>
+            </w:r>
+          </w:p>
+        </w:tc>
+        <w:tc>
+          <w:tcPr>
+            <w:tcW w:w="1553" w:type="dxa"/>
+          </w:tcPr>
+          <w:p>
+            <w:r>
+              <w:t>7</w:t>
+            </w:r>
+          </w:p>
+        </w:tc>
+      </w:tr>
+      <w:tr>
+        <w:tc>
+          <w:tcPr>
+            <w:tcW w:w="2263" w:type="dxa"/>
+          </w:tcPr>
+          <w:p>
+            <w:r>
+              <w:t>final</w:t>
+            </w:r>
+          </w:p>
+        </w:tc>
+        <w:tc>
+          <w:tcPr>
+            <w:tcW w:w="1418" w:type="dxa"/>
+          </w:tcPr>
+          <w:p>
+            <w:r>
+              <w:t>06/02/2022</w:t>
+            </w:r>
+          </w:p>
+        </w:tc>
+        <w:tc>
+          <w:tcPr>
+            <w:tcW w:w="3260" w:type="dxa"/>
+          </w:tcPr>
+          <w:p>
+            <w:r>
+              <w:t>Se termina de hacer la bibliografía, el historial de revisiones, los diagramas de robustez, secuencia y el diagrama de paquetes</w:t>
+            </w:r>
+          </w:p>
+        </w:tc>
+        <w:tc>
+          <w:tcPr>
+            <w:tcW w:w="1553" w:type="dxa"/>
+          </w:tcPr>
+          <w:p>
+            <w:r>
+              <w:t>8</w:t>
+            </w:r>
+          </w:p>
         </w:tc>
       </w:tr>
     </w:tbl>
@@ -943,7 +1223,7 @@
       <w:pPr>
         <w:pStyle w:val="Ttulo1"/>
       </w:pPr>
-      <w:bookmarkStart w:id="0" w:name="_Toc93692315"/>
+      <w:bookmarkStart w:id="0" w:name="_Toc95054659"/>
       <w:r>
         <w:lastRenderedPageBreak/>
         <w:t>1</w:t>
@@ -1098,14 +1378,27 @@
       <w:r>
         <w:t xml:space="preserve">Figura </w:t>
       </w:r>
-      <w:fldSimple w:instr=" SEQ Figura \* ARABIC ">
-        <w:r>
-          <w:rPr>
-            <w:noProof/>
-          </w:rPr>
-          <w:t>1</w:t>
-        </w:r>
-      </w:fldSimple>
+      <w:r>
+        <w:fldChar w:fldCharType="begin"/>
+      </w:r>
+      <w:r>
+        <w:instrText xml:space="preserve"> SEQ Figura \* ARABIC </w:instrText>
+      </w:r>
+      <w:r>
+        <w:fldChar w:fldCharType="separate"/>
+      </w:r>
+      <w:r>
+        <w:rPr>
+          <w:noProof/>
+        </w:rPr>
+        <w:t>1</w:t>
+      </w:r>
+      <w:r>
+        <w:rPr>
+          <w:noProof/>
+        </w:rPr>
+        <w:fldChar w:fldCharType="end"/>
+      </w:r>
       <w:r>
         <w:t>. Diagrama de robustez del caso de uso validar usuario.</w:t>
       </w:r>
@@ -1451,14 +1744,27 @@
       <w:r>
         <w:t xml:space="preserve">Figura </w:t>
       </w:r>
-      <w:fldSimple w:instr=" SEQ Figura \* ARABIC ">
-        <w:r>
-          <w:rPr>
-            <w:noProof/>
-          </w:rPr>
-          <w:t>2</w:t>
-        </w:r>
-      </w:fldSimple>
+      <w:r>
+        <w:fldChar w:fldCharType="begin"/>
+      </w:r>
+      <w:r>
+        <w:instrText xml:space="preserve"> SEQ Figura \* ARABIC </w:instrText>
+      </w:r>
+      <w:r>
+        <w:fldChar w:fldCharType="separate"/>
+      </w:r>
+      <w:r>
+        <w:rPr>
+          <w:noProof/>
+        </w:rPr>
+        <w:t>2</w:t>
+      </w:r>
+      <w:r>
+        <w:rPr>
+          <w:noProof/>
+        </w:rPr>
+        <w:fldChar w:fldCharType="end"/>
+      </w:r>
       <w:r>
         <w:t>. Se muestra el diagrama de Robustez del caso de uso agregar producto a carrito.</w:t>
       </w:r>
@@ -1698,20 +2004,119 @@
       <w:r>
         <w:t xml:space="preserve">Figura </w:t>
       </w:r>
-      <w:fldSimple w:instr=" SEQ Figura \* ARABIC ">
-        <w:r>
-          <w:rPr>
-            <w:noProof/>
-          </w:rPr>
-          <w:t>3</w:t>
-        </w:r>
-      </w:fldSimple>
+      <w:r>
+        <w:fldChar w:fldCharType="begin"/>
+      </w:r>
+      <w:r>
+        <w:instrText xml:space="preserve"> SEQ Figura \* ARABIC </w:instrText>
+      </w:r>
+      <w:r>
+        <w:fldChar w:fldCharType="separate"/>
+      </w:r>
+      <w:r>
+        <w:rPr>
+          <w:noProof/>
+        </w:rPr>
+        <w:t>3</w:t>
+      </w:r>
+      <w:r>
+        <w:rPr>
+          <w:noProof/>
+        </w:rPr>
+        <w:fldChar w:fldCharType="end"/>
+      </w:r>
       <w:r>
         <w:t>. Diagrama de Robustez del caso de uso mostrar opciones de pago.</w:t>
       </w:r>
     </w:p>
     <w:p>
       <w:r>
+        <w:t xml:space="preserve">Caso de uso </w:t>
+      </w:r>
+      <w:r>
+        <w:t>Admin-1 Mostrar lista de compras.</w:t>
+      </w:r>
+      <w:r>
+        <w:t xml:space="preserve"> flujo principal:</w:t>
+      </w:r>
+    </w:p>
+    <w:p>
+      <w:pPr>
+        <w:cnfStyle w:val="000000100000" w:firstRow="0" w:lastRow="0" w:firstColumn="0" w:lastColumn="0" w:oddVBand="0" w:evenVBand="0" w:oddHBand="1" w:evenHBand="0" w:firstRowFirstColumn="0" w:firstRowLastColumn="0" w:lastRowFirstColumn="0" w:lastRowLastColumn="0"/>
+      </w:pPr>
+      <w:r>
+        <w:t xml:space="preserve">1.- </w:t>
+      </w:r>
+      <w:r>
+        <w:t>En la página de perfil de usuario, éste presiona el botón Ver historial de compras</w:t>
+      </w:r>
+    </w:p>
+    <w:p>
+      <w:pPr>
+        <w:cnfStyle w:val="000000100000" w:firstRow="0" w:lastRow="0" w:firstColumn="0" w:lastColumn="0" w:oddVBand="0" w:evenVBand="0" w:oddHBand="1" w:evenHBand="0" w:firstRowFirstColumn="0" w:firstRowLastColumn="0" w:lastRowFirstColumn="0" w:lastRowLastColumn="0"/>
+      </w:pPr>
+      <w:r>
+        <w:t xml:space="preserve">2.- </w:t>
+      </w:r>
+      <w:r>
+        <w:t xml:space="preserve">El sistema despliega una lista con todas las compras realizadas por el usuario </w:t>
+      </w:r>
+    </w:p>
+    <w:p>
+      <w:pPr>
+        <w:cnfStyle w:val="000000100000" w:firstRow="0" w:lastRow="0" w:firstColumn="0" w:lastColumn="0" w:oddVBand="0" w:evenVBand="0" w:oddHBand="1" w:evenHBand="0" w:firstRowFirstColumn="0" w:firstRowLastColumn="0" w:lastRowFirstColumn="0" w:lastRowLastColumn="0"/>
+      </w:pPr>
+      <w:r>
+        <w:t xml:space="preserve">3.- </w:t>
+      </w:r>
+      <w:r>
+        <w:t>Las compras se detallan por artículos comprados, cantidad, importe total y fecha.</w:t>
+      </w:r>
+    </w:p>
+    <w:p>
+      <w:r>
+        <w:t xml:space="preserve">4.- </w:t>
+      </w:r>
+      <w:r>
+        <w:t>El usuario presiona el botón Volver para regresar a la página de perfil</w:t>
+      </w:r>
+    </w:p>
+    <w:p>
+      <w:r>
+        <w:t>Flujo Alternativo:</w:t>
+      </w:r>
+    </w:p>
+    <w:p>
+      <w:pPr>
+        <w:cnfStyle w:val="000000010000" w:firstRow="0" w:lastRow="0" w:firstColumn="0" w:lastColumn="0" w:oddVBand="0" w:evenVBand="0" w:oddHBand="0" w:evenHBand="1" w:firstRowFirstColumn="0" w:firstRowLastColumn="0" w:lastRowFirstColumn="0" w:lastRowLastColumn="0"/>
+      </w:pPr>
+      <w:r>
+        <w:t>En el paso 1 el usuario (que no haya comprado aún) presiona el botón Ver historial de compras</w:t>
+      </w:r>
+    </w:p>
+    <w:p>
+      <w:pPr>
+        <w:cnfStyle w:val="000000010000" w:firstRow="0" w:lastRow="0" w:firstColumn="0" w:lastColumn="0" w:oddVBand="0" w:evenVBand="0" w:oddHBand="0" w:evenHBand="1" w:firstRowFirstColumn="0" w:firstRowLastColumn="0" w:lastRowFirstColumn="0" w:lastRowLastColumn="0"/>
+      </w:pPr>
+      <w:r>
+        <w:t>1.1 El sistema despliega un espacio vacío con el texto ¡Haz tu primera compra!</w:t>
+      </w:r>
+    </w:p>
+    <w:p>
+      <w:r>
+        <w:t>1.2 El usuario presiona el botón Volver para regresar a la página de perfil.</w:t>
+      </w:r>
+    </w:p>
+    <w:p>
+      <w:pPr>
+        <w:pStyle w:val="Epgrafe"/>
+      </w:pPr>
+      <w:r>
+        <w:rPr>
+          <w:sz w:val="22"/>
+          <w:szCs w:val="22"/>
+        </w:rPr>
+        <w:lastRenderedPageBreak/>
         <w:pict>
           <v:shapetype id="_x0000_t75" coordsize="21600,21600" o:spt="75" o:preferrelative="t" path="m@4@5l@4@11@9@11@9@5xe" filled="f" stroked="f">
             <v:stroke joinstyle="miter"/>
@@ -1732,18 +2137,207 @@
             <v:path o:extrusionok="f" gradientshapeok="t" o:connecttype="rect"/>
             <o:lock v:ext="edit" aspectratio="t"/>
           </v:shapetype>
-          <v:shape id="_x0000_i1028" type="#_x0000_t75" style="width:446.4pt;height:403.2pt">
+          <v:shape id="_x0000_i1025" type="#_x0000_t75" style="width:446.4pt;height:403.2pt">
             <v:imagedata r:id="rId11" o:title="ClassDiagram1"/>
           </v:shape>
         </w:pict>
       </w:r>
     </w:p>
+    <w:p/>
+    <w:p>
+      <w:r>
+        <w:t xml:space="preserve">Caso de uso </w:t>
+      </w:r>
+      <w:r>
+        <w:t>Admin-2 Mostrar lista de pedidos.</w:t>
+      </w:r>
+      <w:r>
+        <w:t xml:space="preserve"> Flujo Principal:</w:t>
+      </w:r>
+    </w:p>
+    <w:p>
+      <w:pPr>
+        <w:pStyle w:val="Prrafodelista"/>
+        <w:numPr>
+          <w:ilvl w:val="0"/>
+          <w:numId w:val="11"/>
+        </w:numPr>
+        <w:cnfStyle w:val="000000100000" w:firstRow="0" w:lastRow="0" w:firstColumn="0" w:lastColumn="0" w:oddVBand="0" w:evenVBand="0" w:oddHBand="1" w:evenHBand="0" w:firstRowFirstColumn="0" w:firstRowLastColumn="0" w:lastRowFirstColumn="0" w:lastRowLastColumn="0"/>
+      </w:pPr>
+      <w:r>
+        <w:t>El administrador inicializa sesión.</w:t>
+      </w:r>
+    </w:p>
+    <w:p>
+      <w:pPr>
+        <w:pStyle w:val="Prrafodelista"/>
+        <w:numPr>
+          <w:ilvl w:val="0"/>
+          <w:numId w:val="11"/>
+        </w:numPr>
+        <w:cnfStyle w:val="000000100000" w:firstRow="0" w:lastRow="0" w:firstColumn="0" w:lastColumn="0" w:oddVBand="0" w:evenVBand="0" w:oddHBand="1" w:evenHBand="0" w:firstRowFirstColumn="0" w:firstRowLastColumn="0" w:lastRowFirstColumn="0" w:lastRowLastColumn="0"/>
+      </w:pPr>
+      <w:r>
+        <w:t>El administrador presiona el botón de pedidos realizados.</w:t>
+      </w:r>
+    </w:p>
+    <w:p>
+      <w:pPr>
+        <w:pStyle w:val="Prrafodelista"/>
+        <w:numPr>
+          <w:ilvl w:val="0"/>
+          <w:numId w:val="11"/>
+        </w:numPr>
+        <w:cnfStyle w:val="000000100000" w:firstRow="0" w:lastRow="0" w:firstColumn="0" w:lastColumn="0" w:oddVBand="0" w:evenVBand="0" w:oddHBand="1" w:evenHBand="0" w:firstRowFirstColumn="0" w:firstRowLastColumn="0" w:lastRowFirstColumn="0" w:lastRowLastColumn="0"/>
+      </w:pPr>
+      <w:r>
+        <w:t>El sistema le muestra una lista de los pedidos realizados.</w:t>
+      </w:r>
+    </w:p>
+    <w:p>
+      <w:pPr>
+        <w:pStyle w:val="Prrafodelista"/>
+        <w:numPr>
+          <w:ilvl w:val="0"/>
+          <w:numId w:val="11"/>
+        </w:numPr>
+        <w:cnfStyle w:val="000000100000" w:firstRow="0" w:lastRow="0" w:firstColumn="0" w:lastColumn="0" w:oddVBand="0" w:evenVBand="0" w:oddHBand="1" w:evenHBand="0" w:firstRowFirstColumn="0" w:firstRowLastColumn="0" w:lastRowFirstColumn="0" w:lastRowLastColumn="0"/>
+      </w:pPr>
+      <w:r>
+        <w:t>El administrador presiona el botón inicial.</w:t>
+      </w:r>
+    </w:p>
+    <w:p>
+      <w:pPr>
+        <w:pStyle w:val="Prrafodelista"/>
+        <w:numPr>
+          <w:ilvl w:val="0"/>
+          <w:numId w:val="11"/>
+        </w:numPr>
+      </w:pPr>
+      <w:r>
+        <w:t>Se redirige a la pantalla inicial</w:t>
+      </w:r>
+    </w:p>
+    <w:p>
+      <w:r>
+        <w:t>Flujo alternativo:</w:t>
+      </w:r>
+    </w:p>
+    <w:p>
+      <w:pPr>
+        <w:cnfStyle w:val="000000010000" w:firstRow="0" w:lastRow="0" w:firstColumn="0" w:lastColumn="0" w:oddVBand="0" w:evenVBand="0" w:oddHBand="0" w:evenHBand="1" w:firstRowFirstColumn="0" w:firstRowLastColumn="0" w:lastRowFirstColumn="0" w:lastRowLastColumn="0"/>
+      </w:pPr>
+      <w:r>
+        <w:t>En el paso 3 el administrador observa una lista de los pedidos realizados.</w:t>
+      </w:r>
+    </w:p>
+    <w:p>
+      <w:pPr>
+        <w:pStyle w:val="Prrafodelista"/>
+        <w:numPr>
+          <w:ilvl w:val="1"/>
+          <w:numId w:val="10"/>
+        </w:numPr>
+        <w:cnfStyle w:val="000000010000" w:firstRow="0" w:lastRow="0" w:firstColumn="0" w:lastColumn="0" w:oddVBand="0" w:evenVBand="0" w:oddHBand="0" w:evenHBand="1" w:firstRowFirstColumn="0" w:firstRowLastColumn="0" w:lastRowFirstColumn="0" w:lastRowLastColumn="0"/>
+      </w:pPr>
+      <w:r>
+        <w:t xml:space="preserve">El administrador presiona el botón de filtro, y de esta manera tener unos datos </w:t>
+      </w:r>
+      <w:proofErr w:type="spellStart"/>
+      <w:r>
+        <w:t>mas</w:t>
+      </w:r>
+      <w:proofErr w:type="spellEnd"/>
+      <w:r>
+        <w:t xml:space="preserve"> precisos.</w:t>
+      </w:r>
+    </w:p>
+    <w:p>
+      <w:pPr>
+        <w:pStyle w:val="Prrafodelista"/>
+        <w:numPr>
+          <w:ilvl w:val="1"/>
+          <w:numId w:val="10"/>
+        </w:numPr>
+        <w:cnfStyle w:val="000000010000" w:firstRow="0" w:lastRow="0" w:firstColumn="0" w:lastColumn="0" w:oddVBand="0" w:evenVBand="0" w:oddHBand="0" w:evenHBand="1" w:firstRowFirstColumn="0" w:firstRowLastColumn="0" w:lastRowFirstColumn="0" w:lastRowLastColumn="0"/>
+      </w:pPr>
+      <w:r>
+        <w:t>El administrador presiona el botón de ordenar, de tal manera de tener una mayor precisión de la información.</w:t>
+      </w:r>
+    </w:p>
+    <w:p>
+      <w:r>
+        <w:t>El administrador presiona el objeto, este abrirá un panel con la información del producto.</w:t>
+      </w:r>
+    </w:p>
+    <w:p>
+      <w:r>
+        <w:rPr>
+          <w:noProof/>
+        </w:rPr>
+        <w:lastRenderedPageBreak/>
+        <w:drawing>
+          <wp:inline distT="0" distB="0" distL="0" distR="0">
+            <wp:extent cx="5669280" cy="7561580"/>
+            <wp:effectExtent l="0" t="0" r="7620" b="1270"/>
+            <wp:docPr id="10" name="Imagen 10" descr="C:\Users\LizardKing\Downloads\WhatsApp Image 2022-02-06 at 3.29.07 PM.jpeg"/>
+            <wp:cNvGraphicFramePr>
+              <a:graphicFrameLocks xmlns:a="http://schemas.openxmlformats.org/drawingml/2006/main" noChangeAspect="1"/>
+            </wp:cNvGraphicFramePr>
+            <a:graphic xmlns:a="http://schemas.openxmlformats.org/drawingml/2006/main">
+              <a:graphicData uri="http://schemas.openxmlformats.org/drawingml/2006/picture">
+                <pic:pic xmlns:pic="http://schemas.openxmlformats.org/drawingml/2006/picture">
+                  <pic:nvPicPr>
+                    <pic:cNvPr id="0" name="Picture 6" descr="C:\Users\LizardKing\Downloads\WhatsApp Image 2022-02-06 at 3.29.07 PM.jpeg"/>
+                    <pic:cNvPicPr>
+                      <a:picLocks noChangeAspect="1" noChangeArrowheads="1"/>
+                    </pic:cNvPicPr>
+                  </pic:nvPicPr>
+                  <pic:blipFill>
+                    <a:blip r:embed="rId12">
+                      <a:extLst>
+                        <a:ext uri="{28A0092B-C50C-407E-A947-70E740481C1C}">
+                          <a14:useLocalDpi xmlns:a14="http://schemas.microsoft.com/office/drawing/2010/main" val="0"/>
+                        </a:ext>
+                      </a:extLst>
+                    </a:blip>
+                    <a:srcRect/>
+                    <a:stretch>
+                      <a:fillRect/>
+                    </a:stretch>
+                  </pic:blipFill>
+                  <pic:spPr bwMode="auto">
+                    <a:xfrm>
+                      <a:off x="0" y="0"/>
+                      <a:ext cx="5669280" cy="7561580"/>
+                    </a:xfrm>
+                    <a:prstGeom prst="rect">
+                      <a:avLst/>
+                    </a:prstGeom>
+                    <a:noFill/>
+                    <a:ln>
+                      <a:noFill/>
+                    </a:ln>
+                  </pic:spPr>
+                </pic:pic>
+              </a:graphicData>
+            </a:graphic>
+          </wp:inline>
+        </w:drawing>
+      </w:r>
+    </w:p>
+    <w:p>
+      <w:bookmarkStart w:id="1" w:name="_Toc95054660"/>
+    </w:p>
+    <w:p/>
+    <w:p/>
     <w:p>
       <w:pPr>
         <w:pStyle w:val="Ttulo1"/>
       </w:pPr>
-      <w:bookmarkStart w:id="1" w:name="_Toc93692316"/>
-      <w:r>
+      <w:r>
+        <w:lastRenderedPageBreak/>
         <w:t>2</w:t>
       </w:r>
       <w:r>
@@ -1772,10 +2366,9 @@
         <w:jc w:val="center"/>
       </w:pPr>
       <w:r>
-        <w:lastRenderedPageBreak/>
         <w:pict>
-          <v:shape id="_x0000_i1025" type="#_x0000_t75" style="width:452.05pt;height:260.45pt">
-            <v:imagedata r:id="rId12" o:title="SequenceDiagram1" cropbottom="3285f" cropright="1933f"/>
+          <v:shape id="_x0000_i1026" type="#_x0000_t75" style="width:452.05pt;height:260.45pt">
+            <v:imagedata r:id="rId13" o:title="SequenceDiagram1" cropbottom="3285f" cropright="1933f"/>
           </v:shape>
         </w:pict>
       </w:r>
@@ -1787,14 +2380,27 @@
       <w:r>
         <w:t xml:space="preserve">Figura </w:t>
       </w:r>
-      <w:fldSimple w:instr=" SEQ Figura \* ARABIC ">
-        <w:r>
-          <w:rPr>
-            <w:noProof/>
-          </w:rPr>
-          <w:t>4</w:t>
-        </w:r>
-      </w:fldSimple>
+      <w:r>
+        <w:fldChar w:fldCharType="begin"/>
+      </w:r>
+      <w:r>
+        <w:instrText xml:space="preserve"> SEQ Figura \* ARABIC </w:instrText>
+      </w:r>
+      <w:r>
+        <w:fldChar w:fldCharType="separate"/>
+      </w:r>
+      <w:r>
+        <w:rPr>
+          <w:noProof/>
+        </w:rPr>
+        <w:t>4</w:t>
+      </w:r>
+      <w:r>
+        <w:rPr>
+          <w:noProof/>
+        </w:rPr>
+        <w:fldChar w:fldCharType="end"/>
+      </w:r>
       <w:r>
         <w:t>. Diagrama de secuencia del caso de uso Verificar usuario.</w:t>
       </w:r>
@@ -1803,8 +2409,8 @@
     <w:p>
       <w:r>
         <w:pict>
-          <v:shape id="_x0000_i1026" type="#_x0000_t75" style="width:445.75pt;height:231.05pt">
-            <v:imagedata r:id="rId13" o:title="Diagrama_secuencia_Agregar_Producto"/>
+          <v:shape id="_x0000_i1027" type="#_x0000_t75" style="width:445.75pt;height:231.05pt">
+            <v:imagedata r:id="rId14" o:title="Diagrama_secuencia_Agregar_Producto"/>
           </v:shape>
         </w:pict>
       </w:r>
@@ -1816,35 +2422,32 @@
       <w:r>
         <w:t xml:space="preserve">Figura </w:t>
       </w:r>
-      <w:fldSimple w:instr=" SEQ Figura \* ARABIC ">
-        <w:r>
-          <w:rPr>
-            <w:noProof/>
-          </w:rPr>
-          <w:t>5</w:t>
-        </w:r>
-      </w:fldSimple>
+      <w:r>
+        <w:fldChar w:fldCharType="begin"/>
+      </w:r>
+      <w:r>
+        <w:instrText xml:space="preserve"> SEQ Figura \* ARABIC </w:instrText>
+      </w:r>
+      <w:r>
+        <w:fldChar w:fldCharType="separate"/>
+      </w:r>
+      <w:r>
+        <w:rPr>
+          <w:noProof/>
+        </w:rPr>
+        <w:t>5</w:t>
+      </w:r>
+      <w:r>
+        <w:rPr>
+          <w:noProof/>
+        </w:rPr>
+        <w:fldChar w:fldCharType="end"/>
+      </w:r>
       <w:r>
         <w:t>. Se muestra el diagrama de secuencia del caso de uso Agregar producto a carrito.</w:t>
       </w:r>
     </w:p>
     <w:p/>
-    <w:p/>
-    <w:p/>
-    <w:p/>
-    <w:p>
-      <w:pPr>
-        <w:rPr>
-          <w:b/>
-        </w:rPr>
-      </w:pPr>
-      <w:r>
-        <w:rPr>
-          <w:b/>
-        </w:rPr>
-        <w:t>Diagrama del Caso de Uso: Mostrar opciones de pago:</w:t>
-      </w:r>
-    </w:p>
     <w:p>
       <w:pPr>
         <w:jc w:val="center"/>
@@ -1870,7 +2473,7 @@
                     <pic:cNvPicPr/>
                   </pic:nvPicPr>
                   <pic:blipFill>
-                    <a:blip r:embed="rId14"/>
+                    <a:blip r:embed="rId15"/>
                     <a:stretch>
                       <a:fillRect/>
                     </a:stretch>
@@ -1898,14 +2501,27 @@
       <w:r>
         <w:t xml:space="preserve">Figura </w:t>
       </w:r>
-      <w:fldSimple w:instr=" SEQ Figura \* ARABIC ">
-        <w:r>
-          <w:rPr>
-            <w:noProof/>
-          </w:rPr>
-          <w:t>6</w:t>
-        </w:r>
-      </w:fldSimple>
+      <w:r>
+        <w:fldChar w:fldCharType="begin"/>
+      </w:r>
+      <w:r>
+        <w:instrText xml:space="preserve"> SEQ Figura \* ARABIC </w:instrText>
+      </w:r>
+      <w:r>
+        <w:fldChar w:fldCharType="separate"/>
+      </w:r>
+      <w:r>
+        <w:rPr>
+          <w:noProof/>
+        </w:rPr>
+        <w:t>6</w:t>
+      </w:r>
+      <w:r>
+        <w:rPr>
+          <w:noProof/>
+        </w:rPr>
+        <w:fldChar w:fldCharType="end"/>
+      </w:r>
       <w:r>
         <w:t>. Diagrama de secuencia del caso de uso Mostrar opciones de pago.</w:t>
       </w:r>
@@ -1913,17 +2529,82 @@
     <w:p>
       <w:r>
         <w:pict>
-          <v:shape id="_x0000_i1029" type="#_x0000_t75" style="width:445.75pt;height:246.7pt">
-            <v:imagedata r:id="rId15" o:title="WhatsApp Image 2022-02-05 at 9.33.47 PM"/>
+          <v:shape id="_x0000_i1028" type="#_x0000_t75" style="width:445.75pt;height:246.7pt">
+            <v:imagedata r:id="rId16" o:title="WhatsApp Image 2022-02-05 at 9.33"/>
           </v:shape>
         </w:pict>
       </w:r>
     </w:p>
     <w:p>
       <w:pPr>
+        <w:pStyle w:val="Epgrafe"/>
+      </w:pPr>
+      <w:r>
+        <w:t xml:space="preserve">Figura </w:t>
+      </w:r>
+      <w:r>
+        <w:t>7</w:t>
+      </w:r>
+      <w:r>
+        <w:t xml:space="preserve">. Diagrama de secuencia del caso de uso Mostrar </w:t>
+      </w:r>
+      <w:r>
+        <w:t>Lista de compras</w:t>
+      </w:r>
+      <w:r>
+        <w:t>.</w:t>
+      </w:r>
+    </w:p>
+    <w:p/>
+    <w:p>
+      <w:pPr>
+        <w:pStyle w:val="Epgrafe"/>
+      </w:pPr>
+      <w:r>
+        <w:lastRenderedPageBreak/>
+        <w:pict>
+          <v:shape id="_x0000_i1030" type="#_x0000_t75" style="width:446.4pt;height:465.8pt">
+            <v:imagedata r:id="rId17" o:title="secuenciapedidos"/>
+          </v:shape>
+        </w:pict>
+      </w:r>
+      <w:r>
+        <w:br/>
+      </w:r>
+      <w:r>
+        <w:t xml:space="preserve">Figura </w:t>
+      </w:r>
+      <w:r>
+        <w:t>8</w:t>
+      </w:r>
+      <w:r>
+        <w:t xml:space="preserve">. Diagrama de secuencia del caso de uso Mostrar Lista de </w:t>
+      </w:r>
+      <w:r>
+        <w:t>pedidos</w:t>
+      </w:r>
+      <w:r>
+        <w:t>.</w:t>
+      </w:r>
+      <w:bookmarkStart w:id="2" w:name="_Toc95054661"/>
+    </w:p>
+    <w:p>
+      <w:pPr>
         <w:pStyle w:val="Ttulo1"/>
       </w:pPr>
-      <w:bookmarkStart w:id="2" w:name="_Toc93692317"/>
+    </w:p>
+    <w:p/>
+    <w:p/>
+    <w:p/>
+    <w:p/>
+    <w:p/>
+    <w:p/>
+    <w:p/>
+    <w:p/>
+    <w:p>
+      <w:pPr>
+        <w:pStyle w:val="Ttulo1"/>
+      </w:pPr>
       <w:r>
         <w:lastRenderedPageBreak/>
         <w:t>3</w:t>
@@ -1938,37 +2619,73 @@
     </w:p>
     <w:p>
       <w:r>
+        <w:t xml:space="preserve">El siguiente diagrama es el diagrama entidad relación o modelo relacional, el cual está hecho en </w:t>
+      </w:r>
+      <w:proofErr w:type="spellStart"/>
+      <w:r>
+        <w:t>MySQL</w:t>
+      </w:r>
+      <w:proofErr w:type="spellEnd"/>
+      <w:r>
+        <w:t xml:space="preserve"> </w:t>
+      </w:r>
+      <w:proofErr w:type="spellStart"/>
+      <w:r>
+        <w:t>workbench</w:t>
+      </w:r>
+      <w:proofErr w:type="spellEnd"/>
+      <w:r>
+        <w:t xml:space="preserve"> 8.0. Decidimos hacerlo en </w:t>
+      </w:r>
+      <w:proofErr w:type="spellStart"/>
+      <w:r>
+        <w:t>MySQL</w:t>
+      </w:r>
+      <w:proofErr w:type="spellEnd"/>
+      <w:r>
+        <w:t xml:space="preserve"> por que automáticamente hace la base de datos a partir de este diagrama y también puede hacer el diagrama a partir de la base de datos.</w:t>
+      </w:r>
+    </w:p>
+    <w:p/>
+    <w:p>
+      <w:r>
         <w:pict>
-          <v:shape id="_x0000_i1027" type="#_x0000_t75" style="width:446.4pt;height:273.6pt">
-            <v:imagedata r:id="rId16" o:title="relacional cine"/>
+          <v:shape id="_x0000_i1029" type="#_x0000_t75" style="width:430.1pt;height:262.95pt">
+            <v:imagedata r:id="rId18" o:title="relacional cine"/>
           </v:shape>
         </w:pict>
       </w:r>
     </w:p>
-    <w:p>
-      <w:pPr>
-        <w:rPr>
-          <w:b/>
-        </w:rPr>
-      </w:pPr>
-      <w:r>
-        <w:rPr>
-          <w:b/>
-        </w:rPr>
+    <w:p/>
+    <w:p/>
+    <w:p/>
+    <w:p/>
+    <w:p/>
+    <w:p/>
+    <w:p/>
+    <w:p/>
+    <w:p/>
+    <w:p/>
+    <w:p/>
+    <w:p/>
+    <w:p/>
+    <w:p/>
+    <w:p/>
+    <w:p>
+      <w:r>
+        <w:lastRenderedPageBreak/>
         <w:t>Diagrama del caso de uso: Mostrar opciones de pago:</w:t>
       </w:r>
     </w:p>
-    <w:p/>
     <w:p>
       <w:r>
         <w:rPr>
           <w:noProof/>
         </w:rPr>
-        <w:lastRenderedPageBreak/>
         <w:drawing>
           <wp:inline distT="0" distB="0" distL="0" distR="0">
-            <wp:extent cx="5502275" cy="5764530"/>
-            <wp:effectExtent l="0" t="0" r="3175" b="7620"/>
+            <wp:extent cx="5621573" cy="6157982"/>
+            <wp:effectExtent l="0" t="0" r="0" b="0"/>
             <wp:docPr id="6" name="Imagen 6" descr="C:\Users\Folken\Documents\AYDSC\CU2\DiagramaClase.jpg"/>
             <wp:cNvGraphicFramePr>
               <a:graphicFrameLocks xmlns:a="http://schemas.openxmlformats.org/drawingml/2006/main" noChangeAspect="1"/>
@@ -1983,7 +2700,7 @@
                     </pic:cNvPicPr>
                   </pic:nvPicPr>
                   <pic:blipFill>
-                    <a:blip r:embed="rId17">
+                    <a:blip r:embed="rId19">
                       <a:extLst>
                         <a:ext uri="{28A0092B-C50C-407E-A947-70E740481C1C}">
                           <a14:useLocalDpi xmlns:a14="http://schemas.microsoft.com/office/drawing/2010/main" val="0"/>
@@ -1998,7 +2715,7 @@
                   <pic:spPr bwMode="auto">
                     <a:xfrm>
                       <a:off x="0" y="0"/>
-                      <a:ext cx="5502275" cy="5764530"/>
+                      <a:ext cx="5621543" cy="6157950"/>
                     </a:xfrm>
                     <a:prstGeom prst="rect">
                       <a:avLst/>
@@ -2022,25 +2739,35 @@
       <w:r>
         <w:t xml:space="preserve">Figura </w:t>
       </w:r>
-      <w:fldSimple w:instr=" SEQ Figura \* ARABIC ">
-        <w:r>
-          <w:rPr>
-            <w:noProof/>
-          </w:rPr>
-          <w:t>7</w:t>
-        </w:r>
-      </w:fldSimple>
+      <w:r>
+        <w:t>9</w:t>
+      </w:r>
       <w:r>
         <w:t>. Diagrama de clases del caso de uso Agregar producto a carrito..</w:t>
       </w:r>
     </w:p>
     <w:p/>
-    <w:p>
+    <w:p/>
+    <w:p/>
+    <w:p/>
+    <w:p/>
+    <w:p/>
+    <w:p/>
+    <w:p/>
+    <w:p>
+      <w:r>
+        <w:lastRenderedPageBreak/>
+        <w:t>Caso de uso Mostrar lista de compras</w:t>
+      </w:r>
+    </w:p>
+    <w:p>
+      <w:r>
+        <w:br/>
+      </w:r>
       <w:r>
         <w:rPr>
           <w:noProof/>
         </w:rPr>
-        <w:lastRenderedPageBreak/>
         <w:drawing>
           <wp:inline distT="0" distB="0" distL="0" distR="0" wp14:anchorId="3461864B" wp14:editId="1C69C47D">
             <wp:extent cx="5286375" cy="4031519"/>
@@ -2057,7 +2784,7 @@
                     <pic:cNvPicPr/>
                   </pic:nvPicPr>
                   <pic:blipFill>
-                    <a:blip r:embed="rId18"/>
+                    <a:blip r:embed="rId20"/>
                     <a:stretch>
                       <a:fillRect/>
                     </a:stretch>
@@ -2085,14 +2812,9 @@
       <w:r>
         <w:t xml:space="preserve">Figura </w:t>
       </w:r>
-      <w:fldSimple w:instr=" SEQ Figura \* ARABIC ">
-        <w:r>
-          <w:rPr>
-            <w:noProof/>
-          </w:rPr>
-          <w:t>7</w:t>
-        </w:r>
-      </w:fldSimple>
+      <w:r>
+        <w:t>10</w:t>
+      </w:r>
       <w:r>
         <w:t>. Diagrama de clases del caso de uso Mostrar opciones de pago.</w:t>
       </w:r>
@@ -2100,18 +2822,58 @@
     <w:p>
       <w:pPr>
         <w:pStyle w:val="Ttulo"/>
+        <w:rPr>
+          <w:rFonts w:ascii="Arial" w:hAnsi="Arial" w:cs="Arial"/>
+          <w:sz w:val="22"/>
+          <w:szCs w:val="22"/>
+        </w:rPr>
+      </w:pPr>
+      <w:r>
+        <w:rPr>
+          <w:rFonts w:ascii="Arial" w:hAnsi="Arial" w:cs="Arial"/>
+          <w:sz w:val="22"/>
+          <w:szCs w:val="22"/>
+        </w:rPr>
+        <w:t xml:space="preserve">Caso de uso </w:t>
+      </w:r>
+      <w:r>
+        <w:rPr>
+          <w:rFonts w:ascii="Arial" w:hAnsi="Arial" w:cs="Arial"/>
+          <w:sz w:val="22"/>
+          <w:szCs w:val="22"/>
+        </w:rPr>
+        <w:t>Mostrar lista de pedidos</w:t>
+      </w:r>
+      <w:r>
+        <w:rPr>
+          <w:rFonts w:ascii="Arial" w:hAnsi="Arial" w:cs="Arial"/>
+          <w:sz w:val="22"/>
+          <w:szCs w:val="22"/>
+        </w:rPr>
+        <w:t>:</w:t>
+      </w:r>
+    </w:p>
+    <w:p/>
+    <w:p>
+      <w:pPr>
+        <w:rPr>
+          <w:rFonts w:eastAsiaTheme="majorEastAsia"/>
+          <w:spacing w:val="-10"/>
+          <w:kern w:val="28"/>
+        </w:rPr>
+      </w:pPr>
+      <w:r>
+        <w:rPr>
+          <w:rFonts w:eastAsiaTheme="majorEastAsia"/>
+          <w:spacing w:val="-10"/>
+          <w:kern w:val="28"/>
+        </w:rPr>
+        <w:t>En este caso, se mostrara al usuario un listado de los pedidos que ah echo, donde se mostrara, la cantidad que pago/pagara, la fecha que se efectuó el pedido, productos pedidos, entre otra información.</w:t>
+      </w:r>
+    </w:p>
+    <w:p>
+      <w:pPr>
         <w:jc w:val="center"/>
-      </w:pPr>
-      <w:r>
-        <w:t>4 M</w:t>
-      </w:r>
-      <w:r>
-        <w:t>ostrar lista de pedidos</w:t>
-      </w:r>
-    </w:p>
-    <w:p/>
-    <w:p>
-      <w:pPr>
         <w:rPr>
           <w:sz w:val="24"/>
           <w:szCs w:val="24"/>
@@ -2119,26 +2881,10 @@
       </w:pPr>
       <w:r>
         <w:rPr>
-          <w:sz w:val="24"/>
-          <w:szCs w:val="24"/>
-        </w:rPr>
-        <w:t>En este caso, se mostrara al usuario un listado de los pedidos que ah echo, donde se mostrara, la cantidad que pago/pagara, la fecha que se efectuó el pedido, productos pedidos, entre otra información.</w:t>
-      </w:r>
-    </w:p>
-    <w:p>
-      <w:pPr>
-        <w:jc w:val="center"/>
-        <w:rPr>
-          <w:sz w:val="24"/>
-          <w:szCs w:val="24"/>
-        </w:rPr>
-      </w:pPr>
-      <w:r>
-        <w:rPr>
           <w:noProof/>
         </w:rPr>
         <w:drawing>
-          <wp:inline distT="0" distB="0" distL="0" distR="0" wp14:anchorId="1C05C682" wp14:editId="266B78F4">
+          <wp:inline distT="0" distB="0" distL="0" distR="0" wp14:anchorId="36CBEC73" wp14:editId="483AD3A4">
             <wp:extent cx="3888187" cy="2903835"/>
             <wp:effectExtent l="0" t="0" r="0" b="0"/>
             <wp:docPr id="24" name="Imagen 24"/>
@@ -2153,7 +2899,7 @@
                     <pic:cNvPicPr/>
                   </pic:nvPicPr>
                   <pic:blipFill rotWithShape="1">
-                    <a:blip r:embed="rId19"/>
+                    <a:blip r:embed="rId21"/>
                     <a:srcRect l="25779" t="26957" r="29461" b="13588"/>
                     <a:stretch/>
                   </pic:blipFill>
@@ -2181,7 +2927,6 @@
         </w:drawing>
       </w:r>
     </w:p>
-    <w:p/>
     <w:p>
       <w:pPr>
         <w:jc w:val="center"/>
@@ -2199,6 +2944,7 @@
           <w:sz w:val="24"/>
           <w:szCs w:val="24"/>
         </w:rPr>
+        <w:lastRenderedPageBreak/>
         <w:t>Clases</w:t>
       </w:r>
     </w:p>
@@ -2220,8 +2966,6 @@
         </w:rPr>
         <w:t>Usuario</w:t>
       </w:r>
-      <w:bookmarkStart w:id="3" w:name="_GoBack"/>
-      <w:bookmarkEnd w:id="3"/>
     </w:p>
     <w:p>
       <w:pPr>
@@ -2662,28 +3406,56 @@
       <w:pPr>
         <w:pStyle w:val="Ttulo1"/>
       </w:pPr>
-      <w:bookmarkStart w:id="4" w:name="_Toc93692318"/>
-      <w:r>
-        <w:t>4</w:t>
-      </w:r>
+      <w:bookmarkStart w:id="3" w:name="_Toc95054662"/>
+      <w:r>
+        <w:lastRenderedPageBreak/>
+        <w:t xml:space="preserve">4   </w:t>
+      </w:r>
+      <w:r>
+        <w:t>Diagrama de paquetes</w:t>
+      </w:r>
+      <w:bookmarkEnd w:id="3"/>
       <w:r>
         <w:t xml:space="preserve"> </w:t>
       </w:r>
-      <w:r>
-        <w:t>Diagrama de paquetes</w:t>
+    </w:p>
+    <w:p/>
+    <w:p>
+      <w:pPr>
+        <w:pStyle w:val="Ttulo1"/>
+      </w:pPr>
+      <w:bookmarkStart w:id="4" w:name="_Toc95054663"/>
+      <w:r>
+        <w:t xml:space="preserve">5   </w:t>
+      </w:r>
+      <w:r>
+        <w:t>Diseño de la base de datos</w:t>
       </w:r>
       <w:bookmarkEnd w:id="4"/>
+    </w:p>
+    <w:p>
+      <w:pPr>
+        <w:pStyle w:val="Prrafodelista"/>
+        <w:ind w:left="405"/>
+      </w:pPr>
+      <w:r>
+        <w:t xml:space="preserve">La base de datos se hizo en </w:t>
+      </w:r>
+      <w:proofErr w:type="spellStart"/>
+      <w:r>
+        <w:t>MySQL</w:t>
+      </w:r>
+      <w:proofErr w:type="spellEnd"/>
       <w:r>
         <w:t xml:space="preserve"> </w:t>
       </w:r>
-    </w:p>
-    <w:p/>
-    <w:p>
-      <w:pPr>
-        <w:pStyle w:val="Ttulo1"/>
-      </w:pPr>
-      <w:r>
-        <w:t>5 Diseño de la base de datos</w:t>
+      <w:proofErr w:type="spellStart"/>
+      <w:r>
+        <w:t>workbench</w:t>
+      </w:r>
+      <w:proofErr w:type="spellEnd"/>
+      <w:r>
+        <w:t xml:space="preserve"> automáticamente con el diagrama de clases del modelo relacional, el código resultante es el siguiente:</w:t>
       </w:r>
     </w:p>
     <w:p>
@@ -2707,7 +3479,7 @@
                     <pic:cNvPicPr/>
                   </pic:nvPicPr>
                   <pic:blipFill rotWithShape="1">
-                    <a:blip r:embed="rId20"/>
+                    <a:blip r:embed="rId22"/>
                     <a:srcRect l="17304" t="16880" r="26512" b="32668"/>
                     <a:stretch/>
                   </pic:blipFill>
@@ -2756,7 +3528,7 @@
                     <pic:cNvPicPr/>
                   </pic:nvPicPr>
                   <pic:blipFill rotWithShape="1">
-                    <a:blip r:embed="rId21"/>
+                    <a:blip r:embed="rId23"/>
                     <a:srcRect l="16573" t="19903" r="47450" b="47598"/>
                     <a:stretch/>
                   </pic:blipFill>
@@ -2806,7 +3578,7 @@
                     <pic:cNvPicPr/>
                   </pic:nvPicPr>
                   <pic:blipFill rotWithShape="1">
-                    <a:blip r:embed="rId22"/>
+                    <a:blip r:embed="rId24"/>
                     <a:srcRect l="16573" t="27460" r="46458" b="25429"/>
                     <a:stretch/>
                   </pic:blipFill>
@@ -2855,7 +3627,7 @@
                     <pic:cNvPicPr/>
                   </pic:nvPicPr>
                   <pic:blipFill rotWithShape="1">
-                    <a:blip r:embed="rId23"/>
+                    <a:blip r:embed="rId25"/>
                     <a:srcRect l="16431" t="26956" r="43343" b="38026"/>
                     <a:stretch/>
                   </pic:blipFill>
@@ -2905,7 +3677,7 @@
                     <pic:cNvPicPr/>
                   </pic:nvPicPr>
                   <pic:blipFill rotWithShape="1">
-                    <a:blip r:embed="rId24"/>
+                    <a:blip r:embed="rId26"/>
                     <a:srcRect l="16006" t="17635" r="36827" b="24673"/>
                     <a:stretch/>
                   </pic:blipFill>
@@ -2954,7 +3726,7 @@
                     <pic:cNvPicPr/>
                   </pic:nvPicPr>
                   <pic:blipFill rotWithShape="1">
-                    <a:blip r:embed="rId25"/>
+                    <a:blip r:embed="rId27"/>
                     <a:srcRect l="16148" t="22170" r="44050" b="30215"/>
                     <a:stretch/>
                   </pic:blipFill>
@@ -3004,7 +3776,7 @@
                     <pic:cNvPicPr/>
                   </pic:nvPicPr>
                   <pic:blipFill rotWithShape="1">
-                    <a:blip r:embed="rId26"/>
+                    <a:blip r:embed="rId28"/>
                     <a:srcRect l="16289" t="26957" r="41360" b="25932"/>
                     <a:stretch/>
                   </pic:blipFill>
@@ -3053,7 +3825,7 @@
                     <pic:cNvPicPr/>
                   </pic:nvPicPr>
                   <pic:blipFill rotWithShape="1">
-                    <a:blip r:embed="rId27"/>
+                    <a:blip r:embed="rId29"/>
                     <a:srcRect l="15723" t="19903" r="35835" b="25429"/>
                     <a:stretch/>
                   </pic:blipFill>
@@ -3103,7 +3875,7 @@
                     <pic:cNvPicPr/>
                   </pic:nvPicPr>
                   <pic:blipFill rotWithShape="1">
-                    <a:blip r:embed="rId28"/>
+                    <a:blip r:embed="rId30"/>
                     <a:srcRect l="15722" t="16627" r="24929" b="25680"/>
                     <a:stretch/>
                   </pic:blipFill>
@@ -3152,7 +3924,7 @@
                     <pic:cNvPicPr/>
                   </pic:nvPicPr>
                   <pic:blipFill rotWithShape="1">
-                    <a:blip r:embed="rId29"/>
+                    <a:blip r:embed="rId31"/>
                     <a:srcRect l="16006" t="62074" r="24363" b="25577"/>
                     <a:stretch/>
                   </pic:blipFill>
@@ -3181,19 +3953,156 @@
       </w:r>
     </w:p>
     <w:p/>
+    <w:p>
+      <w:bookmarkStart w:id="5" w:name="_GoBack"/>
+      <w:bookmarkEnd w:id="5"/>
+    </w:p>
+    <w:p>
+      <w:pPr>
+        <w:pStyle w:val="Ttulo1"/>
+        <w:ind w:left="405"/>
+      </w:pPr>
+      <w:bookmarkStart w:id="6" w:name="_Toc95054664"/>
+      <w:r>
+        <w:t xml:space="preserve">6 </w:t>
+      </w:r>
+      <w:r>
+        <w:t>Referencias</w:t>
+      </w:r>
+      <w:bookmarkEnd w:id="6"/>
+    </w:p>
     <w:p/>
     <w:p>
       <w:pPr>
-        <w:pStyle w:val="Ttulo1"/>
-      </w:pPr>
-      <w:bookmarkStart w:id="5" w:name="_Toc93692319"/>
-      <w:r>
-        <w:t>6</w:t>
-      </w:r>
-      <w:r>
-        <w:t xml:space="preserve"> Referencias</w:t>
-      </w:r>
-      <w:bookmarkEnd w:id="5"/>
+        <w:pStyle w:val="Prrafodelista"/>
+        <w:ind w:left="405"/>
+      </w:pPr>
+      <w:r>
+        <w:t xml:space="preserve">UML gota a gota: </w:t>
+      </w:r>
+    </w:p>
+    <w:p>
+      <w:pPr>
+        <w:pStyle w:val="Prrafodelista"/>
+        <w:ind w:left="405"/>
+      </w:pPr>
+      <w:hyperlink r:id="rId32" w:history="1">
+        <w:r>
+          <w:rPr>
+            <w:rStyle w:val="Hipervnculo"/>
+          </w:rPr>
+          <w:t>https://drive.google.com/file/d/19243rOuEI4UxGwFWW2wt9wiL5IdJUWE5/view</w:t>
+        </w:r>
+      </w:hyperlink>
+    </w:p>
+    <w:p>
+      <w:pPr>
+        <w:pStyle w:val="Prrafodelista"/>
+        <w:ind w:left="405"/>
+      </w:pPr>
+    </w:p>
+    <w:p>
+      <w:pPr>
+        <w:pStyle w:val="Prrafodelista"/>
+        <w:ind w:left="405"/>
+      </w:pPr>
+      <w:r>
+        <w:t>UML y patrones:</w:t>
+      </w:r>
+    </w:p>
+    <w:p>
+      <w:pPr>
+        <w:pStyle w:val="Prrafodelista"/>
+        <w:ind w:left="405"/>
+      </w:pPr>
+      <w:hyperlink r:id="rId33" w:history="1">
+        <w:r>
+          <w:rPr>
+            <w:rStyle w:val="Hipervnculo"/>
+          </w:rPr>
+          <w:t>https://drive.google.com/file/d/1VofnYqsRgkC7l87ygKNoYA8dgpKeHUvr/view</w:t>
+        </w:r>
+      </w:hyperlink>
+    </w:p>
+    <w:p>
+      <w:pPr>
+        <w:pStyle w:val="Prrafodelista"/>
+        <w:ind w:left="405"/>
+      </w:pPr>
+    </w:p>
+    <w:p>
+      <w:pPr>
+        <w:pStyle w:val="Prrafodelista"/>
+        <w:ind w:left="405"/>
+      </w:pPr>
+      <w:r>
+        <w:t xml:space="preserve">Página en línea de </w:t>
+      </w:r>
+      <w:proofErr w:type="spellStart"/>
+      <w:r>
+        <w:t>cinepolis</w:t>
+      </w:r>
+      <w:proofErr w:type="spellEnd"/>
+      <w:r>
+        <w:t xml:space="preserve">: </w:t>
+      </w:r>
+    </w:p>
+    <w:p>
+      <w:pPr>
+        <w:pStyle w:val="Prrafodelista"/>
+        <w:ind w:left="405"/>
+      </w:pPr>
+      <w:hyperlink r:id="rId34" w:history="1">
+        <w:r>
+          <w:rPr>
+            <w:rStyle w:val="Hipervnculo"/>
+          </w:rPr>
+          <w:t>https://cinepolis.com/</w:t>
+        </w:r>
+      </w:hyperlink>
+    </w:p>
+    <w:p>
+      <w:pPr>
+        <w:pStyle w:val="Prrafodelista"/>
+        <w:ind w:left="405"/>
+      </w:pPr>
+    </w:p>
+    <w:p>
+      <w:pPr>
+        <w:pStyle w:val="Prrafodelista"/>
+        <w:ind w:left="405"/>
+      </w:pPr>
+      <w:r>
+        <w:t xml:space="preserve">Página en línea de </w:t>
+      </w:r>
+      <w:proofErr w:type="spellStart"/>
+      <w:r>
+        <w:t>cinemex</w:t>
+      </w:r>
+      <w:proofErr w:type="spellEnd"/>
+      <w:r>
+        <w:t>:</w:t>
+      </w:r>
+    </w:p>
+    <w:p>
+      <w:pPr>
+        <w:pStyle w:val="Prrafodelista"/>
+        <w:ind w:left="405"/>
+      </w:pPr>
+      <w:hyperlink r:id="rId35" w:history="1">
+        <w:r>
+          <w:rPr>
+            <w:rStyle w:val="Hipervnculo"/>
+          </w:rPr>
+          <w:t>https://cinemex.com/</w:t>
+        </w:r>
+      </w:hyperlink>
+    </w:p>
+    <w:p>
+      <w:pPr>
+        <w:pStyle w:val="Prrafodelista"/>
+        <w:ind w:left="405"/>
+      </w:pPr>
     </w:p>
     <w:sectPr>
       <w:pgSz w:w="11906" w:h="16838"/>
@@ -3668,6 +4577,267 @@
     </w:lvl>
   </w:abstractNum>
   <w:abstractNum w:abstractNumId="4">
+    <w:nsid w:val="1CA64A45"/>
+    <w:multiLevelType w:val="hybridMultilevel"/>
+    <w:tmpl w:val="F168BA5A"/>
+    <w:lvl w:ilvl="0" w:tplc="080A000F">
+      <w:start w:val="1"/>
+      <w:numFmt w:val="decimal"/>
+      <w:lvlText w:val="%1."/>
+      <w:lvlJc w:val="left"/>
+      <w:pPr>
+        <w:ind w:left="720" w:hanging="360"/>
+      </w:pPr>
+    </w:lvl>
+    <w:lvl w:ilvl="1" w:tplc="080A0019" w:tentative="1">
+      <w:start w:val="1"/>
+      <w:numFmt w:val="lowerLetter"/>
+      <w:lvlText w:val="%2."/>
+      <w:lvlJc w:val="left"/>
+      <w:pPr>
+        <w:ind w:left="1440" w:hanging="360"/>
+      </w:pPr>
+    </w:lvl>
+    <w:lvl w:ilvl="2" w:tplc="080A001B" w:tentative="1">
+      <w:start w:val="1"/>
+      <w:numFmt w:val="lowerRoman"/>
+      <w:lvlText w:val="%3."/>
+      <w:lvlJc w:val="right"/>
+      <w:pPr>
+        <w:ind w:left="2160" w:hanging="180"/>
+      </w:pPr>
+    </w:lvl>
+    <w:lvl w:ilvl="3" w:tplc="080A000F" w:tentative="1">
+      <w:start w:val="1"/>
+      <w:numFmt w:val="decimal"/>
+      <w:lvlText w:val="%4."/>
+      <w:lvlJc w:val="left"/>
+      <w:pPr>
+        <w:ind w:left="2880" w:hanging="360"/>
+      </w:pPr>
+    </w:lvl>
+    <w:lvl w:ilvl="4" w:tplc="080A0019" w:tentative="1">
+      <w:start w:val="1"/>
+      <w:numFmt w:val="lowerLetter"/>
+      <w:lvlText w:val="%5."/>
+      <w:lvlJc w:val="left"/>
+      <w:pPr>
+        <w:ind w:left="3600" w:hanging="360"/>
+      </w:pPr>
+    </w:lvl>
+    <w:lvl w:ilvl="5" w:tplc="080A001B" w:tentative="1">
+      <w:start w:val="1"/>
+      <w:numFmt w:val="lowerRoman"/>
+      <w:lvlText w:val="%6."/>
+      <w:lvlJc w:val="right"/>
+      <w:pPr>
+        <w:ind w:left="4320" w:hanging="180"/>
+      </w:pPr>
+    </w:lvl>
+    <w:lvl w:ilvl="6" w:tplc="080A000F" w:tentative="1">
+      <w:start w:val="1"/>
+      <w:numFmt w:val="decimal"/>
+      <w:lvlText w:val="%7."/>
+      <w:lvlJc w:val="left"/>
+      <w:pPr>
+        <w:ind w:left="5040" w:hanging="360"/>
+      </w:pPr>
+    </w:lvl>
+    <w:lvl w:ilvl="7" w:tplc="080A0019" w:tentative="1">
+      <w:start w:val="1"/>
+      <w:numFmt w:val="lowerLetter"/>
+      <w:lvlText w:val="%8."/>
+      <w:lvlJc w:val="left"/>
+      <w:pPr>
+        <w:ind w:left="5760" w:hanging="360"/>
+      </w:pPr>
+    </w:lvl>
+    <w:lvl w:ilvl="8" w:tplc="080A001B" w:tentative="1">
+      <w:start w:val="1"/>
+      <w:numFmt w:val="lowerRoman"/>
+      <w:lvlText w:val="%9."/>
+      <w:lvlJc w:val="right"/>
+      <w:pPr>
+        <w:ind w:left="6480" w:hanging="180"/>
+      </w:pPr>
+    </w:lvl>
+  </w:abstractNum>
+  <w:abstractNum w:abstractNumId="5">
+    <w:nsid w:val="4EDE71C5"/>
+    <w:multiLevelType w:val="hybridMultilevel"/>
+    <w:tmpl w:val="0BFAC478"/>
+    <w:lvl w:ilvl="0" w:tplc="080A000F">
+      <w:start w:val="1"/>
+      <w:numFmt w:val="decimal"/>
+      <w:lvlText w:val="%1."/>
+      <w:lvlJc w:val="left"/>
+      <w:pPr>
+        <w:ind w:left="720" w:hanging="360"/>
+      </w:pPr>
+      <w:rPr>
+        <w:rFonts w:hint="default"/>
+      </w:rPr>
+    </w:lvl>
+    <w:lvl w:ilvl="1" w:tplc="080A0019" w:tentative="1">
+      <w:start w:val="1"/>
+      <w:numFmt w:val="lowerLetter"/>
+      <w:lvlText w:val="%2."/>
+      <w:lvlJc w:val="left"/>
+      <w:pPr>
+        <w:ind w:left="1440" w:hanging="360"/>
+      </w:pPr>
+    </w:lvl>
+    <w:lvl w:ilvl="2" w:tplc="080A001B" w:tentative="1">
+      <w:start w:val="1"/>
+      <w:numFmt w:val="lowerRoman"/>
+      <w:lvlText w:val="%3."/>
+      <w:lvlJc w:val="right"/>
+      <w:pPr>
+        <w:ind w:left="2160" w:hanging="180"/>
+      </w:pPr>
+    </w:lvl>
+    <w:lvl w:ilvl="3" w:tplc="080A000F" w:tentative="1">
+      <w:start w:val="1"/>
+      <w:numFmt w:val="decimal"/>
+      <w:lvlText w:val="%4."/>
+      <w:lvlJc w:val="left"/>
+      <w:pPr>
+        <w:ind w:left="2880" w:hanging="360"/>
+      </w:pPr>
+    </w:lvl>
+    <w:lvl w:ilvl="4" w:tplc="080A0019" w:tentative="1">
+      <w:start w:val="1"/>
+      <w:numFmt w:val="lowerLetter"/>
+      <w:lvlText w:val="%5."/>
+      <w:lvlJc w:val="left"/>
+      <w:pPr>
+        <w:ind w:left="3600" w:hanging="360"/>
+      </w:pPr>
+    </w:lvl>
+    <w:lvl w:ilvl="5" w:tplc="080A001B" w:tentative="1">
+      <w:start w:val="1"/>
+      <w:numFmt w:val="lowerRoman"/>
+      <w:lvlText w:val="%6."/>
+      <w:lvlJc w:val="right"/>
+      <w:pPr>
+        <w:ind w:left="4320" w:hanging="180"/>
+      </w:pPr>
+    </w:lvl>
+    <w:lvl w:ilvl="6" w:tplc="080A000F" w:tentative="1">
+      <w:start w:val="1"/>
+      <w:numFmt w:val="decimal"/>
+      <w:lvlText w:val="%7."/>
+      <w:lvlJc w:val="left"/>
+      <w:pPr>
+        <w:ind w:left="5040" w:hanging="360"/>
+      </w:pPr>
+    </w:lvl>
+    <w:lvl w:ilvl="7" w:tplc="080A0019" w:tentative="1">
+      <w:start w:val="1"/>
+      <w:numFmt w:val="lowerLetter"/>
+      <w:lvlText w:val="%8."/>
+      <w:lvlJc w:val="left"/>
+      <w:pPr>
+        <w:ind w:left="5760" w:hanging="360"/>
+      </w:pPr>
+    </w:lvl>
+    <w:lvl w:ilvl="8" w:tplc="080A001B" w:tentative="1">
+      <w:start w:val="1"/>
+      <w:numFmt w:val="lowerRoman"/>
+      <w:lvlText w:val="%9."/>
+      <w:lvlJc w:val="right"/>
+      <w:pPr>
+        <w:ind w:left="6480" w:hanging="180"/>
+      </w:pPr>
+    </w:lvl>
+  </w:abstractNum>
+  <w:abstractNum w:abstractNumId="6">
+    <w:nsid w:val="50B90057"/>
+    <w:multiLevelType w:val="hybridMultilevel"/>
+    <w:tmpl w:val="5FD49ECC"/>
+    <w:lvl w:ilvl="0" w:tplc="080A000F">
+      <w:start w:val="1"/>
+      <w:numFmt w:val="decimal"/>
+      <w:lvlText w:val="%1."/>
+      <w:lvlJc w:val="left"/>
+      <w:pPr>
+        <w:ind w:left="720" w:hanging="360"/>
+      </w:pPr>
+    </w:lvl>
+    <w:lvl w:ilvl="1" w:tplc="080A0019" w:tentative="1">
+      <w:start w:val="1"/>
+      <w:numFmt w:val="lowerLetter"/>
+      <w:lvlText w:val="%2."/>
+      <w:lvlJc w:val="left"/>
+      <w:pPr>
+        <w:ind w:left="1440" w:hanging="360"/>
+      </w:pPr>
+    </w:lvl>
+    <w:lvl w:ilvl="2" w:tplc="080A001B" w:tentative="1">
+      <w:start w:val="1"/>
+      <w:numFmt w:val="lowerRoman"/>
+      <w:lvlText w:val="%3."/>
+      <w:lvlJc w:val="right"/>
+      <w:pPr>
+        <w:ind w:left="2160" w:hanging="180"/>
+      </w:pPr>
+    </w:lvl>
+    <w:lvl w:ilvl="3" w:tplc="080A000F" w:tentative="1">
+      <w:start w:val="1"/>
+      <w:numFmt w:val="decimal"/>
+      <w:lvlText w:val="%4."/>
+      <w:lvlJc w:val="left"/>
+      <w:pPr>
+        <w:ind w:left="2880" w:hanging="360"/>
+      </w:pPr>
+    </w:lvl>
+    <w:lvl w:ilvl="4" w:tplc="080A0019" w:tentative="1">
+      <w:start w:val="1"/>
+      <w:numFmt w:val="lowerLetter"/>
+      <w:lvlText w:val="%5."/>
+      <w:lvlJc w:val="left"/>
+      <w:pPr>
+        <w:ind w:left="3600" w:hanging="360"/>
+      </w:pPr>
+    </w:lvl>
+    <w:lvl w:ilvl="5" w:tplc="080A001B" w:tentative="1">
+      <w:start w:val="1"/>
+      <w:numFmt w:val="lowerRoman"/>
+      <w:lvlText w:val="%6."/>
+      <w:lvlJc w:val="right"/>
+      <w:pPr>
+        <w:ind w:left="4320" w:hanging="180"/>
+      </w:pPr>
+    </w:lvl>
+    <w:lvl w:ilvl="6" w:tplc="080A000F" w:tentative="1">
+      <w:start w:val="1"/>
+      <w:numFmt w:val="decimal"/>
+      <w:lvlText w:val="%7."/>
+      <w:lvlJc w:val="left"/>
+      <w:pPr>
+        <w:ind w:left="5040" w:hanging="360"/>
+      </w:pPr>
+    </w:lvl>
+    <w:lvl w:ilvl="7" w:tplc="080A0019" w:tentative="1">
+      <w:start w:val="1"/>
+      <w:numFmt w:val="lowerLetter"/>
+      <w:lvlText w:val="%8."/>
+      <w:lvlJc w:val="left"/>
+      <w:pPr>
+        <w:ind w:left="5760" w:hanging="360"/>
+      </w:pPr>
+    </w:lvl>
+    <w:lvl w:ilvl="8" w:tplc="080A001B" w:tentative="1">
+      <w:start w:val="1"/>
+      <w:numFmt w:val="lowerRoman"/>
+      <w:lvlText w:val="%9."/>
+      <w:lvlJc w:val="right"/>
+      <w:pPr>
+        <w:ind w:left="6480" w:hanging="180"/>
+      </w:pPr>
+    </w:lvl>
+  </w:abstractNum>
+  <w:abstractNum w:abstractNumId="7">
     <w:nsid w:val="538C67B1"/>
     <w:multiLevelType w:val="multilevel"/>
     <w:tmpl w:val="5B4606C6"/>
@@ -3753,7 +4923,7 @@
       </w:pPr>
     </w:lvl>
   </w:abstractNum>
-  <w:abstractNum w:abstractNumId="5">
+  <w:abstractNum w:abstractNumId="8">
     <w:nsid w:val="58190373"/>
     <w:multiLevelType w:val="multilevel"/>
     <w:tmpl w:val="195EA6F6"/>
@@ -3839,11 +5009,299 @@
       </w:pPr>
     </w:lvl>
   </w:abstractNum>
+  <w:abstractNum w:abstractNumId="9">
+    <w:nsid w:val="60AA1A8B"/>
+    <w:multiLevelType w:val="hybridMultilevel"/>
+    <w:tmpl w:val="F65CC4B0"/>
+    <w:lvl w:ilvl="0" w:tplc="080A000F">
+      <w:start w:val="1"/>
+      <w:numFmt w:val="decimal"/>
+      <w:lvlText w:val="%1."/>
+      <w:lvlJc w:val="left"/>
+      <w:pPr>
+        <w:ind w:left="720" w:hanging="360"/>
+      </w:pPr>
+    </w:lvl>
+    <w:lvl w:ilvl="1" w:tplc="080A0019" w:tentative="1">
+      <w:start w:val="1"/>
+      <w:numFmt w:val="lowerLetter"/>
+      <w:lvlText w:val="%2."/>
+      <w:lvlJc w:val="left"/>
+      <w:pPr>
+        <w:ind w:left="1440" w:hanging="360"/>
+      </w:pPr>
+    </w:lvl>
+    <w:lvl w:ilvl="2" w:tplc="080A001B" w:tentative="1">
+      <w:start w:val="1"/>
+      <w:numFmt w:val="lowerRoman"/>
+      <w:lvlText w:val="%3."/>
+      <w:lvlJc w:val="right"/>
+      <w:pPr>
+        <w:ind w:left="2160" w:hanging="180"/>
+      </w:pPr>
+    </w:lvl>
+    <w:lvl w:ilvl="3" w:tplc="080A000F" w:tentative="1">
+      <w:start w:val="1"/>
+      <w:numFmt w:val="decimal"/>
+      <w:lvlText w:val="%4."/>
+      <w:lvlJc w:val="left"/>
+      <w:pPr>
+        <w:ind w:left="2880" w:hanging="360"/>
+      </w:pPr>
+    </w:lvl>
+    <w:lvl w:ilvl="4" w:tplc="080A0019" w:tentative="1">
+      <w:start w:val="1"/>
+      <w:numFmt w:val="lowerLetter"/>
+      <w:lvlText w:val="%5."/>
+      <w:lvlJc w:val="left"/>
+      <w:pPr>
+        <w:ind w:left="3600" w:hanging="360"/>
+      </w:pPr>
+    </w:lvl>
+    <w:lvl w:ilvl="5" w:tplc="080A001B" w:tentative="1">
+      <w:start w:val="1"/>
+      <w:numFmt w:val="lowerRoman"/>
+      <w:lvlText w:val="%6."/>
+      <w:lvlJc w:val="right"/>
+      <w:pPr>
+        <w:ind w:left="4320" w:hanging="180"/>
+      </w:pPr>
+    </w:lvl>
+    <w:lvl w:ilvl="6" w:tplc="080A000F" w:tentative="1">
+      <w:start w:val="1"/>
+      <w:numFmt w:val="decimal"/>
+      <w:lvlText w:val="%7."/>
+      <w:lvlJc w:val="left"/>
+      <w:pPr>
+        <w:ind w:left="5040" w:hanging="360"/>
+      </w:pPr>
+    </w:lvl>
+    <w:lvl w:ilvl="7" w:tplc="080A0019" w:tentative="1">
+      <w:start w:val="1"/>
+      <w:numFmt w:val="lowerLetter"/>
+      <w:lvlText w:val="%8."/>
+      <w:lvlJc w:val="left"/>
+      <w:pPr>
+        <w:ind w:left="5760" w:hanging="360"/>
+      </w:pPr>
+    </w:lvl>
+    <w:lvl w:ilvl="8" w:tplc="080A001B" w:tentative="1">
+      <w:start w:val="1"/>
+      <w:numFmt w:val="lowerRoman"/>
+      <w:lvlText w:val="%9."/>
+      <w:lvlJc w:val="right"/>
+      <w:pPr>
+        <w:ind w:left="6480" w:hanging="180"/>
+      </w:pPr>
+    </w:lvl>
+  </w:abstractNum>
+  <w:abstractNum w:abstractNumId="10">
+    <w:nsid w:val="758C4DE1"/>
+    <w:multiLevelType w:val="hybridMultilevel"/>
+    <w:tmpl w:val="0C2EA55A"/>
+    <w:lvl w:ilvl="0" w:tplc="EA8ECD42">
+      <w:start w:val="6"/>
+      <w:numFmt w:val="decimal"/>
+      <w:lvlText w:val="%1"/>
+      <w:lvlJc w:val="left"/>
+      <w:pPr>
+        <w:ind w:left="765" w:hanging="360"/>
+      </w:pPr>
+      <w:rPr>
+        <w:rFonts w:hint="default"/>
+      </w:rPr>
+    </w:lvl>
+    <w:lvl w:ilvl="1" w:tplc="080A0019" w:tentative="1">
+      <w:start w:val="1"/>
+      <w:numFmt w:val="lowerLetter"/>
+      <w:lvlText w:val="%2."/>
+      <w:lvlJc w:val="left"/>
+      <w:pPr>
+        <w:ind w:left="1485" w:hanging="360"/>
+      </w:pPr>
+    </w:lvl>
+    <w:lvl w:ilvl="2" w:tplc="080A001B" w:tentative="1">
+      <w:start w:val="1"/>
+      <w:numFmt w:val="lowerRoman"/>
+      <w:lvlText w:val="%3."/>
+      <w:lvlJc w:val="right"/>
+      <w:pPr>
+        <w:ind w:left="2205" w:hanging="180"/>
+      </w:pPr>
+    </w:lvl>
+    <w:lvl w:ilvl="3" w:tplc="080A000F" w:tentative="1">
+      <w:start w:val="1"/>
+      <w:numFmt w:val="decimal"/>
+      <w:lvlText w:val="%4."/>
+      <w:lvlJc w:val="left"/>
+      <w:pPr>
+        <w:ind w:left="2925" w:hanging="360"/>
+      </w:pPr>
+    </w:lvl>
+    <w:lvl w:ilvl="4" w:tplc="080A0019" w:tentative="1">
+      <w:start w:val="1"/>
+      <w:numFmt w:val="lowerLetter"/>
+      <w:lvlText w:val="%5."/>
+      <w:lvlJc w:val="left"/>
+      <w:pPr>
+        <w:ind w:left="3645" w:hanging="360"/>
+      </w:pPr>
+    </w:lvl>
+    <w:lvl w:ilvl="5" w:tplc="080A001B" w:tentative="1">
+      <w:start w:val="1"/>
+      <w:numFmt w:val="lowerRoman"/>
+      <w:lvlText w:val="%6."/>
+      <w:lvlJc w:val="right"/>
+      <w:pPr>
+        <w:ind w:left="4365" w:hanging="180"/>
+      </w:pPr>
+    </w:lvl>
+    <w:lvl w:ilvl="6" w:tplc="080A000F" w:tentative="1">
+      <w:start w:val="1"/>
+      <w:numFmt w:val="decimal"/>
+      <w:lvlText w:val="%7."/>
+      <w:lvlJc w:val="left"/>
+      <w:pPr>
+        <w:ind w:left="5085" w:hanging="360"/>
+      </w:pPr>
+    </w:lvl>
+    <w:lvl w:ilvl="7" w:tplc="080A0019" w:tentative="1">
+      <w:start w:val="1"/>
+      <w:numFmt w:val="lowerLetter"/>
+      <w:lvlText w:val="%8."/>
+      <w:lvlJc w:val="left"/>
+      <w:pPr>
+        <w:ind w:left="5805" w:hanging="360"/>
+      </w:pPr>
+    </w:lvl>
+    <w:lvl w:ilvl="8" w:tplc="080A001B" w:tentative="1">
+      <w:start w:val="1"/>
+      <w:numFmt w:val="lowerRoman"/>
+      <w:lvlText w:val="%9."/>
+      <w:lvlJc w:val="right"/>
+      <w:pPr>
+        <w:ind w:left="6525" w:hanging="180"/>
+      </w:pPr>
+    </w:lvl>
+  </w:abstractNum>
+  <w:abstractNum w:abstractNumId="11">
+    <w:nsid w:val="7ECB7B17"/>
+    <w:multiLevelType w:val="multilevel"/>
+    <w:tmpl w:val="0E9E2760"/>
+    <w:lvl w:ilvl="0">
+      <w:start w:val="3"/>
+      <w:numFmt w:val="decimal"/>
+      <w:lvlText w:val="%1"/>
+      <w:lvlJc w:val="left"/>
+      <w:pPr>
+        <w:ind w:left="405" w:hanging="405"/>
+      </w:pPr>
+      <w:rPr>
+        <w:rFonts w:hint="default"/>
+      </w:rPr>
+    </w:lvl>
+    <w:lvl w:ilvl="1">
+      <w:start w:val="1"/>
+      <w:numFmt w:val="decimal"/>
+      <w:lvlText w:val="%1.%2"/>
+      <w:lvlJc w:val="left"/>
+      <w:pPr>
+        <w:ind w:left="1080" w:hanging="720"/>
+      </w:pPr>
+      <w:rPr>
+        <w:rFonts w:hint="default"/>
+      </w:rPr>
+    </w:lvl>
+    <w:lvl w:ilvl="2">
+      <w:start w:val="1"/>
+      <w:numFmt w:val="decimal"/>
+      <w:lvlText w:val="%1.%2.%3"/>
+      <w:lvlJc w:val="left"/>
+      <w:pPr>
+        <w:ind w:left="1440" w:hanging="720"/>
+      </w:pPr>
+      <w:rPr>
+        <w:rFonts w:hint="default"/>
+      </w:rPr>
+    </w:lvl>
+    <w:lvl w:ilvl="3">
+      <w:start w:val="1"/>
+      <w:numFmt w:val="decimal"/>
+      <w:lvlText w:val="%1.%2.%3.%4"/>
+      <w:lvlJc w:val="left"/>
+      <w:pPr>
+        <w:ind w:left="2160" w:hanging="1080"/>
+      </w:pPr>
+      <w:rPr>
+        <w:rFonts w:hint="default"/>
+      </w:rPr>
+    </w:lvl>
+    <w:lvl w:ilvl="4">
+      <w:start w:val="1"/>
+      <w:numFmt w:val="decimal"/>
+      <w:lvlText w:val="%1.%2.%3.%4.%5"/>
+      <w:lvlJc w:val="left"/>
+      <w:pPr>
+        <w:ind w:left="2880" w:hanging="1440"/>
+      </w:pPr>
+      <w:rPr>
+        <w:rFonts w:hint="default"/>
+      </w:rPr>
+    </w:lvl>
+    <w:lvl w:ilvl="5">
+      <w:start w:val="1"/>
+      <w:numFmt w:val="decimal"/>
+      <w:lvlText w:val="%1.%2.%3.%4.%5.%6"/>
+      <w:lvlJc w:val="left"/>
+      <w:pPr>
+        <w:ind w:left="3240" w:hanging="1440"/>
+      </w:pPr>
+      <w:rPr>
+        <w:rFonts w:hint="default"/>
+      </w:rPr>
+    </w:lvl>
+    <w:lvl w:ilvl="6">
+      <w:start w:val="1"/>
+      <w:numFmt w:val="decimal"/>
+      <w:lvlText w:val="%1.%2.%3.%4.%5.%6.%7"/>
+      <w:lvlJc w:val="left"/>
+      <w:pPr>
+        <w:ind w:left="3960" w:hanging="1800"/>
+      </w:pPr>
+      <w:rPr>
+        <w:rFonts w:hint="default"/>
+      </w:rPr>
+    </w:lvl>
+    <w:lvl w:ilvl="7">
+      <w:start w:val="1"/>
+      <w:numFmt w:val="decimal"/>
+      <w:lvlText w:val="%1.%2.%3.%4.%5.%6.%7.%8"/>
+      <w:lvlJc w:val="left"/>
+      <w:pPr>
+        <w:ind w:left="4320" w:hanging="1800"/>
+      </w:pPr>
+      <w:rPr>
+        <w:rFonts w:hint="default"/>
+      </w:rPr>
+    </w:lvl>
+    <w:lvl w:ilvl="8">
+      <w:start w:val="1"/>
+      <w:numFmt w:val="decimal"/>
+      <w:lvlText w:val="%1.%2.%3.%4.%5.%6.%7.%8.%9"/>
+      <w:lvlJc w:val="left"/>
+      <w:pPr>
+        <w:ind w:left="5040" w:hanging="2160"/>
+      </w:pPr>
+      <w:rPr>
+        <w:rFonts w:hint="default"/>
+      </w:rPr>
+    </w:lvl>
+  </w:abstractNum>
   <w:num w:numId="1">
-    <w:abstractNumId w:val="5"/>
+    <w:abstractNumId w:val="8"/>
   </w:num>
   <w:num w:numId="2">
-    <w:abstractNumId w:val="4"/>
+    <w:abstractNumId w:val="7"/>
   </w:num>
   <w:num w:numId="3">
     <w:abstractNumId w:val="1"/>
@@ -3856,6 +5314,24 @@
   </w:num>
   <w:num w:numId="6">
     <w:abstractNumId w:val="3"/>
+  </w:num>
+  <w:num w:numId="7">
+    <w:abstractNumId w:val="5"/>
+  </w:num>
+  <w:num w:numId="8">
+    <w:abstractNumId w:val="6"/>
+  </w:num>
+  <w:num w:numId="9">
+    <w:abstractNumId w:val="4"/>
+  </w:num>
+  <w:num w:numId="10">
+    <w:abstractNumId w:val="11"/>
+  </w:num>
+  <w:num w:numId="11">
+    <w:abstractNumId w:val="9"/>
+  </w:num>
+  <w:num w:numId="12">
+    <w:abstractNumId w:val="10"/>
   </w:num>
 </w:numbering>
 </file>
@@ -6149,7 +7625,7 @@
   <a:extraClrSchemeLst/>
   <a:extLst>
     <a:ext uri="{05A4C25C-085E-4340-85A3-A5531E510DB2}">
-      <thm15:themeFamily xmlns:thm15="http://schemas.microsoft.com/office/thememl/2012/main" xmlns="" name="Office Theme" id="{62F939B6-93AF-4DB8-9C6B-D6C7DFDC589F}" vid="{4A3C46E8-61CC-4603-A589-7422A47A8E4A}"/>
+      <thm15:themeFamily xmlns="" xmlns:thm15="http://schemas.microsoft.com/office/thememl/2012/main" name="Office Theme" id="{62F939B6-93AF-4DB8-9C6B-D6C7DFDC589F}" vid="{4A3C46E8-61CC-4603-A589-7422A47A8E4A}"/>
     </a:ext>
   </a:extLst>
 </a:theme>
@@ -6175,7 +7651,7 @@
 </file>
 
 <file path=customXml/itemProps2.xml><?xml version="1.0" encoding="utf-8"?>
-<ds:datastoreItem xmlns:ds="http://schemas.openxmlformats.org/officeDocument/2006/customXml" ds:itemID="{64F84D79-A692-4466-9410-E1B0E6DC594E}">
+<ds:datastoreItem xmlns:ds="http://schemas.openxmlformats.org/officeDocument/2006/customXml" ds:itemID="{64798D22-3B81-4FF9-94B5-74CB31C1E457}">
   <ds:schemaRefs>
     <ds:schemaRef ds:uri="http://schemas.openxmlformats.org/officeDocument/2006/bibliography"/>
   </ds:schemaRefs>

</xml_diff>

<commit_message>
Se agrego diagrama de robustes de mostrar pedido
</commit_message>
<xml_diff>
--- a/Diseño.docx
+++ b/Diseño.docx
@@ -1,6 +1,6 @@
 
 <file path=word/document.xml><?xml version="1.0" encoding="utf-8"?>
-<w:document xmlns:wpc="http://schemas.microsoft.com/office/word/2010/wordprocessingCanvas" xmlns:mc="http://schemas.openxmlformats.org/markup-compatibility/2006" xmlns:o="urn:schemas-microsoft-com:office:office" xmlns:r="http://schemas.openxmlformats.org/officeDocument/2006/relationships" xmlns:m="http://schemas.openxmlformats.org/officeDocument/2006/math" xmlns:v="urn:schemas-microsoft-com:vml" xmlns:wp14="http://schemas.microsoft.com/office/word/2010/wordprocessingDrawing" xmlns:wp="http://schemas.openxmlformats.org/drawingml/2006/wordprocessingDrawing" xmlns:w10="urn:schemas-microsoft-com:office:word" xmlns:w="http://schemas.openxmlformats.org/wordprocessingml/2006/main" xmlns:w14="http://schemas.microsoft.com/office/word/2010/wordml" xmlns:wpg="http://schemas.microsoft.com/office/word/2010/wordprocessingGroup" xmlns:wpi="http://schemas.microsoft.com/office/word/2010/wordprocessingInk" xmlns:wne="http://schemas.microsoft.com/office/word/2006/wordml" xmlns:wps="http://schemas.microsoft.com/office/word/2010/wordprocessingShape" mc:Ignorable="w14 wp14">
+<w:document xmlns:wpc="http://schemas.microsoft.com/office/word/2010/wordprocessingCanvas" xmlns:cx="http://schemas.microsoft.com/office/drawing/2014/chartex" xmlns:cx1="http://schemas.microsoft.com/office/drawing/2015/9/8/chartex" xmlns:cx2="http://schemas.microsoft.com/office/drawing/2015/10/21/chartex" xmlns:cx3="http://schemas.microsoft.com/office/drawing/2016/5/9/chartex" xmlns:cx4="http://schemas.microsoft.com/office/drawing/2016/5/10/chartex" xmlns:cx5="http://schemas.microsoft.com/office/drawing/2016/5/11/chartex" xmlns:cx6="http://schemas.microsoft.com/office/drawing/2016/5/12/chartex" xmlns:cx7="http://schemas.microsoft.com/office/drawing/2016/5/13/chartex" xmlns:cx8="http://schemas.microsoft.com/office/drawing/2016/5/14/chartex" xmlns:mc="http://schemas.openxmlformats.org/markup-compatibility/2006" xmlns:aink="http://schemas.microsoft.com/office/drawing/2016/ink" xmlns:am3d="http://schemas.microsoft.com/office/drawing/2017/model3d" xmlns:o="urn:schemas-microsoft-com:office:office" xmlns:r="http://schemas.openxmlformats.org/officeDocument/2006/relationships" xmlns:m="http://schemas.openxmlformats.org/officeDocument/2006/math" xmlns:v="urn:schemas-microsoft-com:vml" xmlns:wp14="http://schemas.microsoft.com/office/word/2010/wordprocessingDrawing" xmlns:wp="http://schemas.openxmlformats.org/drawingml/2006/wordprocessingDrawing" xmlns:w10="urn:schemas-microsoft-com:office:word" xmlns:w="http://schemas.openxmlformats.org/wordprocessingml/2006/main" xmlns:w14="http://schemas.microsoft.com/office/word/2010/wordml" xmlns:w15="http://schemas.microsoft.com/office/word/2012/wordml" xmlns:w16cex="http://schemas.microsoft.com/office/word/2018/wordml/cex" xmlns:w16cid="http://schemas.microsoft.com/office/word/2016/wordml/cid" xmlns:w16="http://schemas.microsoft.com/office/word/2018/wordml" xmlns:w16sdtdh="http://schemas.microsoft.com/office/word/2020/wordml/sdtdatahash" xmlns:w16se="http://schemas.microsoft.com/office/word/2015/wordml/symex" xmlns:wpg="http://schemas.microsoft.com/office/word/2010/wordprocessingGroup" xmlns:wpi="http://schemas.microsoft.com/office/word/2010/wordprocessingInk" xmlns:wne="http://schemas.microsoft.com/office/word/2006/wordml" xmlns:wps="http://schemas.microsoft.com/office/word/2010/wordprocessingShape" mc:Ignorable="w14 w15 w16se w16cid w16 w16cex w16sdtdh wp14">
   <w:body>
     <w:p>
       <w:pPr>
@@ -67,33 +67,23 @@
           <w:szCs w:val="40"/>
         </w:rPr>
       </w:pPr>
-      <w:proofErr w:type="gramStart"/>
       <w:r>
         <w:rPr>
           <w:b/>
           <w:sz w:val="40"/>
           <w:szCs w:val="40"/>
         </w:rPr>
-        <w:t>para</w:t>
-      </w:r>
-      <w:proofErr w:type="gramEnd"/>
-      <w:r>
+        <w:t>para el proyecto</w:t>
+      </w:r>
+    </w:p>
+    <w:p>
+      <w:pPr>
+        <w:jc w:val="right"/>
         <w:rPr>
           <w:b/>
           <w:sz w:val="40"/>
           <w:szCs w:val="40"/>
         </w:rPr>
-        <w:t xml:space="preserve"> el proyecto</w:t>
-      </w:r>
-    </w:p>
-    <w:p>
-      <w:pPr>
-        <w:jc w:val="right"/>
-        <w:rPr>
-          <w:b/>
-          <w:sz w:val="40"/>
-          <w:szCs w:val="40"/>
-        </w:rPr>
       </w:pPr>
     </w:p>
     <w:p>
@@ -208,25 +198,7 @@
           <w:sz w:val="28"/>
           <w:szCs w:val="28"/>
         </w:rPr>
-        <w:t xml:space="preserve">Rubio Lucas </w:t>
-      </w:r>
-      <w:proofErr w:type="spellStart"/>
-      <w:r>
-        <w:rPr>
-          <w:b/>
-          <w:sz w:val="28"/>
-          <w:szCs w:val="28"/>
-        </w:rPr>
-        <w:t>Ivan</w:t>
-      </w:r>
-      <w:proofErr w:type="spellEnd"/>
-      <w:r>
-        <w:rPr>
-          <w:b/>
-          <w:sz w:val="28"/>
-          <w:szCs w:val="28"/>
-        </w:rPr>
-        <w:t xml:space="preserve"> Omar</w:t>
+        <w:t>Rubio Lucas Ivan Omar</w:t>
       </w:r>
     </w:p>
     <w:p>
@@ -1038,13 +1010,8 @@
             <w:tcW w:w="2263" w:type="dxa"/>
           </w:tcPr>
           <w:p>
-            <w:proofErr w:type="spellStart"/>
-            <w:r>
-              <w:t>Finalizacion</w:t>
-            </w:r>
-            <w:proofErr w:type="spellEnd"/>
-            <w:r>
-              <w:t xml:space="preserve"> de casos de uso 2 y 3</w:t>
+            <w:r>
+              <w:t>Finalizacion de casos de uso 2 y 3</w:t>
             </w:r>
           </w:p>
         </w:tc>
@@ -1329,7 +1296,7 @@
           <w:noProof/>
         </w:rPr>
         <w:drawing>
-          <wp:inline distT="0" distB="0" distL="0" distR="0">
+          <wp:inline distT="0" distB="0" distL="0" distR="0" wp14:anchorId="1BF64A5B" wp14:editId="528F3829">
             <wp:extent cx="5383033" cy="4883968"/>
             <wp:effectExtent l="0" t="0" r="8255" b="0"/>
             <wp:docPr id="1" name="0 Imagen"/>
@@ -1344,7 +1311,7 @@
                     <pic:cNvPicPr/>
                   </pic:nvPicPr>
                   <pic:blipFill>
-                    <a:blip r:embed="rId8">
+                    <a:blip r:embed="rId7">
                       <a:extLst>
                         <a:ext uri="{28A0092B-C50C-407E-A947-70E740481C1C}">
                           <a14:useLocalDpi xmlns:a14="http://schemas.microsoft.com/office/drawing/2010/main" val="0"/>
@@ -1373,32 +1340,19 @@
     </w:p>
     <w:p>
       <w:pPr>
-        <w:pStyle w:val="Epgrafe"/>
+        <w:pStyle w:val="Descripcin"/>
       </w:pPr>
       <w:r>
         <w:t xml:space="preserve">Figura </w:t>
       </w:r>
-      <w:r>
-        <w:fldChar w:fldCharType="begin"/>
-      </w:r>
-      <w:r>
-        <w:instrText xml:space="preserve"> SEQ Figura \* ARABIC </w:instrText>
-      </w:r>
-      <w:r>
-        <w:fldChar w:fldCharType="separate"/>
-      </w:r>
-      <w:r>
-        <w:rPr>
-          <w:noProof/>
-        </w:rPr>
-        <w:t>1</w:t>
-      </w:r>
-      <w:r>
-        <w:rPr>
-          <w:noProof/>
-        </w:rPr>
-        <w:fldChar w:fldCharType="end"/>
-      </w:r>
+      <w:fldSimple w:instr=" SEQ Figura \* ARABIC ">
+        <w:r>
+          <w:rPr>
+            <w:noProof/>
+          </w:rPr>
+          <w:t>1</w:t>
+        </w:r>
+      </w:fldSimple>
       <w:r>
         <w:t>. Diagrama de robustez del caso de uso validar usuario.</w:t>
       </w:r>
@@ -1688,7 +1642,7 @@
         </w:rPr>
         <w:lastRenderedPageBreak/>
         <w:drawing>
-          <wp:inline distT="0" distB="0" distL="0" distR="0" wp14:anchorId="78A945E4" wp14:editId="10EB2AE0">
+          <wp:inline distT="0" distB="0" distL="0" distR="0" wp14:anchorId="5B6A5216" wp14:editId="18DC03FD">
             <wp:extent cx="5612130" cy="4169640"/>
             <wp:effectExtent l="0" t="0" r="7620" b="2540"/>
             <wp:docPr id="2" name="Imagen 2" descr="C:\Users\Folken\Documents\AYDSC\CU2\CU agregarProducto.jpg"/>
@@ -1705,7 +1659,7 @@
                     </pic:cNvPicPr>
                   </pic:nvPicPr>
                   <pic:blipFill>
-                    <a:blip r:embed="rId9">
+                    <a:blip r:embed="rId8">
                       <a:extLst>
                         <a:ext uri="{28A0092B-C50C-407E-A947-70E740481C1C}">
                           <a14:useLocalDpi xmlns:a14="http://schemas.microsoft.com/office/drawing/2010/main" val="0"/>
@@ -1739,32 +1693,19 @@
     </w:p>
     <w:p>
       <w:pPr>
-        <w:pStyle w:val="Epgrafe"/>
+        <w:pStyle w:val="Descripcin"/>
       </w:pPr>
       <w:r>
         <w:t xml:space="preserve">Figura </w:t>
       </w:r>
-      <w:r>
-        <w:fldChar w:fldCharType="begin"/>
-      </w:r>
-      <w:r>
-        <w:instrText xml:space="preserve"> SEQ Figura \* ARABIC </w:instrText>
-      </w:r>
-      <w:r>
-        <w:fldChar w:fldCharType="separate"/>
-      </w:r>
-      <w:r>
-        <w:rPr>
-          <w:noProof/>
-        </w:rPr>
-        <w:t>2</w:t>
-      </w:r>
-      <w:r>
-        <w:rPr>
-          <w:noProof/>
-        </w:rPr>
-        <w:fldChar w:fldCharType="end"/>
-      </w:r>
+      <w:fldSimple w:instr=" SEQ Figura \* ARABIC ">
+        <w:r>
+          <w:rPr>
+            <w:noProof/>
+          </w:rPr>
+          <w:t>2</w:t>
+        </w:r>
+      </w:fldSimple>
       <w:r>
         <w:t>. Se muestra el diagrama de Robustez del caso de uso agregar producto a carrito.</w:t>
       </w:r>
@@ -1961,7 +1902,7 @@
         </w:rPr>
         <w:lastRenderedPageBreak/>
         <w:drawing>
-          <wp:inline distT="0" distB="0" distL="0" distR="0" wp14:anchorId="5DDCA411" wp14:editId="748F022E">
+          <wp:inline distT="0" distB="0" distL="0" distR="0" wp14:anchorId="4B91CD43" wp14:editId="337C60B4">
             <wp:extent cx="5542060" cy="2458587"/>
             <wp:effectExtent l="0" t="0" r="1905" b="0"/>
             <wp:docPr id="4" name="Imagen 4"/>
@@ -1976,7 +1917,7 @@
                     <pic:cNvPicPr/>
                   </pic:nvPicPr>
                   <pic:blipFill>
-                    <a:blip r:embed="rId10"/>
+                    <a:blip r:embed="rId9"/>
                     <a:stretch>
                       <a:fillRect/>
                     </a:stretch>
@@ -1999,125 +1940,83 @@
     </w:p>
     <w:p>
       <w:pPr>
-        <w:pStyle w:val="Epgrafe"/>
+        <w:pStyle w:val="Descripcin"/>
       </w:pPr>
       <w:r>
         <w:t xml:space="preserve">Figura </w:t>
       </w:r>
-      <w:r>
-        <w:fldChar w:fldCharType="begin"/>
-      </w:r>
-      <w:r>
-        <w:instrText xml:space="preserve"> SEQ Figura \* ARABIC </w:instrText>
-      </w:r>
-      <w:r>
-        <w:fldChar w:fldCharType="separate"/>
-      </w:r>
+      <w:fldSimple w:instr=" SEQ Figura \* ARABIC ">
+        <w:r>
+          <w:rPr>
+            <w:noProof/>
+          </w:rPr>
+          <w:t>3</w:t>
+        </w:r>
+      </w:fldSimple>
+      <w:r>
+        <w:t>. Diagrama de Robustez del caso de uso mostrar opciones de pago.</w:t>
+      </w:r>
+    </w:p>
+    <w:p>
+      <w:r>
+        <w:t xml:space="preserve">Caso de uso </w:t>
+      </w:r>
+      <w:r>
+        <w:t>Admin-1 Mostrar lista de compras. flujo principal:</w:t>
+      </w:r>
+    </w:p>
+    <w:p>
+      <w:r>
+        <w:t>1.- En la página de perfil de usuario, éste presiona el botón Ver historial de compras</w:t>
+      </w:r>
+    </w:p>
+    <w:p>
+      <w:r>
+        <w:t xml:space="preserve">2.- El sistema despliega una lista con todas las compras realizadas por el usuario </w:t>
+      </w:r>
+    </w:p>
+    <w:p>
+      <w:r>
+        <w:t>3.- Las compras se detallan por artículos comprados, cantidad, importe total y fecha.</w:t>
+      </w:r>
+    </w:p>
+    <w:p>
+      <w:r>
+        <w:t>4.- El usuario presiona el botón Volver para regresar a la página de perfil</w:t>
+      </w:r>
+    </w:p>
+    <w:p>
+      <w:r>
+        <w:t>Flujo Alternativo:</w:t>
+      </w:r>
+    </w:p>
+    <w:p>
+      <w:r>
+        <w:t>En el paso 1 el usuario (que no haya comprado aún) presiona el botón Ver historial de compras</w:t>
+      </w:r>
+    </w:p>
+    <w:p>
+      <w:r>
+        <w:t>1.1 El sistema despliega un espacio vacío con el texto ¡Haz tu primera compra!</w:t>
+      </w:r>
+    </w:p>
+    <w:p>
+      <w:r>
+        <w:t>1.2 El usuario presiona el botón Volver para regresar a la página de perfil.</w:t>
+      </w:r>
+    </w:p>
+    <w:p>
+      <w:pPr>
+        <w:pStyle w:val="Descripcin"/>
+      </w:pPr>
       <w:r>
         <w:rPr>
           <w:noProof/>
-        </w:rPr>
-        <w:t>3</w:t>
-      </w:r>
-      <w:r>
-        <w:rPr>
-          <w:noProof/>
-        </w:rPr>
-        <w:fldChar w:fldCharType="end"/>
-      </w:r>
-      <w:r>
-        <w:t>. Diagrama de Robustez del caso de uso mostrar opciones de pago.</w:t>
-      </w:r>
-    </w:p>
-    <w:p>
-      <w:r>
-        <w:t xml:space="preserve">Caso de uso </w:t>
-      </w:r>
-      <w:r>
-        <w:t>Admin-1 Mostrar lista de compras.</w:t>
-      </w:r>
-      <w:r>
-        <w:t xml:space="preserve"> flujo principal:</w:t>
-      </w:r>
-    </w:p>
-    <w:p>
-      <w:pPr>
-        <w:cnfStyle w:val="000000100000" w:firstRow="0" w:lastRow="0" w:firstColumn="0" w:lastColumn="0" w:oddVBand="0" w:evenVBand="0" w:oddHBand="1" w:evenHBand="0" w:firstRowFirstColumn="0" w:firstRowLastColumn="0" w:lastRowFirstColumn="0" w:lastRowLastColumn="0"/>
-      </w:pPr>
-      <w:r>
-        <w:t xml:space="preserve">1.- </w:t>
-      </w:r>
-      <w:r>
-        <w:t>En la página de perfil de usuario, éste presiona el botón Ver historial de compras</w:t>
-      </w:r>
-    </w:p>
-    <w:p>
-      <w:pPr>
-        <w:cnfStyle w:val="000000100000" w:firstRow="0" w:lastRow="0" w:firstColumn="0" w:lastColumn="0" w:oddVBand="0" w:evenVBand="0" w:oddHBand="1" w:evenHBand="0" w:firstRowFirstColumn="0" w:firstRowLastColumn="0" w:lastRowFirstColumn="0" w:lastRowLastColumn="0"/>
-      </w:pPr>
-      <w:r>
-        <w:t xml:space="preserve">2.- </w:t>
-      </w:r>
-      <w:r>
-        <w:t xml:space="preserve">El sistema despliega una lista con todas las compras realizadas por el usuario </w:t>
-      </w:r>
-    </w:p>
-    <w:p>
-      <w:pPr>
-        <w:cnfStyle w:val="000000100000" w:firstRow="0" w:lastRow="0" w:firstColumn="0" w:lastColumn="0" w:oddVBand="0" w:evenVBand="0" w:oddHBand="1" w:evenHBand="0" w:firstRowFirstColumn="0" w:firstRowLastColumn="0" w:lastRowFirstColumn="0" w:lastRowLastColumn="0"/>
-      </w:pPr>
-      <w:r>
-        <w:t xml:space="preserve">3.- </w:t>
-      </w:r>
-      <w:r>
-        <w:t>Las compras se detallan por artículos comprados, cantidad, importe total y fecha.</w:t>
-      </w:r>
-    </w:p>
-    <w:p>
-      <w:r>
-        <w:t xml:space="preserve">4.- </w:t>
-      </w:r>
-      <w:r>
-        <w:t>El usuario presiona el botón Volver para regresar a la página de perfil</w:t>
-      </w:r>
-    </w:p>
-    <w:p>
-      <w:r>
-        <w:t>Flujo Alternativo:</w:t>
-      </w:r>
-    </w:p>
-    <w:p>
-      <w:pPr>
-        <w:cnfStyle w:val="000000010000" w:firstRow="0" w:lastRow="0" w:firstColumn="0" w:lastColumn="0" w:oddVBand="0" w:evenVBand="0" w:oddHBand="0" w:evenHBand="1" w:firstRowFirstColumn="0" w:firstRowLastColumn="0" w:lastRowFirstColumn="0" w:lastRowLastColumn="0"/>
-      </w:pPr>
-      <w:r>
-        <w:t>En el paso 1 el usuario (que no haya comprado aún) presiona el botón Ver historial de compras</w:t>
-      </w:r>
-    </w:p>
-    <w:p>
-      <w:pPr>
-        <w:cnfStyle w:val="000000010000" w:firstRow="0" w:lastRow="0" w:firstColumn="0" w:lastColumn="0" w:oddVBand="0" w:evenVBand="0" w:oddHBand="0" w:evenHBand="1" w:firstRowFirstColumn="0" w:firstRowLastColumn="0" w:lastRowFirstColumn="0" w:lastRowLastColumn="0"/>
-      </w:pPr>
-      <w:r>
-        <w:t>1.1 El sistema despliega un espacio vacío con el texto ¡Haz tu primera compra!</w:t>
-      </w:r>
-    </w:p>
-    <w:p>
-      <w:r>
-        <w:t>1.2 El usuario presiona el botón Volver para regresar a la página de perfil.</w:t>
-      </w:r>
-    </w:p>
-    <w:p>
-      <w:pPr>
-        <w:pStyle w:val="Epgrafe"/>
-      </w:pPr>
-      <w:r>
-        <w:rPr>
           <w:sz w:val="22"/>
           <w:szCs w:val="22"/>
         </w:rPr>
         <w:lastRenderedPageBreak/>
-        <w:pict>
+        <w:pict w14:anchorId="4596994E">
           <v:shapetype id="_x0000_t75" coordsize="21600,21600" o:spt="75" o:preferrelative="t" path="m@4@5l@4@11@9@11@9@5xe" filled="f" stroked="f">
             <v:stroke joinstyle="miter"/>
             <v:formulas>
@@ -2137,22 +2036,55 @@
             <v:path o:extrusionok="f" gradientshapeok="t" o:connecttype="rect"/>
             <o:lock v:ext="edit" aspectratio="t"/>
           </v:shapetype>
-          <v:shape id="_x0000_i1025" type="#_x0000_t75" style="width:446.4pt;height:403.2pt">
-            <v:imagedata r:id="rId11" o:title="ClassDiagram1"/>
+          <v:shape id="_x0000_i1030" type="#_x0000_t75" alt="" style="width:446.65pt;height:403.35pt;mso-width-percent:0;mso-height-percent:0;mso-width-percent:0;mso-height-percent:0">
+            <v:imagedata r:id="rId10" o:title="ClassDiagram1"/>
           </v:shape>
         </w:pict>
       </w:r>
     </w:p>
+    <w:p>
+      <w:pPr>
+        <w:pStyle w:val="Descripcin"/>
+      </w:pPr>
+      <w:r>
+        <w:t xml:space="preserve">Figura </w:t>
+      </w:r>
+      <w:r>
+        <w:fldChar w:fldCharType="begin"/>
+      </w:r>
+      <w:r>
+        <w:instrText xml:space="preserve"> SEQ Figura \* ARABIC </w:instrText>
+      </w:r>
+      <w:r>
+        <w:fldChar w:fldCharType="separate"/>
+      </w:r>
+      <w:r>
+        <w:rPr>
+          <w:noProof/>
+        </w:rPr>
+        <w:t>3</w:t>
+      </w:r>
+      <w:r>
+        <w:rPr>
+          <w:noProof/>
+        </w:rPr>
+        <w:fldChar w:fldCharType="end"/>
+      </w:r>
+      <w:r>
+        <w:t xml:space="preserve">. Diagrama de Robustez del caso de uso mostrar </w:t>
+      </w:r>
+      <w:r>
+        <w:t>lista de compras</w:t>
+      </w:r>
+      <w:r>
+        <w:t>.</w:t>
+      </w:r>
+    </w:p>
     <w:p/>
-    <w:p>
-      <w:r>
-        <w:t xml:space="preserve">Caso de uso </w:t>
-      </w:r>
-      <w:r>
-        <w:t>Admin-2 Mostrar lista de pedidos.</w:t>
-      </w:r>
-      <w:r>
-        <w:t xml:space="preserve"> Flujo Principal:</w:t>
+    <w:p/>
+    <w:p>
+      <w:r>
+        <w:t>Caso de uso Admin-2 Mostrar lista de pedidos. Flujo Principal:</w:t>
       </w:r>
     </w:p>
     <w:p>
@@ -2162,7 +2094,6 @@
           <w:ilvl w:val="0"/>
           <w:numId w:val="11"/>
         </w:numPr>
-        <w:cnfStyle w:val="000000100000" w:firstRow="0" w:lastRow="0" w:firstColumn="0" w:lastColumn="0" w:oddVBand="0" w:evenVBand="0" w:oddHBand="1" w:evenHBand="0" w:firstRowFirstColumn="0" w:firstRowLastColumn="0" w:lastRowFirstColumn="0" w:lastRowLastColumn="0"/>
       </w:pPr>
       <w:r>
         <w:t>El administrador inicializa sesión.</w:t>
@@ -2175,7 +2106,6 @@
           <w:ilvl w:val="0"/>
           <w:numId w:val="11"/>
         </w:numPr>
-        <w:cnfStyle w:val="000000100000" w:firstRow="0" w:lastRow="0" w:firstColumn="0" w:lastColumn="0" w:oddVBand="0" w:evenVBand="0" w:oddHBand="1" w:evenHBand="0" w:firstRowFirstColumn="0" w:firstRowLastColumn="0" w:lastRowFirstColumn="0" w:lastRowLastColumn="0"/>
       </w:pPr>
       <w:r>
         <w:t>El administrador presiona el botón de pedidos realizados.</w:t>
@@ -2188,7 +2118,6 @@
           <w:ilvl w:val="0"/>
           <w:numId w:val="11"/>
         </w:numPr>
-        <w:cnfStyle w:val="000000100000" w:firstRow="0" w:lastRow="0" w:firstColumn="0" w:lastColumn="0" w:oddVBand="0" w:evenVBand="0" w:oddHBand="1" w:evenHBand="0" w:firstRowFirstColumn="0" w:firstRowLastColumn="0" w:lastRowFirstColumn="0" w:lastRowLastColumn="0"/>
       </w:pPr>
       <w:r>
         <w:t>El sistema le muestra una lista de los pedidos realizados.</w:t>
@@ -2201,7 +2130,6 @@
           <w:ilvl w:val="0"/>
           <w:numId w:val="11"/>
         </w:numPr>
-        <w:cnfStyle w:val="000000100000" w:firstRow="0" w:lastRow="0" w:firstColumn="0" w:lastColumn="0" w:oddVBand="0" w:evenVBand="0" w:oddHBand="1" w:evenHBand="0" w:firstRowFirstColumn="0" w:firstRowLastColumn="0" w:lastRowFirstColumn="0" w:lastRowLastColumn="0"/>
       </w:pPr>
       <w:r>
         <w:t>El administrador presiona el botón inicial.</w:t>
@@ -2225,9 +2153,6 @@
       </w:r>
     </w:p>
     <w:p>
-      <w:pPr>
-        <w:cnfStyle w:val="000000010000" w:firstRow="0" w:lastRow="0" w:firstColumn="0" w:lastColumn="0" w:oddVBand="0" w:evenVBand="0" w:oddHBand="0" w:evenHBand="1" w:firstRowFirstColumn="0" w:firstRowLastColumn="0" w:lastRowFirstColumn="0" w:lastRowLastColumn="0"/>
-      </w:pPr>
       <w:r>
         <w:t>En el paso 3 el administrador observa una lista de los pedidos realizados.</w:t>
       </w:r>
@@ -2239,18 +2164,9 @@
           <w:ilvl w:val="1"/>
           <w:numId w:val="10"/>
         </w:numPr>
-        <w:cnfStyle w:val="000000010000" w:firstRow="0" w:lastRow="0" w:firstColumn="0" w:lastColumn="0" w:oddVBand="0" w:evenVBand="0" w:oddHBand="0" w:evenHBand="1" w:firstRowFirstColumn="0" w:firstRowLastColumn="0" w:lastRowFirstColumn="0" w:lastRowLastColumn="0"/>
-      </w:pPr>
-      <w:r>
-        <w:t xml:space="preserve">El administrador presiona el botón de filtro, y de esta manera tener unos datos </w:t>
-      </w:r>
-      <w:proofErr w:type="spellStart"/>
-      <w:r>
-        <w:t>mas</w:t>
-      </w:r>
-      <w:proofErr w:type="spellEnd"/>
-      <w:r>
-        <w:t xml:space="preserve"> precisos.</w:t>
+      </w:pPr>
+      <w:r>
+        <w:t>El administrador presiona el botón de filtro, y de esta manera tener unos datos mas precisos.</w:t>
       </w:r>
     </w:p>
     <w:p>
@@ -2260,7 +2176,6 @@
           <w:ilvl w:val="1"/>
           <w:numId w:val="10"/>
         </w:numPr>
-        <w:cnfStyle w:val="000000010000" w:firstRow="0" w:lastRow="0" w:firstColumn="0" w:lastColumn="0" w:oddVBand="0" w:evenVBand="0" w:oddHBand="0" w:evenHBand="1" w:firstRowFirstColumn="0" w:firstRowLastColumn="0" w:lastRowFirstColumn="0" w:lastRowLastColumn="0"/>
       </w:pPr>
       <w:r>
         <w:t>El administrador presiona el botón de ordenar, de tal manera de tener una mayor precisión de la información.</w:t>
@@ -2278,10 +2193,10 @@
         </w:rPr>
         <w:lastRenderedPageBreak/>
         <w:drawing>
-          <wp:inline distT="0" distB="0" distL="0" distR="0">
-            <wp:extent cx="5669280" cy="7561580"/>
-            <wp:effectExtent l="0" t="0" r="7620" b="1270"/>
-            <wp:docPr id="10" name="Imagen 10" descr="C:\Users\LizardKing\Downloads\WhatsApp Image 2022-02-06 at 3.29.07 PM.jpeg"/>
+          <wp:inline distT="0" distB="0" distL="0" distR="0" wp14:anchorId="58447B3B" wp14:editId="2B6BF3E6">
+            <wp:extent cx="5671185" cy="5561965"/>
+            <wp:effectExtent l="0" t="0" r="5715" b="635"/>
+            <wp:docPr id="25" name="Imagen 25"/>
             <wp:cNvGraphicFramePr>
               <a:graphicFrameLocks xmlns:a="http://schemas.openxmlformats.org/drawingml/2006/main" noChangeAspect="1"/>
             </wp:cNvGraphicFramePr>
@@ -2289,36 +2204,29 @@
               <a:graphicData uri="http://schemas.openxmlformats.org/drawingml/2006/picture">
                 <pic:pic xmlns:pic="http://schemas.openxmlformats.org/drawingml/2006/picture">
                   <pic:nvPicPr>
-                    <pic:cNvPr id="0" name="Picture 6" descr="C:\Users\LizardKing\Downloads\WhatsApp Image 2022-02-06 at 3.29.07 PM.jpeg"/>
-                    <pic:cNvPicPr>
-                      <a:picLocks noChangeAspect="1" noChangeArrowheads="1"/>
-                    </pic:cNvPicPr>
+                    <pic:cNvPr id="25" name="Imagen 25"/>
+                    <pic:cNvPicPr/>
                   </pic:nvPicPr>
                   <pic:blipFill>
-                    <a:blip r:embed="rId12">
+                    <a:blip r:embed="rId11" cstate="print">
                       <a:extLst>
                         <a:ext uri="{28A0092B-C50C-407E-A947-70E740481C1C}">
                           <a14:useLocalDpi xmlns:a14="http://schemas.microsoft.com/office/drawing/2010/main" val="0"/>
                         </a:ext>
                       </a:extLst>
                     </a:blip>
-                    <a:srcRect/>
                     <a:stretch>
                       <a:fillRect/>
                     </a:stretch>
                   </pic:blipFill>
-                  <pic:spPr bwMode="auto">
+                  <pic:spPr>
                     <a:xfrm>
                       <a:off x="0" y="0"/>
-                      <a:ext cx="5669280" cy="7561580"/>
+                      <a:ext cx="5671185" cy="5561965"/>
                     </a:xfrm>
                     <a:prstGeom prst="rect">
                       <a:avLst/>
                     </a:prstGeom>
-                    <a:noFill/>
-                    <a:ln>
-                      <a:noFill/>
-                    </a:ln>
                   </pic:spPr>
                 </pic:pic>
               </a:graphicData>
@@ -2328,6 +2236,45 @@
       </w:r>
     </w:p>
     <w:p>
+      <w:pPr>
+        <w:pStyle w:val="Descripcin"/>
+      </w:pPr>
+      <w:r>
+        <w:t xml:space="preserve">Figura </w:t>
+      </w:r>
+      <w:r>
+        <w:fldChar w:fldCharType="begin"/>
+      </w:r>
+      <w:r>
+        <w:instrText xml:space="preserve"> SEQ Figura \* ARABIC </w:instrText>
+      </w:r>
+      <w:r>
+        <w:fldChar w:fldCharType="separate"/>
+      </w:r>
+      <w:r>
+        <w:rPr>
+          <w:noProof/>
+        </w:rPr>
+        <w:t>3</w:t>
+      </w:r>
+      <w:r>
+        <w:rPr>
+          <w:noProof/>
+        </w:rPr>
+        <w:fldChar w:fldCharType="end"/>
+      </w:r>
+      <w:r>
+        <w:t xml:space="preserve">. Diagrama de Robustez del caso de uso mostrar </w:t>
+      </w:r>
+      <w:r>
+        <w:t>lista de pedidos</w:t>
+      </w:r>
+      <w:r>
+        <w:t>.</w:t>
+      </w:r>
+    </w:p>
+    <w:p/>
+    <w:p>
       <w:bookmarkStart w:id="1" w:name="_Toc95054660"/>
     </w:p>
     <w:p/>
@@ -2337,112 +2284,92 @@
         <w:pStyle w:val="Ttulo1"/>
       </w:pPr>
       <w:r>
+        <w:t>2</w:t>
+      </w:r>
+      <w:r>
+        <w:t xml:space="preserve"> </w:t>
+      </w:r>
+      <w:r>
+        <w:t>Diagramas de secuencia</w:t>
+      </w:r>
+      <w:bookmarkEnd w:id="1"/>
+    </w:p>
+    <w:p>
+      <w:pPr>
+        <w:rPr>
+          <w:b/>
+        </w:rPr>
+      </w:pPr>
+      <w:r>
+        <w:rPr>
+          <w:b/>
+        </w:rPr>
+        <w:t>Diagrama del Caso de uso: verificar Usuario:</w:t>
+      </w:r>
+    </w:p>
+    <w:p>
+      <w:pPr>
+        <w:jc w:val="center"/>
+      </w:pPr>
+      <w:r>
+        <w:rPr>
+          <w:noProof/>
+        </w:rPr>
         <w:lastRenderedPageBreak/>
-        <w:t>2</w:t>
-      </w:r>
-      <w:r>
-        <w:t xml:space="preserve"> </w:t>
-      </w:r>
-      <w:r>
-        <w:t>Diagramas de secuencia</w:t>
-      </w:r>
-      <w:bookmarkEnd w:id="1"/>
-    </w:p>
-    <w:p>
-      <w:pPr>
-        <w:rPr>
-          <w:b/>
-        </w:rPr>
-      </w:pPr>
-      <w:r>
-        <w:rPr>
-          <w:b/>
-        </w:rPr>
-        <w:t>Diagrama del Caso de uso: verificar Usuario:</w:t>
-      </w:r>
-    </w:p>
-    <w:p>
-      <w:pPr>
-        <w:jc w:val="center"/>
-      </w:pPr>
-      <w:r>
-        <w:pict>
-          <v:shape id="_x0000_i1026" type="#_x0000_t75" style="width:452.05pt;height:260.45pt">
-            <v:imagedata r:id="rId13" o:title="SequenceDiagram1" cropbottom="3285f" cropright="1933f"/>
+        <w:pict w14:anchorId="29F64932">
+          <v:shape id="_x0000_i1029" type="#_x0000_t75" alt="" style="width:452pt;height:260.65pt;mso-width-percent:0;mso-height-percent:0;mso-width-percent:0;mso-height-percent:0">
+            <v:imagedata r:id="rId12" o:title="SequenceDiagram1" cropbottom="3285f" cropright="1933f"/>
           </v:shape>
         </w:pict>
       </w:r>
     </w:p>
     <w:p>
       <w:pPr>
-        <w:pStyle w:val="Epgrafe"/>
+        <w:pStyle w:val="Descripcin"/>
       </w:pPr>
       <w:r>
         <w:t xml:space="preserve">Figura </w:t>
       </w:r>
-      <w:r>
-        <w:fldChar w:fldCharType="begin"/>
-      </w:r>
-      <w:r>
-        <w:instrText xml:space="preserve"> SEQ Figura \* ARABIC </w:instrText>
-      </w:r>
-      <w:r>
-        <w:fldChar w:fldCharType="separate"/>
-      </w:r>
+      <w:fldSimple w:instr=" SEQ Figura \* ARABIC ">
+        <w:r>
+          <w:rPr>
+            <w:noProof/>
+          </w:rPr>
+          <w:t>4</w:t>
+        </w:r>
+      </w:fldSimple>
+      <w:r>
+        <w:t>. Diagrama de secuencia del caso de uso Verificar usuario.</w:t>
+      </w:r>
+    </w:p>
+    <w:p/>
+    <w:p>
       <w:r>
         <w:rPr>
           <w:noProof/>
         </w:rPr>
-        <w:t>4</w:t>
-      </w:r>
-      <w:r>
-        <w:rPr>
-          <w:noProof/>
-        </w:rPr>
-        <w:fldChar w:fldCharType="end"/>
-      </w:r>
-      <w:r>
-        <w:t>. Diagrama de secuencia del caso de uso Verificar usuario.</w:t>
-      </w:r>
-    </w:p>
-    <w:p/>
-    <w:p>
-      <w:r>
-        <w:pict>
-          <v:shape id="_x0000_i1027" type="#_x0000_t75" style="width:445.75pt;height:231.05pt">
-            <v:imagedata r:id="rId14" o:title="Diagrama_secuencia_Agregar_Producto"/>
+        <w:pict w14:anchorId="30C8A370">
+          <v:shape id="_x0000_i1028" type="#_x0000_t75" alt="" style="width:445.35pt;height:230.65pt;mso-width-percent:0;mso-height-percent:0;mso-width-percent:0;mso-height-percent:0">
+            <v:imagedata r:id="rId13" o:title="Diagrama_secuencia_Agregar_Producto"/>
           </v:shape>
         </w:pict>
       </w:r>
     </w:p>
     <w:p>
       <w:pPr>
-        <w:pStyle w:val="Epgrafe"/>
+        <w:pStyle w:val="Descripcin"/>
       </w:pPr>
       <w:r>
         <w:t xml:space="preserve">Figura </w:t>
       </w:r>
-      <w:r>
-        <w:fldChar w:fldCharType="begin"/>
-      </w:r>
-      <w:r>
-        <w:instrText xml:space="preserve"> SEQ Figura \* ARABIC </w:instrText>
-      </w:r>
-      <w:r>
-        <w:fldChar w:fldCharType="separate"/>
-      </w:r>
-      <w:r>
-        <w:rPr>
-          <w:noProof/>
-        </w:rPr>
-        <w:t>5</w:t>
-      </w:r>
-      <w:r>
-        <w:rPr>
-          <w:noProof/>
-        </w:rPr>
-        <w:fldChar w:fldCharType="end"/>
-      </w:r>
+      <w:fldSimple w:instr=" SEQ Figura \* ARABIC ">
+        <w:r>
+          <w:rPr>
+            <w:noProof/>
+          </w:rPr>
+          <w:t>5</w:t>
+        </w:r>
+      </w:fldSimple>
       <w:r>
         <w:t>. Se muestra el diagrama de secuencia del caso de uso Agregar producto a carrito.</w:t>
       </w:r>
@@ -2458,7 +2385,7 @@
         </w:rPr>
         <w:lastRenderedPageBreak/>
         <w:drawing>
-          <wp:inline distT="0" distB="0" distL="0" distR="0" wp14:anchorId="1E985620" wp14:editId="691CC2CD">
+          <wp:inline distT="0" distB="0" distL="0" distR="0" wp14:anchorId="634BFEAF" wp14:editId="75765B5C">
             <wp:extent cx="5557962" cy="2601307"/>
             <wp:effectExtent l="0" t="0" r="5080" b="8890"/>
             <wp:docPr id="3" name="Imagen 3"/>
@@ -2473,7 +2400,7 @@
                     <pic:cNvPicPr/>
                   </pic:nvPicPr>
                   <pic:blipFill>
-                    <a:blip r:embed="rId15"/>
+                    <a:blip r:embed="rId14"/>
                     <a:stretch>
                       <a:fillRect/>
                     </a:stretch>
@@ -2496,95 +2423,62 @@
     </w:p>
     <w:p>
       <w:pPr>
-        <w:pStyle w:val="Epgrafe"/>
+        <w:pStyle w:val="Descripcin"/>
       </w:pPr>
       <w:r>
         <w:t xml:space="preserve">Figura </w:t>
       </w:r>
-      <w:r>
-        <w:fldChar w:fldCharType="begin"/>
-      </w:r>
-      <w:r>
-        <w:instrText xml:space="preserve"> SEQ Figura \* ARABIC </w:instrText>
-      </w:r>
-      <w:r>
-        <w:fldChar w:fldCharType="separate"/>
-      </w:r>
+      <w:fldSimple w:instr=" SEQ Figura \* ARABIC ">
+        <w:r>
+          <w:rPr>
+            <w:noProof/>
+          </w:rPr>
+          <w:t>6</w:t>
+        </w:r>
+      </w:fldSimple>
+      <w:r>
+        <w:t>. Diagrama de secuencia del caso de uso Mostrar opciones de pago.</w:t>
+      </w:r>
+    </w:p>
+    <w:p>
       <w:r>
         <w:rPr>
           <w:noProof/>
         </w:rPr>
-        <w:t>6</w:t>
-      </w:r>
-      <w:r>
-        <w:rPr>
-          <w:noProof/>
-        </w:rPr>
-        <w:fldChar w:fldCharType="end"/>
-      </w:r>
-      <w:r>
-        <w:t>. Diagrama de secuencia del caso de uso Mostrar opciones de pago.</w:t>
-      </w:r>
-    </w:p>
-    <w:p>
-      <w:r>
-        <w:pict>
-          <v:shape id="_x0000_i1028" type="#_x0000_t75" style="width:445.75pt;height:246.7pt">
-            <v:imagedata r:id="rId16" o:title="WhatsApp Image 2022-02-05 at 9.33"/>
+        <w:pict w14:anchorId="589BC5D1">
+          <v:shape id="_x0000_i1027" type="#_x0000_t75" alt="" style="width:446pt;height:246.65pt;mso-width-percent:0;mso-height-percent:0;mso-width-percent:0;mso-height-percent:0">
+            <v:imagedata r:id="rId15" o:title="WhatsApp Image 2022-02-05 at 9"/>
           </v:shape>
         </w:pict>
       </w:r>
     </w:p>
     <w:p>
       <w:pPr>
-        <w:pStyle w:val="Epgrafe"/>
-      </w:pPr>
-      <w:r>
-        <w:t xml:space="preserve">Figura </w:t>
-      </w:r>
-      <w:r>
-        <w:t>7</w:t>
-      </w:r>
-      <w:r>
-        <w:t xml:space="preserve">. Diagrama de secuencia del caso de uso Mostrar </w:t>
-      </w:r>
-      <w:r>
-        <w:t>Lista de compras</w:t>
-      </w:r>
-      <w:r>
-        <w:t>.</w:t>
+        <w:pStyle w:val="Descripcin"/>
+      </w:pPr>
+      <w:r>
+        <w:t>Figura 7. Diagrama de secuencia del caso de uso Mostrar Lista de compras.</w:t>
       </w:r>
     </w:p>
     <w:p/>
     <w:p>
       <w:pPr>
-        <w:pStyle w:val="Epgrafe"/>
-      </w:pPr>
-      <w:r>
+        <w:pStyle w:val="Descripcin"/>
+      </w:pPr>
+      <w:r>
+        <w:rPr>
+          <w:noProof/>
+        </w:rPr>
         <w:lastRenderedPageBreak/>
-        <w:pict>
-          <v:shape id="_x0000_i1030" type="#_x0000_t75" style="width:446.4pt;height:465.8pt">
-            <v:imagedata r:id="rId17" o:title="secuenciapedidos"/>
+        <w:pict w14:anchorId="1775EFF2">
+          <v:shape id="_x0000_i1026" type="#_x0000_t75" alt="" style="width:446.65pt;height:466pt;mso-width-percent:0;mso-height-percent:0;mso-width-percent:0;mso-height-percent:0">
+            <v:imagedata r:id="rId16" o:title="secuenciapedidos"/>
           </v:shape>
         </w:pict>
       </w:r>
       <w:r>
         <w:br/>
-      </w:r>
-      <w:r>
-        <w:t xml:space="preserve">Figura </w:t>
-      </w:r>
-      <w:r>
-        <w:t>8</w:t>
-      </w:r>
-      <w:r>
-        <w:t xml:space="preserve">. Diagrama de secuencia del caso de uso Mostrar Lista de </w:t>
-      </w:r>
-      <w:r>
-        <w:t>pedidos</w:t>
-      </w:r>
-      <w:r>
-        <w:t>.</w:t>
+        <w:t>Figura 8. Diagrama de secuencia del caso de uso Mostrar Lista de pedidos.</w:t>
       </w:r>
       <w:bookmarkStart w:id="2" w:name="_Toc95054661"/>
     </w:p>
@@ -2619,39 +2513,18 @@
     </w:p>
     <w:p>
       <w:r>
-        <w:t xml:space="preserve">El siguiente diagrama es el diagrama entidad relación o modelo relacional, el cual está hecho en </w:t>
-      </w:r>
-      <w:proofErr w:type="spellStart"/>
-      <w:r>
-        <w:t>MySQL</w:t>
-      </w:r>
-      <w:proofErr w:type="spellEnd"/>
-      <w:r>
-        <w:t xml:space="preserve"> </w:t>
-      </w:r>
-      <w:proofErr w:type="spellStart"/>
-      <w:r>
-        <w:t>workbench</w:t>
-      </w:r>
-      <w:proofErr w:type="spellEnd"/>
-      <w:r>
-        <w:t xml:space="preserve"> 8.0. Decidimos hacerlo en </w:t>
-      </w:r>
-      <w:proofErr w:type="spellStart"/>
-      <w:r>
-        <w:t>MySQL</w:t>
-      </w:r>
-      <w:proofErr w:type="spellEnd"/>
-      <w:r>
-        <w:t xml:space="preserve"> por que automáticamente hace la base de datos a partir de este diagrama y también puede hacer el diagrama a partir de la base de datos.</w:t>
+        <w:t>El siguiente diagrama es el diagrama entidad relación o modelo relacional, el cual está hecho en MySQL workbench 8.0. Decidimos hacerlo en MySQL por que automáticamente hace la base de datos a partir de este diagrama y también puede hacer el diagrama a partir de la base de datos.</w:t>
       </w:r>
     </w:p>
     <w:p/>
     <w:p>
       <w:r>
-        <w:pict>
-          <v:shape id="_x0000_i1029" type="#_x0000_t75" style="width:430.1pt;height:262.95pt">
-            <v:imagedata r:id="rId18" o:title="relacional cine"/>
+        <w:rPr>
+          <w:noProof/>
+        </w:rPr>
+        <w:pict w14:anchorId="100B1F73">
+          <v:shape id="_x0000_i1025" type="#_x0000_t75" alt="" style="width:430pt;height:262.65pt;mso-width-percent:0;mso-height-percent:0;mso-width-percent:0;mso-height-percent:0">
+            <v:imagedata r:id="rId17" o:title="relacional cine"/>
           </v:shape>
         </w:pict>
       </w:r>
@@ -2683,7 +2556,7 @@
           <w:noProof/>
         </w:rPr>
         <w:drawing>
-          <wp:inline distT="0" distB="0" distL="0" distR="0">
+          <wp:inline distT="0" distB="0" distL="0" distR="0" wp14:anchorId="576D6982" wp14:editId="1B757593">
             <wp:extent cx="5621573" cy="6157982"/>
             <wp:effectExtent l="0" t="0" r="0" b="0"/>
             <wp:docPr id="6" name="Imagen 6" descr="C:\Users\Folken\Documents\AYDSC\CU2\DiagramaClase.jpg"/>
@@ -2700,7 +2573,7 @@
                     </pic:cNvPicPr>
                   </pic:nvPicPr>
                   <pic:blipFill>
-                    <a:blip r:embed="rId19">
+                    <a:blip r:embed="rId18">
                       <a:extLst>
                         <a:ext uri="{28A0092B-C50C-407E-A947-70E740481C1C}">
                           <a14:useLocalDpi xmlns:a14="http://schemas.microsoft.com/office/drawing/2010/main" val="0"/>
@@ -2734,7 +2607,7 @@
     </w:p>
     <w:p>
       <w:pPr>
-        <w:pStyle w:val="Epgrafe"/>
+        <w:pStyle w:val="Descripcin"/>
       </w:pPr>
       <w:r>
         <w:t xml:space="preserve">Figura </w:t>
@@ -2769,7 +2642,7 @@
           <w:noProof/>
         </w:rPr>
         <w:drawing>
-          <wp:inline distT="0" distB="0" distL="0" distR="0" wp14:anchorId="3461864B" wp14:editId="1C69C47D">
+          <wp:inline distT="0" distB="0" distL="0" distR="0" wp14:anchorId="042C379C" wp14:editId="2F5E1FC8">
             <wp:extent cx="5286375" cy="4031519"/>
             <wp:effectExtent l="0" t="0" r="0" b="7620"/>
             <wp:docPr id="5" name="Imagen 5"/>
@@ -2784,7 +2657,7 @@
                     <pic:cNvPicPr/>
                   </pic:nvPicPr>
                   <pic:blipFill>
-                    <a:blip r:embed="rId20"/>
+                    <a:blip r:embed="rId19"/>
                     <a:stretch>
                       <a:fillRect/>
                     </a:stretch>
@@ -2807,7 +2680,7 @@
     </w:p>
     <w:p>
       <w:pPr>
-        <w:pStyle w:val="Epgrafe"/>
+        <w:pStyle w:val="Descripcin"/>
       </w:pPr>
       <w:r>
         <w:t xml:space="preserve">Figura </w:t>
@@ -2884,7 +2757,7 @@
           <w:noProof/>
         </w:rPr>
         <w:drawing>
-          <wp:inline distT="0" distB="0" distL="0" distR="0" wp14:anchorId="36CBEC73" wp14:editId="483AD3A4">
+          <wp:inline distT="0" distB="0" distL="0" distR="0" wp14:anchorId="48F619C4" wp14:editId="24475370">
             <wp:extent cx="3888187" cy="2903835"/>
             <wp:effectExtent l="0" t="0" r="0" b="0"/>
             <wp:docPr id="24" name="Imagen 24"/>
@@ -2899,7 +2772,7 @@
                     <pic:cNvPicPr/>
                   </pic:nvPicPr>
                   <pic:blipFill rotWithShape="1">
-                    <a:blip r:embed="rId21"/>
+                    <a:blip r:embed="rId20"/>
                     <a:srcRect l="25779" t="26957" r="29461" b="13588"/>
                     <a:stretch/>
                   </pic:blipFill>
@@ -2979,25 +2852,7 @@
           <w:sz w:val="24"/>
           <w:szCs w:val="24"/>
         </w:rPr>
-        <w:t xml:space="preserve">Esta clase contendrá al usuario en cuestión, para así poder efectuar con </w:t>
-      </w:r>
-      <w:proofErr w:type="spellStart"/>
-      <w:proofErr w:type="gramStart"/>
-      <w:r>
-        <w:rPr>
-          <w:sz w:val="24"/>
-          <w:szCs w:val="24"/>
-        </w:rPr>
-        <w:t>mas</w:t>
-      </w:r>
-      <w:proofErr w:type="spellEnd"/>
-      <w:proofErr w:type="gramEnd"/>
-      <w:r>
-        <w:rPr>
-          <w:sz w:val="24"/>
-          <w:szCs w:val="24"/>
-        </w:rPr>
-        <w:t xml:space="preserve"> facilidad todo.</w:t>
+        <w:t>Esta clase contendrá al usuario en cuestión, para así poder efectuar con mas facilidad todo.</w:t>
       </w:r>
     </w:p>
     <w:p>
@@ -3031,48 +2886,7 @@
           <w:sz w:val="24"/>
           <w:szCs w:val="24"/>
         </w:rPr>
-        <w:t>En un principio quería crearle tres clases las cuales hereden esta clase (</w:t>
-      </w:r>
-      <w:proofErr w:type="spellStart"/>
-      <w:r>
-        <w:rPr>
-          <w:sz w:val="24"/>
-          <w:szCs w:val="24"/>
-        </w:rPr>
-        <w:t>bebidas</w:t>
-      </w:r>
-      <w:proofErr w:type="gramStart"/>
-      <w:r>
-        <w:rPr>
-          <w:sz w:val="24"/>
-          <w:szCs w:val="24"/>
-        </w:rPr>
-        <w:t>,palomitas</w:t>
-      </w:r>
-      <w:proofErr w:type="spellEnd"/>
-      <w:proofErr w:type="gramEnd"/>
-      <w:r>
-        <w:rPr>
-          <w:sz w:val="24"/>
-          <w:szCs w:val="24"/>
-        </w:rPr>
-        <w:t xml:space="preserve"> y dulces), pero dado que en producto existe el Id, esto hace </w:t>
-      </w:r>
-      <w:proofErr w:type="spellStart"/>
-      <w:r>
-        <w:rPr>
-          <w:sz w:val="24"/>
-          <w:szCs w:val="24"/>
-        </w:rPr>
-        <w:t>inesesario</w:t>
-      </w:r>
-      <w:proofErr w:type="spellEnd"/>
-      <w:r>
-        <w:rPr>
-          <w:sz w:val="24"/>
-          <w:szCs w:val="24"/>
-        </w:rPr>
-        <w:t xml:space="preserve"> crear clases de herencia. </w:t>
+        <w:t xml:space="preserve">En un principio quería crearle tres clases las cuales hereden esta clase (bebidas,palomitas y dulces), pero dado que en producto existe el Id, esto hace inesesario crear clases de herencia. </w:t>
       </w:r>
     </w:p>
     <w:p>
@@ -3121,54 +2935,22 @@
           <w:sz w:val="24"/>
           <w:szCs w:val="24"/>
         </w:rPr>
-        <w:t xml:space="preserve">En este se mostrara el conjunto de productos solicitados por el usuario, así como el monto </w:t>
-      </w:r>
-      <w:proofErr w:type="spellStart"/>
-      <w:r>
+        <w:t>En este se mostrara el conjunto de productos solicitados por el usuario, así como el monto apagar, y si fue o no pagado.</w:t>
+      </w:r>
+    </w:p>
+    <w:p>
+      <w:pPr>
         <w:rPr>
           <w:sz w:val="24"/>
           <w:szCs w:val="24"/>
         </w:rPr>
-        <w:t>apagar</w:t>
-      </w:r>
-      <w:proofErr w:type="spellEnd"/>
+      </w:pPr>
       <w:r>
         <w:rPr>
           <w:sz w:val="24"/>
           <w:szCs w:val="24"/>
         </w:rPr>
-        <w:t>, y si fue o no pagado.</w:t>
-      </w:r>
-    </w:p>
-    <w:p>
-      <w:pPr>
-        <w:rPr>
-          <w:sz w:val="24"/>
-          <w:szCs w:val="24"/>
-        </w:rPr>
-      </w:pPr>
-      <w:r>
-        <w:rPr>
-          <w:sz w:val="24"/>
-          <w:szCs w:val="24"/>
-        </w:rPr>
-        <w:t xml:space="preserve">Cree un procedimiento llamado, </w:t>
-      </w:r>
-      <w:proofErr w:type="spellStart"/>
-      <w:r>
-        <w:rPr>
-          <w:sz w:val="24"/>
-          <w:szCs w:val="24"/>
-        </w:rPr>
-        <w:t>nuevo_total</w:t>
-      </w:r>
-      <w:proofErr w:type="spellEnd"/>
-      <w:r>
-        <w:rPr>
-          <w:sz w:val="24"/>
-          <w:szCs w:val="24"/>
-        </w:rPr>
-        <w:t>, con la finalidad, de que, si en dado caso que el usuario no pague a tiempo, tomando como referencia la fecha del pedido, el coste de este se incrementara hasta que sea pagado.</w:t>
+        <w:t>Cree un procedimiento llamado, nuevo_total, con la finalidad, de que, si en dado caso que el usuario no pague a tiempo, tomando como referencia la fecha del pedido, el coste de este se incrementara hasta que sea pagado.</w:t>
       </w:r>
     </w:p>
     <w:p>
@@ -3180,7 +2962,6 @@
           <w:szCs w:val="24"/>
         </w:rPr>
       </w:pPr>
-      <w:proofErr w:type="spellStart"/>
       <w:r>
         <w:rPr>
           <w:b/>
@@ -3190,7 +2971,6 @@
         </w:rPr>
         <w:t>Pedidos_total</w:t>
       </w:r>
-      <w:proofErr w:type="spellEnd"/>
     </w:p>
     <w:p>
       <w:pPr>
@@ -3243,160 +3023,90 @@
           <w:sz w:val="24"/>
           <w:szCs w:val="24"/>
         </w:rPr>
-        <w:t>Usuario-</w:t>
-      </w:r>
-      <w:proofErr w:type="spellStart"/>
-      <w:r>
+        <w:t>Usuario-Pedidos_total</w:t>
+      </w:r>
+    </w:p>
+    <w:p>
+      <w:pPr>
+        <w:rPr>
+          <w:sz w:val="24"/>
+          <w:szCs w:val="24"/>
+        </w:rPr>
+      </w:pPr>
+      <w:r>
+        <w:rPr>
+          <w:sz w:val="24"/>
+          <w:szCs w:val="24"/>
+        </w:rPr>
+        <w:t>Tome en cuenta que para poder mostrar los pedidos es vital que existe un usuario, por ende, relacione pedidos_total con usuario, para que así, si no hay usuario, no hay pedidos.</w:t>
+      </w:r>
+    </w:p>
+    <w:p>
+      <w:pPr>
         <w:rPr>
           <w:b/>
           <w:bCs/>
           <w:sz w:val="24"/>
           <w:szCs w:val="24"/>
         </w:rPr>
-        <w:t>Pedidos_total</w:t>
-      </w:r>
-      <w:proofErr w:type="spellEnd"/>
-    </w:p>
-    <w:p>
-      <w:pPr>
-        <w:rPr>
-          <w:sz w:val="24"/>
-          <w:szCs w:val="24"/>
-        </w:rPr>
-      </w:pPr>
-      <w:r>
-        <w:rPr>
-          <w:sz w:val="24"/>
-          <w:szCs w:val="24"/>
-        </w:rPr>
-        <w:t xml:space="preserve">Tome en cuenta que para poder mostrar los pedidos es vital que </w:t>
-      </w:r>
-      <w:proofErr w:type="gramStart"/>
-      <w:r>
-        <w:rPr>
-          <w:sz w:val="24"/>
-          <w:szCs w:val="24"/>
-        </w:rPr>
-        <w:t>existe</w:t>
-      </w:r>
-      <w:proofErr w:type="gramEnd"/>
-      <w:r>
-        <w:rPr>
-          <w:sz w:val="24"/>
-          <w:szCs w:val="24"/>
-        </w:rPr>
-        <w:t xml:space="preserve"> un usuario, por ende, relacione </w:t>
-      </w:r>
-      <w:proofErr w:type="spellStart"/>
-      <w:r>
-        <w:rPr>
-          <w:sz w:val="24"/>
-          <w:szCs w:val="24"/>
-        </w:rPr>
-        <w:t>pedidos_total</w:t>
-      </w:r>
-      <w:proofErr w:type="spellEnd"/>
-      <w:r>
-        <w:rPr>
-          <w:sz w:val="24"/>
-          <w:szCs w:val="24"/>
-        </w:rPr>
-        <w:t xml:space="preserve"> con usuario, para que así, si no hay usuario, no hay pedidos.</w:t>
-      </w:r>
-    </w:p>
-    <w:p>
-      <w:pPr>
+      </w:pPr>
+      <w:r>
         <w:rPr>
           <w:b/>
           <w:bCs/>
           <w:sz w:val="24"/>
           <w:szCs w:val="24"/>
         </w:rPr>
-      </w:pPr>
-      <w:r>
+        <w:t>Producto-Pedido</w:t>
+      </w:r>
+    </w:p>
+    <w:p>
+      <w:pPr>
+        <w:rPr>
+          <w:sz w:val="24"/>
+          <w:szCs w:val="24"/>
+        </w:rPr>
+      </w:pPr>
+      <w:r>
+        <w:rPr>
+          <w:sz w:val="24"/>
+          <w:szCs w:val="24"/>
+        </w:rPr>
+        <w:t>Para este, obtuve la relación haciéndome la siguiente pregunta, si no hay productos, no existe un pedido, por esto mismo, relacione esas clases de esa forma, así si no existen productos, no existe el pedido.</w:t>
+      </w:r>
+    </w:p>
+    <w:p>
+      <w:pPr>
         <w:rPr>
           <w:b/>
           <w:bCs/>
           <w:sz w:val="24"/>
           <w:szCs w:val="24"/>
         </w:rPr>
-        <w:t>Producto-Pedido</w:t>
-      </w:r>
-    </w:p>
-    <w:p>
-      <w:pPr>
-        <w:rPr>
-          <w:sz w:val="24"/>
-          <w:szCs w:val="24"/>
-        </w:rPr>
-      </w:pPr>
-      <w:r>
-        <w:rPr>
-          <w:sz w:val="24"/>
-          <w:szCs w:val="24"/>
-        </w:rPr>
-        <w:t>Para este, obtuve la relación haciéndome la siguiente pregunta, si no hay productos, no existe un pedido, por esto mismo, relacione esas clases de esa forma, así si no existen productos, no existe el pedido.</w:t>
-      </w:r>
-    </w:p>
-    <w:p>
-      <w:pPr>
+      </w:pPr>
+      <w:r>
         <w:rPr>
           <w:b/>
           <w:bCs/>
           <w:sz w:val="24"/>
           <w:szCs w:val="24"/>
         </w:rPr>
-      </w:pPr>
-      <w:r>
-        <w:rPr>
-          <w:b/>
-          <w:bCs/>
+        <w:t>Pedido-Pedidos_total</w:t>
+      </w:r>
+    </w:p>
+    <w:p>
+      <w:pPr>
+        <w:rPr>
           <w:sz w:val="24"/>
           <w:szCs w:val="24"/>
         </w:rPr>
-        <w:t>Pedido-</w:t>
-      </w:r>
-      <w:proofErr w:type="spellStart"/>
-      <w:r>
-        <w:rPr>
-          <w:b/>
-          <w:bCs/>
+      </w:pPr>
+      <w:r>
+        <w:rPr>
           <w:sz w:val="24"/>
           <w:szCs w:val="24"/>
         </w:rPr>
-        <w:t>Pedidos_total</w:t>
-      </w:r>
-      <w:proofErr w:type="spellEnd"/>
-    </w:p>
-    <w:p>
-      <w:pPr>
-        <w:rPr>
-          <w:sz w:val="24"/>
-          <w:szCs w:val="24"/>
-        </w:rPr>
-      </w:pPr>
-      <w:r>
-        <w:rPr>
-          <w:sz w:val="24"/>
-          <w:szCs w:val="24"/>
-        </w:rPr>
-        <w:t xml:space="preserve">Para este, tome como referencia, un listado de carrito de mercado libre, donde, en dado caso de existir un producto, se muestra, si no existe, simplemente no se muestra nada, con esta lógica puse una relación, donde no es vital que </w:t>
-      </w:r>
-      <w:proofErr w:type="gramStart"/>
-      <w:r>
-        <w:rPr>
-          <w:sz w:val="24"/>
-          <w:szCs w:val="24"/>
-        </w:rPr>
-        <w:t>exista</w:t>
-      </w:r>
-      <w:proofErr w:type="gramEnd"/>
-      <w:r>
-        <w:rPr>
-          <w:sz w:val="24"/>
-          <w:szCs w:val="24"/>
-        </w:rPr>
-        <w:t xml:space="preserve"> pedidos.</w:t>
+        <w:t>Para este, tome como referencia, un listado de carrito de mercado libre, donde, en dado caso de existir un producto, se muestra, si no existe, simplemente no se muestra nada, con esta lógica puse una relación, donde no es vital que exista pedidos.</w:t>
       </w:r>
     </w:p>
     <w:p/>
@@ -3439,23 +3149,7 @@
         <w:ind w:left="405"/>
       </w:pPr>
       <w:r>
-        <w:t xml:space="preserve">La base de datos se hizo en </w:t>
-      </w:r>
-      <w:proofErr w:type="spellStart"/>
-      <w:r>
-        <w:t>MySQL</w:t>
-      </w:r>
-      <w:proofErr w:type="spellEnd"/>
-      <w:r>
-        <w:t xml:space="preserve"> </w:t>
-      </w:r>
-      <w:proofErr w:type="spellStart"/>
-      <w:r>
-        <w:t>workbench</w:t>
-      </w:r>
-      <w:proofErr w:type="spellEnd"/>
-      <w:r>
-        <w:t xml:space="preserve"> automáticamente con el diagrama de clases del modelo relacional, el código resultante es el siguiente:</w:t>
+        <w:t>La base de datos se hizo en MySQL workbench automáticamente con el diagrama de clases del modelo relacional, el código resultante es el siguiente:</w:t>
       </w:r>
     </w:p>
     <w:p>
@@ -3464,7 +3158,7 @@
           <w:noProof/>
         </w:rPr>
         <w:drawing>
-          <wp:inline distT="0" distB="0" distL="0" distR="0" wp14:anchorId="4B05D950" wp14:editId="2BF00DE8">
+          <wp:inline distT="0" distB="0" distL="0" distR="0" wp14:anchorId="5F58C45B" wp14:editId="6B71BAA3">
             <wp:extent cx="5645426" cy="2850213"/>
             <wp:effectExtent l="0" t="0" r="0" b="7620"/>
             <wp:docPr id="7" name="Imagen 7"/>
@@ -3479,7 +3173,7 @@
                     <pic:cNvPicPr/>
                   </pic:nvPicPr>
                   <pic:blipFill rotWithShape="1">
-                    <a:blip r:embed="rId22"/>
+                    <a:blip r:embed="rId21"/>
                     <a:srcRect l="17304" t="16880" r="26512" b="32668"/>
                     <a:stretch/>
                   </pic:blipFill>
@@ -3513,7 +3207,7 @@
           <w:noProof/>
         </w:rPr>
         <w:drawing>
-          <wp:inline distT="0" distB="0" distL="0" distR="0" wp14:anchorId="12040AC4" wp14:editId="4B32C00B">
+          <wp:inline distT="0" distB="0" distL="0" distR="0" wp14:anchorId="0511E86B" wp14:editId="1B0E0540">
             <wp:extent cx="5534108" cy="2810628"/>
             <wp:effectExtent l="0" t="0" r="0" b="8890"/>
             <wp:docPr id="8" name="Imagen 8"/>
@@ -3528,7 +3222,7 @@
                     <pic:cNvPicPr/>
                   </pic:nvPicPr>
                   <pic:blipFill rotWithShape="1">
-                    <a:blip r:embed="rId23"/>
+                    <a:blip r:embed="rId22"/>
                     <a:srcRect l="16573" t="19903" r="47450" b="47598"/>
                     <a:stretch/>
                   </pic:blipFill>
@@ -3563,7 +3257,7 @@
         </w:rPr>
         <w:lastRenderedPageBreak/>
         <w:drawing>
-          <wp:inline distT="0" distB="0" distL="0" distR="0" wp14:anchorId="3AEB1FFA" wp14:editId="6BBDCAD9">
+          <wp:inline distT="0" distB="0" distL="0" distR="0" wp14:anchorId="03EC1A75" wp14:editId="13BFA272">
             <wp:extent cx="5398936" cy="3868204"/>
             <wp:effectExtent l="0" t="0" r="0" b="0"/>
             <wp:docPr id="9" name="Imagen 9"/>
@@ -3578,7 +3272,7 @@
                     <pic:cNvPicPr/>
                   </pic:nvPicPr>
                   <pic:blipFill rotWithShape="1">
-                    <a:blip r:embed="rId24"/>
+                    <a:blip r:embed="rId23"/>
                     <a:srcRect l="16573" t="27460" r="46458" b="25429"/>
                     <a:stretch/>
                   </pic:blipFill>
@@ -3612,7 +3306,7 @@
           <w:noProof/>
         </w:rPr>
         <w:drawing>
-          <wp:inline distT="0" distB="0" distL="0" distR="0" wp14:anchorId="2E0FA4FF" wp14:editId="41F76216">
+          <wp:inline distT="0" distB="0" distL="0" distR="0" wp14:anchorId="39C79BC6" wp14:editId="39AFC2C9">
             <wp:extent cx="5375082" cy="2630764"/>
             <wp:effectExtent l="0" t="0" r="0" b="0"/>
             <wp:docPr id="11" name="Imagen 11"/>
@@ -3627,7 +3321,7 @@
                     <pic:cNvPicPr/>
                   </pic:nvPicPr>
                   <pic:blipFill rotWithShape="1">
-                    <a:blip r:embed="rId25"/>
+                    <a:blip r:embed="rId24"/>
                     <a:srcRect l="16431" t="26956" r="43343" b="38026"/>
                     <a:stretch/>
                   </pic:blipFill>
@@ -3662,7 +3356,7 @@
         </w:rPr>
         <w:lastRenderedPageBreak/>
         <w:drawing>
-          <wp:inline distT="0" distB="0" distL="0" distR="0" wp14:anchorId="736B7626" wp14:editId="4D839203">
+          <wp:inline distT="0" distB="0" distL="0" distR="0" wp14:anchorId="26D07A47" wp14:editId="26EFC6CB">
             <wp:extent cx="5613621" cy="3860416"/>
             <wp:effectExtent l="0" t="0" r="6350" b="6985"/>
             <wp:docPr id="12" name="Imagen 12"/>
@@ -3677,7 +3371,7 @@
                     <pic:cNvPicPr/>
                   </pic:nvPicPr>
                   <pic:blipFill rotWithShape="1">
-                    <a:blip r:embed="rId26"/>
+                    <a:blip r:embed="rId25"/>
                     <a:srcRect l="16006" t="17635" r="36827" b="24673"/>
                     <a:stretch/>
                   </pic:blipFill>
@@ -3711,7 +3405,7 @@
           <w:noProof/>
         </w:rPr>
         <w:drawing>
-          <wp:inline distT="0" distB="0" distL="0" distR="0" wp14:anchorId="3571C520" wp14:editId="117A1E8A">
+          <wp:inline distT="0" distB="0" distL="0" distR="0" wp14:anchorId="57AA1AC8" wp14:editId="33D25DF9">
             <wp:extent cx="5613621" cy="3775707"/>
             <wp:effectExtent l="0" t="0" r="6350" b="0"/>
             <wp:docPr id="13" name="Imagen 13"/>
@@ -3726,7 +3420,7 @@
                     <pic:cNvPicPr/>
                   </pic:nvPicPr>
                   <pic:blipFill rotWithShape="1">
-                    <a:blip r:embed="rId27"/>
+                    <a:blip r:embed="rId26"/>
                     <a:srcRect l="16148" t="22170" r="44050" b="30215"/>
                     <a:stretch/>
                   </pic:blipFill>
@@ -3761,7 +3455,7 @@
         </w:rPr>
         <w:lastRenderedPageBreak/>
         <w:drawing>
-          <wp:inline distT="0" distB="0" distL="0" distR="0" wp14:anchorId="4321372D" wp14:editId="031CEF69">
+          <wp:inline distT="0" distB="0" distL="0" distR="0" wp14:anchorId="286BE1D7" wp14:editId="4DC3BA6A">
             <wp:extent cx="5613621" cy="3510858"/>
             <wp:effectExtent l="0" t="0" r="6350" b="0"/>
             <wp:docPr id="14" name="Imagen 14"/>
@@ -3776,7 +3470,7 @@
                     <pic:cNvPicPr/>
                   </pic:nvPicPr>
                   <pic:blipFill rotWithShape="1">
-                    <a:blip r:embed="rId28"/>
+                    <a:blip r:embed="rId27"/>
                     <a:srcRect l="16289" t="26957" r="41360" b="25932"/>
                     <a:stretch/>
                   </pic:blipFill>
@@ -3810,7 +3504,7 @@
           <w:noProof/>
         </w:rPr>
         <w:drawing>
-          <wp:inline distT="0" distB="0" distL="0" distR="0" wp14:anchorId="74435276" wp14:editId="690B6B19">
+          <wp:inline distT="0" distB="0" distL="0" distR="0" wp14:anchorId="68D34F05" wp14:editId="0D8B5CD8">
             <wp:extent cx="5526157" cy="3506363"/>
             <wp:effectExtent l="0" t="0" r="0" b="0"/>
             <wp:docPr id="15" name="Imagen 15"/>
@@ -3825,7 +3519,7 @@
                     <pic:cNvPicPr/>
                   </pic:nvPicPr>
                   <pic:blipFill rotWithShape="1">
-                    <a:blip r:embed="rId29"/>
+                    <a:blip r:embed="rId28"/>
                     <a:srcRect l="15723" t="19903" r="35835" b="25429"/>
                     <a:stretch/>
                   </pic:blipFill>
@@ -3860,7 +3554,7 @@
         </w:rPr>
         <w:lastRenderedPageBreak/>
         <w:drawing>
-          <wp:inline distT="0" distB="0" distL="0" distR="0" wp14:anchorId="73B1073A" wp14:editId="14A21C5A">
+          <wp:inline distT="0" distB="0" distL="0" distR="0" wp14:anchorId="36757EC5" wp14:editId="548D1D2A">
             <wp:extent cx="5669280" cy="3098485"/>
             <wp:effectExtent l="0" t="0" r="7620" b="6985"/>
             <wp:docPr id="16" name="Imagen 16"/>
@@ -3875,7 +3569,7 @@
                     <pic:cNvPicPr/>
                   </pic:nvPicPr>
                   <pic:blipFill rotWithShape="1">
-                    <a:blip r:embed="rId30"/>
+                    <a:blip r:embed="rId29"/>
                     <a:srcRect l="15722" t="16627" r="24929" b="25680"/>
                     <a:stretch/>
                   </pic:blipFill>
@@ -3909,7 +3603,7 @@
           <w:noProof/>
         </w:rPr>
         <w:drawing>
-          <wp:inline distT="0" distB="0" distL="0" distR="0" wp14:anchorId="37D051C0" wp14:editId="0E3DB73F">
+          <wp:inline distT="0" distB="0" distL="0" distR="0" wp14:anchorId="44A4A6AE" wp14:editId="7B9B338E">
             <wp:extent cx="5597719" cy="651760"/>
             <wp:effectExtent l="0" t="0" r="3175" b="0"/>
             <wp:docPr id="17" name="Imagen 17"/>
@@ -3924,7 +3618,7 @@
                     <pic:cNvPicPr/>
                   </pic:nvPicPr>
                   <pic:blipFill rotWithShape="1">
-                    <a:blip r:embed="rId31"/>
+                    <a:blip r:embed="rId30"/>
                     <a:srcRect l="16006" t="62074" r="24363" b="25577"/>
                     <a:stretch/>
                   </pic:blipFill>
@@ -3953,23 +3647,20 @@
       </w:r>
     </w:p>
     <w:p/>
-    <w:p>
-      <w:bookmarkStart w:id="5" w:name="_GoBack"/>
-      <w:bookmarkEnd w:id="5"/>
-    </w:p>
+    <w:p/>
     <w:p>
       <w:pPr>
         <w:pStyle w:val="Ttulo1"/>
         <w:ind w:left="405"/>
       </w:pPr>
-      <w:bookmarkStart w:id="6" w:name="_Toc95054664"/>
+      <w:bookmarkStart w:id="5" w:name="_Toc95054664"/>
       <w:r>
         <w:t xml:space="preserve">6 </w:t>
       </w:r>
       <w:r>
         <w:t>Referencias</w:t>
       </w:r>
-      <w:bookmarkEnd w:id="6"/>
+      <w:bookmarkEnd w:id="5"/>
     </w:p>
     <w:p/>
     <w:p>
@@ -3986,7 +3677,7 @@
         <w:pStyle w:val="Prrafodelista"/>
         <w:ind w:left="405"/>
       </w:pPr>
-      <w:hyperlink r:id="rId32" w:history="1">
+      <w:hyperlink r:id="rId31" w:history="1">
         <w:r>
           <w:rPr>
             <w:rStyle w:val="Hipervnculo"/>
@@ -4015,7 +3706,7 @@
         <w:pStyle w:val="Prrafodelista"/>
         <w:ind w:left="405"/>
       </w:pPr>
-      <w:hyperlink r:id="rId33" w:history="1">
+      <w:hyperlink r:id="rId32" w:history="1">
         <w:r>
           <w:rPr>
             <w:rStyle w:val="Hipervnculo"/>
@@ -4036,15 +3727,7 @@
         <w:ind w:left="405"/>
       </w:pPr>
       <w:r>
-        <w:t xml:space="preserve">Página en línea de </w:t>
-      </w:r>
-      <w:proofErr w:type="spellStart"/>
-      <w:r>
-        <w:t>cinepolis</w:t>
-      </w:r>
-      <w:proofErr w:type="spellEnd"/>
-      <w:r>
-        <w:t xml:space="preserve">: </w:t>
+        <w:t xml:space="preserve">Página en línea de cinepolis: </w:t>
       </w:r>
     </w:p>
     <w:p>
@@ -4052,7 +3735,7 @@
         <w:pStyle w:val="Prrafodelista"/>
         <w:ind w:left="405"/>
       </w:pPr>
-      <w:hyperlink r:id="rId34" w:history="1">
+      <w:hyperlink r:id="rId33" w:history="1">
         <w:r>
           <w:rPr>
             <w:rStyle w:val="Hipervnculo"/>
@@ -4073,15 +3756,7 @@
         <w:ind w:left="405"/>
       </w:pPr>
       <w:r>
-        <w:t xml:space="preserve">Página en línea de </w:t>
-      </w:r>
-      <w:proofErr w:type="spellStart"/>
-      <w:r>
-        <w:t>cinemex</w:t>
-      </w:r>
-      <w:proofErr w:type="spellEnd"/>
-      <w:r>
-        <w:t>:</w:t>
+        <w:t>Página en línea de cinemex:</w:t>
       </w:r>
     </w:p>
     <w:p>
@@ -4089,7 +3764,7 @@
         <w:pStyle w:val="Prrafodelista"/>
         <w:ind w:left="405"/>
       </w:pPr>
-      <w:hyperlink r:id="rId35" w:history="1">
+      <w:hyperlink r:id="rId34" w:history="1">
         <w:r>
           <w:rPr>
             <w:rStyle w:val="Hipervnculo"/>
@@ -4115,8 +3790,8 @@
 </file>
 
 <file path=word/numbering.xml><?xml version="1.0" encoding="utf-8"?>
-<w:numbering xmlns:wpc="http://schemas.microsoft.com/office/word/2010/wordprocessingCanvas" xmlns:mc="http://schemas.openxmlformats.org/markup-compatibility/2006" xmlns:o="urn:schemas-microsoft-com:office:office" xmlns:r="http://schemas.openxmlformats.org/officeDocument/2006/relationships" xmlns:m="http://schemas.openxmlformats.org/officeDocument/2006/math" xmlns:v="urn:schemas-microsoft-com:vml" xmlns:wp14="http://schemas.microsoft.com/office/word/2010/wordprocessingDrawing" xmlns:wp="http://schemas.openxmlformats.org/drawingml/2006/wordprocessingDrawing" xmlns:w10="urn:schemas-microsoft-com:office:word" xmlns:w="http://schemas.openxmlformats.org/wordprocessingml/2006/main" xmlns:w14="http://schemas.microsoft.com/office/word/2010/wordml" xmlns:wpg="http://schemas.microsoft.com/office/word/2010/wordprocessingGroup" xmlns:wpi="http://schemas.microsoft.com/office/word/2010/wordprocessingInk" xmlns:wne="http://schemas.microsoft.com/office/word/2006/wordml" xmlns:wps="http://schemas.microsoft.com/office/word/2010/wordprocessingShape" mc:Ignorable="w14 wp14">
-  <w:abstractNum w:abstractNumId="0">
+<w:numbering xmlns:wpc="http://schemas.microsoft.com/office/word/2010/wordprocessingCanvas" xmlns:cx="http://schemas.microsoft.com/office/drawing/2014/chartex" xmlns:cx1="http://schemas.microsoft.com/office/drawing/2015/9/8/chartex" xmlns:cx2="http://schemas.microsoft.com/office/drawing/2015/10/21/chartex" xmlns:cx3="http://schemas.microsoft.com/office/drawing/2016/5/9/chartex" xmlns:cx4="http://schemas.microsoft.com/office/drawing/2016/5/10/chartex" xmlns:cx5="http://schemas.microsoft.com/office/drawing/2016/5/11/chartex" xmlns:cx6="http://schemas.microsoft.com/office/drawing/2016/5/12/chartex" xmlns:cx7="http://schemas.microsoft.com/office/drawing/2016/5/13/chartex" xmlns:cx8="http://schemas.microsoft.com/office/drawing/2016/5/14/chartex" xmlns:mc="http://schemas.openxmlformats.org/markup-compatibility/2006" xmlns:aink="http://schemas.microsoft.com/office/drawing/2016/ink" xmlns:am3d="http://schemas.microsoft.com/office/drawing/2017/model3d" xmlns:o="urn:schemas-microsoft-com:office:office" xmlns:r="http://schemas.openxmlformats.org/officeDocument/2006/relationships" xmlns:m="http://schemas.openxmlformats.org/officeDocument/2006/math" xmlns:v="urn:schemas-microsoft-com:vml" xmlns:wp14="http://schemas.microsoft.com/office/word/2010/wordprocessingDrawing" xmlns:wp="http://schemas.openxmlformats.org/drawingml/2006/wordprocessingDrawing" xmlns:w10="urn:schemas-microsoft-com:office:word" xmlns:w="http://schemas.openxmlformats.org/wordprocessingml/2006/main" xmlns:w14="http://schemas.microsoft.com/office/word/2010/wordml" xmlns:w15="http://schemas.microsoft.com/office/word/2012/wordml" xmlns:w16cex="http://schemas.microsoft.com/office/word/2018/wordml/cex" xmlns:w16cid="http://schemas.microsoft.com/office/word/2016/wordml/cid" xmlns:w16="http://schemas.microsoft.com/office/word/2018/wordml" xmlns:w16sdtdh="http://schemas.microsoft.com/office/word/2020/wordml/sdtdatahash" xmlns:w16se="http://schemas.microsoft.com/office/word/2015/wordml/symex" xmlns:wpg="http://schemas.microsoft.com/office/word/2010/wordprocessingGroup" xmlns:wpi="http://schemas.microsoft.com/office/word/2010/wordprocessingInk" xmlns:wne="http://schemas.microsoft.com/office/word/2006/wordml" xmlns:wps="http://schemas.microsoft.com/office/word/2010/wordprocessingShape" mc:Ignorable="w14 w15 w16se w16cid w16 w16cex w16sdtdh wp14">
+  <w:abstractNum w:abstractNumId="0" w15:restartNumberingAfterBreak="0">
     <w:nsid w:val="036724B7"/>
     <w:multiLevelType w:val="hybridMultilevel"/>
     <w:tmpl w:val="513CEB74"/>
@@ -4229,7 +3904,7 @@
       </w:rPr>
     </w:lvl>
   </w:abstractNum>
-  <w:abstractNum w:abstractNumId="1">
+  <w:abstractNum w:abstractNumId="1" w15:restartNumberingAfterBreak="0">
     <w:nsid w:val="0D9F2C78"/>
     <w:multiLevelType w:val="multilevel"/>
     <w:tmpl w:val="19AEB1FA"/>
@@ -4350,7 +4025,7 @@
       </w:rPr>
     </w:lvl>
   </w:abstractNum>
-  <w:abstractNum w:abstractNumId="2">
+  <w:abstractNum w:abstractNumId="2" w15:restartNumberingAfterBreak="0">
     <w:nsid w:val="181817C0"/>
     <w:multiLevelType w:val="hybridMultilevel"/>
     <w:tmpl w:val="14382280"/>
@@ -4463,7 +4138,7 @@
       </w:rPr>
     </w:lvl>
   </w:abstractNum>
-  <w:abstractNum w:abstractNumId="3">
+  <w:abstractNum w:abstractNumId="3" w15:restartNumberingAfterBreak="0">
     <w:nsid w:val="197D73C6"/>
     <w:multiLevelType w:val="hybridMultilevel"/>
     <w:tmpl w:val="9FB68A7A"/>
@@ -4576,7 +4251,7 @@
       </w:rPr>
     </w:lvl>
   </w:abstractNum>
-  <w:abstractNum w:abstractNumId="4">
+  <w:abstractNum w:abstractNumId="4" w15:restartNumberingAfterBreak="0">
     <w:nsid w:val="1CA64A45"/>
     <w:multiLevelType w:val="hybridMultilevel"/>
     <w:tmpl w:val="F168BA5A"/>
@@ -4662,7 +4337,7 @@
       </w:pPr>
     </w:lvl>
   </w:abstractNum>
-  <w:abstractNum w:abstractNumId="5">
+  <w:abstractNum w:abstractNumId="5" w15:restartNumberingAfterBreak="0">
     <w:nsid w:val="4EDE71C5"/>
     <w:multiLevelType w:val="hybridMultilevel"/>
     <w:tmpl w:val="0BFAC478"/>
@@ -4751,7 +4426,7 @@
       </w:pPr>
     </w:lvl>
   </w:abstractNum>
-  <w:abstractNum w:abstractNumId="6">
+  <w:abstractNum w:abstractNumId="6" w15:restartNumberingAfterBreak="0">
     <w:nsid w:val="50B90057"/>
     <w:multiLevelType w:val="hybridMultilevel"/>
     <w:tmpl w:val="5FD49ECC"/>
@@ -4837,7 +4512,7 @@
       </w:pPr>
     </w:lvl>
   </w:abstractNum>
-  <w:abstractNum w:abstractNumId="7">
+  <w:abstractNum w:abstractNumId="7" w15:restartNumberingAfterBreak="0">
     <w:nsid w:val="538C67B1"/>
     <w:multiLevelType w:val="multilevel"/>
     <w:tmpl w:val="5B4606C6"/>
@@ -4923,7 +4598,7 @@
       </w:pPr>
     </w:lvl>
   </w:abstractNum>
-  <w:abstractNum w:abstractNumId="8">
+  <w:abstractNum w:abstractNumId="8" w15:restartNumberingAfterBreak="0">
     <w:nsid w:val="58190373"/>
     <w:multiLevelType w:val="multilevel"/>
     <w:tmpl w:val="195EA6F6"/>
@@ -5009,7 +4684,7 @@
       </w:pPr>
     </w:lvl>
   </w:abstractNum>
-  <w:abstractNum w:abstractNumId="9">
+  <w:abstractNum w:abstractNumId="9" w15:restartNumberingAfterBreak="0">
     <w:nsid w:val="60AA1A8B"/>
     <w:multiLevelType w:val="hybridMultilevel"/>
     <w:tmpl w:val="F65CC4B0"/>
@@ -5095,7 +4770,7 @@
       </w:pPr>
     </w:lvl>
   </w:abstractNum>
-  <w:abstractNum w:abstractNumId="10">
+  <w:abstractNum w:abstractNumId="10" w15:restartNumberingAfterBreak="0">
     <w:nsid w:val="758C4DE1"/>
     <w:multiLevelType w:val="hybridMultilevel"/>
     <w:tmpl w:val="0C2EA55A"/>
@@ -5184,7 +4859,7 @@
       </w:pPr>
     </w:lvl>
   </w:abstractNum>
-  <w:abstractNum w:abstractNumId="11">
+  <w:abstractNum w:abstractNumId="11" w15:restartNumberingAfterBreak="0">
     <w:nsid w:val="7ECB7B17"/>
     <w:multiLevelType w:val="multilevel"/>
     <w:tmpl w:val="0E9E2760"/>
@@ -5337,7 +5012,7 @@
 </file>
 
 <file path=word/styles.xml><?xml version="1.0" encoding="utf-8"?>
-<w:styles xmlns:mc="http://schemas.openxmlformats.org/markup-compatibility/2006" xmlns:r="http://schemas.openxmlformats.org/officeDocument/2006/relationships" xmlns:w="http://schemas.openxmlformats.org/wordprocessingml/2006/main" xmlns:w14="http://schemas.microsoft.com/office/word/2010/wordml" mc:Ignorable="w14">
+<w:styles xmlns:mc="http://schemas.openxmlformats.org/markup-compatibility/2006" xmlns:r="http://schemas.openxmlformats.org/officeDocument/2006/relationships" xmlns:w="http://schemas.openxmlformats.org/wordprocessingml/2006/main" xmlns:w14="http://schemas.microsoft.com/office/word/2010/wordml" xmlns:w15="http://schemas.microsoft.com/office/word/2012/wordml" xmlns:w16cex="http://schemas.microsoft.com/office/word/2018/wordml/cex" xmlns:w16cid="http://schemas.microsoft.com/office/word/2016/wordml/cid" xmlns:w16="http://schemas.microsoft.com/office/word/2018/wordml" xmlns:w16sdtdh="http://schemas.microsoft.com/office/word/2020/wordml/sdtdatahash" xmlns:w16se="http://schemas.microsoft.com/office/word/2015/wordml/symex" mc:Ignorable="w14 w15 w16se w16cid w16 w16cex w16sdtdh">
   <w:docDefaults>
     <w:rPrDefault>
       <w:rPr>
@@ -5354,144 +5029,383 @@
       </w:pPr>
     </w:pPrDefault>
   </w:docDefaults>
-  <w:latentStyles w:defLockedState="0" w:defUIPriority="99" w:defSemiHidden="1" w:defUnhideWhenUsed="1" w:defQFormat="0" w:count="267">
-    <w:lsdException w:name="Normal" w:semiHidden="0" w:uiPriority="0" w:unhideWhenUsed="0" w:qFormat="1"/>
-    <w:lsdException w:name="heading 1" w:semiHidden="0" w:uiPriority="9" w:unhideWhenUsed="0" w:qFormat="1"/>
-    <w:lsdException w:name="heading 2" w:uiPriority="9" w:qFormat="1"/>
-    <w:lsdException w:name="heading 3" w:uiPriority="9" w:qFormat="1"/>
-    <w:lsdException w:name="heading 4" w:uiPriority="9" w:qFormat="1"/>
-    <w:lsdException w:name="heading 5" w:uiPriority="9" w:qFormat="1"/>
-    <w:lsdException w:name="heading 6" w:uiPriority="9" w:qFormat="1"/>
-    <w:lsdException w:name="heading 7" w:uiPriority="9" w:qFormat="1"/>
-    <w:lsdException w:name="heading 8" w:uiPriority="9" w:qFormat="1"/>
-    <w:lsdException w:name="heading 9" w:uiPriority="9" w:qFormat="1"/>
-    <w:lsdException w:name="toc 1" w:uiPriority="39"/>
-    <w:lsdException w:name="toc 2" w:uiPriority="39"/>
-    <w:lsdException w:name="toc 3" w:uiPriority="39"/>
-    <w:lsdException w:name="toc 4" w:uiPriority="39"/>
-    <w:lsdException w:name="toc 5" w:uiPriority="39"/>
-    <w:lsdException w:name="toc 6" w:uiPriority="39"/>
-    <w:lsdException w:name="toc 7" w:uiPriority="39"/>
-    <w:lsdException w:name="toc 8" w:uiPriority="39"/>
-    <w:lsdException w:name="toc 9" w:uiPriority="39"/>
-    <w:lsdException w:name="caption" w:uiPriority="35" w:qFormat="1"/>
-    <w:lsdException w:name="Title" w:semiHidden="0" w:uiPriority="10" w:unhideWhenUsed="0" w:qFormat="1"/>
-    <w:lsdException w:name="Default Paragraph Font" w:uiPriority="1"/>
-    <w:lsdException w:name="Subtitle" w:semiHidden="0" w:uiPriority="11" w:unhideWhenUsed="0" w:qFormat="1"/>
-    <w:lsdException w:name="Strong" w:semiHidden="0" w:uiPriority="22" w:unhideWhenUsed="0" w:qFormat="1"/>
-    <w:lsdException w:name="Emphasis" w:semiHidden="0" w:uiPriority="20" w:unhideWhenUsed="0" w:qFormat="1"/>
-    <w:lsdException w:name="Table Grid" w:semiHidden="0" w:uiPriority="39" w:unhideWhenUsed="0"/>
-    <w:lsdException w:name="Placeholder Text" w:unhideWhenUsed="0"/>
-    <w:lsdException w:name="No Spacing" w:semiHidden="0" w:uiPriority="1" w:unhideWhenUsed="0" w:qFormat="1"/>
-    <w:lsdException w:name="Light Shading" w:semiHidden="0" w:uiPriority="60" w:unhideWhenUsed="0"/>
-    <w:lsdException w:name="Light List" w:semiHidden="0" w:uiPriority="61" w:unhideWhenUsed="0"/>
-    <w:lsdException w:name="Light Grid" w:semiHidden="0" w:uiPriority="62" w:unhideWhenUsed="0"/>
-    <w:lsdException w:name="Medium Shading 1" w:semiHidden="0" w:uiPriority="63" w:unhideWhenUsed="0"/>
-    <w:lsdException w:name="Medium Shading 2" w:semiHidden="0" w:uiPriority="64" w:unhideWhenUsed="0"/>
-    <w:lsdException w:name="Medium List 1" w:semiHidden="0" w:uiPriority="65" w:unhideWhenUsed="0"/>
-    <w:lsdException w:name="Medium List 2" w:semiHidden="0" w:uiPriority="66" w:unhideWhenUsed="0"/>
-    <w:lsdException w:name="Medium Grid 1" w:semiHidden="0" w:uiPriority="67" w:unhideWhenUsed="0"/>
-    <w:lsdException w:name="Medium Grid 2" w:semiHidden="0" w:uiPriority="68" w:unhideWhenUsed="0"/>
-    <w:lsdException w:name="Medium Grid 3" w:semiHidden="0" w:uiPriority="69" w:unhideWhenUsed="0"/>
-    <w:lsdException w:name="Dark List" w:semiHidden="0" w:uiPriority="70" w:unhideWhenUsed="0"/>
-    <w:lsdException w:name="Colorful Shading" w:semiHidden="0" w:uiPriority="71" w:unhideWhenUsed="0"/>
-    <w:lsdException w:name="Colorful List" w:semiHidden="0" w:uiPriority="72" w:unhideWhenUsed="0"/>
-    <w:lsdException w:name="Colorful Grid" w:semiHidden="0" w:uiPriority="73" w:unhideWhenUsed="0"/>
-    <w:lsdException w:name="Light Shading Accent 1" w:semiHidden="0" w:uiPriority="60" w:unhideWhenUsed="0"/>
-    <w:lsdException w:name="Light List Accent 1" w:semiHidden="0" w:uiPriority="61" w:unhideWhenUsed="0"/>
-    <w:lsdException w:name="Light Grid Accent 1" w:semiHidden="0" w:uiPriority="62" w:unhideWhenUsed="0"/>
-    <w:lsdException w:name="Medium Shading 1 Accent 1" w:semiHidden="0" w:uiPriority="63" w:unhideWhenUsed="0"/>
-    <w:lsdException w:name="Medium Shading 2 Accent 1" w:semiHidden="0" w:uiPriority="64" w:unhideWhenUsed="0"/>
-    <w:lsdException w:name="Medium List 1 Accent 1" w:semiHidden="0" w:uiPriority="65" w:unhideWhenUsed="0"/>
-    <w:lsdException w:name="Revision" w:unhideWhenUsed="0"/>
-    <w:lsdException w:name="List Paragraph" w:semiHidden="0" w:uiPriority="34" w:unhideWhenUsed="0" w:qFormat="1"/>
-    <w:lsdException w:name="Quote" w:semiHidden="0" w:uiPriority="29" w:unhideWhenUsed="0" w:qFormat="1"/>
-    <w:lsdException w:name="Intense Quote" w:semiHidden="0" w:uiPriority="30" w:unhideWhenUsed="0" w:qFormat="1"/>
-    <w:lsdException w:name="Medium List 2 Accent 1" w:semiHidden="0" w:uiPriority="66" w:unhideWhenUsed="0"/>
-    <w:lsdException w:name="Medium Grid 1 Accent 1" w:semiHidden="0" w:uiPriority="67" w:unhideWhenUsed="0"/>
-    <w:lsdException w:name="Medium Grid 2 Accent 1" w:semiHidden="0" w:uiPriority="68" w:unhideWhenUsed="0"/>
-    <w:lsdException w:name="Medium Grid 3 Accent 1" w:semiHidden="0" w:uiPriority="69" w:unhideWhenUsed="0"/>
-    <w:lsdException w:name="Dark List Accent 1" w:semiHidden="0" w:uiPriority="70" w:unhideWhenUsed="0"/>
-    <w:lsdException w:name="Colorful Shading Accent 1" w:semiHidden="0" w:uiPriority="71" w:unhideWhenUsed="0"/>
-    <w:lsdException w:name="Colorful List Accent 1" w:semiHidden="0" w:uiPriority="72" w:unhideWhenUsed="0"/>
-    <w:lsdException w:name="Colorful Grid Accent 1" w:semiHidden="0" w:uiPriority="73" w:unhideWhenUsed="0"/>
-    <w:lsdException w:name="Light Shading Accent 2" w:semiHidden="0" w:uiPriority="60" w:unhideWhenUsed="0"/>
-    <w:lsdException w:name="Light List Accent 2" w:semiHidden="0" w:uiPriority="61" w:unhideWhenUsed="0"/>
-    <w:lsdException w:name="Light Grid Accent 2" w:semiHidden="0" w:uiPriority="62" w:unhideWhenUsed="0"/>
-    <w:lsdException w:name="Medium Shading 1 Accent 2" w:semiHidden="0" w:uiPriority="63" w:unhideWhenUsed="0"/>
-    <w:lsdException w:name="Medium Shading 2 Accent 2" w:semiHidden="0" w:uiPriority="64" w:unhideWhenUsed="0"/>
-    <w:lsdException w:name="Medium List 1 Accent 2" w:semiHidden="0" w:uiPriority="65" w:unhideWhenUsed="0"/>
-    <w:lsdException w:name="Medium List 2 Accent 2" w:semiHidden="0" w:uiPriority="66" w:unhideWhenUsed="0"/>
-    <w:lsdException w:name="Medium Grid 1 Accent 2" w:semiHidden="0" w:uiPriority="67" w:unhideWhenUsed="0"/>
-    <w:lsdException w:name="Medium Grid 2 Accent 2" w:semiHidden="0" w:uiPriority="68" w:unhideWhenUsed="0"/>
-    <w:lsdException w:name="Medium Grid 3 Accent 2" w:semiHidden="0" w:uiPriority="69" w:unhideWhenUsed="0"/>
-    <w:lsdException w:name="Dark List Accent 2" w:semiHidden="0" w:uiPriority="70" w:unhideWhenUsed="0"/>
-    <w:lsdException w:name="Colorful Shading Accent 2" w:semiHidden="0" w:uiPriority="71" w:unhideWhenUsed="0"/>
-    <w:lsdException w:name="Colorful List Accent 2" w:semiHidden="0" w:uiPriority="72" w:unhideWhenUsed="0"/>
-    <w:lsdException w:name="Colorful Grid Accent 2" w:semiHidden="0" w:uiPriority="73" w:unhideWhenUsed="0"/>
-    <w:lsdException w:name="Light Shading Accent 3" w:semiHidden="0" w:uiPriority="60" w:unhideWhenUsed="0"/>
-    <w:lsdException w:name="Light List Accent 3" w:semiHidden="0" w:uiPriority="61" w:unhideWhenUsed="0"/>
-    <w:lsdException w:name="Light Grid Accent 3" w:semiHidden="0" w:uiPriority="62" w:unhideWhenUsed="0"/>
-    <w:lsdException w:name="Medium Shading 1 Accent 3" w:semiHidden="0" w:uiPriority="63" w:unhideWhenUsed="0"/>
-    <w:lsdException w:name="Medium Shading 2 Accent 3" w:semiHidden="0" w:uiPriority="64" w:unhideWhenUsed="0"/>
-    <w:lsdException w:name="Medium List 1 Accent 3" w:semiHidden="0" w:uiPriority="65" w:unhideWhenUsed="0"/>
-    <w:lsdException w:name="Medium List 2 Accent 3" w:semiHidden="0" w:uiPriority="66" w:unhideWhenUsed="0"/>
-    <w:lsdException w:name="Medium Grid 1 Accent 3" w:semiHidden="0" w:uiPriority="67" w:unhideWhenUsed="0"/>
-    <w:lsdException w:name="Medium Grid 2 Accent 3" w:semiHidden="0" w:uiPriority="68" w:unhideWhenUsed="0"/>
-    <w:lsdException w:name="Medium Grid 3 Accent 3" w:semiHidden="0" w:uiPriority="69" w:unhideWhenUsed="0"/>
-    <w:lsdException w:name="Dark List Accent 3" w:semiHidden="0" w:uiPriority="70" w:unhideWhenUsed="0"/>
-    <w:lsdException w:name="Colorful Shading Accent 3" w:semiHidden="0" w:uiPriority="71" w:unhideWhenUsed="0"/>
-    <w:lsdException w:name="Colorful List Accent 3" w:semiHidden="0" w:uiPriority="72" w:unhideWhenUsed="0"/>
-    <w:lsdException w:name="Colorful Grid Accent 3" w:semiHidden="0" w:uiPriority="73" w:unhideWhenUsed="0"/>
-    <w:lsdException w:name="Light Shading Accent 4" w:semiHidden="0" w:uiPriority="60" w:unhideWhenUsed="0"/>
-    <w:lsdException w:name="Light List Accent 4" w:semiHidden="0" w:uiPriority="61" w:unhideWhenUsed="0"/>
-    <w:lsdException w:name="Light Grid Accent 4" w:semiHidden="0" w:uiPriority="62" w:unhideWhenUsed="0"/>
-    <w:lsdException w:name="Medium Shading 1 Accent 4" w:semiHidden="0" w:uiPriority="63" w:unhideWhenUsed="0"/>
-    <w:lsdException w:name="Medium Shading 2 Accent 4" w:semiHidden="0" w:uiPriority="64" w:unhideWhenUsed="0"/>
-    <w:lsdException w:name="Medium List 1 Accent 4" w:semiHidden="0" w:uiPriority="65" w:unhideWhenUsed="0"/>
-    <w:lsdException w:name="Medium List 2 Accent 4" w:semiHidden="0" w:uiPriority="66" w:unhideWhenUsed="0"/>
-    <w:lsdException w:name="Medium Grid 1 Accent 4" w:semiHidden="0" w:uiPriority="67" w:unhideWhenUsed="0"/>
-    <w:lsdException w:name="Medium Grid 2 Accent 4" w:semiHidden="0" w:uiPriority="68" w:unhideWhenUsed="0"/>
-    <w:lsdException w:name="Medium Grid 3 Accent 4" w:semiHidden="0" w:uiPriority="69" w:unhideWhenUsed="0"/>
-    <w:lsdException w:name="Dark List Accent 4" w:semiHidden="0" w:uiPriority="70" w:unhideWhenUsed="0"/>
-    <w:lsdException w:name="Colorful Shading Accent 4" w:semiHidden="0" w:uiPriority="71" w:unhideWhenUsed="0"/>
-    <w:lsdException w:name="Colorful List Accent 4" w:semiHidden="0" w:uiPriority="72" w:unhideWhenUsed="0"/>
-    <w:lsdException w:name="Colorful Grid Accent 4" w:semiHidden="0" w:uiPriority="73" w:unhideWhenUsed="0"/>
-    <w:lsdException w:name="Light Shading Accent 5" w:semiHidden="0" w:uiPriority="60" w:unhideWhenUsed="0"/>
-    <w:lsdException w:name="Light List Accent 5" w:semiHidden="0" w:uiPriority="61" w:unhideWhenUsed="0"/>
-    <w:lsdException w:name="Light Grid Accent 5" w:semiHidden="0" w:uiPriority="62" w:unhideWhenUsed="0"/>
-    <w:lsdException w:name="Medium Shading 1 Accent 5" w:semiHidden="0" w:uiPriority="63" w:unhideWhenUsed="0"/>
-    <w:lsdException w:name="Medium Shading 2 Accent 5" w:semiHidden="0" w:uiPriority="64" w:unhideWhenUsed="0"/>
-    <w:lsdException w:name="Medium List 1 Accent 5" w:semiHidden="0" w:uiPriority="65" w:unhideWhenUsed="0"/>
-    <w:lsdException w:name="Medium List 2 Accent 5" w:semiHidden="0" w:uiPriority="66" w:unhideWhenUsed="0"/>
-    <w:lsdException w:name="Medium Grid 1 Accent 5" w:semiHidden="0" w:uiPriority="67" w:unhideWhenUsed="0"/>
-    <w:lsdException w:name="Medium Grid 2 Accent 5" w:semiHidden="0" w:uiPriority="68" w:unhideWhenUsed="0"/>
-    <w:lsdException w:name="Medium Grid 3 Accent 5" w:semiHidden="0" w:uiPriority="69" w:unhideWhenUsed="0"/>
-    <w:lsdException w:name="Dark List Accent 5" w:semiHidden="0" w:uiPriority="70" w:unhideWhenUsed="0"/>
-    <w:lsdException w:name="Colorful Shading Accent 5" w:semiHidden="0" w:uiPriority="71" w:unhideWhenUsed="0"/>
-    <w:lsdException w:name="Colorful List Accent 5" w:semiHidden="0" w:uiPriority="72" w:unhideWhenUsed="0"/>
-    <w:lsdException w:name="Colorful Grid Accent 5" w:semiHidden="0" w:uiPriority="73" w:unhideWhenUsed="0"/>
-    <w:lsdException w:name="Light Shading Accent 6" w:semiHidden="0" w:uiPriority="60" w:unhideWhenUsed="0"/>
-    <w:lsdException w:name="Light List Accent 6" w:semiHidden="0" w:uiPriority="61" w:unhideWhenUsed="0"/>
-    <w:lsdException w:name="Light Grid Accent 6" w:semiHidden="0" w:uiPriority="62" w:unhideWhenUsed="0"/>
-    <w:lsdException w:name="Medium Shading 1 Accent 6" w:semiHidden="0" w:uiPriority="63" w:unhideWhenUsed="0"/>
-    <w:lsdException w:name="Medium Shading 2 Accent 6" w:semiHidden="0" w:uiPriority="64" w:unhideWhenUsed="0"/>
-    <w:lsdException w:name="Medium List 1 Accent 6" w:semiHidden="0" w:uiPriority="65" w:unhideWhenUsed="0"/>
-    <w:lsdException w:name="Medium List 2 Accent 6" w:semiHidden="0" w:uiPriority="66" w:unhideWhenUsed="0"/>
-    <w:lsdException w:name="Medium Grid 1 Accent 6" w:semiHidden="0" w:uiPriority="67" w:unhideWhenUsed="0"/>
-    <w:lsdException w:name="Medium Grid 2 Accent 6" w:semiHidden="0" w:uiPriority="68" w:unhideWhenUsed="0"/>
-    <w:lsdException w:name="Medium Grid 3 Accent 6" w:semiHidden="0" w:uiPriority="69" w:unhideWhenUsed="0"/>
-    <w:lsdException w:name="Dark List Accent 6" w:semiHidden="0" w:uiPriority="70" w:unhideWhenUsed="0"/>
-    <w:lsdException w:name="Colorful Shading Accent 6" w:semiHidden="0" w:uiPriority="71" w:unhideWhenUsed="0"/>
-    <w:lsdException w:name="Colorful List Accent 6" w:semiHidden="0" w:uiPriority="72" w:unhideWhenUsed="0"/>
-    <w:lsdException w:name="Colorful Grid Accent 6" w:semiHidden="0" w:uiPriority="73" w:unhideWhenUsed="0"/>
-    <w:lsdException w:name="Subtle Emphasis" w:semiHidden="0" w:uiPriority="19" w:unhideWhenUsed="0" w:qFormat="1"/>
-    <w:lsdException w:name="Intense Emphasis" w:semiHidden="0" w:uiPriority="21" w:unhideWhenUsed="0" w:qFormat="1"/>
-    <w:lsdException w:name="Subtle Reference" w:semiHidden="0" w:uiPriority="31" w:unhideWhenUsed="0" w:qFormat="1"/>
-    <w:lsdException w:name="Intense Reference" w:semiHidden="0" w:uiPriority="32" w:unhideWhenUsed="0" w:qFormat="1"/>
-    <w:lsdException w:name="Book Title" w:semiHidden="0" w:uiPriority="33" w:unhideWhenUsed="0" w:qFormat="1"/>
-    <w:lsdException w:name="Bibliography" w:uiPriority="37"/>
-    <w:lsdException w:name="TOC Heading" w:uiPriority="39" w:qFormat="1"/>
+  <w:latentStyles w:defLockedState="0" w:defUIPriority="99" w:defSemiHidden="0" w:defUnhideWhenUsed="0" w:defQFormat="0" w:count="376">
+    <w:lsdException w:name="Normal" w:uiPriority="0" w:qFormat="1"/>
+    <w:lsdException w:name="heading 1" w:uiPriority="9" w:qFormat="1"/>
+    <w:lsdException w:name="heading 2" w:semiHidden="1" w:uiPriority="9" w:unhideWhenUsed="1" w:qFormat="1"/>
+    <w:lsdException w:name="heading 3" w:semiHidden="1" w:uiPriority="9" w:unhideWhenUsed="1" w:qFormat="1"/>
+    <w:lsdException w:name="heading 4" w:semiHidden="1" w:uiPriority="9" w:unhideWhenUsed="1" w:qFormat="1"/>
+    <w:lsdException w:name="heading 5" w:semiHidden="1" w:uiPriority="9" w:unhideWhenUsed="1" w:qFormat="1"/>
+    <w:lsdException w:name="heading 6" w:semiHidden="1" w:uiPriority="9" w:unhideWhenUsed="1" w:qFormat="1"/>
+    <w:lsdException w:name="heading 7" w:semiHidden="1" w:uiPriority="9" w:unhideWhenUsed="1" w:qFormat="1"/>
+    <w:lsdException w:name="heading 8" w:semiHidden="1" w:uiPriority="9" w:unhideWhenUsed="1" w:qFormat="1"/>
+    <w:lsdException w:name="heading 9" w:semiHidden="1" w:uiPriority="9" w:unhideWhenUsed="1" w:qFormat="1"/>
+    <w:lsdException w:name="index 1" w:semiHidden="1" w:unhideWhenUsed="1"/>
+    <w:lsdException w:name="index 2" w:semiHidden="1" w:unhideWhenUsed="1"/>
+    <w:lsdException w:name="index 3" w:semiHidden="1" w:unhideWhenUsed="1"/>
+    <w:lsdException w:name="index 4" w:semiHidden="1" w:unhideWhenUsed="1"/>
+    <w:lsdException w:name="index 5" w:semiHidden="1" w:unhideWhenUsed="1"/>
+    <w:lsdException w:name="index 6" w:semiHidden="1" w:unhideWhenUsed="1"/>
+    <w:lsdException w:name="index 7" w:semiHidden="1" w:unhideWhenUsed="1"/>
+    <w:lsdException w:name="index 8" w:semiHidden="1" w:unhideWhenUsed="1"/>
+    <w:lsdException w:name="index 9" w:semiHidden="1" w:unhideWhenUsed="1"/>
+    <w:lsdException w:name="toc 1" w:semiHidden="1" w:uiPriority="39" w:unhideWhenUsed="1"/>
+    <w:lsdException w:name="toc 2" w:semiHidden="1" w:uiPriority="39" w:unhideWhenUsed="1"/>
+    <w:lsdException w:name="toc 3" w:semiHidden="1" w:uiPriority="39" w:unhideWhenUsed="1"/>
+    <w:lsdException w:name="toc 4" w:semiHidden="1" w:uiPriority="39" w:unhideWhenUsed="1"/>
+    <w:lsdException w:name="toc 5" w:semiHidden="1" w:uiPriority="39" w:unhideWhenUsed="1"/>
+    <w:lsdException w:name="toc 6" w:semiHidden="1" w:uiPriority="39" w:unhideWhenUsed="1"/>
+    <w:lsdException w:name="toc 7" w:semiHidden="1" w:uiPriority="39" w:unhideWhenUsed="1"/>
+    <w:lsdException w:name="toc 8" w:semiHidden="1" w:uiPriority="39" w:unhideWhenUsed="1"/>
+    <w:lsdException w:name="toc 9" w:semiHidden="1" w:uiPriority="39" w:unhideWhenUsed="1"/>
+    <w:lsdException w:name="Normal Indent" w:semiHidden="1" w:unhideWhenUsed="1"/>
+    <w:lsdException w:name="footnote text" w:semiHidden="1" w:unhideWhenUsed="1"/>
+    <w:lsdException w:name="annotation text" w:semiHidden="1" w:unhideWhenUsed="1"/>
+    <w:lsdException w:name="header" w:semiHidden="1" w:unhideWhenUsed="1"/>
+    <w:lsdException w:name="footer" w:semiHidden="1" w:unhideWhenUsed="1"/>
+    <w:lsdException w:name="index heading" w:semiHidden="1" w:unhideWhenUsed="1"/>
+    <w:lsdException w:name="caption" w:semiHidden="1" w:uiPriority="35" w:unhideWhenUsed="1" w:qFormat="1"/>
+    <w:lsdException w:name="table of figures" w:semiHidden="1" w:unhideWhenUsed="1"/>
+    <w:lsdException w:name="envelope address" w:semiHidden="1" w:unhideWhenUsed="1"/>
+    <w:lsdException w:name="envelope return" w:semiHidden="1" w:unhideWhenUsed="1"/>
+    <w:lsdException w:name="footnote reference" w:semiHidden="1" w:unhideWhenUsed="1"/>
+    <w:lsdException w:name="annotation reference" w:semiHidden="1" w:unhideWhenUsed="1"/>
+    <w:lsdException w:name="line number" w:semiHidden="1" w:unhideWhenUsed="1"/>
+    <w:lsdException w:name="page number" w:semiHidden="1" w:unhideWhenUsed="1"/>
+    <w:lsdException w:name="endnote reference" w:semiHidden="1" w:unhideWhenUsed="1"/>
+    <w:lsdException w:name="endnote text" w:semiHidden="1" w:unhideWhenUsed="1"/>
+    <w:lsdException w:name="table of authorities" w:semiHidden="1" w:unhideWhenUsed="1"/>
+    <w:lsdException w:name="macro" w:semiHidden="1" w:unhideWhenUsed="1"/>
+    <w:lsdException w:name="toa heading" w:semiHidden="1" w:unhideWhenUsed="1"/>
+    <w:lsdException w:name="List" w:semiHidden="1" w:unhideWhenUsed="1"/>
+    <w:lsdException w:name="List Bullet" w:semiHidden="1" w:unhideWhenUsed="1"/>
+    <w:lsdException w:name="List Number" w:semiHidden="1" w:unhideWhenUsed="1"/>
+    <w:lsdException w:name="List 2" w:semiHidden="1" w:unhideWhenUsed="1"/>
+    <w:lsdException w:name="List 3" w:semiHidden="1" w:unhideWhenUsed="1"/>
+    <w:lsdException w:name="List 4" w:semiHidden="1" w:unhideWhenUsed="1"/>
+    <w:lsdException w:name="List 5" w:semiHidden="1" w:unhideWhenUsed="1"/>
+    <w:lsdException w:name="List Bullet 2" w:semiHidden="1" w:unhideWhenUsed="1"/>
+    <w:lsdException w:name="List Bullet 3" w:semiHidden="1" w:unhideWhenUsed="1"/>
+    <w:lsdException w:name="List Bullet 4" w:semiHidden="1" w:unhideWhenUsed="1"/>
+    <w:lsdException w:name="List Bullet 5" w:semiHidden="1" w:unhideWhenUsed="1"/>
+    <w:lsdException w:name="List Number 2" w:semiHidden="1" w:unhideWhenUsed="1"/>
+    <w:lsdException w:name="List Number 3" w:semiHidden="1" w:unhideWhenUsed="1"/>
+    <w:lsdException w:name="List Number 4" w:semiHidden="1" w:unhideWhenUsed="1"/>
+    <w:lsdException w:name="List Number 5" w:semiHidden="1" w:unhideWhenUsed="1"/>
+    <w:lsdException w:name="Title" w:uiPriority="10" w:qFormat="1"/>
+    <w:lsdException w:name="Closing" w:semiHidden="1" w:unhideWhenUsed="1"/>
+    <w:lsdException w:name="Signature" w:semiHidden="1" w:unhideWhenUsed="1"/>
+    <w:lsdException w:name="Default Paragraph Font" w:semiHidden="1" w:uiPriority="1" w:unhideWhenUsed="1"/>
+    <w:lsdException w:name="Body Text" w:semiHidden="1" w:unhideWhenUsed="1"/>
+    <w:lsdException w:name="Body Text Indent" w:semiHidden="1" w:unhideWhenUsed="1"/>
+    <w:lsdException w:name="List Continue" w:semiHidden="1" w:unhideWhenUsed="1"/>
+    <w:lsdException w:name="List Continue 2" w:semiHidden="1" w:unhideWhenUsed="1"/>
+    <w:lsdException w:name="List Continue 3" w:semiHidden="1" w:unhideWhenUsed="1"/>
+    <w:lsdException w:name="List Continue 4" w:semiHidden="1" w:unhideWhenUsed="1"/>
+    <w:lsdException w:name="List Continue 5" w:semiHidden="1" w:unhideWhenUsed="1"/>
+    <w:lsdException w:name="Message Header" w:semiHidden="1" w:unhideWhenUsed="1"/>
+    <w:lsdException w:name="Subtitle" w:uiPriority="11" w:qFormat="1"/>
+    <w:lsdException w:name="Salutation" w:semiHidden="1" w:unhideWhenUsed="1"/>
+    <w:lsdException w:name="Date" w:semiHidden="1" w:unhideWhenUsed="1"/>
+    <w:lsdException w:name="Body Text First Indent" w:semiHidden="1" w:unhideWhenUsed="1"/>
+    <w:lsdException w:name="Body Text First Indent 2" w:semiHidden="1" w:unhideWhenUsed="1"/>
+    <w:lsdException w:name="Note Heading" w:semiHidden="1" w:unhideWhenUsed="1"/>
+    <w:lsdException w:name="Body Text 2" w:semiHidden="1" w:unhideWhenUsed="1"/>
+    <w:lsdException w:name="Body Text 3" w:semiHidden="1" w:unhideWhenUsed="1"/>
+    <w:lsdException w:name="Body Text Indent 2" w:semiHidden="1" w:unhideWhenUsed="1"/>
+    <w:lsdException w:name="Body Text Indent 3" w:semiHidden="1" w:unhideWhenUsed="1"/>
+    <w:lsdException w:name="Block Text" w:semiHidden="1" w:unhideWhenUsed="1"/>
+    <w:lsdException w:name="Hyperlink" w:semiHidden="1" w:unhideWhenUsed="1"/>
+    <w:lsdException w:name="FollowedHyperlink" w:semiHidden="1" w:unhideWhenUsed="1"/>
+    <w:lsdException w:name="Strong" w:uiPriority="22" w:qFormat="1"/>
+    <w:lsdException w:name="Emphasis" w:uiPriority="20" w:qFormat="1"/>
+    <w:lsdException w:name="Document Map" w:semiHidden="1" w:unhideWhenUsed="1"/>
+    <w:lsdException w:name="Plain Text" w:semiHidden="1" w:unhideWhenUsed="1"/>
+    <w:lsdException w:name="E-mail Signature" w:semiHidden="1" w:unhideWhenUsed="1"/>
+    <w:lsdException w:name="HTML Top of Form" w:semiHidden="1" w:unhideWhenUsed="1"/>
+    <w:lsdException w:name="HTML Bottom of Form" w:semiHidden="1" w:unhideWhenUsed="1"/>
+    <w:lsdException w:name="Normal (Web)" w:semiHidden="1" w:unhideWhenUsed="1"/>
+    <w:lsdException w:name="HTML Acronym" w:semiHidden="1" w:unhideWhenUsed="1"/>
+    <w:lsdException w:name="HTML Address" w:semiHidden="1" w:unhideWhenUsed="1"/>
+    <w:lsdException w:name="HTML Cite" w:semiHidden="1" w:unhideWhenUsed="1"/>
+    <w:lsdException w:name="HTML Code" w:semiHidden="1" w:unhideWhenUsed="1"/>
+    <w:lsdException w:name="HTML Definition" w:semiHidden="1" w:unhideWhenUsed="1"/>
+    <w:lsdException w:name="HTML Keyboard" w:semiHidden="1" w:unhideWhenUsed="1"/>
+    <w:lsdException w:name="HTML Preformatted" w:semiHidden="1" w:unhideWhenUsed="1"/>
+    <w:lsdException w:name="HTML Sample" w:semiHidden="1" w:unhideWhenUsed="1"/>
+    <w:lsdException w:name="HTML Typewriter" w:semiHidden="1" w:unhideWhenUsed="1"/>
+    <w:lsdException w:name="HTML Variable" w:semiHidden="1" w:unhideWhenUsed="1"/>
+    <w:lsdException w:name="Normal Table" w:semiHidden="1" w:unhideWhenUsed="1"/>
+    <w:lsdException w:name="annotation subject" w:semiHidden="1" w:unhideWhenUsed="1"/>
+    <w:lsdException w:name="No List" w:semiHidden="1" w:unhideWhenUsed="1"/>
+    <w:lsdException w:name="Outline List 1" w:semiHidden="1" w:unhideWhenUsed="1"/>
+    <w:lsdException w:name="Outline List 2" w:semiHidden="1" w:unhideWhenUsed="1"/>
+    <w:lsdException w:name="Outline List 3" w:semiHidden="1" w:unhideWhenUsed="1"/>
+    <w:lsdException w:name="Table Simple 1" w:semiHidden="1" w:unhideWhenUsed="1"/>
+    <w:lsdException w:name="Table Simple 2" w:semiHidden="1" w:unhideWhenUsed="1"/>
+    <w:lsdException w:name="Table Simple 3" w:semiHidden="1" w:unhideWhenUsed="1"/>
+    <w:lsdException w:name="Table Classic 1" w:semiHidden="1" w:unhideWhenUsed="1"/>
+    <w:lsdException w:name="Table Classic 2" w:semiHidden="1" w:unhideWhenUsed="1"/>
+    <w:lsdException w:name="Table Classic 3" w:semiHidden="1" w:unhideWhenUsed="1"/>
+    <w:lsdException w:name="Table Classic 4" w:semiHidden="1" w:unhideWhenUsed="1"/>
+    <w:lsdException w:name="Table Colorful 1" w:semiHidden="1" w:unhideWhenUsed="1"/>
+    <w:lsdException w:name="Table Colorful 2" w:semiHidden="1" w:unhideWhenUsed="1"/>
+    <w:lsdException w:name="Table Colorful 3" w:semiHidden="1" w:unhideWhenUsed="1"/>
+    <w:lsdException w:name="Table Columns 1" w:semiHidden="1" w:unhideWhenUsed="1"/>
+    <w:lsdException w:name="Table Columns 2" w:semiHidden="1" w:unhideWhenUsed="1"/>
+    <w:lsdException w:name="Table Columns 3" w:semiHidden="1" w:unhideWhenUsed="1"/>
+    <w:lsdException w:name="Table Columns 4" w:semiHidden="1" w:unhideWhenUsed="1"/>
+    <w:lsdException w:name="Table Columns 5" w:semiHidden="1" w:unhideWhenUsed="1"/>
+    <w:lsdException w:name="Table Grid 1" w:semiHidden="1" w:unhideWhenUsed="1"/>
+    <w:lsdException w:name="Table Grid 2" w:semiHidden="1" w:unhideWhenUsed="1"/>
+    <w:lsdException w:name="Table Grid 3" w:semiHidden="1" w:unhideWhenUsed="1"/>
+    <w:lsdException w:name="Table Grid 4" w:semiHidden="1" w:unhideWhenUsed="1"/>
+    <w:lsdException w:name="Table Grid 5" w:semiHidden="1" w:unhideWhenUsed="1"/>
+    <w:lsdException w:name="Table Grid 6" w:semiHidden="1" w:unhideWhenUsed="1"/>
+    <w:lsdException w:name="Table Grid 7" w:semiHidden="1" w:unhideWhenUsed="1"/>
+    <w:lsdException w:name="Table Grid 8" w:semiHidden="1" w:unhideWhenUsed="1"/>
+    <w:lsdException w:name="Table List 1" w:semiHidden="1" w:unhideWhenUsed="1"/>
+    <w:lsdException w:name="Table List 2" w:semiHidden="1" w:unhideWhenUsed="1"/>
+    <w:lsdException w:name="Table List 3" w:semiHidden="1" w:unhideWhenUsed="1"/>
+    <w:lsdException w:name="Table List 4" w:semiHidden="1" w:unhideWhenUsed="1"/>
+    <w:lsdException w:name="Table List 5" w:semiHidden="1" w:unhideWhenUsed="1"/>
+    <w:lsdException w:name="Table List 6" w:semiHidden="1" w:unhideWhenUsed="1"/>
+    <w:lsdException w:name="Table List 7" w:semiHidden="1" w:unhideWhenUsed="1"/>
+    <w:lsdException w:name="Table List 8" w:semiHidden="1" w:unhideWhenUsed="1"/>
+    <w:lsdException w:name="Table 3D effects 1" w:semiHidden="1" w:unhideWhenUsed="1"/>
+    <w:lsdException w:name="Table 3D effects 2" w:semiHidden="1" w:unhideWhenUsed="1"/>
+    <w:lsdException w:name="Table 3D effects 3" w:semiHidden="1" w:unhideWhenUsed="1"/>
+    <w:lsdException w:name="Table Contemporary" w:semiHidden="1" w:unhideWhenUsed="1"/>
+    <w:lsdException w:name="Table Elegant" w:semiHidden="1" w:unhideWhenUsed="1"/>
+    <w:lsdException w:name="Table Professional" w:semiHidden="1" w:unhideWhenUsed="1"/>
+    <w:lsdException w:name="Table Subtle 1" w:semiHidden="1" w:unhideWhenUsed="1"/>
+    <w:lsdException w:name="Table Subtle 2" w:semiHidden="1" w:unhideWhenUsed="1"/>
+    <w:lsdException w:name="Table Web 1" w:semiHidden="1" w:unhideWhenUsed="1"/>
+    <w:lsdException w:name="Table Web 2" w:semiHidden="1" w:unhideWhenUsed="1"/>
+    <w:lsdException w:name="Table Web 3" w:semiHidden="1" w:unhideWhenUsed="1"/>
+    <w:lsdException w:name="Balloon Text" w:semiHidden="1" w:unhideWhenUsed="1"/>
+    <w:lsdException w:name="Table Grid" w:semiHidden="1" w:uiPriority="39" w:unhideWhenUsed="1"/>
+    <w:lsdException w:name="Table Theme" w:semiHidden="1" w:unhideWhenUsed="1"/>
+    <w:lsdException w:name="Placeholder Text" w:semiHidden="1"/>
+    <w:lsdException w:name="No Spacing" w:uiPriority="1" w:qFormat="1"/>
+    <w:lsdException w:name="Light Shading" w:uiPriority="60"/>
+    <w:lsdException w:name="Light List" w:uiPriority="61"/>
+    <w:lsdException w:name="Light Grid" w:uiPriority="62"/>
+    <w:lsdException w:name="Medium Shading 1" w:uiPriority="63"/>
+    <w:lsdException w:name="Medium Shading 2" w:uiPriority="64"/>
+    <w:lsdException w:name="Medium List 1" w:uiPriority="65"/>
+    <w:lsdException w:name="Medium List 2" w:uiPriority="66"/>
+    <w:lsdException w:name="Medium Grid 1" w:uiPriority="67"/>
+    <w:lsdException w:name="Medium Grid 2" w:uiPriority="68"/>
+    <w:lsdException w:name="Medium Grid 3" w:uiPriority="69"/>
+    <w:lsdException w:name="Dark List" w:uiPriority="70"/>
+    <w:lsdException w:name="Colorful Shading" w:uiPriority="71"/>
+    <w:lsdException w:name="Colorful List" w:uiPriority="72"/>
+    <w:lsdException w:name="Colorful Grid" w:uiPriority="73"/>
+    <w:lsdException w:name="Light Shading Accent 1" w:uiPriority="60"/>
+    <w:lsdException w:name="Light List Accent 1" w:uiPriority="61"/>
+    <w:lsdException w:name="Light Grid Accent 1" w:uiPriority="62"/>
+    <w:lsdException w:name="Medium Shading 1 Accent 1" w:uiPriority="63"/>
+    <w:lsdException w:name="Medium Shading 2 Accent 1" w:uiPriority="64"/>
+    <w:lsdException w:name="Medium List 1 Accent 1" w:uiPriority="65"/>
+    <w:lsdException w:name="Revision" w:semiHidden="1"/>
+    <w:lsdException w:name="List Paragraph" w:uiPriority="34" w:qFormat="1"/>
+    <w:lsdException w:name="Quote" w:uiPriority="29" w:qFormat="1"/>
+    <w:lsdException w:name="Intense Quote" w:uiPriority="30" w:qFormat="1"/>
+    <w:lsdException w:name="Medium List 2 Accent 1" w:uiPriority="66"/>
+    <w:lsdException w:name="Medium Grid 1 Accent 1" w:uiPriority="67"/>
+    <w:lsdException w:name="Medium Grid 2 Accent 1" w:uiPriority="68"/>
+    <w:lsdException w:name="Medium Grid 3 Accent 1" w:uiPriority="69"/>
+    <w:lsdException w:name="Dark List Accent 1" w:uiPriority="70"/>
+    <w:lsdException w:name="Colorful Shading Accent 1" w:uiPriority="71"/>
+    <w:lsdException w:name="Colorful List Accent 1" w:uiPriority="72"/>
+    <w:lsdException w:name="Colorful Grid Accent 1" w:uiPriority="73"/>
+    <w:lsdException w:name="Light Shading Accent 2" w:uiPriority="60"/>
+    <w:lsdException w:name="Light List Accent 2" w:uiPriority="61"/>
+    <w:lsdException w:name="Light Grid Accent 2" w:uiPriority="62"/>
+    <w:lsdException w:name="Medium Shading 1 Accent 2" w:uiPriority="63"/>
+    <w:lsdException w:name="Medium Shading 2 Accent 2" w:uiPriority="64"/>
+    <w:lsdException w:name="Medium List 1 Accent 2" w:uiPriority="65"/>
+    <w:lsdException w:name="Medium List 2 Accent 2" w:uiPriority="66"/>
+    <w:lsdException w:name="Medium Grid 1 Accent 2" w:uiPriority="67"/>
+    <w:lsdException w:name="Medium Grid 2 Accent 2" w:uiPriority="68"/>
+    <w:lsdException w:name="Medium Grid 3 Accent 2" w:uiPriority="69"/>
+    <w:lsdException w:name="Dark List Accent 2" w:uiPriority="70"/>
+    <w:lsdException w:name="Colorful Shading Accent 2" w:uiPriority="71"/>
+    <w:lsdException w:name="Colorful List Accent 2" w:uiPriority="72"/>
+    <w:lsdException w:name="Colorful Grid Accent 2" w:uiPriority="73"/>
+    <w:lsdException w:name="Light Shading Accent 3" w:uiPriority="60"/>
+    <w:lsdException w:name="Light List Accent 3" w:uiPriority="61"/>
+    <w:lsdException w:name="Light Grid Accent 3" w:uiPriority="62"/>
+    <w:lsdException w:name="Medium Shading 1 Accent 3" w:uiPriority="63"/>
+    <w:lsdException w:name="Medium Shading 2 Accent 3" w:uiPriority="64"/>
+    <w:lsdException w:name="Medium List 1 Accent 3" w:uiPriority="65"/>
+    <w:lsdException w:name="Medium List 2 Accent 3" w:uiPriority="66"/>
+    <w:lsdException w:name="Medium Grid 1 Accent 3" w:uiPriority="67"/>
+    <w:lsdException w:name="Medium Grid 2 Accent 3" w:uiPriority="68"/>
+    <w:lsdException w:name="Medium Grid 3 Accent 3" w:uiPriority="69"/>
+    <w:lsdException w:name="Dark List Accent 3" w:uiPriority="70"/>
+    <w:lsdException w:name="Colorful Shading Accent 3" w:uiPriority="71"/>
+    <w:lsdException w:name="Colorful List Accent 3" w:uiPriority="72"/>
+    <w:lsdException w:name="Colorful Grid Accent 3" w:uiPriority="73"/>
+    <w:lsdException w:name="Light Shading Accent 4" w:uiPriority="60"/>
+    <w:lsdException w:name="Light List Accent 4" w:uiPriority="61"/>
+    <w:lsdException w:name="Light Grid Accent 4" w:uiPriority="62"/>
+    <w:lsdException w:name="Medium Shading 1 Accent 4" w:uiPriority="63"/>
+    <w:lsdException w:name="Medium Shading 2 Accent 4" w:uiPriority="64"/>
+    <w:lsdException w:name="Medium List 1 Accent 4" w:uiPriority="65"/>
+    <w:lsdException w:name="Medium List 2 Accent 4" w:uiPriority="66"/>
+    <w:lsdException w:name="Medium Grid 1 Accent 4" w:uiPriority="67"/>
+    <w:lsdException w:name="Medium Grid 2 Accent 4" w:uiPriority="68"/>
+    <w:lsdException w:name="Medium Grid 3 Accent 4" w:uiPriority="69"/>
+    <w:lsdException w:name="Dark List Accent 4" w:uiPriority="70"/>
+    <w:lsdException w:name="Colorful Shading Accent 4" w:uiPriority="71"/>
+    <w:lsdException w:name="Colorful List Accent 4" w:uiPriority="72"/>
+    <w:lsdException w:name="Colorful Grid Accent 4" w:uiPriority="73"/>
+    <w:lsdException w:name="Light Shading Accent 5" w:uiPriority="60"/>
+    <w:lsdException w:name="Light List Accent 5" w:uiPriority="61"/>
+    <w:lsdException w:name="Light Grid Accent 5" w:uiPriority="62"/>
+    <w:lsdException w:name="Medium Shading 1 Accent 5" w:uiPriority="63"/>
+    <w:lsdException w:name="Medium Shading 2 Accent 5" w:uiPriority="64"/>
+    <w:lsdException w:name="Medium List 1 Accent 5" w:uiPriority="65"/>
+    <w:lsdException w:name="Medium List 2 Accent 5" w:uiPriority="66"/>
+    <w:lsdException w:name="Medium Grid 1 Accent 5" w:uiPriority="67"/>
+    <w:lsdException w:name="Medium Grid 2 Accent 5" w:uiPriority="68"/>
+    <w:lsdException w:name="Medium Grid 3 Accent 5" w:uiPriority="69"/>
+    <w:lsdException w:name="Dark List Accent 5" w:uiPriority="70"/>
+    <w:lsdException w:name="Colorful Shading Accent 5" w:uiPriority="71"/>
+    <w:lsdException w:name="Colorful List Accent 5" w:uiPriority="72"/>
+    <w:lsdException w:name="Colorful Grid Accent 5" w:uiPriority="73"/>
+    <w:lsdException w:name="Light Shading Accent 6" w:uiPriority="60"/>
+    <w:lsdException w:name="Light List Accent 6" w:uiPriority="61"/>
+    <w:lsdException w:name="Light Grid Accent 6" w:uiPriority="62"/>
+    <w:lsdException w:name="Medium Shading 1 Accent 6" w:uiPriority="63"/>
+    <w:lsdException w:name="Medium Shading 2 Accent 6" w:uiPriority="64"/>
+    <w:lsdException w:name="Medium List 1 Accent 6" w:uiPriority="65"/>
+    <w:lsdException w:name="Medium List 2 Accent 6" w:uiPriority="66"/>
+    <w:lsdException w:name="Medium Grid 1 Accent 6" w:uiPriority="67"/>
+    <w:lsdException w:name="Medium Grid 2 Accent 6" w:uiPriority="68"/>
+    <w:lsdException w:name="Medium Grid 3 Accent 6" w:uiPriority="69"/>
+    <w:lsdException w:name="Dark List Accent 6" w:uiPriority="70"/>
+    <w:lsdException w:name="Colorful Shading Accent 6" w:uiPriority="71"/>
+    <w:lsdException w:name="Colorful List Accent 6" w:uiPriority="72"/>
+    <w:lsdException w:name="Colorful Grid Accent 6" w:uiPriority="73"/>
+    <w:lsdException w:name="Subtle Emphasis" w:uiPriority="19" w:qFormat="1"/>
+    <w:lsdException w:name="Intense Emphasis" w:uiPriority="21" w:qFormat="1"/>
+    <w:lsdException w:name="Subtle Reference" w:uiPriority="31" w:qFormat="1"/>
+    <w:lsdException w:name="Intense Reference" w:uiPriority="32" w:qFormat="1"/>
+    <w:lsdException w:name="Book Title" w:uiPriority="33" w:qFormat="1"/>
+    <w:lsdException w:name="Bibliography" w:semiHidden="1" w:uiPriority="37" w:unhideWhenUsed="1"/>
+    <w:lsdException w:name="TOC Heading" w:semiHidden="1" w:uiPriority="39" w:unhideWhenUsed="1" w:qFormat="1"/>
+    <w:lsdException w:name="Plain Table 1" w:uiPriority="41"/>
+    <w:lsdException w:name="Plain Table 2" w:uiPriority="42"/>
+    <w:lsdException w:name="Plain Table 3" w:uiPriority="43"/>
+    <w:lsdException w:name="Plain Table 4" w:uiPriority="44"/>
+    <w:lsdException w:name="Plain Table 5" w:uiPriority="45"/>
+    <w:lsdException w:name="Grid Table Light" w:uiPriority="40"/>
+    <w:lsdException w:name="Grid Table 1 Light" w:uiPriority="46"/>
+    <w:lsdException w:name="Grid Table 2" w:uiPriority="47"/>
+    <w:lsdException w:name="Grid Table 3" w:uiPriority="48"/>
+    <w:lsdException w:name="Grid Table 4" w:uiPriority="49"/>
+    <w:lsdException w:name="Grid Table 5 Dark" w:uiPriority="50"/>
+    <w:lsdException w:name="Grid Table 6 Colorful" w:uiPriority="51"/>
+    <w:lsdException w:name="Grid Table 7 Colorful" w:uiPriority="52"/>
+    <w:lsdException w:name="Grid Table 1 Light Accent 1" w:uiPriority="46"/>
+    <w:lsdException w:name="Grid Table 2 Accent 1" w:uiPriority="47"/>
+    <w:lsdException w:name="Grid Table 3 Accent 1" w:uiPriority="48"/>
+    <w:lsdException w:name="Grid Table 4 Accent 1" w:uiPriority="49"/>
+    <w:lsdException w:name="Grid Table 5 Dark Accent 1" w:uiPriority="50"/>
+    <w:lsdException w:name="Grid Table 6 Colorful Accent 1" w:uiPriority="51"/>
+    <w:lsdException w:name="Grid Table 7 Colorful Accent 1" w:uiPriority="52"/>
+    <w:lsdException w:name="Grid Table 1 Light Accent 2" w:uiPriority="46"/>
+    <w:lsdException w:name="Grid Table 2 Accent 2" w:uiPriority="47"/>
+    <w:lsdException w:name="Grid Table 3 Accent 2" w:uiPriority="48"/>
+    <w:lsdException w:name="Grid Table 4 Accent 2" w:uiPriority="49"/>
+    <w:lsdException w:name="Grid Table 5 Dark Accent 2" w:uiPriority="50"/>
+    <w:lsdException w:name="Grid Table 6 Colorful Accent 2" w:uiPriority="51"/>
+    <w:lsdException w:name="Grid Table 7 Colorful Accent 2" w:uiPriority="52"/>
+    <w:lsdException w:name="Grid Table 1 Light Accent 3" w:uiPriority="46"/>
+    <w:lsdException w:name="Grid Table 2 Accent 3" w:uiPriority="47"/>
+    <w:lsdException w:name="Grid Table 3 Accent 3" w:uiPriority="48"/>
+    <w:lsdException w:name="Grid Table 4 Accent 3" w:uiPriority="49"/>
+    <w:lsdException w:name="Grid Table 5 Dark Accent 3" w:uiPriority="50"/>
+    <w:lsdException w:name="Grid Table 6 Colorful Accent 3" w:uiPriority="51"/>
+    <w:lsdException w:name="Grid Table 7 Colorful Accent 3" w:uiPriority="52"/>
+    <w:lsdException w:name="Grid Table 1 Light Accent 4" w:uiPriority="46"/>
+    <w:lsdException w:name="Grid Table 2 Accent 4" w:uiPriority="47"/>
+    <w:lsdException w:name="Grid Table 3 Accent 4" w:uiPriority="48"/>
+    <w:lsdException w:name="Grid Table 4 Accent 4" w:uiPriority="49"/>
+    <w:lsdException w:name="Grid Table 5 Dark Accent 4" w:uiPriority="50"/>
+    <w:lsdException w:name="Grid Table 6 Colorful Accent 4" w:uiPriority="51"/>
+    <w:lsdException w:name="Grid Table 7 Colorful Accent 4" w:uiPriority="52"/>
+    <w:lsdException w:name="Grid Table 1 Light Accent 5" w:uiPriority="46"/>
+    <w:lsdException w:name="Grid Table 2 Accent 5" w:uiPriority="47"/>
+    <w:lsdException w:name="Grid Table 3 Accent 5" w:uiPriority="48"/>
+    <w:lsdException w:name="Grid Table 4 Accent 5" w:uiPriority="49"/>
+    <w:lsdException w:name="Grid Table 5 Dark Accent 5" w:uiPriority="50"/>
+    <w:lsdException w:name="Grid Table 6 Colorful Accent 5" w:uiPriority="51"/>
+    <w:lsdException w:name="Grid Table 7 Colorful Accent 5" w:uiPriority="52"/>
+    <w:lsdException w:name="Grid Table 1 Light Accent 6" w:uiPriority="46"/>
+    <w:lsdException w:name="Grid Table 2 Accent 6" w:uiPriority="47"/>
+    <w:lsdException w:name="Grid Table 3 Accent 6" w:uiPriority="48"/>
+    <w:lsdException w:name="Grid Table 4 Accent 6" w:uiPriority="49"/>
+    <w:lsdException w:name="Grid Table 5 Dark Accent 6" w:uiPriority="50"/>
+    <w:lsdException w:name="Grid Table 6 Colorful Accent 6" w:uiPriority="51"/>
+    <w:lsdException w:name="Grid Table 7 Colorful Accent 6" w:uiPriority="52"/>
+    <w:lsdException w:name="List Table 1 Light" w:uiPriority="46"/>
+    <w:lsdException w:name="List Table 2" w:uiPriority="47"/>
+    <w:lsdException w:name="List Table 3" w:uiPriority="48"/>
+    <w:lsdException w:name="List Table 4" w:uiPriority="49"/>
+    <w:lsdException w:name="List Table 5 Dark" w:uiPriority="50"/>
+    <w:lsdException w:name="List Table 6 Colorful" w:uiPriority="51"/>
+    <w:lsdException w:name="List Table 7 Colorful" w:uiPriority="52"/>
+    <w:lsdException w:name="List Table 1 Light Accent 1" w:uiPriority="46"/>
+    <w:lsdException w:name="List Table 2 Accent 1" w:uiPriority="47"/>
+    <w:lsdException w:name="List Table 3 Accent 1" w:uiPriority="48"/>
+    <w:lsdException w:name="List Table 4 Accent 1" w:uiPriority="49"/>
+    <w:lsdException w:name="List Table 5 Dark Accent 1" w:uiPriority="50"/>
+    <w:lsdException w:name="List Table 6 Colorful Accent 1" w:uiPriority="51"/>
+    <w:lsdException w:name="List Table 7 Colorful Accent 1" w:uiPriority="52"/>
+    <w:lsdException w:name="List Table 1 Light Accent 2" w:uiPriority="46"/>
+    <w:lsdException w:name="List Table 2 Accent 2" w:uiPriority="47"/>
+    <w:lsdException w:name="List Table 3 Accent 2" w:uiPriority="48"/>
+    <w:lsdException w:name="List Table 4 Accent 2" w:uiPriority="49"/>
+    <w:lsdException w:name="List Table 5 Dark Accent 2" w:uiPriority="50"/>
+    <w:lsdException w:name="List Table 6 Colorful Accent 2" w:uiPriority="51"/>
+    <w:lsdException w:name="List Table 7 Colorful Accent 2" w:uiPriority="52"/>
+    <w:lsdException w:name="List Table 1 Light Accent 3" w:uiPriority="46"/>
+    <w:lsdException w:name="List Table 2 Accent 3" w:uiPriority="47"/>
+    <w:lsdException w:name="List Table 3 Accent 3" w:uiPriority="48"/>
+    <w:lsdException w:name="List Table 4 Accent 3" w:uiPriority="49"/>
+    <w:lsdException w:name="List Table 5 Dark Accent 3" w:uiPriority="50"/>
+    <w:lsdException w:name="List Table 6 Colorful Accent 3" w:uiPriority="51"/>
+    <w:lsdException w:name="List Table 7 Colorful Accent 3" w:uiPriority="52"/>
+    <w:lsdException w:name="List Table 1 Light Accent 4" w:uiPriority="46"/>
+    <w:lsdException w:name="List Table 2 Accent 4" w:uiPriority="47"/>
+    <w:lsdException w:name="List Table 3 Accent 4" w:uiPriority="48"/>
+    <w:lsdException w:name="List Table 4 Accent 4" w:uiPriority="49"/>
+    <w:lsdException w:name="List Table 5 Dark Accent 4" w:uiPriority="50"/>
+    <w:lsdException w:name="List Table 6 Colorful Accent 4" w:uiPriority="51"/>
+    <w:lsdException w:name="List Table 7 Colorful Accent 4" w:uiPriority="52"/>
+    <w:lsdException w:name="List Table 1 Light Accent 5" w:uiPriority="46"/>
+    <w:lsdException w:name="List Table 2 Accent 5" w:uiPriority="47"/>
+    <w:lsdException w:name="List Table 3 Accent 5" w:uiPriority="48"/>
+    <w:lsdException w:name="List Table 4 Accent 5" w:uiPriority="49"/>
+    <w:lsdException w:name="List Table 5 Dark Accent 5" w:uiPriority="50"/>
+    <w:lsdException w:name="List Table 6 Colorful Accent 5" w:uiPriority="51"/>
+    <w:lsdException w:name="List Table 7 Colorful Accent 5" w:uiPriority="52"/>
+    <w:lsdException w:name="List Table 1 Light Accent 6" w:uiPriority="46"/>
+    <w:lsdException w:name="List Table 2 Accent 6" w:uiPriority="47"/>
+    <w:lsdException w:name="List Table 3 Accent 6" w:uiPriority="48"/>
+    <w:lsdException w:name="List Table 4 Accent 6" w:uiPriority="49"/>
+    <w:lsdException w:name="List Table 5 Dark Accent 6" w:uiPriority="50"/>
+    <w:lsdException w:name="List Table 6 Colorful Accent 6" w:uiPriority="51"/>
+    <w:lsdException w:name="List Table 7 Colorful Accent 6" w:uiPriority="52"/>
+    <w:lsdException w:name="Mention" w:semiHidden="1" w:unhideWhenUsed="1"/>
+    <w:lsdException w:name="Smart Hyperlink" w:semiHidden="1" w:unhideWhenUsed="1"/>
+    <w:lsdException w:name="Hashtag" w:semiHidden="1" w:unhideWhenUsed="1"/>
+    <w:lsdException w:name="Unresolved Mention" w:semiHidden="1" w:unhideWhenUsed="1"/>
+    <w:lsdException w:name="Smart Link" w:semiHidden="1" w:unhideWhenUsed="1"/>
   </w:latentStyles>
   <w:style w:type="paragraph" w:default="1" w:styleId="Normal">
     <w:name w:val="Normal"/>
@@ -5717,7 +5631,7 @@
       <w:szCs w:val="32"/>
     </w:rPr>
   </w:style>
-  <w:style w:type="paragraph" w:styleId="TtulodeTDC">
+  <w:style w:type="paragraph" w:styleId="TtuloTDC">
     <w:name w:val="TOC Heading"/>
     <w:basedOn w:val="Ttulo1"/>
     <w:next w:val="Normal"/>
@@ -6314,1007 +6228,7 @@
       </w:tcPr>
     </w:tblStylePr>
   </w:style>
-  <w:style w:type="paragraph" w:styleId="Epgrafe">
-    <w:name w:val="caption"/>
-    <w:basedOn w:val="Normal"/>
-    <w:next w:val="Normal"/>
-    <w:uiPriority w:val="35"/>
-    <w:unhideWhenUsed/>
-    <w:qFormat/>
-    <w:rsid w:val="004E4B2F"/>
-    <w:pPr>
-      <w:spacing w:after="200" w:line="240" w:lineRule="auto"/>
-    </w:pPr>
-    <w:rPr>
-      <w:i/>
-      <w:iCs/>
-      <w:color w:val="44546A" w:themeColor="text2"/>
-      <w:sz w:val="18"/>
-      <w:szCs w:val="18"/>
-    </w:rPr>
-  </w:style>
-</w:styles>
-</file>
-
-<file path=word/stylesWithEffects.xml><?xml version="1.0" encoding="utf-8"?>
-<w:styles xmlns:wpc="http://schemas.microsoft.com/office/word/2010/wordprocessingCanvas" xmlns:mc="http://schemas.openxmlformats.org/markup-compatibility/2006" xmlns:o="urn:schemas-microsoft-com:office:office" xmlns:r="http://schemas.openxmlformats.org/officeDocument/2006/relationships" xmlns:m="http://schemas.openxmlformats.org/officeDocument/2006/math" xmlns:v="urn:schemas-microsoft-com:vml" xmlns:wp14="http://schemas.microsoft.com/office/word/2010/wordprocessingDrawing" xmlns:wp="http://schemas.openxmlformats.org/drawingml/2006/wordprocessingDrawing" xmlns:w10="urn:schemas-microsoft-com:office:word" xmlns:w="http://schemas.openxmlformats.org/wordprocessingml/2006/main" xmlns:w14="http://schemas.microsoft.com/office/word/2010/wordml" xmlns:wpg="http://schemas.microsoft.com/office/word/2010/wordprocessingGroup" xmlns:wpi="http://schemas.microsoft.com/office/word/2010/wordprocessingInk" xmlns:wne="http://schemas.microsoft.com/office/word/2006/wordml" xmlns:wps="http://schemas.microsoft.com/office/word/2010/wordprocessingShape" mc:Ignorable="w14 wp14">
-  <w:docDefaults>
-    <w:rPrDefault>
-      <w:rPr>
-        <w:rFonts w:ascii="Arial" w:eastAsia="Arial" w:hAnsi="Arial" w:cs="Arial"/>
-        <w:sz w:val="22"/>
-        <w:szCs w:val="22"/>
-        <w:lang w:val="es-MX" w:eastAsia="ja-JP" w:bidi="ar-SA"/>
-      </w:rPr>
-    </w:rPrDefault>
-    <w:pPrDefault>
-      <w:pPr>
-        <w:spacing w:after="160" w:line="259" w:lineRule="auto"/>
-        <w:jc w:val="both"/>
-      </w:pPr>
-    </w:pPrDefault>
-  </w:docDefaults>
-  <w:latentStyles w:defLockedState="0" w:defUIPriority="99" w:defSemiHidden="1" w:defUnhideWhenUsed="1" w:defQFormat="0" w:count="267">
-    <w:lsdException w:name="Normal" w:semiHidden="0" w:uiPriority="0" w:unhideWhenUsed="0" w:qFormat="1"/>
-    <w:lsdException w:name="heading 1" w:semiHidden="0" w:uiPriority="9" w:unhideWhenUsed="0" w:qFormat="1"/>
-    <w:lsdException w:name="heading 2" w:uiPriority="9" w:qFormat="1"/>
-    <w:lsdException w:name="heading 3" w:uiPriority="9" w:qFormat="1"/>
-    <w:lsdException w:name="heading 4" w:uiPriority="9" w:qFormat="1"/>
-    <w:lsdException w:name="heading 5" w:uiPriority="9" w:qFormat="1"/>
-    <w:lsdException w:name="heading 6" w:uiPriority="9" w:qFormat="1"/>
-    <w:lsdException w:name="heading 7" w:uiPriority="9" w:qFormat="1"/>
-    <w:lsdException w:name="heading 8" w:uiPriority="9" w:qFormat="1"/>
-    <w:lsdException w:name="heading 9" w:uiPriority="9" w:qFormat="1"/>
-    <w:lsdException w:name="toc 1" w:uiPriority="39"/>
-    <w:lsdException w:name="toc 2" w:uiPriority="39"/>
-    <w:lsdException w:name="toc 3" w:uiPriority="39"/>
-    <w:lsdException w:name="toc 4" w:uiPriority="39"/>
-    <w:lsdException w:name="toc 5" w:uiPriority="39"/>
-    <w:lsdException w:name="toc 6" w:uiPriority="39"/>
-    <w:lsdException w:name="toc 7" w:uiPriority="39"/>
-    <w:lsdException w:name="toc 8" w:uiPriority="39"/>
-    <w:lsdException w:name="toc 9" w:uiPriority="39"/>
-    <w:lsdException w:name="caption" w:uiPriority="35" w:qFormat="1"/>
-    <w:lsdException w:name="Title" w:semiHidden="0" w:uiPriority="10" w:unhideWhenUsed="0" w:qFormat="1"/>
-    <w:lsdException w:name="Default Paragraph Font" w:uiPriority="1"/>
-    <w:lsdException w:name="Subtitle" w:semiHidden="0" w:uiPriority="11" w:unhideWhenUsed="0" w:qFormat="1"/>
-    <w:lsdException w:name="Strong" w:semiHidden="0" w:uiPriority="22" w:unhideWhenUsed="0" w:qFormat="1"/>
-    <w:lsdException w:name="Emphasis" w:semiHidden="0" w:uiPriority="20" w:unhideWhenUsed="0" w:qFormat="1"/>
-    <w:lsdException w:name="Table Grid" w:semiHidden="0" w:uiPriority="39" w:unhideWhenUsed="0"/>
-    <w:lsdException w:name="Placeholder Text" w:unhideWhenUsed="0"/>
-    <w:lsdException w:name="No Spacing" w:semiHidden="0" w:uiPriority="1" w:unhideWhenUsed="0" w:qFormat="1"/>
-    <w:lsdException w:name="Light Shading" w:semiHidden="0" w:uiPriority="60" w:unhideWhenUsed="0"/>
-    <w:lsdException w:name="Light List" w:semiHidden="0" w:uiPriority="61" w:unhideWhenUsed="0"/>
-    <w:lsdException w:name="Light Grid" w:semiHidden="0" w:uiPriority="62" w:unhideWhenUsed="0"/>
-    <w:lsdException w:name="Medium Shading 1" w:semiHidden="0" w:uiPriority="63" w:unhideWhenUsed="0"/>
-    <w:lsdException w:name="Medium Shading 2" w:semiHidden="0" w:uiPriority="64" w:unhideWhenUsed="0"/>
-    <w:lsdException w:name="Medium List 1" w:semiHidden="0" w:uiPriority="65" w:unhideWhenUsed="0"/>
-    <w:lsdException w:name="Medium List 2" w:semiHidden="0" w:uiPriority="66" w:unhideWhenUsed="0"/>
-    <w:lsdException w:name="Medium Grid 1" w:semiHidden="0" w:uiPriority="67" w:unhideWhenUsed="0"/>
-    <w:lsdException w:name="Medium Grid 2" w:semiHidden="0" w:uiPriority="68" w:unhideWhenUsed="0"/>
-    <w:lsdException w:name="Medium Grid 3" w:semiHidden="0" w:uiPriority="69" w:unhideWhenUsed="0"/>
-    <w:lsdException w:name="Dark List" w:semiHidden="0" w:uiPriority="70" w:unhideWhenUsed="0"/>
-    <w:lsdException w:name="Colorful Shading" w:semiHidden="0" w:uiPriority="71" w:unhideWhenUsed="0"/>
-    <w:lsdException w:name="Colorful List" w:semiHidden="0" w:uiPriority="72" w:unhideWhenUsed="0"/>
-    <w:lsdException w:name="Colorful Grid" w:semiHidden="0" w:uiPriority="73" w:unhideWhenUsed="0"/>
-    <w:lsdException w:name="Light Shading Accent 1" w:semiHidden="0" w:uiPriority="60" w:unhideWhenUsed="0"/>
-    <w:lsdException w:name="Light List Accent 1" w:semiHidden="0" w:uiPriority="61" w:unhideWhenUsed="0"/>
-    <w:lsdException w:name="Light Grid Accent 1" w:semiHidden="0" w:uiPriority="62" w:unhideWhenUsed="0"/>
-    <w:lsdException w:name="Medium Shading 1 Accent 1" w:semiHidden="0" w:uiPriority="63" w:unhideWhenUsed="0"/>
-    <w:lsdException w:name="Medium Shading 2 Accent 1" w:semiHidden="0" w:uiPriority="64" w:unhideWhenUsed="0"/>
-    <w:lsdException w:name="Medium List 1 Accent 1" w:semiHidden="0" w:uiPriority="65" w:unhideWhenUsed="0"/>
-    <w:lsdException w:name="Revision" w:unhideWhenUsed="0"/>
-    <w:lsdException w:name="List Paragraph" w:semiHidden="0" w:uiPriority="34" w:unhideWhenUsed="0" w:qFormat="1"/>
-    <w:lsdException w:name="Quote" w:semiHidden="0" w:uiPriority="29" w:unhideWhenUsed="0" w:qFormat="1"/>
-    <w:lsdException w:name="Intense Quote" w:semiHidden="0" w:uiPriority="30" w:unhideWhenUsed="0" w:qFormat="1"/>
-    <w:lsdException w:name="Medium List 2 Accent 1" w:semiHidden="0" w:uiPriority="66" w:unhideWhenUsed="0"/>
-    <w:lsdException w:name="Medium Grid 1 Accent 1" w:semiHidden="0" w:uiPriority="67" w:unhideWhenUsed="0"/>
-    <w:lsdException w:name="Medium Grid 2 Accent 1" w:semiHidden="0" w:uiPriority="68" w:unhideWhenUsed="0"/>
-    <w:lsdException w:name="Medium Grid 3 Accent 1" w:semiHidden="0" w:uiPriority="69" w:unhideWhenUsed="0"/>
-    <w:lsdException w:name="Dark List Accent 1" w:semiHidden="0" w:uiPriority="70" w:unhideWhenUsed="0"/>
-    <w:lsdException w:name="Colorful Shading Accent 1" w:semiHidden="0" w:uiPriority="71" w:unhideWhenUsed="0"/>
-    <w:lsdException w:name="Colorful List Accent 1" w:semiHidden="0" w:uiPriority="72" w:unhideWhenUsed="0"/>
-    <w:lsdException w:name="Colorful Grid Accent 1" w:semiHidden="0" w:uiPriority="73" w:unhideWhenUsed="0"/>
-    <w:lsdException w:name="Light Shading Accent 2" w:semiHidden="0" w:uiPriority="60" w:unhideWhenUsed="0"/>
-    <w:lsdException w:name="Light List Accent 2" w:semiHidden="0" w:uiPriority="61" w:unhideWhenUsed="0"/>
-    <w:lsdException w:name="Light Grid Accent 2" w:semiHidden="0" w:uiPriority="62" w:unhideWhenUsed="0"/>
-    <w:lsdException w:name="Medium Shading 1 Accent 2" w:semiHidden="0" w:uiPriority="63" w:unhideWhenUsed="0"/>
-    <w:lsdException w:name="Medium Shading 2 Accent 2" w:semiHidden="0" w:uiPriority="64" w:unhideWhenUsed="0"/>
-    <w:lsdException w:name="Medium List 1 Accent 2" w:semiHidden="0" w:uiPriority="65" w:unhideWhenUsed="0"/>
-    <w:lsdException w:name="Medium List 2 Accent 2" w:semiHidden="0" w:uiPriority="66" w:unhideWhenUsed="0"/>
-    <w:lsdException w:name="Medium Grid 1 Accent 2" w:semiHidden="0" w:uiPriority="67" w:unhideWhenUsed="0"/>
-    <w:lsdException w:name="Medium Grid 2 Accent 2" w:semiHidden="0" w:uiPriority="68" w:unhideWhenUsed="0"/>
-    <w:lsdException w:name="Medium Grid 3 Accent 2" w:semiHidden="0" w:uiPriority="69" w:unhideWhenUsed="0"/>
-    <w:lsdException w:name="Dark List Accent 2" w:semiHidden="0" w:uiPriority="70" w:unhideWhenUsed="0"/>
-    <w:lsdException w:name="Colorful Shading Accent 2" w:semiHidden="0" w:uiPriority="71" w:unhideWhenUsed="0"/>
-    <w:lsdException w:name="Colorful List Accent 2" w:semiHidden="0" w:uiPriority="72" w:unhideWhenUsed="0"/>
-    <w:lsdException w:name="Colorful Grid Accent 2" w:semiHidden="0" w:uiPriority="73" w:unhideWhenUsed="0"/>
-    <w:lsdException w:name="Light Shading Accent 3" w:semiHidden="0" w:uiPriority="60" w:unhideWhenUsed="0"/>
-    <w:lsdException w:name="Light List Accent 3" w:semiHidden="0" w:uiPriority="61" w:unhideWhenUsed="0"/>
-    <w:lsdException w:name="Light Grid Accent 3" w:semiHidden="0" w:uiPriority="62" w:unhideWhenUsed="0"/>
-    <w:lsdException w:name="Medium Shading 1 Accent 3" w:semiHidden="0" w:uiPriority="63" w:unhideWhenUsed="0"/>
-    <w:lsdException w:name="Medium Shading 2 Accent 3" w:semiHidden="0" w:uiPriority="64" w:unhideWhenUsed="0"/>
-    <w:lsdException w:name="Medium List 1 Accent 3" w:semiHidden="0" w:uiPriority="65" w:unhideWhenUsed="0"/>
-    <w:lsdException w:name="Medium List 2 Accent 3" w:semiHidden="0" w:uiPriority="66" w:unhideWhenUsed="0"/>
-    <w:lsdException w:name="Medium Grid 1 Accent 3" w:semiHidden="0" w:uiPriority="67" w:unhideWhenUsed="0"/>
-    <w:lsdException w:name="Medium Grid 2 Accent 3" w:semiHidden="0" w:uiPriority="68" w:unhideWhenUsed="0"/>
-    <w:lsdException w:name="Medium Grid 3 Accent 3" w:semiHidden="0" w:uiPriority="69" w:unhideWhenUsed="0"/>
-    <w:lsdException w:name="Dark List Accent 3" w:semiHidden="0" w:uiPriority="70" w:unhideWhenUsed="0"/>
-    <w:lsdException w:name="Colorful Shading Accent 3" w:semiHidden="0" w:uiPriority="71" w:unhideWhenUsed="0"/>
-    <w:lsdException w:name="Colorful List Accent 3" w:semiHidden="0" w:uiPriority="72" w:unhideWhenUsed="0"/>
-    <w:lsdException w:name="Colorful Grid Accent 3" w:semiHidden="0" w:uiPriority="73" w:unhideWhenUsed="0"/>
-    <w:lsdException w:name="Light Shading Accent 4" w:semiHidden="0" w:uiPriority="60" w:unhideWhenUsed="0"/>
-    <w:lsdException w:name="Light List Accent 4" w:semiHidden="0" w:uiPriority="61" w:unhideWhenUsed="0"/>
-    <w:lsdException w:name="Light Grid Accent 4" w:semiHidden="0" w:uiPriority="62" w:unhideWhenUsed="0"/>
-    <w:lsdException w:name="Medium Shading 1 Accent 4" w:semiHidden="0" w:uiPriority="63" w:unhideWhenUsed="0"/>
-    <w:lsdException w:name="Medium Shading 2 Accent 4" w:semiHidden="0" w:uiPriority="64" w:unhideWhenUsed="0"/>
-    <w:lsdException w:name="Medium List 1 Accent 4" w:semiHidden="0" w:uiPriority="65" w:unhideWhenUsed="0"/>
-    <w:lsdException w:name="Medium List 2 Accent 4" w:semiHidden="0" w:uiPriority="66" w:unhideWhenUsed="0"/>
-    <w:lsdException w:name="Medium Grid 1 Accent 4" w:semiHidden="0" w:uiPriority="67" w:unhideWhenUsed="0"/>
-    <w:lsdException w:name="Medium Grid 2 Accent 4" w:semiHidden="0" w:uiPriority="68" w:unhideWhenUsed="0"/>
-    <w:lsdException w:name="Medium Grid 3 Accent 4" w:semiHidden="0" w:uiPriority="69" w:unhideWhenUsed="0"/>
-    <w:lsdException w:name="Dark List Accent 4" w:semiHidden="0" w:uiPriority="70" w:unhideWhenUsed="0"/>
-    <w:lsdException w:name="Colorful Shading Accent 4" w:semiHidden="0" w:uiPriority="71" w:unhideWhenUsed="0"/>
-    <w:lsdException w:name="Colorful List Accent 4" w:semiHidden="0" w:uiPriority="72" w:unhideWhenUsed="0"/>
-    <w:lsdException w:name="Colorful Grid Accent 4" w:semiHidden="0" w:uiPriority="73" w:unhideWhenUsed="0"/>
-    <w:lsdException w:name="Light Shading Accent 5" w:semiHidden="0" w:uiPriority="60" w:unhideWhenUsed="0"/>
-    <w:lsdException w:name="Light List Accent 5" w:semiHidden="0" w:uiPriority="61" w:unhideWhenUsed="0"/>
-    <w:lsdException w:name="Light Grid Accent 5" w:semiHidden="0" w:uiPriority="62" w:unhideWhenUsed="0"/>
-    <w:lsdException w:name="Medium Shading 1 Accent 5" w:semiHidden="0" w:uiPriority="63" w:unhideWhenUsed="0"/>
-    <w:lsdException w:name="Medium Shading 2 Accent 5" w:semiHidden="0" w:uiPriority="64" w:unhideWhenUsed="0"/>
-    <w:lsdException w:name="Medium List 1 Accent 5" w:semiHidden="0" w:uiPriority="65" w:unhideWhenUsed="0"/>
-    <w:lsdException w:name="Medium List 2 Accent 5" w:semiHidden="0" w:uiPriority="66" w:unhideWhenUsed="0"/>
-    <w:lsdException w:name="Medium Grid 1 Accent 5" w:semiHidden="0" w:uiPriority="67" w:unhideWhenUsed="0"/>
-    <w:lsdException w:name="Medium Grid 2 Accent 5" w:semiHidden="0" w:uiPriority="68" w:unhideWhenUsed="0"/>
-    <w:lsdException w:name="Medium Grid 3 Accent 5" w:semiHidden="0" w:uiPriority="69" w:unhideWhenUsed="0"/>
-    <w:lsdException w:name="Dark List Accent 5" w:semiHidden="0" w:uiPriority="70" w:unhideWhenUsed="0"/>
-    <w:lsdException w:name="Colorful Shading Accent 5" w:semiHidden="0" w:uiPriority="71" w:unhideWhenUsed="0"/>
-    <w:lsdException w:name="Colorful List Accent 5" w:semiHidden="0" w:uiPriority="72" w:unhideWhenUsed="0"/>
-    <w:lsdException w:name="Colorful Grid Accent 5" w:semiHidden="0" w:uiPriority="73" w:unhideWhenUsed="0"/>
-    <w:lsdException w:name="Light Shading Accent 6" w:semiHidden="0" w:uiPriority="60" w:unhideWhenUsed="0"/>
-    <w:lsdException w:name="Light List Accent 6" w:semiHidden="0" w:uiPriority="61" w:unhideWhenUsed="0"/>
-    <w:lsdException w:name="Light Grid Accent 6" w:semiHidden="0" w:uiPriority="62" w:unhideWhenUsed="0"/>
-    <w:lsdException w:name="Medium Shading 1 Accent 6" w:semiHidden="0" w:uiPriority="63" w:unhideWhenUsed="0"/>
-    <w:lsdException w:name="Medium Shading 2 Accent 6" w:semiHidden="0" w:uiPriority="64" w:unhideWhenUsed="0"/>
-    <w:lsdException w:name="Medium List 1 Accent 6" w:semiHidden="0" w:uiPriority="65" w:unhideWhenUsed="0"/>
-    <w:lsdException w:name="Medium List 2 Accent 6" w:semiHidden="0" w:uiPriority="66" w:unhideWhenUsed="0"/>
-    <w:lsdException w:name="Medium Grid 1 Accent 6" w:semiHidden="0" w:uiPriority="67" w:unhideWhenUsed="0"/>
-    <w:lsdException w:name="Medium Grid 2 Accent 6" w:semiHidden="0" w:uiPriority="68" w:unhideWhenUsed="0"/>
-    <w:lsdException w:name="Medium Grid 3 Accent 6" w:semiHidden="0" w:uiPriority="69" w:unhideWhenUsed="0"/>
-    <w:lsdException w:name="Dark List Accent 6" w:semiHidden="0" w:uiPriority="70" w:unhideWhenUsed="0"/>
-    <w:lsdException w:name="Colorful Shading Accent 6" w:semiHidden="0" w:uiPriority="71" w:unhideWhenUsed="0"/>
-    <w:lsdException w:name="Colorful List Accent 6" w:semiHidden="0" w:uiPriority="72" w:unhideWhenUsed="0"/>
-    <w:lsdException w:name="Colorful Grid Accent 6" w:semiHidden="0" w:uiPriority="73" w:unhideWhenUsed="0"/>
-    <w:lsdException w:name="Subtle Emphasis" w:semiHidden="0" w:uiPriority="19" w:unhideWhenUsed="0" w:qFormat="1"/>
-    <w:lsdException w:name="Intense Emphasis" w:semiHidden="0" w:uiPriority="21" w:unhideWhenUsed="0" w:qFormat="1"/>
-    <w:lsdException w:name="Subtle Reference" w:semiHidden="0" w:uiPriority="31" w:unhideWhenUsed="0" w:qFormat="1"/>
-    <w:lsdException w:name="Intense Reference" w:semiHidden="0" w:uiPriority="32" w:unhideWhenUsed="0" w:qFormat="1"/>
-    <w:lsdException w:name="Book Title" w:semiHidden="0" w:uiPriority="33" w:unhideWhenUsed="0" w:qFormat="1"/>
-    <w:lsdException w:name="Bibliography" w:uiPriority="37"/>
-    <w:lsdException w:name="TOC Heading" w:uiPriority="39" w:qFormat="1"/>
-  </w:latentStyles>
-  <w:style w:type="paragraph" w:default="1" w:styleId="Normal">
-    <w:name w:val="Normal"/>
-    <w:qFormat/>
-  </w:style>
-  <w:style w:type="paragraph" w:styleId="Ttulo1">
-    <w:name w:val="heading 1"/>
-    <w:basedOn w:val="Normal"/>
-    <w:next w:val="Normal"/>
-    <w:link w:val="Ttulo1Car"/>
-    <w:uiPriority w:val="9"/>
-    <w:qFormat/>
-    <w:rsid w:val="00DD455B"/>
-    <w:pPr>
-      <w:keepNext/>
-      <w:keepLines/>
-      <w:spacing w:before="240" w:after="0"/>
-      <w:outlineLvl w:val="0"/>
-    </w:pPr>
-    <w:rPr>
-      <w:rFonts w:asciiTheme="majorHAnsi" w:eastAsiaTheme="majorEastAsia" w:hAnsiTheme="majorHAnsi" w:cstheme="majorBidi"/>
-      <w:color w:val="2F5496" w:themeColor="accent1" w:themeShade="BF"/>
-      <w:sz w:val="32"/>
-      <w:szCs w:val="32"/>
-    </w:rPr>
-  </w:style>
-  <w:style w:type="paragraph" w:styleId="Ttulo2">
-    <w:name w:val="heading 2"/>
-    <w:basedOn w:val="Normal"/>
-    <w:next w:val="Normal"/>
-    <w:link w:val="Ttulo2Car"/>
-    <w:uiPriority w:val="9"/>
-    <w:unhideWhenUsed/>
-    <w:qFormat/>
-    <w:rsid w:val="00DD455B"/>
-    <w:pPr>
-      <w:keepNext/>
-      <w:keepLines/>
-      <w:spacing w:before="40" w:after="0"/>
-      <w:outlineLvl w:val="1"/>
-    </w:pPr>
-    <w:rPr>
-      <w:rFonts w:asciiTheme="majorHAnsi" w:eastAsiaTheme="majorEastAsia" w:hAnsiTheme="majorHAnsi" w:cstheme="majorBidi"/>
-      <w:color w:val="2F5496" w:themeColor="accent1" w:themeShade="BF"/>
-      <w:sz w:val="26"/>
-      <w:szCs w:val="26"/>
-    </w:rPr>
-  </w:style>
-  <w:style w:type="paragraph" w:styleId="Ttulo3">
-    <w:name w:val="heading 3"/>
-    <w:basedOn w:val="Normal"/>
-    <w:next w:val="Normal"/>
-    <w:pPr>
-      <w:keepNext/>
-      <w:keepLines/>
-      <w:spacing w:before="280" w:after="80"/>
-      <w:outlineLvl w:val="2"/>
-    </w:pPr>
-    <w:rPr>
-      <w:b/>
-      <w:sz w:val="28"/>
-      <w:szCs w:val="28"/>
-    </w:rPr>
-  </w:style>
-  <w:style w:type="paragraph" w:styleId="Ttulo4">
-    <w:name w:val="heading 4"/>
-    <w:basedOn w:val="Normal"/>
-    <w:next w:val="Normal"/>
-    <w:pPr>
-      <w:keepNext/>
-      <w:keepLines/>
-      <w:spacing w:before="240" w:after="40"/>
-      <w:outlineLvl w:val="3"/>
-    </w:pPr>
-    <w:rPr>
-      <w:b/>
-      <w:sz w:val="24"/>
-      <w:szCs w:val="24"/>
-    </w:rPr>
-  </w:style>
-  <w:style w:type="paragraph" w:styleId="Ttulo5">
-    <w:name w:val="heading 5"/>
-    <w:basedOn w:val="Normal"/>
-    <w:next w:val="Normal"/>
-    <w:pPr>
-      <w:keepNext/>
-      <w:keepLines/>
-      <w:spacing w:before="220" w:after="40"/>
-      <w:outlineLvl w:val="4"/>
-    </w:pPr>
-    <w:rPr>
-      <w:b/>
-    </w:rPr>
-  </w:style>
-  <w:style w:type="paragraph" w:styleId="Ttulo6">
-    <w:name w:val="heading 6"/>
-    <w:basedOn w:val="Normal"/>
-    <w:next w:val="Normal"/>
-    <w:pPr>
-      <w:keepNext/>
-      <w:keepLines/>
-      <w:spacing w:before="200" w:after="40"/>
-      <w:outlineLvl w:val="5"/>
-    </w:pPr>
-    <w:rPr>
-      <w:b/>
-      <w:sz w:val="20"/>
-      <w:szCs w:val="20"/>
-    </w:rPr>
-  </w:style>
-  <w:style w:type="character" w:default="1" w:styleId="Fuentedeprrafopredeter">
-    <w:name w:val="Default Paragraph Font"/>
-    <w:uiPriority w:val="1"/>
-    <w:semiHidden/>
-    <w:unhideWhenUsed/>
-  </w:style>
-  <w:style w:type="table" w:default="1" w:styleId="Tablanormal">
-    <w:name w:val="Normal Table"/>
-    <w:uiPriority w:val="99"/>
-    <w:semiHidden/>
-    <w:unhideWhenUsed/>
-    <w:tblPr>
-      <w:tblInd w:w="0" w:type="dxa"/>
-      <w:tblCellMar>
-        <w:top w:w="0" w:type="dxa"/>
-        <w:left w:w="108" w:type="dxa"/>
-        <w:bottom w:w="0" w:type="dxa"/>
-        <w:right w:w="108" w:type="dxa"/>
-      </w:tblCellMar>
-    </w:tblPr>
-  </w:style>
-  <w:style w:type="numbering" w:default="1" w:styleId="Sinlista">
-    <w:name w:val="No List"/>
-    <w:uiPriority w:val="99"/>
-    <w:semiHidden/>
-    <w:unhideWhenUsed/>
-  </w:style>
-  <w:style w:type="table" w:customStyle="1" w:styleId="TableNormal">
-    <w:name w:val="Table Normal"/>
-    <w:tblPr>
-      <w:tblCellMar>
-        <w:top w:w="0" w:type="dxa"/>
-        <w:left w:w="0" w:type="dxa"/>
-        <w:bottom w:w="0" w:type="dxa"/>
-        <w:right w:w="0" w:type="dxa"/>
-      </w:tblCellMar>
-    </w:tblPr>
-  </w:style>
-  <w:style w:type="paragraph" w:styleId="Ttulo">
-    <w:name w:val="Title"/>
-    <w:basedOn w:val="Normal"/>
-    <w:next w:val="Normal"/>
-    <w:link w:val="TtuloCar"/>
-    <w:uiPriority w:val="10"/>
-    <w:qFormat/>
-    <w:rsid w:val="00DD455B"/>
-    <w:pPr>
-      <w:spacing w:after="0" w:line="240" w:lineRule="auto"/>
-      <w:contextualSpacing/>
-    </w:pPr>
-    <w:rPr>
-      <w:rFonts w:asciiTheme="majorHAnsi" w:eastAsiaTheme="majorEastAsia" w:hAnsiTheme="majorHAnsi" w:cstheme="majorBidi"/>
-      <w:spacing w:val="-10"/>
-      <w:kern w:val="28"/>
-      <w:sz w:val="56"/>
-      <w:szCs w:val="56"/>
-    </w:rPr>
-  </w:style>
-  <w:style w:type="table" w:styleId="Tablaconcuadrcula">
-    <w:name w:val="Table Grid"/>
-    <w:basedOn w:val="Tablanormal"/>
-    <w:uiPriority w:val="39"/>
-    <w:rsid w:val="00067A96"/>
-    <w:pPr>
-      <w:spacing w:after="0" w:line="240" w:lineRule="auto"/>
-    </w:pPr>
-    <w:tblPr>
-      <w:tblBorders>
-        <w:top w:val="single" w:sz="4" w:space="0" w:color="auto"/>
-        <w:left w:val="single" w:sz="4" w:space="0" w:color="auto"/>
-        <w:bottom w:val="single" w:sz="4" w:space="0" w:color="auto"/>
-        <w:right w:val="single" w:sz="4" w:space="0" w:color="auto"/>
-        <w:insideH w:val="single" w:sz="4" w:space="0" w:color="auto"/>
-        <w:insideV w:val="single" w:sz="4" w:space="0" w:color="auto"/>
-      </w:tblBorders>
-    </w:tblPr>
-  </w:style>
-  <w:style w:type="paragraph" w:styleId="Prrafodelista">
-    <w:name w:val="List Paragraph"/>
-    <w:basedOn w:val="Normal"/>
-    <w:uiPriority w:val="34"/>
-    <w:qFormat/>
-    <w:rsid w:val="00067A96"/>
-    <w:pPr>
-      <w:ind w:left="720"/>
-      <w:contextualSpacing/>
-    </w:pPr>
-  </w:style>
-  <w:style w:type="character" w:customStyle="1" w:styleId="TtuloCar">
-    <w:name w:val="Título Car"/>
-    <w:basedOn w:val="Fuentedeprrafopredeter"/>
-    <w:link w:val="Ttulo"/>
-    <w:uiPriority w:val="10"/>
-    <w:rsid w:val="00DD455B"/>
-    <w:rPr>
-      <w:rFonts w:asciiTheme="majorHAnsi" w:eastAsiaTheme="majorEastAsia" w:hAnsiTheme="majorHAnsi" w:cstheme="majorBidi"/>
-      <w:spacing w:val="-10"/>
-      <w:kern w:val="28"/>
-      <w:sz w:val="56"/>
-      <w:szCs w:val="56"/>
-    </w:rPr>
-  </w:style>
-  <w:style w:type="character" w:customStyle="1" w:styleId="Ttulo1Car">
-    <w:name w:val="Título 1 Car"/>
-    <w:basedOn w:val="Fuentedeprrafopredeter"/>
-    <w:link w:val="Ttulo1"/>
-    <w:uiPriority w:val="9"/>
-    <w:rsid w:val="00DD455B"/>
-    <w:rPr>
-      <w:rFonts w:asciiTheme="majorHAnsi" w:eastAsiaTheme="majorEastAsia" w:hAnsiTheme="majorHAnsi" w:cstheme="majorBidi"/>
-      <w:color w:val="2F5496" w:themeColor="accent1" w:themeShade="BF"/>
-      <w:sz w:val="32"/>
-      <w:szCs w:val="32"/>
-    </w:rPr>
-  </w:style>
-  <w:style w:type="paragraph" w:styleId="TtulodeTDC">
-    <w:name w:val="TOC Heading"/>
-    <w:basedOn w:val="Ttulo1"/>
-    <w:next w:val="Normal"/>
-    <w:uiPriority w:val="39"/>
-    <w:unhideWhenUsed/>
-    <w:qFormat/>
-    <w:rsid w:val="00DD455B"/>
-    <w:pPr>
-      <w:jc w:val="left"/>
-      <w:outlineLvl w:val="9"/>
-    </w:pPr>
-    <w:rPr>
-      <w:lang w:eastAsia="es-MX"/>
-    </w:rPr>
-  </w:style>
-  <w:style w:type="paragraph" w:styleId="TDC1">
-    <w:name w:val="toc 1"/>
-    <w:basedOn w:val="Normal"/>
-    <w:next w:val="Normal"/>
-    <w:autoRedefine/>
-    <w:uiPriority w:val="39"/>
-    <w:unhideWhenUsed/>
-    <w:rsid w:val="00DD455B"/>
-    <w:pPr>
-      <w:spacing w:after="100"/>
-    </w:pPr>
-  </w:style>
-  <w:style w:type="character" w:styleId="Hipervnculo">
-    <w:name w:val="Hyperlink"/>
-    <w:basedOn w:val="Fuentedeprrafopredeter"/>
-    <w:uiPriority w:val="99"/>
-    <w:unhideWhenUsed/>
-    <w:rsid w:val="00DD455B"/>
-    <w:rPr>
-      <w:color w:val="0563C1" w:themeColor="hyperlink"/>
-      <w:u w:val="single"/>
-    </w:rPr>
-  </w:style>
-  <w:style w:type="character" w:customStyle="1" w:styleId="Ttulo2Car">
-    <w:name w:val="Título 2 Car"/>
-    <w:basedOn w:val="Fuentedeprrafopredeter"/>
-    <w:link w:val="Ttulo2"/>
-    <w:uiPriority w:val="9"/>
-    <w:rsid w:val="00DD455B"/>
-    <w:rPr>
-      <w:rFonts w:asciiTheme="majorHAnsi" w:eastAsiaTheme="majorEastAsia" w:hAnsiTheme="majorHAnsi" w:cstheme="majorBidi"/>
-      <w:color w:val="2F5496" w:themeColor="accent1" w:themeShade="BF"/>
-      <w:sz w:val="26"/>
-      <w:szCs w:val="26"/>
-    </w:rPr>
-  </w:style>
-  <w:style w:type="paragraph" w:styleId="TDC2">
-    <w:name w:val="toc 2"/>
-    <w:basedOn w:val="Normal"/>
-    <w:next w:val="Normal"/>
-    <w:autoRedefine/>
-    <w:uiPriority w:val="39"/>
-    <w:unhideWhenUsed/>
-    <w:rsid w:val="00DD455B"/>
-    <w:pPr>
-      <w:spacing w:after="100"/>
-      <w:ind w:left="220"/>
-    </w:pPr>
-  </w:style>
-  <w:style w:type="table" w:customStyle="1" w:styleId="Tabladecuadrcula1clara-nfasis51">
-    <w:name w:val="Tabla de cuadrícula 1 clara - Énfasis 51"/>
-    <w:basedOn w:val="Tablanormal"/>
-    <w:uiPriority w:val="46"/>
-    <w:rsid w:val="00161E86"/>
-    <w:pPr>
-      <w:spacing w:after="0" w:line="240" w:lineRule="auto"/>
-    </w:pPr>
-    <w:tblPr>
-      <w:tblStyleRowBandSize w:val="1"/>
-      <w:tblStyleColBandSize w:val="1"/>
-      <w:tblBorders>
-        <w:top w:val="single" w:sz="4" w:space="0" w:color="BDD6EE" w:themeColor="accent5" w:themeTint="66"/>
-        <w:left w:val="single" w:sz="4" w:space="0" w:color="BDD6EE" w:themeColor="accent5" w:themeTint="66"/>
-        <w:bottom w:val="single" w:sz="4" w:space="0" w:color="BDD6EE" w:themeColor="accent5" w:themeTint="66"/>
-        <w:right w:val="single" w:sz="4" w:space="0" w:color="BDD6EE" w:themeColor="accent5" w:themeTint="66"/>
-        <w:insideH w:val="single" w:sz="4" w:space="0" w:color="BDD6EE" w:themeColor="accent5" w:themeTint="66"/>
-        <w:insideV w:val="single" w:sz="4" w:space="0" w:color="BDD6EE" w:themeColor="accent5" w:themeTint="66"/>
-      </w:tblBorders>
-    </w:tblPr>
-    <w:tblStylePr w:type="firstRow">
-      <w:rPr>
-        <w:b/>
-        <w:bCs/>
-      </w:rPr>
-      <w:tblPr/>
-      <w:tcPr>
-        <w:tcBorders>
-          <w:bottom w:val="single" w:sz="12" w:space="0" w:color="9CC2E5" w:themeColor="accent5" w:themeTint="99"/>
-        </w:tcBorders>
-      </w:tcPr>
-    </w:tblStylePr>
-    <w:tblStylePr w:type="lastRow">
-      <w:rPr>
-        <w:b/>
-        <w:bCs/>
-      </w:rPr>
-      <w:tblPr/>
-      <w:tcPr>
-        <w:tcBorders>
-          <w:top w:val="double" w:sz="2" w:space="0" w:color="9CC2E5" w:themeColor="accent5" w:themeTint="99"/>
-        </w:tcBorders>
-      </w:tcPr>
-    </w:tblStylePr>
-    <w:tblStylePr w:type="firstCol">
-      <w:rPr>
-        <w:b/>
-        <w:bCs/>
-      </w:rPr>
-    </w:tblStylePr>
-    <w:tblStylePr w:type="lastCol">
-      <w:rPr>
-        <w:b/>
-        <w:bCs/>
-      </w:rPr>
-    </w:tblStylePr>
-  </w:style>
-  <w:style w:type="table" w:customStyle="1" w:styleId="Tabladecuadrcula1clara-nfasis61">
-    <w:name w:val="Tabla de cuadrícula 1 clara - Énfasis 61"/>
-    <w:basedOn w:val="Tablanormal"/>
-    <w:uiPriority w:val="46"/>
-    <w:rsid w:val="00161E86"/>
-    <w:pPr>
-      <w:spacing w:after="0" w:line="240" w:lineRule="auto"/>
-    </w:pPr>
-    <w:tblPr>
-      <w:tblStyleRowBandSize w:val="1"/>
-      <w:tblStyleColBandSize w:val="1"/>
-      <w:tblBorders>
-        <w:top w:val="single" w:sz="4" w:space="0" w:color="C5E0B3" w:themeColor="accent6" w:themeTint="66"/>
-        <w:left w:val="single" w:sz="4" w:space="0" w:color="C5E0B3" w:themeColor="accent6" w:themeTint="66"/>
-        <w:bottom w:val="single" w:sz="4" w:space="0" w:color="C5E0B3" w:themeColor="accent6" w:themeTint="66"/>
-        <w:right w:val="single" w:sz="4" w:space="0" w:color="C5E0B3" w:themeColor="accent6" w:themeTint="66"/>
-        <w:insideH w:val="single" w:sz="4" w:space="0" w:color="C5E0B3" w:themeColor="accent6" w:themeTint="66"/>
-        <w:insideV w:val="single" w:sz="4" w:space="0" w:color="C5E0B3" w:themeColor="accent6" w:themeTint="66"/>
-      </w:tblBorders>
-    </w:tblPr>
-    <w:tblStylePr w:type="firstRow">
-      <w:rPr>
-        <w:b/>
-        <w:bCs/>
-      </w:rPr>
-      <w:tblPr/>
-      <w:tcPr>
-        <w:tcBorders>
-          <w:bottom w:val="single" w:sz="12" w:space="0" w:color="A8D08D" w:themeColor="accent6" w:themeTint="99"/>
-        </w:tcBorders>
-      </w:tcPr>
-    </w:tblStylePr>
-    <w:tblStylePr w:type="lastRow">
-      <w:rPr>
-        <w:b/>
-        <w:bCs/>
-      </w:rPr>
-      <w:tblPr/>
-      <w:tcPr>
-        <w:tcBorders>
-          <w:top w:val="double" w:sz="2" w:space="0" w:color="A8D08D" w:themeColor="accent6" w:themeTint="99"/>
-        </w:tcBorders>
-      </w:tcPr>
-    </w:tblStylePr>
-    <w:tblStylePr w:type="firstCol">
-      <w:rPr>
-        <w:b/>
-        <w:bCs/>
-      </w:rPr>
-    </w:tblStylePr>
-    <w:tblStylePr w:type="lastCol">
-      <w:rPr>
-        <w:b/>
-        <w:bCs/>
-      </w:rPr>
-    </w:tblStylePr>
-  </w:style>
-  <w:style w:type="paragraph" w:styleId="Subttulo">
-    <w:name w:val="Subtitle"/>
-    <w:basedOn w:val="Normal"/>
-    <w:next w:val="Normal"/>
-    <w:pPr>
-      <w:keepNext/>
-      <w:keepLines/>
-      <w:spacing w:before="360" w:after="80"/>
-    </w:pPr>
-    <w:rPr>
-      <w:rFonts w:ascii="Georgia" w:eastAsia="Georgia" w:hAnsi="Georgia" w:cs="Georgia"/>
-      <w:i/>
-      <w:color w:val="666666"/>
-      <w:sz w:val="48"/>
-      <w:szCs w:val="48"/>
-    </w:rPr>
-  </w:style>
-  <w:style w:type="table" w:customStyle="1" w:styleId="a">
-    <w:basedOn w:val="TableNormal"/>
-    <w:pPr>
-      <w:spacing w:after="0" w:line="240" w:lineRule="auto"/>
-    </w:pPr>
-    <w:tblPr>
-      <w:tblStyleRowBandSize w:val="1"/>
-      <w:tblStyleColBandSize w:val="1"/>
-      <w:tblCellMar>
-        <w:left w:w="108" w:type="dxa"/>
-        <w:right w:w="108" w:type="dxa"/>
-      </w:tblCellMar>
-    </w:tblPr>
-  </w:style>
-  <w:style w:type="table" w:customStyle="1" w:styleId="a0">
-    <w:basedOn w:val="TableNormal"/>
-    <w:pPr>
-      <w:spacing w:after="0" w:line="240" w:lineRule="auto"/>
-    </w:pPr>
-    <w:tblPr>
-      <w:tblStyleRowBandSize w:val="1"/>
-      <w:tblStyleColBandSize w:val="1"/>
-      <w:tblCellMar>
-        <w:left w:w="108" w:type="dxa"/>
-        <w:right w:w="108" w:type="dxa"/>
-      </w:tblCellMar>
-    </w:tblPr>
-    <w:tblStylePr w:type="firstRow">
-      <w:rPr>
-        <w:b/>
-      </w:rPr>
-      <w:tblPr/>
-      <w:tcPr>
-        <w:tcBorders>
-          <w:bottom w:val="single" w:sz="12" w:space="0" w:color="9CC3E5"/>
-        </w:tcBorders>
-      </w:tcPr>
-    </w:tblStylePr>
-    <w:tblStylePr w:type="lastRow">
-      <w:rPr>
-        <w:b/>
-      </w:rPr>
-      <w:tblPr/>
-      <w:tcPr>
-        <w:tcBorders>
-          <w:top w:val="single" w:sz="4" w:space="0" w:color="9CC3E5"/>
-        </w:tcBorders>
-      </w:tcPr>
-    </w:tblStylePr>
-    <w:tblStylePr w:type="firstCol">
-      <w:rPr>
-        <w:b/>
-      </w:rPr>
-    </w:tblStylePr>
-    <w:tblStylePr w:type="lastCol">
-      <w:rPr>
-        <w:b/>
-      </w:rPr>
-    </w:tblStylePr>
-  </w:style>
-  <w:style w:type="table" w:customStyle="1" w:styleId="a1">
-    <w:basedOn w:val="TableNormal"/>
-    <w:pPr>
-      <w:spacing w:after="0" w:line="240" w:lineRule="auto"/>
-    </w:pPr>
-    <w:tblPr>
-      <w:tblStyleRowBandSize w:val="1"/>
-      <w:tblStyleColBandSize w:val="1"/>
-      <w:tblCellMar>
-        <w:left w:w="108" w:type="dxa"/>
-        <w:right w:w="108" w:type="dxa"/>
-      </w:tblCellMar>
-    </w:tblPr>
-    <w:tblStylePr w:type="firstRow">
-      <w:rPr>
-        <w:b/>
-      </w:rPr>
-      <w:tblPr/>
-      <w:tcPr>
-        <w:tcBorders>
-          <w:bottom w:val="single" w:sz="12" w:space="0" w:color="9CC3E5"/>
-        </w:tcBorders>
-      </w:tcPr>
-    </w:tblStylePr>
-    <w:tblStylePr w:type="lastRow">
-      <w:rPr>
-        <w:b/>
-      </w:rPr>
-      <w:tblPr/>
-      <w:tcPr>
-        <w:tcBorders>
-          <w:top w:val="single" w:sz="4" w:space="0" w:color="9CC3E5"/>
-        </w:tcBorders>
-      </w:tcPr>
-    </w:tblStylePr>
-    <w:tblStylePr w:type="firstCol">
-      <w:rPr>
-        <w:b/>
-      </w:rPr>
-    </w:tblStylePr>
-    <w:tblStylePr w:type="lastCol">
-      <w:rPr>
-        <w:b/>
-      </w:rPr>
-    </w:tblStylePr>
-  </w:style>
-  <w:style w:type="table" w:customStyle="1" w:styleId="a2">
-    <w:basedOn w:val="TableNormal"/>
-    <w:pPr>
-      <w:spacing w:after="0" w:line="240" w:lineRule="auto"/>
-    </w:pPr>
-    <w:tblPr>
-      <w:tblStyleRowBandSize w:val="1"/>
-      <w:tblStyleColBandSize w:val="1"/>
-      <w:tblCellMar>
-        <w:left w:w="108" w:type="dxa"/>
-        <w:right w:w="108" w:type="dxa"/>
-      </w:tblCellMar>
-    </w:tblPr>
-    <w:tblStylePr w:type="firstRow">
-      <w:rPr>
-        <w:b/>
-      </w:rPr>
-      <w:tblPr/>
-      <w:tcPr>
-        <w:tcBorders>
-          <w:bottom w:val="single" w:sz="12" w:space="0" w:color="9CC3E5"/>
-        </w:tcBorders>
-      </w:tcPr>
-    </w:tblStylePr>
-    <w:tblStylePr w:type="lastRow">
-      <w:rPr>
-        <w:b/>
-      </w:rPr>
-      <w:tblPr/>
-      <w:tcPr>
-        <w:tcBorders>
-          <w:top w:val="single" w:sz="4" w:space="0" w:color="9CC3E5"/>
-        </w:tcBorders>
-      </w:tcPr>
-    </w:tblStylePr>
-    <w:tblStylePr w:type="firstCol">
-      <w:rPr>
-        <w:b/>
-      </w:rPr>
-    </w:tblStylePr>
-    <w:tblStylePr w:type="lastCol">
-      <w:rPr>
-        <w:b/>
-      </w:rPr>
-    </w:tblStylePr>
-  </w:style>
-  <w:style w:type="table" w:customStyle="1" w:styleId="a3">
-    <w:basedOn w:val="TableNormal"/>
-    <w:pPr>
-      <w:spacing w:after="0" w:line="240" w:lineRule="auto"/>
-    </w:pPr>
-    <w:tblPr>
-      <w:tblStyleRowBandSize w:val="1"/>
-      <w:tblStyleColBandSize w:val="1"/>
-      <w:tblCellMar>
-        <w:left w:w="108" w:type="dxa"/>
-        <w:right w:w="108" w:type="dxa"/>
-      </w:tblCellMar>
-    </w:tblPr>
-    <w:tblStylePr w:type="firstRow">
-      <w:rPr>
-        <w:b/>
-      </w:rPr>
-      <w:tblPr/>
-      <w:tcPr>
-        <w:tcBorders>
-          <w:bottom w:val="single" w:sz="12" w:space="0" w:color="9CC3E5"/>
-        </w:tcBorders>
-      </w:tcPr>
-    </w:tblStylePr>
-    <w:tblStylePr w:type="lastRow">
-      <w:rPr>
-        <w:b/>
-      </w:rPr>
-      <w:tblPr/>
-      <w:tcPr>
-        <w:tcBorders>
-          <w:top w:val="single" w:sz="4" w:space="0" w:color="9CC3E5"/>
-        </w:tcBorders>
-      </w:tcPr>
-    </w:tblStylePr>
-    <w:tblStylePr w:type="firstCol">
-      <w:rPr>
-        <w:b/>
-      </w:rPr>
-    </w:tblStylePr>
-    <w:tblStylePr w:type="lastCol">
-      <w:rPr>
-        <w:b/>
-      </w:rPr>
-    </w:tblStylePr>
-  </w:style>
-  <w:style w:type="table" w:customStyle="1" w:styleId="a4">
-    <w:basedOn w:val="TableNormal"/>
-    <w:pPr>
-      <w:spacing w:after="0" w:line="240" w:lineRule="auto"/>
-    </w:pPr>
-    <w:tblPr>
-      <w:tblStyleRowBandSize w:val="1"/>
-      <w:tblStyleColBandSize w:val="1"/>
-      <w:tblCellMar>
-        <w:left w:w="108" w:type="dxa"/>
-        <w:right w:w="108" w:type="dxa"/>
-      </w:tblCellMar>
-    </w:tblPr>
-    <w:tblStylePr w:type="firstRow">
-      <w:rPr>
-        <w:b/>
-      </w:rPr>
-      <w:tblPr/>
-      <w:tcPr>
-        <w:tcBorders>
-          <w:bottom w:val="single" w:sz="12" w:space="0" w:color="9CC3E5"/>
-        </w:tcBorders>
-      </w:tcPr>
-    </w:tblStylePr>
-    <w:tblStylePr w:type="lastRow">
-      <w:rPr>
-        <w:b/>
-      </w:rPr>
-      <w:tblPr/>
-      <w:tcPr>
-        <w:tcBorders>
-          <w:top w:val="single" w:sz="4" w:space="0" w:color="9CC3E5"/>
-        </w:tcBorders>
-      </w:tcPr>
-    </w:tblStylePr>
-    <w:tblStylePr w:type="firstCol">
-      <w:rPr>
-        <w:b/>
-      </w:rPr>
-    </w:tblStylePr>
-    <w:tblStylePr w:type="lastCol">
-      <w:rPr>
-        <w:b/>
-      </w:rPr>
-    </w:tblStylePr>
-  </w:style>
-  <w:style w:type="paragraph" w:styleId="Textodeglobo">
-    <w:name w:val="Balloon Text"/>
-    <w:basedOn w:val="Normal"/>
-    <w:link w:val="TextodegloboCar"/>
-    <w:uiPriority w:val="99"/>
-    <w:semiHidden/>
-    <w:unhideWhenUsed/>
-    <w:rsid w:val="005E0665"/>
-    <w:pPr>
-      <w:spacing w:after="0" w:line="240" w:lineRule="auto"/>
-    </w:pPr>
-    <w:rPr>
-      <w:rFonts w:ascii="Tahoma" w:hAnsi="Tahoma" w:cs="Tahoma"/>
-      <w:sz w:val="16"/>
-      <w:szCs w:val="16"/>
-    </w:rPr>
-  </w:style>
-  <w:style w:type="character" w:customStyle="1" w:styleId="TextodegloboCar">
-    <w:name w:val="Texto de globo Car"/>
-    <w:basedOn w:val="Fuentedeprrafopredeter"/>
-    <w:link w:val="Textodeglobo"/>
-    <w:uiPriority w:val="99"/>
-    <w:semiHidden/>
-    <w:rsid w:val="005E0665"/>
-    <w:rPr>
-      <w:rFonts w:ascii="Tahoma" w:hAnsi="Tahoma" w:cs="Tahoma"/>
-      <w:sz w:val="16"/>
-      <w:szCs w:val="16"/>
-    </w:rPr>
-  </w:style>
-  <w:style w:type="table" w:styleId="Cuadrculaclara-nfasis4">
-    <w:name w:val="Light Grid Accent 4"/>
-    <w:basedOn w:val="Tablanormal"/>
-    <w:uiPriority w:val="62"/>
-    <w:rsid w:val="00577F7C"/>
-    <w:pPr>
-      <w:spacing w:after="0" w:line="240" w:lineRule="auto"/>
-      <w:jc w:val="left"/>
-    </w:pPr>
-    <w:rPr>
-      <w:rFonts w:asciiTheme="minorHAnsi" w:eastAsiaTheme="minorEastAsia" w:hAnsiTheme="minorHAnsi" w:cstheme="minorBidi"/>
-    </w:rPr>
-    <w:tblPr>
-      <w:tblStyleRowBandSize w:val="1"/>
-      <w:tblStyleColBandSize w:val="1"/>
-      <w:tblBorders>
-        <w:top w:val="single" w:sz="8" w:space="0" w:color="FFC000" w:themeColor="accent4"/>
-        <w:left w:val="single" w:sz="8" w:space="0" w:color="FFC000" w:themeColor="accent4"/>
-        <w:bottom w:val="single" w:sz="8" w:space="0" w:color="FFC000" w:themeColor="accent4"/>
-        <w:right w:val="single" w:sz="8" w:space="0" w:color="FFC000" w:themeColor="accent4"/>
-        <w:insideH w:val="single" w:sz="8" w:space="0" w:color="FFC000" w:themeColor="accent4"/>
-        <w:insideV w:val="single" w:sz="8" w:space="0" w:color="FFC000" w:themeColor="accent4"/>
-      </w:tblBorders>
-    </w:tblPr>
-    <w:tblStylePr w:type="firstRow">
-      <w:pPr>
-        <w:spacing w:before="0" w:after="0" w:line="240" w:lineRule="auto"/>
-      </w:pPr>
-      <w:rPr>
-        <w:rFonts w:asciiTheme="majorHAnsi" w:eastAsiaTheme="majorEastAsia" w:hAnsiTheme="majorHAnsi" w:cstheme="majorBidi"/>
-        <w:b/>
-        <w:bCs/>
-      </w:rPr>
-      <w:tblPr/>
-      <w:tcPr>
-        <w:tcBorders>
-          <w:top w:val="single" w:sz="8" w:space="0" w:color="FFC000" w:themeColor="accent4"/>
-          <w:left w:val="single" w:sz="8" w:space="0" w:color="FFC000" w:themeColor="accent4"/>
-          <w:bottom w:val="single" w:sz="18" w:space="0" w:color="FFC000" w:themeColor="accent4"/>
-          <w:right w:val="single" w:sz="8" w:space="0" w:color="FFC000" w:themeColor="accent4"/>
-          <w:insideH w:val="nil"/>
-          <w:insideV w:val="single" w:sz="8" w:space="0" w:color="FFC000" w:themeColor="accent4"/>
-        </w:tcBorders>
-      </w:tcPr>
-    </w:tblStylePr>
-    <w:tblStylePr w:type="lastRow">
-      <w:pPr>
-        <w:spacing w:before="0" w:after="0" w:line="240" w:lineRule="auto"/>
-      </w:pPr>
-      <w:rPr>
-        <w:rFonts w:asciiTheme="majorHAnsi" w:eastAsiaTheme="majorEastAsia" w:hAnsiTheme="majorHAnsi" w:cstheme="majorBidi"/>
-        <w:b/>
-        <w:bCs/>
-      </w:rPr>
-      <w:tblPr/>
-      <w:tcPr>
-        <w:tcBorders>
-          <w:top w:val="double" w:sz="6" w:space="0" w:color="FFC000" w:themeColor="accent4"/>
-          <w:left w:val="single" w:sz="8" w:space="0" w:color="FFC000" w:themeColor="accent4"/>
-          <w:bottom w:val="single" w:sz="8" w:space="0" w:color="FFC000" w:themeColor="accent4"/>
-          <w:right w:val="single" w:sz="8" w:space="0" w:color="FFC000" w:themeColor="accent4"/>
-          <w:insideH w:val="nil"/>
-          <w:insideV w:val="single" w:sz="8" w:space="0" w:color="FFC000" w:themeColor="accent4"/>
-        </w:tcBorders>
-      </w:tcPr>
-    </w:tblStylePr>
-    <w:tblStylePr w:type="firstCol">
-      <w:rPr>
-        <w:rFonts w:asciiTheme="majorHAnsi" w:eastAsiaTheme="majorEastAsia" w:hAnsiTheme="majorHAnsi" w:cstheme="majorBidi"/>
-        <w:b/>
-        <w:bCs/>
-      </w:rPr>
-    </w:tblStylePr>
-    <w:tblStylePr w:type="lastCol">
-      <w:rPr>
-        <w:rFonts w:asciiTheme="majorHAnsi" w:eastAsiaTheme="majorEastAsia" w:hAnsiTheme="majorHAnsi" w:cstheme="majorBidi"/>
-        <w:b/>
-        <w:bCs/>
-      </w:rPr>
-      <w:tblPr/>
-      <w:tcPr>
-        <w:tcBorders>
-          <w:top w:val="single" w:sz="8" w:space="0" w:color="FFC000" w:themeColor="accent4"/>
-          <w:left w:val="single" w:sz="8" w:space="0" w:color="FFC000" w:themeColor="accent4"/>
-          <w:bottom w:val="single" w:sz="8" w:space="0" w:color="FFC000" w:themeColor="accent4"/>
-          <w:right w:val="single" w:sz="8" w:space="0" w:color="FFC000" w:themeColor="accent4"/>
-        </w:tcBorders>
-      </w:tcPr>
-    </w:tblStylePr>
-    <w:tblStylePr w:type="band1Vert">
-      <w:tblPr/>
-      <w:tcPr>
-        <w:tcBorders>
-          <w:top w:val="single" w:sz="8" w:space="0" w:color="FFC000" w:themeColor="accent4"/>
-          <w:left w:val="single" w:sz="8" w:space="0" w:color="FFC000" w:themeColor="accent4"/>
-          <w:bottom w:val="single" w:sz="8" w:space="0" w:color="FFC000" w:themeColor="accent4"/>
-          <w:right w:val="single" w:sz="8" w:space="0" w:color="FFC000" w:themeColor="accent4"/>
-        </w:tcBorders>
-        <w:shd w:val="clear" w:color="auto" w:fill="FFEFC0" w:themeFill="accent4" w:themeFillTint="3F"/>
-      </w:tcPr>
-    </w:tblStylePr>
-    <w:tblStylePr w:type="band1Horz">
-      <w:tblPr/>
-      <w:tcPr>
-        <w:tcBorders>
-          <w:top w:val="single" w:sz="8" w:space="0" w:color="FFC000" w:themeColor="accent4"/>
-          <w:left w:val="single" w:sz="8" w:space="0" w:color="FFC000" w:themeColor="accent4"/>
-          <w:bottom w:val="single" w:sz="8" w:space="0" w:color="FFC000" w:themeColor="accent4"/>
-          <w:right w:val="single" w:sz="8" w:space="0" w:color="FFC000" w:themeColor="accent4"/>
-          <w:insideV w:val="single" w:sz="8" w:space="0" w:color="FFC000" w:themeColor="accent4"/>
-        </w:tcBorders>
-        <w:shd w:val="clear" w:color="auto" w:fill="FFEFC0" w:themeFill="accent4" w:themeFillTint="3F"/>
-      </w:tcPr>
-    </w:tblStylePr>
-    <w:tblStylePr w:type="band2Horz">
-      <w:tblPr/>
-      <w:tcPr>
-        <w:tcBorders>
-          <w:top w:val="single" w:sz="8" w:space="0" w:color="FFC000" w:themeColor="accent4"/>
-          <w:left w:val="single" w:sz="8" w:space="0" w:color="FFC000" w:themeColor="accent4"/>
-          <w:bottom w:val="single" w:sz="8" w:space="0" w:color="FFC000" w:themeColor="accent4"/>
-          <w:right w:val="single" w:sz="8" w:space="0" w:color="FFC000" w:themeColor="accent4"/>
-          <w:insideV w:val="single" w:sz="8" w:space="0" w:color="FFC000" w:themeColor="accent4"/>
-        </w:tcBorders>
-      </w:tcPr>
-    </w:tblStylePr>
-  </w:style>
-  <w:style w:type="paragraph" w:styleId="Epgrafe">
+  <w:style w:type="paragraph" w:styleId="Descripcin">
     <w:name w:val="caption"/>
     <w:basedOn w:val="Normal"/>
     <w:next w:val="Normal"/>
@@ -7625,7 +6539,7 @@
   <a:extraClrSchemeLst/>
   <a:extLst>
     <a:ext uri="{05A4C25C-085E-4340-85A3-A5531E510DB2}">
-      <thm15:themeFamily xmlns="" xmlns:thm15="http://schemas.microsoft.com/office/thememl/2012/main" name="Office Theme" id="{62F939B6-93AF-4DB8-9C6B-D6C7DFDC589F}" vid="{4A3C46E8-61CC-4603-A589-7422A47A8E4A}"/>
+      <thm15:themeFamily xmlns:thm15="http://schemas.microsoft.com/office/thememl/2012/main" name="Office Theme" id="{62F939B6-93AF-4DB8-9C6B-D6C7DFDC589F}" vid="{4A3C46E8-61CC-4603-A589-7422A47A8E4A}"/>
     </a:ext>
   </a:extLst>
 </a:theme>

</xml_diff>

<commit_message>
se agrega diagrama de paquetes ordenando los casos de uso
</commit_message>
<xml_diff>
--- a/Diseño.docx
+++ b/Diseño.docx
@@ -1,6 +1,6 @@
 
 <file path=word/document.xml><?xml version="1.0" encoding="utf-8"?>
-<w:document xmlns:wpc="http://schemas.microsoft.com/office/word/2010/wordprocessingCanvas" xmlns:cx="http://schemas.microsoft.com/office/drawing/2014/chartex" xmlns:cx1="http://schemas.microsoft.com/office/drawing/2015/9/8/chartex" xmlns:cx2="http://schemas.microsoft.com/office/drawing/2015/10/21/chartex" xmlns:cx3="http://schemas.microsoft.com/office/drawing/2016/5/9/chartex" xmlns:cx4="http://schemas.microsoft.com/office/drawing/2016/5/10/chartex" xmlns:cx5="http://schemas.microsoft.com/office/drawing/2016/5/11/chartex" xmlns:cx6="http://schemas.microsoft.com/office/drawing/2016/5/12/chartex" xmlns:cx7="http://schemas.microsoft.com/office/drawing/2016/5/13/chartex" xmlns:cx8="http://schemas.microsoft.com/office/drawing/2016/5/14/chartex" xmlns:mc="http://schemas.openxmlformats.org/markup-compatibility/2006" xmlns:aink="http://schemas.microsoft.com/office/drawing/2016/ink" xmlns:am3d="http://schemas.microsoft.com/office/drawing/2017/model3d" xmlns:o="urn:schemas-microsoft-com:office:office" xmlns:r="http://schemas.openxmlformats.org/officeDocument/2006/relationships" xmlns:m="http://schemas.openxmlformats.org/officeDocument/2006/math" xmlns:v="urn:schemas-microsoft-com:vml" xmlns:wp14="http://schemas.microsoft.com/office/word/2010/wordprocessingDrawing" xmlns:wp="http://schemas.openxmlformats.org/drawingml/2006/wordprocessingDrawing" xmlns:w10="urn:schemas-microsoft-com:office:word" xmlns:w="http://schemas.openxmlformats.org/wordprocessingml/2006/main" xmlns:w14="http://schemas.microsoft.com/office/word/2010/wordml" xmlns:w15="http://schemas.microsoft.com/office/word/2012/wordml" xmlns:w16cex="http://schemas.microsoft.com/office/word/2018/wordml/cex" xmlns:w16cid="http://schemas.microsoft.com/office/word/2016/wordml/cid" xmlns:w16="http://schemas.microsoft.com/office/word/2018/wordml" xmlns:w16sdtdh="http://schemas.microsoft.com/office/word/2020/wordml/sdtdatahash" xmlns:w16se="http://schemas.microsoft.com/office/word/2015/wordml/symex" xmlns:wpg="http://schemas.microsoft.com/office/word/2010/wordprocessingGroup" xmlns:wpi="http://schemas.microsoft.com/office/word/2010/wordprocessingInk" xmlns:wne="http://schemas.microsoft.com/office/word/2006/wordml" xmlns:wps="http://schemas.microsoft.com/office/word/2010/wordprocessingShape" mc:Ignorable="w14 w15 w16se w16cid w16 w16cex w16sdtdh wp14">
+<w:document xmlns:wpc="http://schemas.microsoft.com/office/word/2010/wordprocessingCanvas" xmlns:mc="http://schemas.openxmlformats.org/markup-compatibility/2006" xmlns:o="urn:schemas-microsoft-com:office:office" xmlns:r="http://schemas.openxmlformats.org/officeDocument/2006/relationships" xmlns:m="http://schemas.openxmlformats.org/officeDocument/2006/math" xmlns:v="urn:schemas-microsoft-com:vml" xmlns:wp14="http://schemas.microsoft.com/office/word/2010/wordprocessingDrawing" xmlns:wp="http://schemas.openxmlformats.org/drawingml/2006/wordprocessingDrawing" xmlns:w10="urn:schemas-microsoft-com:office:word" xmlns:w="http://schemas.openxmlformats.org/wordprocessingml/2006/main" xmlns:w14="http://schemas.microsoft.com/office/word/2010/wordml" xmlns:wpg="http://schemas.microsoft.com/office/word/2010/wordprocessingGroup" xmlns:wpi="http://schemas.microsoft.com/office/word/2010/wordprocessingInk" xmlns:wne="http://schemas.microsoft.com/office/word/2006/wordml" xmlns:wps="http://schemas.microsoft.com/office/word/2010/wordprocessingShape" mc:Ignorable="w14 wp14">
   <w:body>
     <w:p>
       <w:pPr>
@@ -275,6 +275,8 @@
         <w:lastRenderedPageBreak/>
         <w:t>Tabla de contenido</w:t>
       </w:r>
+      <w:bookmarkStart w:id="0" w:name="_GoBack"/>
+      <w:bookmarkEnd w:id="0"/>
     </w:p>
     <w:p/>
     <w:sdt>
@@ -307,7 +309,7 @@
           <w:r>
             <w:fldChar w:fldCharType="separate"/>
           </w:r>
-          <w:hyperlink w:anchor="_Toc95054659" w:history="1">
+          <w:hyperlink w:anchor="_Toc95075885" w:history="1">
             <w:r>
               <w:rPr>
                 <w:rStyle w:val="Hipervnculo"/>
@@ -334,7 +336,7 @@
                 <w:noProof/>
                 <w:webHidden/>
               </w:rPr>
-              <w:instrText xml:space="preserve"> PAGEREF _Toc95054659 \h </w:instrText>
+              <w:instrText xml:space="preserve"> PAGEREF _Toc95075885 \h </w:instrText>
             </w:r>
             <w:r>
               <w:rPr>
@@ -376,7 +378,7 @@
               <w:noProof/>
             </w:rPr>
           </w:pPr>
-          <w:hyperlink w:anchor="_Toc95054660" w:history="1">
+          <w:hyperlink w:anchor="_Toc95075886" w:history="1">
             <w:r>
               <w:rPr>
                 <w:rStyle w:val="Hipervnculo"/>
@@ -403,7 +405,7 @@
                 <w:noProof/>
                 <w:webHidden/>
               </w:rPr>
-              <w:instrText xml:space="preserve"> PAGEREF _Toc95054660 \h </w:instrText>
+              <w:instrText xml:space="preserve"> PAGEREF _Toc95075886 \h </w:instrText>
             </w:r>
             <w:r>
               <w:rPr>
@@ -445,7 +447,7 @@
               <w:noProof/>
             </w:rPr>
           </w:pPr>
-          <w:hyperlink w:anchor="_Toc95054661" w:history="1">
+          <w:hyperlink w:anchor="_Toc95075887" w:history="1">
             <w:r>
               <w:rPr>
                 <w:rStyle w:val="Hipervnculo"/>
@@ -472,7 +474,7 @@
                 <w:noProof/>
                 <w:webHidden/>
               </w:rPr>
-              <w:instrText xml:space="preserve"> PAGEREF _Toc95054661 \h </w:instrText>
+              <w:instrText xml:space="preserve"> PAGEREF _Toc95075887 \h </w:instrText>
             </w:r>
             <w:r>
               <w:rPr>
@@ -514,7 +516,7 @@
               <w:noProof/>
             </w:rPr>
           </w:pPr>
-          <w:hyperlink w:anchor="_Toc95054662" w:history="1">
+          <w:hyperlink w:anchor="_Toc95075888" w:history="1">
             <w:r>
               <w:rPr>
                 <w:rStyle w:val="Hipervnculo"/>
@@ -541,7 +543,7 @@
                 <w:noProof/>
                 <w:webHidden/>
               </w:rPr>
-              <w:instrText xml:space="preserve"> PAGEREF _Toc95054662 \h </w:instrText>
+              <w:instrText xml:space="preserve"> PAGEREF _Toc95075888 \h </w:instrText>
             </w:r>
             <w:r>
               <w:rPr>
@@ -583,13 +585,13 @@
               <w:noProof/>
             </w:rPr>
           </w:pPr>
-          <w:hyperlink w:anchor="_Toc95054663" w:history="1">
+          <w:hyperlink w:anchor="_Toc95075889" w:history="1">
             <w:r>
               <w:rPr>
                 <w:rStyle w:val="Hipervnculo"/>
                 <w:noProof/>
               </w:rPr>
-              <w:t>5 Diseño de la base de datos</w:t>
+              <w:t>5   Diseño de la base de datos</w:t>
             </w:r>
             <w:r>
               <w:rPr>
@@ -610,7 +612,7 @@
                 <w:noProof/>
                 <w:webHidden/>
               </w:rPr>
-              <w:instrText xml:space="preserve"> PAGEREF _Toc95054663 \h </w:instrText>
+              <w:instrText xml:space="preserve"> PAGEREF _Toc95075889 \h </w:instrText>
             </w:r>
             <w:r>
               <w:rPr>
@@ -630,7 +632,7 @@
                 <w:noProof/>
                 <w:webHidden/>
               </w:rPr>
-              <w:t>17</w:t>
+              <w:t>18</w:t>
             </w:r>
             <w:r>
               <w:rPr>
@@ -652,7 +654,7 @@
               <w:noProof/>
             </w:rPr>
           </w:pPr>
-          <w:hyperlink w:anchor="_Toc95054664" w:history="1">
+          <w:hyperlink w:anchor="_Toc95075890" w:history="1">
             <w:r>
               <w:rPr>
                 <w:rStyle w:val="Hipervnculo"/>
@@ -679,7 +681,7 @@
                 <w:noProof/>
                 <w:webHidden/>
               </w:rPr>
-              <w:instrText xml:space="preserve"> PAGEREF _Toc95054664 \h </w:instrText>
+              <w:instrText xml:space="preserve"> PAGEREF _Toc95075890 \h </w:instrText>
             </w:r>
             <w:r>
               <w:rPr>
@@ -699,7 +701,7 @@
                 <w:noProof/>
                 <w:webHidden/>
               </w:rPr>
-              <w:t>21</w:t>
+              <w:t>23</w:t>
             </w:r>
             <w:r>
               <w:rPr>
@@ -1190,7 +1192,7 @@
       <w:pPr>
         <w:pStyle w:val="Ttulo1"/>
       </w:pPr>
-      <w:bookmarkStart w:id="0" w:name="_Toc95054659"/>
+      <w:bookmarkStart w:id="1" w:name="_Toc95075885"/>
       <w:r>
         <w:lastRenderedPageBreak/>
         <w:t>1</w:t>
@@ -1201,7 +1203,7 @@
       <w:r>
         <w:t>Diagramas de robustez</w:t>
       </w:r>
-      <w:bookmarkEnd w:id="0"/>
+      <w:bookmarkEnd w:id="1"/>
     </w:p>
     <w:p>
       <w:pPr>
@@ -1311,7 +1313,7 @@
                     <pic:cNvPicPr/>
                   </pic:nvPicPr>
                   <pic:blipFill>
-                    <a:blip r:embed="rId7">
+                    <a:blip r:embed="rId8">
                       <a:extLst>
                         <a:ext uri="{28A0092B-C50C-407E-A947-70E740481C1C}">
                           <a14:useLocalDpi xmlns:a14="http://schemas.microsoft.com/office/drawing/2010/main" val="0"/>
@@ -1340,19 +1342,32 @@
     </w:p>
     <w:p>
       <w:pPr>
-        <w:pStyle w:val="Descripcin"/>
+        <w:pStyle w:val="Epgrafe"/>
       </w:pPr>
       <w:r>
         <w:t xml:space="preserve">Figura </w:t>
       </w:r>
-      <w:fldSimple w:instr=" SEQ Figura \* ARABIC ">
-        <w:r>
-          <w:rPr>
-            <w:noProof/>
-          </w:rPr>
-          <w:t>1</w:t>
-        </w:r>
-      </w:fldSimple>
+      <w:r>
+        <w:fldChar w:fldCharType="begin"/>
+      </w:r>
+      <w:r>
+        <w:instrText xml:space="preserve"> SEQ Figura \* ARABIC </w:instrText>
+      </w:r>
+      <w:r>
+        <w:fldChar w:fldCharType="separate"/>
+      </w:r>
+      <w:r>
+        <w:rPr>
+          <w:noProof/>
+        </w:rPr>
+        <w:t>1</w:t>
+      </w:r>
+      <w:r>
+        <w:rPr>
+          <w:noProof/>
+        </w:rPr>
+        <w:fldChar w:fldCharType="end"/>
+      </w:r>
       <w:r>
         <w:t>. Diagrama de robustez del caso de uso validar usuario.</w:t>
       </w:r>
@@ -1659,7 +1674,7 @@
                     </pic:cNvPicPr>
                   </pic:nvPicPr>
                   <pic:blipFill>
-                    <a:blip r:embed="rId8">
+                    <a:blip r:embed="rId9">
                       <a:extLst>
                         <a:ext uri="{28A0092B-C50C-407E-A947-70E740481C1C}">
                           <a14:useLocalDpi xmlns:a14="http://schemas.microsoft.com/office/drawing/2010/main" val="0"/>
@@ -1693,19 +1708,32 @@
     </w:p>
     <w:p>
       <w:pPr>
-        <w:pStyle w:val="Descripcin"/>
+        <w:pStyle w:val="Epgrafe"/>
       </w:pPr>
       <w:r>
         <w:t xml:space="preserve">Figura </w:t>
       </w:r>
-      <w:fldSimple w:instr=" SEQ Figura \* ARABIC ">
-        <w:r>
-          <w:rPr>
-            <w:noProof/>
-          </w:rPr>
-          <w:t>2</w:t>
-        </w:r>
-      </w:fldSimple>
+      <w:r>
+        <w:fldChar w:fldCharType="begin"/>
+      </w:r>
+      <w:r>
+        <w:instrText xml:space="preserve"> SEQ Figura \* ARABIC </w:instrText>
+      </w:r>
+      <w:r>
+        <w:fldChar w:fldCharType="separate"/>
+      </w:r>
+      <w:r>
+        <w:rPr>
+          <w:noProof/>
+        </w:rPr>
+        <w:t>2</w:t>
+      </w:r>
+      <w:r>
+        <w:rPr>
+          <w:noProof/>
+        </w:rPr>
+        <w:fldChar w:fldCharType="end"/>
+      </w:r>
       <w:r>
         <w:t>. Se muestra el diagrama de Robustez del caso de uso agregar producto a carrito.</w:t>
       </w:r>
@@ -1917,7 +1945,7 @@
                     <pic:cNvPicPr/>
                   </pic:nvPicPr>
                   <pic:blipFill>
-                    <a:blip r:embed="rId9"/>
+                    <a:blip r:embed="rId10"/>
                     <a:stretch>
                       <a:fillRect/>
                     </a:stretch>
@@ -1940,19 +1968,32 @@
     </w:p>
     <w:p>
       <w:pPr>
-        <w:pStyle w:val="Descripcin"/>
+        <w:pStyle w:val="Epgrafe"/>
       </w:pPr>
       <w:r>
         <w:t xml:space="preserve">Figura </w:t>
       </w:r>
-      <w:fldSimple w:instr=" SEQ Figura \* ARABIC ">
-        <w:r>
-          <w:rPr>
-            <w:noProof/>
-          </w:rPr>
-          <w:t>3</w:t>
-        </w:r>
-      </w:fldSimple>
+      <w:r>
+        <w:fldChar w:fldCharType="begin"/>
+      </w:r>
+      <w:r>
+        <w:instrText xml:space="preserve"> SEQ Figura \* ARABIC </w:instrText>
+      </w:r>
+      <w:r>
+        <w:fldChar w:fldCharType="separate"/>
+      </w:r>
+      <w:r>
+        <w:rPr>
+          <w:noProof/>
+        </w:rPr>
+        <w:t>3</w:t>
+      </w:r>
+      <w:r>
+        <w:rPr>
+          <w:noProof/>
+        </w:rPr>
+        <w:fldChar w:fldCharType="end"/>
+      </w:r>
       <w:r>
         <w:t>. Diagrama de Robustez del caso de uso mostrar opciones de pago.</w:t>
       </w:r>
@@ -2007,7 +2048,7 @@
     </w:p>
     <w:p>
       <w:pPr>
-        <w:pStyle w:val="Descripcin"/>
+        <w:pStyle w:val="Epgrafe"/>
       </w:pPr>
       <w:r>
         <w:rPr>
@@ -2036,48 +2077,29 @@
             <v:path o:extrusionok="f" gradientshapeok="t" o:connecttype="rect"/>
             <o:lock v:ext="edit" aspectratio="t"/>
           </v:shapetype>
-          <v:shape id="_x0000_i1030" type="#_x0000_t75" alt="" style="width:446.65pt;height:403.35pt;mso-width-percent:0;mso-height-percent:0;mso-width-percent:0;mso-height-percent:0">
-            <v:imagedata r:id="rId10" o:title="ClassDiagram1"/>
+          <v:shape id="_x0000_i1025" type="#_x0000_t75" alt="" style="width:447pt;height:403pt;mso-width-percent:0;mso-height-percent:0;mso-width-percent:0;mso-height-percent:0">
+            <v:imagedata r:id="rId11" o:title="ClassDiagram1"/>
           </v:shape>
         </w:pict>
       </w:r>
     </w:p>
     <w:p>
       <w:pPr>
-        <w:pStyle w:val="Descripcin"/>
+        <w:pStyle w:val="Epgrafe"/>
       </w:pPr>
       <w:r>
         <w:t xml:space="preserve">Figura </w:t>
       </w:r>
-      <w:r>
-        <w:fldChar w:fldCharType="begin"/>
-      </w:r>
-      <w:r>
-        <w:instrText xml:space="preserve"> SEQ Figura \* ARABIC </w:instrText>
-      </w:r>
-      <w:r>
-        <w:fldChar w:fldCharType="separate"/>
-      </w:r>
-      <w:r>
-        <w:rPr>
-          <w:noProof/>
-        </w:rPr>
-        <w:t>3</w:t>
-      </w:r>
-      <w:r>
-        <w:rPr>
-          <w:noProof/>
-        </w:rPr>
-        <w:fldChar w:fldCharType="end"/>
-      </w:r>
-      <w:r>
-        <w:t xml:space="preserve">. Diagrama de Robustez del caso de uso mostrar </w:t>
-      </w:r>
-      <w:r>
-        <w:t>lista de compras</w:t>
-      </w:r>
-      <w:r>
-        <w:t>.</w:t>
+      <w:fldSimple w:instr=" SEQ Figura \* ARABIC ">
+        <w:r>
+          <w:rPr>
+            <w:noProof/>
+          </w:rPr>
+          <w:t>3</w:t>
+        </w:r>
+      </w:fldSimple>
+      <w:r>
+        <w:t>. Diagrama de Robustez del caso de uso mostrar lista de compras.</w:t>
       </w:r>
     </w:p>
     <w:p/>
@@ -2208,7 +2230,7 @@
                     <pic:cNvPicPr/>
                   </pic:nvPicPr>
                   <pic:blipFill>
-                    <a:blip r:embed="rId11" cstate="print">
+                    <a:blip r:embed="rId12" cstate="print">
                       <a:extLst>
                         <a:ext uri="{28A0092B-C50C-407E-A947-70E740481C1C}">
                           <a14:useLocalDpi xmlns:a14="http://schemas.microsoft.com/office/drawing/2010/main" val="0"/>
@@ -2237,95 +2259,7 @@
     </w:p>
     <w:p>
       <w:pPr>
-        <w:pStyle w:val="Descripcin"/>
-      </w:pPr>
-      <w:r>
-        <w:t xml:space="preserve">Figura </w:t>
-      </w:r>
-      <w:r>
-        <w:fldChar w:fldCharType="begin"/>
-      </w:r>
-      <w:r>
-        <w:instrText xml:space="preserve"> SEQ Figura \* ARABIC </w:instrText>
-      </w:r>
-      <w:r>
-        <w:fldChar w:fldCharType="separate"/>
-      </w:r>
-      <w:r>
-        <w:rPr>
-          <w:noProof/>
-        </w:rPr>
-        <w:t>3</w:t>
-      </w:r>
-      <w:r>
-        <w:rPr>
-          <w:noProof/>
-        </w:rPr>
-        <w:fldChar w:fldCharType="end"/>
-      </w:r>
-      <w:r>
-        <w:t xml:space="preserve">. Diagrama de Robustez del caso de uso mostrar </w:t>
-      </w:r>
-      <w:r>
-        <w:t>lista de pedidos</w:t>
-      </w:r>
-      <w:r>
-        <w:t>.</w:t>
-      </w:r>
-    </w:p>
-    <w:p/>
-    <w:p>
-      <w:bookmarkStart w:id="1" w:name="_Toc95054660"/>
-    </w:p>
-    <w:p/>
-    <w:p/>
-    <w:p>
-      <w:pPr>
-        <w:pStyle w:val="Ttulo1"/>
-      </w:pPr>
-      <w:r>
-        <w:t>2</w:t>
-      </w:r>
-      <w:r>
-        <w:t xml:space="preserve"> </w:t>
-      </w:r>
-      <w:r>
-        <w:t>Diagramas de secuencia</w:t>
-      </w:r>
-      <w:bookmarkEnd w:id="1"/>
-    </w:p>
-    <w:p>
-      <w:pPr>
-        <w:rPr>
-          <w:b/>
-        </w:rPr>
-      </w:pPr>
-      <w:r>
-        <w:rPr>
-          <w:b/>
-        </w:rPr>
-        <w:t>Diagrama del Caso de uso: verificar Usuario:</w:t>
-      </w:r>
-    </w:p>
-    <w:p>
-      <w:pPr>
-        <w:jc w:val="center"/>
-      </w:pPr>
-      <w:r>
-        <w:rPr>
-          <w:noProof/>
-        </w:rPr>
-        <w:lastRenderedPageBreak/>
-        <w:pict w14:anchorId="29F64932">
-          <v:shape id="_x0000_i1029" type="#_x0000_t75" alt="" style="width:452pt;height:260.65pt;mso-width-percent:0;mso-height-percent:0;mso-width-percent:0;mso-height-percent:0">
-            <v:imagedata r:id="rId12" o:title="SequenceDiagram1" cropbottom="3285f" cropright="1933f"/>
-          </v:shape>
-        </w:pict>
-      </w:r>
-    </w:p>
-    <w:p>
-      <w:pPr>
-        <w:pStyle w:val="Descripcin"/>
+        <w:pStyle w:val="Epgrafe"/>
       </w:pPr>
       <w:r>
         <w:t xml:space="preserve">Figura </w:t>
@@ -2335,41 +2269,135 @@
           <w:rPr>
             <w:noProof/>
           </w:rPr>
-          <w:t>4</w:t>
+          <w:t>3</w:t>
         </w:r>
       </w:fldSimple>
       <w:r>
-        <w:t>. Diagrama de secuencia del caso de uso Verificar usuario.</w:t>
-      </w:r>
-    </w:p>
-    <w:p/>
-    <w:p>
+        <w:t>. Diagrama de Robustez del caso de uso mostrar lista de pedidos.</w:t>
+      </w:r>
+    </w:p>
+    <w:p/>
+    <w:p/>
+    <w:p/>
+    <w:p/>
+    <w:p>
+      <w:pPr>
+        <w:pStyle w:val="Ttulo1"/>
+      </w:pPr>
+      <w:bookmarkStart w:id="2" w:name="_Toc95075886"/>
+      <w:r>
+        <w:t>2</w:t>
+      </w:r>
+      <w:r>
+        <w:t xml:space="preserve"> </w:t>
+      </w:r>
+      <w:r>
+        <w:t>Diagramas de secuencia</w:t>
+      </w:r>
+      <w:bookmarkEnd w:id="2"/>
+    </w:p>
+    <w:p>
+      <w:pPr>
+        <w:rPr>
+          <w:b/>
+        </w:rPr>
+      </w:pPr>
+      <w:r>
+        <w:rPr>
+          <w:b/>
+        </w:rPr>
+        <w:t>Diagrama del Caso de uso: verificar Usuario:</w:t>
+      </w:r>
+    </w:p>
+    <w:p>
+      <w:pPr>
+        <w:jc w:val="center"/>
+      </w:pPr>
       <w:r>
         <w:rPr>
           <w:noProof/>
         </w:rPr>
-        <w:pict w14:anchorId="30C8A370">
-          <v:shape id="_x0000_i1028" type="#_x0000_t75" alt="" style="width:445.35pt;height:230.65pt;mso-width-percent:0;mso-height-percent:0;mso-width-percent:0;mso-height-percent:0">
-            <v:imagedata r:id="rId13" o:title="Diagrama_secuencia_Agregar_Producto"/>
+        <w:lastRenderedPageBreak/>
+        <w:pict w14:anchorId="29F64932">
+          <v:shape id="_x0000_i1026" type="#_x0000_t75" alt="" style="width:452pt;height:260.5pt;mso-width-percent:0;mso-height-percent:0;mso-width-percent:0;mso-height-percent:0">
+            <v:imagedata r:id="rId13" o:title="SequenceDiagram1" cropbottom="3285f" cropright="1933f"/>
           </v:shape>
         </w:pict>
       </w:r>
     </w:p>
     <w:p>
       <w:pPr>
-        <w:pStyle w:val="Descripcin"/>
+        <w:pStyle w:val="Epgrafe"/>
       </w:pPr>
       <w:r>
         <w:t xml:space="preserve">Figura </w:t>
       </w:r>
-      <w:fldSimple w:instr=" SEQ Figura \* ARABIC ">
-        <w:r>
-          <w:rPr>
-            <w:noProof/>
-          </w:rPr>
-          <w:t>5</w:t>
-        </w:r>
-      </w:fldSimple>
+      <w:r>
+        <w:fldChar w:fldCharType="begin"/>
+      </w:r>
+      <w:r>
+        <w:instrText xml:space="preserve"> SEQ Figura \* ARABIC </w:instrText>
+      </w:r>
+      <w:r>
+        <w:fldChar w:fldCharType="separate"/>
+      </w:r>
+      <w:r>
+        <w:rPr>
+          <w:noProof/>
+        </w:rPr>
+        <w:t>4</w:t>
+      </w:r>
+      <w:r>
+        <w:rPr>
+          <w:noProof/>
+        </w:rPr>
+        <w:fldChar w:fldCharType="end"/>
+      </w:r>
+      <w:r>
+        <w:t>. Diagrama de secuencia del caso de uso Verificar usuario.</w:t>
+      </w:r>
+    </w:p>
+    <w:p/>
+    <w:p>
+      <w:r>
+        <w:rPr>
+          <w:noProof/>
+        </w:rPr>
+        <w:pict w14:anchorId="30C8A370">
+          <v:shape id="_x0000_i1027" type="#_x0000_t75" alt="" style="width:445pt;height:231pt;mso-width-percent:0;mso-height-percent:0;mso-width-percent:0;mso-height-percent:0">
+            <v:imagedata r:id="rId14" o:title="Diagrama_secuencia_Agregar_Producto"/>
+          </v:shape>
+        </w:pict>
+      </w:r>
+    </w:p>
+    <w:p>
+      <w:pPr>
+        <w:pStyle w:val="Epgrafe"/>
+      </w:pPr>
+      <w:r>
+        <w:t xml:space="preserve">Figura </w:t>
+      </w:r>
+      <w:r>
+        <w:fldChar w:fldCharType="begin"/>
+      </w:r>
+      <w:r>
+        <w:instrText xml:space="preserve"> SEQ Figura \* ARABIC </w:instrText>
+      </w:r>
+      <w:r>
+        <w:fldChar w:fldCharType="separate"/>
+      </w:r>
+      <w:r>
+        <w:rPr>
+          <w:noProof/>
+        </w:rPr>
+        <w:t>5</w:t>
+      </w:r>
+      <w:r>
+        <w:rPr>
+          <w:noProof/>
+        </w:rPr>
+        <w:fldChar w:fldCharType="end"/>
+      </w:r>
       <w:r>
         <w:t>. Se muestra el diagrama de secuencia del caso de uso Agregar producto a carrito.</w:t>
       </w:r>
@@ -2400,7 +2428,7 @@
                     <pic:cNvPicPr/>
                   </pic:nvPicPr>
                   <pic:blipFill>
-                    <a:blip r:embed="rId14"/>
+                    <a:blip r:embed="rId15"/>
                     <a:stretch>
                       <a:fillRect/>
                     </a:stretch>
@@ -2423,19 +2451,32 @@
     </w:p>
     <w:p>
       <w:pPr>
-        <w:pStyle w:val="Descripcin"/>
+        <w:pStyle w:val="Epgrafe"/>
       </w:pPr>
       <w:r>
         <w:t xml:space="preserve">Figura </w:t>
       </w:r>
-      <w:fldSimple w:instr=" SEQ Figura \* ARABIC ">
-        <w:r>
-          <w:rPr>
-            <w:noProof/>
-          </w:rPr>
-          <w:t>6</w:t>
-        </w:r>
-      </w:fldSimple>
+      <w:r>
+        <w:fldChar w:fldCharType="begin"/>
+      </w:r>
+      <w:r>
+        <w:instrText xml:space="preserve"> SEQ Figura \* ARABIC </w:instrText>
+      </w:r>
+      <w:r>
+        <w:fldChar w:fldCharType="separate"/>
+      </w:r>
+      <w:r>
+        <w:rPr>
+          <w:noProof/>
+        </w:rPr>
+        <w:t>6</w:t>
+      </w:r>
+      <w:r>
+        <w:rPr>
+          <w:noProof/>
+        </w:rPr>
+        <w:fldChar w:fldCharType="end"/>
+      </w:r>
       <w:r>
         <w:t>. Diagrama de secuencia del caso de uso Mostrar opciones de pago.</w:t>
       </w:r>
@@ -2446,15 +2487,15 @@
           <w:noProof/>
         </w:rPr>
         <w:pict w14:anchorId="589BC5D1">
-          <v:shape id="_x0000_i1027" type="#_x0000_t75" alt="" style="width:446pt;height:246.65pt;mso-width-percent:0;mso-height-percent:0;mso-width-percent:0;mso-height-percent:0">
-            <v:imagedata r:id="rId15" o:title="WhatsApp Image 2022-02-05 at 9"/>
+          <v:shape id="_x0000_i1028" type="#_x0000_t75" alt="" style="width:446pt;height:247pt;mso-width-percent:0;mso-height-percent:0;mso-width-percent:0;mso-height-percent:0">
+            <v:imagedata r:id="rId16" o:title="WhatsApp Image 2022-02-05 at 9"/>
           </v:shape>
         </w:pict>
       </w:r>
     </w:p>
     <w:p>
       <w:pPr>
-        <w:pStyle w:val="Descripcin"/>
+        <w:pStyle w:val="Epgrafe"/>
       </w:pPr>
       <w:r>
         <w:t>Figura 7. Diagrama de secuencia del caso de uso Mostrar Lista de compras.</w:t>
@@ -2463,7 +2504,7 @@
     <w:p/>
     <w:p>
       <w:pPr>
-        <w:pStyle w:val="Descripcin"/>
+        <w:pStyle w:val="Epgrafe"/>
       </w:pPr>
       <w:r>
         <w:rPr>
@@ -2471,8 +2512,8 @@
         </w:rPr>
         <w:lastRenderedPageBreak/>
         <w:pict w14:anchorId="1775EFF2">
-          <v:shape id="_x0000_i1026" type="#_x0000_t75" alt="" style="width:446.65pt;height:466pt;mso-width-percent:0;mso-height-percent:0;mso-width-percent:0;mso-height-percent:0">
-            <v:imagedata r:id="rId16" o:title="secuenciapedidos"/>
+          <v:shape id="_x0000_i1029" type="#_x0000_t75" alt="" style="width:447pt;height:465.5pt;mso-width-percent:0;mso-height-percent:0;mso-width-percent:0;mso-height-percent:0">
+            <v:imagedata r:id="rId17" o:title="secuenciapedidos"/>
           </v:shape>
         </w:pict>
       </w:r>
@@ -2480,7 +2521,6 @@
         <w:br/>
         <w:t>Figura 8. Diagrama de secuencia del caso de uso Mostrar Lista de pedidos.</w:t>
       </w:r>
-      <w:bookmarkStart w:id="2" w:name="_Toc95054661"/>
     </w:p>
     <w:p>
       <w:pPr>
@@ -2499,6 +2539,7 @@
       <w:pPr>
         <w:pStyle w:val="Ttulo1"/>
       </w:pPr>
+      <w:bookmarkStart w:id="3" w:name="_Toc95075887"/>
       <w:r>
         <w:lastRenderedPageBreak/>
         <w:t>3</w:t>
@@ -2509,7 +2550,7 @@
       <w:r>
         <w:t>Diagramas de clase</w:t>
       </w:r>
-      <w:bookmarkEnd w:id="2"/>
+      <w:bookmarkEnd w:id="3"/>
     </w:p>
     <w:p>
       <w:r>
@@ -2523,8 +2564,8 @@
           <w:noProof/>
         </w:rPr>
         <w:pict w14:anchorId="100B1F73">
-          <v:shape id="_x0000_i1025" type="#_x0000_t75" alt="" style="width:430pt;height:262.65pt;mso-width-percent:0;mso-height-percent:0;mso-width-percent:0;mso-height-percent:0">
-            <v:imagedata r:id="rId17" o:title="relacional cine"/>
+          <v:shape id="_x0000_i1030" type="#_x0000_t75" alt="" style="width:430pt;height:262.5pt;mso-width-percent:0;mso-height-percent:0;mso-width-percent:0;mso-height-percent:0">
+            <v:imagedata r:id="rId18" o:title="relacional cine"/>
           </v:shape>
         </w:pict>
       </w:r>
@@ -2573,7 +2614,7 @@
                     </pic:cNvPicPr>
                   </pic:nvPicPr>
                   <pic:blipFill>
-                    <a:blip r:embed="rId18">
+                    <a:blip r:embed="rId19">
                       <a:extLst>
                         <a:ext uri="{28A0092B-C50C-407E-A947-70E740481C1C}">
                           <a14:useLocalDpi xmlns:a14="http://schemas.microsoft.com/office/drawing/2010/main" val="0"/>
@@ -2607,7 +2648,7 @@
     </w:p>
     <w:p>
       <w:pPr>
-        <w:pStyle w:val="Descripcin"/>
+        <w:pStyle w:val="Epgrafe"/>
       </w:pPr>
       <w:r>
         <w:t xml:space="preserve">Figura </w:t>
@@ -2657,7 +2698,7 @@
                     <pic:cNvPicPr/>
                   </pic:nvPicPr>
                   <pic:blipFill>
-                    <a:blip r:embed="rId19"/>
+                    <a:blip r:embed="rId20"/>
                     <a:stretch>
                       <a:fillRect/>
                     </a:stretch>
@@ -2680,7 +2721,7 @@
     </w:p>
     <w:p>
       <w:pPr>
-        <w:pStyle w:val="Descripcin"/>
+        <w:pStyle w:val="Epgrafe"/>
       </w:pPr>
       <w:r>
         <w:t xml:space="preserve">Figura </w:t>
@@ -2772,7 +2813,7 @@
                     <pic:cNvPicPr/>
                   </pic:nvPicPr>
                   <pic:blipFill rotWithShape="1">
-                    <a:blip r:embed="rId20"/>
+                    <a:blip r:embed="rId21"/>
                     <a:srcRect l="25779" t="26957" r="29461" b="13588"/>
                     <a:stretch/>
                   </pic:blipFill>
@@ -3116,32 +3157,99 @@
       <w:pPr>
         <w:pStyle w:val="Ttulo1"/>
       </w:pPr>
-      <w:bookmarkStart w:id="3" w:name="_Toc95054662"/>
+      <w:bookmarkStart w:id="4" w:name="_Toc95075888"/>
       <w:r>
         <w:lastRenderedPageBreak/>
-        <w:t xml:space="preserve">4   </w:t>
+        <w:t xml:space="preserve">4 </w:t>
       </w:r>
       <w:r>
         <w:t>Diagrama de paquetes</w:t>
       </w:r>
-      <w:bookmarkEnd w:id="3"/>
+      <w:bookmarkEnd w:id="4"/>
       <w:r>
         <w:t xml:space="preserve"> </w:t>
       </w:r>
     </w:p>
-    <w:p/>
+    <w:p>
+      <w:r>
+        <w:t>La clasificación de los casos de uso está dada por su principal uso, por ejemplo para ingresar usuario puede ser un administrador o un comprador con intención de usar el sistema, sin embargo se utiliza mayormente para los compradores, por eso está en el área de ventas.</w:t>
+      </w:r>
+    </w:p>
+    <w:p>
+      <w:r>
+        <w:rPr>
+          <w:noProof/>
+        </w:rPr>
+        <w:drawing>
+          <wp:inline distT="0" distB="0" distL="0" distR="0" wp14:anchorId="3A38E1D0" wp14:editId="333BB225">
+            <wp:extent cx="4206240" cy="4139565"/>
+            <wp:effectExtent l="0" t="0" r="3810" b="0"/>
+            <wp:docPr id="10" name="Imagen 10"/>
+            <wp:cNvGraphicFramePr/>
+            <a:graphic xmlns:a="http://schemas.openxmlformats.org/drawingml/2006/main">
+              <a:graphicData uri="http://schemas.openxmlformats.org/drawingml/2006/picture">
+                <pic:pic xmlns:pic="http://schemas.openxmlformats.org/drawingml/2006/picture">
+                  <pic:nvPicPr>
+                    <pic:cNvPr id="1" name="Imagen 1"/>
+                    <pic:cNvPicPr/>
+                  </pic:nvPicPr>
+                  <pic:blipFill rotWithShape="1">
+                    <a:blip r:embed="rId22"/>
+                    <a:srcRect l="24788" t="12345" r="30453" b="9305"/>
+                    <a:stretch/>
+                  </pic:blipFill>
+                  <pic:spPr bwMode="auto">
+                    <a:xfrm>
+                      <a:off x="0" y="0"/>
+                      <a:ext cx="4206240" cy="4139565"/>
+                    </a:xfrm>
+                    <a:prstGeom prst="rect">
+                      <a:avLst/>
+                    </a:prstGeom>
+                    <a:ln>
+                      <a:noFill/>
+                    </a:ln>
+                    <a:extLst>
+                      <a:ext uri="{53640926-AAD7-44D8-BBD7-CCE9431645EC}">
+                        <a14:shadowObscured xmlns:a14="http://schemas.microsoft.com/office/drawing/2010/main"/>
+                      </a:ext>
+                    </a:extLst>
+                  </pic:spPr>
+                </pic:pic>
+              </a:graphicData>
+            </a:graphic>
+          </wp:inline>
+        </w:drawing>
+      </w:r>
+    </w:p>
     <w:p>
       <w:pPr>
         <w:pStyle w:val="Ttulo1"/>
       </w:pPr>
-      <w:bookmarkStart w:id="4" w:name="_Toc95054663"/>
-      <w:r>
+    </w:p>
+    <w:p/>
+    <w:p/>
+    <w:p/>
+    <w:p/>
+    <w:p/>
+    <w:p/>
+    <w:p/>
+    <w:p/>
+    <w:p/>
+    <w:p/>
+    <w:p>
+      <w:pPr>
+        <w:pStyle w:val="Ttulo1"/>
+      </w:pPr>
+      <w:bookmarkStart w:id="5" w:name="_Toc95075889"/>
+      <w:r>
+        <w:lastRenderedPageBreak/>
         <w:t xml:space="preserve">5   </w:t>
       </w:r>
       <w:r>
         <w:t>Diseño de la base de datos</w:t>
       </w:r>
-      <w:bookmarkEnd w:id="4"/>
+      <w:bookmarkEnd w:id="5"/>
     </w:p>
     <w:p>
       <w:pPr>
@@ -3173,7 +3281,7 @@
                     <pic:cNvPicPr/>
                   </pic:nvPicPr>
                   <pic:blipFill rotWithShape="1">
-                    <a:blip r:embed="rId21"/>
+                    <a:blip r:embed="rId23"/>
                     <a:srcRect l="17304" t="16880" r="26512" b="32668"/>
                     <a:stretch/>
                   </pic:blipFill>
@@ -3222,7 +3330,7 @@
                     <pic:cNvPicPr/>
                   </pic:nvPicPr>
                   <pic:blipFill rotWithShape="1">
-                    <a:blip r:embed="rId22"/>
+                    <a:blip r:embed="rId24"/>
                     <a:srcRect l="16573" t="19903" r="47450" b="47598"/>
                     <a:stretch/>
                   </pic:blipFill>
@@ -3272,7 +3380,7 @@
                     <pic:cNvPicPr/>
                   </pic:nvPicPr>
                   <pic:blipFill rotWithShape="1">
-                    <a:blip r:embed="rId23"/>
+                    <a:blip r:embed="rId25"/>
                     <a:srcRect l="16573" t="27460" r="46458" b="25429"/>
                     <a:stretch/>
                   </pic:blipFill>
@@ -3321,7 +3429,7 @@
                     <pic:cNvPicPr/>
                   </pic:nvPicPr>
                   <pic:blipFill rotWithShape="1">
-                    <a:blip r:embed="rId24"/>
+                    <a:blip r:embed="rId26"/>
                     <a:srcRect l="16431" t="26956" r="43343" b="38026"/>
                     <a:stretch/>
                   </pic:blipFill>
@@ -3371,7 +3479,7 @@
                     <pic:cNvPicPr/>
                   </pic:nvPicPr>
                   <pic:blipFill rotWithShape="1">
-                    <a:blip r:embed="rId25"/>
+                    <a:blip r:embed="rId27"/>
                     <a:srcRect l="16006" t="17635" r="36827" b="24673"/>
                     <a:stretch/>
                   </pic:blipFill>
@@ -3420,7 +3528,7 @@
                     <pic:cNvPicPr/>
                   </pic:nvPicPr>
                   <pic:blipFill rotWithShape="1">
-                    <a:blip r:embed="rId26"/>
+                    <a:blip r:embed="rId28"/>
                     <a:srcRect l="16148" t="22170" r="44050" b="30215"/>
                     <a:stretch/>
                   </pic:blipFill>
@@ -3470,7 +3578,7 @@
                     <pic:cNvPicPr/>
                   </pic:nvPicPr>
                   <pic:blipFill rotWithShape="1">
-                    <a:blip r:embed="rId27"/>
+                    <a:blip r:embed="rId29"/>
                     <a:srcRect l="16289" t="26957" r="41360" b="25932"/>
                     <a:stretch/>
                   </pic:blipFill>
@@ -3519,7 +3627,7 @@
                     <pic:cNvPicPr/>
                   </pic:nvPicPr>
                   <pic:blipFill rotWithShape="1">
-                    <a:blip r:embed="rId28"/>
+                    <a:blip r:embed="rId30"/>
                     <a:srcRect l="15723" t="19903" r="35835" b="25429"/>
                     <a:stretch/>
                   </pic:blipFill>
@@ -3569,7 +3677,7 @@
                     <pic:cNvPicPr/>
                   </pic:nvPicPr>
                   <pic:blipFill rotWithShape="1">
-                    <a:blip r:embed="rId29"/>
+                    <a:blip r:embed="rId31"/>
                     <a:srcRect l="15722" t="16627" r="24929" b="25680"/>
                     <a:stretch/>
                   </pic:blipFill>
@@ -3618,7 +3726,7 @@
                     <pic:cNvPicPr/>
                   </pic:nvPicPr>
                   <pic:blipFill rotWithShape="1">
-                    <a:blip r:embed="rId30"/>
+                    <a:blip r:embed="rId32"/>
                     <a:srcRect l="16006" t="62074" r="24363" b="25577"/>
                     <a:stretch/>
                   </pic:blipFill>
@@ -3648,19 +3756,35 @@
     </w:p>
     <w:p/>
     <w:p/>
+    <w:p/>
+    <w:p/>
+    <w:p/>
+    <w:p/>
+    <w:p/>
+    <w:p/>
+    <w:p/>
+    <w:p/>
+    <w:p/>
+    <w:p/>
+    <w:p/>
+    <w:p/>
+    <w:p/>
+    <w:p/>
+    <w:p/>
     <w:p>
       <w:pPr>
         <w:pStyle w:val="Ttulo1"/>
         <w:ind w:left="405"/>
       </w:pPr>
-      <w:bookmarkStart w:id="5" w:name="_Toc95054664"/>
-      <w:r>
+      <w:bookmarkStart w:id="6" w:name="_Toc95075890"/>
+      <w:r>
+        <w:lastRenderedPageBreak/>
         <w:t xml:space="preserve">6 </w:t>
       </w:r>
       <w:r>
         <w:t>Referencias</w:t>
       </w:r>
-      <w:bookmarkEnd w:id="5"/>
+      <w:bookmarkEnd w:id="6"/>
     </w:p>
     <w:p/>
     <w:p>
@@ -3677,7 +3801,7 @@
         <w:pStyle w:val="Prrafodelista"/>
         <w:ind w:left="405"/>
       </w:pPr>
-      <w:hyperlink r:id="rId31" w:history="1">
+      <w:hyperlink r:id="rId33" w:history="1">
         <w:r>
           <w:rPr>
             <w:rStyle w:val="Hipervnculo"/>
@@ -3706,7 +3830,7 @@
         <w:pStyle w:val="Prrafodelista"/>
         <w:ind w:left="405"/>
       </w:pPr>
-      <w:hyperlink r:id="rId32" w:history="1">
+      <w:hyperlink r:id="rId34" w:history="1">
         <w:r>
           <w:rPr>
             <w:rStyle w:val="Hipervnculo"/>
@@ -3735,7 +3859,7 @@
         <w:pStyle w:val="Prrafodelista"/>
         <w:ind w:left="405"/>
       </w:pPr>
-      <w:hyperlink r:id="rId33" w:history="1">
+      <w:hyperlink r:id="rId35" w:history="1">
         <w:r>
           <w:rPr>
             <w:rStyle w:val="Hipervnculo"/>
@@ -3764,7 +3888,7 @@
         <w:pStyle w:val="Prrafodelista"/>
         <w:ind w:left="405"/>
       </w:pPr>
-      <w:hyperlink r:id="rId34" w:history="1">
+      <w:hyperlink r:id="rId36" w:history="1">
         <w:r>
           <w:rPr>
             <w:rStyle w:val="Hipervnculo"/>
@@ -3790,8 +3914,8 @@
 </file>
 
 <file path=word/numbering.xml><?xml version="1.0" encoding="utf-8"?>
-<w:numbering xmlns:wpc="http://schemas.microsoft.com/office/word/2010/wordprocessingCanvas" xmlns:cx="http://schemas.microsoft.com/office/drawing/2014/chartex" xmlns:cx1="http://schemas.microsoft.com/office/drawing/2015/9/8/chartex" xmlns:cx2="http://schemas.microsoft.com/office/drawing/2015/10/21/chartex" xmlns:cx3="http://schemas.microsoft.com/office/drawing/2016/5/9/chartex" xmlns:cx4="http://schemas.microsoft.com/office/drawing/2016/5/10/chartex" xmlns:cx5="http://schemas.microsoft.com/office/drawing/2016/5/11/chartex" xmlns:cx6="http://schemas.microsoft.com/office/drawing/2016/5/12/chartex" xmlns:cx7="http://schemas.microsoft.com/office/drawing/2016/5/13/chartex" xmlns:cx8="http://schemas.microsoft.com/office/drawing/2016/5/14/chartex" xmlns:mc="http://schemas.openxmlformats.org/markup-compatibility/2006" xmlns:aink="http://schemas.microsoft.com/office/drawing/2016/ink" xmlns:am3d="http://schemas.microsoft.com/office/drawing/2017/model3d" xmlns:o="urn:schemas-microsoft-com:office:office" xmlns:r="http://schemas.openxmlformats.org/officeDocument/2006/relationships" xmlns:m="http://schemas.openxmlformats.org/officeDocument/2006/math" xmlns:v="urn:schemas-microsoft-com:vml" xmlns:wp14="http://schemas.microsoft.com/office/word/2010/wordprocessingDrawing" xmlns:wp="http://schemas.openxmlformats.org/drawingml/2006/wordprocessingDrawing" xmlns:w10="urn:schemas-microsoft-com:office:word" xmlns:w="http://schemas.openxmlformats.org/wordprocessingml/2006/main" xmlns:w14="http://schemas.microsoft.com/office/word/2010/wordml" xmlns:w15="http://schemas.microsoft.com/office/word/2012/wordml" xmlns:w16cex="http://schemas.microsoft.com/office/word/2018/wordml/cex" xmlns:w16cid="http://schemas.microsoft.com/office/word/2016/wordml/cid" xmlns:w16="http://schemas.microsoft.com/office/word/2018/wordml" xmlns:w16sdtdh="http://schemas.microsoft.com/office/word/2020/wordml/sdtdatahash" xmlns:w16se="http://schemas.microsoft.com/office/word/2015/wordml/symex" xmlns:wpg="http://schemas.microsoft.com/office/word/2010/wordprocessingGroup" xmlns:wpi="http://schemas.microsoft.com/office/word/2010/wordprocessingInk" xmlns:wne="http://schemas.microsoft.com/office/word/2006/wordml" xmlns:wps="http://schemas.microsoft.com/office/word/2010/wordprocessingShape" mc:Ignorable="w14 w15 w16se w16cid w16 w16cex w16sdtdh wp14">
-  <w:abstractNum w:abstractNumId="0" w15:restartNumberingAfterBreak="0">
+<w:numbering xmlns:wpc="http://schemas.microsoft.com/office/word/2010/wordprocessingCanvas" xmlns:mc="http://schemas.openxmlformats.org/markup-compatibility/2006" xmlns:o="urn:schemas-microsoft-com:office:office" xmlns:r="http://schemas.openxmlformats.org/officeDocument/2006/relationships" xmlns:m="http://schemas.openxmlformats.org/officeDocument/2006/math" xmlns:v="urn:schemas-microsoft-com:vml" xmlns:wp14="http://schemas.microsoft.com/office/word/2010/wordprocessingDrawing" xmlns:wp="http://schemas.openxmlformats.org/drawingml/2006/wordprocessingDrawing" xmlns:w10="urn:schemas-microsoft-com:office:word" xmlns:w="http://schemas.openxmlformats.org/wordprocessingml/2006/main" xmlns:w14="http://schemas.microsoft.com/office/word/2010/wordml" xmlns:wpg="http://schemas.microsoft.com/office/word/2010/wordprocessingGroup" xmlns:wpi="http://schemas.microsoft.com/office/word/2010/wordprocessingInk" xmlns:wne="http://schemas.microsoft.com/office/word/2006/wordml" xmlns:wps="http://schemas.microsoft.com/office/word/2010/wordprocessingShape" mc:Ignorable="w14 wp14">
+  <w:abstractNum w:abstractNumId="0">
     <w:nsid w:val="036724B7"/>
     <w:multiLevelType w:val="hybridMultilevel"/>
     <w:tmpl w:val="513CEB74"/>
@@ -3904,7 +4028,7 @@
       </w:rPr>
     </w:lvl>
   </w:abstractNum>
-  <w:abstractNum w:abstractNumId="1" w15:restartNumberingAfterBreak="0">
+  <w:abstractNum w:abstractNumId="1">
     <w:nsid w:val="0D9F2C78"/>
     <w:multiLevelType w:val="multilevel"/>
     <w:tmpl w:val="19AEB1FA"/>
@@ -4025,7 +4149,7 @@
       </w:rPr>
     </w:lvl>
   </w:abstractNum>
-  <w:abstractNum w:abstractNumId="2" w15:restartNumberingAfterBreak="0">
+  <w:abstractNum w:abstractNumId="2">
     <w:nsid w:val="181817C0"/>
     <w:multiLevelType w:val="hybridMultilevel"/>
     <w:tmpl w:val="14382280"/>
@@ -4138,7 +4262,7 @@
       </w:rPr>
     </w:lvl>
   </w:abstractNum>
-  <w:abstractNum w:abstractNumId="3" w15:restartNumberingAfterBreak="0">
+  <w:abstractNum w:abstractNumId="3">
     <w:nsid w:val="197D73C6"/>
     <w:multiLevelType w:val="hybridMultilevel"/>
     <w:tmpl w:val="9FB68A7A"/>
@@ -4251,7 +4375,7 @@
       </w:rPr>
     </w:lvl>
   </w:abstractNum>
-  <w:abstractNum w:abstractNumId="4" w15:restartNumberingAfterBreak="0">
+  <w:abstractNum w:abstractNumId="4">
     <w:nsid w:val="1CA64A45"/>
     <w:multiLevelType w:val="hybridMultilevel"/>
     <w:tmpl w:val="F168BA5A"/>
@@ -4337,7 +4461,7 @@
       </w:pPr>
     </w:lvl>
   </w:abstractNum>
-  <w:abstractNum w:abstractNumId="5" w15:restartNumberingAfterBreak="0">
+  <w:abstractNum w:abstractNumId="5">
     <w:nsid w:val="4EDE71C5"/>
     <w:multiLevelType w:val="hybridMultilevel"/>
     <w:tmpl w:val="0BFAC478"/>
@@ -4426,7 +4550,7 @@
       </w:pPr>
     </w:lvl>
   </w:abstractNum>
-  <w:abstractNum w:abstractNumId="6" w15:restartNumberingAfterBreak="0">
+  <w:abstractNum w:abstractNumId="6">
     <w:nsid w:val="50B90057"/>
     <w:multiLevelType w:val="hybridMultilevel"/>
     <w:tmpl w:val="5FD49ECC"/>
@@ -4512,7 +4636,7 @@
       </w:pPr>
     </w:lvl>
   </w:abstractNum>
-  <w:abstractNum w:abstractNumId="7" w15:restartNumberingAfterBreak="0">
+  <w:abstractNum w:abstractNumId="7">
     <w:nsid w:val="538C67B1"/>
     <w:multiLevelType w:val="multilevel"/>
     <w:tmpl w:val="5B4606C6"/>
@@ -4598,7 +4722,7 @@
       </w:pPr>
     </w:lvl>
   </w:abstractNum>
-  <w:abstractNum w:abstractNumId="8" w15:restartNumberingAfterBreak="0">
+  <w:abstractNum w:abstractNumId="8">
     <w:nsid w:val="58190373"/>
     <w:multiLevelType w:val="multilevel"/>
     <w:tmpl w:val="195EA6F6"/>
@@ -4684,7 +4808,7 @@
       </w:pPr>
     </w:lvl>
   </w:abstractNum>
-  <w:abstractNum w:abstractNumId="9" w15:restartNumberingAfterBreak="0">
+  <w:abstractNum w:abstractNumId="9">
     <w:nsid w:val="60AA1A8B"/>
     <w:multiLevelType w:val="hybridMultilevel"/>
     <w:tmpl w:val="F65CC4B0"/>
@@ -4770,7 +4894,7 @@
       </w:pPr>
     </w:lvl>
   </w:abstractNum>
-  <w:abstractNum w:abstractNumId="10" w15:restartNumberingAfterBreak="0">
+  <w:abstractNum w:abstractNumId="10">
     <w:nsid w:val="758C4DE1"/>
     <w:multiLevelType w:val="hybridMultilevel"/>
     <w:tmpl w:val="0C2EA55A"/>
@@ -4859,7 +4983,7 @@
       </w:pPr>
     </w:lvl>
   </w:abstractNum>
-  <w:abstractNum w:abstractNumId="11" w15:restartNumberingAfterBreak="0">
+  <w:abstractNum w:abstractNumId="11">
     <w:nsid w:val="7ECB7B17"/>
     <w:multiLevelType w:val="multilevel"/>
     <w:tmpl w:val="0E9E2760"/>
@@ -5012,7 +5136,7 @@
 </file>
 
 <file path=word/styles.xml><?xml version="1.0" encoding="utf-8"?>
-<w:styles xmlns:mc="http://schemas.openxmlformats.org/markup-compatibility/2006" xmlns:r="http://schemas.openxmlformats.org/officeDocument/2006/relationships" xmlns:w="http://schemas.openxmlformats.org/wordprocessingml/2006/main" xmlns:w14="http://schemas.microsoft.com/office/word/2010/wordml" xmlns:w15="http://schemas.microsoft.com/office/word/2012/wordml" xmlns:w16cex="http://schemas.microsoft.com/office/word/2018/wordml/cex" xmlns:w16cid="http://schemas.microsoft.com/office/word/2016/wordml/cid" xmlns:w16="http://schemas.microsoft.com/office/word/2018/wordml" xmlns:w16sdtdh="http://schemas.microsoft.com/office/word/2020/wordml/sdtdatahash" xmlns:w16se="http://schemas.microsoft.com/office/word/2015/wordml/symex" mc:Ignorable="w14 w15 w16se w16cid w16 w16cex w16sdtdh">
+<w:styles xmlns:mc="http://schemas.openxmlformats.org/markup-compatibility/2006" xmlns:r="http://schemas.openxmlformats.org/officeDocument/2006/relationships" xmlns:w="http://schemas.openxmlformats.org/wordprocessingml/2006/main" xmlns:w14="http://schemas.microsoft.com/office/word/2010/wordml" mc:Ignorable="w14">
   <w:docDefaults>
     <w:rPrDefault>
       <w:rPr>
@@ -5029,383 +5153,144 @@
       </w:pPr>
     </w:pPrDefault>
   </w:docDefaults>
-  <w:latentStyles w:defLockedState="0" w:defUIPriority="99" w:defSemiHidden="0" w:defUnhideWhenUsed="0" w:defQFormat="0" w:count="376">
-    <w:lsdException w:name="Normal" w:uiPriority="0" w:qFormat="1"/>
-    <w:lsdException w:name="heading 1" w:uiPriority="9" w:qFormat="1"/>
-    <w:lsdException w:name="heading 2" w:semiHidden="1" w:uiPriority="9" w:unhideWhenUsed="1" w:qFormat="1"/>
-    <w:lsdException w:name="heading 3" w:semiHidden="1" w:uiPriority="9" w:unhideWhenUsed="1" w:qFormat="1"/>
-    <w:lsdException w:name="heading 4" w:semiHidden="1" w:uiPriority="9" w:unhideWhenUsed="1" w:qFormat="1"/>
-    <w:lsdException w:name="heading 5" w:semiHidden="1" w:uiPriority="9" w:unhideWhenUsed="1" w:qFormat="1"/>
-    <w:lsdException w:name="heading 6" w:semiHidden="1" w:uiPriority="9" w:unhideWhenUsed="1" w:qFormat="1"/>
-    <w:lsdException w:name="heading 7" w:semiHidden="1" w:uiPriority="9" w:unhideWhenUsed="1" w:qFormat="1"/>
-    <w:lsdException w:name="heading 8" w:semiHidden="1" w:uiPriority="9" w:unhideWhenUsed="1" w:qFormat="1"/>
-    <w:lsdException w:name="heading 9" w:semiHidden="1" w:uiPriority="9" w:unhideWhenUsed="1" w:qFormat="1"/>
-    <w:lsdException w:name="index 1" w:semiHidden="1" w:unhideWhenUsed="1"/>
-    <w:lsdException w:name="index 2" w:semiHidden="1" w:unhideWhenUsed="1"/>
-    <w:lsdException w:name="index 3" w:semiHidden="1" w:unhideWhenUsed="1"/>
-    <w:lsdException w:name="index 4" w:semiHidden="1" w:unhideWhenUsed="1"/>
-    <w:lsdException w:name="index 5" w:semiHidden="1" w:unhideWhenUsed="1"/>
-    <w:lsdException w:name="index 6" w:semiHidden="1" w:unhideWhenUsed="1"/>
-    <w:lsdException w:name="index 7" w:semiHidden="1" w:unhideWhenUsed="1"/>
-    <w:lsdException w:name="index 8" w:semiHidden="1" w:unhideWhenUsed="1"/>
-    <w:lsdException w:name="index 9" w:semiHidden="1" w:unhideWhenUsed="1"/>
-    <w:lsdException w:name="toc 1" w:semiHidden="1" w:uiPriority="39" w:unhideWhenUsed="1"/>
-    <w:lsdException w:name="toc 2" w:semiHidden="1" w:uiPriority="39" w:unhideWhenUsed="1"/>
-    <w:lsdException w:name="toc 3" w:semiHidden="1" w:uiPriority="39" w:unhideWhenUsed="1"/>
-    <w:lsdException w:name="toc 4" w:semiHidden="1" w:uiPriority="39" w:unhideWhenUsed="1"/>
-    <w:lsdException w:name="toc 5" w:semiHidden="1" w:uiPriority="39" w:unhideWhenUsed="1"/>
-    <w:lsdException w:name="toc 6" w:semiHidden="1" w:uiPriority="39" w:unhideWhenUsed="1"/>
-    <w:lsdException w:name="toc 7" w:semiHidden="1" w:uiPriority="39" w:unhideWhenUsed="1"/>
-    <w:lsdException w:name="toc 8" w:semiHidden="1" w:uiPriority="39" w:unhideWhenUsed="1"/>
-    <w:lsdException w:name="toc 9" w:semiHidden="1" w:uiPriority="39" w:unhideWhenUsed="1"/>
-    <w:lsdException w:name="Normal Indent" w:semiHidden="1" w:unhideWhenUsed="1"/>
-    <w:lsdException w:name="footnote text" w:semiHidden="1" w:unhideWhenUsed="1"/>
-    <w:lsdException w:name="annotation text" w:semiHidden="1" w:unhideWhenUsed="1"/>
-    <w:lsdException w:name="header" w:semiHidden="1" w:unhideWhenUsed="1"/>
-    <w:lsdException w:name="footer" w:semiHidden="1" w:unhideWhenUsed="1"/>
-    <w:lsdException w:name="index heading" w:semiHidden="1" w:unhideWhenUsed="1"/>
-    <w:lsdException w:name="caption" w:semiHidden="1" w:uiPriority="35" w:unhideWhenUsed="1" w:qFormat="1"/>
-    <w:lsdException w:name="table of figures" w:semiHidden="1" w:unhideWhenUsed="1"/>
-    <w:lsdException w:name="envelope address" w:semiHidden="1" w:unhideWhenUsed="1"/>
-    <w:lsdException w:name="envelope return" w:semiHidden="1" w:unhideWhenUsed="1"/>
-    <w:lsdException w:name="footnote reference" w:semiHidden="1" w:unhideWhenUsed="1"/>
-    <w:lsdException w:name="annotation reference" w:semiHidden="1" w:unhideWhenUsed="1"/>
-    <w:lsdException w:name="line number" w:semiHidden="1" w:unhideWhenUsed="1"/>
-    <w:lsdException w:name="page number" w:semiHidden="1" w:unhideWhenUsed="1"/>
-    <w:lsdException w:name="endnote reference" w:semiHidden="1" w:unhideWhenUsed="1"/>
-    <w:lsdException w:name="endnote text" w:semiHidden="1" w:unhideWhenUsed="1"/>
-    <w:lsdException w:name="table of authorities" w:semiHidden="1" w:unhideWhenUsed="1"/>
-    <w:lsdException w:name="macro" w:semiHidden="1" w:unhideWhenUsed="1"/>
-    <w:lsdException w:name="toa heading" w:semiHidden="1" w:unhideWhenUsed="1"/>
-    <w:lsdException w:name="List" w:semiHidden="1" w:unhideWhenUsed="1"/>
-    <w:lsdException w:name="List Bullet" w:semiHidden="1" w:unhideWhenUsed="1"/>
-    <w:lsdException w:name="List Number" w:semiHidden="1" w:unhideWhenUsed="1"/>
-    <w:lsdException w:name="List 2" w:semiHidden="1" w:unhideWhenUsed="1"/>
-    <w:lsdException w:name="List 3" w:semiHidden="1" w:unhideWhenUsed="1"/>
-    <w:lsdException w:name="List 4" w:semiHidden="1" w:unhideWhenUsed="1"/>
-    <w:lsdException w:name="List 5" w:semiHidden="1" w:unhideWhenUsed="1"/>
-    <w:lsdException w:name="List Bullet 2" w:semiHidden="1" w:unhideWhenUsed="1"/>
-    <w:lsdException w:name="List Bullet 3" w:semiHidden="1" w:unhideWhenUsed="1"/>
-    <w:lsdException w:name="List Bullet 4" w:semiHidden="1" w:unhideWhenUsed="1"/>
-    <w:lsdException w:name="List Bullet 5" w:semiHidden="1" w:unhideWhenUsed="1"/>
-    <w:lsdException w:name="List Number 2" w:semiHidden="1" w:unhideWhenUsed="1"/>
-    <w:lsdException w:name="List Number 3" w:semiHidden="1" w:unhideWhenUsed="1"/>
-    <w:lsdException w:name="List Number 4" w:semiHidden="1" w:unhideWhenUsed="1"/>
-    <w:lsdException w:name="List Number 5" w:semiHidden="1" w:unhideWhenUsed="1"/>
-    <w:lsdException w:name="Title" w:uiPriority="10" w:qFormat="1"/>
-    <w:lsdException w:name="Closing" w:semiHidden="1" w:unhideWhenUsed="1"/>
-    <w:lsdException w:name="Signature" w:semiHidden="1" w:unhideWhenUsed="1"/>
-    <w:lsdException w:name="Default Paragraph Font" w:semiHidden="1" w:uiPriority="1" w:unhideWhenUsed="1"/>
-    <w:lsdException w:name="Body Text" w:semiHidden="1" w:unhideWhenUsed="1"/>
-    <w:lsdException w:name="Body Text Indent" w:semiHidden="1" w:unhideWhenUsed="1"/>
-    <w:lsdException w:name="List Continue" w:semiHidden="1" w:unhideWhenUsed="1"/>
-    <w:lsdException w:name="List Continue 2" w:semiHidden="1" w:unhideWhenUsed="1"/>
-    <w:lsdException w:name="List Continue 3" w:semiHidden="1" w:unhideWhenUsed="1"/>
-    <w:lsdException w:name="List Continue 4" w:semiHidden="1" w:unhideWhenUsed="1"/>
-    <w:lsdException w:name="List Continue 5" w:semiHidden="1" w:unhideWhenUsed="1"/>
-    <w:lsdException w:name="Message Header" w:semiHidden="1" w:unhideWhenUsed="1"/>
-    <w:lsdException w:name="Subtitle" w:uiPriority="11" w:qFormat="1"/>
-    <w:lsdException w:name="Salutation" w:semiHidden="1" w:unhideWhenUsed="1"/>
-    <w:lsdException w:name="Date" w:semiHidden="1" w:unhideWhenUsed="1"/>
-    <w:lsdException w:name="Body Text First Indent" w:semiHidden="1" w:unhideWhenUsed="1"/>
-    <w:lsdException w:name="Body Text First Indent 2" w:semiHidden="1" w:unhideWhenUsed="1"/>
-    <w:lsdException w:name="Note Heading" w:semiHidden="1" w:unhideWhenUsed="1"/>
-    <w:lsdException w:name="Body Text 2" w:semiHidden="1" w:unhideWhenUsed="1"/>
-    <w:lsdException w:name="Body Text 3" w:semiHidden="1" w:unhideWhenUsed="1"/>
-    <w:lsdException w:name="Body Text Indent 2" w:semiHidden="1" w:unhideWhenUsed="1"/>
-    <w:lsdException w:name="Body Text Indent 3" w:semiHidden="1" w:unhideWhenUsed="1"/>
-    <w:lsdException w:name="Block Text" w:semiHidden="1" w:unhideWhenUsed="1"/>
-    <w:lsdException w:name="Hyperlink" w:semiHidden="1" w:unhideWhenUsed="1"/>
-    <w:lsdException w:name="FollowedHyperlink" w:semiHidden="1" w:unhideWhenUsed="1"/>
-    <w:lsdException w:name="Strong" w:uiPriority="22" w:qFormat="1"/>
-    <w:lsdException w:name="Emphasis" w:uiPriority="20" w:qFormat="1"/>
-    <w:lsdException w:name="Document Map" w:semiHidden="1" w:unhideWhenUsed="1"/>
-    <w:lsdException w:name="Plain Text" w:semiHidden="1" w:unhideWhenUsed="1"/>
-    <w:lsdException w:name="E-mail Signature" w:semiHidden="1" w:unhideWhenUsed="1"/>
-    <w:lsdException w:name="HTML Top of Form" w:semiHidden="1" w:unhideWhenUsed="1"/>
-    <w:lsdException w:name="HTML Bottom of Form" w:semiHidden="1" w:unhideWhenUsed="1"/>
-    <w:lsdException w:name="Normal (Web)" w:semiHidden="1" w:unhideWhenUsed="1"/>
-    <w:lsdException w:name="HTML Acronym" w:semiHidden="1" w:unhideWhenUsed="1"/>
-    <w:lsdException w:name="HTML Address" w:semiHidden="1" w:unhideWhenUsed="1"/>
-    <w:lsdException w:name="HTML Cite" w:semiHidden="1" w:unhideWhenUsed="1"/>
-    <w:lsdException w:name="HTML Code" w:semiHidden="1" w:unhideWhenUsed="1"/>
-    <w:lsdException w:name="HTML Definition" w:semiHidden="1" w:unhideWhenUsed="1"/>
-    <w:lsdException w:name="HTML Keyboard" w:semiHidden="1" w:unhideWhenUsed="1"/>
-    <w:lsdException w:name="HTML Preformatted" w:semiHidden="1" w:unhideWhenUsed="1"/>
-    <w:lsdException w:name="HTML Sample" w:semiHidden="1" w:unhideWhenUsed="1"/>
-    <w:lsdException w:name="HTML Typewriter" w:semiHidden="1" w:unhideWhenUsed="1"/>
-    <w:lsdException w:name="HTML Variable" w:semiHidden="1" w:unhideWhenUsed="1"/>
-    <w:lsdException w:name="Normal Table" w:semiHidden="1" w:unhideWhenUsed="1"/>
-    <w:lsdException w:name="annotation subject" w:semiHidden="1" w:unhideWhenUsed="1"/>
-    <w:lsdException w:name="No List" w:semiHidden="1" w:unhideWhenUsed="1"/>
-    <w:lsdException w:name="Outline List 1" w:semiHidden="1" w:unhideWhenUsed="1"/>
-    <w:lsdException w:name="Outline List 2" w:semiHidden="1" w:unhideWhenUsed="1"/>
-    <w:lsdException w:name="Outline List 3" w:semiHidden="1" w:unhideWhenUsed="1"/>
-    <w:lsdException w:name="Table Simple 1" w:semiHidden="1" w:unhideWhenUsed="1"/>
-    <w:lsdException w:name="Table Simple 2" w:semiHidden="1" w:unhideWhenUsed="1"/>
-    <w:lsdException w:name="Table Simple 3" w:semiHidden="1" w:unhideWhenUsed="1"/>
-    <w:lsdException w:name="Table Classic 1" w:semiHidden="1" w:unhideWhenUsed="1"/>
-    <w:lsdException w:name="Table Classic 2" w:semiHidden="1" w:unhideWhenUsed="1"/>
-    <w:lsdException w:name="Table Classic 3" w:semiHidden="1" w:unhideWhenUsed="1"/>
-    <w:lsdException w:name="Table Classic 4" w:semiHidden="1" w:unhideWhenUsed="1"/>
-    <w:lsdException w:name="Table Colorful 1" w:semiHidden="1" w:unhideWhenUsed="1"/>
-    <w:lsdException w:name="Table Colorful 2" w:semiHidden="1" w:unhideWhenUsed="1"/>
-    <w:lsdException w:name="Table Colorful 3" w:semiHidden="1" w:unhideWhenUsed="1"/>
-    <w:lsdException w:name="Table Columns 1" w:semiHidden="1" w:unhideWhenUsed="1"/>
-    <w:lsdException w:name="Table Columns 2" w:semiHidden="1" w:unhideWhenUsed="1"/>
-    <w:lsdException w:name="Table Columns 3" w:semiHidden="1" w:unhideWhenUsed="1"/>
-    <w:lsdException w:name="Table Columns 4" w:semiHidden="1" w:unhideWhenUsed="1"/>
-    <w:lsdException w:name="Table Columns 5" w:semiHidden="1" w:unhideWhenUsed="1"/>
-    <w:lsdException w:name="Table Grid 1" w:semiHidden="1" w:unhideWhenUsed="1"/>
-    <w:lsdException w:name="Table Grid 2" w:semiHidden="1" w:unhideWhenUsed="1"/>
-    <w:lsdException w:name="Table Grid 3" w:semiHidden="1" w:unhideWhenUsed="1"/>
-    <w:lsdException w:name="Table Grid 4" w:semiHidden="1" w:unhideWhenUsed="1"/>
-    <w:lsdException w:name="Table Grid 5" w:semiHidden="1" w:unhideWhenUsed="1"/>
-    <w:lsdException w:name="Table Grid 6" w:semiHidden="1" w:unhideWhenUsed="1"/>
-    <w:lsdException w:name="Table Grid 7" w:semiHidden="1" w:unhideWhenUsed="1"/>
-    <w:lsdException w:name="Table Grid 8" w:semiHidden="1" w:unhideWhenUsed="1"/>
-    <w:lsdException w:name="Table List 1" w:semiHidden="1" w:unhideWhenUsed="1"/>
-    <w:lsdException w:name="Table List 2" w:semiHidden="1" w:unhideWhenUsed="1"/>
-    <w:lsdException w:name="Table List 3" w:semiHidden="1" w:unhideWhenUsed="1"/>
-    <w:lsdException w:name="Table List 4" w:semiHidden="1" w:unhideWhenUsed="1"/>
-    <w:lsdException w:name="Table List 5" w:semiHidden="1" w:unhideWhenUsed="1"/>
-    <w:lsdException w:name="Table List 6" w:semiHidden="1" w:unhideWhenUsed="1"/>
-    <w:lsdException w:name="Table List 7" w:semiHidden="1" w:unhideWhenUsed="1"/>
-    <w:lsdException w:name="Table List 8" w:semiHidden="1" w:unhideWhenUsed="1"/>
-    <w:lsdException w:name="Table 3D effects 1" w:semiHidden="1" w:unhideWhenUsed="1"/>
-    <w:lsdException w:name="Table 3D effects 2" w:semiHidden="1" w:unhideWhenUsed="1"/>
-    <w:lsdException w:name="Table 3D effects 3" w:semiHidden="1" w:unhideWhenUsed="1"/>
-    <w:lsdException w:name="Table Contemporary" w:semiHidden="1" w:unhideWhenUsed="1"/>
-    <w:lsdException w:name="Table Elegant" w:semiHidden="1" w:unhideWhenUsed="1"/>
-    <w:lsdException w:name="Table Professional" w:semiHidden="1" w:unhideWhenUsed="1"/>
-    <w:lsdException w:name="Table Subtle 1" w:semiHidden="1" w:unhideWhenUsed="1"/>
-    <w:lsdException w:name="Table Subtle 2" w:semiHidden="1" w:unhideWhenUsed="1"/>
-    <w:lsdException w:name="Table Web 1" w:semiHidden="1" w:unhideWhenUsed="1"/>
-    <w:lsdException w:name="Table Web 2" w:semiHidden="1" w:unhideWhenUsed="1"/>
-    <w:lsdException w:name="Table Web 3" w:semiHidden="1" w:unhideWhenUsed="1"/>
-    <w:lsdException w:name="Balloon Text" w:semiHidden="1" w:unhideWhenUsed="1"/>
-    <w:lsdException w:name="Table Grid" w:semiHidden="1" w:uiPriority="39" w:unhideWhenUsed="1"/>
-    <w:lsdException w:name="Table Theme" w:semiHidden="1" w:unhideWhenUsed="1"/>
-    <w:lsdException w:name="Placeholder Text" w:semiHidden="1"/>
-    <w:lsdException w:name="No Spacing" w:uiPriority="1" w:qFormat="1"/>
-    <w:lsdException w:name="Light Shading" w:uiPriority="60"/>
-    <w:lsdException w:name="Light List" w:uiPriority="61"/>
-    <w:lsdException w:name="Light Grid" w:uiPriority="62"/>
-    <w:lsdException w:name="Medium Shading 1" w:uiPriority="63"/>
-    <w:lsdException w:name="Medium Shading 2" w:uiPriority="64"/>
-    <w:lsdException w:name="Medium List 1" w:uiPriority="65"/>
-    <w:lsdException w:name="Medium List 2" w:uiPriority="66"/>
-    <w:lsdException w:name="Medium Grid 1" w:uiPriority="67"/>
-    <w:lsdException w:name="Medium Grid 2" w:uiPriority="68"/>
-    <w:lsdException w:name="Medium Grid 3" w:uiPriority="69"/>
-    <w:lsdException w:name="Dark List" w:uiPriority="70"/>
-    <w:lsdException w:name="Colorful Shading" w:uiPriority="71"/>
-    <w:lsdException w:name="Colorful List" w:uiPriority="72"/>
-    <w:lsdException w:name="Colorful Grid" w:uiPriority="73"/>
-    <w:lsdException w:name="Light Shading Accent 1" w:uiPriority="60"/>
-    <w:lsdException w:name="Light List Accent 1" w:uiPriority="61"/>
-    <w:lsdException w:name="Light Grid Accent 1" w:uiPriority="62"/>
-    <w:lsdException w:name="Medium Shading 1 Accent 1" w:uiPriority="63"/>
-    <w:lsdException w:name="Medium Shading 2 Accent 1" w:uiPriority="64"/>
-    <w:lsdException w:name="Medium List 1 Accent 1" w:uiPriority="65"/>
-    <w:lsdException w:name="Revision" w:semiHidden="1"/>
-    <w:lsdException w:name="List Paragraph" w:uiPriority="34" w:qFormat="1"/>
-    <w:lsdException w:name="Quote" w:uiPriority="29" w:qFormat="1"/>
-    <w:lsdException w:name="Intense Quote" w:uiPriority="30" w:qFormat="1"/>
-    <w:lsdException w:name="Medium List 2 Accent 1" w:uiPriority="66"/>
-    <w:lsdException w:name="Medium Grid 1 Accent 1" w:uiPriority="67"/>
-    <w:lsdException w:name="Medium Grid 2 Accent 1" w:uiPriority="68"/>
-    <w:lsdException w:name="Medium Grid 3 Accent 1" w:uiPriority="69"/>
-    <w:lsdException w:name="Dark List Accent 1" w:uiPriority="70"/>
-    <w:lsdException w:name="Colorful Shading Accent 1" w:uiPriority="71"/>
-    <w:lsdException w:name="Colorful List Accent 1" w:uiPriority="72"/>
-    <w:lsdException w:name="Colorful Grid Accent 1" w:uiPriority="73"/>
-    <w:lsdException w:name="Light Shading Accent 2" w:uiPriority="60"/>
-    <w:lsdException w:name="Light List Accent 2" w:uiPriority="61"/>
-    <w:lsdException w:name="Light Grid Accent 2" w:uiPriority="62"/>
-    <w:lsdException w:name="Medium Shading 1 Accent 2" w:uiPriority="63"/>
-    <w:lsdException w:name="Medium Shading 2 Accent 2" w:uiPriority="64"/>
-    <w:lsdException w:name="Medium List 1 Accent 2" w:uiPriority="65"/>
-    <w:lsdException w:name="Medium List 2 Accent 2" w:uiPriority="66"/>
-    <w:lsdException w:name="Medium Grid 1 Accent 2" w:uiPriority="67"/>
-    <w:lsdException w:name="Medium Grid 2 Accent 2" w:uiPriority="68"/>
-    <w:lsdException w:name="Medium Grid 3 Accent 2" w:uiPriority="69"/>
-    <w:lsdException w:name="Dark List Accent 2" w:uiPriority="70"/>
-    <w:lsdException w:name="Colorful Shading Accent 2" w:uiPriority="71"/>
-    <w:lsdException w:name="Colorful List Accent 2" w:uiPriority="72"/>
-    <w:lsdException w:name="Colorful Grid Accent 2" w:uiPriority="73"/>
-    <w:lsdException w:name="Light Shading Accent 3" w:uiPriority="60"/>
-    <w:lsdException w:name="Light List Accent 3" w:uiPriority="61"/>
-    <w:lsdException w:name="Light Grid Accent 3" w:uiPriority="62"/>
-    <w:lsdException w:name="Medium Shading 1 Accent 3" w:uiPriority="63"/>
-    <w:lsdException w:name="Medium Shading 2 Accent 3" w:uiPriority="64"/>
-    <w:lsdException w:name="Medium List 1 Accent 3" w:uiPriority="65"/>
-    <w:lsdException w:name="Medium List 2 Accent 3" w:uiPriority="66"/>
-    <w:lsdException w:name="Medium Grid 1 Accent 3" w:uiPriority="67"/>
-    <w:lsdException w:name="Medium Grid 2 Accent 3" w:uiPriority="68"/>
-    <w:lsdException w:name="Medium Grid 3 Accent 3" w:uiPriority="69"/>
-    <w:lsdException w:name="Dark List Accent 3" w:uiPriority="70"/>
-    <w:lsdException w:name="Colorful Shading Accent 3" w:uiPriority="71"/>
-    <w:lsdException w:name="Colorful List Accent 3" w:uiPriority="72"/>
-    <w:lsdException w:name="Colorful Grid Accent 3" w:uiPriority="73"/>
-    <w:lsdException w:name="Light Shading Accent 4" w:uiPriority="60"/>
-    <w:lsdException w:name="Light List Accent 4" w:uiPriority="61"/>
-    <w:lsdException w:name="Light Grid Accent 4" w:uiPriority="62"/>
-    <w:lsdException w:name="Medium Shading 1 Accent 4" w:uiPriority="63"/>
-    <w:lsdException w:name="Medium Shading 2 Accent 4" w:uiPriority="64"/>
-    <w:lsdException w:name="Medium List 1 Accent 4" w:uiPriority="65"/>
-    <w:lsdException w:name="Medium List 2 Accent 4" w:uiPriority="66"/>
-    <w:lsdException w:name="Medium Grid 1 Accent 4" w:uiPriority="67"/>
-    <w:lsdException w:name="Medium Grid 2 Accent 4" w:uiPriority="68"/>
-    <w:lsdException w:name="Medium Grid 3 Accent 4" w:uiPriority="69"/>
-    <w:lsdException w:name="Dark List Accent 4" w:uiPriority="70"/>
-    <w:lsdException w:name="Colorful Shading Accent 4" w:uiPriority="71"/>
-    <w:lsdException w:name="Colorful List Accent 4" w:uiPriority="72"/>
-    <w:lsdException w:name="Colorful Grid Accent 4" w:uiPriority="73"/>
-    <w:lsdException w:name="Light Shading Accent 5" w:uiPriority="60"/>
-    <w:lsdException w:name="Light List Accent 5" w:uiPriority="61"/>
-    <w:lsdException w:name="Light Grid Accent 5" w:uiPriority="62"/>
-    <w:lsdException w:name="Medium Shading 1 Accent 5" w:uiPriority="63"/>
-    <w:lsdException w:name="Medium Shading 2 Accent 5" w:uiPriority="64"/>
-    <w:lsdException w:name="Medium List 1 Accent 5" w:uiPriority="65"/>
-    <w:lsdException w:name="Medium List 2 Accent 5" w:uiPriority="66"/>
-    <w:lsdException w:name="Medium Grid 1 Accent 5" w:uiPriority="67"/>
-    <w:lsdException w:name="Medium Grid 2 Accent 5" w:uiPriority="68"/>
-    <w:lsdException w:name="Medium Grid 3 Accent 5" w:uiPriority="69"/>
-    <w:lsdException w:name="Dark List Accent 5" w:uiPriority="70"/>
-    <w:lsdException w:name="Colorful Shading Accent 5" w:uiPriority="71"/>
-    <w:lsdException w:name="Colorful List Accent 5" w:uiPriority="72"/>
-    <w:lsdException w:name="Colorful Grid Accent 5" w:uiPriority="73"/>
-    <w:lsdException w:name="Light Shading Accent 6" w:uiPriority="60"/>
-    <w:lsdException w:name="Light List Accent 6" w:uiPriority="61"/>
-    <w:lsdException w:name="Light Grid Accent 6" w:uiPriority="62"/>
-    <w:lsdException w:name="Medium Shading 1 Accent 6" w:uiPriority="63"/>
-    <w:lsdException w:name="Medium Shading 2 Accent 6" w:uiPriority="64"/>
-    <w:lsdException w:name="Medium List 1 Accent 6" w:uiPriority="65"/>
-    <w:lsdException w:name="Medium List 2 Accent 6" w:uiPriority="66"/>
-    <w:lsdException w:name="Medium Grid 1 Accent 6" w:uiPriority="67"/>
-    <w:lsdException w:name="Medium Grid 2 Accent 6" w:uiPriority="68"/>
-    <w:lsdException w:name="Medium Grid 3 Accent 6" w:uiPriority="69"/>
-    <w:lsdException w:name="Dark List Accent 6" w:uiPriority="70"/>
-    <w:lsdException w:name="Colorful Shading Accent 6" w:uiPriority="71"/>
-    <w:lsdException w:name="Colorful List Accent 6" w:uiPriority="72"/>
-    <w:lsdException w:name="Colorful Grid Accent 6" w:uiPriority="73"/>
-    <w:lsdException w:name="Subtle Emphasis" w:uiPriority="19" w:qFormat="1"/>
-    <w:lsdException w:name="Intense Emphasis" w:uiPriority="21" w:qFormat="1"/>
-    <w:lsdException w:name="Subtle Reference" w:uiPriority="31" w:qFormat="1"/>
-    <w:lsdException w:name="Intense Reference" w:uiPriority="32" w:qFormat="1"/>
-    <w:lsdException w:name="Book Title" w:uiPriority="33" w:qFormat="1"/>
-    <w:lsdException w:name="Bibliography" w:semiHidden="1" w:uiPriority="37" w:unhideWhenUsed="1"/>
-    <w:lsdException w:name="TOC Heading" w:semiHidden="1" w:uiPriority="39" w:unhideWhenUsed="1" w:qFormat="1"/>
-    <w:lsdException w:name="Plain Table 1" w:uiPriority="41"/>
-    <w:lsdException w:name="Plain Table 2" w:uiPriority="42"/>
-    <w:lsdException w:name="Plain Table 3" w:uiPriority="43"/>
-    <w:lsdException w:name="Plain Table 4" w:uiPriority="44"/>
-    <w:lsdException w:name="Plain Table 5" w:uiPriority="45"/>
-    <w:lsdException w:name="Grid Table Light" w:uiPriority="40"/>
-    <w:lsdException w:name="Grid Table 1 Light" w:uiPriority="46"/>
-    <w:lsdException w:name="Grid Table 2" w:uiPriority="47"/>
-    <w:lsdException w:name="Grid Table 3" w:uiPriority="48"/>
-    <w:lsdException w:name="Grid Table 4" w:uiPriority="49"/>
-    <w:lsdException w:name="Grid Table 5 Dark" w:uiPriority="50"/>
-    <w:lsdException w:name="Grid Table 6 Colorful" w:uiPriority="51"/>
-    <w:lsdException w:name="Grid Table 7 Colorful" w:uiPriority="52"/>
-    <w:lsdException w:name="Grid Table 1 Light Accent 1" w:uiPriority="46"/>
-    <w:lsdException w:name="Grid Table 2 Accent 1" w:uiPriority="47"/>
-    <w:lsdException w:name="Grid Table 3 Accent 1" w:uiPriority="48"/>
-    <w:lsdException w:name="Grid Table 4 Accent 1" w:uiPriority="49"/>
-    <w:lsdException w:name="Grid Table 5 Dark Accent 1" w:uiPriority="50"/>
-    <w:lsdException w:name="Grid Table 6 Colorful Accent 1" w:uiPriority="51"/>
-    <w:lsdException w:name="Grid Table 7 Colorful Accent 1" w:uiPriority="52"/>
-    <w:lsdException w:name="Grid Table 1 Light Accent 2" w:uiPriority="46"/>
-    <w:lsdException w:name="Grid Table 2 Accent 2" w:uiPriority="47"/>
-    <w:lsdException w:name="Grid Table 3 Accent 2" w:uiPriority="48"/>
-    <w:lsdException w:name="Grid Table 4 Accent 2" w:uiPriority="49"/>
-    <w:lsdException w:name="Grid Table 5 Dark Accent 2" w:uiPriority="50"/>
-    <w:lsdException w:name="Grid Table 6 Colorful Accent 2" w:uiPriority="51"/>
-    <w:lsdException w:name="Grid Table 7 Colorful Accent 2" w:uiPriority="52"/>
-    <w:lsdException w:name="Grid Table 1 Light Accent 3" w:uiPriority="46"/>
-    <w:lsdException w:name="Grid Table 2 Accent 3" w:uiPriority="47"/>
-    <w:lsdException w:name="Grid Table 3 Accent 3" w:uiPriority="48"/>
-    <w:lsdException w:name="Grid Table 4 Accent 3" w:uiPriority="49"/>
-    <w:lsdException w:name="Grid Table 5 Dark Accent 3" w:uiPriority="50"/>
-    <w:lsdException w:name="Grid Table 6 Colorful Accent 3" w:uiPriority="51"/>
-    <w:lsdException w:name="Grid Table 7 Colorful Accent 3" w:uiPriority="52"/>
-    <w:lsdException w:name="Grid Table 1 Light Accent 4" w:uiPriority="46"/>
-    <w:lsdException w:name="Grid Table 2 Accent 4" w:uiPriority="47"/>
-    <w:lsdException w:name="Grid Table 3 Accent 4" w:uiPriority="48"/>
-    <w:lsdException w:name="Grid Table 4 Accent 4" w:uiPriority="49"/>
-    <w:lsdException w:name="Grid Table 5 Dark Accent 4" w:uiPriority="50"/>
-    <w:lsdException w:name="Grid Table 6 Colorful Accent 4" w:uiPriority="51"/>
-    <w:lsdException w:name="Grid Table 7 Colorful Accent 4" w:uiPriority="52"/>
-    <w:lsdException w:name="Grid Table 1 Light Accent 5" w:uiPriority="46"/>
-    <w:lsdException w:name="Grid Table 2 Accent 5" w:uiPriority="47"/>
-    <w:lsdException w:name="Grid Table 3 Accent 5" w:uiPriority="48"/>
-    <w:lsdException w:name="Grid Table 4 Accent 5" w:uiPriority="49"/>
-    <w:lsdException w:name="Grid Table 5 Dark Accent 5" w:uiPriority="50"/>
-    <w:lsdException w:name="Grid Table 6 Colorful Accent 5" w:uiPriority="51"/>
-    <w:lsdException w:name="Grid Table 7 Colorful Accent 5" w:uiPriority="52"/>
-    <w:lsdException w:name="Grid Table 1 Light Accent 6" w:uiPriority="46"/>
-    <w:lsdException w:name="Grid Table 2 Accent 6" w:uiPriority="47"/>
-    <w:lsdException w:name="Grid Table 3 Accent 6" w:uiPriority="48"/>
-    <w:lsdException w:name="Grid Table 4 Accent 6" w:uiPriority="49"/>
-    <w:lsdException w:name="Grid Table 5 Dark Accent 6" w:uiPriority="50"/>
-    <w:lsdException w:name="Grid Table 6 Colorful Accent 6" w:uiPriority="51"/>
-    <w:lsdException w:name="Grid Table 7 Colorful Accent 6" w:uiPriority="52"/>
-    <w:lsdException w:name="List Table 1 Light" w:uiPriority="46"/>
-    <w:lsdException w:name="List Table 2" w:uiPriority="47"/>
-    <w:lsdException w:name="List Table 3" w:uiPriority="48"/>
-    <w:lsdException w:name="List Table 4" w:uiPriority="49"/>
-    <w:lsdException w:name="List Table 5 Dark" w:uiPriority="50"/>
-    <w:lsdException w:name="List Table 6 Colorful" w:uiPriority="51"/>
-    <w:lsdException w:name="List Table 7 Colorful" w:uiPriority="52"/>
-    <w:lsdException w:name="List Table 1 Light Accent 1" w:uiPriority="46"/>
-    <w:lsdException w:name="List Table 2 Accent 1" w:uiPriority="47"/>
-    <w:lsdException w:name="List Table 3 Accent 1" w:uiPriority="48"/>
-    <w:lsdException w:name="List Table 4 Accent 1" w:uiPriority="49"/>
-    <w:lsdException w:name="List Table 5 Dark Accent 1" w:uiPriority="50"/>
-    <w:lsdException w:name="List Table 6 Colorful Accent 1" w:uiPriority="51"/>
-    <w:lsdException w:name="List Table 7 Colorful Accent 1" w:uiPriority="52"/>
-    <w:lsdException w:name="List Table 1 Light Accent 2" w:uiPriority="46"/>
-    <w:lsdException w:name="List Table 2 Accent 2" w:uiPriority="47"/>
-    <w:lsdException w:name="List Table 3 Accent 2" w:uiPriority="48"/>
-    <w:lsdException w:name="List Table 4 Accent 2" w:uiPriority="49"/>
-    <w:lsdException w:name="List Table 5 Dark Accent 2" w:uiPriority="50"/>
-    <w:lsdException w:name="List Table 6 Colorful Accent 2" w:uiPriority="51"/>
-    <w:lsdException w:name="List Table 7 Colorful Accent 2" w:uiPriority="52"/>
-    <w:lsdException w:name="List Table 1 Light Accent 3" w:uiPriority="46"/>
-    <w:lsdException w:name="List Table 2 Accent 3" w:uiPriority="47"/>
-    <w:lsdException w:name="List Table 3 Accent 3" w:uiPriority="48"/>
-    <w:lsdException w:name="List Table 4 Accent 3" w:uiPriority="49"/>
-    <w:lsdException w:name="List Table 5 Dark Accent 3" w:uiPriority="50"/>
-    <w:lsdException w:name="List Table 6 Colorful Accent 3" w:uiPriority="51"/>
-    <w:lsdException w:name="List Table 7 Colorful Accent 3" w:uiPriority="52"/>
-    <w:lsdException w:name="List Table 1 Light Accent 4" w:uiPriority="46"/>
-    <w:lsdException w:name="List Table 2 Accent 4" w:uiPriority="47"/>
-    <w:lsdException w:name="List Table 3 Accent 4" w:uiPriority="48"/>
-    <w:lsdException w:name="List Table 4 Accent 4" w:uiPriority="49"/>
-    <w:lsdException w:name="List Table 5 Dark Accent 4" w:uiPriority="50"/>
-    <w:lsdException w:name="List Table 6 Colorful Accent 4" w:uiPriority="51"/>
-    <w:lsdException w:name="List Table 7 Colorful Accent 4" w:uiPriority="52"/>
-    <w:lsdException w:name="List Table 1 Light Accent 5" w:uiPriority="46"/>
-    <w:lsdException w:name="List Table 2 Accent 5" w:uiPriority="47"/>
-    <w:lsdException w:name="List Table 3 Accent 5" w:uiPriority="48"/>
-    <w:lsdException w:name="List Table 4 Accent 5" w:uiPriority="49"/>
-    <w:lsdException w:name="List Table 5 Dark Accent 5" w:uiPriority="50"/>
-    <w:lsdException w:name="List Table 6 Colorful Accent 5" w:uiPriority="51"/>
-    <w:lsdException w:name="List Table 7 Colorful Accent 5" w:uiPriority="52"/>
-    <w:lsdException w:name="List Table 1 Light Accent 6" w:uiPriority="46"/>
-    <w:lsdException w:name="List Table 2 Accent 6" w:uiPriority="47"/>
-    <w:lsdException w:name="List Table 3 Accent 6" w:uiPriority="48"/>
-    <w:lsdException w:name="List Table 4 Accent 6" w:uiPriority="49"/>
-    <w:lsdException w:name="List Table 5 Dark Accent 6" w:uiPriority="50"/>
-    <w:lsdException w:name="List Table 6 Colorful Accent 6" w:uiPriority="51"/>
-    <w:lsdException w:name="List Table 7 Colorful Accent 6" w:uiPriority="52"/>
-    <w:lsdException w:name="Mention" w:semiHidden="1" w:unhideWhenUsed="1"/>
-    <w:lsdException w:name="Smart Hyperlink" w:semiHidden="1" w:unhideWhenUsed="1"/>
-    <w:lsdException w:name="Hashtag" w:semiHidden="1" w:unhideWhenUsed="1"/>
-    <w:lsdException w:name="Unresolved Mention" w:semiHidden="1" w:unhideWhenUsed="1"/>
-    <w:lsdException w:name="Smart Link" w:semiHidden="1" w:unhideWhenUsed="1"/>
+  <w:latentStyles w:defLockedState="0" w:defUIPriority="99" w:defSemiHidden="1" w:defUnhideWhenUsed="1" w:defQFormat="0" w:count="267">
+    <w:lsdException w:name="Normal" w:semiHidden="0" w:uiPriority="0" w:unhideWhenUsed="0" w:qFormat="1"/>
+    <w:lsdException w:name="heading 1" w:semiHidden="0" w:uiPriority="9" w:unhideWhenUsed="0" w:qFormat="1"/>
+    <w:lsdException w:name="heading 2" w:uiPriority="9" w:qFormat="1"/>
+    <w:lsdException w:name="heading 3" w:uiPriority="9" w:qFormat="1"/>
+    <w:lsdException w:name="heading 4" w:uiPriority="9" w:qFormat="1"/>
+    <w:lsdException w:name="heading 5" w:uiPriority="9" w:qFormat="1"/>
+    <w:lsdException w:name="heading 6" w:uiPriority="9" w:qFormat="1"/>
+    <w:lsdException w:name="heading 7" w:uiPriority="9" w:qFormat="1"/>
+    <w:lsdException w:name="heading 8" w:uiPriority="9" w:qFormat="1"/>
+    <w:lsdException w:name="heading 9" w:uiPriority="9" w:qFormat="1"/>
+    <w:lsdException w:name="toc 1" w:uiPriority="39"/>
+    <w:lsdException w:name="toc 2" w:uiPriority="39"/>
+    <w:lsdException w:name="toc 3" w:uiPriority="39"/>
+    <w:lsdException w:name="toc 4" w:uiPriority="39"/>
+    <w:lsdException w:name="toc 5" w:uiPriority="39"/>
+    <w:lsdException w:name="toc 6" w:uiPriority="39"/>
+    <w:lsdException w:name="toc 7" w:uiPriority="39"/>
+    <w:lsdException w:name="toc 8" w:uiPriority="39"/>
+    <w:lsdException w:name="toc 9" w:uiPriority="39"/>
+    <w:lsdException w:name="caption" w:uiPriority="35" w:qFormat="1"/>
+    <w:lsdException w:name="Title" w:semiHidden="0" w:uiPriority="10" w:unhideWhenUsed="0" w:qFormat="1"/>
+    <w:lsdException w:name="Default Paragraph Font" w:uiPriority="1"/>
+    <w:lsdException w:name="Subtitle" w:semiHidden="0" w:uiPriority="11" w:unhideWhenUsed="0" w:qFormat="1"/>
+    <w:lsdException w:name="Strong" w:semiHidden="0" w:uiPriority="22" w:unhideWhenUsed="0" w:qFormat="1"/>
+    <w:lsdException w:name="Emphasis" w:semiHidden="0" w:uiPriority="20" w:unhideWhenUsed="0" w:qFormat="1"/>
+    <w:lsdException w:name="Table Grid" w:uiPriority="39"/>
+    <w:lsdException w:name="Placeholder Text" w:unhideWhenUsed="0"/>
+    <w:lsdException w:name="No Spacing" w:semiHidden="0" w:uiPriority="1" w:unhideWhenUsed="0" w:qFormat="1"/>
+    <w:lsdException w:name="Light Shading" w:semiHidden="0" w:uiPriority="60" w:unhideWhenUsed="0"/>
+    <w:lsdException w:name="Light List" w:semiHidden="0" w:uiPriority="61" w:unhideWhenUsed="0"/>
+    <w:lsdException w:name="Light Grid" w:semiHidden="0" w:uiPriority="62" w:unhideWhenUsed="0"/>
+    <w:lsdException w:name="Medium Shading 1" w:semiHidden="0" w:uiPriority="63" w:unhideWhenUsed="0"/>
+    <w:lsdException w:name="Medium Shading 2" w:semiHidden="0" w:uiPriority="64" w:unhideWhenUsed="0"/>
+    <w:lsdException w:name="Medium List 1" w:semiHidden="0" w:uiPriority="65" w:unhideWhenUsed="0"/>
+    <w:lsdException w:name="Medium List 2" w:semiHidden="0" w:uiPriority="66" w:unhideWhenUsed="0"/>
+    <w:lsdException w:name="Medium Grid 1" w:semiHidden="0" w:uiPriority="67" w:unhideWhenUsed="0"/>
+    <w:lsdException w:name="Medium Grid 2" w:semiHidden="0" w:uiPriority="68" w:unhideWhenUsed="0"/>
+    <w:lsdException w:name="Medium Grid 3" w:semiHidden="0" w:uiPriority="69" w:unhideWhenUsed="0"/>
+    <w:lsdException w:name="Dark List" w:semiHidden="0" w:uiPriority="70" w:unhideWhenUsed="0"/>
+    <w:lsdException w:name="Colorful Shading" w:semiHidden="0" w:uiPriority="71" w:unhideWhenUsed="0"/>
+    <w:lsdException w:name="Colorful List" w:semiHidden="0" w:uiPriority="72" w:unhideWhenUsed="0"/>
+    <w:lsdException w:name="Colorful Grid" w:semiHidden="0" w:uiPriority="73" w:unhideWhenUsed="0"/>
+    <w:lsdException w:name="Light Shading Accent 1" w:semiHidden="0" w:uiPriority="60" w:unhideWhenUsed="0"/>
+    <w:lsdException w:name="Light List Accent 1" w:semiHidden="0" w:uiPriority="61" w:unhideWhenUsed="0"/>
+    <w:lsdException w:name="Light Grid Accent 1" w:semiHidden="0" w:uiPriority="62" w:unhideWhenUsed="0"/>
+    <w:lsdException w:name="Medium Shading 1 Accent 1" w:semiHidden="0" w:uiPriority="63" w:unhideWhenUsed="0"/>
+    <w:lsdException w:name="Medium Shading 2 Accent 1" w:semiHidden="0" w:uiPriority="64" w:unhideWhenUsed="0"/>
+    <w:lsdException w:name="Medium List 1 Accent 1" w:semiHidden="0" w:uiPriority="65" w:unhideWhenUsed="0"/>
+    <w:lsdException w:name="Revision" w:unhideWhenUsed="0"/>
+    <w:lsdException w:name="List Paragraph" w:semiHidden="0" w:uiPriority="34" w:unhideWhenUsed="0" w:qFormat="1"/>
+    <w:lsdException w:name="Quote" w:semiHidden="0" w:uiPriority="29" w:unhideWhenUsed="0" w:qFormat="1"/>
+    <w:lsdException w:name="Intense Quote" w:semiHidden="0" w:uiPriority="30" w:unhideWhenUsed="0" w:qFormat="1"/>
+    <w:lsdException w:name="Medium List 2 Accent 1" w:semiHidden="0" w:uiPriority="66" w:unhideWhenUsed="0"/>
+    <w:lsdException w:name="Medium Grid 1 Accent 1" w:semiHidden="0" w:uiPriority="67" w:unhideWhenUsed="0"/>
+    <w:lsdException w:name="Medium Grid 2 Accent 1" w:semiHidden="0" w:uiPriority="68" w:unhideWhenUsed="0"/>
+    <w:lsdException w:name="Medium Grid 3 Accent 1" w:semiHidden="0" w:uiPriority="69" w:unhideWhenUsed="0"/>
+    <w:lsdException w:name="Dark List Accent 1" w:semiHidden="0" w:uiPriority="70" w:unhideWhenUsed="0"/>
+    <w:lsdException w:name="Colorful Shading Accent 1" w:semiHidden="0" w:uiPriority="71" w:unhideWhenUsed="0"/>
+    <w:lsdException w:name="Colorful List Accent 1" w:semiHidden="0" w:uiPriority="72" w:unhideWhenUsed="0"/>
+    <w:lsdException w:name="Colorful Grid Accent 1" w:semiHidden="0" w:uiPriority="73" w:unhideWhenUsed="0"/>
+    <w:lsdException w:name="Light Shading Accent 2" w:semiHidden="0" w:uiPriority="60" w:unhideWhenUsed="0"/>
+    <w:lsdException w:name="Light List Accent 2" w:semiHidden="0" w:uiPriority="61" w:unhideWhenUsed="0"/>
+    <w:lsdException w:name="Light Grid Accent 2" w:semiHidden="0" w:uiPriority="62" w:unhideWhenUsed="0"/>
+    <w:lsdException w:name="Medium Shading 1 Accent 2" w:semiHidden="0" w:uiPriority="63" w:unhideWhenUsed="0"/>
+    <w:lsdException w:name="Medium Shading 2 Accent 2" w:semiHidden="0" w:uiPriority="64" w:unhideWhenUsed="0"/>
+    <w:lsdException w:name="Medium List 1 Accent 2" w:semiHidden="0" w:uiPriority="65" w:unhideWhenUsed="0"/>
+    <w:lsdException w:name="Medium List 2 Accent 2" w:semiHidden="0" w:uiPriority="66" w:unhideWhenUsed="0"/>
+    <w:lsdException w:name="Medium Grid 1 Accent 2" w:semiHidden="0" w:uiPriority="67" w:unhideWhenUsed="0"/>
+    <w:lsdException w:name="Medium Grid 2 Accent 2" w:semiHidden="0" w:uiPriority="68" w:unhideWhenUsed="0"/>
+    <w:lsdException w:name="Medium Grid 3 Accent 2" w:semiHidden="0" w:uiPriority="69" w:unhideWhenUsed="0"/>
+    <w:lsdException w:name="Dark List Accent 2" w:semiHidden="0" w:uiPriority="70" w:unhideWhenUsed="0"/>
+    <w:lsdException w:name="Colorful Shading Accent 2" w:semiHidden="0" w:uiPriority="71" w:unhideWhenUsed="0"/>
+    <w:lsdException w:name="Colorful List Accent 2" w:semiHidden="0" w:uiPriority="72" w:unhideWhenUsed="0"/>
+    <w:lsdException w:name="Colorful Grid Accent 2" w:semiHidden="0" w:uiPriority="73" w:unhideWhenUsed="0"/>
+    <w:lsdException w:name="Light Shading Accent 3" w:semiHidden="0" w:uiPriority="60" w:unhideWhenUsed="0"/>
+    <w:lsdException w:name="Light List Accent 3" w:semiHidden="0" w:uiPriority="61" w:unhideWhenUsed="0"/>
+    <w:lsdException w:name="Light Grid Accent 3" w:semiHidden="0" w:uiPriority="62" w:unhideWhenUsed="0"/>
+    <w:lsdException w:name="Medium Shading 1 Accent 3" w:semiHidden="0" w:uiPriority="63" w:unhideWhenUsed="0"/>
+    <w:lsdException w:name="Medium Shading 2 Accent 3" w:semiHidden="0" w:uiPriority="64" w:unhideWhenUsed="0"/>
+    <w:lsdException w:name="Medium List 1 Accent 3" w:semiHidden="0" w:uiPriority="65" w:unhideWhenUsed="0"/>
+    <w:lsdException w:name="Medium List 2 Accent 3" w:semiHidden="0" w:uiPriority="66" w:unhideWhenUsed="0"/>
+    <w:lsdException w:name="Medium Grid 1 Accent 3" w:semiHidden="0" w:uiPriority="67" w:unhideWhenUsed="0"/>
+    <w:lsdException w:name="Medium Grid 2 Accent 3" w:semiHidden="0" w:uiPriority="68" w:unhideWhenUsed="0"/>
+    <w:lsdException w:name="Medium Grid 3 Accent 3" w:semiHidden="0" w:uiPriority="69" w:unhideWhenUsed="0"/>
+    <w:lsdException w:name="Dark List Accent 3" w:semiHidden="0" w:uiPriority="70" w:unhideWhenUsed="0"/>
+    <w:lsdException w:name="Colorful Shading Accent 3" w:semiHidden="0" w:uiPriority="71" w:unhideWhenUsed="0"/>
+    <w:lsdException w:name="Colorful List Accent 3" w:semiHidden="0" w:uiPriority="72" w:unhideWhenUsed="0"/>
+    <w:lsdException w:name="Colorful Grid Accent 3" w:semiHidden="0" w:uiPriority="73" w:unhideWhenUsed="0"/>
+    <w:lsdException w:name="Light Shading Accent 4" w:semiHidden="0" w:uiPriority="60" w:unhideWhenUsed="0"/>
+    <w:lsdException w:name="Light List Accent 4" w:semiHidden="0" w:uiPriority="61" w:unhideWhenUsed="0"/>
+    <w:lsdException w:name="Light Grid Accent 4" w:semiHidden="0" w:uiPriority="62" w:unhideWhenUsed="0"/>
+    <w:lsdException w:name="Medium Shading 1 Accent 4" w:semiHidden="0" w:uiPriority="63" w:unhideWhenUsed="0"/>
+    <w:lsdException w:name="Medium Shading 2 Accent 4" w:semiHidden="0" w:uiPriority="64" w:unhideWhenUsed="0"/>
+    <w:lsdException w:name="Medium List 1 Accent 4" w:semiHidden="0" w:uiPriority="65" w:unhideWhenUsed="0"/>
+    <w:lsdException w:name="Medium List 2 Accent 4" w:semiHidden="0" w:uiPriority="66" w:unhideWhenUsed="0"/>
+    <w:lsdException w:name="Medium Grid 1 Accent 4" w:semiHidden="0" w:uiPriority="67" w:unhideWhenUsed="0"/>
+    <w:lsdException w:name="Medium Grid 2 Accent 4" w:semiHidden="0" w:uiPriority="68" w:unhideWhenUsed="0"/>
+    <w:lsdException w:name="Medium Grid 3 Accent 4" w:semiHidden="0" w:uiPriority="69" w:unhideWhenUsed="0"/>
+    <w:lsdException w:name="Dark List Accent 4" w:semiHidden="0" w:uiPriority="70" w:unhideWhenUsed="0"/>
+    <w:lsdException w:name="Colorful Shading Accent 4" w:semiHidden="0" w:uiPriority="71" w:unhideWhenUsed="0"/>
+    <w:lsdException w:name="Colorful List Accent 4" w:semiHidden="0" w:uiPriority="72" w:unhideWhenUsed="0"/>
+    <w:lsdException w:name="Colorful Grid Accent 4" w:semiHidden="0" w:uiPriority="73" w:unhideWhenUsed="0"/>
+    <w:lsdException w:name="Light Shading Accent 5" w:semiHidden="0" w:uiPriority="60" w:unhideWhenUsed="0"/>
+    <w:lsdException w:name="Light List Accent 5" w:semiHidden="0" w:uiPriority="61" w:unhideWhenUsed="0"/>
+    <w:lsdException w:name="Light Grid Accent 5" w:semiHidden="0" w:uiPriority="62" w:unhideWhenUsed="0"/>
+    <w:lsdException w:name="Medium Shading 1 Accent 5" w:semiHidden="0" w:uiPriority="63" w:unhideWhenUsed="0"/>
+    <w:lsdException w:name="Medium Shading 2 Accent 5" w:semiHidden="0" w:uiPriority="64" w:unhideWhenUsed="0"/>
+    <w:lsdException w:name="Medium List 1 Accent 5" w:semiHidden="0" w:uiPriority="65" w:unhideWhenUsed="0"/>
+    <w:lsdException w:name="Medium List 2 Accent 5" w:semiHidden="0" w:uiPriority="66" w:unhideWhenUsed="0"/>
+    <w:lsdException w:name="Medium Grid 1 Accent 5" w:semiHidden="0" w:uiPriority="67" w:unhideWhenUsed="0"/>
+    <w:lsdException w:name="Medium Grid 2 Accent 5" w:semiHidden="0" w:uiPriority="68" w:unhideWhenUsed="0"/>
+    <w:lsdException w:name="Medium Grid 3 Accent 5" w:semiHidden="0" w:uiPriority="69" w:unhideWhenUsed="0"/>
+    <w:lsdException w:name="Dark List Accent 5" w:semiHidden="0" w:uiPriority="70" w:unhideWhenUsed="0"/>
+    <w:lsdException w:name="Colorful Shading Accent 5" w:semiHidden="0" w:uiPriority="71" w:unhideWhenUsed="0"/>
+    <w:lsdException w:name="Colorful List Accent 5" w:semiHidden="0" w:uiPriority="72" w:unhideWhenUsed="0"/>
+    <w:lsdException w:name="Colorful Grid Accent 5" w:semiHidden="0" w:uiPriority="73" w:unhideWhenUsed="0"/>
+    <w:lsdException w:name="Light Shading Accent 6" w:semiHidden="0" w:uiPriority="60" w:unhideWhenUsed="0"/>
+    <w:lsdException w:name="Light List Accent 6" w:semiHidden="0" w:uiPriority="61" w:unhideWhenUsed="0"/>
+    <w:lsdException w:name="Light Grid Accent 6" w:semiHidden="0" w:uiPriority="62" w:unhideWhenUsed="0"/>
+    <w:lsdException w:name="Medium Shading 1 Accent 6" w:semiHidden="0" w:uiPriority="63" w:unhideWhenUsed="0"/>
+    <w:lsdException w:name="Medium Shading 2 Accent 6" w:semiHidden="0" w:uiPriority="64" w:unhideWhenUsed="0"/>
+    <w:lsdException w:name="Medium List 1 Accent 6" w:semiHidden="0" w:uiPriority="65" w:unhideWhenUsed="0"/>
+    <w:lsdException w:name="Medium List 2 Accent 6" w:semiHidden="0" w:uiPriority="66" w:unhideWhenUsed="0"/>
+    <w:lsdException w:name="Medium Grid 1 Accent 6" w:semiHidden="0" w:uiPriority="67" w:unhideWhenUsed="0"/>
+    <w:lsdException w:name="Medium Grid 2 Accent 6" w:semiHidden="0" w:uiPriority="68" w:unhideWhenUsed="0"/>
+    <w:lsdException w:name="Medium Grid 3 Accent 6" w:semiHidden="0" w:uiPriority="69" w:unhideWhenUsed="0"/>
+    <w:lsdException w:name="Dark List Accent 6" w:semiHidden="0" w:uiPriority="70" w:unhideWhenUsed="0"/>
+    <w:lsdException w:name="Colorful Shading Accent 6" w:semiHidden="0" w:uiPriority="71" w:unhideWhenUsed="0"/>
+    <w:lsdException w:name="Colorful List Accent 6" w:semiHidden="0" w:uiPriority="72" w:unhideWhenUsed="0"/>
+    <w:lsdException w:name="Colorful Grid Accent 6" w:semiHidden="0" w:uiPriority="73" w:unhideWhenUsed="0"/>
+    <w:lsdException w:name="Subtle Emphasis" w:semiHidden="0" w:uiPriority="19" w:unhideWhenUsed="0" w:qFormat="1"/>
+    <w:lsdException w:name="Intense Emphasis" w:semiHidden="0" w:uiPriority="21" w:unhideWhenUsed="0" w:qFormat="1"/>
+    <w:lsdException w:name="Subtle Reference" w:semiHidden="0" w:uiPriority="31" w:unhideWhenUsed="0" w:qFormat="1"/>
+    <w:lsdException w:name="Intense Reference" w:semiHidden="0" w:uiPriority="32" w:unhideWhenUsed="0" w:qFormat="1"/>
+    <w:lsdException w:name="Book Title" w:semiHidden="0" w:uiPriority="33" w:unhideWhenUsed="0" w:qFormat="1"/>
+    <w:lsdException w:name="Bibliography" w:uiPriority="37"/>
+    <w:lsdException w:name="TOC Heading" w:uiPriority="39" w:qFormat="1"/>
   </w:latentStyles>
   <w:style w:type="paragraph" w:default="1" w:styleId="Normal">
     <w:name w:val="Normal"/>
@@ -5631,7 +5516,7 @@
       <w:szCs w:val="32"/>
     </w:rPr>
   </w:style>
-  <w:style w:type="paragraph" w:styleId="TtuloTDC">
+  <w:style w:type="paragraph" w:styleId="TtulodeTDC">
     <w:name w:val="TOC Heading"/>
     <w:basedOn w:val="Ttulo1"/>
     <w:next w:val="Normal"/>
@@ -6228,7 +6113,1007 @@
       </w:tcPr>
     </w:tblStylePr>
   </w:style>
-  <w:style w:type="paragraph" w:styleId="Descripcin">
+  <w:style w:type="paragraph" w:styleId="Epgrafe">
+    <w:name w:val="caption"/>
+    <w:basedOn w:val="Normal"/>
+    <w:next w:val="Normal"/>
+    <w:uiPriority w:val="35"/>
+    <w:unhideWhenUsed/>
+    <w:qFormat/>
+    <w:rsid w:val="004E4B2F"/>
+    <w:pPr>
+      <w:spacing w:after="200" w:line="240" w:lineRule="auto"/>
+    </w:pPr>
+    <w:rPr>
+      <w:i/>
+      <w:iCs/>
+      <w:color w:val="44546A" w:themeColor="text2"/>
+      <w:sz w:val="18"/>
+      <w:szCs w:val="18"/>
+    </w:rPr>
+  </w:style>
+</w:styles>
+</file>
+
+<file path=word/stylesWithEffects.xml><?xml version="1.0" encoding="utf-8"?>
+<w:styles xmlns:wpc="http://schemas.microsoft.com/office/word/2010/wordprocessingCanvas" xmlns:mc="http://schemas.openxmlformats.org/markup-compatibility/2006" xmlns:o="urn:schemas-microsoft-com:office:office" xmlns:r="http://schemas.openxmlformats.org/officeDocument/2006/relationships" xmlns:m="http://schemas.openxmlformats.org/officeDocument/2006/math" xmlns:v="urn:schemas-microsoft-com:vml" xmlns:wp14="http://schemas.microsoft.com/office/word/2010/wordprocessingDrawing" xmlns:wp="http://schemas.openxmlformats.org/drawingml/2006/wordprocessingDrawing" xmlns:w10="urn:schemas-microsoft-com:office:word" xmlns:w="http://schemas.openxmlformats.org/wordprocessingml/2006/main" xmlns:w14="http://schemas.microsoft.com/office/word/2010/wordml" xmlns:wpg="http://schemas.microsoft.com/office/word/2010/wordprocessingGroup" xmlns:wpi="http://schemas.microsoft.com/office/word/2010/wordprocessingInk" xmlns:wne="http://schemas.microsoft.com/office/word/2006/wordml" xmlns:wps="http://schemas.microsoft.com/office/word/2010/wordprocessingShape" mc:Ignorable="w14 wp14">
+  <w:docDefaults>
+    <w:rPrDefault>
+      <w:rPr>
+        <w:rFonts w:ascii="Arial" w:eastAsia="Arial" w:hAnsi="Arial" w:cs="Arial"/>
+        <w:sz w:val="22"/>
+        <w:szCs w:val="22"/>
+        <w:lang w:val="es-MX" w:eastAsia="ja-JP" w:bidi="ar-SA"/>
+      </w:rPr>
+    </w:rPrDefault>
+    <w:pPrDefault>
+      <w:pPr>
+        <w:spacing w:after="160" w:line="259" w:lineRule="auto"/>
+        <w:jc w:val="both"/>
+      </w:pPr>
+    </w:pPrDefault>
+  </w:docDefaults>
+  <w:latentStyles w:defLockedState="0" w:defUIPriority="99" w:defSemiHidden="1" w:defUnhideWhenUsed="1" w:defQFormat="0" w:count="267">
+    <w:lsdException w:name="Normal" w:semiHidden="0" w:uiPriority="0" w:unhideWhenUsed="0" w:qFormat="1"/>
+    <w:lsdException w:name="heading 1" w:semiHidden="0" w:uiPriority="9" w:unhideWhenUsed="0" w:qFormat="1"/>
+    <w:lsdException w:name="heading 2" w:uiPriority="9" w:qFormat="1"/>
+    <w:lsdException w:name="heading 3" w:uiPriority="9" w:qFormat="1"/>
+    <w:lsdException w:name="heading 4" w:uiPriority="9" w:qFormat="1"/>
+    <w:lsdException w:name="heading 5" w:uiPriority="9" w:qFormat="1"/>
+    <w:lsdException w:name="heading 6" w:uiPriority="9" w:qFormat="1"/>
+    <w:lsdException w:name="heading 7" w:uiPriority="9" w:qFormat="1"/>
+    <w:lsdException w:name="heading 8" w:uiPriority="9" w:qFormat="1"/>
+    <w:lsdException w:name="heading 9" w:uiPriority="9" w:qFormat="1"/>
+    <w:lsdException w:name="toc 1" w:uiPriority="39"/>
+    <w:lsdException w:name="toc 2" w:uiPriority="39"/>
+    <w:lsdException w:name="toc 3" w:uiPriority="39"/>
+    <w:lsdException w:name="toc 4" w:uiPriority="39"/>
+    <w:lsdException w:name="toc 5" w:uiPriority="39"/>
+    <w:lsdException w:name="toc 6" w:uiPriority="39"/>
+    <w:lsdException w:name="toc 7" w:uiPriority="39"/>
+    <w:lsdException w:name="toc 8" w:uiPriority="39"/>
+    <w:lsdException w:name="toc 9" w:uiPriority="39"/>
+    <w:lsdException w:name="caption" w:uiPriority="35" w:qFormat="1"/>
+    <w:lsdException w:name="Title" w:semiHidden="0" w:uiPriority="10" w:unhideWhenUsed="0" w:qFormat="1"/>
+    <w:lsdException w:name="Default Paragraph Font" w:uiPriority="1"/>
+    <w:lsdException w:name="Subtitle" w:semiHidden="0" w:uiPriority="11" w:unhideWhenUsed="0" w:qFormat="1"/>
+    <w:lsdException w:name="Strong" w:semiHidden="0" w:uiPriority="22" w:unhideWhenUsed="0" w:qFormat="1"/>
+    <w:lsdException w:name="Emphasis" w:semiHidden="0" w:uiPriority="20" w:unhideWhenUsed="0" w:qFormat="1"/>
+    <w:lsdException w:name="Table Grid" w:uiPriority="39"/>
+    <w:lsdException w:name="Placeholder Text" w:unhideWhenUsed="0"/>
+    <w:lsdException w:name="No Spacing" w:semiHidden="0" w:uiPriority="1" w:unhideWhenUsed="0" w:qFormat="1"/>
+    <w:lsdException w:name="Light Shading" w:semiHidden="0" w:uiPriority="60" w:unhideWhenUsed="0"/>
+    <w:lsdException w:name="Light List" w:semiHidden="0" w:uiPriority="61" w:unhideWhenUsed="0"/>
+    <w:lsdException w:name="Light Grid" w:semiHidden="0" w:uiPriority="62" w:unhideWhenUsed="0"/>
+    <w:lsdException w:name="Medium Shading 1" w:semiHidden="0" w:uiPriority="63" w:unhideWhenUsed="0"/>
+    <w:lsdException w:name="Medium Shading 2" w:semiHidden="0" w:uiPriority="64" w:unhideWhenUsed="0"/>
+    <w:lsdException w:name="Medium List 1" w:semiHidden="0" w:uiPriority="65" w:unhideWhenUsed="0"/>
+    <w:lsdException w:name="Medium List 2" w:semiHidden="0" w:uiPriority="66" w:unhideWhenUsed="0"/>
+    <w:lsdException w:name="Medium Grid 1" w:semiHidden="0" w:uiPriority="67" w:unhideWhenUsed="0"/>
+    <w:lsdException w:name="Medium Grid 2" w:semiHidden="0" w:uiPriority="68" w:unhideWhenUsed="0"/>
+    <w:lsdException w:name="Medium Grid 3" w:semiHidden="0" w:uiPriority="69" w:unhideWhenUsed="0"/>
+    <w:lsdException w:name="Dark List" w:semiHidden="0" w:uiPriority="70" w:unhideWhenUsed="0"/>
+    <w:lsdException w:name="Colorful Shading" w:semiHidden="0" w:uiPriority="71" w:unhideWhenUsed="0"/>
+    <w:lsdException w:name="Colorful List" w:semiHidden="0" w:uiPriority="72" w:unhideWhenUsed="0"/>
+    <w:lsdException w:name="Colorful Grid" w:semiHidden="0" w:uiPriority="73" w:unhideWhenUsed="0"/>
+    <w:lsdException w:name="Light Shading Accent 1" w:semiHidden="0" w:uiPriority="60" w:unhideWhenUsed="0"/>
+    <w:lsdException w:name="Light List Accent 1" w:semiHidden="0" w:uiPriority="61" w:unhideWhenUsed="0"/>
+    <w:lsdException w:name="Light Grid Accent 1" w:semiHidden="0" w:uiPriority="62" w:unhideWhenUsed="0"/>
+    <w:lsdException w:name="Medium Shading 1 Accent 1" w:semiHidden="0" w:uiPriority="63" w:unhideWhenUsed="0"/>
+    <w:lsdException w:name="Medium Shading 2 Accent 1" w:semiHidden="0" w:uiPriority="64" w:unhideWhenUsed="0"/>
+    <w:lsdException w:name="Medium List 1 Accent 1" w:semiHidden="0" w:uiPriority="65" w:unhideWhenUsed="0"/>
+    <w:lsdException w:name="Revision" w:unhideWhenUsed="0"/>
+    <w:lsdException w:name="List Paragraph" w:semiHidden="0" w:uiPriority="34" w:unhideWhenUsed="0" w:qFormat="1"/>
+    <w:lsdException w:name="Quote" w:semiHidden="0" w:uiPriority="29" w:unhideWhenUsed="0" w:qFormat="1"/>
+    <w:lsdException w:name="Intense Quote" w:semiHidden="0" w:uiPriority="30" w:unhideWhenUsed="0" w:qFormat="1"/>
+    <w:lsdException w:name="Medium List 2 Accent 1" w:semiHidden="0" w:uiPriority="66" w:unhideWhenUsed="0"/>
+    <w:lsdException w:name="Medium Grid 1 Accent 1" w:semiHidden="0" w:uiPriority="67" w:unhideWhenUsed="0"/>
+    <w:lsdException w:name="Medium Grid 2 Accent 1" w:semiHidden="0" w:uiPriority="68" w:unhideWhenUsed="0"/>
+    <w:lsdException w:name="Medium Grid 3 Accent 1" w:semiHidden="0" w:uiPriority="69" w:unhideWhenUsed="0"/>
+    <w:lsdException w:name="Dark List Accent 1" w:semiHidden="0" w:uiPriority="70" w:unhideWhenUsed="0"/>
+    <w:lsdException w:name="Colorful Shading Accent 1" w:semiHidden="0" w:uiPriority="71" w:unhideWhenUsed="0"/>
+    <w:lsdException w:name="Colorful List Accent 1" w:semiHidden="0" w:uiPriority="72" w:unhideWhenUsed="0"/>
+    <w:lsdException w:name="Colorful Grid Accent 1" w:semiHidden="0" w:uiPriority="73" w:unhideWhenUsed="0"/>
+    <w:lsdException w:name="Light Shading Accent 2" w:semiHidden="0" w:uiPriority="60" w:unhideWhenUsed="0"/>
+    <w:lsdException w:name="Light List Accent 2" w:semiHidden="0" w:uiPriority="61" w:unhideWhenUsed="0"/>
+    <w:lsdException w:name="Light Grid Accent 2" w:semiHidden="0" w:uiPriority="62" w:unhideWhenUsed="0"/>
+    <w:lsdException w:name="Medium Shading 1 Accent 2" w:semiHidden="0" w:uiPriority="63" w:unhideWhenUsed="0"/>
+    <w:lsdException w:name="Medium Shading 2 Accent 2" w:semiHidden="0" w:uiPriority="64" w:unhideWhenUsed="0"/>
+    <w:lsdException w:name="Medium List 1 Accent 2" w:semiHidden="0" w:uiPriority="65" w:unhideWhenUsed="0"/>
+    <w:lsdException w:name="Medium List 2 Accent 2" w:semiHidden="0" w:uiPriority="66" w:unhideWhenUsed="0"/>
+    <w:lsdException w:name="Medium Grid 1 Accent 2" w:semiHidden="0" w:uiPriority="67" w:unhideWhenUsed="0"/>
+    <w:lsdException w:name="Medium Grid 2 Accent 2" w:semiHidden="0" w:uiPriority="68" w:unhideWhenUsed="0"/>
+    <w:lsdException w:name="Medium Grid 3 Accent 2" w:semiHidden="0" w:uiPriority="69" w:unhideWhenUsed="0"/>
+    <w:lsdException w:name="Dark List Accent 2" w:semiHidden="0" w:uiPriority="70" w:unhideWhenUsed="0"/>
+    <w:lsdException w:name="Colorful Shading Accent 2" w:semiHidden="0" w:uiPriority="71" w:unhideWhenUsed="0"/>
+    <w:lsdException w:name="Colorful List Accent 2" w:semiHidden="0" w:uiPriority="72" w:unhideWhenUsed="0"/>
+    <w:lsdException w:name="Colorful Grid Accent 2" w:semiHidden="0" w:uiPriority="73" w:unhideWhenUsed="0"/>
+    <w:lsdException w:name="Light Shading Accent 3" w:semiHidden="0" w:uiPriority="60" w:unhideWhenUsed="0"/>
+    <w:lsdException w:name="Light List Accent 3" w:semiHidden="0" w:uiPriority="61" w:unhideWhenUsed="0"/>
+    <w:lsdException w:name="Light Grid Accent 3" w:semiHidden="0" w:uiPriority="62" w:unhideWhenUsed="0"/>
+    <w:lsdException w:name="Medium Shading 1 Accent 3" w:semiHidden="0" w:uiPriority="63" w:unhideWhenUsed="0"/>
+    <w:lsdException w:name="Medium Shading 2 Accent 3" w:semiHidden="0" w:uiPriority="64" w:unhideWhenUsed="0"/>
+    <w:lsdException w:name="Medium List 1 Accent 3" w:semiHidden="0" w:uiPriority="65" w:unhideWhenUsed="0"/>
+    <w:lsdException w:name="Medium List 2 Accent 3" w:semiHidden="0" w:uiPriority="66" w:unhideWhenUsed="0"/>
+    <w:lsdException w:name="Medium Grid 1 Accent 3" w:semiHidden="0" w:uiPriority="67" w:unhideWhenUsed="0"/>
+    <w:lsdException w:name="Medium Grid 2 Accent 3" w:semiHidden="0" w:uiPriority="68" w:unhideWhenUsed="0"/>
+    <w:lsdException w:name="Medium Grid 3 Accent 3" w:semiHidden="0" w:uiPriority="69" w:unhideWhenUsed="0"/>
+    <w:lsdException w:name="Dark List Accent 3" w:semiHidden="0" w:uiPriority="70" w:unhideWhenUsed="0"/>
+    <w:lsdException w:name="Colorful Shading Accent 3" w:semiHidden="0" w:uiPriority="71" w:unhideWhenUsed="0"/>
+    <w:lsdException w:name="Colorful List Accent 3" w:semiHidden="0" w:uiPriority="72" w:unhideWhenUsed="0"/>
+    <w:lsdException w:name="Colorful Grid Accent 3" w:semiHidden="0" w:uiPriority="73" w:unhideWhenUsed="0"/>
+    <w:lsdException w:name="Light Shading Accent 4" w:semiHidden="0" w:uiPriority="60" w:unhideWhenUsed="0"/>
+    <w:lsdException w:name="Light List Accent 4" w:semiHidden="0" w:uiPriority="61" w:unhideWhenUsed="0"/>
+    <w:lsdException w:name="Light Grid Accent 4" w:semiHidden="0" w:uiPriority="62" w:unhideWhenUsed="0"/>
+    <w:lsdException w:name="Medium Shading 1 Accent 4" w:semiHidden="0" w:uiPriority="63" w:unhideWhenUsed="0"/>
+    <w:lsdException w:name="Medium Shading 2 Accent 4" w:semiHidden="0" w:uiPriority="64" w:unhideWhenUsed="0"/>
+    <w:lsdException w:name="Medium List 1 Accent 4" w:semiHidden="0" w:uiPriority="65" w:unhideWhenUsed="0"/>
+    <w:lsdException w:name="Medium List 2 Accent 4" w:semiHidden="0" w:uiPriority="66" w:unhideWhenUsed="0"/>
+    <w:lsdException w:name="Medium Grid 1 Accent 4" w:semiHidden="0" w:uiPriority="67" w:unhideWhenUsed="0"/>
+    <w:lsdException w:name="Medium Grid 2 Accent 4" w:semiHidden="0" w:uiPriority="68" w:unhideWhenUsed="0"/>
+    <w:lsdException w:name="Medium Grid 3 Accent 4" w:semiHidden="0" w:uiPriority="69" w:unhideWhenUsed="0"/>
+    <w:lsdException w:name="Dark List Accent 4" w:semiHidden="0" w:uiPriority="70" w:unhideWhenUsed="0"/>
+    <w:lsdException w:name="Colorful Shading Accent 4" w:semiHidden="0" w:uiPriority="71" w:unhideWhenUsed="0"/>
+    <w:lsdException w:name="Colorful List Accent 4" w:semiHidden="0" w:uiPriority="72" w:unhideWhenUsed="0"/>
+    <w:lsdException w:name="Colorful Grid Accent 4" w:semiHidden="0" w:uiPriority="73" w:unhideWhenUsed="0"/>
+    <w:lsdException w:name="Light Shading Accent 5" w:semiHidden="0" w:uiPriority="60" w:unhideWhenUsed="0"/>
+    <w:lsdException w:name="Light List Accent 5" w:semiHidden="0" w:uiPriority="61" w:unhideWhenUsed="0"/>
+    <w:lsdException w:name="Light Grid Accent 5" w:semiHidden="0" w:uiPriority="62" w:unhideWhenUsed="0"/>
+    <w:lsdException w:name="Medium Shading 1 Accent 5" w:semiHidden="0" w:uiPriority="63" w:unhideWhenUsed="0"/>
+    <w:lsdException w:name="Medium Shading 2 Accent 5" w:semiHidden="0" w:uiPriority="64" w:unhideWhenUsed="0"/>
+    <w:lsdException w:name="Medium List 1 Accent 5" w:semiHidden="0" w:uiPriority="65" w:unhideWhenUsed="0"/>
+    <w:lsdException w:name="Medium List 2 Accent 5" w:semiHidden="0" w:uiPriority="66" w:unhideWhenUsed="0"/>
+    <w:lsdException w:name="Medium Grid 1 Accent 5" w:semiHidden="0" w:uiPriority="67" w:unhideWhenUsed="0"/>
+    <w:lsdException w:name="Medium Grid 2 Accent 5" w:semiHidden="0" w:uiPriority="68" w:unhideWhenUsed="0"/>
+    <w:lsdException w:name="Medium Grid 3 Accent 5" w:semiHidden="0" w:uiPriority="69" w:unhideWhenUsed="0"/>
+    <w:lsdException w:name="Dark List Accent 5" w:semiHidden="0" w:uiPriority="70" w:unhideWhenUsed="0"/>
+    <w:lsdException w:name="Colorful Shading Accent 5" w:semiHidden="0" w:uiPriority="71" w:unhideWhenUsed="0"/>
+    <w:lsdException w:name="Colorful List Accent 5" w:semiHidden="0" w:uiPriority="72" w:unhideWhenUsed="0"/>
+    <w:lsdException w:name="Colorful Grid Accent 5" w:semiHidden="0" w:uiPriority="73" w:unhideWhenUsed="0"/>
+    <w:lsdException w:name="Light Shading Accent 6" w:semiHidden="0" w:uiPriority="60" w:unhideWhenUsed="0"/>
+    <w:lsdException w:name="Light List Accent 6" w:semiHidden="0" w:uiPriority="61" w:unhideWhenUsed="0"/>
+    <w:lsdException w:name="Light Grid Accent 6" w:semiHidden="0" w:uiPriority="62" w:unhideWhenUsed="0"/>
+    <w:lsdException w:name="Medium Shading 1 Accent 6" w:semiHidden="0" w:uiPriority="63" w:unhideWhenUsed="0"/>
+    <w:lsdException w:name="Medium Shading 2 Accent 6" w:semiHidden="0" w:uiPriority="64" w:unhideWhenUsed="0"/>
+    <w:lsdException w:name="Medium List 1 Accent 6" w:semiHidden="0" w:uiPriority="65" w:unhideWhenUsed="0"/>
+    <w:lsdException w:name="Medium List 2 Accent 6" w:semiHidden="0" w:uiPriority="66" w:unhideWhenUsed="0"/>
+    <w:lsdException w:name="Medium Grid 1 Accent 6" w:semiHidden="0" w:uiPriority="67" w:unhideWhenUsed="0"/>
+    <w:lsdException w:name="Medium Grid 2 Accent 6" w:semiHidden="0" w:uiPriority="68" w:unhideWhenUsed="0"/>
+    <w:lsdException w:name="Medium Grid 3 Accent 6" w:semiHidden="0" w:uiPriority="69" w:unhideWhenUsed="0"/>
+    <w:lsdException w:name="Dark List Accent 6" w:semiHidden="0" w:uiPriority="70" w:unhideWhenUsed="0"/>
+    <w:lsdException w:name="Colorful Shading Accent 6" w:semiHidden="0" w:uiPriority="71" w:unhideWhenUsed="0"/>
+    <w:lsdException w:name="Colorful List Accent 6" w:semiHidden="0" w:uiPriority="72" w:unhideWhenUsed="0"/>
+    <w:lsdException w:name="Colorful Grid Accent 6" w:semiHidden="0" w:uiPriority="73" w:unhideWhenUsed="0"/>
+    <w:lsdException w:name="Subtle Emphasis" w:semiHidden="0" w:uiPriority="19" w:unhideWhenUsed="0" w:qFormat="1"/>
+    <w:lsdException w:name="Intense Emphasis" w:semiHidden="0" w:uiPriority="21" w:unhideWhenUsed="0" w:qFormat="1"/>
+    <w:lsdException w:name="Subtle Reference" w:semiHidden="0" w:uiPriority="31" w:unhideWhenUsed="0" w:qFormat="1"/>
+    <w:lsdException w:name="Intense Reference" w:semiHidden="0" w:uiPriority="32" w:unhideWhenUsed="0" w:qFormat="1"/>
+    <w:lsdException w:name="Book Title" w:semiHidden="0" w:uiPriority="33" w:unhideWhenUsed="0" w:qFormat="1"/>
+    <w:lsdException w:name="Bibliography" w:uiPriority="37"/>
+    <w:lsdException w:name="TOC Heading" w:uiPriority="39" w:qFormat="1"/>
+  </w:latentStyles>
+  <w:style w:type="paragraph" w:default="1" w:styleId="Normal">
+    <w:name w:val="Normal"/>
+    <w:qFormat/>
+  </w:style>
+  <w:style w:type="paragraph" w:styleId="Ttulo1">
+    <w:name w:val="heading 1"/>
+    <w:basedOn w:val="Normal"/>
+    <w:next w:val="Normal"/>
+    <w:link w:val="Ttulo1Car"/>
+    <w:uiPriority w:val="9"/>
+    <w:qFormat/>
+    <w:rsid w:val="00DD455B"/>
+    <w:pPr>
+      <w:keepNext/>
+      <w:keepLines/>
+      <w:spacing w:before="240" w:after="0"/>
+      <w:outlineLvl w:val="0"/>
+    </w:pPr>
+    <w:rPr>
+      <w:rFonts w:asciiTheme="majorHAnsi" w:eastAsiaTheme="majorEastAsia" w:hAnsiTheme="majorHAnsi" w:cstheme="majorBidi"/>
+      <w:color w:val="2F5496" w:themeColor="accent1" w:themeShade="BF"/>
+      <w:sz w:val="32"/>
+      <w:szCs w:val="32"/>
+    </w:rPr>
+  </w:style>
+  <w:style w:type="paragraph" w:styleId="Ttulo2">
+    <w:name w:val="heading 2"/>
+    <w:basedOn w:val="Normal"/>
+    <w:next w:val="Normal"/>
+    <w:link w:val="Ttulo2Car"/>
+    <w:uiPriority w:val="9"/>
+    <w:unhideWhenUsed/>
+    <w:qFormat/>
+    <w:rsid w:val="00DD455B"/>
+    <w:pPr>
+      <w:keepNext/>
+      <w:keepLines/>
+      <w:spacing w:before="40" w:after="0"/>
+      <w:outlineLvl w:val="1"/>
+    </w:pPr>
+    <w:rPr>
+      <w:rFonts w:asciiTheme="majorHAnsi" w:eastAsiaTheme="majorEastAsia" w:hAnsiTheme="majorHAnsi" w:cstheme="majorBidi"/>
+      <w:color w:val="2F5496" w:themeColor="accent1" w:themeShade="BF"/>
+      <w:sz w:val="26"/>
+      <w:szCs w:val="26"/>
+    </w:rPr>
+  </w:style>
+  <w:style w:type="paragraph" w:styleId="Ttulo3">
+    <w:name w:val="heading 3"/>
+    <w:basedOn w:val="Normal"/>
+    <w:next w:val="Normal"/>
+    <w:pPr>
+      <w:keepNext/>
+      <w:keepLines/>
+      <w:spacing w:before="280" w:after="80"/>
+      <w:outlineLvl w:val="2"/>
+    </w:pPr>
+    <w:rPr>
+      <w:b/>
+      <w:sz w:val="28"/>
+      <w:szCs w:val="28"/>
+    </w:rPr>
+  </w:style>
+  <w:style w:type="paragraph" w:styleId="Ttulo4">
+    <w:name w:val="heading 4"/>
+    <w:basedOn w:val="Normal"/>
+    <w:next w:val="Normal"/>
+    <w:pPr>
+      <w:keepNext/>
+      <w:keepLines/>
+      <w:spacing w:before="240" w:after="40"/>
+      <w:outlineLvl w:val="3"/>
+    </w:pPr>
+    <w:rPr>
+      <w:b/>
+      <w:sz w:val="24"/>
+      <w:szCs w:val="24"/>
+    </w:rPr>
+  </w:style>
+  <w:style w:type="paragraph" w:styleId="Ttulo5">
+    <w:name w:val="heading 5"/>
+    <w:basedOn w:val="Normal"/>
+    <w:next w:val="Normal"/>
+    <w:pPr>
+      <w:keepNext/>
+      <w:keepLines/>
+      <w:spacing w:before="220" w:after="40"/>
+      <w:outlineLvl w:val="4"/>
+    </w:pPr>
+    <w:rPr>
+      <w:b/>
+    </w:rPr>
+  </w:style>
+  <w:style w:type="paragraph" w:styleId="Ttulo6">
+    <w:name w:val="heading 6"/>
+    <w:basedOn w:val="Normal"/>
+    <w:next w:val="Normal"/>
+    <w:pPr>
+      <w:keepNext/>
+      <w:keepLines/>
+      <w:spacing w:before="200" w:after="40"/>
+      <w:outlineLvl w:val="5"/>
+    </w:pPr>
+    <w:rPr>
+      <w:b/>
+      <w:sz w:val="20"/>
+      <w:szCs w:val="20"/>
+    </w:rPr>
+  </w:style>
+  <w:style w:type="character" w:default="1" w:styleId="Fuentedeprrafopredeter">
+    <w:name w:val="Default Paragraph Font"/>
+    <w:uiPriority w:val="1"/>
+    <w:semiHidden/>
+    <w:unhideWhenUsed/>
+  </w:style>
+  <w:style w:type="table" w:default="1" w:styleId="Tablanormal">
+    <w:name w:val="Normal Table"/>
+    <w:uiPriority w:val="99"/>
+    <w:semiHidden/>
+    <w:unhideWhenUsed/>
+    <w:tblPr>
+      <w:tblInd w:w="0" w:type="dxa"/>
+      <w:tblCellMar>
+        <w:top w:w="0" w:type="dxa"/>
+        <w:left w:w="108" w:type="dxa"/>
+        <w:bottom w:w="0" w:type="dxa"/>
+        <w:right w:w="108" w:type="dxa"/>
+      </w:tblCellMar>
+    </w:tblPr>
+  </w:style>
+  <w:style w:type="numbering" w:default="1" w:styleId="Sinlista">
+    <w:name w:val="No List"/>
+    <w:uiPriority w:val="99"/>
+    <w:semiHidden/>
+    <w:unhideWhenUsed/>
+  </w:style>
+  <w:style w:type="table" w:customStyle="1" w:styleId="TableNormal">
+    <w:name w:val="Table Normal"/>
+    <w:tblPr>
+      <w:tblCellMar>
+        <w:top w:w="0" w:type="dxa"/>
+        <w:left w:w="0" w:type="dxa"/>
+        <w:bottom w:w="0" w:type="dxa"/>
+        <w:right w:w="0" w:type="dxa"/>
+      </w:tblCellMar>
+    </w:tblPr>
+  </w:style>
+  <w:style w:type="paragraph" w:styleId="Ttulo">
+    <w:name w:val="Title"/>
+    <w:basedOn w:val="Normal"/>
+    <w:next w:val="Normal"/>
+    <w:link w:val="TtuloCar"/>
+    <w:uiPriority w:val="10"/>
+    <w:qFormat/>
+    <w:rsid w:val="00DD455B"/>
+    <w:pPr>
+      <w:spacing w:after="0" w:line="240" w:lineRule="auto"/>
+      <w:contextualSpacing/>
+    </w:pPr>
+    <w:rPr>
+      <w:rFonts w:asciiTheme="majorHAnsi" w:eastAsiaTheme="majorEastAsia" w:hAnsiTheme="majorHAnsi" w:cstheme="majorBidi"/>
+      <w:spacing w:val="-10"/>
+      <w:kern w:val="28"/>
+      <w:sz w:val="56"/>
+      <w:szCs w:val="56"/>
+    </w:rPr>
+  </w:style>
+  <w:style w:type="table" w:styleId="Tablaconcuadrcula">
+    <w:name w:val="Table Grid"/>
+    <w:basedOn w:val="Tablanormal"/>
+    <w:uiPriority w:val="39"/>
+    <w:rsid w:val="00067A96"/>
+    <w:pPr>
+      <w:spacing w:after="0" w:line="240" w:lineRule="auto"/>
+    </w:pPr>
+    <w:tblPr>
+      <w:tblBorders>
+        <w:top w:val="single" w:sz="4" w:space="0" w:color="auto"/>
+        <w:left w:val="single" w:sz="4" w:space="0" w:color="auto"/>
+        <w:bottom w:val="single" w:sz="4" w:space="0" w:color="auto"/>
+        <w:right w:val="single" w:sz="4" w:space="0" w:color="auto"/>
+        <w:insideH w:val="single" w:sz="4" w:space="0" w:color="auto"/>
+        <w:insideV w:val="single" w:sz="4" w:space="0" w:color="auto"/>
+      </w:tblBorders>
+    </w:tblPr>
+  </w:style>
+  <w:style w:type="paragraph" w:styleId="Prrafodelista">
+    <w:name w:val="List Paragraph"/>
+    <w:basedOn w:val="Normal"/>
+    <w:uiPriority w:val="34"/>
+    <w:qFormat/>
+    <w:rsid w:val="00067A96"/>
+    <w:pPr>
+      <w:ind w:left="720"/>
+      <w:contextualSpacing/>
+    </w:pPr>
+  </w:style>
+  <w:style w:type="character" w:customStyle="1" w:styleId="TtuloCar">
+    <w:name w:val="Título Car"/>
+    <w:basedOn w:val="Fuentedeprrafopredeter"/>
+    <w:link w:val="Ttulo"/>
+    <w:uiPriority w:val="10"/>
+    <w:rsid w:val="00DD455B"/>
+    <w:rPr>
+      <w:rFonts w:asciiTheme="majorHAnsi" w:eastAsiaTheme="majorEastAsia" w:hAnsiTheme="majorHAnsi" w:cstheme="majorBidi"/>
+      <w:spacing w:val="-10"/>
+      <w:kern w:val="28"/>
+      <w:sz w:val="56"/>
+      <w:szCs w:val="56"/>
+    </w:rPr>
+  </w:style>
+  <w:style w:type="character" w:customStyle="1" w:styleId="Ttulo1Car">
+    <w:name w:val="Título 1 Car"/>
+    <w:basedOn w:val="Fuentedeprrafopredeter"/>
+    <w:link w:val="Ttulo1"/>
+    <w:uiPriority w:val="9"/>
+    <w:rsid w:val="00DD455B"/>
+    <w:rPr>
+      <w:rFonts w:asciiTheme="majorHAnsi" w:eastAsiaTheme="majorEastAsia" w:hAnsiTheme="majorHAnsi" w:cstheme="majorBidi"/>
+      <w:color w:val="2F5496" w:themeColor="accent1" w:themeShade="BF"/>
+      <w:sz w:val="32"/>
+      <w:szCs w:val="32"/>
+    </w:rPr>
+  </w:style>
+  <w:style w:type="paragraph" w:styleId="TtulodeTDC">
+    <w:name w:val="TOC Heading"/>
+    <w:basedOn w:val="Ttulo1"/>
+    <w:next w:val="Normal"/>
+    <w:uiPriority w:val="39"/>
+    <w:unhideWhenUsed/>
+    <w:qFormat/>
+    <w:rsid w:val="00DD455B"/>
+    <w:pPr>
+      <w:jc w:val="left"/>
+      <w:outlineLvl w:val="9"/>
+    </w:pPr>
+    <w:rPr>
+      <w:lang w:eastAsia="es-MX"/>
+    </w:rPr>
+  </w:style>
+  <w:style w:type="paragraph" w:styleId="TDC1">
+    <w:name w:val="toc 1"/>
+    <w:basedOn w:val="Normal"/>
+    <w:next w:val="Normal"/>
+    <w:autoRedefine/>
+    <w:uiPriority w:val="39"/>
+    <w:unhideWhenUsed/>
+    <w:rsid w:val="00DD455B"/>
+    <w:pPr>
+      <w:spacing w:after="100"/>
+    </w:pPr>
+  </w:style>
+  <w:style w:type="character" w:styleId="Hipervnculo">
+    <w:name w:val="Hyperlink"/>
+    <w:basedOn w:val="Fuentedeprrafopredeter"/>
+    <w:uiPriority w:val="99"/>
+    <w:unhideWhenUsed/>
+    <w:rsid w:val="00DD455B"/>
+    <w:rPr>
+      <w:color w:val="0563C1" w:themeColor="hyperlink"/>
+      <w:u w:val="single"/>
+    </w:rPr>
+  </w:style>
+  <w:style w:type="character" w:customStyle="1" w:styleId="Ttulo2Car">
+    <w:name w:val="Título 2 Car"/>
+    <w:basedOn w:val="Fuentedeprrafopredeter"/>
+    <w:link w:val="Ttulo2"/>
+    <w:uiPriority w:val="9"/>
+    <w:rsid w:val="00DD455B"/>
+    <w:rPr>
+      <w:rFonts w:asciiTheme="majorHAnsi" w:eastAsiaTheme="majorEastAsia" w:hAnsiTheme="majorHAnsi" w:cstheme="majorBidi"/>
+      <w:color w:val="2F5496" w:themeColor="accent1" w:themeShade="BF"/>
+      <w:sz w:val="26"/>
+      <w:szCs w:val="26"/>
+    </w:rPr>
+  </w:style>
+  <w:style w:type="paragraph" w:styleId="TDC2">
+    <w:name w:val="toc 2"/>
+    <w:basedOn w:val="Normal"/>
+    <w:next w:val="Normal"/>
+    <w:autoRedefine/>
+    <w:uiPriority w:val="39"/>
+    <w:unhideWhenUsed/>
+    <w:rsid w:val="00DD455B"/>
+    <w:pPr>
+      <w:spacing w:after="100"/>
+      <w:ind w:left="220"/>
+    </w:pPr>
+  </w:style>
+  <w:style w:type="table" w:customStyle="1" w:styleId="Tabladecuadrcula1clara-nfasis51">
+    <w:name w:val="Tabla de cuadrícula 1 clara - Énfasis 51"/>
+    <w:basedOn w:val="Tablanormal"/>
+    <w:uiPriority w:val="46"/>
+    <w:rsid w:val="00161E86"/>
+    <w:pPr>
+      <w:spacing w:after="0" w:line="240" w:lineRule="auto"/>
+    </w:pPr>
+    <w:tblPr>
+      <w:tblStyleRowBandSize w:val="1"/>
+      <w:tblStyleColBandSize w:val="1"/>
+      <w:tblBorders>
+        <w:top w:val="single" w:sz="4" w:space="0" w:color="BDD6EE" w:themeColor="accent5" w:themeTint="66"/>
+        <w:left w:val="single" w:sz="4" w:space="0" w:color="BDD6EE" w:themeColor="accent5" w:themeTint="66"/>
+        <w:bottom w:val="single" w:sz="4" w:space="0" w:color="BDD6EE" w:themeColor="accent5" w:themeTint="66"/>
+        <w:right w:val="single" w:sz="4" w:space="0" w:color="BDD6EE" w:themeColor="accent5" w:themeTint="66"/>
+        <w:insideH w:val="single" w:sz="4" w:space="0" w:color="BDD6EE" w:themeColor="accent5" w:themeTint="66"/>
+        <w:insideV w:val="single" w:sz="4" w:space="0" w:color="BDD6EE" w:themeColor="accent5" w:themeTint="66"/>
+      </w:tblBorders>
+    </w:tblPr>
+    <w:tblStylePr w:type="firstRow">
+      <w:rPr>
+        <w:b/>
+        <w:bCs/>
+      </w:rPr>
+      <w:tblPr/>
+      <w:tcPr>
+        <w:tcBorders>
+          <w:bottom w:val="single" w:sz="12" w:space="0" w:color="9CC2E5" w:themeColor="accent5" w:themeTint="99"/>
+        </w:tcBorders>
+      </w:tcPr>
+    </w:tblStylePr>
+    <w:tblStylePr w:type="lastRow">
+      <w:rPr>
+        <w:b/>
+        <w:bCs/>
+      </w:rPr>
+      <w:tblPr/>
+      <w:tcPr>
+        <w:tcBorders>
+          <w:top w:val="double" w:sz="2" w:space="0" w:color="9CC2E5" w:themeColor="accent5" w:themeTint="99"/>
+        </w:tcBorders>
+      </w:tcPr>
+    </w:tblStylePr>
+    <w:tblStylePr w:type="firstCol">
+      <w:rPr>
+        <w:b/>
+        <w:bCs/>
+      </w:rPr>
+    </w:tblStylePr>
+    <w:tblStylePr w:type="lastCol">
+      <w:rPr>
+        <w:b/>
+        <w:bCs/>
+      </w:rPr>
+    </w:tblStylePr>
+  </w:style>
+  <w:style w:type="table" w:customStyle="1" w:styleId="Tabladecuadrcula1clara-nfasis61">
+    <w:name w:val="Tabla de cuadrícula 1 clara - Énfasis 61"/>
+    <w:basedOn w:val="Tablanormal"/>
+    <w:uiPriority w:val="46"/>
+    <w:rsid w:val="00161E86"/>
+    <w:pPr>
+      <w:spacing w:after="0" w:line="240" w:lineRule="auto"/>
+    </w:pPr>
+    <w:tblPr>
+      <w:tblStyleRowBandSize w:val="1"/>
+      <w:tblStyleColBandSize w:val="1"/>
+      <w:tblBorders>
+        <w:top w:val="single" w:sz="4" w:space="0" w:color="C5E0B3" w:themeColor="accent6" w:themeTint="66"/>
+        <w:left w:val="single" w:sz="4" w:space="0" w:color="C5E0B3" w:themeColor="accent6" w:themeTint="66"/>
+        <w:bottom w:val="single" w:sz="4" w:space="0" w:color="C5E0B3" w:themeColor="accent6" w:themeTint="66"/>
+        <w:right w:val="single" w:sz="4" w:space="0" w:color="C5E0B3" w:themeColor="accent6" w:themeTint="66"/>
+        <w:insideH w:val="single" w:sz="4" w:space="0" w:color="C5E0B3" w:themeColor="accent6" w:themeTint="66"/>
+        <w:insideV w:val="single" w:sz="4" w:space="0" w:color="C5E0B3" w:themeColor="accent6" w:themeTint="66"/>
+      </w:tblBorders>
+    </w:tblPr>
+    <w:tblStylePr w:type="firstRow">
+      <w:rPr>
+        <w:b/>
+        <w:bCs/>
+      </w:rPr>
+      <w:tblPr/>
+      <w:tcPr>
+        <w:tcBorders>
+          <w:bottom w:val="single" w:sz="12" w:space="0" w:color="A8D08D" w:themeColor="accent6" w:themeTint="99"/>
+        </w:tcBorders>
+      </w:tcPr>
+    </w:tblStylePr>
+    <w:tblStylePr w:type="lastRow">
+      <w:rPr>
+        <w:b/>
+        <w:bCs/>
+      </w:rPr>
+      <w:tblPr/>
+      <w:tcPr>
+        <w:tcBorders>
+          <w:top w:val="double" w:sz="2" w:space="0" w:color="A8D08D" w:themeColor="accent6" w:themeTint="99"/>
+        </w:tcBorders>
+      </w:tcPr>
+    </w:tblStylePr>
+    <w:tblStylePr w:type="firstCol">
+      <w:rPr>
+        <w:b/>
+        <w:bCs/>
+      </w:rPr>
+    </w:tblStylePr>
+    <w:tblStylePr w:type="lastCol">
+      <w:rPr>
+        <w:b/>
+        <w:bCs/>
+      </w:rPr>
+    </w:tblStylePr>
+  </w:style>
+  <w:style w:type="paragraph" w:styleId="Subttulo">
+    <w:name w:val="Subtitle"/>
+    <w:basedOn w:val="Normal"/>
+    <w:next w:val="Normal"/>
+    <w:pPr>
+      <w:keepNext/>
+      <w:keepLines/>
+      <w:spacing w:before="360" w:after="80"/>
+    </w:pPr>
+    <w:rPr>
+      <w:rFonts w:ascii="Georgia" w:eastAsia="Georgia" w:hAnsi="Georgia" w:cs="Georgia"/>
+      <w:i/>
+      <w:color w:val="666666"/>
+      <w:sz w:val="48"/>
+      <w:szCs w:val="48"/>
+    </w:rPr>
+  </w:style>
+  <w:style w:type="table" w:customStyle="1" w:styleId="a">
+    <w:basedOn w:val="TableNormal"/>
+    <w:pPr>
+      <w:spacing w:after="0" w:line="240" w:lineRule="auto"/>
+    </w:pPr>
+    <w:tblPr>
+      <w:tblStyleRowBandSize w:val="1"/>
+      <w:tblStyleColBandSize w:val="1"/>
+      <w:tblCellMar>
+        <w:left w:w="108" w:type="dxa"/>
+        <w:right w:w="108" w:type="dxa"/>
+      </w:tblCellMar>
+    </w:tblPr>
+  </w:style>
+  <w:style w:type="table" w:customStyle="1" w:styleId="a0">
+    <w:basedOn w:val="TableNormal"/>
+    <w:pPr>
+      <w:spacing w:after="0" w:line="240" w:lineRule="auto"/>
+    </w:pPr>
+    <w:tblPr>
+      <w:tblStyleRowBandSize w:val="1"/>
+      <w:tblStyleColBandSize w:val="1"/>
+      <w:tblCellMar>
+        <w:left w:w="108" w:type="dxa"/>
+        <w:right w:w="108" w:type="dxa"/>
+      </w:tblCellMar>
+    </w:tblPr>
+    <w:tblStylePr w:type="firstRow">
+      <w:rPr>
+        <w:b/>
+      </w:rPr>
+      <w:tblPr/>
+      <w:tcPr>
+        <w:tcBorders>
+          <w:bottom w:val="single" w:sz="12" w:space="0" w:color="9CC3E5"/>
+        </w:tcBorders>
+      </w:tcPr>
+    </w:tblStylePr>
+    <w:tblStylePr w:type="lastRow">
+      <w:rPr>
+        <w:b/>
+      </w:rPr>
+      <w:tblPr/>
+      <w:tcPr>
+        <w:tcBorders>
+          <w:top w:val="single" w:sz="4" w:space="0" w:color="9CC3E5"/>
+        </w:tcBorders>
+      </w:tcPr>
+    </w:tblStylePr>
+    <w:tblStylePr w:type="firstCol">
+      <w:rPr>
+        <w:b/>
+      </w:rPr>
+    </w:tblStylePr>
+    <w:tblStylePr w:type="lastCol">
+      <w:rPr>
+        <w:b/>
+      </w:rPr>
+    </w:tblStylePr>
+  </w:style>
+  <w:style w:type="table" w:customStyle="1" w:styleId="a1">
+    <w:basedOn w:val="TableNormal"/>
+    <w:pPr>
+      <w:spacing w:after="0" w:line="240" w:lineRule="auto"/>
+    </w:pPr>
+    <w:tblPr>
+      <w:tblStyleRowBandSize w:val="1"/>
+      <w:tblStyleColBandSize w:val="1"/>
+      <w:tblCellMar>
+        <w:left w:w="108" w:type="dxa"/>
+        <w:right w:w="108" w:type="dxa"/>
+      </w:tblCellMar>
+    </w:tblPr>
+    <w:tblStylePr w:type="firstRow">
+      <w:rPr>
+        <w:b/>
+      </w:rPr>
+      <w:tblPr/>
+      <w:tcPr>
+        <w:tcBorders>
+          <w:bottom w:val="single" w:sz="12" w:space="0" w:color="9CC3E5"/>
+        </w:tcBorders>
+      </w:tcPr>
+    </w:tblStylePr>
+    <w:tblStylePr w:type="lastRow">
+      <w:rPr>
+        <w:b/>
+      </w:rPr>
+      <w:tblPr/>
+      <w:tcPr>
+        <w:tcBorders>
+          <w:top w:val="single" w:sz="4" w:space="0" w:color="9CC3E5"/>
+        </w:tcBorders>
+      </w:tcPr>
+    </w:tblStylePr>
+    <w:tblStylePr w:type="firstCol">
+      <w:rPr>
+        <w:b/>
+      </w:rPr>
+    </w:tblStylePr>
+    <w:tblStylePr w:type="lastCol">
+      <w:rPr>
+        <w:b/>
+      </w:rPr>
+    </w:tblStylePr>
+  </w:style>
+  <w:style w:type="table" w:customStyle="1" w:styleId="a2">
+    <w:basedOn w:val="TableNormal"/>
+    <w:pPr>
+      <w:spacing w:after="0" w:line="240" w:lineRule="auto"/>
+    </w:pPr>
+    <w:tblPr>
+      <w:tblStyleRowBandSize w:val="1"/>
+      <w:tblStyleColBandSize w:val="1"/>
+      <w:tblCellMar>
+        <w:left w:w="108" w:type="dxa"/>
+        <w:right w:w="108" w:type="dxa"/>
+      </w:tblCellMar>
+    </w:tblPr>
+    <w:tblStylePr w:type="firstRow">
+      <w:rPr>
+        <w:b/>
+      </w:rPr>
+      <w:tblPr/>
+      <w:tcPr>
+        <w:tcBorders>
+          <w:bottom w:val="single" w:sz="12" w:space="0" w:color="9CC3E5"/>
+        </w:tcBorders>
+      </w:tcPr>
+    </w:tblStylePr>
+    <w:tblStylePr w:type="lastRow">
+      <w:rPr>
+        <w:b/>
+      </w:rPr>
+      <w:tblPr/>
+      <w:tcPr>
+        <w:tcBorders>
+          <w:top w:val="single" w:sz="4" w:space="0" w:color="9CC3E5"/>
+        </w:tcBorders>
+      </w:tcPr>
+    </w:tblStylePr>
+    <w:tblStylePr w:type="firstCol">
+      <w:rPr>
+        <w:b/>
+      </w:rPr>
+    </w:tblStylePr>
+    <w:tblStylePr w:type="lastCol">
+      <w:rPr>
+        <w:b/>
+      </w:rPr>
+    </w:tblStylePr>
+  </w:style>
+  <w:style w:type="table" w:customStyle="1" w:styleId="a3">
+    <w:basedOn w:val="TableNormal"/>
+    <w:pPr>
+      <w:spacing w:after="0" w:line="240" w:lineRule="auto"/>
+    </w:pPr>
+    <w:tblPr>
+      <w:tblStyleRowBandSize w:val="1"/>
+      <w:tblStyleColBandSize w:val="1"/>
+      <w:tblCellMar>
+        <w:left w:w="108" w:type="dxa"/>
+        <w:right w:w="108" w:type="dxa"/>
+      </w:tblCellMar>
+    </w:tblPr>
+    <w:tblStylePr w:type="firstRow">
+      <w:rPr>
+        <w:b/>
+      </w:rPr>
+      <w:tblPr/>
+      <w:tcPr>
+        <w:tcBorders>
+          <w:bottom w:val="single" w:sz="12" w:space="0" w:color="9CC3E5"/>
+        </w:tcBorders>
+      </w:tcPr>
+    </w:tblStylePr>
+    <w:tblStylePr w:type="lastRow">
+      <w:rPr>
+        <w:b/>
+      </w:rPr>
+      <w:tblPr/>
+      <w:tcPr>
+        <w:tcBorders>
+          <w:top w:val="single" w:sz="4" w:space="0" w:color="9CC3E5"/>
+        </w:tcBorders>
+      </w:tcPr>
+    </w:tblStylePr>
+    <w:tblStylePr w:type="firstCol">
+      <w:rPr>
+        <w:b/>
+      </w:rPr>
+    </w:tblStylePr>
+    <w:tblStylePr w:type="lastCol">
+      <w:rPr>
+        <w:b/>
+      </w:rPr>
+    </w:tblStylePr>
+  </w:style>
+  <w:style w:type="table" w:customStyle="1" w:styleId="a4">
+    <w:basedOn w:val="TableNormal"/>
+    <w:pPr>
+      <w:spacing w:after="0" w:line="240" w:lineRule="auto"/>
+    </w:pPr>
+    <w:tblPr>
+      <w:tblStyleRowBandSize w:val="1"/>
+      <w:tblStyleColBandSize w:val="1"/>
+      <w:tblCellMar>
+        <w:left w:w="108" w:type="dxa"/>
+        <w:right w:w="108" w:type="dxa"/>
+      </w:tblCellMar>
+    </w:tblPr>
+    <w:tblStylePr w:type="firstRow">
+      <w:rPr>
+        <w:b/>
+      </w:rPr>
+      <w:tblPr/>
+      <w:tcPr>
+        <w:tcBorders>
+          <w:bottom w:val="single" w:sz="12" w:space="0" w:color="9CC3E5"/>
+        </w:tcBorders>
+      </w:tcPr>
+    </w:tblStylePr>
+    <w:tblStylePr w:type="lastRow">
+      <w:rPr>
+        <w:b/>
+      </w:rPr>
+      <w:tblPr/>
+      <w:tcPr>
+        <w:tcBorders>
+          <w:top w:val="single" w:sz="4" w:space="0" w:color="9CC3E5"/>
+        </w:tcBorders>
+      </w:tcPr>
+    </w:tblStylePr>
+    <w:tblStylePr w:type="firstCol">
+      <w:rPr>
+        <w:b/>
+      </w:rPr>
+    </w:tblStylePr>
+    <w:tblStylePr w:type="lastCol">
+      <w:rPr>
+        <w:b/>
+      </w:rPr>
+    </w:tblStylePr>
+  </w:style>
+  <w:style w:type="paragraph" w:styleId="Textodeglobo">
+    <w:name w:val="Balloon Text"/>
+    <w:basedOn w:val="Normal"/>
+    <w:link w:val="TextodegloboCar"/>
+    <w:uiPriority w:val="99"/>
+    <w:semiHidden/>
+    <w:unhideWhenUsed/>
+    <w:rsid w:val="005E0665"/>
+    <w:pPr>
+      <w:spacing w:after="0" w:line="240" w:lineRule="auto"/>
+    </w:pPr>
+    <w:rPr>
+      <w:rFonts w:ascii="Tahoma" w:hAnsi="Tahoma" w:cs="Tahoma"/>
+      <w:sz w:val="16"/>
+      <w:szCs w:val="16"/>
+    </w:rPr>
+  </w:style>
+  <w:style w:type="character" w:customStyle="1" w:styleId="TextodegloboCar">
+    <w:name w:val="Texto de globo Car"/>
+    <w:basedOn w:val="Fuentedeprrafopredeter"/>
+    <w:link w:val="Textodeglobo"/>
+    <w:uiPriority w:val="99"/>
+    <w:semiHidden/>
+    <w:rsid w:val="005E0665"/>
+    <w:rPr>
+      <w:rFonts w:ascii="Tahoma" w:hAnsi="Tahoma" w:cs="Tahoma"/>
+      <w:sz w:val="16"/>
+      <w:szCs w:val="16"/>
+    </w:rPr>
+  </w:style>
+  <w:style w:type="table" w:styleId="Cuadrculaclara-nfasis4">
+    <w:name w:val="Light Grid Accent 4"/>
+    <w:basedOn w:val="Tablanormal"/>
+    <w:uiPriority w:val="62"/>
+    <w:rsid w:val="00577F7C"/>
+    <w:pPr>
+      <w:spacing w:after="0" w:line="240" w:lineRule="auto"/>
+      <w:jc w:val="left"/>
+    </w:pPr>
+    <w:rPr>
+      <w:rFonts w:asciiTheme="minorHAnsi" w:eastAsiaTheme="minorEastAsia" w:hAnsiTheme="minorHAnsi" w:cstheme="minorBidi"/>
+    </w:rPr>
+    <w:tblPr>
+      <w:tblStyleRowBandSize w:val="1"/>
+      <w:tblStyleColBandSize w:val="1"/>
+      <w:tblBorders>
+        <w:top w:val="single" w:sz="8" w:space="0" w:color="FFC000" w:themeColor="accent4"/>
+        <w:left w:val="single" w:sz="8" w:space="0" w:color="FFC000" w:themeColor="accent4"/>
+        <w:bottom w:val="single" w:sz="8" w:space="0" w:color="FFC000" w:themeColor="accent4"/>
+        <w:right w:val="single" w:sz="8" w:space="0" w:color="FFC000" w:themeColor="accent4"/>
+        <w:insideH w:val="single" w:sz="8" w:space="0" w:color="FFC000" w:themeColor="accent4"/>
+        <w:insideV w:val="single" w:sz="8" w:space="0" w:color="FFC000" w:themeColor="accent4"/>
+      </w:tblBorders>
+    </w:tblPr>
+    <w:tblStylePr w:type="firstRow">
+      <w:pPr>
+        <w:spacing w:before="0" w:after="0" w:line="240" w:lineRule="auto"/>
+      </w:pPr>
+      <w:rPr>
+        <w:rFonts w:asciiTheme="majorHAnsi" w:eastAsiaTheme="majorEastAsia" w:hAnsiTheme="majorHAnsi" w:cstheme="majorBidi"/>
+        <w:b/>
+        <w:bCs/>
+      </w:rPr>
+      <w:tblPr/>
+      <w:tcPr>
+        <w:tcBorders>
+          <w:top w:val="single" w:sz="8" w:space="0" w:color="FFC000" w:themeColor="accent4"/>
+          <w:left w:val="single" w:sz="8" w:space="0" w:color="FFC000" w:themeColor="accent4"/>
+          <w:bottom w:val="single" w:sz="18" w:space="0" w:color="FFC000" w:themeColor="accent4"/>
+          <w:right w:val="single" w:sz="8" w:space="0" w:color="FFC000" w:themeColor="accent4"/>
+          <w:insideH w:val="nil"/>
+          <w:insideV w:val="single" w:sz="8" w:space="0" w:color="FFC000" w:themeColor="accent4"/>
+        </w:tcBorders>
+      </w:tcPr>
+    </w:tblStylePr>
+    <w:tblStylePr w:type="lastRow">
+      <w:pPr>
+        <w:spacing w:before="0" w:after="0" w:line="240" w:lineRule="auto"/>
+      </w:pPr>
+      <w:rPr>
+        <w:rFonts w:asciiTheme="majorHAnsi" w:eastAsiaTheme="majorEastAsia" w:hAnsiTheme="majorHAnsi" w:cstheme="majorBidi"/>
+        <w:b/>
+        <w:bCs/>
+      </w:rPr>
+      <w:tblPr/>
+      <w:tcPr>
+        <w:tcBorders>
+          <w:top w:val="double" w:sz="6" w:space="0" w:color="FFC000" w:themeColor="accent4"/>
+          <w:left w:val="single" w:sz="8" w:space="0" w:color="FFC000" w:themeColor="accent4"/>
+          <w:bottom w:val="single" w:sz="8" w:space="0" w:color="FFC000" w:themeColor="accent4"/>
+          <w:right w:val="single" w:sz="8" w:space="0" w:color="FFC000" w:themeColor="accent4"/>
+          <w:insideH w:val="nil"/>
+          <w:insideV w:val="single" w:sz="8" w:space="0" w:color="FFC000" w:themeColor="accent4"/>
+        </w:tcBorders>
+      </w:tcPr>
+    </w:tblStylePr>
+    <w:tblStylePr w:type="firstCol">
+      <w:rPr>
+        <w:rFonts w:asciiTheme="majorHAnsi" w:eastAsiaTheme="majorEastAsia" w:hAnsiTheme="majorHAnsi" w:cstheme="majorBidi"/>
+        <w:b/>
+        <w:bCs/>
+      </w:rPr>
+    </w:tblStylePr>
+    <w:tblStylePr w:type="lastCol">
+      <w:rPr>
+        <w:rFonts w:asciiTheme="majorHAnsi" w:eastAsiaTheme="majorEastAsia" w:hAnsiTheme="majorHAnsi" w:cstheme="majorBidi"/>
+        <w:b/>
+        <w:bCs/>
+      </w:rPr>
+      <w:tblPr/>
+      <w:tcPr>
+        <w:tcBorders>
+          <w:top w:val="single" w:sz="8" w:space="0" w:color="FFC000" w:themeColor="accent4"/>
+          <w:left w:val="single" w:sz="8" w:space="0" w:color="FFC000" w:themeColor="accent4"/>
+          <w:bottom w:val="single" w:sz="8" w:space="0" w:color="FFC000" w:themeColor="accent4"/>
+          <w:right w:val="single" w:sz="8" w:space="0" w:color="FFC000" w:themeColor="accent4"/>
+        </w:tcBorders>
+      </w:tcPr>
+    </w:tblStylePr>
+    <w:tblStylePr w:type="band1Vert">
+      <w:tblPr/>
+      <w:tcPr>
+        <w:tcBorders>
+          <w:top w:val="single" w:sz="8" w:space="0" w:color="FFC000" w:themeColor="accent4"/>
+          <w:left w:val="single" w:sz="8" w:space="0" w:color="FFC000" w:themeColor="accent4"/>
+          <w:bottom w:val="single" w:sz="8" w:space="0" w:color="FFC000" w:themeColor="accent4"/>
+          <w:right w:val="single" w:sz="8" w:space="0" w:color="FFC000" w:themeColor="accent4"/>
+        </w:tcBorders>
+        <w:shd w:val="clear" w:color="auto" w:fill="FFEFC0" w:themeFill="accent4" w:themeFillTint="3F"/>
+      </w:tcPr>
+    </w:tblStylePr>
+    <w:tblStylePr w:type="band1Horz">
+      <w:tblPr/>
+      <w:tcPr>
+        <w:tcBorders>
+          <w:top w:val="single" w:sz="8" w:space="0" w:color="FFC000" w:themeColor="accent4"/>
+          <w:left w:val="single" w:sz="8" w:space="0" w:color="FFC000" w:themeColor="accent4"/>
+          <w:bottom w:val="single" w:sz="8" w:space="0" w:color="FFC000" w:themeColor="accent4"/>
+          <w:right w:val="single" w:sz="8" w:space="0" w:color="FFC000" w:themeColor="accent4"/>
+          <w:insideV w:val="single" w:sz="8" w:space="0" w:color="FFC000" w:themeColor="accent4"/>
+        </w:tcBorders>
+        <w:shd w:val="clear" w:color="auto" w:fill="FFEFC0" w:themeFill="accent4" w:themeFillTint="3F"/>
+      </w:tcPr>
+    </w:tblStylePr>
+    <w:tblStylePr w:type="band2Horz">
+      <w:tblPr/>
+      <w:tcPr>
+        <w:tcBorders>
+          <w:top w:val="single" w:sz="8" w:space="0" w:color="FFC000" w:themeColor="accent4"/>
+          <w:left w:val="single" w:sz="8" w:space="0" w:color="FFC000" w:themeColor="accent4"/>
+          <w:bottom w:val="single" w:sz="8" w:space="0" w:color="FFC000" w:themeColor="accent4"/>
+          <w:right w:val="single" w:sz="8" w:space="0" w:color="FFC000" w:themeColor="accent4"/>
+          <w:insideV w:val="single" w:sz="8" w:space="0" w:color="FFC000" w:themeColor="accent4"/>
+        </w:tcBorders>
+      </w:tcPr>
+    </w:tblStylePr>
+  </w:style>
+  <w:style w:type="paragraph" w:styleId="Epgrafe">
     <w:name w:val="caption"/>
     <w:basedOn w:val="Normal"/>
     <w:next w:val="Normal"/>
@@ -6539,7 +7424,7 @@
   <a:extraClrSchemeLst/>
   <a:extLst>
     <a:ext uri="{05A4C25C-085E-4340-85A3-A5531E510DB2}">
-      <thm15:themeFamily xmlns:thm15="http://schemas.microsoft.com/office/thememl/2012/main" name="Office Theme" id="{62F939B6-93AF-4DB8-9C6B-D6C7DFDC589F}" vid="{4A3C46E8-61CC-4603-A589-7422A47A8E4A}"/>
+      <thm15:themeFamily xmlns:thm15="http://schemas.microsoft.com/office/thememl/2012/main" xmlns="" name="Office Theme" id="{62F939B6-93AF-4DB8-9C6B-D6C7DFDC589F}" vid="{4A3C46E8-61CC-4603-A589-7422A47A8E4A}"/>
     </a:ext>
   </a:extLst>
 </a:theme>
@@ -6565,7 +7450,7 @@
 </file>
 
 <file path=customXml/itemProps2.xml><?xml version="1.0" encoding="utf-8"?>
-<ds:datastoreItem xmlns:ds="http://schemas.openxmlformats.org/officeDocument/2006/customXml" ds:itemID="{64798D22-3B81-4FF9-94B5-74CB31C1E457}">
+<ds:datastoreItem xmlns:ds="http://schemas.openxmlformats.org/officeDocument/2006/customXml" ds:itemID="{4C7EC83E-6FDE-4A51-8666-4834776B6E78}">
   <ds:schemaRefs>
     <ds:schemaRef ds:uri="http://schemas.openxmlformats.org/officeDocument/2006/bibliography"/>
   </ds:schemaRefs>

</xml_diff>

<commit_message>
solucion diagramas de secuencia
</commit_message>
<xml_diff>
--- a/Diseño.docx
+++ b/Diseño.docx
@@ -275,8 +275,6 @@
         <w:lastRenderedPageBreak/>
         <w:t>Tabla de contenido</w:t>
       </w:r>
-      <w:bookmarkStart w:id="0" w:name="_GoBack"/>
-      <w:bookmarkEnd w:id="0"/>
     </w:p>
     <w:p/>
     <w:sdt>
@@ -1192,7 +1190,7 @@
       <w:pPr>
         <w:pStyle w:val="Ttulo1"/>
       </w:pPr>
-      <w:bookmarkStart w:id="1" w:name="_Toc95075885"/>
+      <w:bookmarkStart w:id="0" w:name="_Toc95075885"/>
       <w:r>
         <w:lastRenderedPageBreak/>
         <w:t>1</w:t>
@@ -1203,7 +1201,7 @@
       <w:r>
         <w:t>Diagramas de robustez</w:t>
       </w:r>
-      <w:bookmarkEnd w:id="1"/>
+      <w:bookmarkEnd w:id="0"/>
     </w:p>
     <w:p>
       <w:pPr>
@@ -1347,27 +1345,14 @@
       <w:r>
         <w:t xml:space="preserve">Figura </w:t>
       </w:r>
-      <w:r>
-        <w:fldChar w:fldCharType="begin"/>
-      </w:r>
-      <w:r>
-        <w:instrText xml:space="preserve"> SEQ Figura \* ARABIC </w:instrText>
-      </w:r>
-      <w:r>
-        <w:fldChar w:fldCharType="separate"/>
-      </w:r>
-      <w:r>
-        <w:rPr>
-          <w:noProof/>
-        </w:rPr>
-        <w:t>1</w:t>
-      </w:r>
-      <w:r>
-        <w:rPr>
-          <w:noProof/>
-        </w:rPr>
-        <w:fldChar w:fldCharType="end"/>
-      </w:r>
+      <w:fldSimple w:instr=" SEQ Figura \* ARABIC ">
+        <w:r>
+          <w:rPr>
+            <w:noProof/>
+          </w:rPr>
+          <w:t>1</w:t>
+        </w:r>
+      </w:fldSimple>
       <w:r>
         <w:t>. Diagrama de robustez del caso de uso validar usuario.</w:t>
       </w:r>
@@ -1713,27 +1698,14 @@
       <w:r>
         <w:t xml:space="preserve">Figura </w:t>
       </w:r>
-      <w:r>
-        <w:fldChar w:fldCharType="begin"/>
-      </w:r>
-      <w:r>
-        <w:instrText xml:space="preserve"> SEQ Figura \* ARABIC </w:instrText>
-      </w:r>
-      <w:r>
-        <w:fldChar w:fldCharType="separate"/>
-      </w:r>
-      <w:r>
-        <w:rPr>
-          <w:noProof/>
-        </w:rPr>
-        <w:t>2</w:t>
-      </w:r>
-      <w:r>
-        <w:rPr>
-          <w:noProof/>
-        </w:rPr>
-        <w:fldChar w:fldCharType="end"/>
-      </w:r>
+      <w:fldSimple w:instr=" SEQ Figura \* ARABIC ">
+        <w:r>
+          <w:rPr>
+            <w:noProof/>
+          </w:rPr>
+          <w:t>2</w:t>
+        </w:r>
+      </w:fldSimple>
       <w:r>
         <w:t>. Se muestra el diagrama de Robustez del caso de uso agregar producto a carrito.</w:t>
       </w:r>
@@ -1973,27 +1945,14 @@
       <w:r>
         <w:t xml:space="preserve">Figura </w:t>
       </w:r>
-      <w:r>
-        <w:fldChar w:fldCharType="begin"/>
-      </w:r>
-      <w:r>
-        <w:instrText xml:space="preserve"> SEQ Figura \* ARABIC </w:instrText>
-      </w:r>
-      <w:r>
-        <w:fldChar w:fldCharType="separate"/>
-      </w:r>
-      <w:r>
-        <w:rPr>
-          <w:noProof/>
-        </w:rPr>
-        <w:t>3</w:t>
-      </w:r>
-      <w:r>
-        <w:rPr>
-          <w:noProof/>
-        </w:rPr>
-        <w:fldChar w:fldCharType="end"/>
-      </w:r>
+      <w:fldSimple w:instr=" SEQ Figura \* ARABIC ">
+        <w:r>
+          <w:rPr>
+            <w:noProof/>
+          </w:rPr>
+          <w:t>3</w:t>
+        </w:r>
+      </w:fldSimple>
       <w:r>
         <w:t>. Diagrama de Robustez del caso de uso mostrar opciones de pago.</w:t>
       </w:r>
@@ -2077,7 +2036,7 @@
             <v:path o:extrusionok="f" gradientshapeok="t" o:connecttype="rect"/>
             <o:lock v:ext="edit" aspectratio="t"/>
           </v:shapetype>
-          <v:shape id="_x0000_i1025" type="#_x0000_t75" alt="" style="width:447pt;height:403pt;mso-width-percent:0;mso-height-percent:0;mso-width-percent:0;mso-height-percent:0">
+          <v:shape id="_x0000_i1025" type="#_x0000_t75" alt="" style="width:447.05pt;height:403.2pt;mso-width-percent:0;mso-height-percent:0;mso-width-percent:0;mso-height-percent:0">
             <v:imagedata r:id="rId11" o:title="ClassDiagram1"/>
           </v:shape>
         </w:pict>
@@ -2090,14 +2049,27 @@
       <w:r>
         <w:t xml:space="preserve">Figura </w:t>
       </w:r>
-      <w:fldSimple w:instr=" SEQ Figura \* ARABIC ">
-        <w:r>
-          <w:rPr>
-            <w:noProof/>
-          </w:rPr>
-          <w:t>3</w:t>
-        </w:r>
-      </w:fldSimple>
+      <w:r>
+        <w:fldChar w:fldCharType="begin"/>
+      </w:r>
+      <w:r>
+        <w:instrText xml:space="preserve"> SEQ Figura \* ARABIC </w:instrText>
+      </w:r>
+      <w:r>
+        <w:fldChar w:fldCharType="separate"/>
+      </w:r>
+      <w:r>
+        <w:rPr>
+          <w:noProof/>
+        </w:rPr>
+        <w:t>3</w:t>
+      </w:r>
+      <w:r>
+        <w:rPr>
+          <w:noProof/>
+        </w:rPr>
+        <w:fldChar w:fldCharType="end"/>
+      </w:r>
       <w:r>
         <w:t>. Diagrama de Robustez del caso de uso mostrar lista de compras.</w:t>
       </w:r>
@@ -2264,107 +2236,115 @@
       <w:r>
         <w:t xml:space="preserve">Figura </w:t>
       </w:r>
+      <w:r>
+        <w:fldChar w:fldCharType="begin"/>
+      </w:r>
+      <w:r>
+        <w:instrText xml:space="preserve"> SEQ Figura \* ARABIC </w:instrText>
+      </w:r>
+      <w:r>
+        <w:fldChar w:fldCharType="separate"/>
+      </w:r>
+      <w:r>
+        <w:rPr>
+          <w:noProof/>
+        </w:rPr>
+        <w:t>3</w:t>
+      </w:r>
+      <w:r>
+        <w:rPr>
+          <w:noProof/>
+        </w:rPr>
+        <w:fldChar w:fldCharType="end"/>
+      </w:r>
+      <w:r>
+        <w:t>. Diagrama de Robustez del caso de uso mostrar lista de pedidos.</w:t>
+      </w:r>
+    </w:p>
+    <w:p/>
+    <w:p/>
+    <w:p/>
+    <w:p/>
+    <w:p/>
+    <w:p/>
+    <w:p/>
+    <w:p/>
+    <w:p/>
+    <w:p/>
+    <w:p>
+      <w:pPr>
+        <w:pStyle w:val="Ttulo1"/>
+      </w:pPr>
+      <w:bookmarkStart w:id="1" w:name="_Toc95075886"/>
+      <w:r>
+        <w:lastRenderedPageBreak/>
+        <w:t>2</w:t>
+      </w:r>
+      <w:r>
+        <w:t xml:space="preserve"> </w:t>
+      </w:r>
+      <w:r>
+        <w:t>Diagramas de secuencia</w:t>
+      </w:r>
+      <w:bookmarkEnd w:id="1"/>
+    </w:p>
+    <w:p>
+      <w:pPr>
+        <w:rPr>
+          <w:b/>
+        </w:rPr>
+      </w:pPr>
+      <w:r>
+        <w:rPr>
+          <w:b/>
+        </w:rPr>
+        <w:t>Diagrama del Caso de uso: verificar Usuario:</w:t>
+      </w:r>
+    </w:p>
+    <w:p>
+      <w:pPr>
+        <w:rPr>
+          <w:b/>
+        </w:rPr>
+      </w:pPr>
+      <w:r>
+        <w:rPr>
+          <w:b/>
+        </w:rPr>
+        <w:pict w14:anchorId="00B78820">
+          <v:shape id="_x0000_i1030" type="#_x0000_t75" style="width:445.75pt;height:339.95pt">
+            <v:imagedata r:id="rId13" o:title="SequenceDiagram2"/>
+          </v:shape>
+        </w:pict>
+      </w:r>
+    </w:p>
+    <w:p>
+      <w:pPr>
+        <w:pStyle w:val="Epgrafe"/>
+      </w:pPr>
+      <w:r>
+        <w:t xml:space="preserve">Figura </w:t>
+      </w:r>
       <w:fldSimple w:instr=" SEQ Figura \* ARABIC ">
         <w:r>
           <w:rPr>
             <w:noProof/>
           </w:rPr>
-          <w:t>3</w:t>
+          <w:t>4</w:t>
         </w:r>
       </w:fldSimple>
       <w:r>
-        <w:t>. Diagrama de Robustez del caso de uso mostrar lista de pedidos.</w:t>
-      </w:r>
-    </w:p>
-    <w:p/>
-    <w:p/>
-    <w:p/>
-    <w:p/>
-    <w:p>
-      <w:pPr>
-        <w:pStyle w:val="Ttulo1"/>
-      </w:pPr>
-      <w:bookmarkStart w:id="2" w:name="_Toc95075886"/>
-      <w:r>
-        <w:t>2</w:t>
-      </w:r>
-      <w:r>
-        <w:t xml:space="preserve"> </w:t>
-      </w:r>
-      <w:r>
-        <w:t>Diagramas de secuencia</w:t>
-      </w:r>
-      <w:bookmarkEnd w:id="2"/>
-    </w:p>
-    <w:p>
-      <w:pPr>
-        <w:rPr>
-          <w:b/>
-        </w:rPr>
-      </w:pPr>
-      <w:r>
-        <w:rPr>
-          <w:b/>
-        </w:rPr>
-        <w:t>Diagrama del Caso de uso: verificar Usuario:</w:t>
-      </w:r>
-    </w:p>
-    <w:p>
-      <w:pPr>
-        <w:jc w:val="center"/>
-      </w:pPr>
+        <w:t>. Diagrama de secuencia del caso de uso Verificar usuario.</w:t>
+      </w:r>
+    </w:p>
+    <w:p/>
+    <w:p>
       <w:r>
         <w:rPr>
           <w:noProof/>
         </w:rPr>
-        <w:lastRenderedPageBreak/>
-        <w:pict w14:anchorId="29F64932">
-          <v:shape id="_x0000_i1026" type="#_x0000_t75" alt="" style="width:452pt;height:260.5pt;mso-width-percent:0;mso-height-percent:0;mso-width-percent:0;mso-height-percent:0">
-            <v:imagedata r:id="rId13" o:title="SequenceDiagram1" cropbottom="3285f" cropright="1933f"/>
-          </v:shape>
-        </w:pict>
-      </w:r>
-    </w:p>
-    <w:p>
-      <w:pPr>
-        <w:pStyle w:val="Epgrafe"/>
-      </w:pPr>
-      <w:r>
-        <w:t xml:space="preserve">Figura </w:t>
-      </w:r>
-      <w:r>
-        <w:fldChar w:fldCharType="begin"/>
-      </w:r>
-      <w:r>
-        <w:instrText xml:space="preserve"> SEQ Figura \* ARABIC </w:instrText>
-      </w:r>
-      <w:r>
-        <w:fldChar w:fldCharType="separate"/>
-      </w:r>
-      <w:r>
-        <w:rPr>
-          <w:noProof/>
-        </w:rPr>
-        <w:t>4</w:t>
-      </w:r>
-      <w:r>
-        <w:rPr>
-          <w:noProof/>
-        </w:rPr>
-        <w:fldChar w:fldCharType="end"/>
-      </w:r>
-      <w:r>
-        <w:t>. Diagrama de secuencia del caso de uso Verificar usuario.</w:t>
-      </w:r>
-    </w:p>
-    <w:p/>
-    <w:p>
-      <w:r>
-        <w:rPr>
-          <w:noProof/>
-        </w:rPr>
         <w:pict w14:anchorId="30C8A370">
-          <v:shape id="_x0000_i1027" type="#_x0000_t75" alt="" style="width:445pt;height:231pt;mso-width-percent:0;mso-height-percent:0;mso-width-percent:0;mso-height-percent:0">
+          <v:shape id="_x0000_i1026" type="#_x0000_t75" alt="" style="width:445.15pt;height:231.05pt;mso-width-percent:0;mso-height-percent:0;mso-width-percent:0;mso-height-percent:0">
             <v:imagedata r:id="rId14" o:title="Diagrama_secuencia_Agregar_Producto"/>
           </v:shape>
         </w:pict>
@@ -2377,32 +2357,18 @@
       <w:r>
         <w:t xml:space="preserve">Figura </w:t>
       </w:r>
-      <w:r>
-        <w:fldChar w:fldCharType="begin"/>
-      </w:r>
-      <w:r>
-        <w:instrText xml:space="preserve"> SEQ Figura \* ARABIC </w:instrText>
-      </w:r>
-      <w:r>
-        <w:fldChar w:fldCharType="separate"/>
-      </w:r>
-      <w:r>
-        <w:rPr>
-          <w:noProof/>
-        </w:rPr>
-        <w:t>5</w:t>
-      </w:r>
-      <w:r>
-        <w:rPr>
-          <w:noProof/>
-        </w:rPr>
-        <w:fldChar w:fldCharType="end"/>
-      </w:r>
+      <w:fldSimple w:instr=" SEQ Figura \* ARABIC ">
+        <w:r>
+          <w:rPr>
+            <w:noProof/>
+          </w:rPr>
+          <w:t>5</w:t>
+        </w:r>
+      </w:fldSimple>
       <w:r>
         <w:t>. Se muestra el diagrama de secuencia del caso de uso Agregar producto a carrito.</w:t>
       </w:r>
     </w:p>
-    <w:p/>
     <w:p>
       <w:pPr>
         <w:jc w:val="center"/>
@@ -2456,38 +2422,25 @@
       <w:r>
         <w:t xml:space="preserve">Figura </w:t>
       </w:r>
-      <w:r>
-        <w:fldChar w:fldCharType="begin"/>
-      </w:r>
-      <w:r>
-        <w:instrText xml:space="preserve"> SEQ Figura \* ARABIC </w:instrText>
-      </w:r>
-      <w:r>
-        <w:fldChar w:fldCharType="separate"/>
-      </w:r>
+      <w:fldSimple w:instr=" SEQ Figura \* ARABIC ">
+        <w:r>
+          <w:rPr>
+            <w:noProof/>
+          </w:rPr>
+          <w:t>6</w:t>
+        </w:r>
+      </w:fldSimple>
+      <w:r>
+        <w:t>. Diagrama de secuencia del caso de uso Mostrar opciones de pago.</w:t>
+      </w:r>
+    </w:p>
+    <w:p>
       <w:r>
         <w:rPr>
           <w:noProof/>
         </w:rPr>
-        <w:t>6</w:t>
-      </w:r>
-      <w:r>
-        <w:rPr>
-          <w:noProof/>
-        </w:rPr>
-        <w:fldChar w:fldCharType="end"/>
-      </w:r>
-      <w:r>
-        <w:t>. Diagrama de secuencia del caso de uso Mostrar opciones de pago.</w:t>
-      </w:r>
-    </w:p>
-    <w:p>
-      <w:r>
-        <w:rPr>
-          <w:noProof/>
-        </w:rPr>
         <w:pict w14:anchorId="589BC5D1">
-          <v:shape id="_x0000_i1028" type="#_x0000_t75" alt="" style="width:446pt;height:247pt;mso-width-percent:0;mso-height-percent:0;mso-width-percent:0;mso-height-percent:0">
+          <v:shape id="_x0000_i1027" type="#_x0000_t75" alt="" style="width:445.75pt;height:246.7pt;mso-width-percent:0;mso-height-percent:0;mso-width-percent:0;mso-height-percent:0">
             <v:imagedata r:id="rId16" o:title="WhatsApp Image 2022-02-05 at 9"/>
           </v:shape>
         </w:pict>
@@ -2503,17 +2456,11 @@
     </w:p>
     <w:p/>
     <w:p>
-      <w:pPr>
-        <w:pStyle w:val="Epgrafe"/>
-      </w:pPr>
-      <w:r>
-        <w:rPr>
-          <w:noProof/>
-        </w:rPr>
+      <w:r>
         <w:lastRenderedPageBreak/>
-        <w:pict w14:anchorId="1775EFF2">
-          <v:shape id="_x0000_i1029" type="#_x0000_t75" alt="" style="width:447pt;height:465.5pt;mso-width-percent:0;mso-height-percent:0;mso-width-percent:0;mso-height-percent:0">
-            <v:imagedata r:id="rId17" o:title="secuenciapedidos"/>
+        <w:pict w14:anchorId="048E8D50">
+          <v:shape id="_x0000_i1029" type="#_x0000_t75" style="width:446.4pt;height:587.9pt">
+            <v:imagedata r:id="rId17" o:title="SequenceDiagram1"/>
           </v:shape>
         </w:pict>
       </w:r>
@@ -2530,16 +2477,11 @@
     <w:p/>
     <w:p/>
     <w:p/>
-    <w:p/>
-    <w:p/>
-    <w:p/>
-    <w:p/>
-    <w:p/>
     <w:p>
       <w:pPr>
         <w:pStyle w:val="Ttulo1"/>
       </w:pPr>
-      <w:bookmarkStart w:id="3" w:name="_Toc95075887"/>
+      <w:bookmarkStart w:id="2" w:name="_Toc95075887"/>
       <w:r>
         <w:lastRenderedPageBreak/>
         <w:t>3</w:t>
@@ -2550,6 +2492,8 @@
       <w:r>
         <w:t>Diagramas de clase</w:t>
       </w:r>
+      <w:bookmarkStart w:id="3" w:name="_GoBack"/>
+      <w:bookmarkEnd w:id="2"/>
       <w:bookmarkEnd w:id="3"/>
     </w:p>
     <w:p>
@@ -2564,7 +2508,7 @@
           <w:noProof/>
         </w:rPr>
         <w:pict w14:anchorId="100B1F73">
-          <v:shape id="_x0000_i1030" type="#_x0000_t75" alt="" style="width:430pt;height:262.5pt;mso-width-percent:0;mso-height-percent:0;mso-width-percent:0;mso-height-percent:0">
+          <v:shape id="_x0000_i1028" type="#_x0000_t75" alt="" style="width:430.1pt;height:262.35pt;mso-width-percent:0;mso-height-percent:0;mso-width-percent:0;mso-height-percent:0">
             <v:imagedata r:id="rId18" o:title="relacional cine"/>
           </v:shape>
         </w:pict>
@@ -7424,7 +7368,7 @@
   <a:extraClrSchemeLst/>
   <a:extLst>
     <a:ext uri="{05A4C25C-085E-4340-85A3-A5531E510DB2}">
-      <thm15:themeFamily xmlns:thm15="http://schemas.microsoft.com/office/thememl/2012/main" xmlns="" name="Office Theme" id="{62F939B6-93AF-4DB8-9C6B-D6C7DFDC589F}" vid="{4A3C46E8-61CC-4603-A589-7422A47A8E4A}"/>
+      <thm15:themeFamily xmlns="" xmlns:thm15="http://schemas.microsoft.com/office/thememl/2012/main" name="Office Theme" id="{62F939B6-93AF-4DB8-9C6B-D6C7DFDC589F}" vid="{4A3C46E8-61CC-4603-A589-7422A47A8E4A}"/>
     </a:ext>
   </a:extLst>
 </a:theme>
@@ -7450,7 +7394,7 @@
 </file>
 
 <file path=customXml/itemProps2.xml><?xml version="1.0" encoding="utf-8"?>
-<ds:datastoreItem xmlns:ds="http://schemas.openxmlformats.org/officeDocument/2006/customXml" ds:itemID="{4C7EC83E-6FDE-4A51-8666-4834776B6E78}">
+<ds:datastoreItem xmlns:ds="http://schemas.openxmlformats.org/officeDocument/2006/customXml" ds:itemID="{741E4260-1488-46E9-8876-32AC1AC5D594}">
   <ds:schemaRefs>
     <ds:schemaRef ds:uri="http://schemas.openxmlformats.org/officeDocument/2006/bibliography"/>
   </ds:schemaRefs>

</xml_diff>